<commit_message>
el-235:Corrigido titulo do template e mascara javascript
</commit_message>
<xml_diff>
--- a/docassemble/docassemble/brcomeducalegal/data/templates/contrato-prestacao-servicos-educacionais.docx
+++ b/docassemble/docassemble/brcomeducalegal/data/templates/contrato-prestacao-servicos-educacionais.docx
@@ -4,28 +4,32 @@
   <w:body>
     <w:p>
       <w:pPr>
-        <w:pStyle w:val="Heading2"/>
+        <w:spacing w:after="240" w:before="240" w:line="300" w:lineRule="auto"/>
         <w:ind w:firstLine="0"/>
-        <w:rPr/>
-      </w:pPr>
-      <w:bookmarkStart w:colFirst="0" w:colLast="0" w:name="_cnggtrovfhug" w:id="0"/>
-      <w:bookmarkEnd w:id="0"/>
-      <w:r>
-        <w:rPr>
+        <w:jc w:val="center"/>
+        <w:rPr>
+          <w:b w:val="1"/>
+          <w:sz w:val="24"/>
+          <w:szCs w:val="24"/>
+        </w:rPr>
+      </w:pPr>
+      <w:r>
+        <w:rPr>
+          <w:b w:val="1"/>
+          <w:sz w:val="24"/>
+          <w:szCs w:val="24"/>
           <w:rtl w:val="0"/>
         </w:rPr>
         <w:t xml:space="preserve">CONTRATO DE PRESTAÇÃO DE SERVIÇOS EDUCACIONAIS - ANO </w:t>
       </w:r>
       <w:r>
         <w:rPr>
+          <w:b w:val="1"/>
+          <w:sz w:val="24"/>
+          <w:szCs w:val="24"/>
           <w:rtl w:val="0"/>
         </w:rPr>
         <w:t xml:space="preserve">{{ school_year }}</w:t>
-      </w:r>
-      <w:r>
-        <w:rPr>
-          <w:rtl w:val="0"/>
-        </w:rPr>
       </w:r>
     </w:p>
     <w:p>
@@ -374,6 +378,25 @@
               </w:rPr>
               <w:t xml:space="preserve">{{ item.period }}</w:t>
             </w:r>
+            <w:r>
+              <w:rPr>
+                <w:rtl w:val="0"/>
+              </w:rPr>
+              <w:t xml:space="preserve">{% if</w:t>
+            </w:r>
+            <w:r>
+              <w:rPr>
+                <w:b w:val="1"/>
+                <w:rtl w:val="0"/>
+              </w:rPr>
+              <w:t xml:space="preserve"> </w:t>
+            </w:r>
+            <w:r>
+              <w:rPr>
+                <w:rtl w:val="0"/>
+              </w:rPr>
+              <w:t xml:space="preserve">school_division %}</w:t>
+            </w:r>
           </w:p>
           <w:p>
             <w:pPr>
@@ -393,25 +416,6 @@
               <w:jc w:val="both"/>
               <w:rPr/>
             </w:pPr>
-            <w:r>
-              <w:rPr>
-                <w:rtl w:val="0"/>
-              </w:rPr>
-              <w:t xml:space="preserve">{% if</w:t>
-            </w:r>
-            <w:r>
-              <w:rPr>
-                <w:b w:val="1"/>
-                <w:rtl w:val="0"/>
-              </w:rPr>
-              <w:t xml:space="preserve"> </w:t>
-            </w:r>
-            <w:r>
-              <w:rPr>
-                <w:rtl w:val="0"/>
-              </w:rPr>
-              <w:t xml:space="preserve">school_division %}</w:t>
-            </w:r>
             <w:r>
               <w:rPr>
                 <w:b w:val="1"/>
@@ -1004,7 +1008,25 @@
               <w:rPr>
                 <w:rtl w:val="0"/>
               </w:rPr>
-              <w:t xml:space="preserve">{{ installments }}</w:t>
+              <w:t xml:space="preserve">{{ installments }} </w:t>
+            </w:r>
+          </w:p>
+          <w:p>
+            <w:pPr>
+              <w:widowControl w:val="0"/>
+              <w:numPr>
+                <w:ilvl w:val="0"/>
+                <w:numId w:val="3"/>
+              </w:numPr>
+              <w:spacing w:after="80" w:before="80" w:line="300" w:lineRule="auto"/>
+              <w:ind w:left="720" w:hanging="720"/>
+              <w:jc w:val="both"/>
+              <w:rPr/>
+            </w:pPr>
+            <w:r>
+              <w:rPr>
+                <w:rtl w:val="0"/>
+              </w:rPr>
             </w:r>
           </w:p>
           <w:p>
@@ -1521,15 +1543,71 @@
         <w:jc w:val="both"/>
         <w:rPr/>
       </w:pPr>
-      <w:bookmarkStart w:colFirst="0" w:colLast="0" w:name="_gjdgxs" w:id="1"/>
+      <w:bookmarkStart w:colFirst="0" w:colLast="0" w:name="_gjdgxs" w:id="0"/>
+      <w:bookmarkEnd w:id="0"/>
+      <w:r>
+        <w:rPr>
+          <w:rtl w:val="0"/>
+        </w:rPr>
+        <w:t xml:space="preserve">1.1</w:t>
+        <w:tab/>
+        <w:t xml:space="preserve">O presente Contrato tem por objeto a prestação de serviços educacionais pela </w:t>
+      </w:r>
+      <w:r>
+        <w:rPr>
+          <w:b w:val="1"/>
+          <w:rtl w:val="0"/>
+        </w:rPr>
+        <w:t xml:space="preserve">CONTRATADA</w:t>
+      </w:r>
+      <w:r>
+        <w:rPr>
+          <w:rtl w:val="0"/>
+        </w:rPr>
+        <w:t xml:space="preserve"> à </w:t>
+      </w:r>
+      <w:r>
+        <w:rPr>
+          <w:b w:val="1"/>
+          <w:rtl w:val="0"/>
+        </w:rPr>
+        <w:t xml:space="preserve">CONTRATANTE</w:t>
+      </w:r>
+      <w:r>
+        <w:rPr>
+          <w:rtl w:val="0"/>
+        </w:rPr>
+        <w:t xml:space="preserve">, em favor do(a) aluno(a) indicado no item I do Quadro Resumo, no estabelecimento da </w:t>
+      </w:r>
+      <w:r>
+        <w:rPr>
+          <w:b w:val="1"/>
+          <w:rtl w:val="0"/>
+        </w:rPr>
+        <w:t xml:space="preserve">CONTRATADA</w:t>
+      </w:r>
+      <w:r>
+        <w:rPr>
+          <w:rtl w:val="0"/>
+        </w:rPr>
+        <w:t xml:space="preserve">, de acordo com o calendário escolar e planos de ensino de todos os componentes curriculares do Plano Escolar para o ano letivo de 2020, nos termos da legislação vigente aplicável.</w:t>
+      </w:r>
+    </w:p>
+    <w:p>
+      <w:pPr>
+        <w:spacing w:after="240" w:before="240" w:line="300" w:lineRule="auto"/>
+        <w:jc w:val="both"/>
+        <w:rPr/>
+      </w:pPr>
+      <w:bookmarkStart w:colFirst="0" w:colLast="0" w:name="_sw7yrbqjmrt1" w:id="1"/>
       <w:bookmarkEnd w:id="1"/>
       <w:r>
         <w:rPr>
           <w:rtl w:val="0"/>
         </w:rPr>
-        <w:t xml:space="preserve">1.1</w:t>
-        <w:tab/>
-        <w:t xml:space="preserve">O presente Contrato tem por objeto a prestação de serviços educacionais pela </w:t>
+        <w:t xml:space="preserve">1.1.1</w:t>
+        <w:tab/>
+        <w:t xml:space="preserve">Os Serviços serão prestados no período de janeiro a dezembro de 2020, conforme o calendário escolar a ser elaborado e divulgado pela </w:t>
       </w:r>
       <w:r>
         <w:rPr>
@@ -1542,20 +1620,24 @@
         <w:rPr>
           <w:rtl w:val="0"/>
         </w:rPr>
-        <w:t xml:space="preserve"> à </w:t>
-      </w:r>
-      <w:r>
-        <w:rPr>
-          <w:b w:val="1"/>
-          <w:rtl w:val="0"/>
-        </w:rPr>
-        <w:t xml:space="preserve">CONTRATANTE</w:t>
-      </w:r>
-      <w:r>
-        <w:rPr>
-          <w:rtl w:val="0"/>
-        </w:rPr>
-        <w:t xml:space="preserve">, em favor do(a) aluno(a) indicado no item I do Quadro Resumo, no estabelecimento da </w:t>
+        <w:t xml:space="preserve">, o qual poderá ser ajustado conforme necessidades ao longo do ano letivo.</w:t>
+      </w:r>
+    </w:p>
+    <w:p>
+      <w:pPr>
+        <w:spacing w:after="240" w:before="240" w:line="300" w:lineRule="auto"/>
+        <w:jc w:val="both"/>
+        <w:rPr/>
+      </w:pPr>
+      <w:bookmarkStart w:colFirst="0" w:colLast="0" w:name="_gasieaypuny" w:id="2"/>
+      <w:bookmarkEnd w:id="2"/>
+      <w:r>
+        <w:rPr>
+          <w:rtl w:val="0"/>
+        </w:rPr>
+        <w:t xml:space="preserve">1.2</w:t>
+        <w:tab/>
+        <w:t xml:space="preserve">O presente Contrato é celebrado sob a condição suspensiva de deferimento da matrícula do(a) aluno(a), indicado no preâmbulo acima, de acordo com o disposto nas normas gerais de educação nacional e no Regimento Escolar da </w:t>
       </w:r>
       <w:r>
         <w:rPr>
@@ -1568,77 +1650,17 @@
         <w:rPr>
           <w:rtl w:val="0"/>
         </w:rPr>
-        <w:t xml:space="preserve">, de acordo com o calendário escolar e planos de ensino de todos os componentes curriculares do Plano Escolar para o ano letivo de 2020, nos termos da legislação vigente aplicável.</w:t>
-      </w:r>
-    </w:p>
-    <w:p>
-      <w:pPr>
-        <w:spacing w:after="240" w:before="240" w:line="300" w:lineRule="auto"/>
-        <w:jc w:val="both"/>
-        <w:rPr/>
-      </w:pPr>
-      <w:bookmarkStart w:colFirst="0" w:colLast="0" w:name="_sw7yrbqjmrt1" w:id="2"/>
-      <w:bookmarkEnd w:id="2"/>
-      <w:r>
-        <w:rPr>
-          <w:rtl w:val="0"/>
-        </w:rPr>
-        <w:t xml:space="preserve">1.1.1</w:t>
-        <w:tab/>
-        <w:t xml:space="preserve">Os Serviços serão prestados no período de janeiro a dezembro de 2020, conforme o calendário escolar a ser elaborado e divulgado pela </w:t>
-      </w:r>
-      <w:r>
-        <w:rPr>
-          <w:b w:val="1"/>
-          <w:rtl w:val="0"/>
-        </w:rPr>
-        <w:t xml:space="preserve">CONTRATADA</w:t>
-      </w:r>
-      <w:r>
-        <w:rPr>
-          <w:rtl w:val="0"/>
-        </w:rPr>
-        <w:t xml:space="preserve">, o qual poderá ser ajustado conforme necessidades ao longo do ano letivo.</w:t>
-      </w:r>
-    </w:p>
-    <w:p>
-      <w:pPr>
-        <w:spacing w:after="240" w:before="240" w:line="300" w:lineRule="auto"/>
-        <w:jc w:val="both"/>
-        <w:rPr/>
-      </w:pPr>
-      <w:bookmarkStart w:colFirst="0" w:colLast="0" w:name="_gasieaypuny" w:id="3"/>
+        <w:t xml:space="preserve">.</w:t>
+      </w:r>
+    </w:p>
+    <w:p>
+      <w:pPr>
+        <w:spacing w:after="240" w:before="240" w:line="300" w:lineRule="auto"/>
+        <w:jc w:val="both"/>
+        <w:rPr/>
+      </w:pPr>
+      <w:bookmarkStart w:colFirst="0" w:colLast="0" w:name="_wvjla7aezst0" w:id="3"/>
       <w:bookmarkEnd w:id="3"/>
-      <w:r>
-        <w:rPr>
-          <w:rtl w:val="0"/>
-        </w:rPr>
-        <w:t xml:space="preserve">1.2</w:t>
-        <w:tab/>
-        <w:t xml:space="preserve">O presente Contrato é celebrado sob a condição suspensiva de deferimento da matrícula do(a) aluno(a), indicado no preâmbulo acima, de acordo com o disposto nas normas gerais de educação nacional e no Regimento Escolar da </w:t>
-      </w:r>
-      <w:r>
-        <w:rPr>
-          <w:b w:val="1"/>
-          <w:rtl w:val="0"/>
-        </w:rPr>
-        <w:t xml:space="preserve">CONTRATADA</w:t>
-      </w:r>
-      <w:r>
-        <w:rPr>
-          <w:rtl w:val="0"/>
-        </w:rPr>
-        <w:t xml:space="preserve">.</w:t>
-      </w:r>
-    </w:p>
-    <w:p>
-      <w:pPr>
-        <w:spacing w:after="240" w:before="240" w:line="300" w:lineRule="auto"/>
-        <w:jc w:val="both"/>
-        <w:rPr/>
-      </w:pPr>
-      <w:bookmarkStart w:colFirst="0" w:colLast="0" w:name="_wvjla7aezst0" w:id="4"/>
-      <w:bookmarkEnd w:id="4"/>
       <w:r>
         <w:rPr>
           <w:rtl w:val="0"/>
@@ -4035,8 +4057,8 @@
         <w:jc w:val="left"/>
         <w:rPr/>
       </w:pPr>
-      <w:bookmarkStart w:colFirst="0" w:colLast="0" w:name="_h3bxj0jh2bse" w:id="5"/>
-      <w:bookmarkEnd w:id="5"/>
+      <w:bookmarkStart w:colFirst="0" w:colLast="0" w:name="_h3bxj0jh2bse" w:id="4"/>
+      <w:bookmarkEnd w:id="4"/>
       <w:r>
         <w:rPr>
           <w:b w:val="0"/>
@@ -4153,8 +4175,8 @@
           <w:color w:val="ffffff"/>
         </w:rPr>
       </w:pPr>
-      <w:bookmarkStart w:colFirst="0" w:colLast="0" w:name="_nlubexuilrk" w:id="6"/>
-      <w:bookmarkEnd w:id="6"/>
+      <w:bookmarkStart w:colFirst="0" w:colLast="0" w:name="_nlubexuilrk" w:id="5"/>
+      <w:bookmarkEnd w:id="5"/>
       <w:r>
         <w:rPr>
           <w:b w:val="0"/>

</xml_diff>

<commit_message>
Corrigida formatação do contrato do aluno
</commit_message>
<xml_diff>
--- a/docassemble/docassemble/brcomeducalegal/data/templates/contrato-prestacao-servicos-educacionais.docx
+++ b/docassemble/docassemble/brcomeducalegal/data/templates/contrato-prestacao-servicos-educacionais.docx
@@ -378,25 +378,6 @@
               </w:rPr>
               <w:t xml:space="preserve">{{ item.period }}</w:t>
             </w:r>
-            <w:r>
-              <w:rPr>
-                <w:rtl w:val="0"/>
-              </w:rPr>
-              <w:t xml:space="preserve">{% if</w:t>
-            </w:r>
-            <w:r>
-              <w:rPr>
-                <w:b w:val="1"/>
-                <w:rtl w:val="0"/>
-              </w:rPr>
-              <w:t xml:space="preserve"> </w:t>
-            </w:r>
-            <w:r>
-              <w:rPr>
-                <w:rtl w:val="0"/>
-              </w:rPr>
-              <w:t xml:space="preserve">school_division %}</w:t>
-            </w:r>
           </w:p>
           <w:p>
             <w:pPr>
@@ -1027,24 +1008,6 @@
               <w:rPr>
                 <w:rtl w:val="0"/>
               </w:rPr>
-            </w:r>
-          </w:p>
-          <w:p>
-            <w:pPr>
-              <w:widowControl w:val="0"/>
-              <w:numPr>
-                <w:ilvl w:val="0"/>
-                <w:numId w:val="3"/>
-              </w:numPr>
-              <w:spacing w:after="80" w:before="80" w:line="300" w:lineRule="auto"/>
-              <w:ind w:left="720" w:hanging="720"/>
-              <w:jc w:val="both"/>
-              <w:rPr/>
-            </w:pPr>
-            <w:r>
-              <w:rPr>
-                <w:rtl w:val="0"/>
-              </w:rPr>
               <w:t xml:space="preserve">Condições de pagamento da primeira parcela: </w:t>
             </w:r>
             <w:r>
@@ -1713,13 +1676,10 @@
       <w:pPr>
         <w:spacing w:after="240" w:before="240" w:line="300" w:lineRule="auto"/>
         <w:jc w:val="both"/>
-        <w:rPr>
-          <w:i w:val="1"/>
-        </w:rPr>
-      </w:pPr>
-      <w:r>
-        <w:rPr>
-          <w:i w:val="1"/>
+        <w:rPr/>
+      </w:pPr>
+      <w:r>
+        <w:rPr>
           <w:rtl w:val="0"/>
         </w:rPr>
         <w:t xml:space="preserve">1.2.2</w:t>
@@ -1729,14 +1689,12 @@
       <w:r>
         <w:rPr>
           <w:b w:val="1"/>
-          <w:i w:val="1"/>
           <w:rtl w:val="0"/>
         </w:rPr>
         <w:t xml:space="preserve">CONTRATANTE</w:t>
       </w:r>
       <w:r>
         <w:rPr>
-          <w:i w:val="1"/>
           <w:rtl w:val="0"/>
         </w:rPr>
         <w:t xml:space="preserve"> declara ciência que o inadimplemento de quaisquer valores correspondentes à primeira mensalidade escolar ou débitos de qualquer natureza relativo aos anos letivos anteriores, implicará na interpretação da </w:t>
@@ -1744,14 +1702,12 @@
       <w:r>
         <w:rPr>
           <w:b w:val="1"/>
-          <w:i w:val="1"/>
           <w:rtl w:val="0"/>
         </w:rPr>
         <w:t xml:space="preserve">CONTRATADA</w:t>
       </w:r>
       <w:r>
         <w:rPr>
-          <w:i w:val="1"/>
           <w:rtl w:val="0"/>
         </w:rPr>
         <w:t xml:space="preserve"> que houve desistência da matrícula, a qual perde, automaticamente, sua validade, resolvendo-se o presente contrato de pleno direito.</w:t>

</xml_diff>

<commit_message>
el-240 Retirada obrigatoriedade de preenchimento dos dois campos (estado civil e RG)
</commit_message>
<xml_diff>
--- a/docassemble/docassemble/brcomeducalegal/data/templates/contrato-prestacao-servicos-educacionais.docx
+++ b/docassemble/docassemble/brcomeducalegal/data/templates/contrato-prestacao-servicos-educacionais.docx
@@ -559,7 +559,7 @@
               <w:rPr>
                 <w:rtl w:val="0"/>
               </w:rPr>
-              <w:t xml:space="preserve">, </w:t>
+              <w:t xml:space="preserve">,{% if item.marital_status %}</w:t>
             </w:r>
             <w:r>
               <w:rPr>
@@ -571,7 +571,7 @@
               <w:rPr>
                 <w:rtl w:val="0"/>
               </w:rPr>
-              <w:t xml:space="preserve">,{% if item.occupation %}  </w:t>
+              <w:t xml:space="preserve">{% endif %},{% if item.occupation %}  </w:t>
             </w:r>
             <w:r>
               <w:rPr>
@@ -619,7 +619,19 @@
               <w:rPr>
                 <w:rtl w:val="0"/>
               </w:rPr>
-              <w:t xml:space="preserve">{{ item.cpf }}</w:t>
+              <w:t xml:space="preserve">{{ item.cpf }},</w:t>
+            </w:r>
+            <w:r>
+              <w:rPr>
+                <w:rtl w:val="0"/>
+              </w:rPr>
+              <w:t xml:space="preserve">{% if item.rg %}</w:t>
+            </w:r>
+            <w:r>
+              <w:rPr>
+                <w:rtl w:val="0"/>
+              </w:rPr>
+              <w:t xml:space="preserve"> RG sob n.º</w:t>
             </w:r>
             <w:r>
               <w:rPr>
@@ -631,25 +643,13 @@
               <w:rPr>
                 <w:rtl w:val="0"/>
               </w:rPr>
-              <w:t xml:space="preserve">e no RG sob n.º</w:t>
-            </w:r>
-            <w:r>
-              <w:rPr>
-                <w:rtl w:val="0"/>
-              </w:rPr>
-              <w:t xml:space="preserve"> </w:t>
-            </w:r>
-            <w:r>
-              <w:rPr>
-                <w:rtl w:val="0"/>
-              </w:rPr>
               <w:t xml:space="preserve">{{ item.rg }}</w:t>
             </w:r>
             <w:r>
               <w:rPr>
                 <w:rtl w:val="0"/>
               </w:rPr>
-              <w:t xml:space="preserve">,</w:t>
+              <w:t xml:space="preserve">,{% endif %}</w:t>
             </w:r>
             <w:r>
               <w:rPr>
@@ -895,13 +895,7 @@
                 <w:b w:val="1"/>
                 <w:rtl w:val="0"/>
               </w:rPr>
-              <w:t xml:space="preserve">III.1</w:t>
-            </w:r>
-            <w:r>
-              <w:rPr>
-                <w:rtl w:val="0"/>
-              </w:rPr>
-              <w:t xml:space="preserve"> </w:t>
+              <w:t xml:space="preserve">III.1 </w:t>
             </w:r>
             <w:r>
               <w:rPr>
@@ -964,13 +958,7 @@
               <w:rPr>
                 <w:rtl w:val="0"/>
               </w:rPr>
-              <w:t xml:space="preserve"> </w:t>
-            </w:r>
-            <w:r>
-              <w:rPr>
-                <w:rtl w:val="0"/>
-              </w:rPr>
-              <w:t xml:space="preserve">Desconto: </w:t>
+              <w:t xml:space="preserve"> Desconto: </w:t>
             </w:r>
             <w:r>
               <w:rPr>
@@ -1004,13 +992,7 @@
               <w:rPr>
                 <w:rtl w:val="0"/>
               </w:rPr>
-              <w:t xml:space="preserve"> </w:t>
-            </w:r>
-            <w:r>
-              <w:rPr>
-                <w:rtl w:val="0"/>
-              </w:rPr>
-              <w:t xml:space="preserve">Quantidade de Parcelas: </w:t>
+              <w:t xml:space="preserve"> Quantidade de Parcelas: </w:t>
             </w:r>
             <w:r>
               <w:rPr>
@@ -1038,13 +1020,7 @@
               <w:rPr>
                 <w:rtl w:val="0"/>
               </w:rPr>
-              <w:t xml:space="preserve"> </w:t>
-            </w:r>
-            <w:r>
-              <w:rPr>
-                <w:rtl w:val="0"/>
-              </w:rPr>
-              <w:t xml:space="preserve">Condições de pagamento da primeira parcela: </w:t>
+              <w:t xml:space="preserve"> Condições de pagamento da primeira parcela: </w:t>
             </w:r>
             <w:r>
               <w:rPr>
@@ -1072,13 +1048,7 @@
               <w:rPr>
                 <w:rtl w:val="0"/>
               </w:rPr>
-              <w:t xml:space="preserve"> </w:t>
-            </w:r>
-            <w:r>
-              <w:rPr>
-                <w:rtl w:val="0"/>
-              </w:rPr>
-              <w:t xml:space="preserve">Data de vencimento das demais parcelas: </w:t>
+              <w:t xml:space="preserve"> Data de vencimento das demais parcelas: </w:t>
             </w:r>
             <w:r>
               <w:rPr>

</xml_diff>

<commit_message>
el-241: Adicionado cláusula de pagamento genérica do contrato do aluno
</commit_message>
<xml_diff>
--- a/docassemble/docassemble/brcomeducalegal/data/templates/contrato-prestacao-servicos-educacionais.docx
+++ b/docassemble/docassemble/brcomeducalegal/data/templates/contrato-prestacao-servicos-educacionais.docx
@@ -523,14 +523,7 @@
                 <w:highlight w:val="white"/>
                 <w:rtl w:val="0"/>
               </w:rPr>
-              <w:t xml:space="preserve"> </w:t>
-            </w:r>
-            <w:r>
-              <w:rPr>
-                <w:highlight w:val="white"/>
-                <w:rtl w:val="0"/>
-              </w:rPr>
-              <w:t xml:space="preserve">Período: </w:t>
+              <w:t xml:space="preserve"> Período: </w:t>
             </w:r>
             <w:r>
               <w:rPr>
@@ -573,14 +566,7 @@
                 <w:highlight w:val="white"/>
                 <w:rtl w:val="0"/>
               </w:rPr>
-              <w:t xml:space="preserve"> </w:t>
-            </w:r>
-            <w:r>
-              <w:rPr>
-                <w:highlight w:val="white"/>
-                <w:rtl w:val="0"/>
-              </w:rPr>
-              <w:t xml:space="preserve">Unidade: </w:t>
+              <w:t xml:space="preserve"> Unidade: </w:t>
             </w:r>
             <w:r>
               <w:rPr>
@@ -693,6 +679,7 @@
               <w:spacing w:after="80" w:before="80" w:line="300" w:lineRule="auto"/>
               <w:ind w:left="0" w:firstLine="0"/>
               <w:jc w:val="both"/>
+              <w:rPr/>
             </w:pPr>
             <w:r>
               <w:rPr>
@@ -700,23 +687,202 @@
                 <w:highlight w:val="yellow"/>
                 <w:rtl w:val="0"/>
               </w:rPr>
-              <w:t xml:space="preserve">{{ item.name.</w:t>
-            </w:r>
-            <w:r>
-              <w:rPr>
-                <w:b w:val="1"/>
+              <w:t xml:space="preserve">{{ item.name.text  | upper }}</w:t>
+            </w:r>
+            <w:r>
+              <w:rPr>
+                <w:rtl w:val="0"/>
+              </w:rPr>
+              <w:t xml:space="preserve">, </w:t>
+            </w:r>
+            <w:r>
+              <w:rPr>
                 <w:highlight w:val="yellow"/>
                 <w:rtl w:val="0"/>
               </w:rPr>
-              <w:t xml:space="preserve">text</w:t>
-            </w:r>
-            <w:r>
-              <w:rPr>
-                <w:b w:val="1"/>
+              <w:t xml:space="preserve">{{ item.nationality }}</w:t>
+            </w:r>
+            <w:r>
+              <w:rPr>
+                <w:rtl w:val="0"/>
+              </w:rPr>
+              <w:t xml:space="preserve">, </w:t>
+            </w:r>
+            <w:r>
+              <w:rPr>
+                <w:highlight w:val="cyan"/>
+                <w:rtl w:val="0"/>
+              </w:rPr>
+              <w:t xml:space="preserve">{% if item.marital_status != "None" %}</w:t>
+            </w:r>
+            <w:r>
+              <w:rPr>
                 <w:highlight w:val="yellow"/>
                 <w:rtl w:val="0"/>
               </w:rPr>
-              <w:t xml:space="preserve">  | upper }}</w:t>
+              <w:t xml:space="preserve">{{ item.marital_status | lower }}</w:t>
+            </w:r>
+            <w:r>
+              <w:rPr>
+                <w:rtl w:val="0"/>
+              </w:rPr>
+              <w:t xml:space="preserve">, {</w:t>
+            </w:r>
+            <w:r>
+              <w:rPr>
+                <w:highlight w:val="cyan"/>
+                <w:rtl w:val="0"/>
+              </w:rPr>
+              <w:t xml:space="preserve">% endif %</w:t>
+            </w:r>
+            <w:r>
+              <w:rPr>
+                <w:rtl w:val="0"/>
+              </w:rPr>
+              <w:t xml:space="preserve">}</w:t>
+            </w:r>
+            <w:r>
+              <w:rPr>
+                <w:highlight w:val="cyan"/>
+                <w:rtl w:val="0"/>
+              </w:rPr>
+              <w:t xml:space="preserve">{% if item.occupation %}</w:t>
+            </w:r>
+            <w:r>
+              <w:rPr>
+                <w:highlight w:val="yellow"/>
+                <w:rtl w:val="0"/>
+              </w:rPr>
+              <w:t xml:space="preserve">{{ item.occupation | lower }}, </w:t>
+            </w:r>
+            <w:r>
+              <w:rPr>
+                <w:highlight w:val="cyan"/>
+                <w:rtl w:val="0"/>
+              </w:rPr>
+              <w:t xml:space="preserve">{% endif %}</w:t>
+            </w:r>
+            <w:r>
+              <w:rPr>
+                <w:highlight w:val="white"/>
+                <w:rtl w:val="0"/>
+              </w:rPr>
+              <w:t xml:space="preserve">inscrito</w:t>
+            </w:r>
+            <w:r>
+              <w:rPr>
+                <w:highlight w:val="yellow"/>
+                <w:rtl w:val="0"/>
+              </w:rPr>
+              <w:t xml:space="preserve">(a)</w:t>
+            </w:r>
+            <w:r>
+              <w:rPr>
+                <w:highlight w:val="white"/>
+                <w:rtl w:val="0"/>
+              </w:rPr>
+              <w:t xml:space="preserve"> no CPF sob n.º</w:t>
+            </w:r>
+            <w:r>
+              <w:rPr>
+                <w:rtl w:val="0"/>
+              </w:rPr>
+              <w:t xml:space="preserve"> </w:t>
+            </w:r>
+            <w:r>
+              <w:rPr>
+                <w:highlight w:val="yellow"/>
+                <w:rtl w:val="0"/>
+              </w:rPr>
+              <w:t xml:space="preserve">{{ item.cpf }},</w:t>
+            </w:r>
+            <w:r>
+              <w:rPr>
+                <w:highlight w:val="cyan"/>
+                <w:rtl w:val="0"/>
+              </w:rPr>
+              <w:t xml:space="preserve">{% if item.rg %}</w:t>
+            </w:r>
+            <w:r>
+              <w:rPr>
+                <w:highlight w:val="white"/>
+                <w:rtl w:val="0"/>
+              </w:rPr>
+              <w:t xml:space="preserve"> RG sob n.º</w:t>
+            </w:r>
+            <w:r>
+              <w:rPr>
+                <w:rtl w:val="0"/>
+              </w:rPr>
+              <w:t xml:space="preserve"> </w:t>
+            </w:r>
+            <w:r>
+              <w:rPr>
+                <w:highlight w:val="yellow"/>
+                <w:rtl w:val="0"/>
+              </w:rPr>
+              <w:t xml:space="preserve">{{ item.rg }}</w:t>
+            </w:r>
+            <w:r>
+              <w:rPr>
+                <w:rtl w:val="0"/>
+              </w:rPr>
+              <w:t xml:space="preserve">,</w:t>
+            </w:r>
+            <w:r>
+              <w:rPr>
+                <w:highlight w:val="cyan"/>
+                <w:rtl w:val="0"/>
+              </w:rPr>
+              <w:t xml:space="preserve">{% endif %}</w:t>
+            </w:r>
+            <w:r>
+              <w:rPr>
+                <w:highlight w:val="white"/>
+                <w:rtl w:val="0"/>
+              </w:rPr>
+              <w:t xml:space="preserve"> residente e domiciliado</w:t>
+            </w:r>
+            <w:r>
+              <w:rPr>
+                <w:highlight w:val="yellow"/>
+                <w:rtl w:val="0"/>
+              </w:rPr>
+              <w:t xml:space="preserve">(a) </w:t>
+            </w:r>
+            <w:r>
+              <w:rPr>
+                <w:highlight w:val="white"/>
+                <w:rtl w:val="0"/>
+              </w:rPr>
+              <w:t xml:space="preserve">no endereço </w:t>
+            </w:r>
+            <w:r>
+              <w:rPr>
+                <w:highlight w:val="yellow"/>
+                <w:rtl w:val="0"/>
+              </w:rPr>
+              <w:t xml:space="preserve">{{ title_case(item.address.street_name | lower) }}</w:t>
+            </w:r>
+            <w:r>
+              <w:rPr>
+                <w:rtl w:val="0"/>
+              </w:rPr>
+              <w:t xml:space="preserve">, n.º </w:t>
+            </w:r>
+            <w:r>
+              <w:rPr>
+                <w:highlight w:val="yellow"/>
+                <w:rtl w:val="0"/>
+              </w:rPr>
+              <w:t xml:space="preserve">{{ item.address.street_number }}</w:t>
+            </w:r>
+            <w:r>
+              <w:rPr>
+                <w:highlight w:val="cyan"/>
+                <w:rtl w:val="0"/>
+              </w:rPr>
+              <w:t xml:space="preserve">{% if item.address.unit %}</w:t>
             </w:r>
             <w:r>
               <w:rPr>
@@ -729,7 +895,27 @@
                 <w:highlight w:val="yellow"/>
                 <w:rtl w:val="0"/>
               </w:rPr>
-              <w:t xml:space="preserve">{{ item.nationality }}</w:t>
+              <w:t xml:space="preserve">{{ item.address.unit | lower }}</w:t>
+            </w:r>
+            <w:r>
+              <w:rPr>
+                <w:highlight w:val="cyan"/>
+                <w:rtl w:val="0"/>
+              </w:rPr>
+              <w:t xml:space="preserve">{% endif %}</w:t>
+            </w:r>
+            <w:r>
+              <w:rPr>
+                <w:rtl w:val="0"/>
+              </w:rPr>
+              <w:t xml:space="preserve">, Bairro </w:t>
+            </w:r>
+            <w:r>
+              <w:rPr>
+                <w:highlight w:val="yellow"/>
+                <w:rtl w:val="0"/>
+              </w:rPr>
+              <w:t xml:space="preserve">{{ title_case (item.address.neighborhood | lower) }}</w:t>
             </w:r>
             <w:r>
               <w:rPr>
@@ -739,258 +925,48 @@
             </w:r>
             <w:r>
               <w:rPr>
-                <w:highlight w:val="cyan"/>
-                <w:rtl w:val="0"/>
-              </w:rPr>
-              <w:t xml:space="preserve">{% if item.marital_status != "None" %}</w:t>
-            </w:r>
-            <w:r>
-              <w:rPr>
                 <w:highlight w:val="yellow"/>
                 <w:rtl w:val="0"/>
               </w:rPr>
-              <w:t xml:space="preserve">{{ item.marital_status | lower }}</w:t>
-            </w:r>
-            <w:r>
-              <w:rPr>
-                <w:rtl w:val="0"/>
-              </w:rPr>
-              <w:t xml:space="preserve">, {</w:t>
-            </w:r>
-            <w:r>
-              <w:rPr>
-                <w:highlight w:val="cyan"/>
-                <w:rtl w:val="0"/>
-              </w:rPr>
-              <w:t xml:space="preserve">% endif %</w:t>
-            </w:r>
-            <w:r>
-              <w:rPr>
-                <w:rtl w:val="0"/>
-              </w:rPr>
-              <w:t xml:space="preserve">}</w:t>
-            </w:r>
-            <w:r>
-              <w:rPr>
-                <w:highlight w:val="cyan"/>
-                <w:rtl w:val="0"/>
-              </w:rPr>
-              <w:t xml:space="preserve">{% if item.occupation %}</w:t>
+              <w:t xml:space="preserve">{{ title_case(item.address.city | lower)}}</w:t>
+            </w:r>
+            <w:r>
+              <w:rPr>
+                <w:rtl w:val="0"/>
+              </w:rPr>
+              <w:t xml:space="preserve">/</w:t>
             </w:r>
             <w:r>
               <w:rPr>
                 <w:highlight w:val="yellow"/>
                 <w:rtl w:val="0"/>
               </w:rPr>
-              <w:t xml:space="preserve">{{ item.occupation | lower }}, </w:t>
-            </w:r>
-            <w:r>
-              <w:rPr>
-                <w:highlight w:val="cyan"/>
-                <w:rtl w:val="0"/>
-              </w:rPr>
-              <w:t xml:space="preserve">{% endif %}</w:t>
+              <w:t xml:space="preserve">{{ item.address.state}}</w:t>
+            </w:r>
+            <w:r>
+              <w:rPr>
+                <w:rtl w:val="0"/>
+              </w:rPr>
+              <w:t xml:space="preserve">, CEP </w:t>
+            </w:r>
+            <w:r>
+              <w:rPr>
+                <w:highlight w:val="yellow"/>
+                <w:rtl w:val="0"/>
+              </w:rPr>
+              <w:t xml:space="preserve">{{ item.address.zip }}</w:t>
             </w:r>
             <w:r>
               <w:rPr>
                 <w:highlight w:val="white"/>
                 <w:rtl w:val="0"/>
               </w:rPr>
-              <w:t xml:space="preserve">inscrito</w:t>
-            </w:r>
-            <w:r>
-              <w:rPr>
-                <w:highlight w:val="yellow"/>
-                <w:rtl w:val="0"/>
-              </w:rPr>
-              <w:t xml:space="preserve">(a)</w:t>
-            </w:r>
-            <w:r>
-              <w:rPr>
-                <w:highlight w:val="white"/>
-                <w:rtl w:val="0"/>
-              </w:rPr>
-              <w:t xml:space="preserve"> no CPF sob n.º</w:t>
-            </w:r>
-            <w:r>
-              <w:rPr>
-                <w:rtl w:val="0"/>
-              </w:rPr>
-              <w:t xml:space="preserve"> </w:t>
-            </w:r>
-            <w:r>
-              <w:rPr>
-                <w:highlight w:val="yellow"/>
-                <w:rtl w:val="0"/>
-              </w:rPr>
-              <w:t xml:space="preserve">{{ item.cpf }},</w:t>
-            </w:r>
-            <w:r>
-              <w:rPr>
-                <w:highlight w:val="cyan"/>
-                <w:rtl w:val="0"/>
-              </w:rPr>
-              <w:t xml:space="preserve">{% if item.rg %}</w:t>
-            </w:r>
-            <w:r>
-              <w:rPr>
-                <w:highlight w:val="white"/>
-                <w:rtl w:val="0"/>
-              </w:rPr>
-              <w:t xml:space="preserve"> RG sob n.º</w:t>
-            </w:r>
-            <w:r>
-              <w:rPr>
-                <w:rtl w:val="0"/>
-              </w:rPr>
-              <w:t xml:space="preserve"> </w:t>
-            </w:r>
-            <w:r>
-              <w:rPr>
-                <w:highlight w:val="yellow"/>
-                <w:rtl w:val="0"/>
-              </w:rPr>
-              <w:t xml:space="preserve">{{ item.rg }}</w:t>
-            </w:r>
-            <w:r>
-              <w:rPr>
-                <w:rtl w:val="0"/>
-              </w:rPr>
-              <w:t xml:space="preserve">,</w:t>
-            </w:r>
-            <w:r>
-              <w:rPr>
-                <w:highlight w:val="cyan"/>
-                <w:rtl w:val="0"/>
-              </w:rPr>
-              <w:t xml:space="preserve">{% endif %}</w:t>
-            </w:r>
-            <w:r>
-              <w:rPr>
-                <w:highlight w:val="white"/>
-                <w:rtl w:val="0"/>
-              </w:rPr>
-              <w:t xml:space="preserve"> residente e domiciliado</w:t>
-            </w:r>
-            <w:r>
-              <w:rPr>
-                <w:highlight w:val="yellow"/>
-                <w:rtl w:val="0"/>
-              </w:rPr>
-              <w:t xml:space="preserve">(a) </w:t>
-            </w:r>
-            <w:r>
-              <w:rPr>
-                <w:highlight w:val="white"/>
-                <w:rtl w:val="0"/>
-              </w:rPr>
-              <w:t xml:space="preserve">no endereço </w:t>
-            </w:r>
-            <w:r>
-              <w:rPr>
-                <w:highlight w:val="yellow"/>
-                <w:rtl w:val="0"/>
-              </w:rPr>
-              <w:t xml:space="preserve">{{ title_case(item.address.street_name | lower) }}</w:t>
-            </w:r>
-            <w:r>
-              <w:rPr>
-                <w:rtl w:val="0"/>
-              </w:rPr>
-              <w:t xml:space="preserve">, n.º </w:t>
-            </w:r>
-            <w:r>
-              <w:rPr>
-                <w:highlight w:val="yellow"/>
-                <w:rtl w:val="0"/>
-              </w:rPr>
-              <w:t xml:space="preserve">{{ item.address.street_number }}</w:t>
-            </w:r>
-            <w:r>
-              <w:rPr>
-                <w:highlight w:val="cyan"/>
-                <w:rtl w:val="0"/>
-              </w:rPr>
-              <w:t xml:space="preserve">{% if item.address.unit %}</w:t>
-            </w:r>
-            <w:r>
-              <w:rPr>
-                <w:rtl w:val="0"/>
-              </w:rPr>
-              <w:t xml:space="preserve">, </w:t>
-            </w:r>
-            <w:r>
-              <w:rPr>
-                <w:highlight w:val="yellow"/>
-                <w:rtl w:val="0"/>
-              </w:rPr>
-              <w:t xml:space="preserve">{{ item.address.unit | lower }}</w:t>
-            </w:r>
-            <w:r>
-              <w:rPr>
-                <w:highlight w:val="cyan"/>
-                <w:rtl w:val="0"/>
-              </w:rPr>
-              <w:t xml:space="preserve">{% endif %}</w:t>
-            </w:r>
-            <w:r>
-              <w:rPr>
-                <w:rtl w:val="0"/>
-              </w:rPr>
-              <w:t xml:space="preserve">, Bairro </w:t>
-            </w:r>
-            <w:r>
-              <w:rPr>
-                <w:highlight w:val="yellow"/>
-                <w:rtl w:val="0"/>
-              </w:rPr>
-              <w:t xml:space="preserve">{{ title_case (item.address.neighborhood | lower) }}</w:t>
-            </w:r>
-            <w:r>
-              <w:rPr>
-                <w:rtl w:val="0"/>
-              </w:rPr>
-              <w:t xml:space="preserve">, </w:t>
-            </w:r>
-            <w:r>
-              <w:rPr>
-                <w:highlight w:val="yellow"/>
-                <w:rtl w:val="0"/>
-              </w:rPr>
-              <w:t xml:space="preserve">{{ title_case(item.address.city | lower)}}</w:t>
-            </w:r>
-            <w:r>
-              <w:rPr>
-                <w:rtl w:val="0"/>
-              </w:rPr>
-              <w:t xml:space="preserve">/</w:t>
-            </w:r>
-            <w:r>
-              <w:rPr>
-                <w:highlight w:val="yellow"/>
-                <w:rtl w:val="0"/>
-              </w:rPr>
-              <w:t xml:space="preserve">{{ item.address.state}}</w:t>
-            </w:r>
-            <w:r>
-              <w:rPr>
-                <w:rtl w:val="0"/>
-              </w:rPr>
-              <w:t xml:space="preserve">, CEP </w:t>
-            </w:r>
-            <w:r>
-              <w:rPr>
-                <w:highlight w:val="yellow"/>
-                <w:rtl w:val="0"/>
-              </w:rPr>
-              <w:t xml:space="preserve">{{ item.address.zip }}</w:t>
-            </w:r>
-            <w:r>
-              <w:rPr>
-                <w:highlight w:val="white"/>
-                <w:rtl w:val="0"/>
-              </w:rPr>
               <w:t xml:space="preserve">.</w:t>
+            </w:r>
+            <w:r>
+              <w:rPr>
+                <w:rtl w:val="0"/>
+              </w:rPr>
             </w:r>
           </w:p>
           <w:p>
@@ -1222,7 +1198,7 @@
                 <w:highlight w:val="white"/>
                 <w:rtl w:val="0"/>
               </w:rPr>
-              <w:t xml:space="preserve">III.2</w:t>
+              <w:t xml:space="preserve">III.1.1</w:t>
             </w:r>
             <w:r>
               <w:rPr>
@@ -1268,21 +1244,140 @@
                 <w:highlight w:val="white"/>
                 <w:rtl w:val="0"/>
               </w:rPr>
-              <w:t xml:space="preserve">III.3</w:t>
+              <w:t xml:space="preserve">III.2</w:t>
             </w:r>
             <w:r>
               <w:rPr>
                 <w:highlight w:val="white"/>
                 <w:rtl w:val="0"/>
               </w:rPr>
-              <w:t xml:space="preserve"> Quantidade de Parcelas: </w:t>
+              <w:t xml:space="preserve"> Forma de pagamento:</w:t>
             </w:r>
             <w:r>
               <w:rPr>
                 <w:highlight w:val="yellow"/>
                 <w:rtl w:val="0"/>
               </w:rPr>
-              <w:t xml:space="preserve">{{ installments }} </w:t>
+              <w:t xml:space="preserve"> {{ method_payment }}</w:t>
+            </w:r>
+          </w:p>
+          <w:p>
+            <w:pPr>
+              <w:widowControl w:val="0"/>
+              <w:spacing w:after="80" w:before="80" w:line="300" w:lineRule="auto"/>
+              <w:jc w:val="both"/>
+              <w:rPr>
+                <w:highlight w:val="cyan"/>
+              </w:rPr>
+            </w:pPr>
+            <w:r>
+              <w:rPr>
+                <w:highlight w:val="cyan"/>
+                <w:rtl w:val="0"/>
+              </w:rPr>
+              <w:t xml:space="preserve">{%p if method_payment == “a vista” %}</w:t>
+            </w:r>
+          </w:p>
+          <w:p>
+            <w:pPr>
+              <w:widowControl w:val="0"/>
+              <w:spacing w:after="80" w:before="80" w:line="300" w:lineRule="auto"/>
+              <w:jc w:val="both"/>
+              <w:rPr>
+                <w:highlight w:val="yellow"/>
+              </w:rPr>
+            </w:pPr>
+            <w:r>
+              <w:rPr>
+                <w:b w:val="1"/>
+                <w:highlight w:val="white"/>
+                <w:rtl w:val="0"/>
+              </w:rPr>
+              <w:t xml:space="preserve">II</w:t>
+            </w:r>
+            <w:r>
+              <w:rPr>
+                <w:b w:val="1"/>
+                <w:rtl w:val="0"/>
+              </w:rPr>
+              <w:t xml:space="preserve">I.3</w:t>
+            </w:r>
+            <w:r>
+              <w:rPr>
+                <w:rtl w:val="0"/>
+              </w:rPr>
+              <w:t xml:space="preserve"> D</w:t>
+            </w:r>
+            <w:r>
+              <w:rPr>
+                <w:highlight w:val="white"/>
+                <w:rtl w:val="0"/>
+              </w:rPr>
+              <w:t xml:space="preserve">ata do vencimento da parcela única: </w:t>
+            </w:r>
+            <w:r>
+              <w:rPr>
+                <w:highlight w:val="yellow"/>
+                <w:rtl w:val="0"/>
+              </w:rPr>
+              <w:t xml:space="preserve">{{ single_installment_date_format }}</w:t>
+            </w:r>
+          </w:p>
+          <w:p>
+            <w:pPr>
+              <w:widowControl w:val="0"/>
+              <w:spacing w:after="80" w:before="80" w:line="300" w:lineRule="auto"/>
+              <w:jc w:val="both"/>
+              <w:rPr>
+                <w:highlight w:val="cyan"/>
+              </w:rPr>
+            </w:pPr>
+            <w:r>
+              <w:rPr>
+                <w:highlight w:val="cyan"/>
+                <w:rtl w:val="0"/>
+              </w:rPr>
+              <w:t xml:space="preserve">{%p endif %}</w:t>
+            </w:r>
+          </w:p>
+          <w:p>
+            <w:pPr>
+              <w:widowControl w:val="0"/>
+              <w:spacing w:after="80" w:before="80" w:line="300" w:lineRule="auto"/>
+              <w:jc w:val="both"/>
+              <w:rPr>
+                <w:color w:val="ff0000"/>
+                <w:highlight w:val="cyan"/>
+              </w:rPr>
+            </w:pPr>
+            <w:r>
+              <w:rPr>
+                <w:highlight w:val="cyan"/>
+                <w:rtl w:val="0"/>
+              </w:rPr>
+              <w:t xml:space="preserve">{%p if method_payment == “parcelado” %}</w:t>
+            </w:r>
+            <w:r>
+              <w:rPr>
+                <w:rtl w:val="0"/>
+              </w:rPr>
+            </w:r>
+          </w:p>
+          <w:p>
+            <w:pPr>
+              <w:widowControl w:val="0"/>
+              <w:spacing w:after="80" w:before="80" w:line="300" w:lineRule="auto"/>
+              <w:jc w:val="both"/>
+              <w:rPr>
+                <w:highlight w:val="cyan"/>
+              </w:rPr>
+            </w:pPr>
+            <w:r>
+              <w:rPr>
+                <w:highlight w:val="cyan"/>
+                <w:rtl w:val="0"/>
+              </w:rPr>
+              <w:t xml:space="preserve">{%p if has_input_value == “sim” %}</w:t>
             </w:r>
           </w:p>
           <w:p>
@@ -1301,21 +1396,41 @@
                 <w:highlight w:val="white"/>
                 <w:rtl w:val="0"/>
               </w:rPr>
-              <w:t xml:space="preserve">III.4</w:t>
+              <w:t xml:space="preserve">III.3</w:t>
             </w:r>
             <w:r>
               <w:rPr>
                 <w:highlight w:val="white"/>
                 <w:rtl w:val="0"/>
               </w:rPr>
-              <w:t xml:space="preserve"> Condições de pagamento da primeira parcela: </w:t>
+              <w:t xml:space="preserve"> Condições de pagamento da parcela de entrada: valor de </w:t>
+            </w:r>
+            <w:r>
+              <w:rPr>
+                <w:rtl w:val="0"/>
+              </w:rPr>
+              <w:t xml:space="preserve">R$ </w:t>
             </w:r>
             <w:r>
               <w:rPr>
                 <w:highlight w:val="yellow"/>
                 <w:rtl w:val="0"/>
               </w:rPr>
-              <w:t xml:space="preserve">{{ first_installment }} </w:t>
+              <w:t xml:space="preserve">{{ “%.2f”|format(input_value) | replace(“.”,”,”) }}</w:t>
+            </w:r>
+            <w:r>
+              <w:rPr>
+                <w:highlight w:val="white"/>
+                <w:rtl w:val="0"/>
+              </w:rPr>
+              <w:t xml:space="preserve">, com vencimento em </w:t>
+            </w:r>
+            <w:r>
+              <w:rPr>
+                <w:highlight w:val="yellow"/>
+                <w:rtl w:val="0"/>
+              </w:rPr>
+              <w:t xml:space="preserve">{{ input_date_format }}.</w:t>
             </w:r>
           </w:p>
           <w:p>
@@ -1325,6 +1440,23 @@
               <w:ind w:left="0" w:firstLine="0"/>
               <w:jc w:val="both"/>
               <w:rPr>
+                <w:highlight w:val="cyan"/>
+              </w:rPr>
+            </w:pPr>
+            <w:r>
+              <w:rPr>
+                <w:highlight w:val="cyan"/>
+                <w:rtl w:val="0"/>
+              </w:rPr>
+              <w:t xml:space="preserve">{%p endif %}</w:t>
+            </w:r>
+          </w:p>
+          <w:p>
+            <w:pPr>
+              <w:widowControl w:val="0"/>
+              <w:spacing w:after="80" w:before="80" w:line="300" w:lineRule="auto"/>
+              <w:jc w:val="both"/>
+              <w:rPr>
                 <w:highlight w:val="white"/>
               </w:rPr>
             </w:pPr>
@@ -1334,21 +1466,181 @@
                 <w:highlight w:val="white"/>
                 <w:rtl w:val="0"/>
               </w:rPr>
-              <w:t xml:space="preserve">III.5</w:t>
-            </w:r>
-            <w:r>
-              <w:rPr>
+              <w:t xml:space="preserve">III.</w:t>
+            </w:r>
+            <w:r>
+              <w:rPr>
+                <w:b w:val="1"/>
+                <w:highlight w:val="cyan"/>
+                <w:rtl w:val="0"/>
+              </w:rPr>
+              <w:t xml:space="preserve">{% if has_input_value == “sim” %}</w:t>
+            </w:r>
+            <w:r>
+              <w:rPr>
+                <w:b w:val="1"/>
                 <w:highlight w:val="white"/>
                 <w:rtl w:val="0"/>
               </w:rPr>
-              <w:t xml:space="preserve"> Data de vencimento das demais parcelas: </w:t>
-            </w:r>
-            <w:r>
+              <w:t xml:space="preserve">4</w:t>
+            </w:r>
+            <w:r>
+              <w:rPr>
+                <w:b w:val="1"/>
+                <w:highlight w:val="cyan"/>
+                <w:rtl w:val="0"/>
+              </w:rPr>
+              <w:t xml:space="preserve">{% else %}</w:t>
+            </w:r>
+            <w:r>
+              <w:rPr>
+                <w:b w:val="1"/>
+                <w:rtl w:val="0"/>
+              </w:rPr>
+              <w:t xml:space="preserve">3</w:t>
+            </w:r>
+            <w:r>
+              <w:rPr>
+                <w:b w:val="1"/>
+                <w:highlight w:val="cyan"/>
+                <w:rtl w:val="0"/>
+              </w:rPr>
+              <w:t xml:space="preserve">{% endif %}</w:t>
+            </w:r>
+            <w:r>
+              <w:rPr>
+                <w:highlight w:val="white"/>
+                <w:rtl w:val="0"/>
+              </w:rPr>
+              <w:t xml:space="preserve"> Condições de pagamento das</w:t>
+            </w:r>
+            <w:r>
+              <w:rPr>
+                <w:b w:val="1"/>
+                <w:highlight w:val="cyan"/>
+                <w:rtl w:val="0"/>
+              </w:rPr>
+              <w:t xml:space="preserve">{% if has_input_value == “sim” %}</w:t>
+            </w:r>
+            <w:r>
+              <w:rPr>
+                <w:highlight w:val="white"/>
+                <w:rtl w:val="0"/>
+              </w:rPr>
+              <w:t xml:space="preserve"> demais</w:t>
+            </w:r>
+            <w:r>
+              <w:rPr>
+                <w:b w:val="1"/>
+                <w:highlight w:val="cyan"/>
+                <w:rtl w:val="0"/>
+              </w:rPr>
+              <w:t xml:space="preserve">{% endif %}</w:t>
+            </w:r>
+            <w:r>
+              <w:rPr>
+                <w:highlight w:val="white"/>
+                <w:rtl w:val="0"/>
+              </w:rPr>
+              <w:t xml:space="preserve"> parcelas:</w:t>
+            </w:r>
+          </w:p>
+          <w:p>
+            <w:pPr>
+              <w:widowControl w:val="0"/>
+              <w:spacing w:after="80" w:before="80" w:line="300" w:lineRule="auto"/>
+              <w:jc w:val="both"/>
+              <w:rPr>
+                <w:highlight w:val="white"/>
+              </w:rPr>
+            </w:pPr>
+            <w:r>
+              <w:rPr>
+                <w:highlight w:val="cyan"/>
+                <w:rtl w:val="0"/>
+              </w:rPr>
+              <w:t xml:space="preserve">{%p for dict in installments_list %}</w:t>
+            </w:r>
+            <w:r>
+              <w:rPr>
+                <w:rtl w:val="0"/>
+              </w:rPr>
+            </w:r>
+          </w:p>
+          <w:p>
+            <w:pPr>
+              <w:widowControl w:val="0"/>
+              <w:spacing w:after="0" w:line="240" w:lineRule="auto"/>
+              <w:ind w:left="0" w:firstLine="0"/>
+              <w:jc w:val="left"/>
               <w:rPr>
                 <w:highlight w:val="yellow"/>
-                <w:rtl w:val="0"/>
-              </w:rPr>
-              <w:t xml:space="preserve">{{ installments_due | lower   }}</w:t>
+              </w:rPr>
+            </w:pPr>
+            <w:r>
+              <w:rPr>
+                <w:highlight w:val="yellow"/>
+                <w:rtl w:val="0"/>
+              </w:rPr>
+              <w:t xml:space="preserve">Pagamento em {{ dict[“installments_due”] }}</w:t>
+            </w:r>
+            <w:r>
+              <w:rPr>
+                <w:rtl w:val="0"/>
+              </w:rPr>
+              <w:t xml:space="preserve"> no valor de </w:t>
+            </w:r>
+            <w:r>
+              <w:rPr>
+                <w:rtl w:val="0"/>
+              </w:rPr>
+              <w:t xml:space="preserve">R$ </w:t>
+            </w:r>
+            <w:r>
+              <w:rPr>
+                <w:highlight w:val="yellow"/>
+                <w:rtl w:val="0"/>
+              </w:rPr>
+              <w:t xml:space="preserve">{{ “%.2f”|format(dict[“installments_value”]) | replace(“.”,”,”) }}</w:t>
+            </w:r>
+          </w:p>
+          <w:p>
+            <w:pPr>
+              <w:widowControl w:val="0"/>
+              <w:spacing w:after="80" w:before="80" w:line="300" w:lineRule="auto"/>
+              <w:jc w:val="both"/>
+              <w:rPr>
+                <w:highlight w:val="yellow"/>
+              </w:rPr>
+            </w:pPr>
+            <w:r>
+              <w:rPr>
+                <w:highlight w:val="cyan"/>
+                <w:rtl w:val="0"/>
+              </w:rPr>
+              <w:t xml:space="preserve">{%p endfor %}</w:t>
+            </w:r>
+            <w:r>
+              <w:rPr>
+                <w:rtl w:val="0"/>
+              </w:rPr>
+            </w:r>
+          </w:p>
+          <w:p>
+            <w:pPr>
+              <w:widowControl w:val="0"/>
+              <w:spacing w:after="80" w:before="80" w:line="300" w:lineRule="auto"/>
+              <w:jc w:val="both"/>
+              <w:rPr>
+                <w:highlight w:val="yellow"/>
+              </w:rPr>
+            </w:pPr>
+            <w:r>
+              <w:rPr>
+                <w:highlight w:val="cyan"/>
+                <w:rtl w:val="0"/>
+              </w:rPr>
+              <w:t xml:space="preserve">{%p endif %}</w:t>
             </w:r>
             <w:r>
               <w:rPr>
@@ -1384,14 +1676,7 @@
           <w:b w:val="1"/>
           <w:rtl w:val="0"/>
         </w:rPr>
-        <w:t xml:space="preserve">C</w:t>
-      </w:r>
-      <w:r>
-        <w:rPr>
-          <w:b w:val="1"/>
-          <w:rtl w:val="0"/>
-        </w:rPr>
-        <w:t xml:space="preserve">ondições Gerais do Contrato</w:t>
+        <w:t xml:space="preserve">Condições Gerais do Contrato</w:t>
       </w:r>
     </w:p>
     <w:p>
@@ -1416,6 +1701,7 @@
         <w:spacing w:after="240" w:before="240" w:line="300" w:lineRule="auto"/>
         <w:ind w:left="1080" w:hanging="720"/>
         <w:jc w:val="both"/>
+        <w:rPr/>
       </w:pPr>
       <w:r>
         <w:rPr>
@@ -1553,11 +1839,6 @@
           <w:rtl w:val="0"/>
         </w:rPr>
         <w:t xml:space="preserve">”;</w:t>
-      </w:r>
-      <w:r>
-        <w:rPr>
-          <w:rtl w:val="0"/>
-        </w:rPr>
       </w:r>
     </w:p>
     <w:p>
@@ -1818,6 +2099,11 @@
         </w:rPr>
         <w:t xml:space="preserve">”;</w:t>
       </w:r>
+      <w:r>
+        <w:rPr>
+          <w:rtl w:val="0"/>
+        </w:rPr>
+      </w:r>
     </w:p>
     <w:p>
       <w:pPr>
@@ -1896,7 +2182,7 @@
         <w:jc w:val="both"/>
         <w:rPr/>
       </w:pPr>
-      <w:bookmarkStart w:colFirst="0" w:colLast="0" w:name="_sw7yrbqjmrt1" w:id="1"/>
+      <w:bookmarkStart w:colFirst="0" w:colLast="0" w:name="_30j0zll" w:id="1"/>
       <w:bookmarkEnd w:id="1"/>
       <w:r>
         <w:rPr>
@@ -1926,7 +2212,7 @@
         <w:jc w:val="both"/>
         <w:rPr/>
       </w:pPr>
-      <w:bookmarkStart w:colFirst="0" w:colLast="0" w:name="_gasieaypuny" w:id="2"/>
+      <w:bookmarkStart w:colFirst="0" w:colLast="0" w:name="_1fob9te" w:id="2"/>
       <w:bookmarkEnd w:id="2"/>
       <w:r>
         <w:rPr>
@@ -1956,7 +2242,7 @@
         <w:jc w:val="both"/>
         <w:rPr/>
       </w:pPr>
-      <w:bookmarkStart w:colFirst="0" w:colLast="0" w:name="_wvjla7aezst0" w:id="3"/>
+      <w:bookmarkStart w:colFirst="0" w:colLast="0" w:name="_3znysh7" w:id="3"/>
       <w:bookmarkEnd w:id="3"/>
       <w:r>
         <w:rPr>
@@ -2404,19 +2690,7 @@
         </w:rPr>
         <w:t xml:space="preserve">2.5</w:t>
         <w:tab/>
-        <w:t xml:space="preserve">O atraso no pagamento de qualquer das parcelas das anuidades previstas na cláusula 2.1, importará na incidência de multa de</w:t>
-      </w:r>
-      <w:r>
-        <w:rPr>
-          <w:rtl w:val="0"/>
-        </w:rPr>
-        <w:t xml:space="preserve"> 2% (dois por cento)</w:t>
-      </w:r>
-      <w:r>
-        <w:rPr>
-          <w:rtl w:val="0"/>
-        </w:rPr>
-        <w:t xml:space="preserve"> sobre o valor total devido, acrescido de juros moratórios de 1% (um por cento) ao mês, corrigidos pela variação do Índice de Preço ao Consumidor - IPCA, divulgado pelo IBGE, ou por qualquer outro que venha a substituí-lo, na menor periodicidade permitida por lei, calculados </w:t>
+        <w:t xml:space="preserve">O atraso no pagamento de qualquer das parcelas das anuidades previstas na cláusula 2.1, importará na incidência de multa de 2% (dois por cento) sobre o valor total devido, acrescido de juros moratórios de 1% (um por cento) ao mês, corrigidos pela variação do Índice de Preço ao Consumidor - IPCA, divulgado pelo IBGE, ou por qualquer outro que venha a substituí-lo, na menor periodicidade permitida por lei, calculados </w:t>
       </w:r>
       <w:r>
         <w:rPr>
@@ -3421,13 +3695,7 @@
         </w:rPr>
         <w:t xml:space="preserve">7.1.1.1</w:t>
         <w:tab/>
-        <w:t xml:space="preserve">Se realizada até o início do ano letivo, conforme calendário escolar, pagará multa equivalente a 50% (cinquenta por cento) do valor da primeira parcela referida </w:t>
-      </w:r>
-      <w:r>
-        <w:rPr>
-          <w:rtl w:val="0"/>
-        </w:rPr>
-        <w:t xml:space="preserve">no tópico </w:t>
+        <w:t xml:space="preserve">Se realizada até o início do ano letivo, conforme calendário escolar, pagará multa equivalente a 50% (cinquenta por cento) do valor da primeira parcela referida no tópico </w:t>
       </w:r>
       <w:r>
         <w:rPr>
@@ -3481,11 +3749,6 @@
           <w:rtl w:val="0"/>
         </w:rPr>
         <w:t xml:space="preserve">do quadro resumo;</w:t>
-      </w:r>
-      <w:r>
-        <w:rPr>
-          <w:rtl w:val="0"/>
-        </w:rPr>
       </w:r>
     </w:p>
     <w:p>
@@ -4255,21 +4518,7 @@
           <w:b w:val="1"/>
           <w:rtl w:val="0"/>
         </w:rPr>
-        <w:t xml:space="preserve">CLÁUSULA</w:t>
-      </w:r>
-      <w:r>
-        <w:rPr>
-          <w:b w:val="1"/>
-          <w:rtl w:val="0"/>
-        </w:rPr>
-        <w:t xml:space="preserve"> XI </w:t>
-      </w:r>
-      <w:r>
-        <w:rPr>
-          <w:b w:val="1"/>
-          <w:rtl w:val="0"/>
-        </w:rPr>
-        <w:t xml:space="preserve">- FORO</w:t>
+        <w:t xml:space="preserve">CLÁUSULA XI - FORO</w:t>
       </w:r>
     </w:p>
     <w:p>
@@ -4284,18 +4533,7 @@
         </w:rPr>
         <w:t xml:space="preserve">11.1</w:t>
         <w:tab/>
-      </w:r>
-      <w:r>
-        <w:rPr>
-          <w:rtl w:val="0"/>
-        </w:rPr>
-        <w:t xml:space="preserve">As Partes elegem o Foro da </w:t>
-      </w:r>
-      <w:r>
-        <w:rPr>
-          <w:rtl w:val="0"/>
-        </w:rPr>
-        <w:t xml:space="preserve">Comarca de </w:t>
+        <w:t xml:space="preserve">As Partes elegem o Foro da Comarca de </w:t>
       </w:r>
       <w:r>
         <w:rPr>
@@ -4308,13 +4546,7 @@
         <w:rPr>
           <w:rtl w:val="0"/>
         </w:rPr>
-        <w:t xml:space="preserve">},</w:t>
-      </w:r>
-      <w:r>
-        <w:rPr>
-          <w:rtl w:val="0"/>
-        </w:rPr>
-        <w:t xml:space="preserve"> com exclusão de qualquer outro, por mais privilegiado que seja ou venha a ser, para processar e julgar qualquer ação ou dirimir questões decorrentes ou relacionadas ao presente Contrato e aos serviços aqui contratados.</w:t>
+        <w:t xml:space="preserve">}, com exclusão de qualquer outro, por mais privilegiado que seja ou venha a ser, para processar e julgar qualquer ação ou dirimir questões decorrentes ou relacionadas ao presente Contrato e aos serviços aqui contratados.</w:t>
       </w:r>
     </w:p>
     <w:p>
@@ -4332,11 +4564,6 @@
           <w:rtl w:val="0"/>
         </w:rPr>
         <w:t xml:space="preserve">E, por estarem assim justas e contratadas, as Partes celebram o presente Contrato de Prestação de Serviços Educacionais, em 02 (duas) vias de igual teor e forma, na presença das 02 (duas) testemunhas abaixo indicadas.</w:t>
-      </w:r>
-      <w:r>
-        <w:rPr>
-          <w:rtl w:val="0"/>
-        </w:rPr>
       </w:r>
     </w:p>
     <w:p>
@@ -4421,6 +4648,10 @@
       <w:pPr>
         <w:pStyle w:val="Heading3"/>
         <w:widowControl w:val="0"/>
+        <w:tabs>
+          <w:tab w:val="left" w:pos="1450"/>
+          <w:tab w:val="center" w:pos="4252"/>
+        </w:tabs>
         <w:spacing w:after="0" w:before="300" w:line="240" w:lineRule="auto"/>
         <w:ind w:left="1440" w:right="5.669291338583093" w:firstLine="720"/>
         <w:jc w:val="left"/>
@@ -4428,7 +4659,7 @@
           <w:shd w:fill="ff9900" w:val="clear"/>
         </w:rPr>
       </w:pPr>
-      <w:bookmarkStart w:colFirst="0" w:colLast="0" w:name="_h3bxj0jh2bse" w:id="4"/>
+      <w:bookmarkStart w:colFirst="0" w:colLast="0" w:name="_2et92p0" w:id="4"/>
       <w:bookmarkEnd w:id="4"/>
       <w:r>
         <w:rPr>
@@ -4475,23 +4706,7 @@
           <w:highlight w:val="yellow"/>
           <w:rtl w:val="0"/>
         </w:rPr>
-        <w:t xml:space="preserve">{{ item.name.</w:t>
-      </w:r>
-      <w:r>
-        <w:rPr>
-          <w:b w:val="1"/>
-          <w:highlight w:val="yellow"/>
-          <w:rtl w:val="0"/>
-        </w:rPr>
-        <w:t xml:space="preserve">text</w:t>
-      </w:r>
-      <w:r>
-        <w:rPr>
-          <w:b w:val="1"/>
-          <w:highlight w:val="yellow"/>
-          <w:rtl w:val="0"/>
-        </w:rPr>
-        <w:t xml:space="preserve"> | upper }}</w:t>
+        <w:t xml:space="preserve">{{ item.name.text | upper }}</w:t>
       </w:r>
     </w:p>
     <w:p>
@@ -4548,6 +4763,10 @@
       <w:pPr>
         <w:pStyle w:val="Heading3"/>
         <w:widowControl w:val="0"/>
+        <w:tabs>
+          <w:tab w:val="left" w:pos="1450"/>
+          <w:tab w:val="center" w:pos="4252"/>
+        </w:tabs>
         <w:spacing w:after="0" w:before="300" w:line="240" w:lineRule="auto"/>
         <w:ind w:left="1440" w:right="5.669291338583093" w:firstLine="720"/>
         <w:jc w:val="left"/>
@@ -4557,7 +4776,7 @@
           <w:shd w:fill="ff9900" w:val="clear"/>
         </w:rPr>
       </w:pPr>
-      <w:bookmarkStart w:colFirst="0" w:colLast="0" w:name="_nlubexuilrk" w:id="5"/>
+      <w:bookmarkStart w:colFirst="0" w:colLast="0" w:name="_tyjcwt" w:id="5"/>
       <w:bookmarkEnd w:id="5"/>
       <w:r>
         <w:rPr>
@@ -4581,11 +4800,6 @@
           <w:rtl w:val="0"/>
         </w:rPr>
         <w:t xml:space="preserve">____________________________________________</w:t>
-      </w:r>
-      <w:r>
-        <w:rPr>
-          <w:rtl w:val="0"/>
-        </w:rPr>
       </w:r>
     </w:p>
     <w:p>
@@ -4785,6 +4999,21 @@
 </file>
 
 <file path=word/footer1.xml><?xml version="1.0" encoding="utf-8"?>
+<w:ftr xmlns:mc="http://schemas.openxmlformats.org/markup-compatibility/2006" xmlns:o="urn:schemas-microsoft-com:office:office" xmlns:r="http://schemas.openxmlformats.org/officeDocument/2006/relationships" xmlns:m="http://schemas.openxmlformats.org/officeDocument/2006/math" xmlns:v="urn:schemas-microsoft-com:vml" xmlns:wp="http://schemas.openxmlformats.org/drawingml/2006/wordprocessingDrawing" xmlns:w10="urn:schemas-microsoft-com:office:word" xmlns:w="http://schemas.openxmlformats.org/wordprocessingml/2006/main" xmlns:wne="http://schemas.microsoft.com/office/word/2006/wordml" xmlns:sl="http://schemas.openxmlformats.org/schemaLibrary/2006/main" xmlns:a="http://schemas.openxmlformats.org/drawingml/2006/main" xmlns:pic="http://schemas.openxmlformats.org/drawingml/2006/picture" xmlns:c="http://schemas.openxmlformats.org/drawingml/2006/chart" xmlns:lc="http://schemas.openxmlformats.org/drawingml/2006/lockedCanvas" xmlns:dgm="http://schemas.openxmlformats.org/drawingml/2006/diagram" xmlns:wps="http://schemas.microsoft.com/office/word/2010/wordprocessingShape" xmlns:wpg="http://schemas.microsoft.com/office/word/2010/wordprocessingGroup" xmlns:w14="http://schemas.microsoft.com/office/word/2010/wordml" xmlns:w15="http://schemas.microsoft.com/office/word/2012/wordml">
+  <w:p>
+    <w:pPr>
+      <w:rPr/>
+    </w:pPr>
+    <w:r>
+      <w:rPr>
+        <w:rtl w:val="0"/>
+      </w:rPr>
+    </w:r>
+  </w:p>
+</w:ftr>
+</file>
+
+<file path=word/footer2.xml><?xml version="1.0" encoding="utf-8"?>
 <w:ftr xmlns:mc="http://schemas.openxmlformats.org/markup-compatibility/2006" xmlns:o="urn:schemas-microsoft-com:office:office" xmlns:r="http://schemas.openxmlformats.org/officeDocument/2006/relationships" xmlns:m="http://schemas.openxmlformats.org/officeDocument/2006/math" xmlns:v="urn:schemas-microsoft-com:vml" xmlns:wp="http://schemas.openxmlformats.org/drawingml/2006/wordprocessingDrawing" xmlns:w10="urn:schemas-microsoft-com:office:word" xmlns:w="http://schemas.openxmlformats.org/wordprocessingml/2006/main" xmlns:wne="http://schemas.microsoft.com/office/word/2006/wordml" xmlns:sl="http://schemas.openxmlformats.org/schemaLibrary/2006/main" xmlns:a="http://schemas.openxmlformats.org/drawingml/2006/main" xmlns:pic="http://schemas.openxmlformats.org/drawingml/2006/picture" xmlns:c="http://schemas.openxmlformats.org/drawingml/2006/chart" xmlns:lc="http://schemas.openxmlformats.org/drawingml/2006/lockedCanvas" xmlns:dgm="http://schemas.openxmlformats.org/drawingml/2006/diagram" xmlns:wps="http://schemas.microsoft.com/office/word/2010/wordprocessingShape" xmlns:wpg="http://schemas.microsoft.com/office/word/2010/wordprocessingGroup" xmlns:w14="http://schemas.microsoft.com/office/word/2010/wordml" xmlns:w15="http://schemas.microsoft.com/office/word/2012/wordml">
   <w:p>
     <w:pPr>
@@ -4836,8 +5065,8 @@
 </w:ftr>
 </file>
 
-<file path=word/footer2.xml><?xml version="1.0" encoding="utf-8"?>
-<w:ftr xmlns:mc="http://schemas.openxmlformats.org/markup-compatibility/2006" xmlns:o="urn:schemas-microsoft-com:office:office" xmlns:r="http://schemas.openxmlformats.org/officeDocument/2006/relationships" xmlns:m="http://schemas.openxmlformats.org/officeDocument/2006/math" xmlns:v="urn:schemas-microsoft-com:vml" xmlns:wp="http://schemas.openxmlformats.org/drawingml/2006/wordprocessingDrawing" xmlns:w10="urn:schemas-microsoft-com:office:word" xmlns:w="http://schemas.openxmlformats.org/wordprocessingml/2006/main" xmlns:wne="http://schemas.microsoft.com/office/word/2006/wordml" xmlns:sl="http://schemas.openxmlformats.org/schemaLibrary/2006/main" xmlns:a="http://schemas.openxmlformats.org/drawingml/2006/main" xmlns:pic="http://schemas.openxmlformats.org/drawingml/2006/picture" xmlns:c="http://schemas.openxmlformats.org/drawingml/2006/chart" xmlns:lc="http://schemas.openxmlformats.org/drawingml/2006/lockedCanvas" xmlns:dgm="http://schemas.openxmlformats.org/drawingml/2006/diagram" xmlns:wps="http://schemas.microsoft.com/office/word/2010/wordprocessingShape" xmlns:wpg="http://schemas.microsoft.com/office/word/2010/wordprocessingGroup" xmlns:w14="http://schemas.microsoft.com/office/word/2010/wordml" xmlns:w15="http://schemas.microsoft.com/office/word/2012/wordml">
+<file path=word/header1.xml><?xml version="1.0" encoding="utf-8"?>
+<w:hdr xmlns:mc="http://schemas.openxmlformats.org/markup-compatibility/2006" xmlns:o="urn:schemas-microsoft-com:office:office" xmlns:r="http://schemas.openxmlformats.org/officeDocument/2006/relationships" xmlns:m="http://schemas.openxmlformats.org/officeDocument/2006/math" xmlns:v="urn:schemas-microsoft-com:vml" xmlns:wp="http://schemas.openxmlformats.org/drawingml/2006/wordprocessingDrawing" xmlns:w10="urn:schemas-microsoft-com:office:word" xmlns:w="http://schemas.openxmlformats.org/wordprocessingml/2006/main" xmlns:wne="http://schemas.microsoft.com/office/word/2006/wordml" xmlns:sl="http://schemas.openxmlformats.org/schemaLibrary/2006/main" xmlns:a="http://schemas.openxmlformats.org/drawingml/2006/main" xmlns:pic="http://schemas.openxmlformats.org/drawingml/2006/picture" xmlns:c="http://schemas.openxmlformats.org/drawingml/2006/chart" xmlns:lc="http://schemas.openxmlformats.org/drawingml/2006/lockedCanvas" xmlns:dgm="http://schemas.openxmlformats.org/drawingml/2006/diagram" xmlns:wps="http://schemas.microsoft.com/office/word/2010/wordprocessingShape" xmlns:wpg="http://schemas.microsoft.com/office/word/2010/wordprocessingGroup" xmlns:w14="http://schemas.microsoft.com/office/word/2010/wordml" xmlns:w15="http://schemas.microsoft.com/office/word/2012/wordml">
   <w:p>
     <w:pPr>
       <w:rPr/>
@@ -4848,10 +5077,10 @@
       </w:rPr>
     </w:r>
   </w:p>
-</w:ftr>
+</w:hdr>
 </file>
 
-<file path=word/header1.xml><?xml version="1.0" encoding="utf-8"?>
+<file path=word/header2.xml><?xml version="1.0" encoding="utf-8"?>
 <w:hdr xmlns:mc="http://schemas.openxmlformats.org/markup-compatibility/2006" xmlns:o="urn:schemas-microsoft-com:office:office" xmlns:r="http://schemas.openxmlformats.org/officeDocument/2006/relationships" xmlns:m="http://schemas.openxmlformats.org/officeDocument/2006/math" xmlns:v="urn:schemas-microsoft-com:vml" xmlns:wp="http://schemas.openxmlformats.org/drawingml/2006/wordprocessingDrawing" xmlns:w10="urn:schemas-microsoft-com:office:word" xmlns:w="http://schemas.openxmlformats.org/wordprocessingml/2006/main" xmlns:wne="http://schemas.microsoft.com/office/word/2006/wordml" xmlns:sl="http://schemas.openxmlformats.org/schemaLibrary/2006/main" xmlns:a="http://schemas.openxmlformats.org/drawingml/2006/main" xmlns:pic="http://schemas.openxmlformats.org/drawingml/2006/picture" xmlns:c="http://schemas.openxmlformats.org/drawingml/2006/chart" xmlns:lc="http://schemas.openxmlformats.org/drawingml/2006/lockedCanvas" xmlns:dgm="http://schemas.openxmlformats.org/drawingml/2006/diagram" xmlns:wps="http://schemas.microsoft.com/office/word/2010/wordprocessingShape" xmlns:wpg="http://schemas.microsoft.com/office/word/2010/wordprocessingGroup" xmlns:w14="http://schemas.microsoft.com/office/word/2010/wordml" xmlns:w15="http://schemas.microsoft.com/office/word/2012/wordml">
   <w:p>
     <w:pPr>
@@ -4866,21 +5095,6 @@
         <w:sz w:val="20"/>
         <w:szCs w:val="20"/>
       </w:rPr>
-    </w:pPr>
-    <w:r>
-      <w:rPr>
-        <w:rtl w:val="0"/>
-      </w:rPr>
-    </w:r>
-  </w:p>
-</w:hdr>
-</file>
-
-<file path=word/header2.xml><?xml version="1.0" encoding="utf-8"?>
-<w:hdr xmlns:mc="http://schemas.openxmlformats.org/markup-compatibility/2006" xmlns:o="urn:schemas-microsoft-com:office:office" xmlns:r="http://schemas.openxmlformats.org/officeDocument/2006/relationships" xmlns:m="http://schemas.openxmlformats.org/officeDocument/2006/math" xmlns:v="urn:schemas-microsoft-com:vml" xmlns:wp="http://schemas.openxmlformats.org/drawingml/2006/wordprocessingDrawing" xmlns:w10="urn:schemas-microsoft-com:office:word" xmlns:w="http://schemas.openxmlformats.org/wordprocessingml/2006/main" xmlns:wne="http://schemas.microsoft.com/office/word/2006/wordml" xmlns:sl="http://schemas.openxmlformats.org/schemaLibrary/2006/main" xmlns:a="http://schemas.openxmlformats.org/drawingml/2006/main" xmlns:pic="http://schemas.openxmlformats.org/drawingml/2006/picture" xmlns:c="http://schemas.openxmlformats.org/drawingml/2006/chart" xmlns:lc="http://schemas.openxmlformats.org/drawingml/2006/lockedCanvas" xmlns:dgm="http://schemas.openxmlformats.org/drawingml/2006/diagram" xmlns:wps="http://schemas.microsoft.com/office/word/2010/wordprocessingShape" xmlns:wpg="http://schemas.microsoft.com/office/word/2010/wordprocessingGroup" xmlns:w14="http://schemas.microsoft.com/office/word/2010/wordml" xmlns:w15="http://schemas.microsoft.com/office/word/2012/wordml">
-  <w:p>
-    <w:pPr>
-      <w:rPr/>
     </w:pPr>
     <w:r>
       <w:rPr>
@@ -5472,10 +5686,10 @@
       <w:tblStyleRowBandSize w:val="1"/>
       <w:tblStyleColBandSize w:val="1"/>
       <w:tblCellMar>
-        <w:top w:w="100.0" w:type="dxa"/>
-        <w:left w:w="100.0" w:type="dxa"/>
-        <w:bottom w:w="100.0" w:type="dxa"/>
-        <w:right w:w="100.0" w:type="dxa"/>
+        <w:top w:w="0.0" w:type="dxa"/>
+        <w:left w:w="108.0" w:type="dxa"/>
+        <w:bottom w:w="0.0" w:type="dxa"/>
+        <w:right w:w="108.0" w:type="dxa"/>
       </w:tblCellMar>
     </w:tblPr>
   </w:style>
@@ -5491,42 +5705,6 @@
         <w:right w:w="108.0" w:type="dxa"/>
       </w:tblCellMar>
     </w:tblPr>
-    <w:tblStylePr w:type="band1Horz">
-      <w:tcPr/>
-    </w:tblStylePr>
-    <w:tblStylePr w:type="band1Vert">
-      <w:tcPr/>
-    </w:tblStylePr>
-    <w:tblStylePr w:type="band2Horz">
-      <w:tcPr/>
-    </w:tblStylePr>
-    <w:tblStylePr w:type="band2Vert">
-      <w:tcPr/>
-    </w:tblStylePr>
-    <w:tblStylePr w:type="firstCol">
-      <w:tcPr/>
-    </w:tblStylePr>
-    <w:tblStylePr w:type="firstRow">
-      <w:tcPr/>
-    </w:tblStylePr>
-    <w:tblStylePr w:type="lastCol">
-      <w:tcPr/>
-    </w:tblStylePr>
-    <w:tblStylePr w:type="lastRow">
-      <w:tcPr/>
-    </w:tblStylePr>
-    <w:tblStylePr w:type="neCell">
-      <w:tcPr/>
-    </w:tblStylePr>
-    <w:tblStylePr w:type="nwCell">
-      <w:tcPr/>
-    </w:tblStylePr>
-    <w:tblStylePr w:type="seCell">
-      <w:tcPr/>
-    </w:tblStylePr>
-    <w:tblStylePr w:type="swCell">
-      <w:tcPr/>
-    </w:tblStylePr>
   </w:style>
 </w:styles>
 </file>

</xml_diff>

<commit_message>
el-241: Inclusão de tabela das parcelas
</commit_message>
<xml_diff>
--- a/docassemble/docassemble/brcomeducalegal/data/templates/contrato-prestacao-servicos-educacionais.docx
+++ b/docassemble/docassemble/brcomeducalegal/data/templates/contrato-prestacao-servicos-educacionais.docx
@@ -1060,596 +1060,6 @@
           </w:p>
         </w:tc>
       </w:tr>
-      <w:tr>
-        <w:tc>
-          <w:tcPr>
-            <w:tcMar>
-              <w:top w:w="100.0" w:type="dxa"/>
-              <w:left w:w="100.0" w:type="dxa"/>
-              <w:bottom w:w="100.0" w:type="dxa"/>
-              <w:right w:w="100.0" w:type="dxa"/>
-            </w:tcMar>
-            <w:vAlign w:val="top"/>
-          </w:tcPr>
-          <w:p>
-            <w:pPr>
-              <w:keepNext w:val="0"/>
-              <w:keepLines w:val="0"/>
-              <w:widowControl w:val="0"/>
-              <w:pBdr>
-                <w:top w:space="0" w:sz="0" w:val="nil"/>
-                <w:left w:space="0" w:sz="0" w:val="nil"/>
-                <w:bottom w:space="0" w:sz="0" w:val="nil"/>
-                <w:right w:space="0" w:sz="0" w:val="nil"/>
-                <w:between w:space="0" w:sz="0" w:val="nil"/>
-              </w:pBdr>
-              <w:shd w:fill="auto" w:val="clear"/>
-              <w:spacing w:after="0" w:before="0" w:line="240" w:lineRule="auto"/>
-              <w:ind w:left="0" w:right="0" w:firstLine="0"/>
-              <w:jc w:val="left"/>
-              <w:rPr>
-                <w:b w:val="1"/>
-              </w:rPr>
-            </w:pPr>
-            <w:r>
-              <w:rPr>
-                <w:b w:val="1"/>
-                <w:rtl w:val="0"/>
-              </w:rPr>
-              <w:t xml:space="preserve">III. PREÇO E FORMA DE PAGAMENTO</w:t>
-            </w:r>
-          </w:p>
-        </w:tc>
-      </w:tr>
-      <w:tr>
-        <w:tc>
-          <w:tcPr>
-            <w:tcMar>
-              <w:top w:w="100.0" w:type="dxa"/>
-              <w:left w:w="100.0" w:type="dxa"/>
-              <w:bottom w:w="100.0" w:type="dxa"/>
-              <w:right w:w="100.0" w:type="dxa"/>
-            </w:tcMar>
-            <w:vAlign w:val="top"/>
-          </w:tcPr>
-          <w:p>
-            <w:pPr>
-              <w:widowControl w:val="0"/>
-              <w:spacing w:after="80" w:before="80" w:line="300" w:lineRule="auto"/>
-              <w:ind w:left="0" w:firstLine="0"/>
-              <w:jc w:val="both"/>
-              <w:rPr>
-                <w:highlight w:val="yellow"/>
-              </w:rPr>
-            </w:pPr>
-            <w:r>
-              <w:rPr>
-                <w:b w:val="1"/>
-                <w:highlight w:val="white"/>
-                <w:rtl w:val="0"/>
-              </w:rPr>
-              <w:t xml:space="preserve">III.1 </w:t>
-            </w:r>
-            <w:r>
-              <w:rPr>
-                <w:highlight w:val="white"/>
-                <w:rtl w:val="0"/>
-              </w:rPr>
-              <w:t xml:space="preserve">Valor anual:</w:t>
-            </w:r>
-            <w:r>
-              <w:rPr>
-                <w:rtl w:val="0"/>
-              </w:rPr>
-              <w:t xml:space="preserve"> R$ </w:t>
-            </w:r>
-            <w:r>
-              <w:rPr>
-                <w:highlight w:val="yellow"/>
-                <w:rtl w:val="0"/>
-              </w:rPr>
-              <w:t xml:space="preserve">{{ “%.2f”|format(annual_value) | replace(“.”,”,”) }}</w:t>
-            </w:r>
-            <w:r>
-              <w:rPr>
-                <w:rtl w:val="0"/>
-              </w:rPr>
-              <w:t xml:space="preserve"> </w:t>
-            </w:r>
-            <w:r>
-              <w:rPr>
-                <w:highlight w:val="yellow"/>
-                <w:rtl w:val="0"/>
-              </w:rPr>
-              <w:t xml:space="preserve">({{ annual_value_words }})</w:t>
-            </w:r>
-            <w:r>
-              <w:rPr>
-                <w:rtl w:val="0"/>
-              </w:rPr>
-              <w:t xml:space="preserve"> </w:t>
-            </w:r>
-            <w:r>
-              <w:rPr>
-                <w:highlight w:val="cyan"/>
-                <w:rtl w:val="0"/>
-              </w:rPr>
-              <w:t xml:space="preserve">{% if has_discount == ‘Sim’ %}</w:t>
-            </w:r>
-            <w:r>
-              <w:rPr>
-                <w:rtl w:val="0"/>
-              </w:rPr>
-            </w:r>
-          </w:p>
-          <w:p>
-            <w:pPr>
-              <w:widowControl w:val="0"/>
-              <w:spacing w:after="80" w:before="80" w:line="300" w:lineRule="auto"/>
-              <w:ind w:left="0" w:firstLine="0"/>
-              <w:jc w:val="both"/>
-              <w:rPr>
-                <w:highlight w:val="cyan"/>
-              </w:rPr>
-            </w:pPr>
-            <w:r>
-              <w:rPr>
-                <w:b w:val="1"/>
-                <w:highlight w:val="white"/>
-                <w:rtl w:val="0"/>
-              </w:rPr>
-              <w:t xml:space="preserve">III.1.1</w:t>
-            </w:r>
-            <w:r>
-              <w:rPr>
-                <w:highlight w:val="white"/>
-                <w:rtl w:val="0"/>
-              </w:rPr>
-              <w:t xml:space="preserve"> Desconto:</w:t>
-            </w:r>
-            <w:r>
-              <w:rPr>
-                <w:rtl w:val="0"/>
-              </w:rPr>
-              <w:t xml:space="preserve"> </w:t>
-            </w:r>
-            <w:r>
-              <w:rPr>
-                <w:highlight w:val="yellow"/>
-                <w:rtl w:val="0"/>
-              </w:rPr>
-              <w:t xml:space="preserve">{{ discount_notes | lower  }}</w:t>
-            </w:r>
-            <w:r>
-              <w:rPr>
-                <w:highlight w:val="cyan"/>
-                <w:rtl w:val="0"/>
-              </w:rPr>
-              <w:t xml:space="preserve">{% endif %}</w:t>
-            </w:r>
-          </w:p>
-          <w:p>
-            <w:pPr>
-              <w:widowControl w:val="0"/>
-              <w:spacing w:after="80" w:before="80" w:line="300" w:lineRule="auto"/>
-              <w:ind w:left="0" w:firstLine="0"/>
-              <w:jc w:val="both"/>
-              <w:rPr>
-                <w:highlight w:val="yellow"/>
-              </w:rPr>
-            </w:pPr>
-            <w:r>
-              <w:rPr>
-                <w:b w:val="1"/>
-                <w:highlight w:val="white"/>
-                <w:rtl w:val="0"/>
-              </w:rPr>
-              <w:t xml:space="preserve">III.2</w:t>
-            </w:r>
-            <w:r>
-              <w:rPr>
-                <w:highlight w:val="white"/>
-                <w:rtl w:val="0"/>
-              </w:rPr>
-              <w:t xml:space="preserve"> Forma de pagamento:</w:t>
-            </w:r>
-            <w:r>
-              <w:rPr>
-                <w:highlight w:val="yellow"/>
-                <w:rtl w:val="0"/>
-              </w:rPr>
-              <w:t xml:space="preserve"> {{ method_payment }}</w:t>
-            </w:r>
-          </w:p>
-          <w:p>
-            <w:pPr>
-              <w:widowControl w:val="0"/>
-              <w:spacing w:after="80" w:before="80" w:line="300" w:lineRule="auto"/>
-              <w:jc w:val="both"/>
-              <w:rPr>
-                <w:highlight w:val="cyan"/>
-              </w:rPr>
-            </w:pPr>
-            <w:r>
-              <w:rPr>
-                <w:highlight w:val="cyan"/>
-                <w:rtl w:val="0"/>
-              </w:rPr>
-              <w:t xml:space="preserve">{%p if method_payment == “a vista” %}</w:t>
-            </w:r>
-          </w:p>
-          <w:p>
-            <w:pPr>
-              <w:widowControl w:val="0"/>
-              <w:spacing w:after="80" w:before="80" w:line="300" w:lineRule="auto"/>
-              <w:jc w:val="both"/>
-              <w:rPr>
-                <w:highlight w:val="yellow"/>
-              </w:rPr>
-            </w:pPr>
-            <w:r>
-              <w:rPr>
-                <w:b w:val="1"/>
-                <w:highlight w:val="white"/>
-                <w:rtl w:val="0"/>
-              </w:rPr>
-              <w:t xml:space="preserve">II</w:t>
-            </w:r>
-            <w:r>
-              <w:rPr>
-                <w:b w:val="1"/>
-                <w:rtl w:val="0"/>
-              </w:rPr>
-              <w:t xml:space="preserve">I.3</w:t>
-            </w:r>
-            <w:r>
-              <w:rPr>
-                <w:rtl w:val="0"/>
-              </w:rPr>
-              <w:t xml:space="preserve"> D</w:t>
-            </w:r>
-            <w:r>
-              <w:rPr>
-                <w:highlight w:val="white"/>
-                <w:rtl w:val="0"/>
-              </w:rPr>
-              <w:t xml:space="preserve">ata do vencimento da parcela única: </w:t>
-            </w:r>
-            <w:r>
-              <w:rPr>
-                <w:highlight w:val="yellow"/>
-                <w:rtl w:val="0"/>
-              </w:rPr>
-              <w:t xml:space="preserve">{{ single_installment_date_format }}</w:t>
-            </w:r>
-          </w:p>
-          <w:p>
-            <w:pPr>
-              <w:widowControl w:val="0"/>
-              <w:spacing w:after="80" w:before="80" w:line="300" w:lineRule="auto"/>
-              <w:jc w:val="both"/>
-              <w:rPr>
-                <w:highlight w:val="cyan"/>
-              </w:rPr>
-            </w:pPr>
-            <w:r>
-              <w:rPr>
-                <w:highlight w:val="cyan"/>
-                <w:rtl w:val="0"/>
-              </w:rPr>
-              <w:t xml:space="preserve">{%p endif %}</w:t>
-            </w:r>
-          </w:p>
-          <w:p>
-            <w:pPr>
-              <w:widowControl w:val="0"/>
-              <w:spacing w:after="80" w:before="80" w:line="300" w:lineRule="auto"/>
-              <w:jc w:val="both"/>
-              <w:rPr>
-                <w:color w:val="ff0000"/>
-                <w:highlight w:val="cyan"/>
-              </w:rPr>
-            </w:pPr>
-            <w:r>
-              <w:rPr>
-                <w:highlight w:val="cyan"/>
-                <w:rtl w:val="0"/>
-              </w:rPr>
-              <w:t xml:space="preserve">{%p if method_payment == “parcelado” %}</w:t>
-            </w:r>
-            <w:r>
-              <w:rPr>
-                <w:rtl w:val="0"/>
-              </w:rPr>
-            </w:r>
-          </w:p>
-          <w:p>
-            <w:pPr>
-              <w:widowControl w:val="0"/>
-              <w:spacing w:after="80" w:before="80" w:line="300" w:lineRule="auto"/>
-              <w:jc w:val="both"/>
-              <w:rPr>
-                <w:highlight w:val="cyan"/>
-              </w:rPr>
-            </w:pPr>
-            <w:r>
-              <w:rPr>
-                <w:highlight w:val="cyan"/>
-                <w:rtl w:val="0"/>
-              </w:rPr>
-              <w:t xml:space="preserve">{%p if has_input_value == “sim” %}</w:t>
-            </w:r>
-          </w:p>
-          <w:p>
-            <w:pPr>
-              <w:widowControl w:val="0"/>
-              <w:spacing w:after="80" w:before="80" w:line="300" w:lineRule="auto"/>
-              <w:ind w:left="0" w:firstLine="0"/>
-              <w:jc w:val="both"/>
-              <w:rPr>
-                <w:highlight w:val="yellow"/>
-              </w:rPr>
-            </w:pPr>
-            <w:r>
-              <w:rPr>
-                <w:b w:val="1"/>
-                <w:highlight w:val="white"/>
-                <w:rtl w:val="0"/>
-              </w:rPr>
-              <w:t xml:space="preserve">III.3</w:t>
-            </w:r>
-            <w:r>
-              <w:rPr>
-                <w:highlight w:val="white"/>
-                <w:rtl w:val="0"/>
-              </w:rPr>
-              <w:t xml:space="preserve"> Condições de pagamento da parcela de entrada: valor de </w:t>
-            </w:r>
-            <w:r>
-              <w:rPr>
-                <w:rtl w:val="0"/>
-              </w:rPr>
-              <w:t xml:space="preserve">R$ </w:t>
-            </w:r>
-            <w:r>
-              <w:rPr>
-                <w:highlight w:val="yellow"/>
-                <w:rtl w:val="0"/>
-              </w:rPr>
-              <w:t xml:space="preserve">{{ “%.2f”|format(input_value) | replace(“.”,”,”) }}</w:t>
-            </w:r>
-            <w:r>
-              <w:rPr>
-                <w:highlight w:val="white"/>
-                <w:rtl w:val="0"/>
-              </w:rPr>
-              <w:t xml:space="preserve">, com vencimento em </w:t>
-            </w:r>
-            <w:r>
-              <w:rPr>
-                <w:highlight w:val="yellow"/>
-                <w:rtl w:val="0"/>
-              </w:rPr>
-              <w:t xml:space="preserve">{{ input_date_format }}.</w:t>
-            </w:r>
-          </w:p>
-          <w:p>
-            <w:pPr>
-              <w:widowControl w:val="0"/>
-              <w:spacing w:after="80" w:before="80" w:line="300" w:lineRule="auto"/>
-              <w:ind w:left="0" w:firstLine="0"/>
-              <w:jc w:val="both"/>
-              <w:rPr>
-                <w:highlight w:val="cyan"/>
-              </w:rPr>
-            </w:pPr>
-            <w:r>
-              <w:rPr>
-                <w:highlight w:val="cyan"/>
-                <w:rtl w:val="0"/>
-              </w:rPr>
-              <w:t xml:space="preserve">{%p endif %}</w:t>
-            </w:r>
-          </w:p>
-          <w:p>
-            <w:pPr>
-              <w:widowControl w:val="0"/>
-              <w:spacing w:after="80" w:before="80" w:line="300" w:lineRule="auto"/>
-              <w:jc w:val="both"/>
-              <w:rPr>
-                <w:highlight w:val="white"/>
-              </w:rPr>
-            </w:pPr>
-            <w:r>
-              <w:rPr>
-                <w:b w:val="1"/>
-                <w:highlight w:val="white"/>
-                <w:rtl w:val="0"/>
-              </w:rPr>
-              <w:t xml:space="preserve">III.</w:t>
-            </w:r>
-            <w:r>
-              <w:rPr>
-                <w:b w:val="1"/>
-                <w:highlight w:val="cyan"/>
-                <w:rtl w:val="0"/>
-              </w:rPr>
-              <w:t xml:space="preserve">{% if has_input_value == “sim” %}</w:t>
-            </w:r>
-            <w:r>
-              <w:rPr>
-                <w:b w:val="1"/>
-                <w:highlight w:val="white"/>
-                <w:rtl w:val="0"/>
-              </w:rPr>
-              <w:t xml:space="preserve">4</w:t>
-            </w:r>
-            <w:r>
-              <w:rPr>
-                <w:b w:val="1"/>
-                <w:highlight w:val="cyan"/>
-                <w:rtl w:val="0"/>
-              </w:rPr>
-              <w:t xml:space="preserve">{% else %}</w:t>
-            </w:r>
-            <w:r>
-              <w:rPr>
-                <w:b w:val="1"/>
-                <w:rtl w:val="0"/>
-              </w:rPr>
-              <w:t xml:space="preserve">3</w:t>
-            </w:r>
-            <w:r>
-              <w:rPr>
-                <w:b w:val="1"/>
-                <w:highlight w:val="cyan"/>
-                <w:rtl w:val="0"/>
-              </w:rPr>
-              <w:t xml:space="preserve">{% endif %}</w:t>
-            </w:r>
-            <w:r>
-              <w:rPr>
-                <w:highlight w:val="white"/>
-                <w:rtl w:val="0"/>
-              </w:rPr>
-              <w:t xml:space="preserve"> Condições de pagamento das</w:t>
-            </w:r>
-            <w:r>
-              <w:rPr>
-                <w:b w:val="1"/>
-                <w:highlight w:val="cyan"/>
-                <w:rtl w:val="0"/>
-              </w:rPr>
-              <w:t xml:space="preserve">{% if has_input_value == “sim” %}</w:t>
-            </w:r>
-            <w:r>
-              <w:rPr>
-                <w:highlight w:val="white"/>
-                <w:rtl w:val="0"/>
-              </w:rPr>
-              <w:t xml:space="preserve"> demais</w:t>
-            </w:r>
-            <w:r>
-              <w:rPr>
-                <w:b w:val="1"/>
-                <w:highlight w:val="cyan"/>
-                <w:rtl w:val="0"/>
-              </w:rPr>
-              <w:t xml:space="preserve">{% endif %}</w:t>
-            </w:r>
-            <w:r>
-              <w:rPr>
-                <w:highlight w:val="white"/>
-                <w:rtl w:val="0"/>
-              </w:rPr>
-              <w:t xml:space="preserve"> parcelas:</w:t>
-            </w:r>
-          </w:p>
-          <w:p>
-            <w:pPr>
-              <w:widowControl w:val="0"/>
-              <w:spacing w:after="80" w:before="80" w:line="300" w:lineRule="auto"/>
-              <w:jc w:val="both"/>
-              <w:rPr>
-                <w:highlight w:val="white"/>
-              </w:rPr>
-            </w:pPr>
-            <w:r>
-              <w:rPr>
-                <w:highlight w:val="cyan"/>
-                <w:rtl w:val="0"/>
-              </w:rPr>
-              <w:t xml:space="preserve">{%p for dict in installments_list %}</w:t>
-            </w:r>
-            <w:r>
-              <w:rPr>
-                <w:rtl w:val="0"/>
-              </w:rPr>
-            </w:r>
-          </w:p>
-          <w:p>
-            <w:pPr>
-              <w:widowControl w:val="0"/>
-              <w:spacing w:after="0" w:line="240" w:lineRule="auto"/>
-              <w:ind w:left="0" w:firstLine="0"/>
-              <w:jc w:val="left"/>
-              <w:rPr>
-                <w:highlight w:val="yellow"/>
-              </w:rPr>
-            </w:pPr>
-            <w:r>
-              <w:rPr>
-                <w:highlight w:val="yellow"/>
-                <w:rtl w:val="0"/>
-              </w:rPr>
-              <w:t xml:space="preserve">Pagamento em {{ dict[“installments_due”] }}</w:t>
-            </w:r>
-            <w:r>
-              <w:rPr>
-                <w:rtl w:val="0"/>
-              </w:rPr>
-              <w:t xml:space="preserve"> no valor de </w:t>
-            </w:r>
-            <w:r>
-              <w:rPr>
-                <w:rtl w:val="0"/>
-              </w:rPr>
-              <w:t xml:space="preserve">R$ </w:t>
-            </w:r>
-            <w:r>
-              <w:rPr>
-                <w:highlight w:val="yellow"/>
-                <w:rtl w:val="0"/>
-              </w:rPr>
-              <w:t xml:space="preserve">{{ “%.2f”|format(dict[“installments_value”]) | replace(“.”,”,”) }}</w:t>
-            </w:r>
-          </w:p>
-          <w:p>
-            <w:pPr>
-              <w:widowControl w:val="0"/>
-              <w:spacing w:after="80" w:before="80" w:line="300" w:lineRule="auto"/>
-              <w:jc w:val="both"/>
-              <w:rPr>
-                <w:highlight w:val="yellow"/>
-              </w:rPr>
-            </w:pPr>
-            <w:r>
-              <w:rPr>
-                <w:highlight w:val="cyan"/>
-                <w:rtl w:val="0"/>
-              </w:rPr>
-              <w:t xml:space="preserve">{%p endfor %}</w:t>
-            </w:r>
-            <w:r>
-              <w:rPr>
-                <w:rtl w:val="0"/>
-              </w:rPr>
-            </w:r>
-          </w:p>
-          <w:p>
-            <w:pPr>
-              <w:widowControl w:val="0"/>
-              <w:spacing w:after="80" w:before="80" w:line="300" w:lineRule="auto"/>
-              <w:jc w:val="both"/>
-              <w:rPr>
-                <w:highlight w:val="yellow"/>
-              </w:rPr>
-            </w:pPr>
-            <w:r>
-              <w:rPr>
-                <w:highlight w:val="cyan"/>
-                <w:rtl w:val="0"/>
-              </w:rPr>
-              <w:t xml:space="preserve">{%p endif %}</w:t>
-            </w:r>
-            <w:r>
-              <w:rPr>
-                <w:rtl w:val="0"/>
-              </w:rPr>
-            </w:r>
-          </w:p>
-        </w:tc>
-      </w:tr>
     </w:tbl>
     <w:p>
       <w:pPr>
@@ -2485,12 +1895,123 @@
         <w:rPr>
           <w:rtl w:val="0"/>
         </w:rPr>
-        <w:t xml:space="preserve"> uma anuidade escolar, no valor, forma e condições previstos no Item III do Quadro Resumo deste contrato.</w:t>
-      </w:r>
-    </w:p>
-    <w:p>
-      <w:pPr>
-        <w:spacing w:after="240" w:before="240" w:line="300" w:lineRule="auto"/>
+        <w:t xml:space="preserve"> uma anuidade escolar, no valor, forma e nas seguintes condições:</w:t>
+      </w:r>
+    </w:p>
+    <w:p>
+      <w:pPr>
+        <w:spacing w:after="240" w:before="240" w:line="300" w:lineRule="auto"/>
+        <w:jc w:val="both"/>
+        <w:rPr>
+          <w:highlight w:val="yellow"/>
+        </w:rPr>
+      </w:pPr>
+      <w:r>
+        <w:rPr>
+          <w:rtl w:val="0"/>
+        </w:rPr>
+        <w:t xml:space="preserve">2.1.1.</w:t>
+        <w:tab/>
+      </w:r>
+      <w:r>
+        <w:rPr>
+          <w:highlight w:val="white"/>
+          <w:rtl w:val="0"/>
+        </w:rPr>
+        <w:t xml:space="preserve">Valor anual:</w:t>
+      </w:r>
+      <w:r>
+        <w:rPr>
+          <w:rtl w:val="0"/>
+        </w:rPr>
+        <w:t xml:space="preserve"> R$ </w:t>
+      </w:r>
+      <w:r>
+        <w:rPr>
+          <w:highlight w:val="yellow"/>
+          <w:rtl w:val="0"/>
+        </w:rPr>
+        <w:t xml:space="preserve">{{ “%.2f”|format(annual_value) | replace(“.”,”,”) }}</w:t>
+      </w:r>
+      <w:r>
+        <w:rPr>
+          <w:rtl w:val="0"/>
+        </w:rPr>
+        <w:t xml:space="preserve"> </w:t>
+      </w:r>
+      <w:r>
+        <w:rPr>
+          <w:highlight w:val="yellow"/>
+          <w:rtl w:val="0"/>
+        </w:rPr>
+        <w:t xml:space="preserve">({{ annual_value_words }})</w:t>
+      </w:r>
+      <w:r>
+        <w:rPr>
+          <w:rtl w:val="0"/>
+        </w:rPr>
+        <w:t xml:space="preserve"> </w:t>
+      </w:r>
+      <w:r>
+        <w:rPr>
+          <w:highlight w:val="cyan"/>
+          <w:rtl w:val="0"/>
+        </w:rPr>
+        <w:t xml:space="preserve">{% if has_discount == ‘Sim’ %}</w:t>
+      </w:r>
+      <w:r>
+        <w:rPr>
+          <w:rtl w:val="0"/>
+        </w:rPr>
+      </w:r>
+    </w:p>
+    <w:p>
+      <w:pPr>
+        <w:spacing w:after="240" w:before="240" w:line="300" w:lineRule="auto"/>
+        <w:jc w:val="both"/>
+        <w:rPr>
+          <w:highlight w:val="cyan"/>
+        </w:rPr>
+      </w:pPr>
+      <w:r>
+        <w:rPr>
+          <w:rtl w:val="0"/>
+        </w:rPr>
+        <w:t xml:space="preserve">2.1.2.</w:t>
+        <w:tab/>
+      </w:r>
+      <w:r>
+        <w:rPr>
+          <w:highlight w:val="white"/>
+          <w:rtl w:val="0"/>
+        </w:rPr>
+        <w:t xml:space="preserve">Desconto:</w:t>
+      </w:r>
+      <w:r>
+        <w:rPr>
+          <w:rtl w:val="0"/>
+        </w:rPr>
+        <w:t xml:space="preserve"> </w:t>
+      </w:r>
+      <w:r>
+        <w:rPr>
+          <w:highlight w:val="yellow"/>
+          <w:rtl w:val="0"/>
+        </w:rPr>
+        <w:t xml:space="preserve">{{ discount_notes | lower  }}</w:t>
+      </w:r>
+      <w:r>
+        <w:rPr>
+          <w:highlight w:val="cyan"/>
+          <w:rtl w:val="0"/>
+        </w:rPr>
+        <w:t xml:space="preserve">{% endif %}</w:t>
+      </w:r>
+    </w:p>
+    <w:p>
+      <w:pPr>
+        <w:widowControl w:val="0"/>
+        <w:spacing w:after="80" w:before="80" w:line="300" w:lineRule="auto"/>
         <w:jc w:val="both"/>
         <w:rPr/>
       </w:pPr>
@@ -2498,7 +2019,750 @@
         <w:rPr>
           <w:rtl w:val="0"/>
         </w:rPr>
-        <w:t xml:space="preserve">2.1.1.</w:t>
+        <w:t xml:space="preserve">2.1.3.</w:t>
+        <w:tab/>
+      </w:r>
+      <w:r>
+        <w:rPr>
+          <w:highlight w:val="white"/>
+          <w:rtl w:val="0"/>
+        </w:rPr>
+        <w:t xml:space="preserve">Forma de pagamento:</w:t>
+      </w:r>
+      <w:r>
+        <w:rPr>
+          <w:highlight w:val="yellow"/>
+          <w:rtl w:val="0"/>
+        </w:rPr>
+        <w:t xml:space="preserve"> {{ method_payment }}</w:t>
+      </w:r>
+      <w:r>
+        <w:rPr>
+          <w:rtl w:val="0"/>
+        </w:rPr>
+      </w:r>
+    </w:p>
+    <w:p>
+      <w:pPr>
+        <w:widowControl w:val="0"/>
+        <w:spacing w:after="80" w:before="80" w:line="300" w:lineRule="auto"/>
+        <w:jc w:val="both"/>
+        <w:rPr>
+          <w:highlight w:val="cyan"/>
+        </w:rPr>
+      </w:pPr>
+      <w:r>
+        <w:rPr>
+          <w:highlight w:val="cyan"/>
+          <w:rtl w:val="0"/>
+        </w:rPr>
+        <w:t xml:space="preserve">{%p if method_payment == “a vista” %}</w:t>
+      </w:r>
+    </w:p>
+    <w:tbl>
+      <w:tblPr>
+        <w:tblStyle w:val="Table2"/>
+        <w:tblW w:w="6210.0" w:type="dxa"/>
+        <w:jc w:val="left"/>
+        <w:tblInd w:w="1285.472440944882" w:type="dxa"/>
+        <w:tblBorders>
+          <w:top w:color="000000" w:space="0" w:sz="8" w:val="single"/>
+          <w:left w:color="000000" w:space="0" w:sz="8" w:val="single"/>
+          <w:bottom w:color="000000" w:space="0" w:sz="8" w:val="single"/>
+          <w:right w:color="000000" w:space="0" w:sz="8" w:val="single"/>
+          <w:insideH w:color="000000" w:space="0" w:sz="8" w:val="single"/>
+          <w:insideV w:color="000000" w:space="0" w:sz="8" w:val="single"/>
+        </w:tblBorders>
+        <w:tblLayout w:type="fixed"/>
+        <w:tblLook w:val="0600"/>
+      </w:tblPr>
+      <w:tblGrid>
+        <w:gridCol w:w="3810"/>
+        <w:gridCol w:w="2400"/>
+        <w:tblGridChange w:id="0">
+          <w:tblGrid>
+            <w:gridCol w:w="3810"/>
+            <w:gridCol w:w="2400"/>
+          </w:tblGrid>
+        </w:tblGridChange>
+      </w:tblGrid>
+      <w:tr>
+        <w:tc>
+          <w:tcPr>
+            <w:shd w:fill="auto" w:val="clear"/>
+            <w:tcMar>
+              <w:top w:w="100.0" w:type="dxa"/>
+              <w:left w:w="100.0" w:type="dxa"/>
+              <w:bottom w:w="100.0" w:type="dxa"/>
+              <w:right w:w="100.0" w:type="dxa"/>
+            </w:tcMar>
+            <w:vAlign w:val="top"/>
+          </w:tcPr>
+          <w:p>
+            <w:pPr>
+              <w:widowControl w:val="0"/>
+              <w:spacing w:after="0" w:line="240" w:lineRule="auto"/>
+              <w:jc w:val="center"/>
+              <w:rPr>
+                <w:b w:val="1"/>
+                <w:highlight w:val="white"/>
+              </w:rPr>
+            </w:pPr>
+            <w:r>
+              <w:rPr>
+                <w:b w:val="1"/>
+                <w:highlight w:val="white"/>
+                <w:rtl w:val="0"/>
+              </w:rPr>
+              <w:t xml:space="preserve">Vencimento da parcela única</w:t>
+            </w:r>
+          </w:p>
+        </w:tc>
+        <w:tc>
+          <w:tcPr>
+            <w:shd w:fill="auto" w:val="clear"/>
+            <w:tcMar>
+              <w:top w:w="100.0" w:type="dxa"/>
+              <w:left w:w="100.0" w:type="dxa"/>
+              <w:bottom w:w="100.0" w:type="dxa"/>
+              <w:right w:w="100.0" w:type="dxa"/>
+            </w:tcMar>
+            <w:vAlign w:val="top"/>
+          </w:tcPr>
+          <w:p>
+            <w:pPr>
+              <w:widowControl w:val="0"/>
+              <w:spacing w:after="0" w:line="240" w:lineRule="auto"/>
+              <w:jc w:val="right"/>
+              <w:rPr>
+                <w:b w:val="1"/>
+                <w:highlight w:val="white"/>
+              </w:rPr>
+            </w:pPr>
+            <w:r>
+              <w:rPr>
+                <w:b w:val="1"/>
+                <w:highlight w:val="white"/>
+                <w:rtl w:val="0"/>
+              </w:rPr>
+              <w:t xml:space="preserve"> Valor</w:t>
+            </w:r>
+          </w:p>
+        </w:tc>
+      </w:tr>
+      <w:tr>
+        <w:trPr>
+          <w:trHeight w:val="1065" w:hRule="atLeast"/>
+        </w:trPr>
+        <w:tc>
+          <w:tcPr>
+            <w:shd w:fill="auto" w:val="clear"/>
+            <w:tcMar>
+              <w:top w:w="100.0" w:type="dxa"/>
+              <w:left w:w="100.0" w:type="dxa"/>
+              <w:bottom w:w="100.0" w:type="dxa"/>
+              <w:right w:w="100.0" w:type="dxa"/>
+            </w:tcMar>
+            <w:vAlign w:val="top"/>
+          </w:tcPr>
+          <w:p>
+            <w:pPr>
+              <w:widowControl w:val="0"/>
+              <w:spacing w:after="0" w:line="240" w:lineRule="auto"/>
+              <w:jc w:val="center"/>
+              <w:rPr>
+                <w:highlight w:val="yellow"/>
+              </w:rPr>
+            </w:pPr>
+            <w:r>
+              <w:rPr>
+                <w:highlight w:val="yellow"/>
+                <w:rtl w:val="0"/>
+              </w:rPr>
+              <w:t xml:space="preserve">{{ single_installment_date_format }}</w:t>
+            </w:r>
+          </w:p>
+        </w:tc>
+        <w:tc>
+          <w:tcPr>
+            <w:shd w:fill="auto" w:val="clear"/>
+            <w:tcMar>
+              <w:top w:w="100.0" w:type="dxa"/>
+              <w:left w:w="100.0" w:type="dxa"/>
+              <w:bottom w:w="100.0" w:type="dxa"/>
+              <w:right w:w="100.0" w:type="dxa"/>
+            </w:tcMar>
+            <w:vAlign w:val="top"/>
+          </w:tcPr>
+          <w:p>
+            <w:pPr>
+              <w:widowControl w:val="0"/>
+              <w:spacing w:after="0" w:line="240" w:lineRule="auto"/>
+              <w:jc w:val="right"/>
+              <w:rPr>
+                <w:highlight w:val="yellow"/>
+              </w:rPr>
+            </w:pPr>
+            <w:r>
+              <w:rPr>
+                <w:rtl w:val="0"/>
+              </w:rPr>
+              <w:t xml:space="preserve">R$ </w:t>
+            </w:r>
+            <w:r>
+              <w:rPr>
+                <w:highlight w:val="yellow"/>
+                <w:rtl w:val="0"/>
+              </w:rPr>
+              <w:t xml:space="preserve">{{ “%.2f”|format(single_installment_value) | replace(“.”,”,”) }}</w:t>
+            </w:r>
+          </w:p>
+        </w:tc>
+      </w:tr>
+    </w:tbl>
+    <w:p>
+      <w:pPr>
+        <w:widowControl w:val="0"/>
+        <w:spacing w:after="80" w:before="80" w:line="300" w:lineRule="auto"/>
+        <w:jc w:val="both"/>
+        <w:rPr>
+          <w:highlight w:val="cyan"/>
+        </w:rPr>
+      </w:pPr>
+      <w:r>
+        <w:rPr>
+          <w:highlight w:val="cyan"/>
+          <w:rtl w:val="0"/>
+        </w:rPr>
+        <w:t xml:space="preserve">{%p endif %}</w:t>
+      </w:r>
+    </w:p>
+    <w:p>
+      <w:pPr>
+        <w:widowControl w:val="0"/>
+        <w:spacing w:after="80" w:before="80" w:line="300" w:lineRule="auto"/>
+        <w:jc w:val="both"/>
+        <w:rPr>
+          <w:highlight w:val="cyan"/>
+        </w:rPr>
+      </w:pPr>
+      <w:r>
+        <w:rPr>
+          <w:highlight w:val="cyan"/>
+          <w:rtl w:val="0"/>
+        </w:rPr>
+        <w:t xml:space="preserve">{%p if method_payment == “parcelado” %}</w:t>
+      </w:r>
+    </w:p>
+    <w:p>
+      <w:pPr>
+        <w:widowControl w:val="0"/>
+        <w:spacing w:after="80" w:before="80" w:line="300" w:lineRule="auto"/>
+        <w:jc w:val="both"/>
+        <w:rPr>
+          <w:highlight w:val="cyan"/>
+        </w:rPr>
+      </w:pPr>
+      <w:r>
+        <w:rPr>
+          <w:highlight w:val="cyan"/>
+          <w:rtl w:val="0"/>
+        </w:rPr>
+        <w:t xml:space="preserve">{%p if has_input_value == “sim” %}</w:t>
+      </w:r>
+    </w:p>
+    <w:tbl>
+      <w:tblPr>
+        <w:tblStyle w:val="Table3"/>
+        <w:tblW w:w="6180.0" w:type="dxa"/>
+        <w:jc w:val="left"/>
+        <w:tblInd w:w="1315.472440944882" w:type="dxa"/>
+        <w:tblBorders>
+          <w:top w:color="000000" w:space="0" w:sz="8" w:val="single"/>
+          <w:left w:color="000000" w:space="0" w:sz="8" w:val="single"/>
+          <w:bottom w:color="000000" w:space="0" w:sz="8" w:val="single"/>
+          <w:right w:color="000000" w:space="0" w:sz="8" w:val="single"/>
+          <w:insideH w:color="000000" w:space="0" w:sz="8" w:val="single"/>
+          <w:insideV w:color="000000" w:space="0" w:sz="8" w:val="single"/>
+        </w:tblBorders>
+        <w:tblLayout w:type="fixed"/>
+        <w:tblLook w:val="0600"/>
+      </w:tblPr>
+      <w:tblGrid>
+        <w:gridCol w:w="3735"/>
+        <w:gridCol w:w="2445"/>
+        <w:tblGridChange w:id="0">
+          <w:tblGrid>
+            <w:gridCol w:w="3735"/>
+            <w:gridCol w:w="2445"/>
+          </w:tblGrid>
+        </w:tblGridChange>
+      </w:tblGrid>
+      <w:tr>
+        <w:tc>
+          <w:tcPr>
+            <w:shd w:fill="auto" w:val="clear"/>
+            <w:tcMar>
+              <w:top w:w="100.0" w:type="dxa"/>
+              <w:left w:w="100.0" w:type="dxa"/>
+              <w:bottom w:w="100.0" w:type="dxa"/>
+              <w:right w:w="100.0" w:type="dxa"/>
+            </w:tcMar>
+            <w:vAlign w:val="top"/>
+          </w:tcPr>
+          <w:p>
+            <w:pPr>
+              <w:widowControl w:val="0"/>
+              <w:spacing w:after="0" w:line="240" w:lineRule="auto"/>
+              <w:jc w:val="center"/>
+              <w:rPr>
+                <w:b w:val="1"/>
+                <w:highlight w:val="white"/>
+              </w:rPr>
+            </w:pPr>
+            <w:r>
+              <w:rPr>
+                <w:b w:val="1"/>
+                <w:highlight w:val="white"/>
+                <w:rtl w:val="0"/>
+              </w:rPr>
+              <w:t xml:space="preserve">Vencimento da parcela de entrada </w:t>
+            </w:r>
+          </w:p>
+        </w:tc>
+        <w:tc>
+          <w:tcPr>
+            <w:shd w:fill="auto" w:val="clear"/>
+            <w:tcMar>
+              <w:top w:w="100.0" w:type="dxa"/>
+              <w:left w:w="100.0" w:type="dxa"/>
+              <w:bottom w:w="100.0" w:type="dxa"/>
+              <w:right w:w="100.0" w:type="dxa"/>
+            </w:tcMar>
+            <w:vAlign w:val="top"/>
+          </w:tcPr>
+          <w:p>
+            <w:pPr>
+              <w:widowControl w:val="0"/>
+              <w:spacing w:after="0" w:line="240" w:lineRule="auto"/>
+              <w:jc w:val="right"/>
+              <w:rPr>
+                <w:b w:val="1"/>
+                <w:highlight w:val="white"/>
+              </w:rPr>
+            </w:pPr>
+            <w:r>
+              <w:rPr>
+                <w:b w:val="1"/>
+                <w:highlight w:val="white"/>
+                <w:rtl w:val="0"/>
+              </w:rPr>
+              <w:t xml:space="preserve"> Valor</w:t>
+            </w:r>
+          </w:p>
+        </w:tc>
+      </w:tr>
+      <w:tr>
+        <w:tc>
+          <w:tcPr>
+            <w:shd w:fill="auto" w:val="clear"/>
+            <w:tcMar>
+              <w:top w:w="100.0" w:type="dxa"/>
+              <w:left w:w="100.0" w:type="dxa"/>
+              <w:bottom w:w="100.0" w:type="dxa"/>
+              <w:right w:w="100.0" w:type="dxa"/>
+            </w:tcMar>
+            <w:vAlign w:val="top"/>
+          </w:tcPr>
+          <w:p>
+            <w:pPr>
+              <w:widowControl w:val="0"/>
+              <w:spacing w:after="0" w:line="240" w:lineRule="auto"/>
+              <w:jc w:val="center"/>
+              <w:rPr>
+                <w:highlight w:val="yellow"/>
+              </w:rPr>
+            </w:pPr>
+            <w:r>
+              <w:rPr>
+                <w:highlight w:val="yellow"/>
+                <w:rtl w:val="0"/>
+              </w:rPr>
+              <w:t xml:space="preserve">{{ input_date_format }}</w:t>
+            </w:r>
+          </w:p>
+        </w:tc>
+        <w:tc>
+          <w:tcPr>
+            <w:shd w:fill="auto" w:val="clear"/>
+            <w:tcMar>
+              <w:top w:w="100.0" w:type="dxa"/>
+              <w:left w:w="100.0" w:type="dxa"/>
+              <w:bottom w:w="100.0" w:type="dxa"/>
+              <w:right w:w="100.0" w:type="dxa"/>
+            </w:tcMar>
+            <w:vAlign w:val="top"/>
+          </w:tcPr>
+          <w:p>
+            <w:pPr>
+              <w:widowControl w:val="0"/>
+              <w:spacing w:after="0" w:line="240" w:lineRule="auto"/>
+              <w:jc w:val="right"/>
+              <w:rPr>
+                <w:highlight w:val="yellow"/>
+              </w:rPr>
+            </w:pPr>
+            <w:r>
+              <w:rPr>
+                <w:rtl w:val="0"/>
+              </w:rPr>
+              <w:t xml:space="preserve">R$ </w:t>
+            </w:r>
+            <w:r>
+              <w:rPr>
+                <w:highlight w:val="yellow"/>
+                <w:rtl w:val="0"/>
+              </w:rPr>
+              <w:t xml:space="preserve">{{ “%.2f”|format(input_value) | replace(“.”,”,”) }}</w:t>
+            </w:r>
+          </w:p>
+        </w:tc>
+      </w:tr>
+    </w:tbl>
+    <w:p>
+      <w:pPr>
+        <w:widowControl w:val="0"/>
+        <w:spacing w:after="80" w:before="80" w:line="300" w:lineRule="auto"/>
+        <w:jc w:val="both"/>
+        <w:rPr>
+          <w:b w:val="1"/>
+          <w:highlight w:val="cyan"/>
+        </w:rPr>
+      </w:pPr>
+      <w:r>
+        <w:rPr>
+          <w:rtl w:val="0"/>
+        </w:rPr>
+      </w:r>
+    </w:p>
+    <w:p>
+      <w:pPr>
+        <w:widowControl w:val="0"/>
+        <w:spacing w:after="80" w:before="80" w:line="300" w:lineRule="auto"/>
+        <w:jc w:val="both"/>
+        <w:rPr>
+          <w:highlight w:val="cyan"/>
+        </w:rPr>
+      </w:pPr>
+      <w:r>
+        <w:rPr>
+          <w:highlight w:val="cyan"/>
+          <w:rtl w:val="0"/>
+        </w:rPr>
+        <w:t xml:space="preserve">{%p endif %}</w:t>
+      </w:r>
+    </w:p>
+    <w:tbl>
+      <w:tblPr>
+        <w:tblStyle w:val="Table4"/>
+        <w:tblW w:w="6195.0" w:type="dxa"/>
+        <w:jc w:val="left"/>
+        <w:tblInd w:w="1285.472440944882" w:type="dxa"/>
+        <w:tblBorders>
+          <w:top w:color="000000" w:space="0" w:sz="8" w:val="single"/>
+          <w:left w:color="000000" w:space="0" w:sz="8" w:val="single"/>
+          <w:bottom w:color="000000" w:space="0" w:sz="8" w:val="single"/>
+          <w:right w:color="000000" w:space="0" w:sz="8" w:val="single"/>
+          <w:insideH w:color="000000" w:space="0" w:sz="8" w:val="single"/>
+          <w:insideV w:color="000000" w:space="0" w:sz="8" w:val="single"/>
+        </w:tblBorders>
+        <w:tblLayout w:type="fixed"/>
+        <w:tblLook w:val="0600"/>
+      </w:tblPr>
+      <w:tblGrid>
+        <w:gridCol w:w="3795"/>
+        <w:gridCol w:w="2400"/>
+        <w:tblGridChange w:id="0">
+          <w:tblGrid>
+            <w:gridCol w:w="3795"/>
+            <w:gridCol w:w="2400"/>
+          </w:tblGrid>
+        </w:tblGridChange>
+      </w:tblGrid>
+      <w:tr>
+        <w:tc>
+          <w:tcPr>
+            <w:shd w:fill="auto" w:val="clear"/>
+            <w:tcMar>
+              <w:top w:w="100.0" w:type="dxa"/>
+              <w:left w:w="100.0" w:type="dxa"/>
+              <w:bottom w:w="100.0" w:type="dxa"/>
+              <w:right w:w="100.0" w:type="dxa"/>
+            </w:tcMar>
+            <w:vAlign w:val="top"/>
+          </w:tcPr>
+          <w:p>
+            <w:pPr>
+              <w:widowControl w:val="0"/>
+              <w:spacing w:after="0" w:line="240" w:lineRule="auto"/>
+              <w:jc w:val="center"/>
+              <w:rPr>
+                <w:b w:val="1"/>
+                <w:highlight w:val="white"/>
+              </w:rPr>
+            </w:pPr>
+            <w:r>
+              <w:rPr>
+                <w:b w:val="1"/>
+                <w:highlight w:val="white"/>
+                <w:rtl w:val="0"/>
+              </w:rPr>
+              <w:t xml:space="preserve">Vencimento das</w:t>
+            </w:r>
+            <w:r>
+              <w:rPr>
+                <w:b w:val="1"/>
+                <w:highlight w:val="cyan"/>
+                <w:rtl w:val="0"/>
+              </w:rPr>
+              <w:t xml:space="preserve">{% if has_input_value == “sim” %}</w:t>
+            </w:r>
+            <w:r>
+              <w:rPr>
+                <w:b w:val="1"/>
+                <w:highlight w:val="white"/>
+                <w:rtl w:val="0"/>
+              </w:rPr>
+              <w:t xml:space="preserve"> demais</w:t>
+            </w:r>
+            <w:r>
+              <w:rPr>
+                <w:b w:val="1"/>
+                <w:highlight w:val="cyan"/>
+                <w:rtl w:val="0"/>
+              </w:rPr>
+              <w:t xml:space="preserve">{% endif %}</w:t>
+            </w:r>
+            <w:r>
+              <w:rPr>
+                <w:b w:val="1"/>
+                <w:highlight w:val="white"/>
+                <w:rtl w:val="0"/>
+              </w:rPr>
+              <w:t xml:space="preserve"> parcelas</w:t>
+            </w:r>
+          </w:p>
+        </w:tc>
+        <w:tc>
+          <w:tcPr>
+            <w:shd w:fill="auto" w:val="clear"/>
+            <w:tcMar>
+              <w:top w:w="100.0" w:type="dxa"/>
+              <w:left w:w="100.0" w:type="dxa"/>
+              <w:bottom w:w="100.0" w:type="dxa"/>
+              <w:right w:w="100.0" w:type="dxa"/>
+            </w:tcMar>
+            <w:vAlign w:val="top"/>
+          </w:tcPr>
+          <w:p>
+            <w:pPr>
+              <w:widowControl w:val="0"/>
+              <w:spacing w:after="0" w:line="240" w:lineRule="auto"/>
+              <w:jc w:val="right"/>
+              <w:rPr>
+                <w:highlight w:val="yellow"/>
+              </w:rPr>
+            </w:pPr>
+            <w:r>
+              <w:rPr>
+                <w:b w:val="1"/>
+                <w:highlight w:val="white"/>
+                <w:rtl w:val="0"/>
+              </w:rPr>
+              <w:t xml:space="preserve"> Valor</w:t>
+            </w:r>
+            <w:r>
+              <w:rPr>
+                <w:rtl w:val="0"/>
+              </w:rPr>
+            </w:r>
+          </w:p>
+        </w:tc>
+      </w:tr>
+      <w:tr>
+        <w:trPr>
+          <w:trHeight w:val="510" w:hRule="atLeast"/>
+        </w:trPr>
+        <w:tc>
+          <w:tcPr>
+            <w:gridSpan w:val="2"/>
+            <w:shd w:fill="auto" w:val="clear"/>
+            <w:tcMar>
+              <w:top w:w="100.0" w:type="dxa"/>
+              <w:left w:w="100.0" w:type="dxa"/>
+              <w:bottom w:w="100.0" w:type="dxa"/>
+              <w:right w:w="100.0" w:type="dxa"/>
+            </w:tcMar>
+            <w:vAlign w:val="top"/>
+          </w:tcPr>
+          <w:p>
+            <w:pPr>
+              <w:widowControl w:val="0"/>
+              <w:spacing w:after="80" w:before="80" w:line="300" w:lineRule="auto"/>
+              <w:jc w:val="both"/>
+              <w:rPr>
+                <w:highlight w:val="cyan"/>
+              </w:rPr>
+            </w:pPr>
+            <w:r>
+              <w:rPr>
+                <w:highlight w:val="cyan"/>
+                <w:rtl w:val="0"/>
+              </w:rPr>
+              <w:t xml:space="preserve">{%tr for dict in installments_list %}</w:t>
+            </w:r>
+          </w:p>
+        </w:tc>
+      </w:tr>
+      <w:tr>
+        <w:trPr>
+          <w:trHeight w:val="975" w:hRule="atLeast"/>
+        </w:trPr>
+        <w:tc>
+          <w:tcPr>
+            <w:shd w:fill="auto" w:val="clear"/>
+            <w:tcMar>
+              <w:top w:w="100.0" w:type="dxa"/>
+              <w:left w:w="100.0" w:type="dxa"/>
+              <w:bottom w:w="100.0" w:type="dxa"/>
+              <w:right w:w="100.0" w:type="dxa"/>
+            </w:tcMar>
+            <w:vAlign w:val="top"/>
+          </w:tcPr>
+          <w:p>
+            <w:pPr>
+              <w:widowControl w:val="0"/>
+              <w:spacing w:after="0" w:line="240" w:lineRule="auto"/>
+              <w:jc w:val="center"/>
+              <w:rPr>
+                <w:highlight w:val="yellow"/>
+              </w:rPr>
+            </w:pPr>
+            <w:r>
+              <w:rPr>
+                <w:highlight w:val="yellow"/>
+                <w:rtl w:val="0"/>
+              </w:rPr>
+              <w:t xml:space="preserve">{{ dict[“installments_due”] }}</w:t>
+            </w:r>
+          </w:p>
+        </w:tc>
+        <w:tc>
+          <w:tcPr>
+            <w:shd w:fill="auto" w:val="clear"/>
+            <w:tcMar>
+              <w:top w:w="100.0" w:type="dxa"/>
+              <w:left w:w="100.0" w:type="dxa"/>
+              <w:bottom w:w="100.0" w:type="dxa"/>
+              <w:right w:w="100.0" w:type="dxa"/>
+            </w:tcMar>
+            <w:vAlign w:val="top"/>
+          </w:tcPr>
+          <w:p>
+            <w:pPr>
+              <w:widowControl w:val="0"/>
+              <w:spacing w:after="0" w:line="240" w:lineRule="auto"/>
+              <w:jc w:val="right"/>
+              <w:rPr>
+                <w:highlight w:val="yellow"/>
+              </w:rPr>
+            </w:pPr>
+            <w:r>
+              <w:rPr>
+                <w:rtl w:val="0"/>
+              </w:rPr>
+              <w:t xml:space="preserve">R$ </w:t>
+            </w:r>
+            <w:r>
+              <w:rPr>
+                <w:highlight w:val="yellow"/>
+                <w:rtl w:val="0"/>
+              </w:rPr>
+              <w:t xml:space="preserve">{{ “%.2f”|format(dict[“installments_value”]) | replace(“.”,”,”) }}</w:t>
+            </w:r>
+          </w:p>
+        </w:tc>
+      </w:tr>
+      <w:tr>
+        <w:trPr>
+          <w:trHeight w:val="420" w:hRule="atLeast"/>
+        </w:trPr>
+        <w:tc>
+          <w:tcPr>
+            <w:gridSpan w:val="2"/>
+            <w:shd w:fill="auto" w:val="clear"/>
+            <w:tcMar>
+              <w:top w:w="100.0" w:type="dxa"/>
+              <w:left w:w="100.0" w:type="dxa"/>
+              <w:bottom w:w="100.0" w:type="dxa"/>
+              <w:right w:w="100.0" w:type="dxa"/>
+            </w:tcMar>
+            <w:vAlign w:val="top"/>
+          </w:tcPr>
+          <w:p>
+            <w:pPr>
+              <w:widowControl w:val="0"/>
+              <w:spacing w:after="80" w:before="80" w:line="300" w:lineRule="auto"/>
+              <w:jc w:val="both"/>
+              <w:rPr>
+                <w:highlight w:val="cyan"/>
+              </w:rPr>
+            </w:pPr>
+            <w:r>
+              <w:rPr>
+                <w:highlight w:val="cyan"/>
+                <w:rtl w:val="0"/>
+              </w:rPr>
+              <w:t xml:space="preserve">{%tr endfor %}</w:t>
+            </w:r>
+          </w:p>
+        </w:tc>
+      </w:tr>
+    </w:tbl>
+    <w:p>
+      <w:pPr>
+        <w:widowControl w:val="0"/>
+        <w:spacing w:after="80" w:before="80" w:line="300" w:lineRule="auto"/>
+        <w:jc w:val="both"/>
+        <w:rPr>
+          <w:b w:val="1"/>
+          <w:highlight w:val="cyan"/>
+        </w:rPr>
+      </w:pPr>
+      <w:r>
+        <w:rPr>
+          <w:highlight w:val="cyan"/>
+          <w:rtl w:val="0"/>
+        </w:rPr>
+        <w:t xml:space="preserve">{%p endif %}</w:t>
+      </w:r>
+      <w:r>
+        <w:rPr>
+          <w:rtl w:val="0"/>
+        </w:rPr>
+      </w:r>
+    </w:p>
+    <w:p>
+      <w:pPr>
+        <w:spacing w:after="240" w:before="240" w:line="300" w:lineRule="auto"/>
+        <w:jc w:val="both"/>
+        <w:rPr/>
+      </w:pPr>
+      <w:r>
+        <w:rPr>
+          <w:rtl w:val="0"/>
+        </w:rPr>
+        <w:t xml:space="preserve">2.1.4.</w:t>
         <w:tab/>
         <w:t xml:space="preserve">Quaisquer descontos que sejam ou venham a ser concedidos pela </w:t>
       </w:r>
@@ -4845,7 +5109,7 @@
     </w:p>
     <w:tbl>
       <w:tblPr>
-        <w:tblStyle w:val="Table2"/>
+        <w:tblStyle w:val="Table5"/>
         <w:tblW w:w="8640.0" w:type="dxa"/>
         <w:jc w:val="left"/>
         <w:tblInd w:w="108.0" w:type="pct"/>
@@ -5694,6 +5958,45 @@
     </w:tblPr>
   </w:style>
   <w:style w:type="table" w:styleId="Table2">
+    <w:basedOn w:val="TableNormal"/>
+    <w:tblPr>
+      <w:tblStyleRowBandSize w:val="1"/>
+      <w:tblStyleColBandSize w:val="1"/>
+      <w:tblCellMar>
+        <w:top w:w="100.0" w:type="dxa"/>
+        <w:left w:w="100.0" w:type="dxa"/>
+        <w:bottom w:w="100.0" w:type="dxa"/>
+        <w:right w:w="100.0" w:type="dxa"/>
+      </w:tblCellMar>
+    </w:tblPr>
+  </w:style>
+  <w:style w:type="table" w:styleId="Table3">
+    <w:basedOn w:val="TableNormal"/>
+    <w:tblPr>
+      <w:tblStyleRowBandSize w:val="1"/>
+      <w:tblStyleColBandSize w:val="1"/>
+      <w:tblCellMar>
+        <w:top w:w="100.0" w:type="dxa"/>
+        <w:left w:w="100.0" w:type="dxa"/>
+        <w:bottom w:w="100.0" w:type="dxa"/>
+        <w:right w:w="100.0" w:type="dxa"/>
+      </w:tblCellMar>
+    </w:tblPr>
+  </w:style>
+  <w:style w:type="table" w:styleId="Table4">
+    <w:basedOn w:val="TableNormal"/>
+    <w:tblPr>
+      <w:tblStyleRowBandSize w:val="1"/>
+      <w:tblStyleColBandSize w:val="1"/>
+      <w:tblCellMar>
+        <w:top w:w="100.0" w:type="dxa"/>
+        <w:left w:w="100.0" w:type="dxa"/>
+        <w:bottom w:w="100.0" w:type="dxa"/>
+        <w:right w:w="100.0" w:type="dxa"/>
+      </w:tblCellMar>
+    </w:tblPr>
+  </w:style>
+  <w:style w:type="table" w:styleId="Table5">
     <w:basedOn w:val="TableNormal"/>
     <w:tblPr>
       <w:tblStyleRowBandSize w:val="1"/>

</xml_diff>

<commit_message>
el-241: acertos de logica no yml e docx
</commit_message>
<xml_diff>
--- a/docassemble/docassemble/brcomeducalegal/data/templates/contrato-prestacao-servicos-educacionais.docx
+++ b/docassemble/docassemble/brcomeducalegal/data/templates/contrato-prestacao-servicos-educacionais.docx
@@ -1174,7 +1174,7 @@
                 <w:highlight w:val="cyan"/>
                 <w:rtl w:val="0"/>
               </w:rPr>
-              <w:t xml:space="preserve">{% if has_discount == ‘Sim’ %}</w:t>
+              <w:t xml:space="preserve">{% if has_discount %}</w:t>
             </w:r>
             <w:r>
               <w:rPr>
@@ -1273,7 +1273,7 @@
                 <w:highlight w:val="cyan"/>
                 <w:rtl w:val="0"/>
               </w:rPr>
-              <w:t xml:space="preserve">{%p if method_payment == “a vista” %}</w:t>
+              <w:t xml:space="preserve">{%p if method_payment == “à vista” %}</w:t>
             </w:r>
           </w:p>
           <w:p>
@@ -1322,7 +1322,7 @@
                 <w:highlight w:val="cyan"/>
                 <w:rtl w:val="0"/>
               </w:rPr>
-              <w:t xml:space="preserve">{%p endif %}</w:t>
+              <w:t xml:space="preserve">{%p else %}</w:t>
             </w:r>
           </w:p>
           <w:p>
@@ -1339,7 +1339,7 @@
                 <w:highlight w:val="cyan"/>
                 <w:rtl w:val="0"/>
               </w:rPr>
-              <w:t xml:space="preserve">{%p if method_payment == “parcelado” %}</w:t>
+              <w:t xml:space="preserve">{%p if has_input_value %}</w:t>
             </w:r>
           </w:p>
           <w:p>
@@ -1348,15 +1348,57 @@
               <w:spacing w:after="80" w:before="80" w:line="300" w:lineRule="auto"/>
               <w:jc w:val="both"/>
               <w:rPr>
-                <w:highlight w:val="cyan"/>
+                <w:highlight w:val="white"/>
               </w:rPr>
             </w:pPr>
             <w:r>
               <w:rPr>
-                <w:highlight w:val="cyan"/>
-                <w:rtl w:val="0"/>
-              </w:rPr>
-              <w:t xml:space="preserve">{%p if has_input_value == “sim” %}</w:t>
+                <w:b w:val="1"/>
+                <w:highlight w:val="white"/>
+                <w:rtl w:val="0"/>
+              </w:rPr>
+              <w:t xml:space="preserve">III.3      </w:t>
+            </w:r>
+            <w:r>
+              <w:rPr>
+                <w:highlight w:val="white"/>
+                <w:rtl w:val="0"/>
+              </w:rPr>
+              <w:t xml:space="preserve">Condições de pagamento da parcela de entrada: valor de </w:t>
+            </w:r>
+            <w:r>
+              <w:rPr>
+                <w:rtl w:val="0"/>
+              </w:rPr>
+              <w:t xml:space="preserve">R$ </w:t>
+            </w:r>
+            <w:r>
+              <w:rPr>
+                <w:highlight w:val="yellow"/>
+                <w:rtl w:val="0"/>
+              </w:rPr>
+              <w:t xml:space="preserve">{{ “%.2f”|format(input_value) | replace(“.”,”,”) }} ({{ input_value_words }})</w:t>
+            </w:r>
+            <w:r>
+              <w:rPr>
+                <w:highlight w:val="white"/>
+                <w:rtl w:val="0"/>
+              </w:rPr>
+              <w:t xml:space="preserve">, com vencimento em </w:t>
+            </w:r>
+            <w:r>
+              <w:rPr>
+                <w:highlight w:val="yellow"/>
+                <w:rtl w:val="0"/>
+              </w:rPr>
+              <w:t xml:space="preserve">{{ input_date_format }}</w:t>
+            </w:r>
+            <w:r>
+              <w:rPr>
+                <w:highlight w:val="white"/>
+                <w:rtl w:val="0"/>
+              </w:rPr>
+              <w:t xml:space="preserve">.</w:t>
             </w:r>
           </w:p>
           <w:p>
@@ -1365,57 +1407,15 @@
               <w:spacing w:after="80" w:before="80" w:line="300" w:lineRule="auto"/>
               <w:jc w:val="both"/>
               <w:rPr>
-                <w:highlight w:val="white"/>
+                <w:highlight w:val="cyan"/>
               </w:rPr>
             </w:pPr>
             <w:r>
               <w:rPr>
-                <w:b w:val="1"/>
-                <w:highlight w:val="white"/>
-                <w:rtl w:val="0"/>
-              </w:rPr>
-              <w:t xml:space="preserve">III.3      </w:t>
-            </w:r>
-            <w:r>
-              <w:rPr>
-                <w:highlight w:val="white"/>
-                <w:rtl w:val="0"/>
-              </w:rPr>
-              <w:t xml:space="preserve">Condições de pagamento da parcela de entrada: valor de </w:t>
-            </w:r>
-            <w:r>
-              <w:rPr>
-                <w:rtl w:val="0"/>
-              </w:rPr>
-              <w:t xml:space="preserve">R$ </w:t>
-            </w:r>
-            <w:r>
-              <w:rPr>
-                <w:highlight w:val="yellow"/>
-                <w:rtl w:val="0"/>
-              </w:rPr>
-              <w:t xml:space="preserve">{{ “%.2f”|format(input_value) | replace(“.”,”,”) }}</w:t>
-            </w:r>
-            <w:r>
-              <w:rPr>
-                <w:highlight w:val="white"/>
-                <w:rtl w:val="0"/>
-              </w:rPr>
-              <w:t xml:space="preserve">, com vencimento em </w:t>
-            </w:r>
-            <w:r>
-              <w:rPr>
-                <w:highlight w:val="yellow"/>
-                <w:rtl w:val="0"/>
-              </w:rPr>
-              <w:t xml:space="preserve">{{ input_date_format }}</w:t>
-            </w:r>
-            <w:r>
-              <w:rPr>
-                <w:highlight w:val="white"/>
-                <w:rtl w:val="0"/>
-              </w:rPr>
-              <w:t xml:space="preserve">.</w:t>
+                <w:highlight w:val="cyan"/>
+                <w:rtl w:val="0"/>
+              </w:rPr>
+              <w:t xml:space="preserve">{%p endif %}</w:t>
             </w:r>
           </w:p>
           <w:p>
@@ -1424,15 +1424,111 @@
               <w:spacing w:after="80" w:before="80" w:line="300" w:lineRule="auto"/>
               <w:jc w:val="both"/>
               <w:rPr>
+                <w:highlight w:val="yellow"/>
+              </w:rPr>
+            </w:pPr>
+            <w:r>
+              <w:rPr>
+                <w:b w:val="1"/>
+                <w:highlight w:val="white"/>
+                <w:rtl w:val="0"/>
+              </w:rPr>
+              <w:t xml:space="preserve">III.</w:t>
+            </w:r>
+            <w:r>
+              <w:rPr>
                 <w:highlight w:val="cyan"/>
-              </w:rPr>
-            </w:pPr>
-            <w:r>
-              <w:rPr>
+                <w:rtl w:val="0"/>
+              </w:rPr>
+              <w:t xml:space="preserve">{% if has_input_value %}</w:t>
+            </w:r>
+            <w:r>
+              <w:rPr>
+                <w:b w:val="1"/>
+                <w:highlight w:val="white"/>
+                <w:rtl w:val="0"/>
+              </w:rPr>
+              <w:t xml:space="preserve">4</w:t>
+            </w:r>
+            <w:r>
+              <w:rPr>
+                <w:b w:val="1"/>
                 <w:highlight w:val="cyan"/>
                 <w:rtl w:val="0"/>
               </w:rPr>
-              <w:t xml:space="preserve">{%p endif %}</w:t>
+              <w:t xml:space="preserve">{% else %}</w:t>
+            </w:r>
+            <w:r>
+              <w:rPr>
+                <w:b w:val="1"/>
+                <w:highlight w:val="white"/>
+                <w:rtl w:val="0"/>
+              </w:rPr>
+              <w:t xml:space="preserve">3</w:t>
+            </w:r>
+            <w:r>
+              <w:rPr>
+                <w:b w:val="1"/>
+                <w:highlight w:val="cyan"/>
+                <w:rtl w:val="0"/>
+              </w:rPr>
+              <w:t xml:space="preserve">{% endif %}</w:t>
+            </w:r>
+            <w:r>
+              <w:rPr>
+                <w:b w:val="1"/>
+                <w:highlight w:val="white"/>
+                <w:rtl w:val="0"/>
+              </w:rPr>
+              <w:t xml:space="preserve">      </w:t>
+            </w:r>
+            <w:r>
+              <w:rPr>
+                <w:highlight w:val="white"/>
+                <w:rtl w:val="0"/>
+              </w:rPr>
+              <w:t xml:space="preserve">Quantidade das</w:t>
+            </w:r>
+            <w:r>
+              <w:rPr>
+                <w:highlight w:val="cyan"/>
+                <w:rtl w:val="0"/>
+              </w:rPr>
+              <w:t xml:space="preserve">{% if has_input_value %}</w:t>
+            </w:r>
+            <w:r>
+              <w:rPr>
+                <w:highlight w:val="white"/>
+                <w:rtl w:val="0"/>
+              </w:rPr>
+              <w:t xml:space="preserve"> demais</w:t>
+            </w:r>
+            <w:r>
+              <w:rPr>
+                <w:highlight w:val="cyan"/>
+                <w:rtl w:val="0"/>
+              </w:rPr>
+              <w:t xml:space="preserve">{% endif %}</w:t>
+            </w:r>
+            <w:r>
+              <w:rPr>
+                <w:rtl w:val="0"/>
+              </w:rPr>
+              <w:t xml:space="preserve"> </w:t>
+            </w:r>
+            <w:r>
+              <w:rPr>
+                <w:highlight w:val="white"/>
+                <w:rtl w:val="0"/>
+              </w:rPr>
+              <w:t xml:space="preserve">parcelas: </w:t>
+            </w:r>
+            <w:r>
+              <w:rPr>
+                <w:highlight w:val="yellow"/>
+                <w:rtl w:val="0"/>
+              </w:rPr>
+              <w:t xml:space="preserve">{{ quantity_installments }}.</w:t>
             </w:r>
           </w:p>
           <w:p>
@@ -1441,7 +1537,7 @@
               <w:spacing w:after="80" w:before="80" w:line="300" w:lineRule="auto"/>
               <w:jc w:val="both"/>
               <w:rPr>
-                <w:highlight w:val="yellow"/>
+                <w:highlight w:val="white"/>
               </w:rPr>
             </w:pPr>
             <w:r>
@@ -1457,7 +1553,7 @@
                 <w:highlight w:val="cyan"/>
                 <w:rtl w:val="0"/>
               </w:rPr>
-              <w:t xml:space="preserve">{% if has_input_value == “sim” %}</w:t>
+              <w:t xml:space="preserve">{% if has_input_value %}</w:t>
             </w:r>
             <w:r>
               <w:rPr>
@@ -1465,7 +1561,7 @@
                 <w:highlight w:val="white"/>
                 <w:rtl w:val="0"/>
               </w:rPr>
-              <w:t xml:space="preserve">4</w:t>
+              <w:t xml:space="preserve">5</w:t>
             </w:r>
             <w:r>
               <w:rPr>
@@ -1481,7 +1577,7 @@
                 <w:highlight w:val="white"/>
                 <w:rtl w:val="0"/>
               </w:rPr>
-              <w:t xml:space="preserve">3</w:t>
+              <w:t xml:space="preserve">4</w:t>
             </w:r>
             <w:r>
               <w:rPr>
@@ -1504,48 +1600,73 @@
                 <w:highlight w:val="white"/>
                 <w:rtl w:val="0"/>
               </w:rPr>
-              <w:t xml:space="preserve">Quantidade das</w:t>
+              <w:t xml:space="preserve">Valor </w:t>
             </w:r>
             <w:r>
               <w:rPr>
                 <w:highlight w:val="cyan"/>
                 <w:rtl w:val="0"/>
               </w:rPr>
-              <w:t xml:space="preserve">{% if has_input_value == “sim” %}</w:t>
-            </w:r>
-            <w:r>
-              <w:rPr>
-                <w:highlight w:val="white"/>
-                <w:rtl w:val="0"/>
-              </w:rPr>
-              <w:t xml:space="preserve"> demais</w:t>
+              <w:t xml:space="preserve">{% if has_input_value %}</w:t>
+            </w:r>
+            <w:r>
+              <w:rPr>
+                <w:highlight w:val="white"/>
+                <w:rtl w:val="0"/>
+              </w:rPr>
+              <w:t xml:space="preserve">das demais </w:t>
+            </w:r>
+            <w:r>
+              <w:rPr>
+                <w:rtl w:val="0"/>
+              </w:rPr>
+              <w:t xml:space="preserve">parcelas</w:t>
             </w:r>
             <w:r>
               <w:rPr>
                 <w:highlight w:val="cyan"/>
                 <w:rtl w:val="0"/>
               </w:rPr>
+              <w:t xml:space="preserve">{% else %}</w:t>
+            </w:r>
+            <w:r>
+              <w:rPr>
+                <w:highlight w:val="white"/>
+                <w:rtl w:val="0"/>
+              </w:rPr>
+              <w:t xml:space="preserve">de cada parcela</w:t>
+            </w:r>
+            <w:r>
+              <w:rPr>
+                <w:highlight w:val="cyan"/>
+                <w:rtl w:val="0"/>
+              </w:rPr>
               <w:t xml:space="preserve">{% endif %}</w:t>
             </w:r>
             <w:r>
               <w:rPr>
-                <w:rtl w:val="0"/>
-              </w:rPr>
-              <w:t xml:space="preserve"> </w:t>
-            </w:r>
-            <w:r>
-              <w:rPr>
-                <w:highlight w:val="white"/>
-                <w:rtl w:val="0"/>
-              </w:rPr>
-              <w:t xml:space="preserve">parcelas: </w:t>
-            </w:r>
-            <w:r>
-              <w:rPr>
-                <w:highlight w:val="yellow"/>
-                <w:rtl w:val="0"/>
-              </w:rPr>
-              <w:t xml:space="preserve">{{ quantity_installments }}.</w:t>
+                <w:highlight w:val="white"/>
+                <w:rtl w:val="0"/>
+              </w:rPr>
+              <w:t xml:space="preserve">: </w:t>
+            </w:r>
+            <w:r>
+              <w:rPr>
+                <w:rtl w:val="0"/>
+              </w:rPr>
+              <w:t xml:space="preserve">R$ </w:t>
+            </w:r>
+            <w:r>
+              <w:rPr>
+                <w:highlight w:val="yellow"/>
+                <w:rtl w:val="0"/>
+              </w:rPr>
+              <w:t xml:space="preserve">{{ “%.2f”|format(installments_value) | replace(“.”,”,”) }} ({{ installments_value_words }}).</w:t>
+            </w:r>
+            <w:r>
+              <w:rPr>
+                <w:rtl w:val="0"/>
+              </w:rPr>
             </w:r>
           </w:p>
           <w:p>
@@ -1554,7 +1675,7 @@
               <w:spacing w:after="80" w:before="80" w:line="300" w:lineRule="auto"/>
               <w:jc w:val="both"/>
               <w:rPr>
-                <w:highlight w:val="white"/>
+                <w:highlight w:val="yellow"/>
               </w:rPr>
             </w:pPr>
             <w:r>
@@ -1570,7 +1691,7 @@
                 <w:highlight w:val="cyan"/>
                 <w:rtl w:val="0"/>
               </w:rPr>
-              <w:t xml:space="preserve">{% if has_input_value == “sim” %}</w:t>
+              <w:t xml:space="preserve">{% if has_input_value %}</w:t>
             </w:r>
             <w:r>
               <w:rPr>
@@ -1578,7 +1699,7 @@
                 <w:highlight w:val="white"/>
                 <w:rtl w:val="0"/>
               </w:rPr>
-              <w:t xml:space="preserve">5</w:t>
+              <w:t xml:space="preserve">6</w:t>
             </w:r>
             <w:r>
               <w:rPr>
@@ -1594,7 +1715,7 @@
                 <w:highlight w:val="white"/>
                 <w:rtl w:val="0"/>
               </w:rPr>
-              <w:t xml:space="preserve">4</w:t>
+              <w:t xml:space="preserve">5</w:t>
             </w:r>
             <w:r>
               <w:rPr>
@@ -1617,152 +1738,14 @@
                 <w:highlight w:val="white"/>
                 <w:rtl w:val="0"/>
               </w:rPr>
-              <w:t xml:space="preserve">Valor </w:t>
+              <w:t xml:space="preserve">Data de vencimento das</w:t>
             </w:r>
             <w:r>
               <w:rPr>
                 <w:highlight w:val="cyan"/>
                 <w:rtl w:val="0"/>
               </w:rPr>
-              <w:t xml:space="preserve">{% if has_input_value == “sim” %}</w:t>
-            </w:r>
-            <w:r>
-              <w:rPr>
-                <w:highlight w:val="white"/>
-                <w:rtl w:val="0"/>
-              </w:rPr>
-              <w:t xml:space="preserve">das demais </w:t>
-            </w:r>
-            <w:r>
-              <w:rPr>
-                <w:rtl w:val="0"/>
-              </w:rPr>
-              <w:t xml:space="preserve">parcelas</w:t>
-            </w:r>
-            <w:r>
-              <w:rPr>
-                <w:highlight w:val="cyan"/>
-                <w:rtl w:val="0"/>
-              </w:rPr>
-              <w:t xml:space="preserve">{% else %}</w:t>
-            </w:r>
-            <w:r>
-              <w:rPr>
-                <w:highlight w:val="white"/>
-                <w:rtl w:val="0"/>
-              </w:rPr>
-              <w:t xml:space="preserve">de cada parcela</w:t>
-            </w:r>
-            <w:r>
-              <w:rPr>
-                <w:highlight w:val="cyan"/>
-                <w:rtl w:val="0"/>
-              </w:rPr>
-              <w:t xml:space="preserve">{% endif %}</w:t>
-            </w:r>
-            <w:r>
-              <w:rPr>
-                <w:highlight w:val="white"/>
-                <w:rtl w:val="0"/>
-              </w:rPr>
-              <w:t xml:space="preserve">: </w:t>
-            </w:r>
-            <w:r>
-              <w:rPr>
-                <w:rtl w:val="0"/>
-              </w:rPr>
-              <w:t xml:space="preserve">R$ </w:t>
-            </w:r>
-            <w:r>
-              <w:rPr>
-                <w:highlight w:val="yellow"/>
-                <w:rtl w:val="0"/>
-              </w:rPr>
-              <w:t xml:space="preserve">{{ “%.2f”|format(installments_value) | replace(“.”,”,”) }}.</w:t>
-            </w:r>
-            <w:r>
-              <w:rPr>
-                <w:rtl w:val="0"/>
-              </w:rPr>
-            </w:r>
-          </w:p>
-          <w:p>
-            <w:pPr>
-              <w:widowControl w:val="0"/>
-              <w:spacing w:after="80" w:before="80" w:line="300" w:lineRule="auto"/>
-              <w:jc w:val="both"/>
-              <w:rPr>
-                <w:highlight w:val="yellow"/>
-              </w:rPr>
-            </w:pPr>
-            <w:r>
-              <w:rPr>
-                <w:b w:val="1"/>
-                <w:highlight w:val="white"/>
-                <w:rtl w:val="0"/>
-              </w:rPr>
-              <w:t xml:space="preserve">III.</w:t>
-            </w:r>
-            <w:r>
-              <w:rPr>
-                <w:highlight w:val="cyan"/>
-                <w:rtl w:val="0"/>
-              </w:rPr>
-              <w:t xml:space="preserve">{% if has_input_value == “sim” %}</w:t>
-            </w:r>
-            <w:r>
-              <w:rPr>
-                <w:b w:val="1"/>
-                <w:highlight w:val="white"/>
-                <w:rtl w:val="0"/>
-              </w:rPr>
-              <w:t xml:space="preserve">6</w:t>
-            </w:r>
-            <w:r>
-              <w:rPr>
-                <w:b w:val="1"/>
-                <w:highlight w:val="cyan"/>
-                <w:rtl w:val="0"/>
-              </w:rPr>
-              <w:t xml:space="preserve">{% else %}</w:t>
-            </w:r>
-            <w:r>
-              <w:rPr>
-                <w:b w:val="1"/>
-                <w:highlight w:val="white"/>
-                <w:rtl w:val="0"/>
-              </w:rPr>
-              <w:t xml:space="preserve">5</w:t>
-            </w:r>
-            <w:r>
-              <w:rPr>
-                <w:b w:val="1"/>
-                <w:highlight w:val="cyan"/>
-                <w:rtl w:val="0"/>
-              </w:rPr>
-              <w:t xml:space="preserve">{% endif %}</w:t>
-            </w:r>
-            <w:r>
-              <w:rPr>
-                <w:b w:val="1"/>
-                <w:highlight w:val="white"/>
-                <w:rtl w:val="0"/>
-              </w:rPr>
-              <w:t xml:space="preserve">      </w:t>
-            </w:r>
-            <w:r>
-              <w:rPr>
-                <w:highlight w:val="white"/>
-                <w:rtl w:val="0"/>
-              </w:rPr>
-              <w:t xml:space="preserve">Data de vencimento das</w:t>
-            </w:r>
-            <w:r>
-              <w:rPr>
-                <w:highlight w:val="cyan"/>
-                <w:rtl w:val="0"/>
-              </w:rPr>
-              <w:t xml:space="preserve">{% if has_input_value == “sim” %}</w:t>
+              <w:t xml:space="preserve">{% if has_input_value %}</w:t>
             </w:r>
             <w:r>
               <w:rPr>
@@ -2728,7 +2711,7 @@
           <w:highlight w:val="cyan"/>
           <w:rtl w:val="0"/>
         </w:rPr>
-        <w:t xml:space="preserve">{% if has_discount == ‘Sim’ %}</w:t>
+        <w:t xml:space="preserve">{% if has_discount %}</w:t>
       </w:r>
       <w:r>
         <w:rPr>
@@ -2817,6 +2800,7 @@
       <w:pPr>
         <w:widowControl w:val="0"/>
         <w:spacing w:after="80" w:before="80" w:line="300" w:lineRule="auto"/>
+        <w:ind w:left="0" w:right="0" w:firstLine="0"/>
         <w:jc w:val="both"/>
         <w:rPr>
           <w:highlight w:val="cyan"/>
@@ -2827,15 +2811,15 @@
           <w:highlight w:val="cyan"/>
           <w:rtl w:val="0"/>
         </w:rPr>
-        <w:t xml:space="preserve">{%p if method_payment == “a vista” %}</w:t>
+        <w:t xml:space="preserve">{%p if method_payment == “à vista” %}</w:t>
       </w:r>
     </w:p>
     <w:tbl>
       <w:tblPr>
         <w:tblStyle w:val="Table2"/>
-        <w:tblW w:w="6210.0" w:type="dxa"/>
+        <w:tblW w:w="5790.0" w:type="dxa"/>
         <w:jc w:val="left"/>
-        <w:tblInd w:w="1285.472440944882" w:type="dxa"/>
+        <w:tblInd w:w="1885.472440944882" w:type="dxa"/>
         <w:tblBorders>
           <w:top w:color="000000" w:space="0" w:sz="8" w:val="single"/>
           <w:left w:color="000000" w:space="0" w:sz="8" w:val="single"/>
@@ -2848,12 +2832,208 @@
         <w:tblLook w:val="0600"/>
       </w:tblPr>
       <w:tblGrid>
-        <w:gridCol w:w="3810"/>
-        <w:gridCol w:w="2400"/>
+        <w:gridCol w:w="3750"/>
+        <w:gridCol w:w="2040"/>
         <w:tblGridChange w:id="0">
           <w:tblGrid>
-            <w:gridCol w:w="3810"/>
-            <w:gridCol w:w="2400"/>
+            <w:gridCol w:w="3750"/>
+            <w:gridCol w:w="2040"/>
+          </w:tblGrid>
+        </w:tblGridChange>
+      </w:tblGrid>
+      <w:tr>
+        <w:tc>
+          <w:tcPr>
+            <w:shd w:fill="auto" w:val="clear"/>
+            <w:tcMar>
+              <w:top w:w="100.0" w:type="dxa"/>
+              <w:left w:w="100.0" w:type="dxa"/>
+              <w:bottom w:w="100.0" w:type="dxa"/>
+              <w:right w:w="100.0" w:type="dxa"/>
+            </w:tcMar>
+            <w:vAlign w:val="top"/>
+          </w:tcPr>
+          <w:p>
+            <w:pPr>
+              <w:widowControl w:val="0"/>
+              <w:spacing w:after="0" w:line="240" w:lineRule="auto"/>
+              <w:ind w:left="0" w:right="0" w:firstLine="0"/>
+              <w:jc w:val="center"/>
+              <w:rPr>
+                <w:b w:val="1"/>
+                <w:highlight w:val="white"/>
+              </w:rPr>
+            </w:pPr>
+            <w:r>
+              <w:rPr>
+                <w:b w:val="1"/>
+                <w:highlight w:val="white"/>
+                <w:rtl w:val="0"/>
+              </w:rPr>
+              <w:t xml:space="preserve">Vencimento da parcela única</w:t>
+            </w:r>
+          </w:p>
+        </w:tc>
+        <w:tc>
+          <w:tcPr>
+            <w:shd w:fill="auto" w:val="clear"/>
+            <w:tcMar>
+              <w:top w:w="100.0" w:type="dxa"/>
+              <w:left w:w="100.0" w:type="dxa"/>
+              <w:bottom w:w="100.0" w:type="dxa"/>
+              <w:right w:w="100.0" w:type="dxa"/>
+            </w:tcMar>
+            <w:vAlign w:val="top"/>
+          </w:tcPr>
+          <w:p>
+            <w:pPr>
+              <w:widowControl w:val="0"/>
+              <w:spacing w:after="0" w:line="240" w:lineRule="auto"/>
+              <w:ind w:left="0" w:right="0" w:firstLine="0"/>
+              <w:jc w:val="right"/>
+              <w:rPr>
+                <w:b w:val="1"/>
+                <w:highlight w:val="white"/>
+              </w:rPr>
+            </w:pPr>
+            <w:r>
+              <w:rPr>
+                <w:b w:val="1"/>
+                <w:highlight w:val="white"/>
+                <w:rtl w:val="0"/>
+              </w:rPr>
+              <w:t xml:space="preserve"> Valor</w:t>
+            </w:r>
+          </w:p>
+        </w:tc>
+      </w:tr>
+      <w:tr>
+        <w:tc>
+          <w:tcPr>
+            <w:shd w:fill="auto" w:val="clear"/>
+            <w:tcMar>
+              <w:top w:w="100.0" w:type="dxa"/>
+              <w:left w:w="100.0" w:type="dxa"/>
+              <w:bottom w:w="100.0" w:type="dxa"/>
+              <w:right w:w="100.0" w:type="dxa"/>
+            </w:tcMar>
+            <w:vAlign w:val="top"/>
+          </w:tcPr>
+          <w:p>
+            <w:pPr>
+              <w:widowControl w:val="0"/>
+              <w:spacing w:after="0" w:line="240" w:lineRule="auto"/>
+              <w:ind w:left="0" w:right="0" w:firstLine="0"/>
+              <w:jc w:val="center"/>
+              <w:rPr>
+                <w:highlight w:val="yellow"/>
+              </w:rPr>
+            </w:pPr>
+            <w:r>
+              <w:rPr>
+                <w:highlight w:val="yellow"/>
+                <w:rtl w:val="0"/>
+              </w:rPr>
+              <w:t xml:space="preserve">{{ single_installment_date_format }}</w:t>
+            </w:r>
+          </w:p>
+        </w:tc>
+        <w:tc>
+          <w:tcPr>
+            <w:shd w:fill="auto" w:val="clear"/>
+            <w:tcMar>
+              <w:top w:w="100.0" w:type="dxa"/>
+              <w:left w:w="100.0" w:type="dxa"/>
+              <w:bottom w:w="100.0" w:type="dxa"/>
+              <w:right w:w="100.0" w:type="dxa"/>
+            </w:tcMar>
+            <w:vAlign w:val="top"/>
+          </w:tcPr>
+          <w:p>
+            <w:pPr>
+              <w:widowControl w:val="0"/>
+              <w:spacing w:after="0" w:line="240" w:lineRule="auto"/>
+              <w:ind w:left="0" w:right="0" w:firstLine="0"/>
+              <w:jc w:val="right"/>
+              <w:rPr>
+                <w:highlight w:val="yellow"/>
+              </w:rPr>
+            </w:pPr>
+            <w:r>
+              <w:rPr>
+                <w:rtl w:val="0"/>
+              </w:rPr>
+              <w:t xml:space="preserve">R$ </w:t>
+            </w:r>
+            <w:r>
+              <w:rPr>
+                <w:highlight w:val="yellow"/>
+                <w:rtl w:val="0"/>
+              </w:rPr>
+              <w:t xml:space="preserve">{{ “%.2f”|format(single_installment_value) | replace(“.”,”,”) }}</w:t>
+            </w:r>
+          </w:p>
+        </w:tc>
+      </w:tr>
+    </w:tbl>
+    <w:p>
+      <w:pPr>
+        <w:widowControl w:val="0"/>
+        <w:spacing w:after="80" w:before="80" w:line="300" w:lineRule="auto"/>
+        <w:jc w:val="both"/>
+        <w:rPr>
+          <w:highlight w:val="cyan"/>
+        </w:rPr>
+      </w:pPr>
+      <w:r>
+        <w:rPr>
+          <w:highlight w:val="cyan"/>
+          <w:rtl w:val="0"/>
+        </w:rPr>
+        <w:t xml:space="preserve">{%p else %}</w:t>
+      </w:r>
+    </w:p>
+    <w:p>
+      <w:pPr>
+        <w:widowControl w:val="0"/>
+        <w:spacing w:after="80" w:before="80" w:line="300" w:lineRule="auto"/>
+        <w:jc w:val="both"/>
+        <w:rPr>
+          <w:highlight w:val="cyan"/>
+        </w:rPr>
+      </w:pPr>
+      <w:r>
+        <w:rPr>
+          <w:highlight w:val="cyan"/>
+          <w:rtl w:val="0"/>
+        </w:rPr>
+        <w:t xml:space="preserve">{%p if has_input_value %}</w:t>
+      </w:r>
+    </w:p>
+    <w:tbl>
+      <w:tblPr>
+        <w:tblStyle w:val="Table3"/>
+        <w:tblW w:w="5775.0" w:type="dxa"/>
+        <w:jc w:val="left"/>
+        <w:tblInd w:w="1900.472440944882" w:type="dxa"/>
+        <w:tblBorders>
+          <w:top w:color="000000" w:space="0" w:sz="8" w:val="single"/>
+          <w:left w:color="000000" w:space="0" w:sz="8" w:val="single"/>
+          <w:bottom w:color="000000" w:space="0" w:sz="8" w:val="single"/>
+          <w:right w:color="000000" w:space="0" w:sz="8" w:val="single"/>
+          <w:insideH w:color="000000" w:space="0" w:sz="8" w:val="single"/>
+          <w:insideV w:color="000000" w:space="0" w:sz="8" w:val="single"/>
+        </w:tblBorders>
+        <w:tblLayout w:type="fixed"/>
+        <w:tblLook w:val="0600"/>
+      </w:tblPr>
+      <w:tblGrid>
+        <w:gridCol w:w="3750"/>
+        <w:gridCol w:w="2025"/>
+        <w:tblGridChange w:id="0">
+          <w:tblGrid>
+            <w:gridCol w:w="3750"/>
+            <w:gridCol w:w="2025"/>
           </w:tblGrid>
         </w:tblGridChange>
       </w:tblGrid>
@@ -2885,218 +3065,6 @@
                 <w:highlight w:val="white"/>
                 <w:rtl w:val="0"/>
               </w:rPr>
-              <w:t xml:space="preserve">Vencimento da parcela única</w:t>
-            </w:r>
-          </w:p>
-        </w:tc>
-        <w:tc>
-          <w:tcPr>
-            <w:shd w:fill="auto" w:val="clear"/>
-            <w:tcMar>
-              <w:top w:w="100.0" w:type="dxa"/>
-              <w:left w:w="100.0" w:type="dxa"/>
-              <w:bottom w:w="100.0" w:type="dxa"/>
-              <w:right w:w="100.0" w:type="dxa"/>
-            </w:tcMar>
-            <w:vAlign w:val="top"/>
-          </w:tcPr>
-          <w:p>
-            <w:pPr>
-              <w:widowControl w:val="0"/>
-              <w:spacing w:after="0" w:line="240" w:lineRule="auto"/>
-              <w:jc w:val="right"/>
-              <w:rPr>
-                <w:b w:val="1"/>
-                <w:highlight w:val="white"/>
-              </w:rPr>
-            </w:pPr>
-            <w:r>
-              <w:rPr>
-                <w:b w:val="1"/>
-                <w:highlight w:val="white"/>
-                <w:rtl w:val="0"/>
-              </w:rPr>
-              <w:t xml:space="preserve"> Valor</w:t>
-            </w:r>
-          </w:p>
-        </w:tc>
-      </w:tr>
-      <w:tr>
-        <w:trPr>
-          <w:trHeight w:val="780" w:hRule="atLeast"/>
-        </w:trPr>
-        <w:tc>
-          <w:tcPr>
-            <w:shd w:fill="auto" w:val="clear"/>
-            <w:tcMar>
-              <w:top w:w="100.0" w:type="dxa"/>
-              <w:left w:w="100.0" w:type="dxa"/>
-              <w:bottom w:w="100.0" w:type="dxa"/>
-              <w:right w:w="100.0" w:type="dxa"/>
-            </w:tcMar>
-            <w:vAlign w:val="top"/>
-          </w:tcPr>
-          <w:p>
-            <w:pPr>
-              <w:widowControl w:val="0"/>
-              <w:spacing w:after="0" w:line="240" w:lineRule="auto"/>
-              <w:jc w:val="center"/>
-              <w:rPr>
-                <w:highlight w:val="yellow"/>
-              </w:rPr>
-            </w:pPr>
-            <w:r>
-              <w:rPr>
-                <w:highlight w:val="yellow"/>
-                <w:rtl w:val="0"/>
-              </w:rPr>
-              <w:t xml:space="preserve">{{ single_installment_date_format }}</w:t>
-            </w:r>
-          </w:p>
-        </w:tc>
-        <w:tc>
-          <w:tcPr>
-            <w:shd w:fill="auto" w:val="clear"/>
-            <w:tcMar>
-              <w:top w:w="100.0" w:type="dxa"/>
-              <w:left w:w="100.0" w:type="dxa"/>
-              <w:bottom w:w="100.0" w:type="dxa"/>
-              <w:right w:w="100.0" w:type="dxa"/>
-            </w:tcMar>
-            <w:vAlign w:val="top"/>
-          </w:tcPr>
-          <w:p>
-            <w:pPr>
-              <w:widowControl w:val="0"/>
-              <w:spacing w:after="0" w:line="240" w:lineRule="auto"/>
-              <w:jc w:val="right"/>
-              <w:rPr>
-                <w:highlight w:val="yellow"/>
-              </w:rPr>
-            </w:pPr>
-            <w:r>
-              <w:rPr>
-                <w:rtl w:val="0"/>
-              </w:rPr>
-              <w:t xml:space="preserve">R$ </w:t>
-            </w:r>
-            <w:r>
-              <w:rPr>
-                <w:highlight w:val="yellow"/>
-                <w:rtl w:val="0"/>
-              </w:rPr>
-              <w:t xml:space="preserve">{{ “%.2f”|format(single_installment_value) | replace(“.”,”,”) }}</w:t>
-            </w:r>
-          </w:p>
-        </w:tc>
-      </w:tr>
-    </w:tbl>
-    <w:p>
-      <w:pPr>
-        <w:widowControl w:val="0"/>
-        <w:spacing w:after="80" w:before="80" w:line="300" w:lineRule="auto"/>
-        <w:jc w:val="both"/>
-        <w:rPr>
-          <w:highlight w:val="cyan"/>
-        </w:rPr>
-      </w:pPr>
-      <w:r>
-        <w:rPr>
-          <w:highlight w:val="cyan"/>
-          <w:rtl w:val="0"/>
-        </w:rPr>
-        <w:t xml:space="preserve">{%p endif %}</w:t>
-      </w:r>
-    </w:p>
-    <w:p>
-      <w:pPr>
-        <w:widowControl w:val="0"/>
-        <w:spacing w:after="80" w:before="80" w:line="300" w:lineRule="auto"/>
-        <w:jc w:val="both"/>
-        <w:rPr>
-          <w:highlight w:val="cyan"/>
-        </w:rPr>
-      </w:pPr>
-      <w:r>
-        <w:rPr>
-          <w:highlight w:val="cyan"/>
-          <w:rtl w:val="0"/>
-        </w:rPr>
-        <w:t xml:space="preserve">{%p if method_payment == “parcelado” %}</w:t>
-      </w:r>
-    </w:p>
-    <w:p>
-      <w:pPr>
-        <w:widowControl w:val="0"/>
-        <w:spacing w:after="80" w:before="80" w:line="300" w:lineRule="auto"/>
-        <w:jc w:val="both"/>
-        <w:rPr>
-          <w:highlight w:val="cyan"/>
-        </w:rPr>
-      </w:pPr>
-      <w:r>
-        <w:rPr>
-          <w:highlight w:val="cyan"/>
-          <w:rtl w:val="0"/>
-        </w:rPr>
-        <w:t xml:space="preserve">{%p if has_input_value == “sim” %}</w:t>
-      </w:r>
-    </w:p>
-    <w:tbl>
-      <w:tblPr>
-        <w:tblStyle w:val="Table3"/>
-        <w:tblW w:w="6180.0" w:type="dxa"/>
-        <w:jc w:val="left"/>
-        <w:tblInd w:w="1315.472440944882" w:type="dxa"/>
-        <w:tblBorders>
-          <w:top w:color="000000" w:space="0" w:sz="8" w:val="single"/>
-          <w:left w:color="000000" w:space="0" w:sz="8" w:val="single"/>
-          <w:bottom w:color="000000" w:space="0" w:sz="8" w:val="single"/>
-          <w:right w:color="000000" w:space="0" w:sz="8" w:val="single"/>
-          <w:insideH w:color="000000" w:space="0" w:sz="8" w:val="single"/>
-          <w:insideV w:color="000000" w:space="0" w:sz="8" w:val="single"/>
-        </w:tblBorders>
-        <w:tblLayout w:type="fixed"/>
-        <w:tblLook w:val="0600"/>
-      </w:tblPr>
-      <w:tblGrid>
-        <w:gridCol w:w="3735"/>
-        <w:gridCol w:w="2445"/>
-        <w:tblGridChange w:id="0">
-          <w:tblGrid>
-            <w:gridCol w:w="3735"/>
-            <w:gridCol w:w="2445"/>
-          </w:tblGrid>
-        </w:tblGridChange>
-      </w:tblGrid>
-      <w:tr>
-        <w:tc>
-          <w:tcPr>
-            <w:shd w:fill="auto" w:val="clear"/>
-            <w:tcMar>
-              <w:top w:w="100.0" w:type="dxa"/>
-              <w:left w:w="100.0" w:type="dxa"/>
-              <w:bottom w:w="100.0" w:type="dxa"/>
-              <w:right w:w="100.0" w:type="dxa"/>
-            </w:tcMar>
-            <w:vAlign w:val="top"/>
-          </w:tcPr>
-          <w:p>
-            <w:pPr>
-              <w:widowControl w:val="0"/>
-              <w:spacing w:after="0" w:line="240" w:lineRule="auto"/>
-              <w:jc w:val="center"/>
-              <w:rPr>
-                <w:b w:val="1"/>
-                <w:highlight w:val="white"/>
-              </w:rPr>
-            </w:pPr>
-            <w:r>
-              <w:rPr>
-                <w:b w:val="1"/>
-                <w:highlight w:val="white"/>
-                <w:rtl w:val="0"/>
-              </w:rPr>
               <w:t xml:space="preserve">Vencimento da parcela de entrada </w:t>
             </w:r>
           </w:p>
@@ -3206,22 +3174,6 @@
         <w:spacing w:after="80" w:before="80" w:line="300" w:lineRule="auto"/>
         <w:jc w:val="both"/>
         <w:rPr>
-          <w:b w:val="1"/>
-          <w:highlight w:val="cyan"/>
-        </w:rPr>
-      </w:pPr>
-      <w:r>
-        <w:rPr>
-          <w:rtl w:val="0"/>
-        </w:rPr>
-      </w:r>
-    </w:p>
-    <w:p>
-      <w:pPr>
-        <w:widowControl w:val="0"/>
-        <w:spacing w:after="80" w:before="80" w:line="300" w:lineRule="auto"/>
-        <w:jc w:val="both"/>
-        <w:rPr>
           <w:highlight w:val="cyan"/>
         </w:rPr>
       </w:pPr>
@@ -3236,9 +3188,9 @@
     <w:tbl>
       <w:tblPr>
         <w:tblStyle w:val="Table4"/>
-        <w:tblW w:w="6480.0" w:type="dxa"/>
+        <w:tblW w:w="5790.0" w:type="dxa"/>
         <w:jc w:val="left"/>
-        <w:tblInd w:w="1285.472440944882" w:type="dxa"/>
+        <w:tblInd w:w="1900.472440944882" w:type="dxa"/>
         <w:tblBorders>
           <w:top w:color="000000" w:space="0" w:sz="8" w:val="single"/>
           <w:left w:color="000000" w:space="0" w:sz="8" w:val="single"/>
@@ -3251,12 +3203,12 @@
         <w:tblLook w:val="0600"/>
       </w:tblPr>
       <w:tblGrid>
-        <w:gridCol w:w="3930"/>
-        <w:gridCol w:w="2550"/>
+        <w:gridCol w:w="3750"/>
+        <w:gridCol w:w="2040"/>
         <w:tblGridChange w:id="0">
           <w:tblGrid>
-            <w:gridCol w:w="3930"/>
-            <w:gridCol w:w="2550"/>
+            <w:gridCol w:w="3750"/>
+            <w:gridCol w:w="2040"/>
           </w:tblGrid>
         </w:tblGridChange>
       </w:tblGrid>
@@ -3299,7 +3251,7 @@
                 <w:highlight w:val="cyan"/>
                 <w:rtl w:val="0"/>
               </w:rPr>
-              <w:t xml:space="preserve">{% if has_input_value == “sim” %}</w:t>
+              <w:t xml:space="preserve">{% if has_input_value %}</w:t>
             </w:r>
             <w:r>
               <w:rPr>
@@ -3359,6 +3311,107 @@
               <w:rPr>
                 <w:rtl w:val="0"/>
               </w:rPr>
+            </w:r>
+          </w:p>
+        </w:tc>
+      </w:tr>
+      <w:tr>
+        <w:trPr>
+          <w:trHeight w:val="420" w:hRule="atLeast"/>
+        </w:trPr>
+        <w:tc>
+          <w:tcPr>
+            <w:gridSpan w:val="2"/>
+            <w:shd w:fill="auto" w:val="clear"/>
+            <w:tcMar>
+              <w:top w:w="100.0" w:type="dxa"/>
+              <w:left w:w="100.0" w:type="dxa"/>
+              <w:bottom w:w="100.0" w:type="dxa"/>
+              <w:right w:w="100.0" w:type="dxa"/>
+            </w:tcMar>
+            <w:vAlign w:val="top"/>
+          </w:tcPr>
+          <w:p>
+            <w:pPr>
+              <w:widowControl w:val="0"/>
+              <w:spacing w:after="80" w:before="80" w:line="300" w:lineRule="auto"/>
+              <w:jc w:val="both"/>
+              <w:rPr>
+                <w:highlight w:val="cyan"/>
+              </w:rPr>
+            </w:pPr>
+            <w:r>
+              <w:rPr>
+                <w:highlight w:val="cyan"/>
+                <w:rtl w:val="0"/>
+              </w:rPr>
+              <w:t xml:space="preserve">{%tr for dict in installments_list %}</w:t>
+            </w:r>
+          </w:p>
+        </w:tc>
+      </w:tr>
+      <w:tr>
+        <w:tc>
+          <w:tcPr>
+            <w:shd w:fill="auto" w:val="clear"/>
+            <w:tcMar>
+              <w:top w:w="100.0" w:type="dxa"/>
+              <w:left w:w="100.0" w:type="dxa"/>
+              <w:bottom w:w="100.0" w:type="dxa"/>
+              <w:right w:w="100.0" w:type="dxa"/>
+            </w:tcMar>
+            <w:vAlign w:val="top"/>
+          </w:tcPr>
+          <w:p>
+            <w:pPr>
+              <w:widowControl w:val="0"/>
+              <w:spacing w:after="0" w:line="240" w:lineRule="auto"/>
+              <w:jc w:val="center"/>
+              <w:rPr>
+                <w:highlight w:val="yellow"/>
+              </w:rPr>
+            </w:pPr>
+            <w:r>
+              <w:rPr>
+                <w:highlight w:val="yellow"/>
+                <w:rtl w:val="0"/>
+              </w:rPr>
+              <w:t xml:space="preserve">{{ dict[“installments_due”] }}</w:t>
+            </w:r>
+          </w:p>
+        </w:tc>
+        <w:tc>
+          <w:tcPr>
+            <w:shd w:fill="auto" w:val="clear"/>
+            <w:tcMar>
+              <w:top w:w="100.0" w:type="dxa"/>
+              <w:left w:w="100.0" w:type="dxa"/>
+              <w:bottom w:w="100.0" w:type="dxa"/>
+              <w:right w:w="100.0" w:type="dxa"/>
+            </w:tcMar>
+            <w:vAlign w:val="top"/>
+          </w:tcPr>
+          <w:p>
+            <w:pPr>
+              <w:widowControl w:val="0"/>
+              <w:spacing w:after="0" w:line="240" w:lineRule="auto"/>
+              <w:jc w:val="right"/>
+              <w:rPr>
+                <w:highlight w:val="yellow"/>
+              </w:rPr>
+            </w:pPr>
+            <w:r>
+              <w:rPr>
+                <w:rtl w:val="0"/>
+              </w:rPr>
+              <w:t xml:space="preserve">R$ </w:t>
+            </w:r>
+            <w:r>
+              <w:rPr>
+                <w:highlight w:val="yellow"/>
+                <w:rtl w:val="0"/>
+              </w:rPr>
+              <w:t xml:space="preserve">{{ “%.2f”|format(dict[“installments_value”]) | replace(“.”,”,”) }}</w:t>
             </w:r>
           </w:p>
         </w:tc>
@@ -3390,104 +3443,6 @@
                 <w:highlight w:val="cyan"/>
                 <w:rtl w:val="0"/>
               </w:rPr>
-              <w:t xml:space="preserve">{%tr for dict in installments_list %}</w:t>
-            </w:r>
-          </w:p>
-        </w:tc>
-      </w:tr>
-      <w:tr>
-        <w:tc>
-          <w:tcPr>
-            <w:shd w:fill="auto" w:val="clear"/>
-            <w:tcMar>
-              <w:top w:w="100.0" w:type="dxa"/>
-              <w:left w:w="100.0" w:type="dxa"/>
-              <w:bottom w:w="100.0" w:type="dxa"/>
-              <w:right w:w="100.0" w:type="dxa"/>
-            </w:tcMar>
-            <w:vAlign w:val="top"/>
-          </w:tcPr>
-          <w:p>
-            <w:pPr>
-              <w:widowControl w:val="0"/>
-              <w:spacing w:after="0" w:line="240" w:lineRule="auto"/>
-              <w:jc w:val="center"/>
-              <w:rPr>
-                <w:highlight w:val="yellow"/>
-              </w:rPr>
-            </w:pPr>
-            <w:r>
-              <w:rPr>
-                <w:highlight w:val="yellow"/>
-                <w:rtl w:val="0"/>
-              </w:rPr>
-              <w:t xml:space="preserve">{{ dict[“installments_due”] }}</w:t>
-            </w:r>
-          </w:p>
-        </w:tc>
-        <w:tc>
-          <w:tcPr>
-            <w:shd w:fill="auto" w:val="clear"/>
-            <w:tcMar>
-              <w:top w:w="100.0" w:type="dxa"/>
-              <w:left w:w="100.0" w:type="dxa"/>
-              <w:bottom w:w="100.0" w:type="dxa"/>
-              <w:right w:w="100.0" w:type="dxa"/>
-            </w:tcMar>
-            <w:vAlign w:val="top"/>
-          </w:tcPr>
-          <w:p>
-            <w:pPr>
-              <w:widowControl w:val="0"/>
-              <w:spacing w:after="0" w:line="240" w:lineRule="auto"/>
-              <w:jc w:val="right"/>
-              <w:rPr>
-                <w:highlight w:val="yellow"/>
-              </w:rPr>
-            </w:pPr>
-            <w:r>
-              <w:rPr>
-                <w:rtl w:val="0"/>
-              </w:rPr>
-              <w:t xml:space="preserve">R$ </w:t>
-            </w:r>
-            <w:r>
-              <w:rPr>
-                <w:highlight w:val="yellow"/>
-                <w:rtl w:val="0"/>
-              </w:rPr>
-              <w:t xml:space="preserve">{{ “%.2f”|format(dict[“installments_value”]) | replace(“.”,”,”) }}</w:t>
-            </w:r>
-          </w:p>
-        </w:tc>
-      </w:tr>
-      <w:tr>
-        <w:tc>
-          <w:tcPr>
-            <w:gridSpan w:val="2"/>
-            <w:shd w:fill="auto" w:val="clear"/>
-            <w:tcMar>
-              <w:top w:w="100.0" w:type="dxa"/>
-              <w:left w:w="100.0" w:type="dxa"/>
-              <w:bottom w:w="100.0" w:type="dxa"/>
-              <w:right w:w="100.0" w:type="dxa"/>
-            </w:tcMar>
-            <w:vAlign w:val="top"/>
-          </w:tcPr>
-          <w:p>
-            <w:pPr>
-              <w:widowControl w:val="0"/>
-              <w:spacing w:after="80" w:before="80" w:line="300" w:lineRule="auto"/>
-              <w:jc w:val="both"/>
-              <w:rPr>
-                <w:highlight w:val="cyan"/>
-              </w:rPr>
-            </w:pPr>
-            <w:r>
-              <w:rPr>
-                <w:highlight w:val="cyan"/>
-                <w:rtl w:val="0"/>
-              </w:rPr>
               <w:t xml:space="preserve">{%tr endfor %}</w:t>
             </w:r>
           </w:p>
@@ -4731,7 +4686,7 @@
           <w:highlight w:val="cyan"/>
           <w:rtl w:val="0"/>
         </w:rPr>
-        <w:t xml:space="preserve">{% if has_discount == 'Sim' %}</w:t>
+        <w:t xml:space="preserve">{% if has_discount %}</w:t>
       </w:r>
       <w:r>
         <w:rPr>

</xml_diff>

<commit_message>
el-241: Ajuste template clausula de penalidade
</commit_message>
<xml_diff>
--- a/docassemble/docassemble/brcomeducalegal/data/templates/contrato-prestacao-servicos-educacionais.docx
+++ b/docassemble/docassemble/brcomeducalegal/data/templates/contrato-prestacao-servicos-educacionais.docx
@@ -2817,7 +2817,7 @@
     <w:tbl>
       <w:tblPr>
         <w:tblStyle w:val="Table2"/>
-        <w:tblW w:w="5790.0" w:type="dxa"/>
+        <w:tblW w:w="5760.0" w:type="dxa"/>
         <w:jc w:val="left"/>
         <w:tblInd w:w="1885.472440944882" w:type="dxa"/>
         <w:tblBorders>
@@ -2832,12 +2832,12 @@
         <w:tblLook w:val="0600"/>
       </w:tblPr>
       <w:tblGrid>
-        <w:gridCol w:w="3750"/>
-        <w:gridCol w:w="2040"/>
+        <w:gridCol w:w="3780"/>
+        <w:gridCol w:w="1980"/>
         <w:tblGridChange w:id="0">
           <w:tblGrid>
-            <w:gridCol w:w="3750"/>
-            <w:gridCol w:w="2040"/>
+            <w:gridCol w:w="3780"/>
+            <w:gridCol w:w="1980"/>
           </w:tblGrid>
         </w:tblGridChange>
       </w:tblGrid>
@@ -4669,6 +4669,26 @@
     </w:p>
     <w:p>
       <w:pPr>
+        <w:widowControl w:val="0"/>
+        <w:spacing w:after="80" w:before="80" w:line="300" w:lineRule="auto"/>
+        <w:jc w:val="both"/>
+        <w:rPr/>
+      </w:pPr>
+      <w:r>
+        <w:rPr>
+          <w:highlight w:val="cyan"/>
+          <w:rtl w:val="0"/>
+        </w:rPr>
+        <w:t xml:space="preserve">{%p if method_payment == “parcelado” %}</w:t>
+      </w:r>
+      <w:r>
+        <w:rPr>
+          <w:rtl w:val="0"/>
+        </w:rPr>
+      </w:r>
+    </w:p>
+    <w:p>
+      <w:pPr>
         <w:spacing w:after="240" w:before="240" w:line="300" w:lineRule="auto"/>
         <w:jc w:val="both"/>
         <w:rPr/>
@@ -4679,47 +4699,90 @@
         </w:rPr>
         <w:t xml:space="preserve">7.1.1.1</w:t>
         <w:tab/>
-        <w:t xml:space="preserve">Se realizada até o início do ano letivo, conforme calendário escolar, pagará multa equivalente a 50% (cinquenta por cento) do valor da primeira parcela referida no tópico </w:t>
-      </w:r>
+        <w:t xml:space="preserve">Se realizada até o início do ano letivo, conforme calendário escolar, pagará multa equivalente a 50% (cinquenta por cento) do valor da primeira parcela</w:t>
+      </w:r>
+      <w:r>
+        <w:rPr>
+          <w:highlight w:val="yellow"/>
+          <w:rtl w:val="0"/>
+        </w:rPr>
+        <w:t xml:space="preserve">, </w:t>
+      </w:r>
+      <w:r>
+        <w:rPr>
+          <w:rtl w:val="0"/>
+        </w:rPr>
+        <w:t xml:space="preserve">referida no tópico</w:t>
+      </w:r>
+      <w:r>
+        <w:rPr>
+          <w:highlight w:val="yellow"/>
+          <w:rtl w:val="0"/>
+        </w:rPr>
+        <w:t xml:space="preserve"> III.{% if has_input_value %}5{% else %}4{% endif %} do quadro resumo.</w:t>
+      </w:r>
+      <w:r>
+        <w:rPr>
+          <w:rtl w:val="0"/>
+        </w:rPr>
+      </w:r>
+    </w:p>
+    <w:p>
+      <w:pPr>
+        <w:spacing w:after="240" w:before="240" w:line="300" w:lineRule="auto"/>
+        <w:jc w:val="both"/>
+        <w:rPr/>
+      </w:pPr>
       <w:r>
         <w:rPr>
           <w:highlight w:val="cyan"/>
           <w:rtl w:val="0"/>
         </w:rPr>
-        <w:t xml:space="preserve">{% if has_discount %}</w:t>
-      </w:r>
-      <w:r>
-        <w:rPr>
-          <w:highlight w:val="yellow"/>
-          <w:rtl w:val="0"/>
-        </w:rPr>
-        <w:t xml:space="preserve">III.4</w:t>
-      </w:r>
-      <w:r>
-        <w:rPr>
-          <w:rtl w:val="0"/>
-        </w:rPr>
-        <w:t xml:space="preserve"> </w:t>
+        <w:t xml:space="preserve">{%p endif %}</w:t>
+      </w:r>
+      <w:r>
+        <w:rPr>
+          <w:rtl w:val="0"/>
+        </w:rPr>
+      </w:r>
+    </w:p>
+    <w:p>
+      <w:pPr>
+        <w:spacing w:after="240" w:before="240" w:line="300" w:lineRule="auto"/>
+        <w:jc w:val="both"/>
+        <w:rPr/>
+      </w:pPr>
+      <w:r>
+        <w:rPr>
+          <w:rtl w:val="0"/>
+        </w:rPr>
+        <w:t xml:space="preserve">7.1.1.</w:t>
       </w:r>
       <w:r>
         <w:rPr>
           <w:highlight w:val="cyan"/>
           <w:rtl w:val="0"/>
         </w:rPr>
+        <w:t xml:space="preserve">{% if method_payment == “parcelado” %}</w:t>
+      </w:r>
+      <w:r>
+        <w:rPr>
+          <w:rtl w:val="0"/>
+        </w:rPr>
+        <w:t xml:space="preserve">2</w:t>
+      </w:r>
+      <w:r>
+        <w:rPr>
+          <w:highlight w:val="cyan"/>
+          <w:rtl w:val="0"/>
+        </w:rPr>
         <w:t xml:space="preserve">{% else %}</w:t>
       </w:r>
       <w:r>
         <w:rPr>
-          <w:highlight w:val="yellow"/>
-          <w:rtl w:val="0"/>
-        </w:rPr>
-        <w:t xml:space="preserve">III.3</w:t>
-      </w:r>
-      <w:r>
-        <w:rPr>
-          <w:rtl w:val="0"/>
-        </w:rPr>
-        <w:t xml:space="preserve"> </w:t>
+          <w:rtl w:val="0"/>
+        </w:rPr>
+        <w:t xml:space="preserve">1</w:t>
       </w:r>
       <w:r>
         <w:rPr>
@@ -4732,22 +4795,28 @@
         <w:rPr>
           <w:rtl w:val="0"/>
         </w:rPr>
-        <w:t xml:space="preserve">do quadro resumo;</w:t>
-      </w:r>
-    </w:p>
-    <w:p>
-      <w:pPr>
-        <w:spacing w:after="240" w:before="240" w:line="300" w:lineRule="auto"/>
-        <w:jc w:val="both"/>
-        <w:rPr/>
-      </w:pPr>
-      <w:r>
-        <w:rPr>
-          <w:rtl w:val="0"/>
-        </w:rPr>
-        <w:t xml:space="preserve">7.1.1.2</w:t>
         <w:tab/>
         <w:t xml:space="preserve">Se realizada após o início do ano letivo, pagará multa equivalente a 10% (dez por cento) do valor correspondente a 1/13 (um treze avos) da anuidade multiplicado pelo número de meses restantes para completar o ano, contados a partir do mês subsequente ao do protocolo do requerimento de desistência ou de transferência do(a) aluno(a), o qual será considerado integralmente devido.</w:t>
+      </w:r>
+    </w:p>
+    <w:p>
+      <w:pPr>
+        <w:widowControl w:val="0"/>
+        <w:spacing w:after="80" w:before="80" w:line="300" w:lineRule="auto"/>
+        <w:jc w:val="both"/>
+        <w:rPr/>
+      </w:pPr>
+      <w:r>
+        <w:rPr>
+          <w:highlight w:val="cyan"/>
+          <w:rtl w:val="0"/>
+        </w:rPr>
+        <w:t xml:space="preserve">{%p if method_payment == “parcelado” %}</w:t>
+      </w:r>
+      <w:r>
+        <w:rPr>
+          <w:rtl w:val="0"/>
+        </w:rPr>
       </w:r>
     </w:p>
     <w:p>
@@ -4763,6 +4832,25 @@
         <w:t xml:space="preserve">7.1.1.3</w:t>
         <w:tab/>
         <w:t xml:space="preserve">Se realizada após 30/10/2020, multa equivalente a 100% (cem por cento) do valor residual do contrato.</w:t>
+      </w:r>
+    </w:p>
+    <w:p>
+      <w:pPr>
+        <w:spacing w:after="240" w:before="240" w:line="300" w:lineRule="auto"/>
+        <w:jc w:val="both"/>
+        <w:rPr/>
+      </w:pPr>
+      <w:r>
+        <w:rPr>
+          <w:highlight w:val="cyan"/>
+          <w:rtl w:val="0"/>
+        </w:rPr>
+        <w:t xml:space="preserve">{%p endif %}</w:t>
+      </w:r>
+      <w:r>
+        <w:rPr>
+          <w:rtl w:val="0"/>
+        </w:rPr>
       </w:r>
     </w:p>
     <w:p>
@@ -5403,13 +5491,11 @@
         <w:spacing w:after="240" w:before="240" w:line="300" w:lineRule="auto"/>
         <w:jc w:val="both"/>
         <w:rPr>
-          <w:i w:val="1"/>
           <w:highlight w:val="white"/>
         </w:rPr>
       </w:pPr>
       <w:r>
         <w:rPr>
-          <w:i w:val="1"/>
           <w:highlight w:val="white"/>
           <w:rtl w:val="0"/>
         </w:rPr>
@@ -5420,7 +5506,6 @@
       <w:r>
         <w:rPr>
           <w:b w:val="1"/>
-          <w:i w:val="1"/>
           <w:highlight w:val="white"/>
           <w:rtl w:val="0"/>
         </w:rPr>
@@ -5428,7 +5513,6 @@
       </w:r>
       <w:r>
         <w:rPr>
-          <w:i w:val="1"/>
           <w:highlight w:val="white"/>
           <w:rtl w:val="0"/>
         </w:rPr>
@@ -5437,7 +5521,6 @@
       <w:r>
         <w:rPr>
           <w:b w:val="1"/>
-          <w:i w:val="1"/>
           <w:highlight w:val="white"/>
           <w:rtl w:val="0"/>
         </w:rPr>
@@ -5445,7 +5528,6 @@
       </w:r>
       <w:r>
         <w:rPr>
-          <w:i w:val="1"/>
           <w:highlight w:val="white"/>
           <w:rtl w:val="0"/>
         </w:rPr>

</xml_diff>

<commit_message>
el-241: corrigido portugues, ano letivo e retirada marcacao
</commit_message>
<xml_diff>
--- a/docassemble/docassemble/brcomeducalegal/data/templates/contrato-prestacao-servicos-educacionais.docx
+++ b/docassemble/docassemble/brcomeducalegal/data/templates/contrato-prestacao-servicos-educacionais.docx
@@ -11,7 +11,6 @@
           <w:b w:val="1"/>
           <w:sz w:val="24"/>
           <w:szCs w:val="24"/>
-          <w:highlight w:val="yellow"/>
         </w:rPr>
       </w:pPr>
       <w:r>
@@ -28,7 +27,6 @@
           <w:b w:val="1"/>
           <w:sz w:val="24"/>
           <w:szCs w:val="24"/>
-          <w:highlight w:val="yellow"/>
           <w:rtl w:val="0"/>
         </w:rPr>
         <w:t xml:space="preserve">{{ school_year }}</w:t>
@@ -133,12 +131,10 @@
               <w:jc w:val="both"/>
               <w:rPr>
                 <w:b w:val="1"/>
-                <w:highlight w:val="yellow"/>
               </w:rPr>
             </w:pPr>
             <w:r>
               <w:rPr>
-                <w:highlight w:val="cyan"/>
                 <w:rtl w:val="0"/>
               </w:rPr>
               <w:t xml:space="preserve">{%p for item in students %}</w:t>
@@ -165,9 +161,7 @@
               <w:spacing w:after="0" w:before="80" w:line="300" w:lineRule="auto"/>
               <w:ind w:left="0" w:right="0" w:firstLine="0"/>
               <w:jc w:val="both"/>
-              <w:rPr>
-                <w:highlight w:val="yellow"/>
-              </w:rPr>
+              <w:rPr/>
             </w:pPr>
             <w:r>
               <w:rPr>
@@ -179,7 +173,6 @@
             <w:r>
               <w:rPr>
                 <w:b w:val="1"/>
-                <w:highlight w:val="white"/>
                 <w:rtl w:val="0"/>
               </w:rPr>
               <w:t xml:space="preserve">      </w:t>
@@ -187,7 +180,6 @@
             <w:r>
               <w:rPr>
                 <w:b w:val="1"/>
-                <w:highlight w:val="yellow"/>
                 <w:rtl w:val="0"/>
               </w:rPr>
               <w:t xml:space="preserve">{{ item.name.text  | upper }}</w:t>
@@ -196,14 +188,37 @@
               <w:rPr>
                 <w:rtl w:val="0"/>
               </w:rPr>
-              <w:t xml:space="preserve">, </w:t>
-            </w:r>
-            <w:r>
-              <w:rPr>
-                <w:highlight w:val="yellow"/>
-                <w:rtl w:val="0"/>
-              </w:rPr>
-              <w:t xml:space="preserve">{{ item.nationality }}</w:t>
+              <w:t xml:space="preserve">, {{ item.nationality }},</w:t>
+            </w:r>
+            <w:r>
+              <w:rPr>
+                <w:rtl w:val="0"/>
+              </w:rPr>
+              <w:t xml:space="preserve">{% if item.cpf %} i</w:t>
+            </w:r>
+            <w:r>
+              <w:rPr>
+                <w:rtl w:val="0"/>
+              </w:rPr>
+              <w:t xml:space="preserve">nscrito</w:t>
+            </w:r>
+            <w:r>
+              <w:rPr>
+                <w:rtl w:val="0"/>
+              </w:rPr>
+              <w:t xml:space="preserve">(a) </w:t>
+            </w:r>
+            <w:r>
+              <w:rPr>
+                <w:rtl w:val="0"/>
+              </w:rPr>
+              <w:t xml:space="preserve">no CPF sob n.º </w:t>
+            </w:r>
+            <w:r>
+              <w:rPr>
+                <w:rtl w:val="0"/>
+              </w:rPr>
+              <w:t xml:space="preserve">{{ item.cpf }}</w:t>
             </w:r>
             <w:r>
               <w:rPr>
@@ -213,246 +228,75 @@
             </w:r>
             <w:r>
               <w:rPr>
-                <w:highlight w:val="cyan"/>
-                <w:rtl w:val="0"/>
-              </w:rPr>
-              <w:t xml:space="preserve">{% if item.cpf %}</w:t>
-            </w:r>
-            <w:r>
-              <w:rPr>
-                <w:rtl w:val="0"/>
-              </w:rPr>
-              <w:t xml:space="preserve"> i</w:t>
-            </w:r>
-            <w:r>
-              <w:rPr>
-                <w:highlight w:val="white"/>
-                <w:rtl w:val="0"/>
-              </w:rPr>
-              <w:t xml:space="preserve">nscrito</w:t>
-            </w:r>
-            <w:r>
-              <w:rPr>
-                <w:highlight w:val="yellow"/>
-                <w:rtl w:val="0"/>
-              </w:rPr>
-              <w:t xml:space="preserve">(a)</w:t>
-            </w:r>
-            <w:r>
-              <w:rPr>
-                <w:rtl w:val="0"/>
-              </w:rPr>
-              <w:t xml:space="preserve"> </w:t>
-            </w:r>
-            <w:r>
-              <w:rPr>
-                <w:highlight w:val="white"/>
-                <w:rtl w:val="0"/>
-              </w:rPr>
-              <w:t xml:space="preserve">no CPF sob n.º </w:t>
-            </w:r>
-            <w:r>
-              <w:rPr>
-                <w:highlight w:val="yellow"/>
-                <w:rtl w:val="0"/>
-              </w:rPr>
-              <w:t xml:space="preserve">{{ item.cpf }}</w:t>
-            </w:r>
-            <w:r>
-              <w:rPr>
-                <w:highlight w:val="white"/>
-                <w:rtl w:val="0"/>
-              </w:rPr>
-              <w:t xml:space="preserve">,</w:t>
-            </w:r>
-            <w:r>
-              <w:rPr>
-                <w:highlight w:val="cyan"/>
-                <w:rtl w:val="0"/>
-              </w:rPr>
-              <w:t xml:space="preserve">{% endif %}{% if item.rg %}</w:t>
-            </w:r>
-            <w:r>
-              <w:rPr>
-                <w:rtl w:val="0"/>
-              </w:rPr>
-              <w:t xml:space="preserve"> </w:t>
-            </w:r>
-            <w:r>
-              <w:rPr>
-                <w:highlight w:val="white"/>
-                <w:rtl w:val="0"/>
-              </w:rPr>
-              <w:t xml:space="preserve">RG n.º</w:t>
-            </w:r>
-            <w:r>
-              <w:rPr>
-                <w:rtl w:val="0"/>
-              </w:rPr>
-              <w:t xml:space="preserve"> </w:t>
-            </w:r>
-            <w:r>
-              <w:rPr>
-                <w:highlight w:val="yellow"/>
-                <w:rtl w:val="0"/>
-              </w:rPr>
-              <w:t xml:space="preserve">{{ item.rg }}</w:t>
-            </w:r>
-            <w:r>
-              <w:rPr>
-                <w:rtl w:val="0"/>
-              </w:rPr>
-              <w:t xml:space="preserve">,</w:t>
-            </w:r>
-            <w:r>
-              <w:rPr>
-                <w:highlight w:val="cyan"/>
+                <w:rtl w:val="0"/>
+              </w:rPr>
+              <w:t xml:space="preserve">{% endif %}{% if item.rg %} </w:t>
+            </w:r>
+            <w:r>
+              <w:rPr>
+                <w:rtl w:val="0"/>
+              </w:rPr>
+              <w:t xml:space="preserve">RG n.º </w:t>
+            </w:r>
+            <w:r>
+              <w:rPr>
+                <w:rtl w:val="0"/>
+              </w:rPr>
+              <w:t xml:space="preserve">{{ item.rg }},</w:t>
+            </w:r>
+            <w:r>
+              <w:rPr>
                 <w:rtl w:val="0"/>
               </w:rPr>
               <w:t xml:space="preserve">{% endif %}</w:t>
             </w:r>
             <w:r>
               <w:rPr>
-                <w:highlight w:val="white"/>
                 <w:rtl w:val="0"/>
               </w:rPr>
               <w:t xml:space="preserve"> residente e domiciliado</w:t>
             </w:r>
             <w:r>
               <w:rPr>
-                <w:highlight w:val="yellow"/>
-                <w:rtl w:val="0"/>
-              </w:rPr>
-              <w:t xml:space="preserve">(a)</w:t>
-            </w:r>
-            <w:r>
-              <w:rPr>
-                <w:rtl w:val="0"/>
-              </w:rPr>
-              <w:t xml:space="preserve"> </w:t>
-            </w:r>
-            <w:r>
-              <w:rPr>
-                <w:highlight w:val="white"/>
-                <w:rtl w:val="0"/>
-              </w:rPr>
-              <w:t xml:space="preserve">no endereço</w:t>
-            </w:r>
-            <w:r>
-              <w:rPr>
-                <w:rtl w:val="0"/>
-              </w:rPr>
-              <w:t xml:space="preserve"> </w:t>
-            </w:r>
-            <w:r>
-              <w:rPr>
-                <w:highlight w:val="yellow"/>
-                <w:rtl w:val="0"/>
-              </w:rPr>
-              <w:t xml:space="preserve">{{ title_case(item.address.street_name | lower) }}</w:t>
-            </w:r>
-            <w:r>
-              <w:rPr>
-                <w:rtl w:val="0"/>
-              </w:rPr>
-              <w:t xml:space="preserve">, n.º </w:t>
-            </w:r>
-            <w:r>
-              <w:rPr>
-                <w:highlight w:val="yellow"/>
-                <w:rtl w:val="0"/>
-              </w:rPr>
-              <w:t xml:space="preserve">{{ item.address.street_number}}</w:t>
-            </w:r>
-            <w:r>
-              <w:rPr>
-                <w:highlight w:val="cyan"/>
-                <w:rtl w:val="0"/>
-              </w:rPr>
-              <w:t xml:space="preserve">{% if item.address.unit %}</w:t>
-            </w:r>
-            <w:r>
-              <w:rPr>
-                <w:rtl w:val="0"/>
-              </w:rPr>
-              <w:t xml:space="preserve">, </w:t>
-            </w:r>
-            <w:r>
-              <w:rPr>
-                <w:highlight w:val="yellow"/>
+                <w:rtl w:val="0"/>
+              </w:rPr>
+              <w:t xml:space="preserve">(a) </w:t>
+            </w:r>
+            <w:r>
+              <w:rPr>
+                <w:rtl w:val="0"/>
+              </w:rPr>
+              <w:t xml:space="preserve">no endereço </w:t>
+            </w:r>
+            <w:r>
+              <w:rPr>
+                <w:rtl w:val="0"/>
+              </w:rPr>
+              <w:t xml:space="preserve">{{ title_case(item.address.street_name | lower) }}, n.º {{ item.address.street_number}}</w:t>
+            </w:r>
+            <w:r>
+              <w:rPr>
+                <w:rtl w:val="0"/>
+              </w:rPr>
+              <w:t xml:space="preserve">{% if item.address.unit %}, </w:t>
+            </w:r>
+            <w:r>
+              <w:rPr>
                 <w:rtl w:val="0"/>
               </w:rPr>
               <w:t xml:space="preserve">{{ item.address.unit | lower }}</w:t>
             </w:r>
             <w:r>
               <w:rPr>
-                <w:highlight w:val="cyan"/>
-                <w:rtl w:val="0"/>
-              </w:rPr>
-              <w:t xml:space="preserve">{% endif %}</w:t>
-            </w:r>
-            <w:r>
-              <w:rPr>
-                <w:rtl w:val="0"/>
-              </w:rPr>
-              <w:t xml:space="preserve">, Bairro </w:t>
-            </w:r>
-            <w:r>
-              <w:rPr>
-                <w:highlight w:val="yellow"/>
-                <w:rtl w:val="0"/>
-              </w:rPr>
-              <w:t xml:space="preserve">{{ title_case (item.address.neighborhood | lower) }}</w:t>
-            </w:r>
-            <w:r>
-              <w:rPr>
-                <w:rtl w:val="0"/>
-              </w:rPr>
-              <w:t xml:space="preserve">, </w:t>
-            </w:r>
-            <w:r>
-              <w:rPr>
-                <w:highlight w:val="yellow"/>
-                <w:rtl w:val="0"/>
-              </w:rPr>
-              <w:t xml:space="preserve">{{ title_case(item.address.city | lower)}}</w:t>
-            </w:r>
-            <w:r>
-              <w:rPr>
-                <w:rtl w:val="0"/>
-              </w:rPr>
-              <w:t xml:space="preserve">/</w:t>
-            </w:r>
-            <w:r>
-              <w:rPr>
-                <w:highlight w:val="yellow"/>
-                <w:rtl w:val="0"/>
-              </w:rPr>
-              <w:t xml:space="preserve">{{item.address.state}}</w:t>
-            </w:r>
-            <w:r>
-              <w:rPr>
-                <w:rtl w:val="0"/>
-              </w:rPr>
-              <w:t xml:space="preserve">, CEP </w:t>
-            </w:r>
-            <w:r>
-              <w:rPr>
-                <w:highlight w:val="yellow"/>
-                <w:rtl w:val="0"/>
-              </w:rPr>
-              <w:t xml:space="preserve">{{ item.address.zip}}</w:t>
-            </w:r>
-            <w:r>
-              <w:rPr>
-                <w:rtl w:val="0"/>
-              </w:rPr>
-              <w:t xml:space="preserve">.</w:t>
-            </w:r>
-            <w:r>
-              <w:rPr>
-                <w:rtl w:val="0"/>
-              </w:rPr>
+                <w:rtl w:val="0"/>
+              </w:rPr>
+              <w:t xml:space="preserve">{% endif %}, Bairro </w:t>
+            </w:r>
+            <w:r>
+              <w:rPr>
+                <w:rtl w:val="0"/>
+              </w:rPr>
+              <w:t xml:space="preserve">{{ title_case (item.address.neighborhood | lower) }}, {{ title_case(item.address.city | lower)}}/{{item.address.state}}, CEP {{ item.address.zip}}.</w:t>
             </w:r>
           </w:p>
           <w:p>
@@ -471,28 +315,23 @@
               <w:spacing w:after="0" w:before="0" w:line="300" w:lineRule="auto"/>
               <w:ind w:left="0" w:right="0" w:firstLine="0"/>
               <w:jc w:val="both"/>
-              <w:rPr>
-                <w:highlight w:val="yellow"/>
-              </w:rPr>
+              <w:rPr/>
             </w:pPr>
             <w:r>
               <w:rPr>
                 <w:b w:val="1"/>
-                <w:highlight w:val="white"/>
                 <w:rtl w:val="0"/>
               </w:rPr>
               <w:t xml:space="preserve">I.2      </w:t>
             </w:r>
             <w:r>
               <w:rPr>
-                <w:highlight w:val="white"/>
                 <w:rtl w:val="0"/>
               </w:rPr>
               <w:t xml:space="preserve">Série: </w:t>
             </w:r>
             <w:r>
               <w:rPr>
-                <w:highlight w:val="yellow"/>
                 <w:rtl w:val="0"/>
               </w:rPr>
               <w:t xml:space="preserve">{{ item.grade}} </w:t>
@@ -514,28 +353,23 @@
               <w:spacing w:after="0" w:before="0" w:line="300" w:lineRule="auto"/>
               <w:ind w:left="0" w:right="0" w:firstLine="0"/>
               <w:jc w:val="both"/>
-              <w:rPr>
-                <w:highlight w:val="yellow"/>
-              </w:rPr>
+              <w:rPr/>
             </w:pPr>
             <w:r>
               <w:rPr>
                 <w:b w:val="1"/>
-                <w:highlight w:val="white"/>
                 <w:rtl w:val="0"/>
               </w:rPr>
               <w:t xml:space="preserve">I.3      </w:t>
             </w:r>
             <w:r>
               <w:rPr>
-                <w:highlight w:val="white"/>
                 <w:rtl w:val="0"/>
               </w:rPr>
               <w:t xml:space="preserve">Período: </w:t>
             </w:r>
             <w:r>
               <w:rPr>
-                <w:highlight w:val="yellow"/>
                 <w:rtl w:val="0"/>
               </w:rPr>
               <w:t xml:space="preserve">{{ item.period }}{% if school_division %}</w:t>
@@ -557,28 +391,23 @@
               <w:spacing w:after="80" w:before="0" w:line="300" w:lineRule="auto"/>
               <w:ind w:left="0" w:right="0" w:firstLine="0"/>
               <w:jc w:val="both"/>
-              <w:rPr>
-                <w:highlight w:val="yellow"/>
-              </w:rPr>
+              <w:rPr/>
             </w:pPr>
             <w:r>
               <w:rPr>
                 <w:b w:val="1"/>
-                <w:highlight w:val="white"/>
                 <w:rtl w:val="0"/>
               </w:rPr>
               <w:t xml:space="preserve">I.4      </w:t>
             </w:r>
             <w:r>
               <w:rPr>
-                <w:highlight w:val="white"/>
                 <w:rtl w:val="0"/>
               </w:rPr>
               <w:t xml:space="preserve">Unidade: </w:t>
             </w:r>
             <w:r>
               <w:rPr>
-                <w:highlight w:val="yellow"/>
                 <w:rtl w:val="0"/>
               </w:rPr>
               <w:t xml:space="preserve">{{ school_division }} {% endif %}</w:t>
@@ -589,13 +418,10 @@
               <w:widowControl w:val="0"/>
               <w:spacing w:after="80" w:before="80" w:line="300" w:lineRule="auto"/>
               <w:jc w:val="both"/>
-              <w:rPr>
-                <w:highlight w:val="yellow"/>
-              </w:rPr>
+              <w:rPr/>
             </w:pPr>
             <w:r>
               <w:rPr>
-                <w:highlight w:val="cyan"/>
                 <w:rtl w:val="0"/>
               </w:rPr>
               <w:t xml:space="preserve">{%p endfor %}</w:t>
@@ -665,13 +491,10 @@
               <w:widowControl w:val="0"/>
               <w:spacing w:after="80" w:before="80" w:line="300" w:lineRule="auto"/>
               <w:jc w:val="both"/>
-              <w:rPr>
-                <w:highlight w:val="cyan"/>
-              </w:rPr>
+              <w:rPr/>
             </w:pPr>
             <w:r>
               <w:rPr>
-                <w:highlight w:val="cyan"/>
                 <w:rtl w:val="0"/>
               </w:rPr>
               <w:t xml:space="preserve">{%p for item in contractors %}</w:t>
@@ -692,7 +515,6 @@
             <w:r>
               <w:rPr>
                 <w:b w:val="1"/>
-                <w:highlight w:val="yellow"/>
                 <w:rtl w:val="0"/>
               </w:rPr>
               <w:t xml:space="preserve">{{ item.name.text  | upper }}</w:t>
@@ -701,280 +523,139 @@
               <w:rPr>
                 <w:rtl w:val="0"/>
               </w:rPr>
-              <w:t xml:space="preserve">, </w:t>
-            </w:r>
-            <w:r>
-              <w:rPr>
-                <w:highlight w:val="yellow"/>
-                <w:rtl w:val="0"/>
-              </w:rPr>
-              <w:t xml:space="preserve">{{ item.nationality }}</w:t>
-            </w:r>
-            <w:r>
-              <w:rPr>
-                <w:rtl w:val="0"/>
-              </w:rPr>
-              <w:t xml:space="preserve">, </w:t>
-            </w:r>
-            <w:r>
-              <w:rPr>
-                <w:highlight w:val="cyan"/>
+              <w:t xml:space="preserve">, {{ item.nationality }}, </w:t>
+            </w:r>
+            <w:r>
+              <w:rPr>
                 <w:rtl w:val="0"/>
               </w:rPr>
               <w:t xml:space="preserve">{% if item.marital_status != "None" %}</w:t>
             </w:r>
             <w:r>
               <w:rPr>
-                <w:highlight w:val="yellow"/>
-                <w:rtl w:val="0"/>
-              </w:rPr>
-              <w:t xml:space="preserve">{{ item.marital_status | lower }}</w:t>
-            </w:r>
-            <w:r>
-              <w:rPr>
-                <w:rtl w:val="0"/>
-              </w:rPr>
-              <w:t xml:space="preserve">, {</w:t>
-            </w:r>
-            <w:r>
-              <w:rPr>
-                <w:highlight w:val="cyan"/>
-                <w:rtl w:val="0"/>
-              </w:rPr>
-              <w:t xml:space="preserve">% endif %</w:t>
-            </w:r>
-            <w:r>
-              <w:rPr>
-                <w:rtl w:val="0"/>
-              </w:rPr>
-              <w:t xml:space="preserve">}</w:t>
-            </w:r>
-            <w:r>
-              <w:rPr>
-                <w:highlight w:val="cyan"/>
-                <w:rtl w:val="0"/>
-              </w:rPr>
-              <w:t xml:space="preserve">{% if item.occupation %}</w:t>
-            </w:r>
-            <w:r>
-              <w:rPr>
-                <w:highlight w:val="yellow"/>
+                <w:rtl w:val="0"/>
+              </w:rPr>
+              <w:t xml:space="preserve">{{ item.marital_status | lower }}, {</w:t>
+            </w:r>
+            <w:r>
+              <w:rPr>
+                <w:rtl w:val="0"/>
+              </w:rPr>
+              <w:t xml:space="preserve">% endif %}{% if item.occupation %}</w:t>
+            </w:r>
+            <w:r>
+              <w:rPr>
                 <w:rtl w:val="0"/>
               </w:rPr>
               <w:t xml:space="preserve">{{ item.occupation | lower }}, </w:t>
             </w:r>
             <w:r>
               <w:rPr>
-                <w:highlight w:val="cyan"/>
                 <w:rtl w:val="0"/>
               </w:rPr>
               <w:t xml:space="preserve">{% endif %}</w:t>
             </w:r>
             <w:r>
               <w:rPr>
-                <w:highlight w:val="white"/>
                 <w:rtl w:val="0"/>
               </w:rPr>
               <w:t xml:space="preserve">inscrito</w:t>
             </w:r>
             <w:r>
               <w:rPr>
-                <w:highlight w:val="yellow"/>
                 <w:rtl w:val="0"/>
               </w:rPr>
               <w:t xml:space="preserve">(a)</w:t>
             </w:r>
             <w:r>
               <w:rPr>
-                <w:highlight w:val="white"/>
-                <w:rtl w:val="0"/>
-              </w:rPr>
-              <w:t xml:space="preserve"> no CPF sob n.º</w:t>
-            </w:r>
-            <w:r>
-              <w:rPr>
-                <w:rtl w:val="0"/>
-              </w:rPr>
-              <w:t xml:space="preserve"> </w:t>
-            </w:r>
-            <w:r>
-              <w:rPr>
-                <w:highlight w:val="yellow"/>
+                <w:rtl w:val="0"/>
+              </w:rPr>
+              <w:t xml:space="preserve"> no CPF sob n.º </w:t>
+            </w:r>
+            <w:r>
+              <w:rPr>
                 <w:rtl w:val="0"/>
               </w:rPr>
               <w:t xml:space="preserve">{{ item.cpf }},</w:t>
             </w:r>
             <w:r>
               <w:rPr>
-                <w:highlight w:val="cyan"/>
                 <w:rtl w:val="0"/>
               </w:rPr>
               <w:t xml:space="preserve">{% if item.rg %}</w:t>
             </w:r>
             <w:r>
               <w:rPr>
-                <w:highlight w:val="white"/>
-                <w:rtl w:val="0"/>
-              </w:rPr>
-              <w:t xml:space="preserve"> RG sob n.º</w:t>
-            </w:r>
-            <w:r>
-              <w:rPr>
-                <w:rtl w:val="0"/>
-              </w:rPr>
-              <w:t xml:space="preserve"> </w:t>
-            </w:r>
-            <w:r>
-              <w:rPr>
-                <w:highlight w:val="yellow"/>
-                <w:rtl w:val="0"/>
-              </w:rPr>
-              <w:t xml:space="preserve">{{ item.rg }}</w:t>
-            </w:r>
-            <w:r>
-              <w:rPr>
-                <w:rtl w:val="0"/>
-              </w:rPr>
-              <w:t xml:space="preserve">,</w:t>
-            </w:r>
-            <w:r>
-              <w:rPr>
-                <w:highlight w:val="cyan"/>
+                <w:rtl w:val="0"/>
+              </w:rPr>
+              <w:t xml:space="preserve"> RG sob n.º </w:t>
+            </w:r>
+            <w:r>
+              <w:rPr>
+                <w:rtl w:val="0"/>
+              </w:rPr>
+              <w:t xml:space="preserve">{{ item.rg }},</w:t>
+            </w:r>
+            <w:r>
+              <w:rPr>
                 <w:rtl w:val="0"/>
               </w:rPr>
               <w:t xml:space="preserve">{% endif %}</w:t>
             </w:r>
             <w:r>
               <w:rPr>
-                <w:highlight w:val="white"/>
                 <w:rtl w:val="0"/>
               </w:rPr>
               <w:t xml:space="preserve"> residente e domiciliado</w:t>
             </w:r>
             <w:r>
               <w:rPr>
-                <w:highlight w:val="yellow"/>
                 <w:rtl w:val="0"/>
               </w:rPr>
               <w:t xml:space="preserve">(a) </w:t>
             </w:r>
             <w:r>
               <w:rPr>
-                <w:highlight w:val="white"/>
                 <w:rtl w:val="0"/>
               </w:rPr>
               <w:t xml:space="preserve">no endereço </w:t>
             </w:r>
             <w:r>
               <w:rPr>
-                <w:highlight w:val="yellow"/>
-                <w:rtl w:val="0"/>
-              </w:rPr>
-              <w:t xml:space="preserve">{{ title_case(item.address.street_name | lower) }}</w:t>
-            </w:r>
-            <w:r>
-              <w:rPr>
-                <w:rtl w:val="0"/>
-              </w:rPr>
-              <w:t xml:space="preserve">, n.º </w:t>
-            </w:r>
-            <w:r>
-              <w:rPr>
-                <w:highlight w:val="yellow"/>
-                <w:rtl w:val="0"/>
-              </w:rPr>
-              <w:t xml:space="preserve">{{ item.address.street_number }}</w:t>
-            </w:r>
-            <w:r>
-              <w:rPr>
-                <w:highlight w:val="cyan"/>
-                <w:rtl w:val="0"/>
-              </w:rPr>
-              <w:t xml:space="preserve">{% if item.address.unit %}</w:t>
-            </w:r>
-            <w:r>
-              <w:rPr>
-                <w:rtl w:val="0"/>
-              </w:rPr>
-              <w:t xml:space="preserve">, </w:t>
-            </w:r>
-            <w:r>
-              <w:rPr>
-                <w:highlight w:val="yellow"/>
+                <w:rtl w:val="0"/>
+              </w:rPr>
+              <w:t xml:space="preserve">{{ title_case(item.address.street_name | lower) }}, n.º {{ item.address.street_number }}</w:t>
+            </w:r>
+            <w:r>
+              <w:rPr>
+                <w:rtl w:val="0"/>
+              </w:rPr>
+              <w:t xml:space="preserve">{% if item.address.unit %}, </w:t>
+            </w:r>
+            <w:r>
+              <w:rPr>
                 <w:rtl w:val="0"/>
               </w:rPr>
               <w:t xml:space="preserve">{{ item.address.unit | lower }}</w:t>
             </w:r>
             <w:r>
               <w:rPr>
-                <w:highlight w:val="cyan"/>
-                <w:rtl w:val="0"/>
-              </w:rPr>
-              <w:t xml:space="preserve">{% endif %}</w:t>
-            </w:r>
-            <w:r>
-              <w:rPr>
-                <w:rtl w:val="0"/>
-              </w:rPr>
-              <w:t xml:space="preserve">, Bairro </w:t>
-            </w:r>
-            <w:r>
-              <w:rPr>
-                <w:highlight w:val="yellow"/>
-                <w:rtl w:val="0"/>
-              </w:rPr>
-              <w:t xml:space="preserve">{{ title_case (item.address.neighborhood | lower) }}</w:t>
-            </w:r>
-            <w:r>
-              <w:rPr>
-                <w:rtl w:val="0"/>
-              </w:rPr>
-              <w:t xml:space="preserve">, </w:t>
-            </w:r>
-            <w:r>
-              <w:rPr>
-                <w:highlight w:val="yellow"/>
-                <w:rtl w:val="0"/>
-              </w:rPr>
-              <w:t xml:space="preserve">{{ title_case(item.address.city | lower)}}</w:t>
-            </w:r>
-            <w:r>
-              <w:rPr>
-                <w:rtl w:val="0"/>
-              </w:rPr>
-              <w:t xml:space="preserve">/</w:t>
-            </w:r>
-            <w:r>
-              <w:rPr>
-                <w:highlight w:val="yellow"/>
-                <w:rtl w:val="0"/>
-              </w:rPr>
-              <w:t xml:space="preserve">{{ item.address.state}}</w:t>
-            </w:r>
-            <w:r>
-              <w:rPr>
-                <w:rtl w:val="0"/>
-              </w:rPr>
-              <w:t xml:space="preserve">, CEP </w:t>
-            </w:r>
-            <w:r>
-              <w:rPr>
-                <w:highlight w:val="yellow"/>
-                <w:rtl w:val="0"/>
-              </w:rPr>
-              <w:t xml:space="preserve">{{ item.address.zip }}</w:t>
-            </w:r>
-            <w:r>
-              <w:rPr>
-                <w:highlight w:val="white"/>
+                <w:rtl w:val="0"/>
+              </w:rPr>
+              <w:t xml:space="preserve">{% endif %}, Bairro </w:t>
+            </w:r>
+            <w:r>
+              <w:rPr>
+                <w:rtl w:val="0"/>
+              </w:rPr>
+              <w:t xml:space="preserve">{{ title_case (item.address.neighborhood | lower) }}, {{ title_case(item.address.city | lower)}}/{{ item.address.state}}, CEP {{ item.address.zip }}</w:t>
+            </w:r>
+            <w:r>
+              <w:rPr>
                 <w:rtl w:val="0"/>
               </w:rPr>
               <w:t xml:space="preserve">.</w:t>
-            </w:r>
-            <w:r>
-              <w:rPr>
-                <w:rtl w:val="0"/>
-              </w:rPr>
             </w:r>
           </w:p>
           <w:p>
@@ -982,20 +663,16 @@
               <w:widowControl w:val="0"/>
               <w:spacing w:after="80" w:before="80" w:line="300" w:lineRule="auto"/>
               <w:jc w:val="both"/>
-              <w:rPr>
-                <w:highlight w:val="yellow"/>
-              </w:rPr>
+              <w:rPr/>
             </w:pPr>
             <w:r>
               <w:rPr>
-                <w:highlight w:val="white"/>
                 <w:rtl w:val="0"/>
               </w:rPr>
               <w:t xml:space="preserve">Telefone(s): </w:t>
             </w:r>
             <w:r>
               <w:rPr>
-                <w:highlight w:val="yellow"/>
                 <w:rtl w:val="0"/>
               </w:rPr>
               <w:t xml:space="preserve">{{ item.phone_number}}</w:t>
@@ -1006,20 +683,16 @@
               <w:widowControl w:val="0"/>
               <w:spacing w:after="80" w:before="80" w:line="300" w:lineRule="auto"/>
               <w:jc w:val="both"/>
-              <w:rPr>
-                <w:highlight w:val="yellow"/>
-              </w:rPr>
+              <w:rPr/>
             </w:pPr>
             <w:r>
               <w:rPr>
-                <w:highlight w:val="white"/>
                 <w:rtl w:val="0"/>
               </w:rPr>
               <w:t xml:space="preserve">Whatsapp: </w:t>
             </w:r>
             <w:r>
               <w:rPr>
-                <w:highlight w:val="yellow"/>
                 <w:rtl w:val="0"/>
               </w:rPr>
               <w:t xml:space="preserve">{{ item.whatsapp_number}}</w:t>
@@ -1030,20 +703,16 @@
               <w:widowControl w:val="0"/>
               <w:spacing w:after="80" w:before="80" w:line="300" w:lineRule="auto"/>
               <w:jc w:val="both"/>
-              <w:rPr>
-                <w:highlight w:val="yellow"/>
-              </w:rPr>
+              <w:rPr/>
             </w:pPr>
             <w:r>
               <w:rPr>
-                <w:highlight w:val="white"/>
                 <w:rtl w:val="0"/>
               </w:rPr>
               <w:t xml:space="preserve">E-mail: </w:t>
             </w:r>
             <w:r>
               <w:rPr>
-                <w:highlight w:val="yellow"/>
                 <w:rtl w:val="0"/>
               </w:rPr>
               <w:t xml:space="preserve">{{ item.email | lower }}</w:t>
@@ -1054,13 +723,10 @@
               <w:widowControl w:val="0"/>
               <w:spacing w:after="80" w:before="80" w:line="300" w:lineRule="auto"/>
               <w:jc w:val="both"/>
-              <w:rPr>
-                <w:highlight w:val="cyan"/>
-              </w:rPr>
+              <w:rPr/>
             </w:pPr>
             <w:r>
               <w:rPr>
-                <w:highlight w:val="cyan"/>
                 <w:rtl w:val="0"/>
               </w:rPr>
               <w:t xml:space="preserve">{%p endfor %}</w:t>
@@ -1083,9 +749,7 @@
             <w:pPr>
               <w:widowControl w:val="0"/>
               <w:spacing w:after="0" w:line="240" w:lineRule="auto"/>
-              <w:rPr>
-                <w:highlight w:val="cyan"/>
-              </w:rPr>
+              <w:rPr/>
             </w:pPr>
             <w:r>
               <w:rPr>
@@ -1118,21 +782,17 @@
               <w:widowControl w:val="0"/>
               <w:spacing w:after="80" w:before="80" w:line="300" w:lineRule="auto"/>
               <w:jc w:val="both"/>
-              <w:rPr>
-                <w:highlight w:val="yellow"/>
-              </w:rPr>
+              <w:rPr/>
             </w:pPr>
             <w:r>
               <w:rPr>
                 <w:b w:val="1"/>
-                <w:highlight w:val="white"/>
                 <w:rtl w:val="0"/>
               </w:rPr>
               <w:t xml:space="preserve">III.1      </w:t>
             </w:r>
             <w:r>
               <w:rPr>
-                <w:highlight w:val="white"/>
                 <w:rtl w:val="0"/>
               </w:rPr>
               <w:t xml:space="preserve">Valor anual:</w:t>
@@ -1145,7 +805,6 @@
             </w:r>
             <w:r>
               <w:rPr>
-                <w:highlight w:val="yellow"/>
                 <w:rtl w:val="0"/>
               </w:rPr>
               <w:t xml:space="preserve">{{ “%.2f”|format(annual_value) | replace(“.”,”,”) }}</w:t>
@@ -1158,7 +817,6 @@
             </w:r>
             <w:r>
               <w:rPr>
-                <w:highlight w:val="yellow"/>
                 <w:rtl w:val="0"/>
               </w:rPr>
               <w:t xml:space="preserve">({{ annual_value_words }})</w:t>
@@ -1167,14 +825,7 @@
               <w:rPr>
                 <w:rtl w:val="0"/>
               </w:rPr>
-              <w:t xml:space="preserve"> </w:t>
-            </w:r>
-            <w:r>
-              <w:rPr>
-                <w:highlight w:val="cyan"/>
-                <w:rtl w:val="0"/>
-              </w:rPr>
-              <w:t xml:space="preserve">{% if has_discount %}</w:t>
+              <w:t xml:space="preserve"> {% if has_discount %}</w:t>
             </w:r>
             <w:r>
               <w:rPr>
@@ -1187,21 +838,17 @@
               <w:widowControl w:val="0"/>
               <w:spacing w:after="80" w:before="80" w:line="300" w:lineRule="auto"/>
               <w:jc w:val="both"/>
-              <w:rPr>
-                <w:highlight w:val="cyan"/>
-              </w:rPr>
+              <w:rPr/>
             </w:pPr>
             <w:r>
               <w:rPr>
                 <w:b w:val="1"/>
-                <w:highlight w:val="white"/>
                 <w:rtl w:val="0"/>
               </w:rPr>
               <w:t xml:space="preserve">III.1.1      </w:t>
             </w:r>
             <w:r>
               <w:rPr>
-                <w:highlight w:val="white"/>
                 <w:rtl w:val="0"/>
               </w:rPr>
               <w:t xml:space="preserve">Desconto:</w:t>
@@ -1214,14 +861,12 @@
             </w:r>
             <w:r>
               <w:rPr>
-                <w:highlight w:val="yellow"/>
                 <w:rtl w:val="0"/>
               </w:rPr>
               <w:t xml:space="preserve">{{ discount_notes | lower  }}</w:t>
             </w:r>
             <w:r>
               <w:rPr>
-                <w:highlight w:val="cyan"/>
                 <w:rtl w:val="0"/>
               </w:rPr>
               <w:t xml:space="preserve">{% endif %}</w:t>
@@ -1232,28 +877,23 @@
               <w:widowControl w:val="0"/>
               <w:spacing w:after="80" w:before="80" w:line="300" w:lineRule="auto"/>
               <w:jc w:val="both"/>
-              <w:rPr>
-                <w:highlight w:val="yellow"/>
-              </w:rPr>
+              <w:rPr/>
             </w:pPr>
             <w:r>
               <w:rPr>
                 <w:b w:val="1"/>
-                <w:highlight w:val="white"/>
                 <w:rtl w:val="0"/>
               </w:rPr>
               <w:t xml:space="preserve">III.2      </w:t>
             </w:r>
             <w:r>
               <w:rPr>
-                <w:highlight w:val="white"/>
                 <w:rtl w:val="0"/>
               </w:rPr>
               <w:t xml:space="preserve">Forma de pagamento: </w:t>
             </w:r>
             <w:r>
               <w:rPr>
-                <w:highlight w:val="yellow"/>
                 <w:rtl w:val="0"/>
               </w:rPr>
               <w:t xml:space="preserve">{{ method_payment }}</w:t>
@@ -1264,13 +904,10 @@
               <w:widowControl w:val="0"/>
               <w:spacing w:after="80" w:before="80" w:line="300" w:lineRule="auto"/>
               <w:jc w:val="both"/>
-              <w:rPr>
-                <w:highlight w:val="cyan"/>
-              </w:rPr>
+              <w:rPr/>
             </w:pPr>
             <w:r>
               <w:rPr>
-                <w:highlight w:val="cyan"/>
                 <w:rtl w:val="0"/>
               </w:rPr>
               <w:t xml:space="preserve">{%p if method_payment == “à vista” %}</w:t>
@@ -1281,28 +918,23 @@
               <w:widowControl w:val="0"/>
               <w:spacing w:after="80" w:before="80" w:line="300" w:lineRule="auto"/>
               <w:jc w:val="both"/>
-              <w:rPr>
-                <w:highlight w:val="yellow"/>
-              </w:rPr>
+              <w:rPr/>
             </w:pPr>
             <w:r>
               <w:rPr>
                 <w:b w:val="1"/>
-                <w:highlight w:val="white"/>
                 <w:rtl w:val="0"/>
               </w:rPr>
               <w:t xml:space="preserve">III.3      </w:t>
             </w:r>
             <w:r>
               <w:rPr>
-                <w:highlight w:val="white"/>
                 <w:rtl w:val="0"/>
               </w:rPr>
               <w:t xml:space="preserve">Data de vencimento da parcela única: </w:t>
             </w:r>
             <w:r>
               <w:rPr>
-                <w:highlight w:val="yellow"/>
                 <w:rtl w:val="0"/>
               </w:rPr>
               <w:t xml:space="preserve">{{ single_installment_date_format }}</w:t>
@@ -1313,13 +945,10 @@
               <w:widowControl w:val="0"/>
               <w:spacing w:after="80" w:before="80" w:line="300" w:lineRule="auto"/>
               <w:jc w:val="both"/>
-              <w:rPr>
-                <w:highlight w:val="cyan"/>
-              </w:rPr>
+              <w:rPr/>
             </w:pPr>
             <w:r>
               <w:rPr>
-                <w:highlight w:val="cyan"/>
                 <w:rtl w:val="0"/>
               </w:rPr>
               <w:t xml:space="preserve">{%p else %}</w:t>
@@ -1330,13 +959,10 @@
               <w:widowControl w:val="0"/>
               <w:spacing w:after="80" w:before="80" w:line="300" w:lineRule="auto"/>
               <w:jc w:val="both"/>
-              <w:rPr>
-                <w:highlight w:val="cyan"/>
-              </w:rPr>
+              <w:rPr/>
             </w:pPr>
             <w:r>
               <w:rPr>
-                <w:highlight w:val="cyan"/>
                 <w:rtl w:val="0"/>
               </w:rPr>
               <w:t xml:space="preserve">{%p if has_input_value %}</w:t>
@@ -1347,55 +973,41 @@
               <w:widowControl w:val="0"/>
               <w:spacing w:after="80" w:before="80" w:line="300" w:lineRule="auto"/>
               <w:jc w:val="both"/>
-              <w:rPr>
-                <w:highlight w:val="white"/>
-              </w:rPr>
+              <w:rPr/>
             </w:pPr>
             <w:r>
               <w:rPr>
                 <w:b w:val="1"/>
-                <w:highlight w:val="white"/>
                 <w:rtl w:val="0"/>
               </w:rPr>
               <w:t xml:space="preserve">III.3      </w:t>
             </w:r>
             <w:r>
               <w:rPr>
-                <w:highlight w:val="white"/>
-                <w:rtl w:val="0"/>
-              </w:rPr>
-              <w:t xml:space="preserve">Condições de pagamento da parcela de entrada: valor de </w:t>
-            </w:r>
-            <w:r>
-              <w:rPr>
-                <w:rtl w:val="0"/>
-              </w:rPr>
-              <w:t xml:space="preserve">R$ </w:t>
-            </w:r>
-            <w:r>
-              <w:rPr>
-                <w:highlight w:val="yellow"/>
+                <w:rtl w:val="0"/>
+              </w:rPr>
+              <w:t xml:space="preserve">Condições de pagamento da parcela de entrada: valor de R$ </w:t>
+            </w:r>
+            <w:r>
+              <w:rPr>
                 <w:rtl w:val="0"/>
               </w:rPr>
               <w:t xml:space="preserve">{{ “%.2f”|format(input_value) | replace(“.”,”,”) }} ({{ input_value_words }})</w:t>
             </w:r>
             <w:r>
               <w:rPr>
-                <w:highlight w:val="white"/>
                 <w:rtl w:val="0"/>
               </w:rPr>
               <w:t xml:space="preserve">, com vencimento em </w:t>
             </w:r>
             <w:r>
               <w:rPr>
-                <w:highlight w:val="yellow"/>
                 <w:rtl w:val="0"/>
               </w:rPr>
               <w:t xml:space="preserve">{{ input_date_format }}</w:t>
             </w:r>
             <w:r>
               <w:rPr>
-                <w:highlight w:val="white"/>
                 <w:rtl w:val="0"/>
               </w:rPr>
               <w:t xml:space="preserve">.</w:t>
@@ -1406,13 +1018,10 @@
               <w:widowControl w:val="0"/>
               <w:spacing w:after="80" w:before="80" w:line="300" w:lineRule="auto"/>
               <w:jc w:val="both"/>
-              <w:rPr>
-                <w:highlight w:val="cyan"/>
-              </w:rPr>
+              <w:rPr/>
             </w:pPr>
             <w:r>
               <w:rPr>
-                <w:highlight w:val="cyan"/>
                 <w:rtl w:val="0"/>
               </w:rPr>
               <w:t xml:space="preserve">{%p endif %}</w:t>
@@ -1423,21 +1032,17 @@
               <w:widowControl w:val="0"/>
               <w:spacing w:after="80" w:before="80" w:line="300" w:lineRule="auto"/>
               <w:jc w:val="both"/>
-              <w:rPr>
-                <w:highlight w:val="yellow"/>
-              </w:rPr>
+              <w:rPr/>
             </w:pPr>
             <w:r>
               <w:rPr>
                 <w:b w:val="1"/>
-                <w:highlight w:val="white"/>
                 <w:rtl w:val="0"/>
               </w:rPr>
               <w:t xml:space="preserve">III.</w:t>
             </w:r>
             <w:r>
               <w:rPr>
-                <w:highlight w:val="cyan"/>
                 <w:rtl w:val="0"/>
               </w:rPr>
               <w:t xml:space="preserve">{% if has_input_value %}</w:t>
@@ -1445,7 +1050,6 @@
             <w:r>
               <w:rPr>
                 <w:b w:val="1"/>
-                <w:highlight w:val="white"/>
                 <w:rtl w:val="0"/>
               </w:rPr>
               <w:t xml:space="preserve">4</w:t>
@@ -1453,7 +1057,6 @@
             <w:r>
               <w:rPr>
                 <w:b w:val="1"/>
-                <w:highlight w:val="cyan"/>
                 <w:rtl w:val="0"/>
               </w:rPr>
               <w:t xml:space="preserve">{% else %}</w:t>
@@ -1461,7 +1064,6 @@
             <w:r>
               <w:rPr>
                 <w:b w:val="1"/>
-                <w:highlight w:val="white"/>
                 <w:rtl w:val="0"/>
               </w:rPr>
               <w:t xml:space="preserve">3</w:t>
@@ -1469,7 +1071,6 @@
             <w:r>
               <w:rPr>
                 <w:b w:val="1"/>
-                <w:highlight w:val="cyan"/>
                 <w:rtl w:val="0"/>
               </w:rPr>
               <w:t xml:space="preserve">{% endif %}</w:t>
@@ -1477,38 +1078,39 @@
             <w:r>
               <w:rPr>
                 <w:b w:val="1"/>
-                <w:highlight w:val="white"/>
                 <w:rtl w:val="0"/>
               </w:rPr>
               <w:t xml:space="preserve">      </w:t>
             </w:r>
             <w:r>
               <w:rPr>
-                <w:highlight w:val="white"/>
-                <w:rtl w:val="0"/>
-              </w:rPr>
-              <w:t xml:space="preserve">Quantidade das</w:t>
-            </w:r>
-            <w:r>
-              <w:rPr>
-                <w:highlight w:val="cyan"/>
+                <w:rtl w:val="0"/>
+              </w:rPr>
+              <w:t xml:space="preserve">Quantidade</w:t>
+            </w:r>
+            <w:r>
+              <w:rPr>
                 <w:rtl w:val="0"/>
               </w:rPr>
               <w:t xml:space="preserve">{% if has_input_value %}</w:t>
             </w:r>
             <w:r>
               <w:rPr>
-                <w:highlight w:val="white"/>
-                <w:rtl w:val="0"/>
-              </w:rPr>
-              <w:t xml:space="preserve"> demais</w:t>
-            </w:r>
-            <w:r>
-              <w:rPr>
-                <w:highlight w:val="cyan"/>
-                <w:rtl w:val="0"/>
-              </w:rPr>
-              <w:t xml:space="preserve">{% endif %}</w:t>
+                <w:rtl w:val="0"/>
+              </w:rPr>
+              <w:t xml:space="preserve"> das demais</w:t>
+            </w:r>
+            <w:r>
+              <w:rPr>
+                <w:rtl w:val="0"/>
+              </w:rPr>
+              <w:t xml:space="preserve">{% endif %} </w:t>
+            </w:r>
+            <w:r>
+              <w:rPr>
+                <w:rtl w:val="0"/>
+              </w:rPr>
+              <w:t xml:space="preserve">de</w:t>
             </w:r>
             <w:r>
               <w:rPr>
@@ -1518,14 +1120,12 @@
             </w:r>
             <w:r>
               <w:rPr>
-                <w:highlight w:val="white"/>
                 <w:rtl w:val="0"/>
               </w:rPr>
               <w:t xml:space="preserve">parcelas: </w:t>
             </w:r>
             <w:r>
               <w:rPr>
-                <w:highlight w:val="yellow"/>
                 <w:rtl w:val="0"/>
               </w:rPr>
               <w:t xml:space="preserve">{{ quantity_installments }}.</w:t>
@@ -1536,21 +1136,17 @@
               <w:widowControl w:val="0"/>
               <w:spacing w:after="80" w:before="80" w:line="300" w:lineRule="auto"/>
               <w:jc w:val="both"/>
-              <w:rPr>
-                <w:highlight w:val="white"/>
-              </w:rPr>
+              <w:rPr/>
             </w:pPr>
             <w:r>
               <w:rPr>
                 <w:b w:val="1"/>
-                <w:highlight w:val="white"/>
                 <w:rtl w:val="0"/>
               </w:rPr>
               <w:t xml:space="preserve">III.</w:t>
             </w:r>
             <w:r>
               <w:rPr>
-                <w:highlight w:val="cyan"/>
                 <w:rtl w:val="0"/>
               </w:rPr>
               <w:t xml:space="preserve">{% if has_input_value %}</w:t>
@@ -1558,7 +1154,6 @@
             <w:r>
               <w:rPr>
                 <w:b w:val="1"/>
-                <w:highlight w:val="white"/>
                 <w:rtl w:val="0"/>
               </w:rPr>
               <w:t xml:space="preserve">5</w:t>
@@ -1566,7 +1161,6 @@
             <w:r>
               <w:rPr>
                 <w:b w:val="1"/>
-                <w:highlight w:val="cyan"/>
                 <w:rtl w:val="0"/>
               </w:rPr>
               <w:t xml:space="preserve">{% else %}</w:t>
@@ -1574,7 +1168,6 @@
             <w:r>
               <w:rPr>
                 <w:b w:val="1"/>
-                <w:highlight w:val="white"/>
                 <w:rtl w:val="0"/>
               </w:rPr>
               <w:t xml:space="preserve">4</w:t>
@@ -1582,7 +1175,6 @@
             <w:r>
               <w:rPr>
                 <w:b w:val="1"/>
-                <w:highlight w:val="cyan"/>
                 <w:rtl w:val="0"/>
               </w:rPr>
               <w:t xml:space="preserve">{% endif %}</w:t>
@@ -1590,75 +1182,54 @@
             <w:r>
               <w:rPr>
                 <w:b w:val="1"/>
-                <w:highlight w:val="white"/>
                 <w:rtl w:val="0"/>
               </w:rPr>
               <w:t xml:space="preserve">      </w:t>
             </w:r>
             <w:r>
               <w:rPr>
-                <w:highlight w:val="white"/>
                 <w:rtl w:val="0"/>
               </w:rPr>
               <w:t xml:space="preserve">Valor </w:t>
             </w:r>
             <w:r>
               <w:rPr>
-                <w:highlight w:val="cyan"/>
                 <w:rtl w:val="0"/>
               </w:rPr>
               <w:t xml:space="preserve">{% if has_input_value %}</w:t>
             </w:r>
             <w:r>
               <w:rPr>
-                <w:highlight w:val="white"/>
-                <w:rtl w:val="0"/>
-              </w:rPr>
-              <w:t xml:space="preserve">das demais </w:t>
-            </w:r>
-            <w:r>
-              <w:rPr>
-                <w:rtl w:val="0"/>
-              </w:rPr>
-              <w:t xml:space="preserve">parcelas</w:t>
-            </w:r>
-            <w:r>
-              <w:rPr>
-                <w:highlight w:val="cyan"/>
+                <w:rtl w:val="0"/>
+              </w:rPr>
+              <w:t xml:space="preserve">das demais parcelas</w:t>
+            </w:r>
+            <w:r>
+              <w:rPr>
                 <w:rtl w:val="0"/>
               </w:rPr>
               <w:t xml:space="preserve">{% else %}</w:t>
             </w:r>
             <w:r>
               <w:rPr>
-                <w:highlight w:val="white"/>
                 <w:rtl w:val="0"/>
               </w:rPr>
               <w:t xml:space="preserve">de cada parcela</w:t>
             </w:r>
             <w:r>
               <w:rPr>
-                <w:highlight w:val="cyan"/>
                 <w:rtl w:val="0"/>
               </w:rPr>
               <w:t xml:space="preserve">{% endif %}</w:t>
             </w:r>
             <w:r>
               <w:rPr>
-                <w:highlight w:val="white"/>
-                <w:rtl w:val="0"/>
-              </w:rPr>
-              <w:t xml:space="preserve">: </w:t>
-            </w:r>
-            <w:r>
-              <w:rPr>
-                <w:rtl w:val="0"/>
-              </w:rPr>
-              <w:t xml:space="preserve">R$ </w:t>
-            </w:r>
-            <w:r>
-              <w:rPr>
-                <w:highlight w:val="yellow"/>
+                <w:rtl w:val="0"/>
+              </w:rPr>
+              <w:t xml:space="preserve">: R$ </w:t>
+            </w:r>
+            <w:r>
+              <w:rPr>
                 <w:rtl w:val="0"/>
               </w:rPr>
               <w:t xml:space="preserve">{{ “%.2f”|format(installments_value) | replace(“.”,”,”) }} ({{ installments_value_words }}).</w:t>
@@ -1674,21 +1245,17 @@
               <w:widowControl w:val="0"/>
               <w:spacing w:after="80" w:before="80" w:line="300" w:lineRule="auto"/>
               <w:jc w:val="both"/>
-              <w:rPr>
-                <w:highlight w:val="yellow"/>
-              </w:rPr>
+              <w:rPr/>
             </w:pPr>
             <w:r>
               <w:rPr>
                 <w:b w:val="1"/>
-                <w:highlight w:val="white"/>
                 <w:rtl w:val="0"/>
               </w:rPr>
               <w:t xml:space="preserve">III.</w:t>
             </w:r>
             <w:r>
               <w:rPr>
-                <w:highlight w:val="cyan"/>
                 <w:rtl w:val="0"/>
               </w:rPr>
               <w:t xml:space="preserve">{% if has_input_value %}</w:t>
@@ -1696,7 +1263,6 @@
             <w:r>
               <w:rPr>
                 <w:b w:val="1"/>
-                <w:highlight w:val="white"/>
                 <w:rtl w:val="0"/>
               </w:rPr>
               <w:t xml:space="preserve">6</w:t>
@@ -1704,7 +1270,6 @@
             <w:r>
               <w:rPr>
                 <w:b w:val="1"/>
-                <w:highlight w:val="cyan"/>
                 <w:rtl w:val="0"/>
               </w:rPr>
               <w:t xml:space="preserve">{% else %}</w:t>
@@ -1712,7 +1277,6 @@
             <w:r>
               <w:rPr>
                 <w:b w:val="1"/>
-                <w:highlight w:val="white"/>
                 <w:rtl w:val="0"/>
               </w:rPr>
               <w:t xml:space="preserve">5</w:t>
@@ -1720,7 +1284,6 @@
             <w:r>
               <w:rPr>
                 <w:b w:val="1"/>
-                <w:highlight w:val="cyan"/>
                 <w:rtl w:val="0"/>
               </w:rPr>
               <w:t xml:space="preserve">{% endif %}</w:t>
@@ -1728,71 +1291,45 @@
             <w:r>
               <w:rPr>
                 <w:b w:val="1"/>
-                <w:highlight w:val="white"/>
                 <w:rtl w:val="0"/>
               </w:rPr>
               <w:t xml:space="preserve">      </w:t>
             </w:r>
             <w:r>
               <w:rPr>
-                <w:highlight w:val="white"/>
                 <w:rtl w:val="0"/>
               </w:rPr>
               <w:t xml:space="preserve">Data de vencimento das</w:t>
             </w:r>
             <w:r>
               <w:rPr>
-                <w:highlight w:val="cyan"/>
                 <w:rtl w:val="0"/>
               </w:rPr>
               <w:t xml:space="preserve">{% if has_input_value %}</w:t>
             </w:r>
             <w:r>
               <w:rPr>
-                <w:highlight w:val="white"/>
                 <w:rtl w:val="0"/>
               </w:rPr>
               <w:t xml:space="preserve"> demais</w:t>
             </w:r>
             <w:r>
               <w:rPr>
-                <w:highlight w:val="cyan"/>
-                <w:rtl w:val="0"/>
-              </w:rPr>
-              <w:t xml:space="preserve">{% endif %}</w:t>
-            </w:r>
-            <w:r>
-              <w:rPr>
-                <w:rtl w:val="0"/>
-              </w:rPr>
-              <w:t xml:space="preserve"> </w:t>
-            </w:r>
-            <w:r>
-              <w:rPr>
-                <w:highlight w:val="white"/>
+                <w:rtl w:val="0"/>
+              </w:rPr>
+              <w:t xml:space="preserve">{% endif %} </w:t>
+            </w:r>
+            <w:r>
+              <w:rPr>
                 <w:rtl w:val="0"/>
               </w:rPr>
               <w:t xml:space="preserve">parcelas: todo dia </w:t>
             </w:r>
             <w:r>
               <w:rPr>
-                <w:highlight w:val="yellow"/>
-                <w:rtl w:val="0"/>
-              </w:rPr>
-              <w:t xml:space="preserve">{{ installments_date_day   }} do mês</w:t>
-            </w:r>
-            <w:r>
-              <w:rPr>
-                <w:rtl w:val="0"/>
-              </w:rPr>
-              <w:t xml:space="preserve">, sendo a primeira parcela em </w:t>
-            </w:r>
-            <w:r>
-              <w:rPr>
-                <w:highlight w:val="yellow"/>
-                <w:rtl w:val="0"/>
-              </w:rPr>
-              <w:t xml:space="preserve">{{ installments_date_format   }}.</w:t>
+                <w:rtl w:val="0"/>
+              </w:rPr>
+              <w:t xml:space="preserve">{{ installments_date_day   }} do mês, sendo a primeira parcela em {{ installments_date_format   }}.</w:t>
             </w:r>
           </w:p>
           <w:p>
@@ -1800,13 +1337,10 @@
               <w:widowControl w:val="0"/>
               <w:spacing w:after="80" w:before="80" w:line="300" w:lineRule="auto"/>
               <w:jc w:val="both"/>
-              <w:rPr>
-                <w:highlight w:val="cyan"/>
-              </w:rPr>
+              <w:rPr/>
             </w:pPr>
             <w:r>
               <w:rPr>
-                <w:highlight w:val="cyan"/>
                 <w:rtl w:val="0"/>
               </w:rPr>
               <w:t xml:space="preserve">{%p endif %}</w:t>
@@ -1869,7 +1403,6 @@
       </w:pPr>
       <w:r>
         <w:rPr>
-          <w:highlight w:val="cyan"/>
           <w:rtl w:val="0"/>
         </w:rPr>
         <w:t xml:space="preserve">{% if contractors.number() &gt; 1 %}</w:t>
@@ -1877,27 +1410,18 @@
       <w:r>
         <w:rPr>
           <w:b w:val="1"/>
-          <w:highlight w:val="yellow"/>
           <w:rtl w:val="0"/>
         </w:rPr>
         <w:t xml:space="preserve">CONTRATANTES</w:t>
       </w:r>
       <w:r>
         <w:rPr>
-          <w:highlight w:val="yellow"/>
-          <w:rtl w:val="0"/>
-        </w:rPr>
-        <w:t xml:space="preserve"> qualificados no item II do Quadro Resumo, na qualidade de representantes legai</w:t>
-      </w:r>
-      <w:r>
-        <w:rPr>
-          <w:rtl w:val="0"/>
-        </w:rPr>
-        <w:t xml:space="preserve">s </w:t>
-      </w:r>
-      <w:r>
-        <w:rPr>
-          <w:highlight w:val="cyan"/>
+          <w:rtl w:val="0"/>
+        </w:rPr>
+        <w:t xml:space="preserve"> qualificados no item II do Quadro Resumo, na qualidade de representantes legais </w:t>
+      </w:r>
+      <w:r>
+        <w:rPr>
           <w:rtl w:val="0"/>
         </w:rPr>
         <w:t xml:space="preserve">{% else %}</w:t>
@@ -1905,90 +1429,52 @@
       <w:r>
         <w:rPr>
           <w:b w:val="1"/>
-          <w:highlight w:val="yellow"/>
           <w:rtl w:val="0"/>
         </w:rPr>
         <w:t xml:space="preserve">CONTRATANTE </w:t>
       </w:r>
       <w:r>
         <w:rPr>
-          <w:highlight w:val="yellow"/>
-          <w:rtl w:val="0"/>
-        </w:rPr>
-        <w:t xml:space="preserve">qualificado no item II do Quadro Resumo, na qualidade de representante legal</w:t>
-      </w:r>
-      <w:r>
-        <w:rPr>
+          <w:rtl w:val="0"/>
+        </w:rPr>
+        <w:t xml:space="preserve">qualificado no item II do Quadro Resumo, na qualidade de representante legal </w:t>
+      </w:r>
+      <w:r>
+        <w:rPr>
+          <w:rtl w:val="0"/>
+        </w:rPr>
+        <w:t xml:space="preserve">{% endif %}do(a) aluno(a) acima indicado(a) e qualificado(a), doravante {% if contractors.number() &gt; 1 %}</w:t>
+      </w:r>
+      <w:r>
+        <w:rPr>
+          <w:rtl w:val="0"/>
+        </w:rPr>
+        <w:t xml:space="preserve">denominados </w:t>
+      </w:r>
+      <w:r>
+        <w:rPr>
+          <w:rtl w:val="0"/>
+        </w:rPr>
+        <w:t xml:space="preserve">{% else %}</w:t>
+      </w:r>
+      <w:r>
+        <w:rPr>
+          <w:rtl w:val="0"/>
+        </w:rPr>
+        <w:t xml:space="preserve">denominado</w:t>
+      </w:r>
+      <w:r>
+        <w:rPr>
+          <w:b w:val="1"/>
           <w:rtl w:val="0"/>
         </w:rPr>
         <w:t xml:space="preserve"> </w:t>
       </w:r>
       <w:r>
         <w:rPr>
-          <w:highlight w:val="cyan"/>
-          <w:rtl w:val="0"/>
-        </w:rPr>
-        <w:t xml:space="preserve">{% endif %}</w:t>
-      </w:r>
-      <w:r>
-        <w:rPr>
-          <w:rtl w:val="0"/>
-        </w:rPr>
-        <w:t xml:space="preserve">do(a) aluno(a) acima indicado(a) e qualificado(a), doravante </w:t>
-      </w:r>
-      <w:r>
-        <w:rPr>
-          <w:highlight w:val="cyan"/>
-          <w:rtl w:val="0"/>
-        </w:rPr>
-        <w:t xml:space="preserve">{% if contractors.number() &gt; 1 %}</w:t>
-      </w:r>
-      <w:r>
-        <w:rPr>
-          <w:highlight w:val="yellow"/>
-          <w:rtl w:val="0"/>
-        </w:rPr>
-        <w:t xml:space="preserve">denominados</w:t>
-      </w:r>
-      <w:r>
-        <w:rPr>
-          <w:rtl w:val="0"/>
-        </w:rPr>
-        <w:t xml:space="preserve"> </w:t>
-      </w:r>
-      <w:r>
-        <w:rPr>
-          <w:highlight w:val="cyan"/>
-          <w:rtl w:val="0"/>
-        </w:rPr>
-        <w:t xml:space="preserve">{% else %}</w:t>
-      </w:r>
-      <w:r>
-        <w:rPr>
-          <w:highlight w:val="yellow"/>
-          <w:rtl w:val="0"/>
-        </w:rPr>
-        <w:t xml:space="preserve">denominado</w:t>
-      </w:r>
-      <w:r>
-        <w:rPr>
-          <w:b w:val="1"/>
-          <w:rtl w:val="0"/>
-        </w:rPr>
-        <w:t xml:space="preserve"> </w:t>
-      </w:r>
-      <w:r>
-        <w:rPr>
-          <w:highlight w:val="cyan"/>
-          <w:rtl w:val="0"/>
-        </w:rPr>
-        <w:t xml:space="preserve">{% endif %}</w:t>
-      </w:r>
-      <w:r>
-        <w:rPr>
-          <w:rtl w:val="0"/>
-        </w:rPr>
-        <w:t xml:space="preserve">Parte “</w:t>
+          <w:rtl w:val="0"/>
+        </w:rPr>
+        <w:t xml:space="preserve">{% endif %}Parte “</w:t>
       </w:r>
       <w:r>
         <w:rPr>
@@ -2038,186 +1524,63 @@
       <w:r>
         <w:rPr>
           <w:b w:val="1"/>
-          <w:highlight w:val="yellow"/>
-          <w:rtl w:val="0"/>
-        </w:rPr>
-        <w:t xml:space="preserve">{{ school[“legal_name”] | upper }}</w:t>
-      </w:r>
-      <w:r>
-        <w:rPr>
-          <w:b w:val="1"/>
-          <w:rtl w:val="0"/>
-        </w:rPr>
-        <w:t xml:space="preserve">, </w:t>
-      </w:r>
-      <w:r>
-        <w:rPr>
-          <w:rtl w:val="0"/>
-        </w:rPr>
-        <w:t xml:space="preserve">pessoa jurídica de direito privado, inscrita no CNPJ sob o n.º </w:t>
-      </w:r>
-      <w:r>
-        <w:rPr>
-          <w:highlight w:val="yellow"/>
-          <w:rtl w:val="0"/>
-        </w:rPr>
-        <w:t xml:space="preserve">{{ school[“cnpj”] }}</w:t>
-      </w:r>
-      <w:r>
-        <w:rPr>
-          <w:rtl w:val="0"/>
-        </w:rPr>
-        <w:t xml:space="preserve">, </w:t>
-      </w:r>
-      <w:r>
-        <w:rPr>
-          <w:highlight w:val="cyan"/>
-          <w:rtl w:val="0"/>
-        </w:rPr>
-        <w:t xml:space="preserve">{% if school_email %}</w:t>
-      </w:r>
-      <w:r>
-        <w:rPr>
-          <w:rtl w:val="0"/>
-        </w:rPr>
-        <w:t xml:space="preserve"> </w:t>
-      </w:r>
-      <w:r>
-        <w:rPr>
-          <w:highlight w:val="yellow"/>
-          <w:rtl w:val="0"/>
-        </w:rPr>
-        <w:t xml:space="preserve">{{ school_email }}</w:t>
-      </w:r>
-      <w:r>
-        <w:rPr>
-          <w:rtl w:val="0"/>
-        </w:rPr>
-        <w:t xml:space="preserve">, </w:t>
-      </w:r>
-      <w:r>
-        <w:rPr>
-          <w:highlight w:val="cyan"/>
-          <w:rtl w:val="0"/>
-        </w:rPr>
-        <w:t xml:space="preserve">{% endif %}</w:t>
-      </w:r>
-      <w:r>
-        <w:rPr>
-          <w:rtl w:val="0"/>
-        </w:rPr>
-        <w:t xml:space="preserve">neste ato devidamente representada por seu representante legal, sediada no endereço </w:t>
-      </w:r>
-      <w:r>
-        <w:rPr>
-          <w:highlight w:val="yellow"/>
-          <w:rtl w:val="0"/>
-        </w:rPr>
-        <w:t xml:space="preserve">{{ title_case( school[“street”] | lower) }}</w:t>
-      </w:r>
-      <w:r>
-        <w:rPr>
-          <w:rtl w:val="0"/>
-        </w:rPr>
-        <w:t xml:space="preserve">, n.º </w:t>
-      </w:r>
-      <w:r>
-        <w:rPr>
-          <w:highlight w:val="yellow"/>
-          <w:rtl w:val="0"/>
-        </w:rPr>
-        <w:t xml:space="preserve">{{ school[“street_number”] }}</w:t>
-      </w:r>
-      <w:r>
-        <w:rPr>
-          <w:rtl w:val="0"/>
-        </w:rPr>
-        <w:t xml:space="preserve">, </w:t>
-      </w:r>
-      <w:r>
-        <w:rPr>
-          <w:highlight w:val="cyan"/>
+          <w:rtl w:val="0"/>
+        </w:rPr>
+        <w:t xml:space="preserve">{{ school[“legal_name”] | upper }}, </w:t>
+      </w:r>
+      <w:r>
+        <w:rPr>
+          <w:rtl w:val="0"/>
+        </w:rPr>
+        <w:t xml:space="preserve">pessoa jurídica de direito privado, inscrita no CNPJ sob o n.º {{ school[“cnpj”] }}, </w:t>
+      </w:r>
+      <w:r>
+        <w:rPr>
+          <w:rtl w:val="0"/>
+        </w:rPr>
+        <w:t xml:space="preserve">{% if school_email %} </w:t>
+      </w:r>
+      <w:r>
+        <w:rPr>
+          <w:rtl w:val="0"/>
+        </w:rPr>
+        <w:t xml:space="preserve">{{ school_email }}, </w:t>
+      </w:r>
+      <w:r>
+        <w:rPr>
+          <w:rtl w:val="0"/>
+        </w:rPr>
+        <w:t xml:space="preserve">{% endif %}neste ato devidamente representada por seu representante legal, sediada no endereço </w:t>
+      </w:r>
+      <w:r>
+        <w:rPr>
+          <w:rtl w:val="0"/>
+        </w:rPr>
+        <w:t xml:space="preserve">{{ title_case( school[“street”] | lower) }}, n.º {{ school[“street_number”] }}, </w:t>
+      </w:r>
+      <w:r>
+        <w:rPr>
           <w:rtl w:val="0"/>
         </w:rPr>
         <w:t xml:space="preserve">{% if school[“unit”] %}</w:t>
       </w:r>
       <w:r>
         <w:rPr>
-          <w:highlight w:val="yellow"/>
-          <w:rtl w:val="0"/>
-        </w:rPr>
-        <w:t xml:space="preserve">{{ title_case(school[“unit”] | lower) }}</w:t>
-      </w:r>
-      <w:r>
-        <w:rPr>
-          <w:rtl w:val="0"/>
-        </w:rPr>
-        <w:t xml:space="preserve">, </w:t>
-      </w:r>
-      <w:r>
-        <w:rPr>
-          <w:highlight w:val="cyan"/>
-          <w:rtl w:val="0"/>
-        </w:rPr>
-        <w:t xml:space="preserve">{% endif %}</w:t>
-      </w:r>
-      <w:r>
-        <w:rPr>
-          <w:rtl w:val="0"/>
-        </w:rPr>
-        <w:t xml:space="preserve">Bairro </w:t>
-      </w:r>
-      <w:r>
-        <w:rPr>
-          <w:highlight w:val="yellow"/>
-          <w:rtl w:val="0"/>
-        </w:rPr>
-        <w:t xml:space="preserve">{{ title_case(school[“neighborhood”] | lower) }}</w:t>
-      </w:r>
-      <w:r>
-        <w:rPr>
-          <w:rtl w:val="0"/>
-        </w:rPr>
-        <w:t xml:space="preserve">, </w:t>
-      </w:r>
-      <w:r>
-        <w:rPr>
-          <w:highlight w:val="yellow"/>
-          <w:rtl w:val="0"/>
-        </w:rPr>
-        <w:t xml:space="preserve">{{ title_case(school[“city”] | lower) }}</w:t>
-      </w:r>
-      <w:r>
-        <w:rPr>
-          <w:rtl w:val="0"/>
-        </w:rPr>
-        <w:t xml:space="preserve">/</w:t>
-      </w:r>
-      <w:r>
-        <w:rPr>
-          <w:highlight w:val="yellow"/>
-          <w:rtl w:val="0"/>
-        </w:rPr>
-        <w:t xml:space="preserve">{{ school[“state”] }}</w:t>
-      </w:r>
-      <w:r>
-        <w:rPr>
-          <w:rtl w:val="0"/>
-        </w:rPr>
-        <w:t xml:space="preserve">, CEP </w:t>
-      </w:r>
-      <w:r>
-        <w:rPr>
-          <w:highlight w:val="yellow"/>
-          <w:rtl w:val="0"/>
-        </w:rPr>
-        <w:t xml:space="preserve">{{ school[“zip”] }}</w:t>
-      </w:r>
-      <w:r>
-        <w:rPr>
-          <w:rtl w:val="0"/>
-        </w:rPr>
-        <w:t xml:space="preserve">, doravante denominada</w:t>
+          <w:rtl w:val="0"/>
+        </w:rPr>
+        <w:t xml:space="preserve">{{ title_case(school[“unit”] | lower) }}, </w:t>
+      </w:r>
+      <w:r>
+        <w:rPr>
+          <w:rtl w:val="0"/>
+        </w:rPr>
+        <w:t xml:space="preserve">{% endif %}Bairro </w:t>
+      </w:r>
+      <w:r>
+        <w:rPr>
+          <w:rtl w:val="0"/>
+        </w:rPr>
+        <w:t xml:space="preserve">{{ title_case(school[“neighborhood”] | lower) }}, {{ title_case(school[“city”] | lower) }}/{{ school[“state”] }}, CEP {{ school[“zip”] }}, doravante denominada</w:t>
       </w:r>
       <w:r>
         <w:rPr>
@@ -2337,7 +1700,7 @@
         <w:rPr>
           <w:rtl w:val="0"/>
         </w:rPr>
-        <w:t xml:space="preserve">, de acordo com o calendário escolar e planos de ensino de todos os componentes curriculares do Plano Escolar para o ano letivo de 2020, nos termos da legislação vigente aplicável.</w:t>
+        <w:t xml:space="preserve">, de acordo com o calendário escolar e planos de ensino de todos os componentes curriculares do Plano Escolar para o ano letivo de {{ school_year }}, nos termos da legislação vigente aplicável.</w:t>
       </w:r>
     </w:p>
     <w:p>
@@ -2354,7 +1717,7 @@
         </w:rPr>
         <w:t xml:space="preserve">1.1.1</w:t>
         <w:tab/>
-        <w:t xml:space="preserve">Os Serviços serão prestados no período de janeiro a dezembro de 2020, conforme o calendário escolar a ser elaborado e divulgado pela </w:t>
+        <w:t xml:space="preserve">Os serviços serão prestados no período de janeiro a dezembro de {{ school_year }}, conforme o calendário escolar a ser elaborado e divulgado pela </w:t>
       </w:r>
       <w:r>
         <w:rPr>
@@ -2453,7 +1816,19 @@
         <w:rPr>
           <w:rtl w:val="0"/>
         </w:rPr>
-        <w:t xml:space="preserve"> referente aos anos letivos anteriores e (iii) a entrega de todos os documentos necessários para efetivação da matrícula conforme disposto no Regimento Escolar e legislação aplicável.</w:t>
+        <w:t xml:space="preserve"> referente aos anos letivos anteriores e (iii) </w:t>
+      </w:r>
+      <w:r>
+        <w:rPr>
+          <w:rtl w:val="0"/>
+        </w:rPr>
+        <w:t xml:space="preserve">tenha entregado</w:t>
+      </w:r>
+      <w:r>
+        <w:rPr>
+          <w:rtl w:val="0"/>
+        </w:rPr>
+        <w:t xml:space="preserve"> todos os documentos necessários para efetivação da matrícula conforme disposto no Regimento Escolar e legislação aplicável.</w:t>
       </w:r>
     </w:p>
     <w:p>
@@ -2656,9 +2031,7 @@
       <w:pPr>
         <w:spacing w:after="240" w:before="240" w:line="300" w:lineRule="auto"/>
         <w:jc w:val="both"/>
-        <w:rPr>
-          <w:highlight w:val="yellow"/>
-        </w:rPr>
+        <w:rPr/>
       </w:pPr>
       <w:r>
         <w:rPr>
@@ -2669,7 +2042,6 @@
       </w:r>
       <w:r>
         <w:rPr>
-          <w:highlight w:val="white"/>
           <w:rtl w:val="0"/>
         </w:rPr>
         <w:t xml:space="preserve">Valor anual:</w:t>
@@ -2678,37 +2050,10 @@
         <w:rPr>
           <w:rtl w:val="0"/>
         </w:rPr>
-        <w:t xml:space="preserve"> R$ </w:t>
-      </w:r>
-      <w:r>
-        <w:rPr>
-          <w:highlight w:val="yellow"/>
-          <w:rtl w:val="0"/>
-        </w:rPr>
-        <w:t xml:space="preserve">{{ “%.2f”|format(annual_value) | replace(“.”,”,”) }}</w:t>
-      </w:r>
-      <w:r>
-        <w:rPr>
-          <w:rtl w:val="0"/>
-        </w:rPr>
-        <w:t xml:space="preserve"> </w:t>
-      </w:r>
-      <w:r>
-        <w:rPr>
-          <w:highlight w:val="yellow"/>
-          <w:rtl w:val="0"/>
-        </w:rPr>
-        <w:t xml:space="preserve">({{ annual_value_words }})</w:t>
-      </w:r>
-      <w:r>
-        <w:rPr>
-          <w:rtl w:val="0"/>
-        </w:rPr>
-        <w:t xml:space="preserve"> </w:t>
-      </w:r>
-      <w:r>
-        <w:rPr>
-          <w:highlight w:val="cyan"/>
+        <w:t xml:space="preserve"> R$ {{ “%.2f”|format(annual_value) | replace(“.”,”,”) }} ({{ annual_value_words }}) </w:t>
+      </w:r>
+      <w:r>
+        <w:rPr>
           <w:rtl w:val="0"/>
         </w:rPr>
         <w:t xml:space="preserve">{% if has_discount %}</w:t>
@@ -2723,9 +2068,7 @@
       <w:pPr>
         <w:spacing w:after="240" w:before="240" w:line="300" w:lineRule="auto"/>
         <w:jc w:val="both"/>
-        <w:rPr>
-          <w:highlight w:val="cyan"/>
-        </w:rPr>
+        <w:rPr/>
       </w:pPr>
       <w:r>
         <w:rPr>
@@ -2733,30 +2076,10 @@
         </w:rPr>
         <w:t xml:space="preserve">2.1.2.</w:t>
         <w:tab/>
-      </w:r>
-      <w:r>
-        <w:rPr>
-          <w:highlight w:val="white"/>
-          <w:rtl w:val="0"/>
-        </w:rPr>
-        <w:t xml:space="preserve">Desconto concedido:</w:t>
-      </w:r>
-      <w:r>
-        <w:rPr>
-          <w:rtl w:val="0"/>
-        </w:rPr>
-        <w:t xml:space="preserve"> </w:t>
-      </w:r>
-      <w:r>
-        <w:rPr>
-          <w:highlight w:val="yellow"/>
-          <w:rtl w:val="0"/>
-        </w:rPr>
-        <w:t xml:space="preserve">{{ discount_notes | lower  }}</w:t>
-      </w:r>
-      <w:r>
-        <w:rPr>
-          <w:highlight w:val="cyan"/>
+        <w:t xml:space="preserve">Desconto concedido: {{ discount_notes | lower  }}</w:t>
+      </w:r>
+      <w:r>
+        <w:rPr>
           <w:rtl w:val="0"/>
         </w:rPr>
         <w:t xml:space="preserve">{% endif %}</w:t>
@@ -2778,22 +2101,15 @@
       </w:r>
       <w:r>
         <w:rPr>
-          <w:highlight w:val="white"/>
           <w:rtl w:val="0"/>
         </w:rPr>
         <w:t xml:space="preserve">Forma de pagamento:</w:t>
       </w:r>
       <w:r>
         <w:rPr>
-          <w:highlight w:val="yellow"/>
           <w:rtl w:val="0"/>
         </w:rPr>
         <w:t xml:space="preserve"> {{ method_payment }}</w:t>
-      </w:r>
-      <w:r>
-        <w:rPr>
-          <w:rtl w:val="0"/>
-        </w:rPr>
       </w:r>
     </w:p>
     <w:p>
@@ -2802,13 +2118,10 @@
         <w:spacing w:after="80" w:before="80" w:line="300" w:lineRule="auto"/>
         <w:ind w:left="0" w:right="0" w:firstLine="0"/>
         <w:jc w:val="both"/>
-        <w:rPr>
-          <w:highlight w:val="cyan"/>
-        </w:rPr>
-      </w:pPr>
-      <w:r>
-        <w:rPr>
-          <w:highlight w:val="cyan"/>
+        <w:rPr/>
+      </w:pPr>
+      <w:r>
+        <w:rPr>
           <w:rtl w:val="0"/>
         </w:rPr>
         <w:t xml:space="preserve">{%p if method_payment == “à vista” %}</w:t>
@@ -2861,13 +2174,11 @@
               <w:jc w:val="center"/>
               <w:rPr>
                 <w:b w:val="1"/>
-                <w:highlight w:val="white"/>
               </w:rPr>
             </w:pPr>
             <w:r>
               <w:rPr>
                 <w:b w:val="1"/>
-                <w:highlight w:val="white"/>
                 <w:rtl w:val="0"/>
               </w:rPr>
               <w:t xml:space="preserve">Vencimento da parcela única</w:t>
@@ -2893,13 +2204,11 @@
               <w:jc w:val="right"/>
               <w:rPr>
                 <w:b w:val="1"/>
-                <w:highlight w:val="white"/>
               </w:rPr>
             </w:pPr>
             <w:r>
               <w:rPr>
                 <w:b w:val="1"/>
-                <w:highlight w:val="white"/>
                 <w:rtl w:val="0"/>
               </w:rPr>
               <w:t xml:space="preserve"> Valor</w:t>
@@ -2925,13 +2234,10 @@
               <w:spacing w:after="0" w:line="240" w:lineRule="auto"/>
               <w:ind w:left="0" w:right="0" w:firstLine="0"/>
               <w:jc w:val="center"/>
-              <w:rPr>
-                <w:highlight w:val="yellow"/>
-              </w:rPr>
+              <w:rPr/>
             </w:pPr>
             <w:r>
               <w:rPr>
-                <w:highlight w:val="yellow"/>
                 <w:rtl w:val="0"/>
               </w:rPr>
               <w:t xml:space="preserve">{{ single_installment_date_format }}</w:t>
@@ -2955,22 +2261,13 @@
               <w:spacing w:after="0" w:line="240" w:lineRule="auto"/>
               <w:ind w:left="0" w:right="0" w:firstLine="0"/>
               <w:jc w:val="right"/>
-              <w:rPr>
-                <w:highlight w:val="yellow"/>
-              </w:rPr>
+              <w:rPr/>
             </w:pPr>
             <w:r>
               <w:rPr>
                 <w:rtl w:val="0"/>
               </w:rPr>
-              <w:t xml:space="preserve">R$ </w:t>
-            </w:r>
-            <w:r>
-              <w:rPr>
-                <w:highlight w:val="yellow"/>
-                <w:rtl w:val="0"/>
-              </w:rPr>
-              <w:t xml:space="preserve">{{ “%.2f”|format(single_installment_value) | replace(“.”,”,”) }}</w:t>
+              <w:t xml:space="preserve">R$ {{ “%.2f”|format(single_installment_value) | replace(“.”,”,”) }}</w:t>
             </w:r>
           </w:p>
         </w:tc>
@@ -2981,13 +2278,10 @@
         <w:widowControl w:val="0"/>
         <w:spacing w:after="80" w:before="80" w:line="300" w:lineRule="auto"/>
         <w:jc w:val="both"/>
-        <w:rPr>
-          <w:highlight w:val="cyan"/>
-        </w:rPr>
-      </w:pPr>
-      <w:r>
-        <w:rPr>
-          <w:highlight w:val="cyan"/>
+        <w:rPr/>
+      </w:pPr>
+      <w:r>
+        <w:rPr>
           <w:rtl w:val="0"/>
         </w:rPr>
         <w:t xml:space="preserve">{%p else %}</w:t>
@@ -2998,13 +2292,10 @@
         <w:widowControl w:val="0"/>
         <w:spacing w:after="80" w:before="80" w:line="300" w:lineRule="auto"/>
         <w:jc w:val="both"/>
-        <w:rPr>
-          <w:highlight w:val="cyan"/>
-        </w:rPr>
-      </w:pPr>
-      <w:r>
-        <w:rPr>
-          <w:highlight w:val="cyan"/>
+        <w:rPr/>
+      </w:pPr>
+      <w:r>
+        <w:rPr>
           <w:rtl w:val="0"/>
         </w:rPr>
         <w:t xml:space="preserve">{%p if has_input_value %}</w:t>
@@ -3056,13 +2347,11 @@
               <w:jc w:val="center"/>
               <w:rPr>
                 <w:b w:val="1"/>
-                <w:highlight w:val="white"/>
               </w:rPr>
             </w:pPr>
             <w:r>
               <w:rPr>
                 <w:b w:val="1"/>
-                <w:highlight w:val="white"/>
                 <w:rtl w:val="0"/>
               </w:rPr>
               <w:t xml:space="preserve">Vencimento da parcela de entrada </w:t>
@@ -3087,13 +2376,11 @@
               <w:jc w:val="right"/>
               <w:rPr>
                 <w:b w:val="1"/>
-                <w:highlight w:val="white"/>
               </w:rPr>
             </w:pPr>
             <w:r>
               <w:rPr>
                 <w:b w:val="1"/>
-                <w:highlight w:val="white"/>
                 <w:rtl w:val="0"/>
               </w:rPr>
               <w:t xml:space="preserve"> Valor</w:t>
@@ -3118,13 +2405,10 @@
               <w:widowControl w:val="0"/>
               <w:spacing w:after="0" w:line="240" w:lineRule="auto"/>
               <w:jc w:val="center"/>
-              <w:rPr>
-                <w:highlight w:val="yellow"/>
-              </w:rPr>
+              <w:rPr/>
             </w:pPr>
             <w:r>
               <w:rPr>
-                <w:highlight w:val="yellow"/>
                 <w:rtl w:val="0"/>
               </w:rPr>
               <w:t xml:space="preserve">{{ input_date_format }}</w:t>
@@ -3147,22 +2431,13 @@
               <w:widowControl w:val="0"/>
               <w:spacing w:after="0" w:line="240" w:lineRule="auto"/>
               <w:jc w:val="right"/>
-              <w:rPr>
-                <w:highlight w:val="yellow"/>
-              </w:rPr>
+              <w:rPr/>
             </w:pPr>
             <w:r>
               <w:rPr>
                 <w:rtl w:val="0"/>
               </w:rPr>
-              <w:t xml:space="preserve">R$ </w:t>
-            </w:r>
-            <w:r>
-              <w:rPr>
-                <w:highlight w:val="yellow"/>
-                <w:rtl w:val="0"/>
-              </w:rPr>
-              <w:t xml:space="preserve">{{ “%.2f”|format(input_value) | replace(“.”,”,”) }}</w:t>
+              <w:t xml:space="preserve">R$ {{ “%.2f”|format(input_value) | replace(“.”,”,”) }}</w:t>
             </w:r>
           </w:p>
         </w:tc>
@@ -3173,13 +2448,10 @@
         <w:widowControl w:val="0"/>
         <w:spacing w:after="80" w:before="80" w:line="300" w:lineRule="auto"/>
         <w:jc w:val="both"/>
-        <w:rPr>
-          <w:highlight w:val="cyan"/>
-        </w:rPr>
-      </w:pPr>
-      <w:r>
-        <w:rPr>
-          <w:highlight w:val="cyan"/>
+        <w:rPr/>
+      </w:pPr>
+      <w:r>
+        <w:rPr>
           <w:rtl w:val="0"/>
         </w:rPr>
         <w:t xml:space="preserve">{%p endif %}</w:t>
@@ -3234,13 +2506,11 @@
               <w:jc w:val="center"/>
               <w:rPr>
                 <w:b w:val="1"/>
-                <w:highlight w:val="white"/>
               </w:rPr>
             </w:pPr>
             <w:r>
               <w:rPr>
                 <w:b w:val="1"/>
-                <w:highlight w:val="white"/>
                 <w:rtl w:val="0"/>
               </w:rPr>
               <w:t xml:space="preserve">Vencimento das</w:t>
@@ -3248,7 +2518,6 @@
             <w:r>
               <w:rPr>
                 <w:b w:val="1"/>
-                <w:highlight w:val="cyan"/>
                 <w:rtl w:val="0"/>
               </w:rPr>
               <w:t xml:space="preserve">{% if has_input_value %}</w:t>
@@ -3256,7 +2525,6 @@
             <w:r>
               <w:rPr>
                 <w:b w:val="1"/>
-                <w:highlight w:val="white"/>
                 <w:rtl w:val="0"/>
               </w:rPr>
               <w:t xml:space="preserve"> demais</w:t>
@@ -3264,7 +2532,6 @@
             <w:r>
               <w:rPr>
                 <w:b w:val="1"/>
-                <w:highlight w:val="cyan"/>
                 <w:rtl w:val="0"/>
               </w:rPr>
               <w:t xml:space="preserve">{% endif %}</w:t>
@@ -3272,7 +2539,6 @@
             <w:r>
               <w:rPr>
                 <w:b w:val="1"/>
-                <w:highlight w:val="white"/>
                 <w:rtl w:val="0"/>
               </w:rPr>
               <w:t xml:space="preserve"> parcelas</w:t>
@@ -3295,14 +2561,11 @@
               <w:widowControl w:val="0"/>
               <w:spacing w:after="0" w:line="240" w:lineRule="auto"/>
               <w:jc w:val="right"/>
-              <w:rPr>
-                <w:highlight w:val="yellow"/>
-              </w:rPr>
+              <w:rPr/>
             </w:pPr>
             <w:r>
               <w:rPr>
                 <w:b w:val="1"/>
-                <w:highlight w:val="white"/>
                 <w:rtl w:val="0"/>
               </w:rPr>
               <w:t xml:space="preserve"> Valor</w:t>
@@ -3336,13 +2599,10 @@
               <w:widowControl w:val="0"/>
               <w:spacing w:after="80" w:before="80" w:line="300" w:lineRule="auto"/>
               <w:jc w:val="both"/>
-              <w:rPr>
-                <w:highlight w:val="cyan"/>
-              </w:rPr>
+              <w:rPr/>
             </w:pPr>
             <w:r>
               <w:rPr>
-                <w:highlight w:val="cyan"/>
                 <w:rtl w:val="0"/>
               </w:rPr>
               <w:t xml:space="preserve">{%tr for dict in installments_list %}</w:t>
@@ -3367,13 +2627,10 @@
               <w:widowControl w:val="0"/>
               <w:spacing w:after="0" w:line="240" w:lineRule="auto"/>
               <w:jc w:val="center"/>
-              <w:rPr>
-                <w:highlight w:val="yellow"/>
-              </w:rPr>
+              <w:rPr/>
             </w:pPr>
             <w:r>
               <w:rPr>
-                <w:highlight w:val="yellow"/>
                 <w:rtl w:val="0"/>
               </w:rPr>
               <w:t xml:space="preserve">{{ dict[“installments_due”] }}</w:t>
@@ -3396,9 +2653,7 @@
               <w:widowControl w:val="0"/>
               <w:spacing w:after="0" w:line="240" w:lineRule="auto"/>
               <w:jc w:val="right"/>
-              <w:rPr>
-                <w:highlight w:val="yellow"/>
-              </w:rPr>
+              <w:rPr/>
             </w:pPr>
             <w:r>
               <w:rPr>
@@ -3408,7 +2663,6 @@
             </w:r>
             <w:r>
               <w:rPr>
-                <w:highlight w:val="yellow"/>
                 <w:rtl w:val="0"/>
               </w:rPr>
               <w:t xml:space="preserve">{{ “%.2f”|format(dict[“installments_value”]) | replace(“.”,”,”) }}</w:t>
@@ -3434,13 +2688,10 @@
               <w:widowControl w:val="0"/>
               <w:spacing w:after="80" w:before="80" w:line="300" w:lineRule="auto"/>
               <w:jc w:val="both"/>
-              <w:rPr>
-                <w:highlight w:val="cyan"/>
-              </w:rPr>
+              <w:rPr/>
             </w:pPr>
             <w:r>
               <w:rPr>
-                <w:highlight w:val="cyan"/>
                 <w:rtl w:val="0"/>
               </w:rPr>
               <w:t xml:space="preserve">{%tr endfor %}</w:t>
@@ -3456,12 +2707,10 @@
         <w:jc w:val="both"/>
         <w:rPr>
           <w:b w:val="1"/>
-          <w:highlight w:val="cyan"/>
-        </w:rPr>
-      </w:pPr>
-      <w:r>
-        <w:rPr>
-          <w:highlight w:val="cyan"/>
+        </w:rPr>
+      </w:pPr>
+      <w:r>
+        <w:rPr>
           <w:rtl w:val="0"/>
         </w:rPr>
         <w:t xml:space="preserve">{%p endif %}</w:t>
@@ -4075,7 +3324,7 @@
         </w:rPr>
         <w:t xml:space="preserve">4.1.3</w:t>
         <w:tab/>
-        <w:t xml:space="preserve">Informar, por escrito, medicamentos tomados pelo(a) aluno(a), tratamentos realizados pelo(a) aluno(a);</w:t>
+        <w:t xml:space="preserve">Informar, por escrito, medicamentos tomados pelo(a) aluno(a) e tratamentos realizados pelo(a) aluno(a);</w:t>
       </w:r>
     </w:p>
     <w:p>
@@ -4127,13 +3376,10 @@
       <w:pPr>
         <w:spacing w:after="240" w:before="240" w:line="300" w:lineRule="auto"/>
         <w:jc w:val="both"/>
-        <w:rPr>
-          <w:highlight w:val="white"/>
-        </w:rPr>
-      </w:pPr>
-      <w:r>
-        <w:rPr>
-          <w:highlight w:val="white"/>
+        <w:rPr/>
+      </w:pPr>
+      <w:r>
+        <w:rPr>
           <w:rtl w:val="0"/>
         </w:rPr>
         <w:t xml:space="preserve">4.2</w:t>
@@ -4143,14 +3389,12 @@
       <w:r>
         <w:rPr>
           <w:b w:val="1"/>
-          <w:highlight w:val="white"/>
           <w:rtl w:val="0"/>
         </w:rPr>
         <w:t xml:space="preserve">CONTRATANTE</w:t>
       </w:r>
       <w:r>
         <w:rPr>
-          <w:highlight w:val="white"/>
           <w:rtl w:val="0"/>
         </w:rPr>
         <w:t xml:space="preserve">, neste ato, concede autorização expressa para que o(a) aluno(a) frequente e participe das atividades praticadas no laboratório </w:t>
@@ -4158,14 +3402,12 @@
       <w:r>
         <w:rPr>
           <w:i w:val="1"/>
-          <w:highlight w:val="white"/>
           <w:rtl w:val="0"/>
         </w:rPr>
         <w:t xml:space="preserve">maker</w:t>
       </w:r>
       <w:r>
         <w:rPr>
-          <w:highlight w:val="white"/>
           <w:rtl w:val="0"/>
         </w:rPr>
         <w:t xml:space="preserve">, cabendo ao(à) aluno(a) respeitar as diretrizes e orientações do responsável pelas atividades laboratoriais. A </w:t>
@@ -4173,14 +3415,12 @@
       <w:r>
         <w:rPr>
           <w:b w:val="1"/>
-          <w:highlight w:val="white"/>
           <w:rtl w:val="0"/>
         </w:rPr>
         <w:t xml:space="preserve">CONTRATANTE</w:t>
       </w:r>
       <w:r>
         <w:rPr>
-          <w:highlight w:val="white"/>
           <w:rtl w:val="0"/>
         </w:rPr>
         <w:t xml:space="preserve"> tem ciência de que tais atividades praticadas em laboratório abrangem o manuseio de ferramentas, líquidos e máquinas que podem causar acidentes, isentando, desde já, a </w:t>
@@ -4188,14 +3428,12 @@
       <w:r>
         <w:rPr>
           <w:b w:val="1"/>
-          <w:highlight w:val="white"/>
           <w:rtl w:val="0"/>
         </w:rPr>
         <w:t xml:space="preserve">CONTRATADA</w:t>
       </w:r>
       <w:r>
         <w:rPr>
-          <w:highlight w:val="white"/>
           <w:rtl w:val="0"/>
         </w:rPr>
         <w:t xml:space="preserve"> de qualquer responsabilidade e/ou pagamento de indenização com base na ocorrência de dano ao(à) aluno(a) decorrente das atividades regularmente desenvolvidas no laboratório.</w:t>
@@ -4205,13 +3443,10 @@
       <w:pPr>
         <w:spacing w:after="240" w:before="240" w:line="300" w:lineRule="auto"/>
         <w:jc w:val="both"/>
-        <w:rPr>
-          <w:highlight w:val="white"/>
-        </w:rPr>
-      </w:pPr>
-      <w:r>
-        <w:rPr>
-          <w:highlight w:val="white"/>
+        <w:rPr/>
+      </w:pPr>
+      <w:r>
+        <w:rPr>
           <w:rtl w:val="0"/>
         </w:rPr>
         <w:t xml:space="preserve">4.3</w:t>
@@ -4221,14 +3456,12 @@
       <w:r>
         <w:rPr>
           <w:b w:val="1"/>
-          <w:highlight w:val="white"/>
           <w:rtl w:val="0"/>
         </w:rPr>
         <w:t xml:space="preserve">CONTRATANTE</w:t>
       </w:r>
       <w:r>
         <w:rPr>
-          <w:highlight w:val="white"/>
           <w:rtl w:val="0"/>
         </w:rPr>
         <w:t xml:space="preserve">, na qualidade de responsável legal do(a) aluno(a), neste ato, concede, expressamente, autorização à </w:t>
@@ -4236,14 +3469,12 @@
       <w:r>
         <w:rPr>
           <w:b w:val="1"/>
-          <w:highlight w:val="white"/>
           <w:rtl w:val="0"/>
         </w:rPr>
         <w:t xml:space="preserve">CONTRATADA</w:t>
       </w:r>
       <w:r>
         <w:rPr>
-          <w:highlight w:val="white"/>
           <w:rtl w:val="0"/>
         </w:rPr>
         <w:t xml:space="preserve"> para encaminhar o(a) aluno(a) ao serviço médico mais próximo em caso de acidente ou situação de emergência, sempre dando, quando possível, preferência ao estabelecimento indicado pela </w:t>
@@ -4251,14 +3482,12 @@
       <w:r>
         <w:rPr>
           <w:b w:val="1"/>
-          <w:highlight w:val="white"/>
           <w:rtl w:val="0"/>
         </w:rPr>
         <w:t xml:space="preserve">CONTRATANTE</w:t>
       </w:r>
       <w:r>
         <w:rPr>
-          <w:highlight w:val="white"/>
           <w:rtl w:val="0"/>
         </w:rPr>
         <w:t xml:space="preserve"> na ficha médica do(a) aluno(a).</w:t>
@@ -4425,7 +3654,7 @@
         <w:rPr>
           <w:rtl w:val="0"/>
         </w:rPr>
-        <w:t xml:space="preserve"> produzidos antes da revogação da autorização, desde que estejam de acordo com a finalidade descrita no caput dessa cláusula.</w:t>
+        <w:t xml:space="preserve"> produzidos antes da revogação da autorização, desde que estejam de acordo com a finalidade descrita no caput desta cláusula.</w:t>
       </w:r>
     </w:p>
     <w:p>
@@ -4676,7 +3905,6 @@
       </w:pPr>
       <w:r>
         <w:rPr>
-          <w:highlight w:val="cyan"/>
           <w:rtl w:val="0"/>
         </w:rPr>
         <w:t xml:space="preserve">{%p if method_payment == “parcelado” %}</w:t>
@@ -4703,67 +3931,76 @@
       </w:r>
       <w:r>
         <w:rPr>
-          <w:highlight w:val="yellow"/>
-          <w:rtl w:val="0"/>
-        </w:rPr>
-        <w:t xml:space="preserve">, </w:t>
-      </w:r>
-      <w:r>
-        <w:rPr>
-          <w:rtl w:val="0"/>
-        </w:rPr>
-        <w:t xml:space="preserve">referida no tópico</w:t>
-      </w:r>
-      <w:r>
-        <w:rPr>
-          <w:highlight w:val="yellow"/>
-          <w:rtl w:val="0"/>
-        </w:rPr>
-        <w:t xml:space="preserve"> III.{% if has_input_value %}5{% else %}4{% endif %} do quadro resumo.</w:t>
-      </w:r>
-      <w:r>
-        <w:rPr>
-          <w:rtl w:val="0"/>
-        </w:rPr>
-      </w:r>
-    </w:p>
-    <w:p>
-      <w:pPr>
-        <w:spacing w:after="240" w:before="240" w:line="300" w:lineRule="auto"/>
-        <w:jc w:val="both"/>
-        <w:rPr/>
-      </w:pPr>
-      <w:r>
-        <w:rPr>
-          <w:highlight w:val="cyan"/>
+          <w:rtl w:val="0"/>
+        </w:rPr>
+        <w:t xml:space="preserve">, referida no tópico III.</w:t>
+      </w:r>
+      <w:r>
+        <w:rPr>
+          <w:rtl w:val="0"/>
+        </w:rPr>
+        <w:t xml:space="preserve">{% if has_input_value %}</w:t>
+      </w:r>
+      <w:r>
+        <w:rPr>
+          <w:rtl w:val="0"/>
+        </w:rPr>
+        <w:t xml:space="preserve">5</w:t>
+      </w:r>
+      <w:r>
+        <w:rPr>
+          <w:rtl w:val="0"/>
+        </w:rPr>
+        <w:t xml:space="preserve">{% else %}</w:t>
+      </w:r>
+      <w:r>
+        <w:rPr>
+          <w:rtl w:val="0"/>
+        </w:rPr>
+        <w:t xml:space="preserve">4</w:t>
+      </w:r>
+      <w:r>
+        <w:rPr>
+          <w:rtl w:val="0"/>
+        </w:rPr>
+        <w:t xml:space="preserve">{% endif %}</w:t>
+      </w:r>
+      <w:r>
+        <w:rPr>
+          <w:rtl w:val="0"/>
+        </w:rPr>
+        <w:t xml:space="preserve"> do quadro resumo.</w:t>
+      </w:r>
+      <w:r>
+        <w:rPr>
+          <w:rtl w:val="0"/>
+        </w:rPr>
+      </w:r>
+    </w:p>
+    <w:p>
+      <w:pPr>
+        <w:spacing w:after="240" w:before="240" w:line="300" w:lineRule="auto"/>
+        <w:jc w:val="both"/>
+        <w:rPr/>
+      </w:pPr>
+      <w:r>
+        <w:rPr>
           <w:rtl w:val="0"/>
         </w:rPr>
         <w:t xml:space="preserve">{%p endif %}</w:t>
       </w:r>
-      <w:r>
-        <w:rPr>
-          <w:rtl w:val="0"/>
-        </w:rPr>
-      </w:r>
-    </w:p>
-    <w:p>
-      <w:pPr>
-        <w:spacing w:after="240" w:before="240" w:line="300" w:lineRule="auto"/>
-        <w:jc w:val="both"/>
-        <w:rPr/>
-      </w:pPr>
-      <w:r>
-        <w:rPr>
-          <w:rtl w:val="0"/>
-        </w:rPr>
-        <w:t xml:space="preserve">7.1.1.</w:t>
-      </w:r>
-      <w:r>
-        <w:rPr>
-          <w:highlight w:val="cyan"/>
-          <w:rtl w:val="0"/>
-        </w:rPr>
-        <w:t xml:space="preserve">{% if method_payment == “parcelado” %}</w:t>
+    </w:p>
+    <w:p>
+      <w:pPr>
+        <w:spacing w:after="240" w:before="240" w:line="300" w:lineRule="auto"/>
+        <w:jc w:val="both"/>
+        <w:rPr/>
+      </w:pPr>
+      <w:r>
+        <w:rPr>
+          <w:rtl w:val="0"/>
+        </w:rPr>
+        <w:t xml:space="preserve">7.1.1.{% if method_payment == “parcelado” %}</w:t>
       </w:r>
       <w:r>
         <w:rPr>
@@ -4773,7 +4010,6 @@
       </w:r>
       <w:r>
         <w:rPr>
-          <w:highlight w:val="cyan"/>
           <w:rtl w:val="0"/>
         </w:rPr>
         <w:t xml:space="preserve">{% else %}</w:t>
@@ -4786,15 +4022,9 @@
       </w:r>
       <w:r>
         <w:rPr>
-          <w:highlight w:val="cyan"/>
           <w:rtl w:val="0"/>
         </w:rPr>
         <w:t xml:space="preserve">{% endif %}</w:t>
-      </w:r>
-      <w:r>
-        <w:rPr>
-          <w:rtl w:val="0"/>
-        </w:rPr>
         <w:tab/>
         <w:t xml:space="preserve">Se realizada após o início do ano letivo, pagará multa equivalente a 10% (dez por cento) do valor correspondente a 1/13 (um treze avos) da anuidade multiplicado pelo número de meses restantes para completar o ano, contados a partir do mês subsequente ao do protocolo do requerimento de desistência ou de transferência do(a) aluno(a), o qual será considerado integralmente devido.</w:t>
       </w:r>
@@ -4808,16 +4038,10 @@
       </w:pPr>
       <w:r>
         <w:rPr>
-          <w:highlight w:val="cyan"/>
           <w:rtl w:val="0"/>
         </w:rPr>
         <w:t xml:space="preserve">{%p if method_payment == “parcelado” %}</w:t>
       </w:r>
-      <w:r>
-        <w:rPr>
-          <w:rtl w:val="0"/>
-        </w:rPr>
-      </w:r>
     </w:p>
     <w:p>
       <w:pPr>
@@ -4831,27 +4055,21 @@
         </w:rPr>
         <w:t xml:space="preserve">7.1.1.3</w:t>
         <w:tab/>
-        <w:t xml:space="preserve">Se realizada após 30/10/2020, multa equivalente a 100% (cem por cento) do valor residual do contrato.</w:t>
-      </w:r>
-    </w:p>
-    <w:p>
-      <w:pPr>
-        <w:spacing w:after="240" w:before="240" w:line="300" w:lineRule="auto"/>
-        <w:jc w:val="both"/>
-        <w:rPr/>
-      </w:pPr>
-      <w:r>
-        <w:rPr>
-          <w:highlight w:val="cyan"/>
+        <w:t xml:space="preserve">Se realizada após 30/10/{{ school_year }}, multa equivalente a 100% (cem por cento) do valor residual do contrato.</w:t>
+      </w:r>
+    </w:p>
+    <w:p>
+      <w:pPr>
+        <w:spacing w:after="240" w:before="240" w:line="300" w:lineRule="auto"/>
+        <w:jc w:val="both"/>
+        <w:rPr/>
+      </w:pPr>
+      <w:r>
+        <w:rPr>
           <w:rtl w:val="0"/>
         </w:rPr>
         <w:t xml:space="preserve">{%p endif %}</w:t>
       </w:r>
-      <w:r>
-        <w:rPr>
-          <w:rtl w:val="0"/>
-        </w:rPr>
-      </w:r>
     </w:p>
     <w:p>
       <w:pPr>
@@ -5104,7 +4322,7 @@
         <w:rPr>
           <w:rtl w:val="0"/>
         </w:rPr>
-        <w:t xml:space="preserve"> o planejamento e a prestação de Serviços, a fixação de carga horária, a designação de professores, a orientação didático-pedagógica e educacional, a composição das salas de aula, além de outras providências que as atividades docentes exigirem, de acordo com o Regimento Escolar.</w:t>
+        <w:t xml:space="preserve"> o planejamento e a prestação de serviços, a fixação de carga horária, a designação de professores, a orientação didático-pedagógica e educacional, a composição das salas de aula, além de outras providências que as atividades docentes exigirem, de acordo com o Regimento Escolar.</w:t>
       </w:r>
     </w:p>
     <w:p>
@@ -5226,7 +4444,19 @@
         <w:rPr>
           <w:rtl w:val="0"/>
         </w:rPr>
-        <w:t xml:space="preserve">vedado às Partes delegarem, cederem ou transferirem, total ou parcialmente, os direitos e deveres do presente Contrato, sem a prévia e expressa autorização, por escrito, da outra Parte, sob pena de rescisão do Contrato.</w:t>
+        <w:t xml:space="preserve">vedado às Partes </w:t>
+      </w:r>
+      <w:r>
+        <w:rPr>
+          <w:rtl w:val="0"/>
+        </w:rPr>
+        <w:t xml:space="preserve">delegar, ceder ou transferir</w:t>
+      </w:r>
+      <w:r>
+        <w:rPr>
+          <w:rtl w:val="0"/>
+        </w:rPr>
+        <w:t xml:space="preserve">, total ou parcialmente, os direitos e deveres do presente Contrato, sem a prévia e expressa autorização, por escrito, da outra Parte, sob pena de rescisão do Contrato.</w:t>
       </w:r>
     </w:p>
     <w:p>
@@ -5442,13 +4672,10 @@
       <w:pPr>
         <w:spacing w:after="240" w:before="240" w:line="300" w:lineRule="auto"/>
         <w:jc w:val="both"/>
-        <w:rPr>
-          <w:highlight w:val="white"/>
-        </w:rPr>
-      </w:pPr>
-      <w:r>
-        <w:rPr>
-          <w:highlight w:val="white"/>
+        <w:rPr/>
+      </w:pPr>
+      <w:r>
+        <w:rPr>
           <w:rtl w:val="0"/>
         </w:rPr>
         <w:t xml:space="preserve">10.1</w:t>
@@ -5458,14 +4685,12 @@
       <w:r>
         <w:rPr>
           <w:b w:val="1"/>
-          <w:highlight w:val="white"/>
           <w:rtl w:val="0"/>
         </w:rPr>
         <w:t xml:space="preserve">CONTRATADA</w:t>
       </w:r>
       <w:r>
         <w:rPr>
-          <w:highlight w:val="white"/>
           <w:rtl w:val="0"/>
         </w:rPr>
         <w:t xml:space="preserve"> envidará seus melhores esforços para proteger os dados dos alunos e da </w:t>
@@ -5473,14 +4698,12 @@
       <w:r>
         <w:rPr>
           <w:b w:val="1"/>
-          <w:highlight w:val="white"/>
           <w:rtl w:val="0"/>
         </w:rPr>
         <w:t xml:space="preserve">CONTRATANTE</w:t>
       </w:r>
       <w:r>
         <w:rPr>
-          <w:highlight w:val="white"/>
           <w:rtl w:val="0"/>
         </w:rPr>
         <w:t xml:space="preserve"> de acessos não autorizados e de situações acidentais ou ilícitas de destruição, perda, alteração, comunicação ou qualquer forma de tratamento inadequado ou ilícito, principalmente dados pessoais e dados pessoais sensíveis, aplicando as medidas de segurança, técnicas e administrativas necessárias e disponíveis à época e exigindo contratualmente de seus fornecedores a adoção do mesmo nível de Segurança da Informação, com base nas melhores práticas de mercado.</w:t>
@@ -5490,13 +4713,10 @@
       <w:pPr>
         <w:spacing w:after="240" w:before="240" w:line="300" w:lineRule="auto"/>
         <w:jc w:val="both"/>
-        <w:rPr>
-          <w:highlight w:val="white"/>
-        </w:rPr>
-      </w:pPr>
-      <w:r>
-        <w:rPr>
-          <w:highlight w:val="white"/>
+        <w:rPr/>
+      </w:pPr>
+      <w:r>
+        <w:rPr>
           <w:rtl w:val="0"/>
         </w:rPr>
         <w:t xml:space="preserve">10.2</w:t>
@@ -5506,14 +4726,12 @@
       <w:r>
         <w:rPr>
           <w:b w:val="1"/>
-          <w:highlight w:val="white"/>
           <w:rtl w:val="0"/>
         </w:rPr>
         <w:t xml:space="preserve">CONTRATANTE</w:t>
       </w:r>
       <w:r>
         <w:rPr>
-          <w:highlight w:val="white"/>
           <w:rtl w:val="0"/>
         </w:rPr>
         <w:t xml:space="preserve"> tem conhecimento da Política de Privacidade e Proteção de Dados Pessoais e do Regimento Interno da </w:t>
@@ -5521,14 +4739,12 @@
       <w:r>
         <w:rPr>
           <w:b w:val="1"/>
-          <w:highlight w:val="white"/>
           <w:rtl w:val="0"/>
         </w:rPr>
         <w:t xml:space="preserve">CONTRATADA</w:t>
       </w:r>
       <w:r>
         <w:rPr>
-          <w:highlight w:val="white"/>
           <w:rtl w:val="0"/>
         </w:rPr>
         <w:t xml:space="preserve"> disponíveis no seu endereço eletrônico e na sua Secretaria, consentindo com o tratamento dos dados pessoais do(a) aluno(a) para os fins relacionados à prestação dos serviços objeto deste contrato, em consonância com os artigos 11 e 14 da Lei 13.709/2018 – Lei Geral de Proteção de Dados.</w:t>
@@ -5538,13 +4754,10 @@
       <w:pPr>
         <w:spacing w:after="240" w:before="240" w:line="300" w:lineRule="auto"/>
         <w:jc w:val="both"/>
-        <w:rPr>
-          <w:highlight w:val="white"/>
-        </w:rPr>
-      </w:pPr>
-      <w:r>
-        <w:rPr>
-          <w:highlight w:val="white"/>
+        <w:rPr/>
+      </w:pPr>
+      <w:r>
+        <w:rPr>
           <w:rtl w:val="0"/>
         </w:rPr>
         <w:t xml:space="preserve">10.3</w:t>
@@ -5554,14 +4767,12 @@
       <w:r>
         <w:rPr>
           <w:b w:val="1"/>
-          <w:highlight w:val="white"/>
           <w:rtl w:val="0"/>
         </w:rPr>
         <w:t xml:space="preserve">CONTRATADA</w:t>
       </w:r>
       <w:r>
         <w:rPr>
-          <w:highlight w:val="white"/>
           <w:rtl w:val="0"/>
         </w:rPr>
         <w:t xml:space="preserve"> para fins indenizatórios.</w:t>
@@ -5603,16 +4814,9 @@
       </w:r>
       <w:r>
         <w:rPr>
-          <w:highlight w:val="yellow"/>
-          <w:rtl w:val="0"/>
-        </w:rPr>
-        <w:t xml:space="preserve">{{ title_case(signature_local | lower) }</w:t>
-      </w:r>
-      <w:r>
-        <w:rPr>
-          <w:rtl w:val="0"/>
-        </w:rPr>
-        <w:t xml:space="preserve">}, com exclusão de qualquer outro, por mais privilegiado que seja ou venha a ser, para processar e julgar qualquer ação ou dirimir questões decorrentes ou relacionadas ao presente Contrato e aos serviços aqui contratados.</w:t>
+          <w:rtl w:val="0"/>
+        </w:rPr>
+        <w:t xml:space="preserve">{{ title_case(signature_local | lower) }}, com exclusão de qualquer outro, por mais privilegiado que seja ou venha a ser, para processar e julgar qualquer ação ou dirimir questões decorrentes ou relacionadas ao presente Contrato e aos serviços aqui contratados.</w:t>
       </w:r>
     </w:p>
     <w:p>
@@ -5648,29 +4852,9 @@
       </w:pPr>
       <w:r>
         <w:rPr>
-          <w:highlight w:val="yellow"/>
-          <w:rtl w:val="0"/>
-        </w:rPr>
-        <w:t xml:space="preserve">{{ title_case(signature_local | lower) }}</w:t>
-      </w:r>
-      <w:r>
-        <w:rPr>
-          <w:rtl w:val="0"/>
-        </w:rPr>
-        <w:t xml:space="preserve">, </w:t>
-      </w:r>
-      <w:r>
-        <w:rPr>
-          <w:highlight w:val="yellow"/>
-          <w:rtl w:val="0"/>
-        </w:rPr>
-        <w:t xml:space="preserve">{{ signature_date }}</w:t>
-      </w:r>
-      <w:r>
-        <w:rPr>
-          <w:rtl w:val="0"/>
-        </w:rPr>
-        <w:t xml:space="preserve">.</w:t>
+          <w:rtl w:val="0"/>
+        </w:rPr>
+        <w:t xml:space="preserve">{{ title_case(signature_local | lower) }}, {{ signature_date }}.</w:t>
       </w:r>
       <w:r>
         <w:rPr>
@@ -5698,13 +4882,10 @@
       <w:pPr>
         <w:spacing w:after="0" w:line="300" w:lineRule="auto"/>
         <w:jc w:val="center"/>
-        <w:rPr>
-          <w:highlight w:val="cyan"/>
-        </w:rPr>
-      </w:pPr>
-      <w:r>
-        <w:rPr>
-          <w:highlight w:val="cyan"/>
+        <w:rPr/>
+      </w:pPr>
+      <w:r>
+        <w:rPr>
           <w:rtl w:val="0"/>
         </w:rPr>
         <w:t xml:space="preserve">{%p for item in contractors %}</w:t>
@@ -5721,9 +4902,7 @@
         <w:spacing w:after="0" w:before="300" w:line="240" w:lineRule="auto"/>
         <w:ind w:left="1440" w:right="5.669291338583093" w:firstLine="720"/>
         <w:jc w:val="left"/>
-        <w:rPr>
-          <w:shd w:fill="ff9900" w:val="clear"/>
-        </w:rPr>
+        <w:rPr/>
       </w:pPr>
       <w:bookmarkStart w:colFirst="0" w:colLast="0" w:name="_2et92p0" w:id="4"/>
       <w:bookmarkEnd w:id="4"/>
@@ -5731,7 +4910,6 @@
         <w:rPr>
           <w:b w:val="0"/>
           <w:color w:val="ffffff"/>
-          <w:shd w:fill="ff9900" w:val="clear"/>
           <w:rtl w:val="0"/>
         </w:rPr>
         <w:t xml:space="preserve">{{  generate_anchor('signHere',item.email)  }}</w:t>
@@ -5763,13 +4941,11 @@
         <w:jc w:val="center"/>
         <w:rPr>
           <w:b w:val="1"/>
-          <w:highlight w:val="yellow"/>
-        </w:rPr>
-      </w:pPr>
-      <w:r>
-        <w:rPr>
-          <w:b w:val="1"/>
-          <w:highlight w:val="yellow"/>
+        </w:rPr>
+      </w:pPr>
+      <w:r>
+        <w:rPr>
+          <w:b w:val="1"/>
           <w:rtl w:val="0"/>
         </w:rPr>
         <w:t xml:space="preserve">{{ item.name.text | upper }}</w:t>
@@ -5781,13 +4957,11 @@
         <w:jc w:val="center"/>
         <w:rPr>
           <w:b w:val="1"/>
-          <w:highlight w:val="yellow"/>
-        </w:rPr>
-      </w:pPr>
-      <w:r>
-        <w:rPr>
-          <w:b w:val="1"/>
-          <w:highlight w:val="yellow"/>
+        </w:rPr>
+      </w:pPr>
+      <w:r>
+        <w:rPr>
+          <w:b w:val="1"/>
           <w:rtl w:val="0"/>
         </w:rPr>
         <w:t xml:space="preserve">{{ item.cpf }}</w:t>
@@ -5797,13 +4971,10 @@
       <w:pPr>
         <w:spacing w:after="0" w:line="300" w:lineRule="auto"/>
         <w:jc w:val="center"/>
-        <w:rPr>
-          <w:highlight w:val="cyan"/>
-        </w:rPr>
-      </w:pPr>
-      <w:r>
-        <w:rPr>
-          <w:highlight w:val="cyan"/>
+        <w:rPr/>
+      </w:pPr>
+      <w:r>
+        <w:rPr>
           <w:rtl w:val="0"/>
         </w:rPr>
         <w:t xml:space="preserve">{%p endfor %}</w:t>
@@ -5839,7 +5010,6 @@
         <w:rPr>
           <w:b w:val="0"/>
           <w:color w:val="ffffff"/>
-          <w:shd w:fill="ff9900" w:val="clear"/>
         </w:rPr>
       </w:pPr>
       <w:bookmarkStart w:colFirst="0" w:colLast="0" w:name="_tyjcwt" w:id="5"/>
@@ -5848,7 +5018,6 @@
         <w:rPr>
           <w:b w:val="0"/>
           <w:color w:val="ffffff"/>
-          <w:shd w:fill="ff9900" w:val="clear"/>
           <w:rtl w:val="0"/>
         </w:rPr>
         <w:t xml:space="preserve">{{  generate_anchor('signHere', school_email)  }}</w:t>
@@ -5873,14 +5042,11 @@
         <w:spacing w:after="0" w:line="300" w:lineRule="auto"/>
         <w:ind w:right="-7.795275590551114"/>
         <w:jc w:val="center"/>
-        <w:rPr>
-          <w:highlight w:val="yellow"/>
-        </w:rPr>
-      </w:pPr>
-      <w:r>
-        <w:rPr>
-          <w:b w:val="1"/>
-          <w:highlight w:val="yellow"/>
+        <w:rPr/>
+      </w:pPr>
+      <w:r>
+        <w:rPr>
+          <w:b w:val="1"/>
           <w:rtl w:val="0"/>
         </w:rPr>
         <w:t xml:space="preserve">{{ school[“legal_name”] }}</w:t>
@@ -5897,13 +5063,11 @@
         <w:ind w:right="-567"/>
         <w:rPr>
           <w:b w:val="1"/>
-          <w:highlight w:val="white"/>
-        </w:rPr>
-      </w:pPr>
-      <w:r>
-        <w:rPr>
-          <w:b w:val="1"/>
-          <w:highlight w:val="white"/>
+        </w:rPr>
+      </w:pPr>
+      <w:r>
+        <w:rPr>
+          <w:b w:val="1"/>
           <w:rtl w:val="0"/>
         </w:rPr>
         <w:t xml:space="preserve">Testemunhas:</w:t>
@@ -5940,13 +5104,10 @@
             <w:pPr>
               <w:widowControl w:val="0"/>
               <w:spacing w:after="0" w:line="300" w:lineRule="auto"/>
-              <w:rPr>
-                <w:highlight w:val="white"/>
-              </w:rPr>
+              <w:rPr/>
             </w:pPr>
             <w:r>
               <w:rPr>
-                <w:highlight w:val="white"/>
                 <w:rtl w:val="0"/>
               </w:rPr>
               <w:t xml:space="preserve">1. _______________________________</w:t>
@@ -5956,13 +5117,10 @@
             <w:pPr>
               <w:widowControl w:val="0"/>
               <w:spacing w:after="0" w:line="300" w:lineRule="auto"/>
-              <w:rPr>
-                <w:highlight w:val="white"/>
-              </w:rPr>
+              <w:rPr/>
             </w:pPr>
             <w:r>
               <w:rPr>
-                <w:highlight w:val="white"/>
                 <w:rtl w:val="0"/>
               </w:rPr>
               <w:t xml:space="preserve">Nome:</w:t>
@@ -5972,13 +5130,10 @@
             <w:pPr>
               <w:widowControl w:val="0"/>
               <w:spacing w:after="0" w:line="300" w:lineRule="auto"/>
-              <w:rPr>
-                <w:highlight w:val="white"/>
-              </w:rPr>
+              <w:rPr/>
             </w:pPr>
             <w:r>
               <w:rPr>
-                <w:highlight w:val="white"/>
                 <w:rtl w:val="0"/>
               </w:rPr>
               <w:t xml:space="preserve">CPF:</w:t>
@@ -5993,13 +5148,10 @@
             <w:pPr>
               <w:widowControl w:val="0"/>
               <w:spacing w:after="0" w:line="300" w:lineRule="auto"/>
-              <w:rPr>
-                <w:highlight w:val="white"/>
-              </w:rPr>
+              <w:rPr/>
             </w:pPr>
             <w:r>
               <w:rPr>
-                <w:highlight w:val="white"/>
                 <w:rtl w:val="0"/>
               </w:rPr>
               <w:t xml:space="preserve">2. _______________________________</w:t>
@@ -6009,13 +5161,10 @@
             <w:pPr>
               <w:widowControl w:val="0"/>
               <w:spacing w:after="0" w:line="300" w:lineRule="auto"/>
-              <w:rPr>
-                <w:highlight w:val="white"/>
-              </w:rPr>
+              <w:rPr/>
             </w:pPr>
             <w:r>
               <w:rPr>
-                <w:highlight w:val="white"/>
                 <w:rtl w:val="0"/>
               </w:rPr>
               <w:t xml:space="preserve">Nome:</w:t>
@@ -6025,13 +5174,10 @@
             <w:pPr>
               <w:widowControl w:val="0"/>
               <w:spacing w:after="0" w:line="300" w:lineRule="auto"/>
-              <w:rPr>
-                <w:highlight w:val="white"/>
-              </w:rPr>
+              <w:rPr/>
             </w:pPr>
             <w:r>
               <w:rPr>
-                <w:highlight w:val="white"/>
                 <w:rtl w:val="0"/>
               </w:rPr>
               <w:t xml:space="preserve">CPF: </w:t>

</xml_diff>

<commit_message>
slx-307: formata data como string para conseguir serializar (importacao via csv e json), acerto no docx
</commit_message>
<xml_diff>
--- a/docassemble/docassemble/brcomeducalegal/data/templates/contrato-prestacao-servicos-educacionais.docx
+++ b/docassemble/docassemble/brcomeducalegal/data/templates/contrato-prestacao-servicos-educacionais.docx
@@ -11,7 +11,6 @@
           <w:b w:val="1"/>
           <w:sz w:val="24"/>
           <w:szCs w:val="24"/>
-          <w:highlight w:val="yellow"/>
         </w:rPr>
       </w:pPr>
       <w:r>
@@ -28,7 +27,6 @@
           <w:b w:val="1"/>
           <w:sz w:val="24"/>
           <w:szCs w:val="24"/>
-          <w:highlight w:val="yellow"/>
           <w:rtl w:val="0"/>
         </w:rPr>
         <w:t xml:space="preserve">{{ school_year }}</w:t>
@@ -133,12 +131,10 @@
               <w:jc w:val="both"/>
               <w:rPr>
                 <w:b w:val="1"/>
-                <w:highlight w:val="yellow"/>
               </w:rPr>
             </w:pPr>
             <w:r>
               <w:rPr>
-                <w:highlight w:val="cyan"/>
                 <w:rtl w:val="0"/>
               </w:rPr>
               <w:t xml:space="preserve">{%p for item in students %}</w:t>
@@ -165,9 +161,7 @@
               <w:spacing w:after="0" w:before="80" w:line="300" w:lineRule="auto"/>
               <w:ind w:left="0" w:right="0" w:firstLine="0"/>
               <w:jc w:val="both"/>
-              <w:rPr>
-                <w:highlight w:val="yellow"/>
-              </w:rPr>
+              <w:rPr/>
             </w:pPr>
             <w:r>
               <w:rPr>
@@ -179,7 +173,6 @@
             <w:r>
               <w:rPr>
                 <w:b w:val="1"/>
-                <w:highlight w:val="white"/>
                 <w:rtl w:val="0"/>
               </w:rPr>
               <w:t xml:space="preserve">      </w:t>
@@ -187,7 +180,6 @@
             <w:r>
               <w:rPr>
                 <w:b w:val="1"/>
-                <w:highlight w:val="yellow"/>
                 <w:rtl w:val="0"/>
               </w:rPr>
               <w:t xml:space="preserve">{{ item.name.text  | upper }}</w:t>
@@ -196,14 +188,37 @@
               <w:rPr>
                 <w:rtl w:val="0"/>
               </w:rPr>
-              <w:t xml:space="preserve">, </w:t>
-            </w:r>
-            <w:r>
-              <w:rPr>
-                <w:highlight w:val="yellow"/>
-                <w:rtl w:val="0"/>
-              </w:rPr>
-              <w:t xml:space="preserve">{{ item.nationality }}</w:t>
+              <w:t xml:space="preserve">, {{ item.nationality }},</w:t>
+            </w:r>
+            <w:r>
+              <w:rPr>
+                <w:rtl w:val="0"/>
+              </w:rPr>
+              <w:t xml:space="preserve">{% if item.cpf %} i</w:t>
+            </w:r>
+            <w:r>
+              <w:rPr>
+                <w:rtl w:val="0"/>
+              </w:rPr>
+              <w:t xml:space="preserve">nscrito</w:t>
+            </w:r>
+            <w:r>
+              <w:rPr>
+                <w:rtl w:val="0"/>
+              </w:rPr>
+              <w:t xml:space="preserve">(a) </w:t>
+            </w:r>
+            <w:r>
+              <w:rPr>
+                <w:rtl w:val="0"/>
+              </w:rPr>
+              <w:t xml:space="preserve">no CPF sob n.º </w:t>
+            </w:r>
+            <w:r>
+              <w:rPr>
+                <w:rtl w:val="0"/>
+              </w:rPr>
+              <w:t xml:space="preserve">{{ item.cpf }}</w:t>
             </w:r>
             <w:r>
               <w:rPr>
@@ -213,246 +228,75 @@
             </w:r>
             <w:r>
               <w:rPr>
-                <w:highlight w:val="cyan"/>
-                <w:rtl w:val="0"/>
-              </w:rPr>
-              <w:t xml:space="preserve">{% if item.cpf %}</w:t>
-            </w:r>
-            <w:r>
-              <w:rPr>
-                <w:rtl w:val="0"/>
-              </w:rPr>
-              <w:t xml:space="preserve"> i</w:t>
-            </w:r>
-            <w:r>
-              <w:rPr>
-                <w:highlight w:val="white"/>
-                <w:rtl w:val="0"/>
-              </w:rPr>
-              <w:t xml:space="preserve">nscrito</w:t>
-            </w:r>
-            <w:r>
-              <w:rPr>
-                <w:highlight w:val="yellow"/>
-                <w:rtl w:val="0"/>
-              </w:rPr>
-              <w:t xml:space="preserve">(a)</w:t>
-            </w:r>
-            <w:r>
-              <w:rPr>
-                <w:rtl w:val="0"/>
-              </w:rPr>
-              <w:t xml:space="preserve"> </w:t>
-            </w:r>
-            <w:r>
-              <w:rPr>
-                <w:highlight w:val="white"/>
-                <w:rtl w:val="0"/>
-              </w:rPr>
-              <w:t xml:space="preserve">no CPF sob n.º </w:t>
-            </w:r>
-            <w:r>
-              <w:rPr>
-                <w:highlight w:val="yellow"/>
-                <w:rtl w:val="0"/>
-              </w:rPr>
-              <w:t xml:space="preserve">{{ item.cpf }}</w:t>
-            </w:r>
-            <w:r>
-              <w:rPr>
-                <w:highlight w:val="white"/>
-                <w:rtl w:val="0"/>
-              </w:rPr>
-              <w:t xml:space="preserve">,</w:t>
-            </w:r>
-            <w:r>
-              <w:rPr>
-                <w:highlight w:val="cyan"/>
-                <w:rtl w:val="0"/>
-              </w:rPr>
-              <w:t xml:space="preserve">{% endif %}{% if item.rg %}</w:t>
-            </w:r>
-            <w:r>
-              <w:rPr>
-                <w:rtl w:val="0"/>
-              </w:rPr>
-              <w:t xml:space="preserve"> </w:t>
-            </w:r>
-            <w:r>
-              <w:rPr>
-                <w:highlight w:val="white"/>
-                <w:rtl w:val="0"/>
-              </w:rPr>
-              <w:t xml:space="preserve">RG n.º</w:t>
-            </w:r>
-            <w:r>
-              <w:rPr>
-                <w:rtl w:val="0"/>
-              </w:rPr>
-              <w:t xml:space="preserve"> </w:t>
-            </w:r>
-            <w:r>
-              <w:rPr>
-                <w:highlight w:val="yellow"/>
-                <w:rtl w:val="0"/>
-              </w:rPr>
-              <w:t xml:space="preserve">{{ item.rg }}</w:t>
-            </w:r>
-            <w:r>
-              <w:rPr>
-                <w:rtl w:val="0"/>
-              </w:rPr>
-              <w:t xml:space="preserve">,</w:t>
-            </w:r>
-            <w:r>
-              <w:rPr>
-                <w:highlight w:val="cyan"/>
+                <w:rtl w:val="0"/>
+              </w:rPr>
+              <w:t xml:space="preserve">{% endif %}{% if item.rg %} </w:t>
+            </w:r>
+            <w:r>
+              <w:rPr>
+                <w:rtl w:val="0"/>
+              </w:rPr>
+              <w:t xml:space="preserve">RG n.º </w:t>
+            </w:r>
+            <w:r>
+              <w:rPr>
+                <w:rtl w:val="0"/>
+              </w:rPr>
+              <w:t xml:space="preserve">{{ item.rg }},</w:t>
+            </w:r>
+            <w:r>
+              <w:rPr>
                 <w:rtl w:val="0"/>
               </w:rPr>
               <w:t xml:space="preserve">{% endif %}</w:t>
             </w:r>
             <w:r>
               <w:rPr>
-                <w:highlight w:val="white"/>
                 <w:rtl w:val="0"/>
               </w:rPr>
               <w:t xml:space="preserve"> residente e domiciliado</w:t>
             </w:r>
             <w:r>
               <w:rPr>
-                <w:highlight w:val="yellow"/>
-                <w:rtl w:val="0"/>
-              </w:rPr>
-              <w:t xml:space="preserve">(a)</w:t>
-            </w:r>
-            <w:r>
-              <w:rPr>
-                <w:rtl w:val="0"/>
-              </w:rPr>
-              <w:t xml:space="preserve"> </w:t>
-            </w:r>
-            <w:r>
-              <w:rPr>
-                <w:highlight w:val="white"/>
-                <w:rtl w:val="0"/>
-              </w:rPr>
-              <w:t xml:space="preserve">no endereço</w:t>
-            </w:r>
-            <w:r>
-              <w:rPr>
-                <w:rtl w:val="0"/>
-              </w:rPr>
-              <w:t xml:space="preserve"> </w:t>
-            </w:r>
-            <w:r>
-              <w:rPr>
-                <w:highlight w:val="yellow"/>
-                <w:rtl w:val="0"/>
-              </w:rPr>
-              <w:t xml:space="preserve">{{ title_case(item.address.street_name | lower) }}</w:t>
-            </w:r>
-            <w:r>
-              <w:rPr>
-                <w:rtl w:val="0"/>
-              </w:rPr>
-              <w:t xml:space="preserve">, n.º </w:t>
-            </w:r>
-            <w:r>
-              <w:rPr>
-                <w:highlight w:val="yellow"/>
-                <w:rtl w:val="0"/>
-              </w:rPr>
-              <w:t xml:space="preserve">{{ item.address.street_number}}</w:t>
-            </w:r>
-            <w:r>
-              <w:rPr>
-                <w:highlight w:val="cyan"/>
-                <w:rtl w:val="0"/>
-              </w:rPr>
-              <w:t xml:space="preserve">{% if item.address.unit %}</w:t>
-            </w:r>
-            <w:r>
-              <w:rPr>
-                <w:rtl w:val="0"/>
-              </w:rPr>
-              <w:t xml:space="preserve">, </w:t>
-            </w:r>
-            <w:r>
-              <w:rPr>
-                <w:highlight w:val="yellow"/>
+                <w:rtl w:val="0"/>
+              </w:rPr>
+              <w:t xml:space="preserve">(a) </w:t>
+            </w:r>
+            <w:r>
+              <w:rPr>
+                <w:rtl w:val="0"/>
+              </w:rPr>
+              <w:t xml:space="preserve">no endereço </w:t>
+            </w:r>
+            <w:r>
+              <w:rPr>
+                <w:rtl w:val="0"/>
+              </w:rPr>
+              <w:t xml:space="preserve">{{ title_case(item.address.street_name | lower) }}, n.º {{ item.address.street_number}}</w:t>
+            </w:r>
+            <w:r>
+              <w:rPr>
+                <w:rtl w:val="0"/>
+              </w:rPr>
+              <w:t xml:space="preserve">{% if item.address.unit %}, </w:t>
+            </w:r>
+            <w:r>
+              <w:rPr>
                 <w:rtl w:val="0"/>
               </w:rPr>
               <w:t xml:space="preserve">{{ item.address.unit | lower }}</w:t>
             </w:r>
             <w:r>
               <w:rPr>
-                <w:highlight w:val="cyan"/>
-                <w:rtl w:val="0"/>
-              </w:rPr>
-              <w:t xml:space="preserve">{% endif %}</w:t>
-            </w:r>
-            <w:r>
-              <w:rPr>
-                <w:rtl w:val="0"/>
-              </w:rPr>
-              <w:t xml:space="preserve">, Bairro </w:t>
-            </w:r>
-            <w:r>
-              <w:rPr>
-                <w:highlight w:val="yellow"/>
-                <w:rtl w:val="0"/>
-              </w:rPr>
-              <w:t xml:space="preserve">{{ title_case (item.address.neighborhood | lower) }}</w:t>
-            </w:r>
-            <w:r>
-              <w:rPr>
-                <w:rtl w:val="0"/>
-              </w:rPr>
-              <w:t xml:space="preserve">, </w:t>
-            </w:r>
-            <w:r>
-              <w:rPr>
-                <w:highlight w:val="yellow"/>
-                <w:rtl w:val="0"/>
-              </w:rPr>
-              <w:t xml:space="preserve">{{ title_case(item.address.city | lower)}}</w:t>
-            </w:r>
-            <w:r>
-              <w:rPr>
-                <w:rtl w:val="0"/>
-              </w:rPr>
-              <w:t xml:space="preserve">/</w:t>
-            </w:r>
-            <w:r>
-              <w:rPr>
-                <w:highlight w:val="yellow"/>
-                <w:rtl w:val="0"/>
-              </w:rPr>
-              <w:t xml:space="preserve">{{item.address.state}}</w:t>
-            </w:r>
-            <w:r>
-              <w:rPr>
-                <w:rtl w:val="0"/>
-              </w:rPr>
-              <w:t xml:space="preserve">, CEP </w:t>
-            </w:r>
-            <w:r>
-              <w:rPr>
-                <w:highlight w:val="yellow"/>
-                <w:rtl w:val="0"/>
-              </w:rPr>
-              <w:t xml:space="preserve">{{ item.address.zip}}</w:t>
-            </w:r>
-            <w:r>
-              <w:rPr>
-                <w:rtl w:val="0"/>
-              </w:rPr>
-              <w:t xml:space="preserve">.</w:t>
-            </w:r>
-            <w:r>
-              <w:rPr>
-                <w:rtl w:val="0"/>
-              </w:rPr>
+                <w:rtl w:val="0"/>
+              </w:rPr>
+              <w:t xml:space="preserve">{% endif %}, Bairro </w:t>
+            </w:r>
+            <w:r>
+              <w:rPr>
+                <w:rtl w:val="0"/>
+              </w:rPr>
+              <w:t xml:space="preserve">{{ title_case (item.address.neighborhood | lower) }}, {{ title_case(item.address.city | lower)}}/{{item.address.state}}, CEP {{ item.address.zip}}.</w:t>
             </w:r>
           </w:p>
           <w:p>
@@ -471,28 +315,23 @@
               <w:spacing w:after="0" w:before="0" w:line="300" w:lineRule="auto"/>
               <w:ind w:left="0" w:right="0" w:firstLine="0"/>
               <w:jc w:val="both"/>
-              <w:rPr>
-                <w:highlight w:val="yellow"/>
-              </w:rPr>
+              <w:rPr/>
             </w:pPr>
             <w:r>
               <w:rPr>
                 <w:b w:val="1"/>
-                <w:highlight w:val="white"/>
                 <w:rtl w:val="0"/>
               </w:rPr>
               <w:t xml:space="preserve">I.2      </w:t>
             </w:r>
             <w:r>
               <w:rPr>
-                <w:highlight w:val="white"/>
                 <w:rtl w:val="0"/>
               </w:rPr>
               <w:t xml:space="preserve">Série: </w:t>
             </w:r>
             <w:r>
               <w:rPr>
-                <w:highlight w:val="yellow"/>
                 <w:rtl w:val="0"/>
               </w:rPr>
               <w:t xml:space="preserve">{{ item.grade}} </w:t>
@@ -514,28 +353,23 @@
               <w:spacing w:after="0" w:before="0" w:line="300" w:lineRule="auto"/>
               <w:ind w:left="0" w:right="0" w:firstLine="0"/>
               <w:jc w:val="both"/>
-              <w:rPr>
-                <w:highlight w:val="yellow"/>
-              </w:rPr>
+              <w:rPr/>
             </w:pPr>
             <w:r>
               <w:rPr>
                 <w:b w:val="1"/>
-                <w:highlight w:val="white"/>
                 <w:rtl w:val="0"/>
               </w:rPr>
               <w:t xml:space="preserve">I.3      </w:t>
             </w:r>
             <w:r>
               <w:rPr>
-                <w:highlight w:val="white"/>
                 <w:rtl w:val="0"/>
               </w:rPr>
               <w:t xml:space="preserve">Período: </w:t>
             </w:r>
             <w:r>
               <w:rPr>
-                <w:highlight w:val="yellow"/>
                 <w:rtl w:val="0"/>
               </w:rPr>
               <w:t xml:space="preserve">{{ item.period }}{% if school_division %}</w:t>
@@ -557,28 +391,23 @@
               <w:spacing w:after="80" w:before="0" w:line="300" w:lineRule="auto"/>
               <w:ind w:left="0" w:right="0" w:firstLine="0"/>
               <w:jc w:val="both"/>
-              <w:rPr>
-                <w:highlight w:val="yellow"/>
-              </w:rPr>
+              <w:rPr/>
             </w:pPr>
             <w:r>
               <w:rPr>
                 <w:b w:val="1"/>
-                <w:highlight w:val="white"/>
                 <w:rtl w:val="0"/>
               </w:rPr>
               <w:t xml:space="preserve">I.4      </w:t>
             </w:r>
             <w:r>
               <w:rPr>
-                <w:highlight w:val="white"/>
                 <w:rtl w:val="0"/>
               </w:rPr>
               <w:t xml:space="preserve">Unidade: </w:t>
             </w:r>
             <w:r>
               <w:rPr>
-                <w:highlight w:val="yellow"/>
                 <w:rtl w:val="0"/>
               </w:rPr>
               <w:t xml:space="preserve">{{ school_division }} {% endif %}</w:t>
@@ -589,13 +418,10 @@
               <w:widowControl w:val="0"/>
               <w:spacing w:after="80" w:before="80" w:line="300" w:lineRule="auto"/>
               <w:jc w:val="both"/>
-              <w:rPr>
-                <w:highlight w:val="yellow"/>
-              </w:rPr>
+              <w:rPr/>
             </w:pPr>
             <w:r>
               <w:rPr>
-                <w:highlight w:val="cyan"/>
                 <w:rtl w:val="0"/>
               </w:rPr>
               <w:t xml:space="preserve">{%p endfor %}</w:t>
@@ -665,13 +491,10 @@
               <w:widowControl w:val="0"/>
               <w:spacing w:after="80" w:before="80" w:line="300" w:lineRule="auto"/>
               <w:jc w:val="both"/>
-              <w:rPr>
-                <w:highlight w:val="cyan"/>
-              </w:rPr>
+              <w:rPr/>
             </w:pPr>
             <w:r>
               <w:rPr>
-                <w:highlight w:val="cyan"/>
                 <w:rtl w:val="0"/>
               </w:rPr>
               <w:t xml:space="preserve">{%p for item in contractors %}</w:t>
@@ -692,7 +515,6 @@
             <w:r>
               <w:rPr>
                 <w:b w:val="1"/>
-                <w:highlight w:val="yellow"/>
                 <w:rtl w:val="0"/>
               </w:rPr>
               <w:t xml:space="preserve">{{ item.name.text  | upper }}</w:t>
@@ -701,280 +523,139 @@
               <w:rPr>
                 <w:rtl w:val="0"/>
               </w:rPr>
-              <w:t xml:space="preserve">, </w:t>
-            </w:r>
-            <w:r>
-              <w:rPr>
-                <w:highlight w:val="yellow"/>
-                <w:rtl w:val="0"/>
-              </w:rPr>
-              <w:t xml:space="preserve">{{ item.nationality }}</w:t>
-            </w:r>
-            <w:r>
-              <w:rPr>
-                <w:rtl w:val="0"/>
-              </w:rPr>
-              <w:t xml:space="preserve">, </w:t>
-            </w:r>
-            <w:r>
-              <w:rPr>
-                <w:highlight w:val="cyan"/>
+              <w:t xml:space="preserve">, {{ item.nationality }}, </w:t>
+            </w:r>
+            <w:r>
+              <w:rPr>
                 <w:rtl w:val="0"/>
               </w:rPr>
               <w:t xml:space="preserve">{% if item.marital_status != "None" %}</w:t>
             </w:r>
             <w:r>
               <w:rPr>
-                <w:highlight w:val="yellow"/>
-                <w:rtl w:val="0"/>
-              </w:rPr>
-              <w:t xml:space="preserve">{{ item.marital_status | lower }}</w:t>
-            </w:r>
-            <w:r>
-              <w:rPr>
-                <w:rtl w:val="0"/>
-              </w:rPr>
-              <w:t xml:space="preserve">, {</w:t>
-            </w:r>
-            <w:r>
-              <w:rPr>
-                <w:highlight w:val="cyan"/>
-                <w:rtl w:val="0"/>
-              </w:rPr>
-              <w:t xml:space="preserve">% endif %</w:t>
-            </w:r>
-            <w:r>
-              <w:rPr>
-                <w:rtl w:val="0"/>
-              </w:rPr>
-              <w:t xml:space="preserve">}</w:t>
-            </w:r>
-            <w:r>
-              <w:rPr>
-                <w:highlight w:val="cyan"/>
-                <w:rtl w:val="0"/>
-              </w:rPr>
-              <w:t xml:space="preserve">{% if item.occupation %}</w:t>
-            </w:r>
-            <w:r>
-              <w:rPr>
-                <w:highlight w:val="yellow"/>
+                <w:rtl w:val="0"/>
+              </w:rPr>
+              <w:t xml:space="preserve">{{ item.marital_status | lower }}, {</w:t>
+            </w:r>
+            <w:r>
+              <w:rPr>
+                <w:rtl w:val="0"/>
+              </w:rPr>
+              <w:t xml:space="preserve">% endif %}{% if item.occupation %}</w:t>
+            </w:r>
+            <w:r>
+              <w:rPr>
                 <w:rtl w:val="0"/>
               </w:rPr>
               <w:t xml:space="preserve">{{ item.occupation | lower }}, </w:t>
             </w:r>
             <w:r>
               <w:rPr>
-                <w:highlight w:val="cyan"/>
                 <w:rtl w:val="0"/>
               </w:rPr>
               <w:t xml:space="preserve">{% endif %}</w:t>
             </w:r>
             <w:r>
               <w:rPr>
-                <w:highlight w:val="white"/>
                 <w:rtl w:val="0"/>
               </w:rPr>
               <w:t xml:space="preserve">inscrito</w:t>
             </w:r>
             <w:r>
               <w:rPr>
-                <w:highlight w:val="yellow"/>
                 <w:rtl w:val="0"/>
               </w:rPr>
               <w:t xml:space="preserve">(a)</w:t>
             </w:r>
             <w:r>
               <w:rPr>
-                <w:highlight w:val="white"/>
-                <w:rtl w:val="0"/>
-              </w:rPr>
-              <w:t xml:space="preserve"> no CPF sob n.º</w:t>
-            </w:r>
-            <w:r>
-              <w:rPr>
-                <w:rtl w:val="0"/>
-              </w:rPr>
-              <w:t xml:space="preserve"> </w:t>
-            </w:r>
-            <w:r>
-              <w:rPr>
-                <w:highlight w:val="yellow"/>
+                <w:rtl w:val="0"/>
+              </w:rPr>
+              <w:t xml:space="preserve"> no CPF sob n.º </w:t>
+            </w:r>
+            <w:r>
+              <w:rPr>
                 <w:rtl w:val="0"/>
               </w:rPr>
               <w:t xml:space="preserve">{{ item.cpf }},</w:t>
             </w:r>
             <w:r>
               <w:rPr>
-                <w:highlight w:val="cyan"/>
                 <w:rtl w:val="0"/>
               </w:rPr>
               <w:t xml:space="preserve">{% if item.rg %}</w:t>
             </w:r>
             <w:r>
               <w:rPr>
-                <w:highlight w:val="white"/>
-                <w:rtl w:val="0"/>
-              </w:rPr>
-              <w:t xml:space="preserve"> RG sob n.º</w:t>
-            </w:r>
-            <w:r>
-              <w:rPr>
-                <w:rtl w:val="0"/>
-              </w:rPr>
-              <w:t xml:space="preserve"> </w:t>
-            </w:r>
-            <w:r>
-              <w:rPr>
-                <w:highlight w:val="yellow"/>
-                <w:rtl w:val="0"/>
-              </w:rPr>
-              <w:t xml:space="preserve">{{ item.rg }}</w:t>
-            </w:r>
-            <w:r>
-              <w:rPr>
-                <w:rtl w:val="0"/>
-              </w:rPr>
-              <w:t xml:space="preserve">,</w:t>
-            </w:r>
-            <w:r>
-              <w:rPr>
-                <w:highlight w:val="cyan"/>
+                <w:rtl w:val="0"/>
+              </w:rPr>
+              <w:t xml:space="preserve"> RG sob n.º </w:t>
+            </w:r>
+            <w:r>
+              <w:rPr>
+                <w:rtl w:val="0"/>
+              </w:rPr>
+              <w:t xml:space="preserve">{{ item.rg }},</w:t>
+            </w:r>
+            <w:r>
+              <w:rPr>
                 <w:rtl w:val="0"/>
               </w:rPr>
               <w:t xml:space="preserve">{% endif %}</w:t>
             </w:r>
             <w:r>
               <w:rPr>
-                <w:highlight w:val="white"/>
                 <w:rtl w:val="0"/>
               </w:rPr>
               <w:t xml:space="preserve"> residente e domiciliado</w:t>
             </w:r>
             <w:r>
               <w:rPr>
-                <w:highlight w:val="yellow"/>
                 <w:rtl w:val="0"/>
               </w:rPr>
               <w:t xml:space="preserve">(a) </w:t>
             </w:r>
             <w:r>
               <w:rPr>
-                <w:highlight w:val="white"/>
                 <w:rtl w:val="0"/>
               </w:rPr>
               <w:t xml:space="preserve">no endereço </w:t>
             </w:r>
             <w:r>
               <w:rPr>
-                <w:highlight w:val="yellow"/>
-                <w:rtl w:val="0"/>
-              </w:rPr>
-              <w:t xml:space="preserve">{{ title_case(item.address.street_name | lower) }}</w:t>
-            </w:r>
-            <w:r>
-              <w:rPr>
-                <w:rtl w:val="0"/>
-              </w:rPr>
-              <w:t xml:space="preserve">, n.º </w:t>
-            </w:r>
-            <w:r>
-              <w:rPr>
-                <w:highlight w:val="yellow"/>
-                <w:rtl w:val="0"/>
-              </w:rPr>
-              <w:t xml:space="preserve">{{ item.address.street_number }}</w:t>
-            </w:r>
-            <w:r>
-              <w:rPr>
-                <w:highlight w:val="cyan"/>
-                <w:rtl w:val="0"/>
-              </w:rPr>
-              <w:t xml:space="preserve">{% if item.address.unit %}</w:t>
-            </w:r>
-            <w:r>
-              <w:rPr>
-                <w:rtl w:val="0"/>
-              </w:rPr>
-              <w:t xml:space="preserve">, </w:t>
-            </w:r>
-            <w:r>
-              <w:rPr>
-                <w:highlight w:val="yellow"/>
+                <w:rtl w:val="0"/>
+              </w:rPr>
+              <w:t xml:space="preserve">{{ title_case(item.address.street_name | lower) }}, n.º {{ item.address.street_number }}</w:t>
+            </w:r>
+            <w:r>
+              <w:rPr>
+                <w:rtl w:val="0"/>
+              </w:rPr>
+              <w:t xml:space="preserve">{% if item.address.unit %}, </w:t>
+            </w:r>
+            <w:r>
+              <w:rPr>
                 <w:rtl w:val="0"/>
               </w:rPr>
               <w:t xml:space="preserve">{{ item.address.unit | lower }}</w:t>
             </w:r>
             <w:r>
               <w:rPr>
-                <w:highlight w:val="cyan"/>
-                <w:rtl w:val="0"/>
-              </w:rPr>
-              <w:t xml:space="preserve">{% endif %}</w:t>
-            </w:r>
-            <w:r>
-              <w:rPr>
-                <w:rtl w:val="0"/>
-              </w:rPr>
-              <w:t xml:space="preserve">, Bairro </w:t>
-            </w:r>
-            <w:r>
-              <w:rPr>
-                <w:highlight w:val="yellow"/>
-                <w:rtl w:val="0"/>
-              </w:rPr>
-              <w:t xml:space="preserve">{{ title_case (item.address.neighborhood | lower) }}</w:t>
-            </w:r>
-            <w:r>
-              <w:rPr>
-                <w:rtl w:val="0"/>
-              </w:rPr>
-              <w:t xml:space="preserve">, </w:t>
-            </w:r>
-            <w:r>
-              <w:rPr>
-                <w:highlight w:val="yellow"/>
-                <w:rtl w:val="0"/>
-              </w:rPr>
-              <w:t xml:space="preserve">{{ title_case(item.address.city | lower)}}</w:t>
-            </w:r>
-            <w:r>
-              <w:rPr>
-                <w:rtl w:val="0"/>
-              </w:rPr>
-              <w:t xml:space="preserve">/</w:t>
-            </w:r>
-            <w:r>
-              <w:rPr>
-                <w:highlight w:val="yellow"/>
-                <w:rtl w:val="0"/>
-              </w:rPr>
-              <w:t xml:space="preserve">{{ item.address.state}}</w:t>
-            </w:r>
-            <w:r>
-              <w:rPr>
-                <w:rtl w:val="0"/>
-              </w:rPr>
-              <w:t xml:space="preserve">, CEP </w:t>
-            </w:r>
-            <w:r>
-              <w:rPr>
-                <w:highlight w:val="yellow"/>
-                <w:rtl w:val="0"/>
-              </w:rPr>
-              <w:t xml:space="preserve">{{ item.address.zip }}</w:t>
-            </w:r>
-            <w:r>
-              <w:rPr>
-                <w:highlight w:val="white"/>
+                <w:rtl w:val="0"/>
+              </w:rPr>
+              <w:t xml:space="preserve">{% endif %}, Bairro </w:t>
+            </w:r>
+            <w:r>
+              <w:rPr>
+                <w:rtl w:val="0"/>
+              </w:rPr>
+              <w:t xml:space="preserve">{{ title_case (item.address.neighborhood | lower) }}, {{ title_case(item.address.city | lower)}}/{{ item.address.state}}, CEP {{ item.address.zip }}</w:t>
+            </w:r>
+            <w:r>
+              <w:rPr>
                 <w:rtl w:val="0"/>
               </w:rPr>
               <w:t xml:space="preserve">.</w:t>
-            </w:r>
-            <w:r>
-              <w:rPr>
-                <w:rtl w:val="0"/>
-              </w:rPr>
             </w:r>
           </w:p>
           <w:p>
@@ -982,20 +663,16 @@
               <w:widowControl w:val="0"/>
               <w:spacing w:after="80" w:before="80" w:line="300" w:lineRule="auto"/>
               <w:jc w:val="both"/>
-              <w:rPr>
-                <w:highlight w:val="yellow"/>
-              </w:rPr>
+              <w:rPr/>
             </w:pPr>
             <w:r>
               <w:rPr>
-                <w:highlight w:val="white"/>
                 <w:rtl w:val="0"/>
               </w:rPr>
               <w:t xml:space="preserve">Telefone(s): </w:t>
             </w:r>
             <w:r>
               <w:rPr>
-                <w:highlight w:val="yellow"/>
                 <w:rtl w:val="0"/>
               </w:rPr>
               <w:t xml:space="preserve">{{ item.phone_number}}</w:t>
@@ -1006,20 +683,16 @@
               <w:widowControl w:val="0"/>
               <w:spacing w:after="80" w:before="80" w:line="300" w:lineRule="auto"/>
               <w:jc w:val="both"/>
-              <w:rPr>
-                <w:highlight w:val="yellow"/>
-              </w:rPr>
+              <w:rPr/>
             </w:pPr>
             <w:r>
               <w:rPr>
-                <w:highlight w:val="white"/>
                 <w:rtl w:val="0"/>
               </w:rPr>
               <w:t xml:space="preserve">Whatsapp: </w:t>
             </w:r>
             <w:r>
               <w:rPr>
-                <w:highlight w:val="yellow"/>
                 <w:rtl w:val="0"/>
               </w:rPr>
               <w:t xml:space="preserve">{{ item.whatsapp_number}}</w:t>
@@ -1030,20 +703,16 @@
               <w:widowControl w:val="0"/>
               <w:spacing w:after="80" w:before="80" w:line="300" w:lineRule="auto"/>
               <w:jc w:val="both"/>
-              <w:rPr>
-                <w:highlight w:val="yellow"/>
-              </w:rPr>
+              <w:rPr/>
             </w:pPr>
             <w:r>
               <w:rPr>
-                <w:highlight w:val="white"/>
                 <w:rtl w:val="0"/>
               </w:rPr>
               <w:t xml:space="preserve">E-mail: </w:t>
             </w:r>
             <w:r>
               <w:rPr>
-                <w:highlight w:val="yellow"/>
                 <w:rtl w:val="0"/>
               </w:rPr>
               <w:t xml:space="preserve">{{ item.email | lower }}</w:t>
@@ -1054,13 +723,10 @@
               <w:widowControl w:val="0"/>
               <w:spacing w:after="80" w:before="80" w:line="300" w:lineRule="auto"/>
               <w:jc w:val="both"/>
-              <w:rPr>
-                <w:highlight w:val="cyan"/>
-              </w:rPr>
+              <w:rPr/>
             </w:pPr>
             <w:r>
               <w:rPr>
-                <w:highlight w:val="cyan"/>
                 <w:rtl w:val="0"/>
               </w:rPr>
               <w:t xml:space="preserve">{%p endfor %}</w:t>
@@ -1083,9 +749,7 @@
             <w:pPr>
               <w:widowControl w:val="0"/>
               <w:spacing w:after="0" w:line="240" w:lineRule="auto"/>
-              <w:rPr>
-                <w:highlight w:val="cyan"/>
-              </w:rPr>
+              <w:rPr/>
             </w:pPr>
             <w:r>
               <w:rPr>
@@ -1118,21 +782,17 @@
               <w:widowControl w:val="0"/>
               <w:spacing w:after="80" w:before="80" w:line="300" w:lineRule="auto"/>
               <w:jc w:val="both"/>
-              <w:rPr>
-                <w:highlight w:val="yellow"/>
-              </w:rPr>
+              <w:rPr/>
             </w:pPr>
             <w:r>
               <w:rPr>
                 <w:b w:val="1"/>
-                <w:highlight w:val="white"/>
                 <w:rtl w:val="0"/>
               </w:rPr>
               <w:t xml:space="preserve">III.1      </w:t>
             </w:r>
             <w:r>
               <w:rPr>
-                <w:highlight w:val="white"/>
                 <w:rtl w:val="0"/>
               </w:rPr>
               <w:t xml:space="preserve">Valor anual:</w:t>
@@ -1145,7 +805,6 @@
             </w:r>
             <w:r>
               <w:rPr>
-                <w:highlight w:val="yellow"/>
                 <w:rtl w:val="0"/>
               </w:rPr>
               <w:t xml:space="preserve">{{ “%.2f”|format(annual_value) | replace(“.”,”,”) }}</w:t>
@@ -1158,7 +817,6 @@
             </w:r>
             <w:r>
               <w:rPr>
-                <w:highlight w:val="yellow"/>
                 <w:rtl w:val="0"/>
               </w:rPr>
               <w:t xml:space="preserve">({{ annual_value_words }})</w:t>
@@ -1167,14 +825,7 @@
               <w:rPr>
                 <w:rtl w:val="0"/>
               </w:rPr>
-              <w:t xml:space="preserve"> </w:t>
-            </w:r>
-            <w:r>
-              <w:rPr>
-                <w:highlight w:val="cyan"/>
-                <w:rtl w:val="0"/>
-              </w:rPr>
-              <w:t xml:space="preserve">{% if has_discount %}</w:t>
+              <w:t xml:space="preserve"> {% if has_discount %}</w:t>
             </w:r>
             <w:r>
               <w:rPr>
@@ -1187,21 +838,17 @@
               <w:widowControl w:val="0"/>
               <w:spacing w:after="80" w:before="80" w:line="300" w:lineRule="auto"/>
               <w:jc w:val="both"/>
-              <w:rPr>
-                <w:highlight w:val="cyan"/>
-              </w:rPr>
+              <w:rPr/>
             </w:pPr>
             <w:r>
               <w:rPr>
                 <w:b w:val="1"/>
-                <w:highlight w:val="white"/>
                 <w:rtl w:val="0"/>
               </w:rPr>
               <w:t xml:space="preserve">III.1.1      </w:t>
             </w:r>
             <w:r>
               <w:rPr>
-                <w:highlight w:val="white"/>
                 <w:rtl w:val="0"/>
               </w:rPr>
               <w:t xml:space="preserve">Desconto:</w:t>
@@ -1214,14 +861,12 @@
             </w:r>
             <w:r>
               <w:rPr>
-                <w:highlight w:val="yellow"/>
                 <w:rtl w:val="0"/>
               </w:rPr>
               <w:t xml:space="preserve">{{ discount_notes | lower  }}</w:t>
             </w:r>
             <w:r>
               <w:rPr>
-                <w:highlight w:val="cyan"/>
                 <w:rtl w:val="0"/>
               </w:rPr>
               <w:t xml:space="preserve">{% endif %}</w:t>
@@ -1232,28 +877,23 @@
               <w:widowControl w:val="0"/>
               <w:spacing w:after="80" w:before="80" w:line="300" w:lineRule="auto"/>
               <w:jc w:val="both"/>
-              <w:rPr>
-                <w:highlight w:val="yellow"/>
-              </w:rPr>
+              <w:rPr/>
             </w:pPr>
             <w:r>
               <w:rPr>
                 <w:b w:val="1"/>
-                <w:highlight w:val="white"/>
                 <w:rtl w:val="0"/>
               </w:rPr>
               <w:t xml:space="preserve">III.2      </w:t>
             </w:r>
             <w:r>
               <w:rPr>
-                <w:highlight w:val="white"/>
                 <w:rtl w:val="0"/>
               </w:rPr>
               <w:t xml:space="preserve">Forma de pagamento: </w:t>
             </w:r>
             <w:r>
               <w:rPr>
-                <w:highlight w:val="yellow"/>
                 <w:rtl w:val="0"/>
               </w:rPr>
               <w:t xml:space="preserve">{{ method_payment }}</w:t>
@@ -1264,13 +904,10 @@
               <w:widowControl w:val="0"/>
               <w:spacing w:after="80" w:before="80" w:line="300" w:lineRule="auto"/>
               <w:jc w:val="both"/>
-              <w:rPr>
-                <w:highlight w:val="cyan"/>
-              </w:rPr>
+              <w:rPr/>
             </w:pPr>
             <w:r>
               <w:rPr>
-                <w:highlight w:val="cyan"/>
                 <w:rtl w:val="0"/>
               </w:rPr>
               <w:t xml:space="preserve">{%p if method_payment == “à vista” %}</w:t>
@@ -1281,28 +918,23 @@
               <w:widowControl w:val="0"/>
               <w:spacing w:after="80" w:before="80" w:line="300" w:lineRule="auto"/>
               <w:jc w:val="both"/>
-              <w:rPr>
-                <w:highlight w:val="yellow"/>
-              </w:rPr>
+              <w:rPr/>
             </w:pPr>
             <w:r>
               <w:rPr>
                 <w:b w:val="1"/>
-                <w:highlight w:val="white"/>
                 <w:rtl w:val="0"/>
               </w:rPr>
               <w:t xml:space="preserve">III.3      </w:t>
             </w:r>
             <w:r>
               <w:rPr>
-                <w:highlight w:val="white"/>
                 <w:rtl w:val="0"/>
               </w:rPr>
               <w:t xml:space="preserve">Data de vencimento da parcela única: </w:t>
             </w:r>
             <w:r>
               <w:rPr>
-                <w:highlight w:val="yellow"/>
                 <w:rtl w:val="0"/>
               </w:rPr>
               <w:t xml:space="preserve">{{ single_installment_date_format }}</w:t>
@@ -1313,13 +945,10 @@
               <w:widowControl w:val="0"/>
               <w:spacing w:after="80" w:before="80" w:line="300" w:lineRule="auto"/>
               <w:jc w:val="both"/>
-              <w:rPr>
-                <w:highlight w:val="cyan"/>
-              </w:rPr>
+              <w:rPr/>
             </w:pPr>
             <w:r>
               <w:rPr>
-                <w:highlight w:val="cyan"/>
                 <w:rtl w:val="0"/>
               </w:rPr>
               <w:t xml:space="preserve">{%p else %}</w:t>
@@ -1330,13 +959,10 @@
               <w:widowControl w:val="0"/>
               <w:spacing w:after="80" w:before="80" w:line="300" w:lineRule="auto"/>
               <w:jc w:val="both"/>
-              <w:rPr>
-                <w:highlight w:val="cyan"/>
-              </w:rPr>
+              <w:rPr/>
             </w:pPr>
             <w:r>
               <w:rPr>
-                <w:highlight w:val="cyan"/>
                 <w:rtl w:val="0"/>
               </w:rPr>
               <w:t xml:space="preserve">{%p if has_input_value %}</w:t>
@@ -1347,55 +973,41 @@
               <w:widowControl w:val="0"/>
               <w:spacing w:after="80" w:before="80" w:line="300" w:lineRule="auto"/>
               <w:jc w:val="both"/>
-              <w:rPr>
-                <w:highlight w:val="white"/>
-              </w:rPr>
+              <w:rPr/>
             </w:pPr>
             <w:r>
               <w:rPr>
                 <w:b w:val="1"/>
-                <w:highlight w:val="white"/>
                 <w:rtl w:val="0"/>
               </w:rPr>
               <w:t xml:space="preserve">III.3      </w:t>
             </w:r>
             <w:r>
               <w:rPr>
-                <w:highlight w:val="white"/>
-                <w:rtl w:val="0"/>
-              </w:rPr>
-              <w:t xml:space="preserve">Condições de pagamento da parcela de entrada: valor de </w:t>
-            </w:r>
-            <w:r>
-              <w:rPr>
-                <w:rtl w:val="0"/>
-              </w:rPr>
-              <w:t xml:space="preserve">R$ </w:t>
-            </w:r>
-            <w:r>
-              <w:rPr>
-                <w:highlight w:val="yellow"/>
+                <w:rtl w:val="0"/>
+              </w:rPr>
+              <w:t xml:space="preserve">Condições de pagamento da parcela de entrada: valor de R$ </w:t>
+            </w:r>
+            <w:r>
+              <w:rPr>
                 <w:rtl w:val="0"/>
               </w:rPr>
               <w:t xml:space="preserve">{{ “%.2f”|format(input_value) | replace(“.”,”,”) }} ({{ input_value_words }})</w:t>
             </w:r>
             <w:r>
               <w:rPr>
-                <w:highlight w:val="white"/>
                 <w:rtl w:val="0"/>
               </w:rPr>
               <w:t xml:space="preserve">, com vencimento em </w:t>
             </w:r>
             <w:r>
               <w:rPr>
-                <w:highlight w:val="yellow"/>
                 <w:rtl w:val="0"/>
               </w:rPr>
               <w:t xml:space="preserve">{{ input_date_format }}</w:t>
             </w:r>
             <w:r>
               <w:rPr>
-                <w:highlight w:val="white"/>
                 <w:rtl w:val="0"/>
               </w:rPr>
               <w:t xml:space="preserve">.</w:t>
@@ -1406,13 +1018,10 @@
               <w:widowControl w:val="0"/>
               <w:spacing w:after="80" w:before="80" w:line="300" w:lineRule="auto"/>
               <w:jc w:val="both"/>
-              <w:rPr>
-                <w:highlight w:val="cyan"/>
-              </w:rPr>
+              <w:rPr/>
             </w:pPr>
             <w:r>
               <w:rPr>
-                <w:highlight w:val="cyan"/>
                 <w:rtl w:val="0"/>
               </w:rPr>
               <w:t xml:space="preserve">{%p endif %}</w:t>
@@ -1423,21 +1032,17 @@
               <w:widowControl w:val="0"/>
               <w:spacing w:after="80" w:before="80" w:line="300" w:lineRule="auto"/>
               <w:jc w:val="both"/>
-              <w:rPr>
-                <w:highlight w:val="yellow"/>
-              </w:rPr>
+              <w:rPr/>
             </w:pPr>
             <w:r>
               <w:rPr>
                 <w:b w:val="1"/>
-                <w:highlight w:val="white"/>
                 <w:rtl w:val="0"/>
               </w:rPr>
               <w:t xml:space="preserve">III.</w:t>
             </w:r>
             <w:r>
               <w:rPr>
-                <w:highlight w:val="cyan"/>
                 <w:rtl w:val="0"/>
               </w:rPr>
               <w:t xml:space="preserve">{% if has_input_value %}</w:t>
@@ -1445,7 +1050,6 @@
             <w:r>
               <w:rPr>
                 <w:b w:val="1"/>
-                <w:highlight w:val="white"/>
                 <w:rtl w:val="0"/>
               </w:rPr>
               <w:t xml:space="preserve">4</w:t>
@@ -1453,7 +1057,6 @@
             <w:r>
               <w:rPr>
                 <w:b w:val="1"/>
-                <w:highlight w:val="cyan"/>
                 <w:rtl w:val="0"/>
               </w:rPr>
               <w:t xml:space="preserve">{% else %}</w:t>
@@ -1461,7 +1064,6 @@
             <w:r>
               <w:rPr>
                 <w:b w:val="1"/>
-                <w:highlight w:val="white"/>
                 <w:rtl w:val="0"/>
               </w:rPr>
               <w:t xml:space="preserve">3</w:t>
@@ -1469,7 +1071,6 @@
             <w:r>
               <w:rPr>
                 <w:b w:val="1"/>
-                <w:highlight w:val="cyan"/>
                 <w:rtl w:val="0"/>
               </w:rPr>
               <w:t xml:space="preserve">{% endif %}</w:t>
@@ -1477,38 +1078,39 @@
             <w:r>
               <w:rPr>
                 <w:b w:val="1"/>
-                <w:highlight w:val="white"/>
                 <w:rtl w:val="0"/>
               </w:rPr>
               <w:t xml:space="preserve">      </w:t>
             </w:r>
             <w:r>
               <w:rPr>
-                <w:highlight w:val="white"/>
                 <w:rtl w:val="0"/>
               </w:rPr>
               <w:t xml:space="preserve">Quantidade</w:t>
             </w:r>
             <w:r>
               <w:rPr>
-                <w:highlight w:val="cyan"/>
                 <w:rtl w:val="0"/>
               </w:rPr>
               <w:t xml:space="preserve">{% if has_input_value %}</w:t>
             </w:r>
             <w:r>
               <w:rPr>
-                <w:highlight w:val="white"/>
                 <w:rtl w:val="0"/>
               </w:rPr>
               <w:t xml:space="preserve"> das demais</w:t>
             </w:r>
             <w:r>
               <w:rPr>
-                <w:highlight w:val="cyan"/>
-                <w:rtl w:val="0"/>
-              </w:rPr>
-              <w:t xml:space="preserve">{% endif %}</w:t>
+                <w:rtl w:val="0"/>
+              </w:rPr>
+              <w:t xml:space="preserve">{% endif %} </w:t>
+            </w:r>
+            <w:r>
+              <w:rPr>
+                <w:rtl w:val="0"/>
+              </w:rPr>
+              <w:t xml:space="preserve">de</w:t>
             </w:r>
             <w:r>
               <w:rPr>
@@ -1518,27 +1120,12 @@
             </w:r>
             <w:r>
               <w:rPr>
-                <w:highlight w:val="white"/>
-                <w:rtl w:val="0"/>
-              </w:rPr>
-              <w:t xml:space="preserve">de</w:t>
-            </w:r>
-            <w:r>
-              <w:rPr>
-                <w:rtl w:val="0"/>
-              </w:rPr>
-              <w:t xml:space="preserve"> </w:t>
-            </w:r>
-            <w:r>
-              <w:rPr>
-                <w:highlight w:val="white"/>
                 <w:rtl w:val="0"/>
               </w:rPr>
               <w:t xml:space="preserve">parcelas: </w:t>
             </w:r>
             <w:r>
               <w:rPr>
-                <w:highlight w:val="yellow"/>
                 <w:rtl w:val="0"/>
               </w:rPr>
               <w:t xml:space="preserve">{{ quantity_installments }}.</w:t>
@@ -1549,21 +1136,17 @@
               <w:widowControl w:val="0"/>
               <w:spacing w:after="80" w:before="80" w:line="300" w:lineRule="auto"/>
               <w:jc w:val="both"/>
-              <w:rPr>
-                <w:highlight w:val="white"/>
-              </w:rPr>
+              <w:rPr/>
             </w:pPr>
             <w:r>
               <w:rPr>
                 <w:b w:val="1"/>
-                <w:highlight w:val="white"/>
                 <w:rtl w:val="0"/>
               </w:rPr>
               <w:t xml:space="preserve">III.</w:t>
             </w:r>
             <w:r>
               <w:rPr>
-                <w:highlight w:val="cyan"/>
                 <w:rtl w:val="0"/>
               </w:rPr>
               <w:t xml:space="preserve">{% if has_input_value %}</w:t>
@@ -1571,7 +1154,6 @@
             <w:r>
               <w:rPr>
                 <w:b w:val="1"/>
-                <w:highlight w:val="white"/>
                 <w:rtl w:val="0"/>
               </w:rPr>
               <w:t xml:space="preserve">5</w:t>
@@ -1579,7 +1161,6 @@
             <w:r>
               <w:rPr>
                 <w:b w:val="1"/>
-                <w:highlight w:val="cyan"/>
                 <w:rtl w:val="0"/>
               </w:rPr>
               <w:t xml:space="preserve">{% else %}</w:t>
@@ -1587,7 +1168,6 @@
             <w:r>
               <w:rPr>
                 <w:b w:val="1"/>
-                <w:highlight w:val="white"/>
                 <w:rtl w:val="0"/>
               </w:rPr>
               <w:t xml:space="preserve">4</w:t>
@@ -1595,7 +1175,6 @@
             <w:r>
               <w:rPr>
                 <w:b w:val="1"/>
-                <w:highlight w:val="cyan"/>
                 <w:rtl w:val="0"/>
               </w:rPr>
               <w:t xml:space="preserve">{% endif %}</w:t>
@@ -1603,75 +1182,54 @@
             <w:r>
               <w:rPr>
                 <w:b w:val="1"/>
-                <w:highlight w:val="white"/>
                 <w:rtl w:val="0"/>
               </w:rPr>
               <w:t xml:space="preserve">      </w:t>
             </w:r>
             <w:r>
               <w:rPr>
-                <w:highlight w:val="white"/>
                 <w:rtl w:val="0"/>
               </w:rPr>
               <w:t xml:space="preserve">Valor </w:t>
             </w:r>
             <w:r>
               <w:rPr>
-                <w:highlight w:val="cyan"/>
                 <w:rtl w:val="0"/>
               </w:rPr>
               <w:t xml:space="preserve">{% if has_input_value %}</w:t>
             </w:r>
             <w:r>
               <w:rPr>
-                <w:highlight w:val="white"/>
-                <w:rtl w:val="0"/>
-              </w:rPr>
-              <w:t xml:space="preserve">das demais </w:t>
-            </w:r>
-            <w:r>
-              <w:rPr>
-                <w:rtl w:val="0"/>
-              </w:rPr>
-              <w:t xml:space="preserve">parcelas</w:t>
-            </w:r>
-            <w:r>
-              <w:rPr>
-                <w:highlight w:val="cyan"/>
+                <w:rtl w:val="0"/>
+              </w:rPr>
+              <w:t xml:space="preserve">das demais parcelas</w:t>
+            </w:r>
+            <w:r>
+              <w:rPr>
                 <w:rtl w:val="0"/>
               </w:rPr>
               <w:t xml:space="preserve">{% else %}</w:t>
             </w:r>
             <w:r>
               <w:rPr>
-                <w:highlight w:val="white"/>
                 <w:rtl w:val="0"/>
               </w:rPr>
               <w:t xml:space="preserve">de cada parcela</w:t>
             </w:r>
             <w:r>
               <w:rPr>
-                <w:highlight w:val="cyan"/>
                 <w:rtl w:val="0"/>
               </w:rPr>
               <w:t xml:space="preserve">{% endif %}</w:t>
             </w:r>
             <w:r>
               <w:rPr>
-                <w:highlight w:val="white"/>
-                <w:rtl w:val="0"/>
-              </w:rPr>
-              <w:t xml:space="preserve">: </w:t>
-            </w:r>
-            <w:r>
-              <w:rPr>
-                <w:rtl w:val="0"/>
-              </w:rPr>
-              <w:t xml:space="preserve">R$ </w:t>
-            </w:r>
-            <w:r>
-              <w:rPr>
-                <w:highlight w:val="yellow"/>
+                <w:rtl w:val="0"/>
+              </w:rPr>
+              <w:t xml:space="preserve">: R$ </w:t>
+            </w:r>
+            <w:r>
+              <w:rPr>
                 <w:rtl w:val="0"/>
               </w:rPr>
               <w:t xml:space="preserve">{{ “%.2f”|format(installments_value) | replace(“.”,”,”) }} ({{ installments_value_words }}).</w:t>
@@ -1687,21 +1245,17 @@
               <w:widowControl w:val="0"/>
               <w:spacing w:after="80" w:before="80" w:line="300" w:lineRule="auto"/>
               <w:jc w:val="both"/>
-              <w:rPr>
-                <w:highlight w:val="yellow"/>
-              </w:rPr>
+              <w:rPr/>
             </w:pPr>
             <w:r>
               <w:rPr>
                 <w:b w:val="1"/>
-                <w:highlight w:val="white"/>
                 <w:rtl w:val="0"/>
               </w:rPr>
               <w:t xml:space="preserve">III.</w:t>
             </w:r>
             <w:r>
               <w:rPr>
-                <w:highlight w:val="cyan"/>
                 <w:rtl w:val="0"/>
               </w:rPr>
               <w:t xml:space="preserve">{% if has_input_value %}</w:t>
@@ -1709,7 +1263,6 @@
             <w:r>
               <w:rPr>
                 <w:b w:val="1"/>
-                <w:highlight w:val="white"/>
                 <w:rtl w:val="0"/>
               </w:rPr>
               <w:t xml:space="preserve">6</w:t>
@@ -1717,7 +1270,6 @@
             <w:r>
               <w:rPr>
                 <w:b w:val="1"/>
-                <w:highlight w:val="cyan"/>
                 <w:rtl w:val="0"/>
               </w:rPr>
               <w:t xml:space="preserve">{% else %}</w:t>
@@ -1725,7 +1277,6 @@
             <w:r>
               <w:rPr>
                 <w:b w:val="1"/>
-                <w:highlight w:val="white"/>
                 <w:rtl w:val="0"/>
               </w:rPr>
               <w:t xml:space="preserve">5</w:t>
@@ -1733,7 +1284,6 @@
             <w:r>
               <w:rPr>
                 <w:b w:val="1"/>
-                <w:highlight w:val="cyan"/>
                 <w:rtl w:val="0"/>
               </w:rPr>
               <w:t xml:space="preserve">{% endif %}</w:t>
@@ -1741,71 +1291,45 @@
             <w:r>
               <w:rPr>
                 <w:b w:val="1"/>
-                <w:highlight w:val="white"/>
                 <w:rtl w:val="0"/>
               </w:rPr>
               <w:t xml:space="preserve">      </w:t>
             </w:r>
             <w:r>
               <w:rPr>
-                <w:highlight w:val="white"/>
                 <w:rtl w:val="0"/>
               </w:rPr>
               <w:t xml:space="preserve">Data de vencimento das</w:t>
             </w:r>
             <w:r>
               <w:rPr>
-                <w:highlight w:val="cyan"/>
                 <w:rtl w:val="0"/>
               </w:rPr>
               <w:t xml:space="preserve">{% if has_input_value %}</w:t>
             </w:r>
             <w:r>
               <w:rPr>
-                <w:highlight w:val="white"/>
                 <w:rtl w:val="0"/>
               </w:rPr>
               <w:t xml:space="preserve"> demais</w:t>
             </w:r>
             <w:r>
               <w:rPr>
-                <w:highlight w:val="cyan"/>
-                <w:rtl w:val="0"/>
-              </w:rPr>
-              <w:t xml:space="preserve">{% endif %}</w:t>
-            </w:r>
-            <w:r>
-              <w:rPr>
-                <w:rtl w:val="0"/>
-              </w:rPr>
-              <w:t xml:space="preserve"> </w:t>
-            </w:r>
-            <w:r>
-              <w:rPr>
-                <w:highlight w:val="white"/>
+                <w:rtl w:val="0"/>
+              </w:rPr>
+              <w:t xml:space="preserve">{% endif %} </w:t>
+            </w:r>
+            <w:r>
+              <w:rPr>
                 <w:rtl w:val="0"/>
               </w:rPr>
               <w:t xml:space="preserve">parcelas: todo dia </w:t>
             </w:r>
             <w:r>
               <w:rPr>
-                <w:highlight w:val="yellow"/>
-                <w:rtl w:val="0"/>
-              </w:rPr>
-              <w:t xml:space="preserve">{{ installments_date_day   }} do mês</w:t>
-            </w:r>
-            <w:r>
-              <w:rPr>
-                <w:rtl w:val="0"/>
-              </w:rPr>
-              <w:t xml:space="preserve">, sendo a primeira parcela em </w:t>
-            </w:r>
-            <w:r>
-              <w:rPr>
-                <w:highlight w:val="yellow"/>
-                <w:rtl w:val="0"/>
-              </w:rPr>
-              <w:t xml:space="preserve">{{ installments_date_format   }}.</w:t>
+                <w:rtl w:val="0"/>
+              </w:rPr>
+              <w:t xml:space="preserve">{{ installments_date_day }} do mês, sendo a primeira parcela em {{ installments_date_format }}.</w:t>
             </w:r>
           </w:p>
           <w:p>
@@ -1813,13 +1337,10 @@
               <w:widowControl w:val="0"/>
               <w:spacing w:after="80" w:before="80" w:line="300" w:lineRule="auto"/>
               <w:jc w:val="both"/>
-              <w:rPr>
-                <w:highlight w:val="cyan"/>
-              </w:rPr>
+              <w:rPr/>
             </w:pPr>
             <w:r>
               <w:rPr>
-                <w:highlight w:val="cyan"/>
                 <w:rtl w:val="0"/>
               </w:rPr>
               <w:t xml:space="preserve">{%p endif %}</w:t>
@@ -1882,7 +1403,6 @@
       </w:pPr>
       <w:r>
         <w:rPr>
-          <w:highlight w:val="cyan"/>
           <w:rtl w:val="0"/>
         </w:rPr>
         <w:t xml:space="preserve">{% if contractors.number() &gt; 1 %}</w:t>
@@ -1890,27 +1410,18 @@
       <w:r>
         <w:rPr>
           <w:b w:val="1"/>
-          <w:highlight w:val="yellow"/>
           <w:rtl w:val="0"/>
         </w:rPr>
         <w:t xml:space="preserve">CONTRATANTES</w:t>
       </w:r>
       <w:r>
         <w:rPr>
-          <w:highlight w:val="yellow"/>
-          <w:rtl w:val="0"/>
-        </w:rPr>
-        <w:t xml:space="preserve"> qualificados no item II do Quadro Resumo, na qualidade de representantes legai</w:t>
-      </w:r>
-      <w:r>
-        <w:rPr>
-          <w:rtl w:val="0"/>
-        </w:rPr>
-        <w:t xml:space="preserve">s </w:t>
-      </w:r>
-      <w:r>
-        <w:rPr>
-          <w:highlight w:val="cyan"/>
+          <w:rtl w:val="0"/>
+        </w:rPr>
+        <w:t xml:space="preserve"> qualificados no item II do Quadro Resumo, na qualidade de representantes legais </w:t>
+      </w:r>
+      <w:r>
+        <w:rPr>
           <w:rtl w:val="0"/>
         </w:rPr>
         <w:t xml:space="preserve">{% else %}</w:t>
@@ -1918,90 +1429,52 @@
       <w:r>
         <w:rPr>
           <w:b w:val="1"/>
-          <w:highlight w:val="yellow"/>
           <w:rtl w:val="0"/>
         </w:rPr>
         <w:t xml:space="preserve">CONTRATANTE </w:t>
       </w:r>
       <w:r>
         <w:rPr>
-          <w:highlight w:val="yellow"/>
-          <w:rtl w:val="0"/>
-        </w:rPr>
-        <w:t xml:space="preserve">qualificado no item II do Quadro Resumo, na qualidade de representante legal</w:t>
-      </w:r>
-      <w:r>
-        <w:rPr>
+          <w:rtl w:val="0"/>
+        </w:rPr>
+        <w:t xml:space="preserve">qualificado no item II do Quadro Resumo, na qualidade de representante legal </w:t>
+      </w:r>
+      <w:r>
+        <w:rPr>
+          <w:rtl w:val="0"/>
+        </w:rPr>
+        <w:t xml:space="preserve">{% endif %}do(a) aluno(a) acima indicado(a) e qualificado(a), doravante {% if contractors.number() &gt; 1 %}</w:t>
+      </w:r>
+      <w:r>
+        <w:rPr>
+          <w:rtl w:val="0"/>
+        </w:rPr>
+        <w:t xml:space="preserve">denominados </w:t>
+      </w:r>
+      <w:r>
+        <w:rPr>
+          <w:rtl w:val="0"/>
+        </w:rPr>
+        <w:t xml:space="preserve">{% else %}</w:t>
+      </w:r>
+      <w:r>
+        <w:rPr>
+          <w:rtl w:val="0"/>
+        </w:rPr>
+        <w:t xml:space="preserve">denominado</w:t>
+      </w:r>
+      <w:r>
+        <w:rPr>
+          <w:b w:val="1"/>
           <w:rtl w:val="0"/>
         </w:rPr>
         <w:t xml:space="preserve"> </w:t>
       </w:r>
       <w:r>
         <w:rPr>
-          <w:highlight w:val="cyan"/>
-          <w:rtl w:val="0"/>
-        </w:rPr>
-        <w:t xml:space="preserve">{% endif %}</w:t>
-      </w:r>
-      <w:r>
-        <w:rPr>
-          <w:rtl w:val="0"/>
-        </w:rPr>
-        <w:t xml:space="preserve">do(a) aluno(a) acima indicado(a) e qualificado(a), doravante </w:t>
-      </w:r>
-      <w:r>
-        <w:rPr>
-          <w:highlight w:val="cyan"/>
-          <w:rtl w:val="0"/>
-        </w:rPr>
-        <w:t xml:space="preserve">{% if contractors.number() &gt; 1 %}</w:t>
-      </w:r>
-      <w:r>
-        <w:rPr>
-          <w:highlight w:val="yellow"/>
-          <w:rtl w:val="0"/>
-        </w:rPr>
-        <w:t xml:space="preserve">denominados</w:t>
-      </w:r>
-      <w:r>
-        <w:rPr>
-          <w:rtl w:val="0"/>
-        </w:rPr>
-        <w:t xml:space="preserve"> </w:t>
-      </w:r>
-      <w:r>
-        <w:rPr>
-          <w:highlight w:val="cyan"/>
-          <w:rtl w:val="0"/>
-        </w:rPr>
-        <w:t xml:space="preserve">{% else %}</w:t>
-      </w:r>
-      <w:r>
-        <w:rPr>
-          <w:highlight w:val="yellow"/>
-          <w:rtl w:val="0"/>
-        </w:rPr>
-        <w:t xml:space="preserve">denominado</w:t>
-      </w:r>
-      <w:r>
-        <w:rPr>
-          <w:b w:val="1"/>
-          <w:rtl w:val="0"/>
-        </w:rPr>
-        <w:t xml:space="preserve"> </w:t>
-      </w:r>
-      <w:r>
-        <w:rPr>
-          <w:highlight w:val="cyan"/>
-          <w:rtl w:val="0"/>
-        </w:rPr>
-        <w:t xml:space="preserve">{% endif %}</w:t>
-      </w:r>
-      <w:r>
-        <w:rPr>
-          <w:rtl w:val="0"/>
-        </w:rPr>
-        <w:t xml:space="preserve">Parte “</w:t>
+          <w:rtl w:val="0"/>
+        </w:rPr>
+        <w:t xml:space="preserve">{% endif %}Parte “</w:t>
       </w:r>
       <w:r>
         <w:rPr>
@@ -2051,186 +1524,63 @@
       <w:r>
         <w:rPr>
           <w:b w:val="1"/>
-          <w:highlight w:val="yellow"/>
-          <w:rtl w:val="0"/>
-        </w:rPr>
-        <w:t xml:space="preserve">{{ school[“legal_name”] | upper }}</w:t>
-      </w:r>
-      <w:r>
-        <w:rPr>
-          <w:b w:val="1"/>
-          <w:rtl w:val="0"/>
-        </w:rPr>
-        <w:t xml:space="preserve">, </w:t>
-      </w:r>
-      <w:r>
-        <w:rPr>
-          <w:rtl w:val="0"/>
-        </w:rPr>
-        <w:t xml:space="preserve">pessoa jurídica de direito privado, inscrita no CNPJ sob o n.º </w:t>
-      </w:r>
-      <w:r>
-        <w:rPr>
-          <w:highlight w:val="yellow"/>
-          <w:rtl w:val="0"/>
-        </w:rPr>
-        <w:t xml:space="preserve">{{ school[“cnpj”] }}</w:t>
-      </w:r>
-      <w:r>
-        <w:rPr>
-          <w:rtl w:val="0"/>
-        </w:rPr>
-        <w:t xml:space="preserve">, </w:t>
-      </w:r>
-      <w:r>
-        <w:rPr>
-          <w:highlight w:val="cyan"/>
-          <w:rtl w:val="0"/>
-        </w:rPr>
-        <w:t xml:space="preserve">{% if school_email %}</w:t>
-      </w:r>
-      <w:r>
-        <w:rPr>
-          <w:rtl w:val="0"/>
-        </w:rPr>
-        <w:t xml:space="preserve"> </w:t>
-      </w:r>
-      <w:r>
-        <w:rPr>
-          <w:highlight w:val="yellow"/>
-          <w:rtl w:val="0"/>
-        </w:rPr>
-        <w:t xml:space="preserve">{{ school_email }}</w:t>
-      </w:r>
-      <w:r>
-        <w:rPr>
-          <w:rtl w:val="0"/>
-        </w:rPr>
-        <w:t xml:space="preserve">, </w:t>
-      </w:r>
-      <w:r>
-        <w:rPr>
-          <w:highlight w:val="cyan"/>
-          <w:rtl w:val="0"/>
-        </w:rPr>
-        <w:t xml:space="preserve">{% endif %}</w:t>
-      </w:r>
-      <w:r>
-        <w:rPr>
-          <w:rtl w:val="0"/>
-        </w:rPr>
-        <w:t xml:space="preserve">neste ato devidamente representada por seu representante legal, sediada no endereço </w:t>
-      </w:r>
-      <w:r>
-        <w:rPr>
-          <w:highlight w:val="yellow"/>
-          <w:rtl w:val="0"/>
-        </w:rPr>
-        <w:t xml:space="preserve">{{ title_case( school[“street”] | lower) }}</w:t>
-      </w:r>
-      <w:r>
-        <w:rPr>
-          <w:rtl w:val="0"/>
-        </w:rPr>
-        <w:t xml:space="preserve">, n.º </w:t>
-      </w:r>
-      <w:r>
-        <w:rPr>
-          <w:highlight w:val="yellow"/>
-          <w:rtl w:val="0"/>
-        </w:rPr>
-        <w:t xml:space="preserve">{{ school[“street_number”] }}</w:t>
-      </w:r>
-      <w:r>
-        <w:rPr>
-          <w:rtl w:val="0"/>
-        </w:rPr>
-        <w:t xml:space="preserve">, </w:t>
-      </w:r>
-      <w:r>
-        <w:rPr>
-          <w:highlight w:val="cyan"/>
+          <w:rtl w:val="0"/>
+        </w:rPr>
+        <w:t xml:space="preserve">{{ school[“legal_name”] | upper }}, </w:t>
+      </w:r>
+      <w:r>
+        <w:rPr>
+          <w:rtl w:val="0"/>
+        </w:rPr>
+        <w:t xml:space="preserve">pessoa jurídica de direito privado, inscrita no CNPJ sob o n.º {{ school[“cnpj”] }}, </w:t>
+      </w:r>
+      <w:r>
+        <w:rPr>
+          <w:rtl w:val="0"/>
+        </w:rPr>
+        <w:t xml:space="preserve">{% if school_email %} </w:t>
+      </w:r>
+      <w:r>
+        <w:rPr>
+          <w:rtl w:val="0"/>
+        </w:rPr>
+        <w:t xml:space="preserve">{{ school_email }}, </w:t>
+      </w:r>
+      <w:r>
+        <w:rPr>
+          <w:rtl w:val="0"/>
+        </w:rPr>
+        <w:t xml:space="preserve">{% endif %}neste ato devidamente representada por seu representante legal, sediada no endereço </w:t>
+      </w:r>
+      <w:r>
+        <w:rPr>
+          <w:rtl w:val="0"/>
+        </w:rPr>
+        <w:t xml:space="preserve">{{ title_case( school[“street”] | lower) }}, n.º {{ school[“street_number”] }}, </w:t>
+      </w:r>
+      <w:r>
+        <w:rPr>
           <w:rtl w:val="0"/>
         </w:rPr>
         <w:t xml:space="preserve">{% if school[“unit”] %}</w:t>
       </w:r>
       <w:r>
         <w:rPr>
-          <w:highlight w:val="yellow"/>
-          <w:rtl w:val="0"/>
-        </w:rPr>
-        <w:t xml:space="preserve">{{ title_case(school[“unit”] | lower) }}</w:t>
-      </w:r>
-      <w:r>
-        <w:rPr>
-          <w:rtl w:val="0"/>
-        </w:rPr>
-        <w:t xml:space="preserve">, </w:t>
-      </w:r>
-      <w:r>
-        <w:rPr>
-          <w:highlight w:val="cyan"/>
-          <w:rtl w:val="0"/>
-        </w:rPr>
-        <w:t xml:space="preserve">{% endif %}</w:t>
-      </w:r>
-      <w:r>
-        <w:rPr>
-          <w:rtl w:val="0"/>
-        </w:rPr>
-        <w:t xml:space="preserve">Bairro </w:t>
-      </w:r>
-      <w:r>
-        <w:rPr>
-          <w:highlight w:val="yellow"/>
-          <w:rtl w:val="0"/>
-        </w:rPr>
-        <w:t xml:space="preserve">{{ title_case(school[“neighborhood”] | lower) }}</w:t>
-      </w:r>
-      <w:r>
-        <w:rPr>
-          <w:rtl w:val="0"/>
-        </w:rPr>
-        <w:t xml:space="preserve">, </w:t>
-      </w:r>
-      <w:r>
-        <w:rPr>
-          <w:highlight w:val="yellow"/>
-          <w:rtl w:val="0"/>
-        </w:rPr>
-        <w:t xml:space="preserve">{{ title_case(school[“city”] | lower) }}</w:t>
-      </w:r>
-      <w:r>
-        <w:rPr>
-          <w:rtl w:val="0"/>
-        </w:rPr>
-        <w:t xml:space="preserve">/</w:t>
-      </w:r>
-      <w:r>
-        <w:rPr>
-          <w:highlight w:val="yellow"/>
-          <w:rtl w:val="0"/>
-        </w:rPr>
-        <w:t xml:space="preserve">{{ school[“state”] }}</w:t>
-      </w:r>
-      <w:r>
-        <w:rPr>
-          <w:rtl w:val="0"/>
-        </w:rPr>
-        <w:t xml:space="preserve">, CEP </w:t>
-      </w:r>
-      <w:r>
-        <w:rPr>
-          <w:highlight w:val="yellow"/>
-          <w:rtl w:val="0"/>
-        </w:rPr>
-        <w:t xml:space="preserve">{{ school[“zip”] }}</w:t>
-      </w:r>
-      <w:r>
-        <w:rPr>
-          <w:rtl w:val="0"/>
-        </w:rPr>
-        <w:t xml:space="preserve">, doravante denominada</w:t>
+          <w:rtl w:val="0"/>
+        </w:rPr>
+        <w:t xml:space="preserve">{{ title_case(school[“unit”] | lower) }}, </w:t>
+      </w:r>
+      <w:r>
+        <w:rPr>
+          <w:rtl w:val="0"/>
+        </w:rPr>
+        <w:t xml:space="preserve">{% endif %}Bairro </w:t>
+      </w:r>
+      <w:r>
+        <w:rPr>
+          <w:rtl w:val="0"/>
+        </w:rPr>
+        <w:t xml:space="preserve">{{ title_case(school[“neighborhood”] | lower) }}, {{ title_case(school[“city”] | lower) }}/{{ school[“state”] }}, CEP {{ school[“zip”] }}, doravante denominada</w:t>
       </w:r>
       <w:r>
         <w:rPr>
@@ -2350,20 +1700,7 @@
         <w:rPr>
           <w:rtl w:val="0"/>
         </w:rPr>
-        <w:t xml:space="preserve">, de acordo com o calendário escolar e planos de ensino de todos os componentes curriculares do Plano Escolar para o ano letivo de </w:t>
-      </w:r>
-      <w:r>
-        <w:rPr>
-          <w:highlight w:val="yellow"/>
-          <w:rtl w:val="0"/>
-        </w:rPr>
-        <w:t xml:space="preserve">{{ school_year }}</w:t>
-      </w:r>
-      <w:r>
-        <w:rPr>
-          <w:rtl w:val="0"/>
-        </w:rPr>
-        <w:t xml:space="preserve">, nos termos da legislação vigente aplicável.</w:t>
+        <w:t xml:space="preserve">, de acordo com o calendário escolar e planos de ensino de todos os componentes curriculares do Plano Escolar para o ano letivo de {{ school_year }}, nos termos da legislação vigente aplicável.</w:t>
       </w:r>
     </w:p>
     <w:p>
@@ -2380,20 +1717,7 @@
         </w:rPr>
         <w:t xml:space="preserve">1.1.1</w:t>
         <w:tab/>
-        <w:t xml:space="preserve">Os serviços serão prestados no período de janeiro a dezembro de </w:t>
-      </w:r>
-      <w:r>
-        <w:rPr>
-          <w:highlight w:val="yellow"/>
-          <w:rtl w:val="0"/>
-        </w:rPr>
-        <w:t xml:space="preserve">{{ school_year }}</w:t>
-      </w:r>
-      <w:r>
-        <w:rPr>
-          <w:rtl w:val="0"/>
-        </w:rPr>
-        <w:t xml:space="preserve">, conforme o calendário escolar a ser elaborado e divulgado pela </w:t>
+        <w:t xml:space="preserve">Os serviços serão prestados no período de janeiro a dezembro de {{ school_year }}, conforme o calendário escolar a ser elaborado e divulgado pela </w:t>
       </w:r>
       <w:r>
         <w:rPr>
@@ -2707,9 +2031,7 @@
       <w:pPr>
         <w:spacing w:after="240" w:before="240" w:line="300" w:lineRule="auto"/>
         <w:jc w:val="both"/>
-        <w:rPr>
-          <w:highlight w:val="yellow"/>
-        </w:rPr>
+        <w:rPr/>
       </w:pPr>
       <w:r>
         <w:rPr>
@@ -2720,7 +2042,6 @@
       </w:r>
       <w:r>
         <w:rPr>
-          <w:highlight w:val="white"/>
           <w:rtl w:val="0"/>
         </w:rPr>
         <w:t xml:space="preserve">Valor anual:</w:t>
@@ -2729,37 +2050,10 @@
         <w:rPr>
           <w:rtl w:val="0"/>
         </w:rPr>
-        <w:t xml:space="preserve"> R$ </w:t>
-      </w:r>
-      <w:r>
-        <w:rPr>
-          <w:highlight w:val="yellow"/>
-          <w:rtl w:val="0"/>
-        </w:rPr>
-        <w:t xml:space="preserve">{{ “%.2f”|format(annual_value) | replace(“.”,”,”) }}</w:t>
-      </w:r>
-      <w:r>
-        <w:rPr>
-          <w:rtl w:val="0"/>
-        </w:rPr>
-        <w:t xml:space="preserve"> </w:t>
-      </w:r>
-      <w:r>
-        <w:rPr>
-          <w:highlight w:val="yellow"/>
-          <w:rtl w:val="0"/>
-        </w:rPr>
-        <w:t xml:space="preserve">({{ annual_value_words }})</w:t>
-      </w:r>
-      <w:r>
-        <w:rPr>
-          <w:rtl w:val="0"/>
-        </w:rPr>
-        <w:t xml:space="preserve"> </w:t>
-      </w:r>
-      <w:r>
-        <w:rPr>
-          <w:highlight w:val="cyan"/>
+        <w:t xml:space="preserve"> R$ {{ “%.2f”|format(annual_value) | replace(“.”,”,”) }} ({{ annual_value_words }}) </w:t>
+      </w:r>
+      <w:r>
+        <w:rPr>
           <w:rtl w:val="0"/>
         </w:rPr>
         <w:t xml:space="preserve">{% if has_discount %}</w:t>
@@ -2774,13 +2068,10 @@
       <w:pPr>
         <w:spacing w:after="240" w:before="240" w:line="300" w:lineRule="auto"/>
         <w:jc w:val="both"/>
-        <w:rPr>
-          <w:highlight w:val="cyan"/>
-        </w:rPr>
-      </w:pPr>
-      <w:r>
-        <w:rPr>
-          <w:highlight w:val="yellow"/>
+        <w:rPr/>
+      </w:pPr>
+      <w:r>
+        <w:rPr>
           <w:rtl w:val="0"/>
         </w:rPr>
         <w:t xml:space="preserve">2.1.2.</w:t>
@@ -2789,7 +2080,6 @@
       </w:r>
       <w:r>
         <w:rPr>
-          <w:highlight w:val="cyan"/>
           <w:rtl w:val="0"/>
         </w:rPr>
         <w:t xml:space="preserve">{% endif %}</w:t>
@@ -2804,7 +2094,6 @@
       </w:pPr>
       <w:r>
         <w:rPr>
-          <w:highlight w:val="yellow"/>
           <w:rtl w:val="0"/>
         </w:rPr>
         <w:t xml:space="preserve">2.1.3.</w:t>
@@ -2812,22 +2101,15 @@
       </w:r>
       <w:r>
         <w:rPr>
-          <w:highlight w:val="white"/>
           <w:rtl w:val="0"/>
         </w:rPr>
         <w:t xml:space="preserve">Forma de pagamento:</w:t>
       </w:r>
       <w:r>
         <w:rPr>
-          <w:highlight w:val="yellow"/>
           <w:rtl w:val="0"/>
         </w:rPr>
         <w:t xml:space="preserve"> {{ method_payment }}</w:t>
-      </w:r>
-      <w:r>
-        <w:rPr>
-          <w:rtl w:val="0"/>
-        </w:rPr>
       </w:r>
     </w:p>
     <w:p>
@@ -2836,13 +2118,10 @@
         <w:spacing w:after="80" w:before="80" w:line="300" w:lineRule="auto"/>
         <w:ind w:left="0" w:right="0" w:firstLine="0"/>
         <w:jc w:val="both"/>
-        <w:rPr>
-          <w:highlight w:val="cyan"/>
-        </w:rPr>
-      </w:pPr>
-      <w:r>
-        <w:rPr>
-          <w:highlight w:val="cyan"/>
+        <w:rPr/>
+      </w:pPr>
+      <w:r>
+        <w:rPr>
           <w:rtl w:val="0"/>
         </w:rPr>
         <w:t xml:space="preserve">{%p if method_payment == “à vista” %}</w:t>
@@ -2895,13 +2174,11 @@
               <w:jc w:val="center"/>
               <w:rPr>
                 <w:b w:val="1"/>
-                <w:highlight w:val="white"/>
               </w:rPr>
             </w:pPr>
             <w:r>
               <w:rPr>
                 <w:b w:val="1"/>
-                <w:highlight w:val="white"/>
                 <w:rtl w:val="0"/>
               </w:rPr>
               <w:t xml:space="preserve">Vencimento da parcela única</w:t>
@@ -2927,13 +2204,11 @@
               <w:jc w:val="right"/>
               <w:rPr>
                 <w:b w:val="1"/>
-                <w:highlight w:val="white"/>
               </w:rPr>
             </w:pPr>
             <w:r>
               <w:rPr>
                 <w:b w:val="1"/>
-                <w:highlight w:val="white"/>
                 <w:rtl w:val="0"/>
               </w:rPr>
               <w:t xml:space="preserve"> Valor</w:t>
@@ -2959,13 +2234,10 @@
               <w:spacing w:after="0" w:line="240" w:lineRule="auto"/>
               <w:ind w:left="0" w:right="0" w:firstLine="0"/>
               <w:jc w:val="center"/>
-              <w:rPr>
-                <w:highlight w:val="yellow"/>
-              </w:rPr>
+              <w:rPr/>
             </w:pPr>
             <w:r>
               <w:rPr>
-                <w:highlight w:val="yellow"/>
                 <w:rtl w:val="0"/>
               </w:rPr>
               <w:t xml:space="preserve">{{ single_installment_date_format }}</w:t>
@@ -2989,22 +2261,13 @@
               <w:spacing w:after="0" w:line="240" w:lineRule="auto"/>
               <w:ind w:left="0" w:right="0" w:firstLine="0"/>
               <w:jc w:val="right"/>
-              <w:rPr>
-                <w:highlight w:val="yellow"/>
-              </w:rPr>
+              <w:rPr/>
             </w:pPr>
             <w:r>
               <w:rPr>
                 <w:rtl w:val="0"/>
               </w:rPr>
-              <w:t xml:space="preserve">R$ </w:t>
-            </w:r>
-            <w:r>
-              <w:rPr>
-                <w:highlight w:val="yellow"/>
-                <w:rtl w:val="0"/>
-              </w:rPr>
-              <w:t xml:space="preserve">{{ “%.2f”|format(single_installment_value) | replace(“.”,”,”) }}</w:t>
+              <w:t xml:space="preserve">R$ {{ “%.2f”|format(single_installment_value) | replace(“.”,”,”) }}</w:t>
             </w:r>
           </w:p>
         </w:tc>
@@ -3015,13 +2278,10 @@
         <w:widowControl w:val="0"/>
         <w:spacing w:after="80" w:before="80" w:line="300" w:lineRule="auto"/>
         <w:jc w:val="both"/>
-        <w:rPr>
-          <w:highlight w:val="cyan"/>
-        </w:rPr>
-      </w:pPr>
-      <w:r>
-        <w:rPr>
-          <w:highlight w:val="cyan"/>
+        <w:rPr/>
+      </w:pPr>
+      <w:r>
+        <w:rPr>
           <w:rtl w:val="0"/>
         </w:rPr>
         <w:t xml:space="preserve">{%p else %}</w:t>
@@ -3032,13 +2292,10 @@
         <w:widowControl w:val="0"/>
         <w:spacing w:after="80" w:before="80" w:line="300" w:lineRule="auto"/>
         <w:jc w:val="both"/>
-        <w:rPr>
-          <w:highlight w:val="cyan"/>
-        </w:rPr>
-      </w:pPr>
-      <w:r>
-        <w:rPr>
-          <w:highlight w:val="cyan"/>
+        <w:rPr/>
+      </w:pPr>
+      <w:r>
+        <w:rPr>
           <w:rtl w:val="0"/>
         </w:rPr>
         <w:t xml:space="preserve">{%p if has_input_value %}</w:t>
@@ -3090,13 +2347,11 @@
               <w:jc w:val="center"/>
               <w:rPr>
                 <w:b w:val="1"/>
-                <w:highlight w:val="white"/>
               </w:rPr>
             </w:pPr>
             <w:r>
               <w:rPr>
                 <w:b w:val="1"/>
-                <w:highlight w:val="white"/>
                 <w:rtl w:val="0"/>
               </w:rPr>
               <w:t xml:space="preserve">Vencimento da parcela de entrada </w:t>
@@ -3121,13 +2376,11 @@
               <w:jc w:val="right"/>
               <w:rPr>
                 <w:b w:val="1"/>
-                <w:highlight w:val="white"/>
               </w:rPr>
             </w:pPr>
             <w:r>
               <w:rPr>
                 <w:b w:val="1"/>
-                <w:highlight w:val="white"/>
                 <w:rtl w:val="0"/>
               </w:rPr>
               <w:t xml:space="preserve"> Valor</w:t>
@@ -3152,13 +2405,10 @@
               <w:widowControl w:val="0"/>
               <w:spacing w:after="0" w:line="240" w:lineRule="auto"/>
               <w:jc w:val="center"/>
-              <w:rPr>
-                <w:highlight w:val="yellow"/>
-              </w:rPr>
+              <w:rPr/>
             </w:pPr>
             <w:r>
               <w:rPr>
-                <w:highlight w:val="yellow"/>
                 <w:rtl w:val="0"/>
               </w:rPr>
               <w:t xml:space="preserve">{{ input_date_format }}</w:t>
@@ -3181,22 +2431,13 @@
               <w:widowControl w:val="0"/>
               <w:spacing w:after="0" w:line="240" w:lineRule="auto"/>
               <w:jc w:val="right"/>
-              <w:rPr>
-                <w:highlight w:val="yellow"/>
-              </w:rPr>
+              <w:rPr/>
             </w:pPr>
             <w:r>
               <w:rPr>
                 <w:rtl w:val="0"/>
               </w:rPr>
-              <w:t xml:space="preserve">R$ </w:t>
-            </w:r>
-            <w:r>
-              <w:rPr>
-                <w:highlight w:val="yellow"/>
-                <w:rtl w:val="0"/>
-              </w:rPr>
-              <w:t xml:space="preserve">{{ “%.2f”|format(input_value) | replace(“.”,”,”) }}</w:t>
+              <w:t xml:space="preserve">R$ {{ “%.2f”|format(input_value) | replace(“.”,”,”) }}</w:t>
             </w:r>
           </w:p>
         </w:tc>
@@ -3207,13 +2448,10 @@
         <w:widowControl w:val="0"/>
         <w:spacing w:after="80" w:before="80" w:line="300" w:lineRule="auto"/>
         <w:jc w:val="both"/>
-        <w:rPr>
-          <w:highlight w:val="cyan"/>
-        </w:rPr>
-      </w:pPr>
-      <w:r>
-        <w:rPr>
-          <w:highlight w:val="cyan"/>
+        <w:rPr/>
+      </w:pPr>
+      <w:r>
+        <w:rPr>
           <w:rtl w:val="0"/>
         </w:rPr>
         <w:t xml:space="preserve">{%p endif %}</w:t>
@@ -3268,13 +2506,11 @@
               <w:jc w:val="center"/>
               <w:rPr>
                 <w:b w:val="1"/>
-                <w:highlight w:val="white"/>
               </w:rPr>
             </w:pPr>
             <w:r>
               <w:rPr>
                 <w:b w:val="1"/>
-                <w:highlight w:val="white"/>
                 <w:rtl w:val="0"/>
               </w:rPr>
               <w:t xml:space="preserve">Vencimento das</w:t>
@@ -3282,7 +2518,6 @@
             <w:r>
               <w:rPr>
                 <w:b w:val="1"/>
-                <w:highlight w:val="cyan"/>
                 <w:rtl w:val="0"/>
               </w:rPr>
               <w:t xml:space="preserve">{% if has_input_value %}</w:t>
@@ -3290,7 +2525,6 @@
             <w:r>
               <w:rPr>
                 <w:b w:val="1"/>
-                <w:highlight w:val="white"/>
                 <w:rtl w:val="0"/>
               </w:rPr>
               <w:t xml:space="preserve"> demais</w:t>
@@ -3298,7 +2532,6 @@
             <w:r>
               <w:rPr>
                 <w:b w:val="1"/>
-                <w:highlight w:val="cyan"/>
                 <w:rtl w:val="0"/>
               </w:rPr>
               <w:t xml:space="preserve">{% endif %}</w:t>
@@ -3306,7 +2539,6 @@
             <w:r>
               <w:rPr>
                 <w:b w:val="1"/>
-                <w:highlight w:val="white"/>
                 <w:rtl w:val="0"/>
               </w:rPr>
               <w:t xml:space="preserve"> parcelas</w:t>
@@ -3329,14 +2561,11 @@
               <w:widowControl w:val="0"/>
               <w:spacing w:after="0" w:line="240" w:lineRule="auto"/>
               <w:jc w:val="right"/>
-              <w:rPr>
-                <w:highlight w:val="yellow"/>
-              </w:rPr>
+              <w:rPr/>
             </w:pPr>
             <w:r>
               <w:rPr>
                 <w:b w:val="1"/>
-                <w:highlight w:val="white"/>
                 <w:rtl w:val="0"/>
               </w:rPr>
               <w:t xml:space="preserve"> Valor</w:t>
@@ -3370,13 +2599,10 @@
               <w:widowControl w:val="0"/>
               <w:spacing w:after="80" w:before="80" w:line="300" w:lineRule="auto"/>
               <w:jc w:val="both"/>
-              <w:rPr>
-                <w:highlight w:val="cyan"/>
-              </w:rPr>
+              <w:rPr/>
             </w:pPr>
             <w:r>
               <w:rPr>
-                <w:highlight w:val="cyan"/>
                 <w:rtl w:val="0"/>
               </w:rPr>
               <w:t xml:space="preserve">{%tr for dict in installments_list %}</w:t>
@@ -3401,13 +2627,10 @@
               <w:widowControl w:val="0"/>
               <w:spacing w:after="0" w:line="240" w:lineRule="auto"/>
               <w:jc w:val="center"/>
-              <w:rPr>
-                <w:highlight w:val="yellow"/>
-              </w:rPr>
+              <w:rPr/>
             </w:pPr>
             <w:r>
               <w:rPr>
-                <w:highlight w:val="yellow"/>
                 <w:rtl w:val="0"/>
               </w:rPr>
               <w:t xml:space="preserve">{{ dict[“installments_due”] }}</w:t>
@@ -3430,9 +2653,7 @@
               <w:widowControl w:val="0"/>
               <w:spacing w:after="0" w:line="240" w:lineRule="auto"/>
               <w:jc w:val="right"/>
-              <w:rPr>
-                <w:highlight w:val="yellow"/>
-              </w:rPr>
+              <w:rPr/>
             </w:pPr>
             <w:r>
               <w:rPr>
@@ -3442,7 +2663,6 @@
             </w:r>
             <w:r>
               <w:rPr>
-                <w:highlight w:val="yellow"/>
                 <w:rtl w:val="0"/>
               </w:rPr>
               <w:t xml:space="preserve">{{ “%.2f”|format(dict[“installments_value”]) | replace(“.”,”,”) }}</w:t>
@@ -3468,13 +2688,10 @@
               <w:widowControl w:val="0"/>
               <w:spacing w:after="80" w:before="80" w:line="300" w:lineRule="auto"/>
               <w:jc w:val="both"/>
-              <w:rPr>
-                <w:highlight w:val="cyan"/>
-              </w:rPr>
+              <w:rPr/>
             </w:pPr>
             <w:r>
               <w:rPr>
-                <w:highlight w:val="cyan"/>
                 <w:rtl w:val="0"/>
               </w:rPr>
               <w:t xml:space="preserve">{%tr endfor %}</w:t>
@@ -3490,12 +2707,10 @@
         <w:jc w:val="both"/>
         <w:rPr>
           <w:b w:val="1"/>
-          <w:highlight w:val="cyan"/>
-        </w:rPr>
-      </w:pPr>
-      <w:r>
-        <w:rPr>
-          <w:highlight w:val="cyan"/>
+        </w:rPr>
+      </w:pPr>
+      <w:r>
+        <w:rPr>
           <w:rtl w:val="0"/>
         </w:rPr>
         <w:t xml:space="preserve">{%p endif %}</w:t>
@@ -3514,16 +2729,10 @@
       </w:pPr>
       <w:r>
         <w:rPr>
-          <w:highlight w:val="yellow"/>
           <w:rtl w:val="0"/>
         </w:rPr>
         <w:t xml:space="preserve">2.1.4.</w:t>
         <w:tab/>
-      </w:r>
-      <w:r>
-        <w:rPr>
-          <w:rtl w:val="0"/>
-        </w:rPr>
         <w:t xml:space="preserve">Quaisquer descontos que sejam ou venham a ser concedidos pela </w:t>
       </w:r>
       <w:r>
@@ -4167,13 +3376,10 @@
       <w:pPr>
         <w:spacing w:after="240" w:before="240" w:line="300" w:lineRule="auto"/>
         <w:jc w:val="both"/>
-        <w:rPr>
-          <w:highlight w:val="white"/>
-        </w:rPr>
-      </w:pPr>
-      <w:r>
-        <w:rPr>
-          <w:highlight w:val="white"/>
+        <w:rPr/>
+      </w:pPr>
+      <w:r>
+        <w:rPr>
           <w:rtl w:val="0"/>
         </w:rPr>
         <w:t xml:space="preserve">4.2</w:t>
@@ -4183,14 +3389,12 @@
       <w:r>
         <w:rPr>
           <w:b w:val="1"/>
-          <w:highlight w:val="white"/>
           <w:rtl w:val="0"/>
         </w:rPr>
         <w:t xml:space="preserve">CONTRATANTE</w:t>
       </w:r>
       <w:r>
         <w:rPr>
-          <w:highlight w:val="white"/>
           <w:rtl w:val="0"/>
         </w:rPr>
         <w:t xml:space="preserve">, neste ato, concede autorização expressa para que o(a) aluno(a) frequente e participe das atividades praticadas no laboratório </w:t>
@@ -4198,14 +3402,12 @@
       <w:r>
         <w:rPr>
           <w:i w:val="1"/>
-          <w:highlight w:val="white"/>
           <w:rtl w:val="0"/>
         </w:rPr>
         <w:t xml:space="preserve">maker</w:t>
       </w:r>
       <w:r>
         <w:rPr>
-          <w:highlight w:val="white"/>
           <w:rtl w:val="0"/>
         </w:rPr>
         <w:t xml:space="preserve">, cabendo ao(à) aluno(a) respeitar as diretrizes e orientações do responsável pelas atividades laboratoriais. A </w:t>
@@ -4213,14 +3415,12 @@
       <w:r>
         <w:rPr>
           <w:b w:val="1"/>
-          <w:highlight w:val="white"/>
           <w:rtl w:val="0"/>
         </w:rPr>
         <w:t xml:space="preserve">CONTRATANTE</w:t>
       </w:r>
       <w:r>
         <w:rPr>
-          <w:highlight w:val="white"/>
           <w:rtl w:val="0"/>
         </w:rPr>
         <w:t xml:space="preserve"> tem ciência de que tais atividades praticadas em laboratório abrangem o manuseio de ferramentas, líquidos e máquinas que podem causar acidentes, isentando, desde já, a </w:t>
@@ -4228,14 +3428,12 @@
       <w:r>
         <w:rPr>
           <w:b w:val="1"/>
-          <w:highlight w:val="white"/>
           <w:rtl w:val="0"/>
         </w:rPr>
         <w:t xml:space="preserve">CONTRATADA</w:t>
       </w:r>
       <w:r>
         <w:rPr>
-          <w:highlight w:val="white"/>
           <w:rtl w:val="0"/>
         </w:rPr>
         <w:t xml:space="preserve"> de qualquer responsabilidade e/ou pagamento de indenização com base na ocorrência de dano ao(à) aluno(a) decorrente das atividades regularmente desenvolvidas no laboratório.</w:t>
@@ -4245,13 +3443,10 @@
       <w:pPr>
         <w:spacing w:after="240" w:before="240" w:line="300" w:lineRule="auto"/>
         <w:jc w:val="both"/>
-        <w:rPr>
-          <w:highlight w:val="white"/>
-        </w:rPr>
-      </w:pPr>
-      <w:r>
-        <w:rPr>
-          <w:highlight w:val="white"/>
+        <w:rPr/>
+      </w:pPr>
+      <w:r>
+        <w:rPr>
           <w:rtl w:val="0"/>
         </w:rPr>
         <w:t xml:space="preserve">4.3</w:t>
@@ -4261,14 +3456,12 @@
       <w:r>
         <w:rPr>
           <w:b w:val="1"/>
-          <w:highlight w:val="white"/>
           <w:rtl w:val="0"/>
         </w:rPr>
         <w:t xml:space="preserve">CONTRATANTE</w:t>
       </w:r>
       <w:r>
         <w:rPr>
-          <w:highlight w:val="white"/>
           <w:rtl w:val="0"/>
         </w:rPr>
         <w:t xml:space="preserve">, na qualidade de responsável legal do(a) aluno(a), neste ato, concede, expressamente, autorização à </w:t>
@@ -4276,14 +3469,12 @@
       <w:r>
         <w:rPr>
           <w:b w:val="1"/>
-          <w:highlight w:val="white"/>
           <w:rtl w:val="0"/>
         </w:rPr>
         <w:t xml:space="preserve">CONTRATADA</w:t>
       </w:r>
       <w:r>
         <w:rPr>
-          <w:highlight w:val="white"/>
           <w:rtl w:val="0"/>
         </w:rPr>
         <w:t xml:space="preserve"> para encaminhar o(a) aluno(a) ao serviço médico mais próximo em caso de acidente ou situação de emergência, sempre dando, quando possível, preferência ao estabelecimento indicado pela </w:t>
@@ -4291,14 +3482,12 @@
       <w:r>
         <w:rPr>
           <w:b w:val="1"/>
-          <w:highlight w:val="white"/>
           <w:rtl w:val="0"/>
         </w:rPr>
         <w:t xml:space="preserve">CONTRATANTE</w:t>
       </w:r>
       <w:r>
         <w:rPr>
-          <w:highlight w:val="white"/>
           <w:rtl w:val="0"/>
         </w:rPr>
         <w:t xml:space="preserve"> na ficha médica do(a) aluno(a).</w:t>
@@ -4716,7 +3905,6 @@
       </w:pPr>
       <w:r>
         <w:rPr>
-          <w:highlight w:val="cyan"/>
           <w:rtl w:val="0"/>
         </w:rPr>
         <w:t xml:space="preserve">{%p if method_payment == “parcelado” %}</w:t>
@@ -4745,46 +3933,34 @@
         <w:rPr>
           <w:rtl w:val="0"/>
         </w:rPr>
-        <w:t xml:space="preserve">, referida no tópico</w:t>
-      </w:r>
-      <w:r>
-        <w:rPr>
-          <w:highlight w:val="yellow"/>
-          <w:rtl w:val="0"/>
-        </w:rPr>
-        <w:t xml:space="preserve"> III.</w:t>
-      </w:r>
-      <w:r>
-        <w:rPr>
-          <w:highlight w:val="cyan"/>
+        <w:t xml:space="preserve">, referida no tópico III.</w:t>
+      </w:r>
+      <w:r>
+        <w:rPr>
           <w:rtl w:val="0"/>
         </w:rPr>
         <w:t xml:space="preserve">{% if has_input_value %}</w:t>
       </w:r>
       <w:r>
         <w:rPr>
-          <w:highlight w:val="yellow"/>
           <w:rtl w:val="0"/>
         </w:rPr>
         <w:t xml:space="preserve">5</w:t>
       </w:r>
       <w:r>
         <w:rPr>
-          <w:highlight w:val="cyan"/>
           <w:rtl w:val="0"/>
         </w:rPr>
         <w:t xml:space="preserve">{% else %}</w:t>
       </w:r>
       <w:r>
         <w:rPr>
-          <w:highlight w:val="yellow"/>
           <w:rtl w:val="0"/>
         </w:rPr>
         <w:t xml:space="preserve">4</w:t>
       </w:r>
       <w:r>
         <w:rPr>
-          <w:highlight w:val="cyan"/>
           <w:rtl w:val="0"/>
         </w:rPr>
         <w:t xml:space="preserve">{% endif %}</w:t>
@@ -4809,68 +3985,46 @@
       </w:pPr>
       <w:r>
         <w:rPr>
-          <w:highlight w:val="cyan"/>
           <w:rtl w:val="0"/>
         </w:rPr>
         <w:t xml:space="preserve">{%p endif %}</w:t>
       </w:r>
-      <w:r>
-        <w:rPr>
-          <w:rtl w:val="0"/>
-        </w:rPr>
-      </w:r>
-    </w:p>
-    <w:p>
-      <w:pPr>
-        <w:spacing w:after="240" w:before="240" w:line="300" w:lineRule="auto"/>
-        <w:jc w:val="both"/>
-        <w:rPr/>
-      </w:pPr>
-      <w:r>
-        <w:rPr>
-          <w:rtl w:val="0"/>
-        </w:rPr>
-        <w:t xml:space="preserve">7.1.1.</w:t>
-      </w:r>
-      <w:r>
-        <w:rPr>
-          <w:highlight w:val="cyan"/>
-          <w:rtl w:val="0"/>
-        </w:rPr>
-        <w:t xml:space="preserve">{% if method_payment == “parcelado” %}</w:t>
-      </w:r>
-      <w:r>
-        <w:rPr>
-          <w:highlight w:val="yellow"/>
+    </w:p>
+    <w:p>
+      <w:pPr>
+        <w:spacing w:after="240" w:before="240" w:line="300" w:lineRule="auto"/>
+        <w:jc w:val="both"/>
+        <w:rPr/>
+      </w:pPr>
+      <w:r>
+        <w:rPr>
+          <w:rtl w:val="0"/>
+        </w:rPr>
+        <w:t xml:space="preserve">7.1.1.{% if method_payment == “parcelado” %}</w:t>
+      </w:r>
+      <w:r>
+        <w:rPr>
           <w:rtl w:val="0"/>
         </w:rPr>
         <w:t xml:space="preserve">2</w:t>
       </w:r>
       <w:r>
         <w:rPr>
-          <w:highlight w:val="cyan"/>
           <w:rtl w:val="0"/>
         </w:rPr>
         <w:t xml:space="preserve">{% else %}</w:t>
       </w:r>
       <w:r>
         <w:rPr>
-          <w:highlight w:val="yellow"/>
           <w:rtl w:val="0"/>
         </w:rPr>
         <w:t xml:space="preserve">1</w:t>
       </w:r>
       <w:r>
         <w:rPr>
-          <w:highlight w:val="cyan"/>
           <w:rtl w:val="0"/>
         </w:rPr>
         <w:t xml:space="preserve">{% endif %}</w:t>
-      </w:r>
-      <w:r>
-        <w:rPr>
-          <w:rtl w:val="0"/>
-        </w:rPr>
         <w:tab/>
         <w:t xml:space="preserve">Se realizada após o início do ano letivo, pagará multa equivalente a 10% (dez por cento) do valor correspondente a 1/13 (um treze avos) da anuidade multiplicado pelo número de meses restantes para completar o ano, contados a partir do mês subsequente ao do protocolo do requerimento de desistência ou de transferência do(a) aluno(a), o qual será considerado integralmente devido.</w:t>
       </w:r>
@@ -4884,28 +4038,19 @@
       </w:pPr>
       <w:r>
         <w:rPr>
-          <w:highlight w:val="cyan"/>
           <w:rtl w:val="0"/>
         </w:rPr>
         <w:t xml:space="preserve">{%p if method_payment == “parcelado” %}</w:t>
       </w:r>
-      <w:r>
-        <w:rPr>
-          <w:rtl w:val="0"/>
-        </w:rPr>
-      </w:r>
-    </w:p>
-    <w:p>
-      <w:pPr>
-        <w:spacing w:after="240" w:before="240" w:line="300" w:lineRule="auto"/>
-        <w:jc w:val="both"/>
-        <w:rPr>
-          <w:highlight w:val="yellow"/>
-        </w:rPr>
-      </w:pPr>
-      <w:r>
-        <w:rPr>
-          <w:highlight w:val="yellow"/>
+    </w:p>
+    <w:p>
+      <w:pPr>
+        <w:spacing w:after="240" w:before="240" w:line="300" w:lineRule="auto"/>
+        <w:jc w:val="both"/>
+        <w:rPr/>
+      </w:pPr>
+      <w:r>
+        <w:rPr>
           <w:rtl w:val="0"/>
         </w:rPr>
         <w:t xml:space="preserve">7.1.1.3</w:t>
@@ -4921,15 +4066,9 @@
       </w:pPr>
       <w:r>
         <w:rPr>
-          <w:highlight w:val="cyan"/>
           <w:rtl w:val="0"/>
         </w:rPr>
         <w:t xml:space="preserve">{%p endif %}</w:t>
-      </w:r>
-      <w:r>
-        <w:rPr>
-          <w:rtl w:val="0"/>
-        </w:rPr>
       </w:r>
     </w:p>
     <w:p>
@@ -5533,13 +4672,10 @@
       <w:pPr>
         <w:spacing w:after="240" w:before="240" w:line="300" w:lineRule="auto"/>
         <w:jc w:val="both"/>
-        <w:rPr>
-          <w:highlight w:val="white"/>
-        </w:rPr>
-      </w:pPr>
-      <w:r>
-        <w:rPr>
-          <w:highlight w:val="white"/>
+        <w:rPr/>
+      </w:pPr>
+      <w:r>
+        <w:rPr>
           <w:rtl w:val="0"/>
         </w:rPr>
         <w:t xml:space="preserve">10.1</w:t>
@@ -5549,14 +4685,12 @@
       <w:r>
         <w:rPr>
           <w:b w:val="1"/>
-          <w:highlight w:val="white"/>
           <w:rtl w:val="0"/>
         </w:rPr>
         <w:t xml:space="preserve">CONTRATADA</w:t>
       </w:r>
       <w:r>
         <w:rPr>
-          <w:highlight w:val="white"/>
           <w:rtl w:val="0"/>
         </w:rPr>
         <w:t xml:space="preserve"> envidará seus melhores esforços para proteger os dados dos alunos e da </w:t>
@@ -5564,14 +4698,12 @@
       <w:r>
         <w:rPr>
           <w:b w:val="1"/>
-          <w:highlight w:val="white"/>
           <w:rtl w:val="0"/>
         </w:rPr>
         <w:t xml:space="preserve">CONTRATANTE</w:t>
       </w:r>
       <w:r>
         <w:rPr>
-          <w:highlight w:val="white"/>
           <w:rtl w:val="0"/>
         </w:rPr>
         <w:t xml:space="preserve"> de acessos não autorizados e de situações acidentais ou ilícitas de destruição, perda, alteração, comunicação ou qualquer forma de tratamento inadequado ou ilícito, principalmente dados pessoais e dados pessoais sensíveis, aplicando as medidas de segurança, técnicas e administrativas necessárias e disponíveis à época e exigindo contratualmente de seus fornecedores a adoção do mesmo nível de Segurança da Informação, com base nas melhores práticas de mercado.</w:t>
@@ -5581,13 +4713,10 @@
       <w:pPr>
         <w:spacing w:after="240" w:before="240" w:line="300" w:lineRule="auto"/>
         <w:jc w:val="both"/>
-        <w:rPr>
-          <w:highlight w:val="white"/>
-        </w:rPr>
-      </w:pPr>
-      <w:r>
-        <w:rPr>
-          <w:highlight w:val="white"/>
+        <w:rPr/>
+      </w:pPr>
+      <w:r>
+        <w:rPr>
           <w:rtl w:val="0"/>
         </w:rPr>
         <w:t xml:space="preserve">10.2</w:t>
@@ -5597,14 +4726,12 @@
       <w:r>
         <w:rPr>
           <w:b w:val="1"/>
-          <w:highlight w:val="white"/>
           <w:rtl w:val="0"/>
         </w:rPr>
         <w:t xml:space="preserve">CONTRATANTE</w:t>
       </w:r>
       <w:r>
         <w:rPr>
-          <w:highlight w:val="white"/>
           <w:rtl w:val="0"/>
         </w:rPr>
         <w:t xml:space="preserve"> tem conhecimento da Política de Privacidade e Proteção de Dados Pessoais e do Regimento Interno da </w:t>
@@ -5612,14 +4739,12 @@
       <w:r>
         <w:rPr>
           <w:b w:val="1"/>
-          <w:highlight w:val="white"/>
           <w:rtl w:val="0"/>
         </w:rPr>
         <w:t xml:space="preserve">CONTRATADA</w:t>
       </w:r>
       <w:r>
         <w:rPr>
-          <w:highlight w:val="white"/>
           <w:rtl w:val="0"/>
         </w:rPr>
         <w:t xml:space="preserve"> disponíveis no seu endereço eletrônico e na sua Secretaria, consentindo com o tratamento dos dados pessoais do(a) aluno(a) para os fins relacionados à prestação dos serviços objeto deste contrato, em consonância com os artigos 11 e 14 da Lei 13.709/2018 – Lei Geral de Proteção de Dados.</w:t>
@@ -5629,13 +4754,10 @@
       <w:pPr>
         <w:spacing w:after="240" w:before="240" w:line="300" w:lineRule="auto"/>
         <w:jc w:val="both"/>
-        <w:rPr>
-          <w:highlight w:val="white"/>
-        </w:rPr>
-      </w:pPr>
-      <w:r>
-        <w:rPr>
-          <w:highlight w:val="white"/>
+        <w:rPr/>
+      </w:pPr>
+      <w:r>
+        <w:rPr>
           <w:rtl w:val="0"/>
         </w:rPr>
         <w:t xml:space="preserve">10.3</w:t>
@@ -5645,14 +4767,12 @@
       <w:r>
         <w:rPr>
           <w:b w:val="1"/>
-          <w:highlight w:val="white"/>
           <w:rtl w:val="0"/>
         </w:rPr>
         <w:t xml:space="preserve">CONTRATADA</w:t>
       </w:r>
       <w:r>
         <w:rPr>
-          <w:highlight w:val="white"/>
           <w:rtl w:val="0"/>
         </w:rPr>
         <w:t xml:space="preserve"> para fins indenizatórios.</w:t>
@@ -5694,16 +4814,9 @@
       </w:r>
       <w:r>
         <w:rPr>
-          <w:highlight w:val="yellow"/>
-          <w:rtl w:val="0"/>
-        </w:rPr>
-        <w:t xml:space="preserve">{{ title_case(signature_local | lower) }</w:t>
-      </w:r>
-      <w:r>
-        <w:rPr>
-          <w:rtl w:val="0"/>
-        </w:rPr>
-        <w:t xml:space="preserve">}, com exclusão de qualquer outro, por mais privilegiado que seja ou venha a ser, para processar e julgar qualquer ação ou dirimir questões decorrentes ou relacionadas ao presente Contrato e aos serviços aqui contratados.</w:t>
+          <w:rtl w:val="0"/>
+        </w:rPr>
+        <w:t xml:space="preserve">{{ title_case(signature_local | lower) }}, com exclusão de qualquer outro, por mais privilegiado que seja ou venha a ser, para processar e julgar qualquer ação ou dirimir questões decorrentes ou relacionadas ao presente Contrato e aos serviços aqui contratados.</w:t>
       </w:r>
     </w:p>
     <w:p>
@@ -5738,7 +4851,6 @@
       </w:pPr>
       <w:r>
         <w:rPr>
-          <w:highlight w:val="yellow"/>
           <w:rtl w:val="0"/>
         </w:rPr>
         <w:t xml:space="preserve">{{ title_case(signature_local | lower) }}, {{signature_date }}.</w:t>
@@ -5878,7 +4990,6 @@
                 <w:color w:val="ffffff"/>
                 <w:sz w:val="18"/>
                 <w:szCs w:val="18"/>
-                <w:shd w:fill="ff9900" w:val="clear"/>
                 <w:rtl w:val="0"/>
               </w:rPr>
               <w:t xml:space="preserve"> {{  generate_anchor('signHere', school_email)  }}</w:t>
@@ -5915,13 +5026,11 @@
               <w:jc w:val="center"/>
               <w:rPr>
                 <w:b w:val="1"/>
-                <w:highlight w:val="yellow"/>
               </w:rPr>
             </w:pPr>
             <w:r>
               <w:rPr>
                 <w:b w:val="1"/>
-                <w:highlight w:val="yellow"/>
                 <w:rtl w:val="0"/>
               </w:rPr>
               <w:t xml:space="preserve">{{ school[“legal_name”] | upper }}</w:t>
@@ -5945,7 +5054,6 @@
               <w:rPr>
                 <w:sz w:val="16"/>
                 <w:szCs w:val="16"/>
-                <w:highlight w:val="cyan"/>
                 <w:rtl w:val="0"/>
               </w:rPr>
               <w:t xml:space="preserve">{%p for item in contractors %}</w:t>
@@ -5987,7 +5095,6 @@
                 <w:color w:val="ffffff"/>
                 <w:sz w:val="18"/>
                 <w:szCs w:val="18"/>
-                <w:shd w:fill="ff9900" w:val="clear"/>
                 <w:rtl w:val="0"/>
               </w:rPr>
               <w:t xml:space="preserve">{{ generate_anchor('signHere', item.email)  }}</w:t>
@@ -6006,7 +5113,6 @@
               <w:jc w:val="center"/>
               <w:rPr>
                 <w:b w:val="1"/>
-                <w:highlight w:val="yellow"/>
               </w:rPr>
             </w:pPr>
             <w:r>
@@ -6031,13 +5137,11 @@
               <w:rPr>
                 <w:sz w:val="16"/>
                 <w:szCs w:val="16"/>
-                <w:highlight w:val="cyan"/>
               </w:rPr>
             </w:pPr>
             <w:r>
               <w:rPr>
                 <w:b w:val="1"/>
-                <w:highlight w:val="yellow"/>
                 <w:rtl w:val="0"/>
               </w:rPr>
               <w:t xml:space="preserve">{{ item.name.text | upper }}</w:t>
@@ -6056,14 +5160,12 @@
               <w:rPr>
                 <w:sz w:val="16"/>
                 <w:szCs w:val="16"/>
-                <w:highlight w:val="yellow"/>
               </w:rPr>
             </w:pPr>
             <w:r>
               <w:rPr>
                 <w:sz w:val="16"/>
                 <w:szCs w:val="16"/>
-                <w:highlight w:val="cyan"/>
                 <w:rtl w:val="0"/>
               </w:rPr>
               <w:t xml:space="preserve">{%p endfor %}</w:t>

</xml_diff>

<commit_message>
ajustes - novo modelo do contrato-prestacao-servicos-educacionais.docx
</commit_message>
<xml_diff>
--- a/docassemble/docassemble/brcomeducalegal/data/templates/contrato-prestacao-servicos-educacionais.docx
+++ b/docassemble/docassemble/brcomeducalegal/data/templates/contrato-prestacao-servicos-educacionais.docx
@@ -581,7 +581,25 @@
                 <w:kern w:val="144"/>
                 <w:lang w:val="en-US"/>
               </w:rPr>
-              <w:t>{% if has_discount %}</w:t>
+              <w:t>{%</w:t>
+            </w:r>
+            <w:r>
+              <w:rPr>
+                <w:rFonts w:asciiTheme="majorHAnsi" w:eastAsia="Calibri" w:hAnsiTheme="majorHAnsi" w:cstheme="majorHAnsi"/>
+                <w:spacing w:val="2"/>
+                <w:kern w:val="144"/>
+                <w:lang w:val="en-US"/>
+              </w:rPr>
+              <w:t>p</w:t>
+            </w:r>
+            <w:r>
+              <w:rPr>
+                <w:rFonts w:asciiTheme="majorHAnsi" w:eastAsia="Calibri" w:hAnsiTheme="majorHAnsi" w:cstheme="majorHAnsi"/>
+                <w:spacing w:val="2"/>
+                <w:kern w:val="144"/>
+                <w:lang w:val="en-US"/>
+              </w:rPr>
+              <w:t xml:space="preserve"> if has_discount %}</w:t>
             </w:r>
           </w:p>
           <w:p>
@@ -608,7 +626,49 @@
                 <w:kern w:val="144"/>
                 <w:lang w:val="en-US"/>
               </w:rPr>
-              <w:t>Desconto: {{ discount_notes | lower  }}{% endif %}</w:t>
+              <w:t>Desconto: {{ discount_notes | lower  }}</w:t>
+            </w:r>
+          </w:p>
+          <w:p>
+            <w:pPr>
+              <w:pStyle w:val="PargrafodaLista"/>
+              <w:widowControl w:val="0"/>
+              <w:spacing w:line="300" w:lineRule="auto"/>
+              <w:ind w:left="0"/>
+              <w:jc w:val="both"/>
+              <w:rPr>
+                <w:rFonts w:asciiTheme="majorHAnsi" w:eastAsia="Calibri" w:hAnsiTheme="majorHAnsi" w:cstheme="majorHAnsi"/>
+                <w:spacing w:val="2"/>
+                <w:kern w:val="144"/>
+                <w:lang w:val="en-US"/>
+              </w:rPr>
+            </w:pPr>
+            <w:r>
+              <w:rPr>
+                <w:rFonts w:asciiTheme="majorHAnsi" w:eastAsia="Calibri" w:hAnsiTheme="majorHAnsi" w:cstheme="majorHAnsi"/>
+                <w:spacing w:val="2"/>
+                <w:kern w:val="144"/>
+                <w:lang w:val="en-US"/>
+              </w:rPr>
+              <w:t>{%</w:t>
+            </w:r>
+            <w:r>
+              <w:rPr>
+                <w:rFonts w:asciiTheme="majorHAnsi" w:eastAsia="Calibri" w:hAnsiTheme="majorHAnsi" w:cstheme="majorHAnsi"/>
+                <w:spacing w:val="2"/>
+                <w:kern w:val="144"/>
+                <w:lang w:val="en-US"/>
+              </w:rPr>
+              <w:t>p</w:t>
+            </w:r>
+            <w:r>
+              <w:rPr>
+                <w:rFonts w:asciiTheme="majorHAnsi" w:eastAsia="Calibri" w:hAnsiTheme="majorHAnsi" w:cstheme="majorHAnsi"/>
+                <w:spacing w:val="2"/>
+                <w:kern w:val="144"/>
+                <w:lang w:val="en-US"/>
+              </w:rPr>
+              <w:t xml:space="preserve"> endif %}</w:t>
             </w:r>
           </w:p>
           <w:p>
@@ -682,6 +742,7 @@
                 <w:spacing w:val="2"/>
                 <w:kern w:val="144"/>
               </w:rPr>
+              <w:lastRenderedPageBreak/>
               <w:t>Data de vencimento da parcela única: {{ single_installment_date_format }}</w:t>
             </w:r>
           </w:p>
@@ -704,7 +765,6 @@
                 <w:kern w:val="144"/>
                 <w:lang w:val="en-US"/>
               </w:rPr>
-              <w:lastRenderedPageBreak/>
               <w:t>{%p else %}</w:t>
             </w:r>
           </w:p>
@@ -1129,16 +1189,6 @@
     </w:p>
     <w:p>
       <w:pPr>
-        <w:spacing w:before="240" w:after="240" w:line="340" w:lineRule="exact"/>
-        <w:jc w:val="both"/>
-        <w:rPr>
-          <w:rFonts w:ascii="Calibri" w:eastAsia="Times New Roman" w:hAnsi="Calibri" w:cs="Calibri"/>
-          <w:color w:val="000000" w:themeColor="text1"/>
-        </w:rPr>
-      </w:pPr>
-    </w:p>
-    <w:p>
-      <w:pPr>
         <w:numPr>
           <w:ilvl w:val="0"/>
           <w:numId w:val="1"/>
@@ -1159,8 +1209,86 @@
           <w:spacing w:val="2"/>
           <w:kern w:val="144"/>
         </w:rPr>
+        <w:t>OBJETO E PRAZO DE VIGÊNCIA</w:t>
+      </w:r>
+    </w:p>
+    <w:p>
+      <w:pPr>
+        <w:numPr>
+          <w:ilvl w:val="1"/>
+          <w:numId w:val="1"/>
+        </w:numPr>
+        <w:spacing w:before="240" w:after="240" w:line="300" w:lineRule="auto"/>
+        <w:jc w:val="both"/>
+        <w:rPr>
+          <w:rFonts w:asciiTheme="majorHAnsi" w:eastAsia="Calibri" w:hAnsiTheme="majorHAnsi" w:cstheme="majorHAnsi"/>
+          <w:spacing w:val="2"/>
+          <w:kern w:val="144"/>
+        </w:rPr>
+      </w:pPr>
+      <w:r>
+        <w:rPr>
+          <w:rFonts w:asciiTheme="majorHAnsi" w:eastAsia="Calibri" w:hAnsiTheme="majorHAnsi" w:cstheme="majorHAnsi"/>
+          <w:spacing w:val="2"/>
+          <w:kern w:val="144"/>
+        </w:rPr>
         <w:lastRenderedPageBreak/>
-        <w:t>OBJETO E PRAZO DE VIGÊNCIA</w:t>
+        <w:t xml:space="preserve">O presente </w:t>
+      </w:r>
+      <w:r>
+        <w:rPr>
+          <w:rFonts w:asciiTheme="majorHAnsi" w:eastAsia="Calibri" w:hAnsiTheme="majorHAnsi" w:cstheme="majorHAnsi"/>
+          <w:spacing w:val="2"/>
+          <w:kern w:val="144"/>
+        </w:rPr>
+        <w:t>Contrato tem por objeto a prestação de serviços educacionais pela CONTRATADA à CONTRATANTE, em favor do(a) aluno(a) indicado no item I do Quadro Resumo, no estabelecimento da CONTRATADA, de acordo com o calendário</w:t>
+      </w:r>
+      <w:r>
+        <w:rPr>
+          <w:rFonts w:asciiTheme="majorHAnsi" w:eastAsia="Calibri" w:hAnsiTheme="majorHAnsi" w:cstheme="majorHAnsi"/>
+          <w:spacing w:val="2"/>
+          <w:kern w:val="144"/>
+        </w:rPr>
+        <w:t xml:space="preserve"> escolar e planos de ensino de todos os componentes curriculares do Plano Escolar para o ano letivo de {{ school_year }}, nos termos da legislação vigente aplicável.</w:t>
+      </w:r>
+    </w:p>
+    <w:p>
+      <w:pPr>
+        <w:numPr>
+          <w:ilvl w:val="2"/>
+          <w:numId w:val="1"/>
+        </w:numPr>
+        <w:spacing w:before="200" w:line="300" w:lineRule="auto"/>
+        <w:jc w:val="both"/>
+        <w:rPr>
+          <w:rFonts w:asciiTheme="majorHAnsi" w:eastAsia="Calibri" w:hAnsiTheme="majorHAnsi" w:cstheme="majorHAnsi"/>
+          <w:spacing w:val="2"/>
+          <w:kern w:val="144"/>
+        </w:rPr>
+      </w:pPr>
+      <w:r>
+        <w:rPr>
+          <w:rFonts w:asciiTheme="majorHAnsi" w:eastAsia="Calibri" w:hAnsiTheme="majorHAnsi" w:cstheme="majorHAnsi"/>
+          <w:spacing w:val="2"/>
+          <w:kern w:val="144"/>
+        </w:rPr>
+        <w:t xml:space="preserve">Os serviços serão prestados no período de janeiro a dezembro de {{ school_year }}, conforme o calendário escolar a ser elaborado e divulgado </w:t>
+      </w:r>
+      <w:r>
+        <w:rPr>
+          <w:rFonts w:asciiTheme="majorHAnsi" w:eastAsia="Calibri" w:hAnsiTheme="majorHAnsi" w:cstheme="majorHAnsi"/>
+          <w:spacing w:val="2"/>
+          <w:kern w:val="144"/>
+        </w:rPr>
+        <w:t>pela CONTRATADA, o</w:t>
+      </w:r>
+      <w:r>
+        <w:rPr>
+          <w:rFonts w:asciiTheme="majorHAnsi" w:eastAsia="Calibri" w:hAnsiTheme="majorHAnsi" w:cstheme="majorHAnsi"/>
+          <w:spacing w:val="2"/>
+          <w:kern w:val="144"/>
+        </w:rPr>
+        <w:t xml:space="preserve"> qual poderá ser ajustado conforme necessidades ao longo do ano letivo.</w:t>
       </w:r>
     </w:p>
     <w:p>
@@ -1169,37 +1297,29 @@
           <w:ilvl w:val="1"/>
           <w:numId w:val="1"/>
         </w:numPr>
-        <w:spacing w:before="240" w:after="240" w:line="300" w:lineRule="auto"/>
-        <w:jc w:val="both"/>
-        <w:rPr>
-          <w:rFonts w:asciiTheme="majorHAnsi" w:eastAsia="Calibri" w:hAnsiTheme="majorHAnsi" w:cstheme="majorHAnsi"/>
-          <w:spacing w:val="2"/>
-          <w:kern w:val="144"/>
-        </w:rPr>
-      </w:pPr>
-      <w:r>
-        <w:rPr>
-          <w:rFonts w:asciiTheme="majorHAnsi" w:eastAsia="Calibri" w:hAnsiTheme="majorHAnsi" w:cstheme="majorHAnsi"/>
-          <w:spacing w:val="2"/>
-          <w:kern w:val="144"/>
-        </w:rPr>
-        <w:t xml:space="preserve">O presente </w:t>
-      </w:r>
-      <w:r>
-        <w:rPr>
-          <w:rFonts w:asciiTheme="majorHAnsi" w:eastAsia="Calibri" w:hAnsiTheme="majorHAnsi" w:cstheme="majorHAnsi"/>
-          <w:spacing w:val="2"/>
-          <w:kern w:val="144"/>
-        </w:rPr>
-        <w:t>Contrato tem por objeto a prestação de serviços educacionais pela CONTRATADA à CONTRATANTE, em favor do(a) aluno(a) indicado no item I do Quadro Resumo, no estabelecimento da CONTRATADA, de acordo com o calendário</w:t>
-      </w:r>
-      <w:r>
-        <w:rPr>
-          <w:rFonts w:asciiTheme="majorHAnsi" w:eastAsia="Calibri" w:hAnsiTheme="majorHAnsi" w:cstheme="majorHAnsi"/>
-          <w:spacing w:val="2"/>
-          <w:kern w:val="144"/>
-        </w:rPr>
-        <w:t xml:space="preserve"> escolar e planos de ensino de todos os componentes curriculares do Plano Escolar para o ano letivo de {{ school_year }}, nos termos da legislação vigente aplicável.</w:t>
+        <w:spacing w:before="200" w:line="300" w:lineRule="auto"/>
+        <w:jc w:val="both"/>
+        <w:rPr>
+          <w:rFonts w:asciiTheme="majorHAnsi" w:eastAsia="Calibri" w:hAnsiTheme="majorHAnsi" w:cstheme="majorHAnsi"/>
+          <w:spacing w:val="2"/>
+          <w:kern w:val="144"/>
+        </w:rPr>
+      </w:pPr>
+      <w:r>
+        <w:rPr>
+          <w:rFonts w:asciiTheme="majorHAnsi" w:eastAsia="Calibri" w:hAnsiTheme="majorHAnsi" w:cstheme="majorHAnsi"/>
+          <w:spacing w:val="2"/>
+          <w:kern w:val="144"/>
+        </w:rPr>
+        <w:t xml:space="preserve">O presente Contrato é celebrado sob a condição suspensiva de deferimento da matrícula do(a) aluno(a), indicado no preâmbulo acima, de acordo com o disposto nas normas gerais de educação nacional e no Regimento Escolar </w:t>
+      </w:r>
+      <w:r>
+        <w:rPr>
+          <w:rFonts w:asciiTheme="majorHAnsi" w:eastAsia="Calibri" w:hAnsiTheme="majorHAnsi" w:cstheme="majorHAnsi"/>
+          <w:spacing w:val="2"/>
+          <w:kern w:val="144"/>
+        </w:rPr>
+        <w:t>da CONTRATADA.</w:t>
       </w:r>
     </w:p>
     <w:p>
@@ -1222,23 +1342,111 @@
           <w:spacing w:val="2"/>
           <w:kern w:val="144"/>
         </w:rPr>
-        <w:t xml:space="preserve">Os serviços serão prestados no período de janeiro a dezembro de {{ school_year }}, conforme o calendário escolar a ser elaborado e divulgado </w:t>
-      </w:r>
-      <w:r>
-        <w:rPr>
-          <w:rFonts w:asciiTheme="majorHAnsi" w:eastAsia="Calibri" w:hAnsiTheme="majorHAnsi" w:cstheme="majorHAnsi"/>
-          <w:spacing w:val="2"/>
-          <w:kern w:val="144"/>
-        </w:rPr>
-        <w:t>pela CONTRATADA, o</w:t>
-      </w:r>
-      <w:r>
-        <w:rPr>
-          <w:rFonts w:asciiTheme="majorHAnsi" w:eastAsia="Calibri" w:hAnsiTheme="majorHAnsi" w:cstheme="majorHAnsi"/>
-          <w:spacing w:val="2"/>
-          <w:kern w:val="144"/>
-        </w:rPr>
-        <w:t xml:space="preserve"> qual poderá ser ajustado conforme necessidades ao longo do ano letivo.</w:t>
+        <w:t xml:space="preserve">A efetivação da matrícula dar-se-á somente após a implementação do pagamento da primeira parcela da anuidade escolar, no prazo, termos e condições previstos neste Contrato, e desde que (i) seu deferimento tenha sido </w:t>
+      </w:r>
+      <w:r>
+        <w:rPr>
+          <w:rFonts w:asciiTheme="majorHAnsi" w:eastAsia="Calibri" w:hAnsiTheme="majorHAnsi" w:cstheme="majorHAnsi"/>
+          <w:spacing w:val="2"/>
+          <w:kern w:val="144"/>
+        </w:rPr>
+        <w:t>previamente aprovado pela Diretoria Pedagógica da CONTRATADA; (ii) não haja qualquer pendência financeira da CONTRATANTE para com a CONTRATADA referente aos anos letivos anteriores e (iii) tenha</w:t>
+      </w:r>
+      <w:r>
+        <w:rPr>
+          <w:rFonts w:asciiTheme="majorHAnsi" w:eastAsia="Calibri" w:hAnsiTheme="majorHAnsi" w:cstheme="majorHAnsi"/>
+          <w:spacing w:val="2"/>
+          <w:kern w:val="144"/>
+        </w:rPr>
+        <w:t>m sido</w:t>
+      </w:r>
+      <w:r>
+        <w:rPr>
+          <w:rFonts w:asciiTheme="majorHAnsi" w:eastAsia="Calibri" w:hAnsiTheme="majorHAnsi" w:cstheme="majorHAnsi"/>
+          <w:spacing w:val="2"/>
+          <w:kern w:val="144"/>
+        </w:rPr>
+        <w:t xml:space="preserve"> entreg</w:t>
+      </w:r>
+      <w:r>
+        <w:rPr>
+          <w:rFonts w:asciiTheme="majorHAnsi" w:eastAsia="Calibri" w:hAnsiTheme="majorHAnsi" w:cstheme="majorHAnsi"/>
+          <w:spacing w:val="2"/>
+          <w:kern w:val="144"/>
+        </w:rPr>
+        <w:t>ues</w:t>
+      </w:r>
+      <w:r>
+        <w:rPr>
+          <w:rFonts w:asciiTheme="majorHAnsi" w:eastAsia="Calibri" w:hAnsiTheme="majorHAnsi" w:cstheme="majorHAnsi"/>
+          <w:spacing w:val="2"/>
+          <w:kern w:val="144"/>
+        </w:rPr>
+        <w:t xml:space="preserve"> todos os documentos necessários para efetivação da matrícula conforme disposto no Regimento Escolar e legislação aplicável.</w:t>
+      </w:r>
+    </w:p>
+    <w:p>
+      <w:pPr>
+        <w:numPr>
+          <w:ilvl w:val="2"/>
+          <w:numId w:val="1"/>
+        </w:numPr>
+        <w:spacing w:before="200" w:line="300" w:lineRule="auto"/>
+        <w:jc w:val="both"/>
+        <w:rPr>
+          <w:rFonts w:asciiTheme="majorHAnsi" w:eastAsia="Calibri" w:hAnsiTheme="majorHAnsi" w:cstheme="majorHAnsi"/>
+          <w:spacing w:val="2"/>
+          <w:kern w:val="144"/>
+        </w:rPr>
+      </w:pPr>
+      <w:r>
+        <w:rPr>
+          <w:rFonts w:asciiTheme="majorHAnsi" w:eastAsia="Calibri" w:hAnsiTheme="majorHAnsi" w:cstheme="majorHAnsi"/>
+          <w:spacing w:val="2"/>
+          <w:kern w:val="144"/>
+        </w:rPr>
+        <w:t xml:space="preserve">A </w:t>
+      </w:r>
+      <w:r>
+        <w:rPr>
+          <w:rFonts w:asciiTheme="majorHAnsi" w:eastAsia="Calibri" w:hAnsiTheme="majorHAnsi" w:cstheme="majorHAnsi"/>
+          <w:bCs/>
+          <w:spacing w:val="2"/>
+          <w:kern w:val="144"/>
+        </w:rPr>
+        <w:t>CONTRATANTE declara ciência que o inadimplemento de quaisquer valores correspondentes à primeira mensalidade escolar ou débitos de qualquer natureza relativo aos anos letivos anteriores, implicará na interpretação da CONTRATADA que houve desistência da matrícula, a qual perde, automaticamente, sua validade, resolvendo-se o presente contrato de pleno direito.</w:t>
+      </w:r>
+    </w:p>
+    <w:p>
+      <w:pPr>
+        <w:numPr>
+          <w:ilvl w:val="2"/>
+          <w:numId w:val="1"/>
+        </w:numPr>
+        <w:spacing w:before="200" w:line="300" w:lineRule="auto"/>
+        <w:jc w:val="both"/>
+        <w:rPr>
+          <w:rFonts w:asciiTheme="majorHAnsi" w:eastAsia="Calibri" w:hAnsiTheme="majorHAnsi" w:cstheme="majorHAnsi"/>
+          <w:spacing w:val="2"/>
+          <w:kern w:val="144"/>
+        </w:rPr>
+      </w:pPr>
+      <w:r>
+        <w:rPr>
+          <w:rFonts w:asciiTheme="majorHAnsi" w:eastAsia="Calibri" w:hAnsiTheme="majorHAnsi" w:cstheme="majorHAnsi"/>
+          <w:spacing w:val="2"/>
+          <w:kern w:val="144"/>
+        </w:rPr>
+        <w:t xml:space="preserve">A validade e eficácia do presente contrato fica condicionada ao deferimento formal e expresso da matrícula do(a) aluno(a) pela </w:t>
+      </w:r>
+      <w:r>
+        <w:rPr>
+          <w:rFonts w:asciiTheme="majorHAnsi" w:eastAsia="Calibri" w:hAnsiTheme="majorHAnsi" w:cstheme="majorHAnsi"/>
+          <w:bCs/>
+          <w:spacing w:val="2"/>
+          <w:kern w:val="144"/>
+        </w:rPr>
+        <w:t>CONTRATADA, a ser comunicada por e-mail à CONTRATANTE.</w:t>
       </w:r>
     </w:p>
     <w:p>
@@ -1261,15 +1469,39 @@
           <w:spacing w:val="2"/>
           <w:kern w:val="144"/>
         </w:rPr>
-        <w:t xml:space="preserve">O presente Contrato é celebrado sob a condição suspensiva de deferimento da matrícula do(a) aluno(a), indicado no preâmbulo acima, de acordo com o disposto nas normas gerais de educação nacional e no Regimento Escolar </w:t>
-      </w:r>
-      <w:r>
-        <w:rPr>
-          <w:rFonts w:asciiTheme="majorHAnsi" w:eastAsia="Calibri" w:hAnsiTheme="majorHAnsi" w:cstheme="majorHAnsi"/>
-          <w:spacing w:val="2"/>
-          <w:kern w:val="144"/>
-        </w:rPr>
-        <w:t>da CONTRATADA.</w:t>
+        <w:t>A prestação dos serviços educacionais será ofertada unicamente no período escolar contratado, não sendo autorizada a permanência do(a) aluno(a) na instituição de ensino fora desse período. Será aplicada multa equivalente a R$</w:t>
+      </w:r>
+      <w:r>
+        <w:rPr>
+          <w:rFonts w:asciiTheme="majorHAnsi" w:eastAsia="Calibri" w:hAnsiTheme="majorHAnsi" w:cstheme="majorHAnsi"/>
+          <w:spacing w:val="2"/>
+          <w:kern w:val="144"/>
+        </w:rPr>
+        <w:t>100</w:t>
+      </w:r>
+      <w:r>
+        <w:rPr>
+          <w:rFonts w:asciiTheme="majorHAnsi" w:eastAsia="Calibri" w:hAnsiTheme="majorHAnsi" w:cstheme="majorHAnsi"/>
+          <w:spacing w:val="2"/>
+          <w:kern w:val="144"/>
+        </w:rPr>
+        <w:t>,00 (</w:t>
+      </w:r>
+      <w:r>
+        <w:rPr>
+          <w:rFonts w:asciiTheme="majorHAnsi" w:eastAsia="Calibri" w:hAnsiTheme="majorHAnsi" w:cstheme="majorHAnsi"/>
+          <w:spacing w:val="2"/>
+          <w:kern w:val="144"/>
+        </w:rPr>
+        <w:t>cem</w:t>
+      </w:r>
+      <w:r>
+        <w:rPr>
+          <w:rFonts w:asciiTheme="majorHAnsi" w:eastAsia="Calibri" w:hAnsiTheme="majorHAnsi" w:cstheme="majorHAnsi"/>
+          <w:spacing w:val="2"/>
+          <w:kern w:val="144"/>
+        </w:rPr>
+        <w:t xml:space="preserve"> reais) por hora de permanência após 30 (trinta) minutos do horário de encerramento das aulas. </w:t>
       </w:r>
     </w:p>
     <w:p>
@@ -1292,47 +1524,7 @@
           <w:spacing w:val="2"/>
           <w:kern w:val="144"/>
         </w:rPr>
-        <w:t xml:space="preserve">A efetivação da matrícula dar-se-á somente após a implementação do pagamento da primeira parcela da anuidade escolar, no prazo, termos e condições previstos neste Contrato, e desde que (i) seu deferimento tenha sido </w:t>
-      </w:r>
-      <w:r>
-        <w:rPr>
-          <w:rFonts w:asciiTheme="majorHAnsi" w:eastAsia="Calibri" w:hAnsiTheme="majorHAnsi" w:cstheme="majorHAnsi"/>
-          <w:spacing w:val="2"/>
-          <w:kern w:val="144"/>
-        </w:rPr>
-        <w:t>previamente aprovado pela Diretoria Pedagógica da CONTRATADA; (ii) não haja qualquer pendência financeira da CONTRATANTE para com a CONTRATADA referente aos anos letivos anteriores e (iii) tenha</w:t>
-      </w:r>
-      <w:r>
-        <w:rPr>
-          <w:rFonts w:asciiTheme="majorHAnsi" w:eastAsia="Calibri" w:hAnsiTheme="majorHAnsi" w:cstheme="majorHAnsi"/>
-          <w:spacing w:val="2"/>
-          <w:kern w:val="144"/>
-        </w:rPr>
-        <w:t>m sido</w:t>
-      </w:r>
-      <w:r>
-        <w:rPr>
-          <w:rFonts w:asciiTheme="majorHAnsi" w:eastAsia="Calibri" w:hAnsiTheme="majorHAnsi" w:cstheme="majorHAnsi"/>
-          <w:spacing w:val="2"/>
-          <w:kern w:val="144"/>
-        </w:rPr>
-        <w:t xml:space="preserve"> entreg</w:t>
-      </w:r>
-      <w:r>
-        <w:rPr>
-          <w:rFonts w:asciiTheme="majorHAnsi" w:eastAsia="Calibri" w:hAnsiTheme="majorHAnsi" w:cstheme="majorHAnsi"/>
-          <w:spacing w:val="2"/>
-          <w:kern w:val="144"/>
-        </w:rPr>
-        <w:t>ues</w:t>
-      </w:r>
-      <w:r>
-        <w:rPr>
-          <w:rFonts w:asciiTheme="majorHAnsi" w:eastAsia="Calibri" w:hAnsiTheme="majorHAnsi" w:cstheme="majorHAnsi"/>
-          <w:spacing w:val="2"/>
-          <w:kern w:val="144"/>
-        </w:rPr>
-        <w:t xml:space="preserve"> todos os documentos necessários para efetivação da matrícula conforme disposto no Regimento Escolar e legislação aplicável.</w:t>
+        <w:t>Na hipótese de suspensão de aulas presenciais por determinações do Poder Público ou a critério da CONTRATADA, fundamentada em razão de saúde, as aulas poderão migrar do ambiente presencial para o remoto, bem como poderão implicar em alterações do calendário letivo, suspensão ou alteração de atividades e outras imposições da organização das aulas, sem que implique em invalidação, suspensão ou alteração de qualquer cláusula ou obrigação prevista neste Contrato ou variação do valor de anuidade escolar pactuado.</w:t>
       </w:r>
     </w:p>
     <w:p>
@@ -1355,6 +1547,152 @@
           <w:spacing w:val="2"/>
           <w:kern w:val="144"/>
         </w:rPr>
+        <w:t>A</w:t>
+      </w:r>
+      <w:r>
+        <w:rPr>
+          <w:rFonts w:asciiTheme="majorHAnsi" w:eastAsia="Calibri" w:hAnsiTheme="majorHAnsi" w:cstheme="majorHAnsi"/>
+          <w:spacing w:val="2"/>
+          <w:kern w:val="144"/>
+        </w:rPr>
+        <w:t xml:space="preserve"> CONTRATANTE declara ter conhecimento que a rotina escolar poderá ser impactada por questões de ordem pública e/ou sanitárias, adotando-se, inclusive, alternativamente às aulas </w:t>
+      </w:r>
+      <w:r>
+        <w:rPr>
+          <w:rFonts w:asciiTheme="majorHAnsi" w:eastAsia="Calibri" w:hAnsiTheme="majorHAnsi" w:cstheme="majorHAnsi"/>
+          <w:spacing w:val="2"/>
+          <w:kern w:val="144"/>
+        </w:rPr>
+        <w:lastRenderedPageBreak/>
+        <w:t>presenciais, aulas remotas e/ou híbridas, mudanças e metodologias estas com as quais concorda expressamente, mediante assinatura do presente Contrato.</w:t>
+      </w:r>
+    </w:p>
+    <w:p>
+      <w:pPr>
+        <w:numPr>
+          <w:ilvl w:val="1"/>
+          <w:numId w:val="1"/>
+        </w:numPr>
+        <w:spacing w:before="200" w:line="300" w:lineRule="auto"/>
+        <w:jc w:val="both"/>
+        <w:rPr>
+          <w:rFonts w:asciiTheme="majorHAnsi" w:eastAsia="Calibri" w:hAnsiTheme="majorHAnsi" w:cstheme="majorHAnsi"/>
+          <w:spacing w:val="2"/>
+          <w:kern w:val="144"/>
+        </w:rPr>
+      </w:pPr>
+      <w:r>
+        <w:rPr>
+          <w:rFonts w:asciiTheme="majorHAnsi" w:eastAsia="Calibri" w:hAnsiTheme="majorHAnsi" w:cstheme="majorHAnsi"/>
+          <w:spacing w:val="2"/>
+          <w:kern w:val="144"/>
+        </w:rPr>
+        <w:t>Estão excluídos do escopo deste contrato, sendo considerados serviços extraordinários, que não estão incluídos no valor da anuidade escolar, os serviços especiais de reposição de aulas, material didático, transporte escolar opcional, atividades após o horário regular das aulas, serviço de alimentação opcional, segundas chamadas de prova ou exame, segunda via de documentos, segunda via de crachá de identificação do(a) aluno(a), uniformes, oficinas extracurriculares em geral, excursões, eventos diversos (tais como, apresentações teatrais, musicais ou palestras, acantonamentos, festa junina, eventos de passagem entre segmentos e formaturas, viagens de estudo do meio ou similares), entre outros que não tenham sido previamente definidos no Plano Escolar.</w:t>
+      </w:r>
+    </w:p>
+    <w:p>
+      <w:pPr>
+        <w:numPr>
+          <w:ilvl w:val="2"/>
+          <w:numId w:val="1"/>
+        </w:numPr>
+        <w:spacing w:before="200" w:line="300" w:lineRule="auto"/>
+        <w:jc w:val="both"/>
+        <w:rPr>
+          <w:rFonts w:asciiTheme="majorHAnsi" w:eastAsia="Calibri" w:hAnsiTheme="majorHAnsi" w:cstheme="majorHAnsi"/>
+          <w:spacing w:val="2"/>
+          <w:kern w:val="144"/>
+        </w:rPr>
+      </w:pPr>
+      <w:r>
+        <w:rPr>
+          <w:rFonts w:asciiTheme="majorHAnsi" w:eastAsia="Calibri" w:hAnsiTheme="majorHAnsi" w:cstheme="majorHAnsi"/>
+          <w:spacing w:val="2"/>
+          <w:kern w:val="144"/>
+        </w:rPr>
+        <w:t>O material didático elaborado e/ou indicado pela</w:t>
+      </w:r>
+      <w:r>
+        <w:rPr>
+          <w:rFonts w:asciiTheme="majorHAnsi" w:eastAsia="Calibri" w:hAnsiTheme="majorHAnsi" w:cstheme="majorHAnsi"/>
+          <w:bCs/>
+          <w:spacing w:val="2"/>
+          <w:kern w:val="144"/>
+        </w:rPr>
+        <w:t xml:space="preserve"> CONTRATADA</w:t>
+      </w:r>
+      <w:r>
+        <w:rPr>
+          <w:rFonts w:asciiTheme="majorHAnsi" w:eastAsia="Calibri" w:hAnsiTheme="majorHAnsi" w:cstheme="majorHAnsi"/>
+          <w:bCs/>
+          <w:spacing w:val="2"/>
+          <w:kern w:val="144"/>
+        </w:rPr>
+        <w:t xml:space="preserve"> é obrigatório</w:t>
+      </w:r>
+      <w:r>
+        <w:rPr>
+          <w:rFonts w:asciiTheme="majorHAnsi" w:eastAsia="Calibri" w:hAnsiTheme="majorHAnsi" w:cstheme="majorHAnsi"/>
+          <w:bCs/>
+          <w:spacing w:val="2"/>
+          <w:kern w:val="144"/>
+        </w:rPr>
+        <w:t xml:space="preserve"> e</w:t>
+      </w:r>
+      <w:r>
+        <w:rPr>
+          <w:rFonts w:asciiTheme="majorHAnsi" w:eastAsia="Calibri" w:hAnsiTheme="majorHAnsi" w:cstheme="majorHAnsi"/>
+          <w:spacing w:val="2"/>
+          <w:kern w:val="144"/>
+        </w:rPr>
+        <w:t xml:space="preserve"> permitirá o melhor aproveitamento pedagógico do(a) aluno(a), devendo ser adquirido e/ou contratado pelos responsáveis legais durante o período de matrícula. O material didático não está incluso no escopo deste contrato.</w:t>
+      </w:r>
+    </w:p>
+    <w:p>
+      <w:pPr>
+        <w:numPr>
+          <w:ilvl w:val="0"/>
+          <w:numId w:val="1"/>
+        </w:numPr>
+        <w:spacing w:before="200" w:line="300" w:lineRule="auto"/>
+        <w:jc w:val="both"/>
+        <w:rPr>
+          <w:rFonts w:asciiTheme="majorHAnsi" w:eastAsia="Calibri" w:hAnsiTheme="majorHAnsi" w:cstheme="majorHAnsi"/>
+          <w:b/>
+          <w:spacing w:val="2"/>
+          <w:kern w:val="144"/>
+        </w:rPr>
+      </w:pPr>
+      <w:r>
+        <w:rPr>
+          <w:rFonts w:asciiTheme="majorHAnsi" w:eastAsia="Calibri" w:hAnsiTheme="majorHAnsi" w:cstheme="majorHAnsi"/>
+          <w:b/>
+          <w:spacing w:val="2"/>
+          <w:kern w:val="144"/>
+        </w:rPr>
+        <w:t>REMUNERAÇÃO</w:t>
+      </w:r>
+    </w:p>
+    <w:p>
+      <w:pPr>
+        <w:numPr>
+          <w:ilvl w:val="1"/>
+          <w:numId w:val="1"/>
+        </w:numPr>
+        <w:spacing w:before="200" w:line="300" w:lineRule="auto"/>
+        <w:jc w:val="both"/>
+        <w:rPr>
+          <w:rFonts w:asciiTheme="majorHAnsi" w:eastAsia="Calibri" w:hAnsiTheme="majorHAnsi" w:cstheme="majorHAnsi"/>
+          <w:spacing w:val="2"/>
+          <w:kern w:val="144"/>
+        </w:rPr>
+      </w:pPr>
+      <w:r>
+        <w:rPr>
+          <w:rFonts w:asciiTheme="majorHAnsi" w:eastAsia="Calibri" w:hAnsiTheme="majorHAnsi" w:cstheme="majorHAnsi"/>
+          <w:spacing w:val="2"/>
+          <w:kern w:val="144"/>
+        </w:rPr>
         <w:t xml:space="preserve">A </w:t>
       </w:r>
       <w:r>
@@ -1364,7 +1702,15 @@
           <w:spacing w:val="2"/>
           <w:kern w:val="144"/>
         </w:rPr>
-        <w:t>CONTRATANTE declara ciência que o inadimplemento de quaisquer valores correspondentes à primeira mensalidade escolar ou débitos de qualquer natureza relativo aos anos letivos anteriores, implicará na interpretação da CONTRATADA que houve desistência da matrícula, a qual perde, automaticamente, sua validade, resolvendo-se o presente contrato de pleno direito.</w:t>
+        <w:t>CONTRATANTE pagará à CONTRATADA</w:t>
+      </w:r>
+      <w:r>
+        <w:rPr>
+          <w:rFonts w:asciiTheme="majorHAnsi" w:eastAsia="Calibri" w:hAnsiTheme="majorHAnsi" w:cstheme="majorHAnsi"/>
+          <w:spacing w:val="2"/>
+          <w:kern w:val="144"/>
+        </w:rPr>
+        <w:t xml:space="preserve"> uma anuidade escolar, no valor, forma e condições abaixo: </w:t>
       </w:r>
     </w:p>
     <w:p>
@@ -1379,79 +1725,17 @@
           <w:rFonts w:asciiTheme="majorHAnsi" w:eastAsia="Calibri" w:hAnsiTheme="majorHAnsi" w:cstheme="majorHAnsi"/>
           <w:spacing w:val="2"/>
           <w:kern w:val="144"/>
-        </w:rPr>
-      </w:pPr>
-      <w:r>
-        <w:rPr>
-          <w:rFonts w:asciiTheme="majorHAnsi" w:eastAsia="Calibri" w:hAnsiTheme="majorHAnsi" w:cstheme="majorHAnsi"/>
-          <w:spacing w:val="2"/>
-          <w:kern w:val="144"/>
-        </w:rPr>
-        <w:t xml:space="preserve">A validade e eficácia do presente contrato fica condicionada ao deferimento formal e expresso da matrícula do(a) aluno(a) pela </w:t>
-      </w:r>
-      <w:r>
-        <w:rPr>
-          <w:rFonts w:asciiTheme="majorHAnsi" w:eastAsia="Calibri" w:hAnsiTheme="majorHAnsi" w:cstheme="majorHAnsi"/>
-          <w:bCs/>
-          <w:spacing w:val="2"/>
-          <w:kern w:val="144"/>
-        </w:rPr>
-        <w:t>CONTRATADA, a ser comunicada por e-mail à CONTRATANTE.</w:t>
-      </w:r>
-    </w:p>
-    <w:p>
-      <w:pPr>
-        <w:numPr>
-          <w:ilvl w:val="1"/>
-          <w:numId w:val="1"/>
-        </w:numPr>
-        <w:spacing w:before="200" w:line="300" w:lineRule="auto"/>
-        <w:jc w:val="both"/>
-        <w:rPr>
-          <w:rFonts w:asciiTheme="majorHAnsi" w:eastAsia="Calibri" w:hAnsiTheme="majorHAnsi" w:cstheme="majorHAnsi"/>
-          <w:spacing w:val="2"/>
-          <w:kern w:val="144"/>
-        </w:rPr>
-      </w:pPr>
-      <w:r>
-        <w:rPr>
-          <w:rFonts w:asciiTheme="majorHAnsi" w:eastAsia="Calibri" w:hAnsiTheme="majorHAnsi" w:cstheme="majorHAnsi"/>
-          <w:spacing w:val="2"/>
-          <w:kern w:val="144"/>
-        </w:rPr>
-        <w:t>A prestação dos serviços educacionais será ofertada unicamente no período escolar contratado, não sendo autorizada a permanência do(a) aluno(a) na instituição de ensino fora desse período. Será aplicada multa equivalente a R$</w:t>
-      </w:r>
-      <w:r>
-        <w:rPr>
-          <w:rFonts w:asciiTheme="majorHAnsi" w:eastAsia="Calibri" w:hAnsiTheme="majorHAnsi" w:cstheme="majorHAnsi"/>
-          <w:spacing w:val="2"/>
-          <w:kern w:val="144"/>
-        </w:rPr>
-        <w:t>100</w:t>
-      </w:r>
-      <w:r>
-        <w:rPr>
-          <w:rFonts w:asciiTheme="majorHAnsi" w:eastAsia="Calibri" w:hAnsiTheme="majorHAnsi" w:cstheme="majorHAnsi"/>
-          <w:spacing w:val="2"/>
-          <w:kern w:val="144"/>
-        </w:rPr>
-        <w:t>,00 (</w:t>
-      </w:r>
-      <w:r>
-        <w:rPr>
-          <w:rFonts w:asciiTheme="majorHAnsi" w:eastAsia="Calibri" w:hAnsiTheme="majorHAnsi" w:cstheme="majorHAnsi"/>
-          <w:spacing w:val="2"/>
-          <w:kern w:val="144"/>
-        </w:rPr>
-        <w:t>cem</w:t>
-      </w:r>
-      <w:r>
-        <w:rPr>
-          <w:rFonts w:asciiTheme="majorHAnsi" w:eastAsia="Calibri" w:hAnsiTheme="majorHAnsi" w:cstheme="majorHAnsi"/>
-          <w:spacing w:val="2"/>
-          <w:kern w:val="144"/>
-        </w:rPr>
-        <w:t xml:space="preserve"> reais) por hora de permanência após 30 (trinta) minutos do horário de encerramento das aulas. </w:t>
+          <w:lang w:val="en-US"/>
+        </w:rPr>
+      </w:pPr>
+      <w:r>
+        <w:rPr>
+          <w:rFonts w:asciiTheme="majorHAnsi" w:eastAsia="Calibri" w:hAnsiTheme="majorHAnsi" w:cstheme="majorHAnsi"/>
+          <w:spacing w:val="2"/>
+          <w:kern w:val="144"/>
+          <w:lang w:val="en-US"/>
+        </w:rPr>
+        <w:t>Valor anual: R$ {{ “%.2f”|format(annual_value) | replace(“.”,”,”) }} ({{ annual_value_words }}) {% if has_discount %}</w:t>
       </w:r>
     </w:p>
     <w:p>
@@ -1474,7 +1758,7 @@
           <w:spacing w:val="2"/>
           <w:kern w:val="144"/>
         </w:rPr>
-        <w:t>Na hipótese de suspensão de aulas presenciais por determinações do Poder Público ou a critério da CONTRATADA, fundamentada em razão de saúde, as aulas poderão migrar do ambiente presencial para o remoto, bem como poderão implicar em alterações do calendário letivo, suspensão ou alteração de atividades e outras imposições da organização das aulas, sem que implique em invalidação, suspensão ou alteração de qualquer cláusula ou obrigação prevista neste Contrato ou variação do valor de anuidade escolar pactuado.</w:t>
+        <w:t>Desconto concedido: {{ discount_notes | lower  }}{% endif %}</w:t>
       </w:r>
     </w:p>
     <w:p>
@@ -1483,233 +1767,7 @@
           <w:ilvl w:val="2"/>
           <w:numId w:val="1"/>
         </w:numPr>
-        <w:spacing w:before="200" w:line="300" w:lineRule="auto"/>
-        <w:jc w:val="both"/>
-        <w:rPr>
-          <w:rFonts w:asciiTheme="majorHAnsi" w:eastAsia="Calibri" w:hAnsiTheme="majorHAnsi" w:cstheme="majorHAnsi"/>
-          <w:spacing w:val="2"/>
-          <w:kern w:val="144"/>
-        </w:rPr>
-      </w:pPr>
-      <w:r>
-        <w:rPr>
-          <w:rFonts w:asciiTheme="majorHAnsi" w:eastAsia="Calibri" w:hAnsiTheme="majorHAnsi" w:cstheme="majorHAnsi"/>
-          <w:spacing w:val="2"/>
-          <w:kern w:val="144"/>
-        </w:rPr>
-        <w:lastRenderedPageBreak/>
-        <w:t>A</w:t>
-      </w:r>
-      <w:r>
-        <w:rPr>
-          <w:rFonts w:asciiTheme="majorHAnsi" w:eastAsia="Calibri" w:hAnsiTheme="majorHAnsi" w:cstheme="majorHAnsi"/>
-          <w:spacing w:val="2"/>
-          <w:kern w:val="144"/>
-        </w:rPr>
-        <w:t xml:space="preserve"> CONTRATANTE declara ter conhecimento que a rotina escolar poderá ser impactada por questões de ordem pública e/ou sanitárias, adotando-se, inclusive, alternativamente às aulas presenciais, aulas remotas e/ou híbridas, mudanças e metodologias estas com as quais concorda expressamente, mediante assinatura do presente Contrato.</w:t>
-      </w:r>
-    </w:p>
-    <w:p>
-      <w:pPr>
-        <w:numPr>
-          <w:ilvl w:val="1"/>
-          <w:numId w:val="1"/>
-        </w:numPr>
-        <w:spacing w:before="200" w:line="300" w:lineRule="auto"/>
-        <w:jc w:val="both"/>
-        <w:rPr>
-          <w:rFonts w:asciiTheme="majorHAnsi" w:eastAsia="Calibri" w:hAnsiTheme="majorHAnsi" w:cstheme="majorHAnsi"/>
-          <w:spacing w:val="2"/>
-          <w:kern w:val="144"/>
-        </w:rPr>
-      </w:pPr>
-      <w:r>
-        <w:rPr>
-          <w:rFonts w:asciiTheme="majorHAnsi" w:eastAsia="Calibri" w:hAnsiTheme="majorHAnsi" w:cstheme="majorHAnsi"/>
-          <w:spacing w:val="2"/>
-          <w:kern w:val="144"/>
-        </w:rPr>
-        <w:t>Estão excluídos do escopo deste contrato, sendo considerados serviços extraordinários, que não estão incluídos no valor da anuidade escolar, os serviços especiais de reposição de aulas, material didático, transporte escolar opcional, atividades após o horário regular das aulas, serviço de alimentação opcional, segundas chamadas de prova ou exame, segunda via de documentos, segunda via de crachá de identificação do(a) aluno(a), uniformes, oficinas extracurriculares em geral, excursões, eventos diversos (tais como, apresentações teatrais, musicais ou palestras, acantonamentos, festa junina, eventos de passagem entre segmentos e formaturas, viagens de estudo do meio ou similares), entre outros que não tenham sido previamente definidos no Plano Escolar.</w:t>
-      </w:r>
-    </w:p>
-    <w:p>
-      <w:pPr>
-        <w:numPr>
-          <w:ilvl w:val="2"/>
-          <w:numId w:val="1"/>
-        </w:numPr>
-        <w:spacing w:before="200" w:line="300" w:lineRule="auto"/>
-        <w:jc w:val="both"/>
-        <w:rPr>
-          <w:rFonts w:asciiTheme="majorHAnsi" w:eastAsia="Calibri" w:hAnsiTheme="majorHAnsi" w:cstheme="majorHAnsi"/>
-          <w:spacing w:val="2"/>
-          <w:kern w:val="144"/>
-        </w:rPr>
-      </w:pPr>
-      <w:r>
-        <w:rPr>
-          <w:rFonts w:asciiTheme="majorHAnsi" w:eastAsia="Calibri" w:hAnsiTheme="majorHAnsi" w:cstheme="majorHAnsi"/>
-          <w:spacing w:val="2"/>
-          <w:kern w:val="144"/>
-        </w:rPr>
-        <w:t>O material didático elaborado e/ou indicado pela</w:t>
-      </w:r>
-      <w:r>
-        <w:rPr>
-          <w:rFonts w:asciiTheme="majorHAnsi" w:eastAsia="Calibri" w:hAnsiTheme="majorHAnsi" w:cstheme="majorHAnsi"/>
-          <w:bCs/>
-          <w:spacing w:val="2"/>
-          <w:kern w:val="144"/>
-        </w:rPr>
-        <w:t xml:space="preserve"> CONTRATADA</w:t>
-      </w:r>
-      <w:r>
-        <w:rPr>
-          <w:rFonts w:asciiTheme="majorHAnsi" w:eastAsia="Calibri" w:hAnsiTheme="majorHAnsi" w:cstheme="majorHAnsi"/>
-          <w:bCs/>
-          <w:spacing w:val="2"/>
-          <w:kern w:val="144"/>
-        </w:rPr>
-        <w:t xml:space="preserve"> é obrigatório</w:t>
-      </w:r>
-      <w:r>
-        <w:rPr>
-          <w:rFonts w:asciiTheme="majorHAnsi" w:eastAsia="Calibri" w:hAnsiTheme="majorHAnsi" w:cstheme="majorHAnsi"/>
-          <w:bCs/>
-          <w:spacing w:val="2"/>
-          <w:kern w:val="144"/>
-        </w:rPr>
-        <w:t xml:space="preserve"> e</w:t>
-      </w:r>
-      <w:r>
-        <w:rPr>
-          <w:rFonts w:asciiTheme="majorHAnsi" w:eastAsia="Calibri" w:hAnsiTheme="majorHAnsi" w:cstheme="majorHAnsi"/>
-          <w:spacing w:val="2"/>
-          <w:kern w:val="144"/>
-        </w:rPr>
-        <w:t xml:space="preserve"> permitirá o melhor aproveitamento pedagógico do(a) aluno(a), devendo ser adquirido e/ou contratado pelos responsáveis legais durante o período de matrícula. O material didático não está incluso no escopo deste contrato.</w:t>
-      </w:r>
-    </w:p>
-    <w:p>
-      <w:pPr>
-        <w:numPr>
-          <w:ilvl w:val="0"/>
-          <w:numId w:val="1"/>
-        </w:numPr>
-        <w:spacing w:before="200" w:line="300" w:lineRule="auto"/>
-        <w:jc w:val="both"/>
-        <w:rPr>
-          <w:rFonts w:asciiTheme="majorHAnsi" w:eastAsia="Calibri" w:hAnsiTheme="majorHAnsi" w:cstheme="majorHAnsi"/>
-          <w:b/>
-          <w:spacing w:val="2"/>
-          <w:kern w:val="144"/>
-        </w:rPr>
-      </w:pPr>
-      <w:r>
-        <w:rPr>
-          <w:rFonts w:asciiTheme="majorHAnsi" w:eastAsia="Calibri" w:hAnsiTheme="majorHAnsi" w:cstheme="majorHAnsi"/>
-          <w:b/>
-          <w:spacing w:val="2"/>
-          <w:kern w:val="144"/>
-        </w:rPr>
-        <w:t>REMUNERAÇÃO</w:t>
-      </w:r>
-    </w:p>
-    <w:p>
-      <w:pPr>
-        <w:numPr>
-          <w:ilvl w:val="1"/>
-          <w:numId w:val="1"/>
-        </w:numPr>
-        <w:spacing w:before="200" w:line="300" w:lineRule="auto"/>
-        <w:jc w:val="both"/>
-        <w:rPr>
-          <w:rFonts w:asciiTheme="majorHAnsi" w:eastAsia="Calibri" w:hAnsiTheme="majorHAnsi" w:cstheme="majorHAnsi"/>
-          <w:spacing w:val="2"/>
-          <w:kern w:val="144"/>
-        </w:rPr>
-      </w:pPr>
-      <w:r>
-        <w:rPr>
-          <w:rFonts w:asciiTheme="majorHAnsi" w:eastAsia="Calibri" w:hAnsiTheme="majorHAnsi" w:cstheme="majorHAnsi"/>
-          <w:spacing w:val="2"/>
-          <w:kern w:val="144"/>
-        </w:rPr>
-        <w:t xml:space="preserve">A </w:t>
-      </w:r>
-      <w:r>
-        <w:rPr>
-          <w:rFonts w:asciiTheme="majorHAnsi" w:eastAsia="Calibri" w:hAnsiTheme="majorHAnsi" w:cstheme="majorHAnsi"/>
-          <w:bCs/>
-          <w:spacing w:val="2"/>
-          <w:kern w:val="144"/>
-        </w:rPr>
-        <w:t>CONTRATANTE pagará à CONTRATADA</w:t>
-      </w:r>
-      <w:r>
-        <w:rPr>
-          <w:rFonts w:asciiTheme="majorHAnsi" w:eastAsia="Calibri" w:hAnsiTheme="majorHAnsi" w:cstheme="majorHAnsi"/>
-          <w:spacing w:val="2"/>
-          <w:kern w:val="144"/>
-        </w:rPr>
-        <w:t xml:space="preserve"> uma anuidade escolar, no valor, forma e condições abaixo: </w:t>
-      </w:r>
-    </w:p>
-    <w:p>
-      <w:pPr>
-        <w:numPr>
-          <w:ilvl w:val="2"/>
-          <w:numId w:val="1"/>
-        </w:numPr>
-        <w:spacing w:before="200" w:line="300" w:lineRule="auto"/>
-        <w:jc w:val="both"/>
-        <w:rPr>
-          <w:rFonts w:asciiTheme="majorHAnsi" w:eastAsia="Calibri" w:hAnsiTheme="majorHAnsi" w:cstheme="majorHAnsi"/>
-          <w:spacing w:val="2"/>
-          <w:kern w:val="144"/>
-          <w:lang w:val="en-US"/>
-        </w:rPr>
-      </w:pPr>
-      <w:r>
-        <w:rPr>
-          <w:rFonts w:asciiTheme="majorHAnsi" w:eastAsia="Calibri" w:hAnsiTheme="majorHAnsi" w:cstheme="majorHAnsi"/>
-          <w:spacing w:val="2"/>
-          <w:kern w:val="144"/>
-          <w:lang w:val="en-US"/>
-        </w:rPr>
-        <w:t>Valor anual: R$ {{ “%.2f”|format(annual_value) | replace(“.”,”,”) }} ({{ annual_value_words }}) {% if has_discount %}</w:t>
-      </w:r>
-    </w:p>
-    <w:p>
-      <w:pPr>
-        <w:numPr>
-          <w:ilvl w:val="2"/>
-          <w:numId w:val="1"/>
-        </w:numPr>
-        <w:spacing w:before="200" w:line="300" w:lineRule="auto"/>
-        <w:jc w:val="both"/>
-        <w:rPr>
-          <w:rFonts w:asciiTheme="majorHAnsi" w:eastAsia="Calibri" w:hAnsiTheme="majorHAnsi" w:cstheme="majorHAnsi"/>
-          <w:spacing w:val="2"/>
-          <w:kern w:val="144"/>
-        </w:rPr>
-      </w:pPr>
-      <w:r>
-        <w:rPr>
-          <w:rFonts w:asciiTheme="majorHAnsi" w:eastAsia="Calibri" w:hAnsiTheme="majorHAnsi" w:cstheme="majorHAnsi"/>
-          <w:spacing w:val="2"/>
-          <w:kern w:val="144"/>
-        </w:rPr>
-        <w:t>Desconto concedido: {{ discount_notes | lower  }}{% endif %}</w:t>
-      </w:r>
-    </w:p>
-    <w:p>
-      <w:pPr>
-        <w:numPr>
-          <w:ilvl w:val="2"/>
-          <w:numId w:val="1"/>
-        </w:numPr>
-        <w:spacing w:before="200" w:line="300" w:lineRule="auto"/>
+        <w:spacing w:before="200" w:after="240" w:line="300" w:lineRule="auto"/>
         <w:jc w:val="both"/>
         <w:rPr>
           <w:rFonts w:asciiTheme="majorHAnsi" w:eastAsia="Calibri" w:hAnsiTheme="majorHAnsi" w:cstheme="majorHAnsi"/>
@@ -1892,25 +1950,7 @@
                 <w:spacing w:val="2"/>
                 <w:lang w:val="en-US"/>
               </w:rPr>
-              <w:t xml:space="preserve">R$ </w:t>
-            </w:r>
-            <w:proofErr w:type="gramStart"/>
-            <w:r>
-              <w:rPr>
-                <w:rFonts w:asciiTheme="majorHAnsi" w:hAnsiTheme="majorHAnsi" w:cstheme="majorHAnsi"/>
-                <w:spacing w:val="2"/>
-                <w:lang w:val="en-US"/>
-              </w:rPr>
-              <w:t>{{ “</w:t>
-            </w:r>
-            <w:proofErr w:type="gramEnd"/>
-            <w:r>
-              <w:rPr>
-                <w:rFonts w:asciiTheme="majorHAnsi" w:hAnsiTheme="majorHAnsi" w:cstheme="majorHAnsi"/>
-                <w:spacing w:val="2"/>
-                <w:lang w:val="en-US"/>
-              </w:rPr>
-              <w:t>%.2f”|format(single_installment_value) | replace(“.”,”,”) }}</w:t>
+              <w:t>R$ {{ “%.2f”|format(single_installment_value) | replace(“.”,”,”) }}</w:t>
             </w:r>
           </w:p>
         </w:tc>
@@ -2070,7 +2110,6 @@
                 <w:rFonts w:asciiTheme="majorHAnsi" w:hAnsiTheme="majorHAnsi" w:cstheme="majorHAnsi"/>
                 <w:spacing w:val="2"/>
               </w:rPr>
-              <w:lastRenderedPageBreak/>
               <w:t>{{ input_date_format }}</w:t>
             </w:r>
           </w:p>
@@ -2103,25 +2142,16 @@
                 <w:spacing w:val="2"/>
                 <w:lang w:val="en-US"/>
               </w:rPr>
-              <w:t xml:space="preserve">R$ </w:t>
+              <w:t xml:space="preserve">R$ {{ </w:t>
             </w:r>
-            <w:proofErr w:type="gramStart"/>
             <w:r>
               <w:rPr>
                 <w:rFonts w:asciiTheme="majorHAnsi" w:hAnsiTheme="majorHAnsi" w:cstheme="majorHAnsi"/>
                 <w:spacing w:val="2"/>
                 <w:lang w:val="en-US"/>
               </w:rPr>
-              <w:t>{{ “</w:t>
-            </w:r>
-            <w:proofErr w:type="gramEnd"/>
-            <w:r>
-              <w:rPr>
-                <w:rFonts w:asciiTheme="majorHAnsi" w:hAnsiTheme="majorHAnsi" w:cstheme="majorHAnsi"/>
-                <w:spacing w:val="2"/>
-                <w:lang w:val="en-US"/>
-              </w:rPr>
-              <w:t>%.2f”|format(input_value) | replace(“.”,”,”) }}</w:t>
+              <w:lastRenderedPageBreak/>
+              <w:t>“%.2f”|format(input_value) | replace(“.”,”,”) }}</w:t>
             </w:r>
           </w:p>
         </w:tc>
@@ -2143,6 +2173,7 @@
           <w:spacing w:val="2"/>
           <w:kern w:val="144"/>
         </w:rPr>
+        <w:lastRenderedPageBreak/>
         <w:t>{%p endif %}</w:t>
       </w:r>
     </w:p>
@@ -2330,25 +2361,7 @@
                 <w:spacing w:val="2"/>
                 <w:lang w:val="en-US"/>
               </w:rPr>
-              <w:t xml:space="preserve">R$ </w:t>
-            </w:r>
-            <w:proofErr w:type="gramStart"/>
-            <w:r>
-              <w:rPr>
-                <w:rFonts w:asciiTheme="majorHAnsi" w:hAnsiTheme="majorHAnsi" w:cstheme="majorHAnsi"/>
-                <w:spacing w:val="2"/>
-                <w:lang w:val="en-US"/>
-              </w:rPr>
-              <w:t>{{ “</w:t>
-            </w:r>
-            <w:proofErr w:type="gramEnd"/>
-            <w:r>
-              <w:rPr>
-                <w:rFonts w:asciiTheme="majorHAnsi" w:hAnsiTheme="majorHAnsi" w:cstheme="majorHAnsi"/>
-                <w:spacing w:val="2"/>
-                <w:lang w:val="en-US"/>
-              </w:rPr>
-              <w:t>%.2f”|format(dict[“installments_value”]) | replace(“.”,”,”) }}</w:t>
+              <w:t>R$ {{ “%.2f”|format(dict[“installments_value”]) | replace(“.”,”,”) }}</w:t>
             </w:r>
           </w:p>
         </w:tc>
@@ -2607,7 +2620,7 @@
           <w:spacing w:val="2"/>
           <w:kern w:val="144"/>
         </w:rPr>
-        <w:t xml:space="preserve">O atraso no pagamento de qualquer das parcelas das anuidades previstas na cláusula 2.1, importará na incidência de multa de 2% (dois por cento) sobre o valor total devido, acrescido de juros </w:t>
+        <w:t xml:space="preserve">O atraso no pagamento de qualquer das parcelas das anuidades previstas na cláusula 2.1, importará na incidência de multa de 2% (dois por cento) sobre o valor total devido, acrescido de juros moratórios de 1% (um por cento) ao mês, corrigidos pela variação do Índice de Preço ao Consumidor - </w:t>
       </w:r>
       <w:r>
         <w:rPr>
@@ -2616,7 +2629,7 @@
           <w:kern w:val="144"/>
         </w:rPr>
         <w:lastRenderedPageBreak/>
-        <w:t>moratórios de 1% (um por cento) ao mês, corrigidos pela variação do Índice de Preço ao Consumidor - IPCA, divulgado pelo IBGE, ou por qualquer outro que venha a substituí-lo, na menor periodicidade permitida por lei, calculados pro rata die, desde o dia do vencimento até a data do efetivo pagamento.</w:t>
+        <w:t>IPCA, divulgado pelo IBGE, ou por qualquer outro que venha a substituí-lo, na menor periodicidade permitida por lei, calculados pro rata die, desde o dia do vencimento até a data do efetivo pagamento.</w:t>
       </w:r>
     </w:p>
     <w:p>
@@ -2965,8 +2978,186 @@
           <w:spacing w:val="2"/>
           <w:kern w:val="144"/>
         </w:rPr>
+        <w:t>OBRIGAÇÕES E AUTORIZAÇÕES DA CONTRATANTE</w:t>
+      </w:r>
+    </w:p>
+    <w:p>
+      <w:pPr>
+        <w:numPr>
+          <w:ilvl w:val="1"/>
+          <w:numId w:val="1"/>
+        </w:numPr>
+        <w:spacing w:before="200" w:line="300" w:lineRule="auto"/>
+        <w:jc w:val="both"/>
+        <w:rPr>
+          <w:rFonts w:asciiTheme="majorHAnsi" w:eastAsia="Calibri" w:hAnsiTheme="majorHAnsi" w:cstheme="majorHAnsi"/>
+          <w:spacing w:val="2"/>
+          <w:kern w:val="144"/>
+        </w:rPr>
+      </w:pPr>
+      <w:r>
+        <w:rPr>
+          <w:rFonts w:asciiTheme="majorHAnsi" w:eastAsia="Calibri" w:hAnsiTheme="majorHAnsi" w:cstheme="majorHAnsi"/>
+          <w:spacing w:val="2"/>
+          <w:kern w:val="144"/>
+        </w:rPr>
         <w:lastRenderedPageBreak/>
-        <w:t>OBRIGAÇÕES E AUTORIZAÇÕES DA CONTRATANTE</w:t>
+        <w:t xml:space="preserve">A </w:t>
+      </w:r>
+      <w:r>
+        <w:rPr>
+          <w:rFonts w:asciiTheme="majorHAnsi" w:eastAsia="Calibri" w:hAnsiTheme="majorHAnsi" w:cstheme="majorHAnsi"/>
+          <w:bCs/>
+          <w:spacing w:val="2"/>
+          <w:kern w:val="144"/>
+        </w:rPr>
+        <w:t xml:space="preserve">CONTRATANTE </w:t>
+      </w:r>
+      <w:r>
+        <w:rPr>
+          <w:rFonts w:asciiTheme="majorHAnsi" w:eastAsia="Calibri" w:hAnsiTheme="majorHAnsi" w:cstheme="majorHAnsi"/>
+          <w:spacing w:val="2"/>
+          <w:kern w:val="144"/>
+        </w:rPr>
+        <w:t>é responsável pelas seguintes obrigações:</w:t>
+      </w:r>
+    </w:p>
+    <w:p>
+      <w:pPr>
+        <w:numPr>
+          <w:ilvl w:val="2"/>
+          <w:numId w:val="1"/>
+        </w:numPr>
+        <w:spacing w:before="200" w:line="300" w:lineRule="auto"/>
+        <w:jc w:val="both"/>
+        <w:rPr>
+          <w:rFonts w:asciiTheme="majorHAnsi" w:eastAsia="Calibri" w:hAnsiTheme="majorHAnsi" w:cstheme="majorHAnsi"/>
+          <w:spacing w:val="2"/>
+          <w:kern w:val="144"/>
+        </w:rPr>
+      </w:pPr>
+      <w:r>
+        <w:rPr>
+          <w:rFonts w:asciiTheme="majorHAnsi" w:eastAsia="Calibri" w:hAnsiTheme="majorHAnsi" w:cstheme="majorHAnsi"/>
+          <w:spacing w:val="2"/>
+          <w:kern w:val="144"/>
+        </w:rPr>
+        <w:t>Cumprir e fazer com que o(a) aluno(a) cumpra o Regimento Escolar;</w:t>
+      </w:r>
+    </w:p>
+    <w:p>
+      <w:pPr>
+        <w:numPr>
+          <w:ilvl w:val="2"/>
+          <w:numId w:val="1"/>
+        </w:numPr>
+        <w:spacing w:before="200" w:line="300" w:lineRule="auto"/>
+        <w:jc w:val="both"/>
+        <w:rPr>
+          <w:rFonts w:asciiTheme="majorHAnsi" w:eastAsia="Calibri" w:hAnsiTheme="majorHAnsi" w:cstheme="majorHAnsi"/>
+          <w:spacing w:val="2"/>
+          <w:kern w:val="144"/>
+        </w:rPr>
+      </w:pPr>
+      <w:r>
+        <w:rPr>
+          <w:rFonts w:asciiTheme="majorHAnsi" w:eastAsia="Calibri" w:hAnsiTheme="majorHAnsi" w:cstheme="majorHAnsi"/>
+          <w:spacing w:val="2"/>
+          <w:kern w:val="144"/>
+        </w:rPr>
+        <w:t>Seguir e fazer com que o(a) aluno(a) use o uniforme escolar;</w:t>
+      </w:r>
+    </w:p>
+    <w:p>
+      <w:pPr>
+        <w:numPr>
+          <w:ilvl w:val="2"/>
+          <w:numId w:val="1"/>
+        </w:numPr>
+        <w:spacing w:before="200" w:line="300" w:lineRule="auto"/>
+        <w:jc w:val="both"/>
+        <w:rPr>
+          <w:rFonts w:asciiTheme="majorHAnsi" w:eastAsia="Calibri" w:hAnsiTheme="majorHAnsi" w:cstheme="majorHAnsi"/>
+          <w:spacing w:val="2"/>
+          <w:kern w:val="144"/>
+        </w:rPr>
+      </w:pPr>
+      <w:r>
+        <w:rPr>
+          <w:rFonts w:asciiTheme="majorHAnsi" w:eastAsia="Calibri" w:hAnsiTheme="majorHAnsi" w:cstheme="majorHAnsi"/>
+          <w:spacing w:val="2"/>
+          <w:kern w:val="144"/>
+        </w:rPr>
+        <w:t>Informar, por escrito, medicamentos tomados pelo(a) aluno(a) e tratamentos realizados pelo(a) aluno(a);</w:t>
+      </w:r>
+    </w:p>
+    <w:p>
+      <w:pPr>
+        <w:numPr>
+          <w:ilvl w:val="2"/>
+          <w:numId w:val="1"/>
+        </w:numPr>
+        <w:spacing w:before="200" w:line="300" w:lineRule="auto"/>
+        <w:jc w:val="both"/>
+        <w:rPr>
+          <w:rFonts w:asciiTheme="majorHAnsi" w:eastAsia="Calibri" w:hAnsiTheme="majorHAnsi" w:cstheme="majorHAnsi"/>
+          <w:spacing w:val="2"/>
+          <w:kern w:val="144"/>
+        </w:rPr>
+      </w:pPr>
+      <w:r>
+        <w:rPr>
+          <w:rFonts w:asciiTheme="majorHAnsi" w:eastAsia="Calibri" w:hAnsiTheme="majorHAnsi" w:cstheme="majorHAnsi"/>
+          <w:spacing w:val="2"/>
+          <w:kern w:val="144"/>
+        </w:rPr>
+        <w:t>Manter a frequência regular do(a) aluno(a) às aulas;</w:t>
+      </w:r>
+    </w:p>
+    <w:p>
+      <w:pPr>
+        <w:numPr>
+          <w:ilvl w:val="2"/>
+          <w:numId w:val="1"/>
+        </w:numPr>
+        <w:spacing w:before="200" w:line="300" w:lineRule="auto"/>
+        <w:jc w:val="both"/>
+        <w:rPr>
+          <w:rFonts w:asciiTheme="majorHAnsi" w:eastAsia="Calibri" w:hAnsiTheme="majorHAnsi" w:cstheme="majorHAnsi"/>
+          <w:spacing w:val="2"/>
+          <w:kern w:val="144"/>
+        </w:rPr>
+      </w:pPr>
+      <w:r>
+        <w:rPr>
+          <w:rFonts w:asciiTheme="majorHAnsi" w:eastAsia="Calibri" w:hAnsiTheme="majorHAnsi" w:cstheme="majorHAnsi"/>
+          <w:spacing w:val="2"/>
+          <w:kern w:val="144"/>
+        </w:rPr>
+        <w:t>Informar qualquer decisão judicial referente ao regime de guarda do(a) aluno(a) no prazo de 15 (quinze) dias da referida decisão, definitiva, provisória ou não definitiva.</w:t>
+      </w:r>
+    </w:p>
+    <w:p>
+      <w:pPr>
+        <w:numPr>
+          <w:ilvl w:val="2"/>
+          <w:numId w:val="1"/>
+        </w:numPr>
+        <w:spacing w:before="200" w:line="300" w:lineRule="auto"/>
+        <w:jc w:val="both"/>
+        <w:rPr>
+          <w:rFonts w:asciiTheme="majorHAnsi" w:eastAsia="Calibri" w:hAnsiTheme="majorHAnsi" w:cstheme="majorHAnsi"/>
+          <w:spacing w:val="2"/>
+          <w:kern w:val="144"/>
+        </w:rPr>
+      </w:pPr>
+      <w:r>
+        <w:rPr>
+          <w:rFonts w:asciiTheme="majorHAnsi" w:eastAsia="Calibri" w:hAnsiTheme="majorHAnsi" w:cstheme="majorHAnsi"/>
+          <w:spacing w:val="2"/>
+          <w:kern w:val="144"/>
+        </w:rPr>
+        <w:t>Observar as regras e recomendações de alimentação previstas no Regimento Escolar.</w:t>
       </w:r>
     </w:p>
     <w:p>
@@ -2998,15 +3189,71 @@
           <w:spacing w:val="2"/>
           <w:kern w:val="144"/>
         </w:rPr>
-        <w:t xml:space="preserve">CONTRATANTE </w:t>
-      </w:r>
-      <w:r>
-        <w:rPr>
-          <w:rFonts w:asciiTheme="majorHAnsi" w:eastAsia="Calibri" w:hAnsiTheme="majorHAnsi" w:cstheme="majorHAnsi"/>
-          <w:spacing w:val="2"/>
-          <w:kern w:val="144"/>
-        </w:rPr>
-        <w:t>é responsável pelas seguintes obrigações:</w:t>
+        <w:t>CONTRATANTE, na qualidade de responsável legal do(a) aluno(a), neste ato, concede, expressamente, autorização à CONTRATADA para</w:t>
+      </w:r>
+      <w:r>
+        <w:rPr>
+          <w:rFonts w:asciiTheme="majorHAnsi" w:eastAsia="Calibri" w:hAnsiTheme="majorHAnsi" w:cstheme="majorHAnsi"/>
+          <w:spacing w:val="2"/>
+          <w:kern w:val="144"/>
+        </w:rPr>
+        <w:t xml:space="preserve"> encaminhar o(a) aluno(a) ao serviço médico mais próximo em caso de acidente ou situação de emergência, sempre dando, quando possível, preferência ao estabelecimento indicado pela CONTRATANTE na ficha médica do(a) aluno(a).</w:t>
+      </w:r>
+    </w:p>
+    <w:p>
+      <w:pPr>
+        <w:numPr>
+          <w:ilvl w:val="0"/>
+          <w:numId w:val="1"/>
+        </w:numPr>
+        <w:spacing w:before="200" w:line="300" w:lineRule="auto"/>
+        <w:jc w:val="both"/>
+        <w:rPr>
+          <w:rFonts w:asciiTheme="majorHAnsi" w:eastAsia="Calibri" w:hAnsiTheme="majorHAnsi" w:cstheme="majorHAnsi"/>
+          <w:b/>
+          <w:spacing w:val="2"/>
+          <w:kern w:val="144"/>
+        </w:rPr>
+      </w:pPr>
+      <w:r>
+        <w:rPr>
+          <w:rFonts w:asciiTheme="majorHAnsi" w:eastAsia="Calibri" w:hAnsiTheme="majorHAnsi" w:cstheme="majorHAnsi"/>
+          <w:b/>
+          <w:spacing w:val="2"/>
+          <w:kern w:val="144"/>
+        </w:rPr>
+        <w:t>DIREITO DE USO DE IMAGEM DO(A) ALUNO(A)</w:t>
+      </w:r>
+    </w:p>
+    <w:p>
+      <w:pPr>
+        <w:numPr>
+          <w:ilvl w:val="1"/>
+          <w:numId w:val="1"/>
+        </w:numPr>
+        <w:spacing w:before="200" w:line="300" w:lineRule="auto"/>
+        <w:jc w:val="both"/>
+        <w:rPr>
+          <w:rFonts w:asciiTheme="majorHAnsi" w:eastAsia="Calibri" w:hAnsiTheme="majorHAnsi" w:cstheme="majorHAnsi"/>
+          <w:spacing w:val="2"/>
+          <w:kern w:val="144"/>
+        </w:rPr>
+      </w:pPr>
+      <w:r>
+        <w:rPr>
+          <w:rFonts w:asciiTheme="majorHAnsi" w:eastAsia="Calibri" w:hAnsiTheme="majorHAnsi" w:cstheme="majorHAnsi"/>
+          <w:spacing w:val="2"/>
+          <w:kern w:val="144"/>
+        </w:rPr>
+        <w:t>A CONTRATANTE autoriza a CONTRATADA, a título gratuito, a utilizar a imagem, voz e outros dados do(a) aluno(a), inclusive trabalhos escolares para a exclusiva finalidade de uso em divulgações informativas das atividades desenvolvidas na escola, sejam elas destinadas ao público geral ou apenas para alunos da CONTRATADA, podendo, para tanto, reproduzi-las em redes sociais, sites, intranet, informes e outros meios de comunicação da CONTRATADA, bem como por outros meios de comunicação disponíveis, incluindo jornais, revistas, periódicos e outras mídias de comunicação, sempre com observância aos bons costumes, à moral e a ordem pública. A CONTRATANTE renuncia</w:t>
+      </w:r>
+      <w:r>
+        <w:rPr>
+          <w:rFonts w:asciiTheme="majorHAnsi" w:eastAsia="Calibri" w:hAnsiTheme="majorHAnsi" w:cstheme="majorHAnsi"/>
+          <w:spacing w:val="2"/>
+          <w:kern w:val="144"/>
+        </w:rPr>
+        <w:t>, representando o(a) aluno(a), em caráter irrevogável e irretratável, a qualquer direito pecuniário decorrente da utilização da sua imagem.</w:t>
       </w:r>
     </w:p>
     <w:p>
@@ -3029,7 +3276,159 @@
           <w:spacing w:val="2"/>
           <w:kern w:val="144"/>
         </w:rPr>
-        <w:t>Cumprir e fazer com que o(a) aluno(a) cumpra o Regimento Escolar;</w:t>
+        <w:t>Se</w:t>
+      </w:r>
+      <w:r>
+        <w:rPr>
+          <w:rFonts w:asciiTheme="majorHAnsi" w:eastAsia="Calibri" w:hAnsiTheme="majorHAnsi" w:cstheme="majorHAnsi"/>
+          <w:spacing w:val="2"/>
+          <w:kern w:val="144"/>
+        </w:rPr>
+        <w:t xml:space="preserve"> revogada a autorização, permanecerão válidos e autorizados eventuais usos da imagem e/ou dados veiculados anteriormente ao pedido de revogação/cancelamento, inclusive materiais de divulgação dos </w:t>
+      </w:r>
+      <w:r>
+        <w:rPr>
+          <w:rFonts w:asciiTheme="majorHAnsi" w:eastAsia="Calibri" w:hAnsiTheme="majorHAnsi" w:cstheme="majorHAnsi"/>
+          <w:spacing w:val="2"/>
+          <w:kern w:val="144"/>
+        </w:rPr>
+        <w:t>serviços da CONTRATADA produzidos</w:t>
+      </w:r>
+      <w:r>
+        <w:rPr>
+          <w:rFonts w:asciiTheme="majorHAnsi" w:eastAsia="Calibri" w:hAnsiTheme="majorHAnsi" w:cstheme="majorHAnsi"/>
+          <w:spacing w:val="2"/>
+          <w:kern w:val="144"/>
+        </w:rPr>
+        <w:t xml:space="preserve"> antes da revogação da autorização, desde que estejam de acordo com a finalidade descrita no caput desta cláusula.</w:t>
+      </w:r>
+    </w:p>
+    <w:p>
+      <w:pPr>
+        <w:numPr>
+          <w:ilvl w:val="0"/>
+          <w:numId w:val="1"/>
+        </w:numPr>
+        <w:spacing w:before="200" w:line="300" w:lineRule="auto"/>
+        <w:jc w:val="both"/>
+        <w:rPr>
+          <w:rFonts w:asciiTheme="majorHAnsi" w:eastAsia="Calibri" w:hAnsiTheme="majorHAnsi" w:cstheme="majorHAnsi"/>
+          <w:b/>
+          <w:spacing w:val="2"/>
+          <w:kern w:val="144"/>
+        </w:rPr>
+      </w:pPr>
+      <w:r>
+        <w:rPr>
+          <w:rFonts w:asciiTheme="majorHAnsi" w:eastAsia="Calibri" w:hAnsiTheme="majorHAnsi" w:cstheme="majorHAnsi"/>
+          <w:b/>
+          <w:spacing w:val="2"/>
+          <w:kern w:val="144"/>
+        </w:rPr>
+        <w:t>LIMITAÇÃO DE RESPONSABILIDADE</w:t>
+      </w:r>
+    </w:p>
+    <w:p>
+      <w:pPr>
+        <w:numPr>
+          <w:ilvl w:val="1"/>
+          <w:numId w:val="1"/>
+        </w:numPr>
+        <w:spacing w:before="200" w:line="300" w:lineRule="auto"/>
+        <w:jc w:val="both"/>
+        <w:rPr>
+          <w:rFonts w:asciiTheme="majorHAnsi" w:eastAsia="Calibri" w:hAnsiTheme="majorHAnsi" w:cstheme="majorHAnsi"/>
+          <w:spacing w:val="2"/>
+          <w:kern w:val="144"/>
+        </w:rPr>
+      </w:pPr>
+      <w:r>
+        <w:rPr>
+          <w:rFonts w:asciiTheme="majorHAnsi" w:eastAsia="Calibri" w:hAnsiTheme="majorHAnsi" w:cstheme="majorHAnsi"/>
+          <w:spacing w:val="2"/>
+          <w:kern w:val="144"/>
+        </w:rPr>
+        <w:t>A CONTRATADA não será responsável pela guarda de qualquer objeto ou quantia em dinheiro levados pelo(a) aluno(a) em seu estabelecimento. A CONTRATADA tampouco será responsável por indenizar a CONTRATANTE ou o(a) aluno(a) por qualquer extravio, furto, avaria ou danos causados a quaisquer objetos ou qualquer valor em dinheiro levados ao seu estabelecimento.</w:t>
+      </w:r>
+    </w:p>
+    <w:p>
+      <w:pPr>
+        <w:numPr>
+          <w:ilvl w:val="1"/>
+          <w:numId w:val="1"/>
+        </w:numPr>
+        <w:spacing w:before="200" w:line="300" w:lineRule="auto"/>
+        <w:jc w:val="both"/>
+        <w:rPr>
+          <w:rFonts w:asciiTheme="majorHAnsi" w:eastAsia="Calibri" w:hAnsiTheme="majorHAnsi" w:cstheme="majorHAnsi"/>
+          <w:spacing w:val="2"/>
+          <w:kern w:val="144"/>
+        </w:rPr>
+      </w:pPr>
+      <w:r>
+        <w:rPr>
+          <w:rFonts w:asciiTheme="majorHAnsi" w:eastAsia="Calibri" w:hAnsiTheme="majorHAnsi" w:cstheme="majorHAnsi"/>
+          <w:spacing w:val="2"/>
+          <w:kern w:val="144"/>
+        </w:rPr>
+        <w:lastRenderedPageBreak/>
+        <w:t>O CONTRATANTE declara conhecer os regimento interno, os protocolos de higiênica, de saúde e de segurança da CONTRATADA, comprometendo-se a segui-los e a orientar o aluno que o faça, em caráter integral, devendo avisar a CONTRATADA sobre comorbidades ou problemas de saúde que possam implicar em aumento de qualquer risco decorrente da presença física do aluno e/ou do CONTRATANTE nas dependências da CONTRATADA. Ciente dos riscos inerentes à pandemia vivenciada por nossa sociedade, a CONTRATANTE isenta a CONTRATANTE de indenizações de qualquer natureza referentes aos riscos relacionados.</w:t>
+      </w:r>
+      <w:r>
+        <w:rPr>
+          <w:rFonts w:asciiTheme="majorHAnsi" w:eastAsia="Calibri" w:hAnsiTheme="majorHAnsi" w:cstheme="majorHAnsi"/>
+          <w:spacing w:val="2"/>
+          <w:kern w:val="144"/>
+        </w:rPr>
+        <w:t xml:space="preserve"> </w:t>
+      </w:r>
+    </w:p>
+    <w:p>
+      <w:pPr>
+        <w:numPr>
+          <w:ilvl w:val="0"/>
+          <w:numId w:val="1"/>
+        </w:numPr>
+        <w:spacing w:before="200" w:line="300" w:lineRule="auto"/>
+        <w:jc w:val="both"/>
+        <w:rPr>
+          <w:rFonts w:asciiTheme="majorHAnsi" w:eastAsia="Calibri" w:hAnsiTheme="majorHAnsi" w:cstheme="majorHAnsi"/>
+          <w:b/>
+          <w:spacing w:val="2"/>
+          <w:kern w:val="144"/>
+        </w:rPr>
+      </w:pPr>
+      <w:r>
+        <w:rPr>
+          <w:rFonts w:asciiTheme="majorHAnsi" w:eastAsia="Calibri" w:hAnsiTheme="majorHAnsi" w:cstheme="majorHAnsi"/>
+          <w:b/>
+          <w:spacing w:val="2"/>
+          <w:kern w:val="144"/>
+        </w:rPr>
+        <w:t>RESCISÃO DO CONTRATO</w:t>
+      </w:r>
+    </w:p>
+    <w:p>
+      <w:pPr>
+        <w:numPr>
+          <w:ilvl w:val="1"/>
+          <w:numId w:val="1"/>
+        </w:numPr>
+        <w:spacing w:before="200" w:line="300" w:lineRule="auto"/>
+        <w:jc w:val="both"/>
+        <w:rPr>
+          <w:rFonts w:asciiTheme="majorHAnsi" w:eastAsia="Calibri" w:hAnsiTheme="majorHAnsi" w:cstheme="majorHAnsi"/>
+          <w:spacing w:val="2"/>
+          <w:kern w:val="144"/>
+        </w:rPr>
+      </w:pPr>
+      <w:r>
+        <w:rPr>
+          <w:rFonts w:asciiTheme="majorHAnsi" w:eastAsia="Calibri" w:hAnsiTheme="majorHAnsi" w:cstheme="majorHAnsi"/>
+          <w:spacing w:val="2"/>
+          <w:kern w:val="144"/>
+        </w:rPr>
+        <w:t>O presente contrato poderá ser rescindido nas seguintes hipóteses:</w:t>
       </w:r>
     </w:p>
     <w:p>
@@ -3052,7 +3451,181 @@
           <w:spacing w:val="2"/>
           <w:kern w:val="144"/>
         </w:rPr>
-        <w:t>Seguir e fazer com que o(a) aluno(a) use o uniforme escolar;</w:t>
+        <w:t xml:space="preserve">Pela </w:t>
+      </w:r>
+      <w:r>
+        <w:rPr>
+          <w:rFonts w:asciiTheme="majorHAnsi" w:eastAsia="Calibri" w:hAnsiTheme="majorHAnsi" w:cstheme="majorHAnsi"/>
+          <w:bCs/>
+          <w:spacing w:val="2"/>
+          <w:kern w:val="144"/>
+        </w:rPr>
+        <w:t>CONTRATANTE a qualquer tempo, mediante requerimento escrito a ser protocolado na Secretaria da CONTRATADA, hipótese</w:t>
+      </w:r>
+      <w:r>
+        <w:rPr>
+          <w:rFonts w:asciiTheme="majorHAnsi" w:eastAsia="Calibri" w:hAnsiTheme="majorHAnsi" w:cstheme="majorHAnsi"/>
+          <w:spacing w:val="2"/>
+          <w:kern w:val="144"/>
+        </w:rPr>
+        <w:t xml:space="preserve"> em que incorrerá nas seguintes penalidades:</w:t>
+      </w:r>
+    </w:p>
+    <w:p>
+      <w:pPr>
+        <w:spacing w:before="200" w:line="300" w:lineRule="auto"/>
+        <w:jc w:val="both"/>
+        <w:rPr>
+          <w:rFonts w:asciiTheme="majorHAnsi" w:eastAsia="Calibri" w:hAnsiTheme="majorHAnsi" w:cstheme="majorHAnsi"/>
+          <w:spacing w:val="2"/>
+          <w:kern w:val="144"/>
+          <w:lang w:val="en-US"/>
+        </w:rPr>
+      </w:pPr>
+      <w:r>
+        <w:rPr>
+          <w:rFonts w:asciiTheme="majorHAnsi" w:eastAsia="Calibri" w:hAnsiTheme="majorHAnsi" w:cstheme="majorHAnsi"/>
+          <w:spacing w:val="2"/>
+          <w:kern w:val="144"/>
+          <w:lang w:val="en-US"/>
+        </w:rPr>
+        <w:t>{%p if method_payment == “parcelado” %}</w:t>
+      </w:r>
+    </w:p>
+    <w:p>
+      <w:pPr>
+        <w:numPr>
+          <w:ilvl w:val="4"/>
+          <w:numId w:val="1"/>
+        </w:numPr>
+        <w:spacing w:before="200" w:line="300" w:lineRule="auto"/>
+        <w:jc w:val="both"/>
+        <w:rPr>
+          <w:rFonts w:asciiTheme="majorHAnsi" w:eastAsia="Calibri" w:hAnsiTheme="majorHAnsi" w:cstheme="majorHAnsi"/>
+          <w:spacing w:val="2"/>
+          <w:kern w:val="144"/>
+        </w:rPr>
+      </w:pPr>
+      <w:r>
+        <w:rPr>
+          <w:rFonts w:asciiTheme="majorHAnsi" w:eastAsia="Calibri" w:hAnsiTheme="majorHAnsi" w:cstheme="majorHAnsi"/>
+          <w:spacing w:val="2"/>
+          <w:kern w:val="144"/>
+        </w:rPr>
+        <w:t>Se realizada até o início do ano letivo, conforme calendário escolar, pagará multa equivalente a 50% (cinquenta por cento) do valor da primeira parcela, referida no tópico III.{% if has_input_value %}5{% else %}4{% endif %} do quadro resumo.</w:t>
+      </w:r>
+    </w:p>
+    <w:p>
+      <w:pPr>
+        <w:spacing w:before="200" w:line="300" w:lineRule="auto"/>
+        <w:jc w:val="both"/>
+        <w:rPr>
+          <w:rFonts w:asciiTheme="majorHAnsi" w:eastAsia="Calibri" w:hAnsiTheme="majorHAnsi" w:cstheme="majorHAnsi"/>
+          <w:spacing w:val="2"/>
+          <w:kern w:val="144"/>
+        </w:rPr>
+      </w:pPr>
+      <w:r>
+        <w:rPr>
+          <w:rFonts w:asciiTheme="majorHAnsi" w:eastAsia="Calibri" w:hAnsiTheme="majorHAnsi" w:cstheme="majorHAnsi"/>
+          <w:spacing w:val="2"/>
+          <w:kern w:val="144"/>
+        </w:rPr>
+        <w:t>{%p endif %}</w:t>
+      </w:r>
+    </w:p>
+    <w:p>
+      <w:pPr>
+        <w:numPr>
+          <w:ilvl w:val="4"/>
+          <w:numId w:val="1"/>
+        </w:numPr>
+        <w:spacing w:before="200" w:line="300" w:lineRule="auto"/>
+        <w:jc w:val="both"/>
+        <w:rPr>
+          <w:rFonts w:asciiTheme="majorHAnsi" w:eastAsia="Calibri" w:hAnsiTheme="majorHAnsi" w:cstheme="majorHAnsi"/>
+          <w:spacing w:val="2"/>
+          <w:kern w:val="144"/>
+        </w:rPr>
+      </w:pPr>
+      <w:r>
+        <w:rPr>
+          <w:rFonts w:asciiTheme="majorHAnsi" w:eastAsia="Calibri" w:hAnsiTheme="majorHAnsi" w:cstheme="majorHAnsi"/>
+          <w:spacing w:val="2"/>
+          <w:kern w:val="144"/>
+        </w:rPr>
+        <w:t xml:space="preserve">Se realizada após o início do ano letivo, pagará multa equivalente a 10% (dez por cento) </w:t>
+      </w:r>
+      <w:r>
+        <w:rPr>
+          <w:rFonts w:asciiTheme="majorHAnsi" w:eastAsia="Calibri" w:hAnsiTheme="majorHAnsi" w:cstheme="majorHAnsi"/>
+          <w:spacing w:val="2"/>
+          <w:kern w:val="144"/>
+        </w:rPr>
+        <w:t>do valor residual da anuidade escolar, considerando-se integralmente devido o mês no qual ocorrer o protocolo do pedido de desistência ou transferência do aluno(a).</w:t>
+      </w:r>
+    </w:p>
+    <w:p>
+      <w:pPr>
+        <w:spacing w:before="200" w:line="300" w:lineRule="auto"/>
+        <w:jc w:val="both"/>
+        <w:rPr>
+          <w:rFonts w:asciiTheme="majorHAnsi" w:eastAsia="Calibri" w:hAnsiTheme="majorHAnsi" w:cstheme="majorHAnsi"/>
+          <w:spacing w:val="2"/>
+          <w:kern w:val="144"/>
+          <w:lang w:val="en-US"/>
+        </w:rPr>
+      </w:pPr>
+      <w:r>
+        <w:rPr>
+          <w:rFonts w:asciiTheme="majorHAnsi" w:eastAsia="Calibri" w:hAnsiTheme="majorHAnsi" w:cstheme="majorHAnsi"/>
+          <w:spacing w:val="2"/>
+          <w:kern w:val="144"/>
+          <w:lang w:val="en-US"/>
+        </w:rPr>
+        <w:t>{%p if method_payment == “parcelado” %}</w:t>
+      </w:r>
+    </w:p>
+    <w:p>
+      <w:pPr>
+        <w:numPr>
+          <w:ilvl w:val="4"/>
+          <w:numId w:val="1"/>
+        </w:numPr>
+        <w:spacing w:before="200" w:line="300" w:lineRule="auto"/>
+        <w:jc w:val="both"/>
+        <w:rPr>
+          <w:rFonts w:asciiTheme="majorHAnsi" w:eastAsia="Calibri" w:hAnsiTheme="majorHAnsi" w:cstheme="majorHAnsi"/>
+          <w:spacing w:val="2"/>
+          <w:kern w:val="144"/>
+        </w:rPr>
+      </w:pPr>
+      <w:r>
+        <w:rPr>
+          <w:rFonts w:asciiTheme="majorHAnsi" w:eastAsia="Calibri" w:hAnsiTheme="majorHAnsi" w:cstheme="majorHAnsi"/>
+          <w:spacing w:val="2"/>
+          <w:kern w:val="144"/>
+        </w:rPr>
+        <w:t>Se realizada após 30/10/{{ school_year }}, multa equivalente a 100% (cem por cento) do valor residual do contrato.</w:t>
+      </w:r>
+    </w:p>
+    <w:p>
+      <w:pPr>
+        <w:spacing w:before="200" w:line="300" w:lineRule="auto"/>
+        <w:jc w:val="both"/>
+        <w:rPr>
+          <w:rFonts w:asciiTheme="majorHAnsi" w:eastAsia="Calibri" w:hAnsiTheme="majorHAnsi" w:cstheme="majorHAnsi"/>
+          <w:spacing w:val="2"/>
+          <w:kern w:val="144"/>
+        </w:rPr>
+      </w:pPr>
+      <w:r>
+        <w:rPr>
+          <w:rFonts w:asciiTheme="majorHAnsi" w:eastAsia="Calibri" w:hAnsiTheme="majorHAnsi" w:cstheme="majorHAnsi"/>
+          <w:spacing w:val="2"/>
+          <w:kern w:val="144"/>
+        </w:rPr>
+        <w:t>{%p endif %}</w:t>
       </w:r>
     </w:p>
     <w:p>
@@ -3075,7 +3648,246 @@
           <w:spacing w:val="2"/>
           <w:kern w:val="144"/>
         </w:rPr>
-        <w:t>Informar, por escrito, medicamentos tomados pelo(a) aluno(a) e tratamentos realizados pelo(a) aluno(a);</w:t>
+        <w:t>Pela CONTRATADA, independentemente de qualquer interpelação ou notificação judicial ou extrajudicial, com justa causa, no caso de prática pela CONTRATANTE e/ou pelo (a) aluno(a) de qualquer ato que viole as leis aplicáveis ou o Regimento Escolar.</w:t>
+      </w:r>
+    </w:p>
+    <w:p>
+      <w:pPr>
+        <w:numPr>
+          <w:ilvl w:val="1"/>
+          <w:numId w:val="1"/>
+        </w:numPr>
+        <w:spacing w:before="200" w:line="300" w:lineRule="auto"/>
+        <w:jc w:val="both"/>
+        <w:rPr>
+          <w:rFonts w:asciiTheme="majorHAnsi" w:eastAsia="Calibri" w:hAnsiTheme="majorHAnsi" w:cstheme="majorHAnsi"/>
+          <w:spacing w:val="2"/>
+          <w:kern w:val="144"/>
+        </w:rPr>
+      </w:pPr>
+      <w:r>
+        <w:rPr>
+          <w:rFonts w:asciiTheme="majorHAnsi" w:eastAsia="Calibri" w:hAnsiTheme="majorHAnsi" w:cstheme="majorHAnsi"/>
+          <w:spacing w:val="2"/>
+          <w:kern w:val="144"/>
+        </w:rPr>
+        <w:t xml:space="preserve">A rescisão do presente Contrato, </w:t>
+      </w:r>
+      <w:r>
+        <w:rPr>
+          <w:rFonts w:asciiTheme="majorHAnsi" w:eastAsia="Calibri" w:hAnsiTheme="majorHAnsi" w:cstheme="majorHAnsi"/>
+          <w:spacing w:val="2"/>
+          <w:kern w:val="144"/>
+        </w:rPr>
+        <w:t>operada pela CONTRATANTE ou pela CONTRATADA, não exime a CONTRATANTE de sua responsabilidade pela obrigação de pagamento</w:t>
+      </w:r>
+      <w:r>
+        <w:rPr>
+          <w:rFonts w:asciiTheme="majorHAnsi" w:eastAsia="Calibri" w:hAnsiTheme="majorHAnsi" w:cstheme="majorHAnsi"/>
+          <w:spacing w:val="2"/>
+          <w:kern w:val="144"/>
+        </w:rPr>
+        <w:t xml:space="preserve"> integral das mensalidades vencidas, incluindo a parcela integral do mês do efetivo desligamento do(a) aluno(a). </w:t>
+      </w:r>
+    </w:p>
+    <w:p>
+      <w:pPr>
+        <w:numPr>
+          <w:ilvl w:val="0"/>
+          <w:numId w:val="1"/>
+        </w:numPr>
+        <w:spacing w:before="200" w:line="300" w:lineRule="auto"/>
+        <w:jc w:val="both"/>
+        <w:rPr>
+          <w:rFonts w:asciiTheme="majorHAnsi" w:eastAsia="Calibri" w:hAnsiTheme="majorHAnsi" w:cstheme="majorHAnsi"/>
+          <w:b/>
+          <w:spacing w:val="2"/>
+          <w:kern w:val="144"/>
+        </w:rPr>
+      </w:pPr>
+      <w:r>
+        <w:rPr>
+          <w:rFonts w:asciiTheme="majorHAnsi" w:eastAsia="Calibri" w:hAnsiTheme="majorHAnsi" w:cstheme="majorHAnsi"/>
+          <w:b/>
+          <w:spacing w:val="2"/>
+          <w:kern w:val="144"/>
+        </w:rPr>
+        <w:t>NOTIFICAÇÕES, INTIMAÇÕES E DEVER DE ATUALIZAÇÃO DE DADOS CADASTRAIS</w:t>
+      </w:r>
+    </w:p>
+    <w:p>
+      <w:pPr>
+        <w:numPr>
+          <w:ilvl w:val="1"/>
+          <w:numId w:val="1"/>
+        </w:numPr>
+        <w:spacing w:before="200" w:line="300" w:lineRule="auto"/>
+        <w:jc w:val="both"/>
+        <w:rPr>
+          <w:rFonts w:asciiTheme="majorHAnsi" w:eastAsia="Calibri" w:hAnsiTheme="majorHAnsi" w:cstheme="majorHAnsi"/>
+          <w:spacing w:val="2"/>
+          <w:kern w:val="144"/>
+        </w:rPr>
+      </w:pPr>
+      <w:r>
+        <w:rPr>
+          <w:rFonts w:asciiTheme="majorHAnsi" w:eastAsia="Calibri" w:hAnsiTheme="majorHAnsi" w:cstheme="majorHAnsi"/>
+          <w:spacing w:val="2"/>
+          <w:kern w:val="144"/>
+        </w:rPr>
+        <w:lastRenderedPageBreak/>
+        <w:t>A CONTRATANTE deverá atualizar e manter atualizados seus dados cadastrais, inclusive endereços de e-mail, por meio de formulário físico disponível na Secretaria Geral da CONTRATADA ou através do portal do aluno</w:t>
+      </w:r>
+      <w:r>
+        <w:rPr>
+          <w:rFonts w:asciiTheme="majorHAnsi" w:eastAsia="Calibri" w:hAnsiTheme="majorHAnsi" w:cstheme="majorHAnsi"/>
+          <w:spacing w:val="2"/>
+          <w:kern w:val="144"/>
+        </w:rPr>
+        <w:t xml:space="preserve">. </w:t>
+      </w:r>
+    </w:p>
+    <w:p>
+      <w:pPr>
+        <w:numPr>
+          <w:ilvl w:val="1"/>
+          <w:numId w:val="1"/>
+        </w:numPr>
+        <w:spacing w:before="200" w:line="300" w:lineRule="auto"/>
+        <w:jc w:val="both"/>
+        <w:rPr>
+          <w:rFonts w:asciiTheme="majorHAnsi" w:eastAsia="Calibri" w:hAnsiTheme="majorHAnsi" w:cstheme="majorHAnsi"/>
+          <w:spacing w:val="2"/>
+          <w:kern w:val="144"/>
+        </w:rPr>
+      </w:pPr>
+      <w:r>
+        <w:rPr>
+          <w:rFonts w:asciiTheme="majorHAnsi" w:eastAsia="Calibri" w:hAnsiTheme="majorHAnsi" w:cstheme="majorHAnsi"/>
+          <w:spacing w:val="2"/>
+          <w:kern w:val="144"/>
+        </w:rPr>
+        <w:t>A</w:t>
+      </w:r>
+      <w:r>
+        <w:rPr>
+          <w:rFonts w:asciiTheme="majorHAnsi" w:eastAsia="Calibri" w:hAnsiTheme="majorHAnsi" w:cstheme="majorHAnsi"/>
+          <w:spacing w:val="2"/>
+          <w:kern w:val="144"/>
+        </w:rPr>
+        <w:t xml:space="preserve"> CONTRATANTE reconhece como recebidas quaisquer comunicações e notificações, boletos, comunicados pedagógicos, comunicações judiciais ou extrajudiciais, inclusive citações e intimações processuais, relativas a este Contrato, que sejam comprovadamente entregues ou remetidas para o endereço físico ou e-mail d</w:t>
+      </w:r>
+      <w:r>
+        <w:rPr>
+          <w:rFonts w:asciiTheme="majorHAnsi" w:eastAsia="Calibri" w:hAnsiTheme="majorHAnsi" w:cstheme="majorHAnsi"/>
+          <w:spacing w:val="2"/>
+          <w:kern w:val="144"/>
+        </w:rPr>
+        <w:t>a</w:t>
+      </w:r>
+      <w:r>
+        <w:rPr>
+          <w:rFonts w:asciiTheme="majorHAnsi" w:eastAsia="Calibri" w:hAnsiTheme="majorHAnsi" w:cstheme="majorHAnsi"/>
+          <w:spacing w:val="2"/>
+          <w:kern w:val="144"/>
+        </w:rPr>
+        <w:t xml:space="preserve"> CONTRATANTE especificados no quadro constante da primeira página deste Contrato, mesmo que sejam recebidas por pessoa diversa. </w:t>
+      </w:r>
+      <w:r>
+        <w:rPr>
+          <w:rFonts w:asciiTheme="majorHAnsi" w:eastAsia="Calibri" w:hAnsiTheme="majorHAnsi" w:cstheme="majorHAnsi"/>
+          <w:spacing w:val="2"/>
+          <w:kern w:val="144"/>
+        </w:rPr>
+        <w:t xml:space="preserve"> </w:t>
+      </w:r>
+    </w:p>
+    <w:p>
+      <w:pPr>
+        <w:numPr>
+          <w:ilvl w:val="0"/>
+          <w:numId w:val="1"/>
+        </w:numPr>
+        <w:spacing w:before="200" w:line="300" w:lineRule="auto"/>
+        <w:jc w:val="both"/>
+        <w:rPr>
+          <w:rFonts w:asciiTheme="majorHAnsi" w:eastAsia="Calibri" w:hAnsiTheme="majorHAnsi" w:cstheme="majorHAnsi"/>
+          <w:b/>
+          <w:spacing w:val="2"/>
+          <w:kern w:val="144"/>
+        </w:rPr>
+      </w:pPr>
+      <w:r>
+        <w:rPr>
+          <w:rFonts w:asciiTheme="majorHAnsi" w:eastAsia="Calibri" w:hAnsiTheme="majorHAnsi" w:cstheme="majorHAnsi"/>
+          <w:b/>
+          <w:spacing w:val="2"/>
+          <w:kern w:val="144"/>
+        </w:rPr>
+        <w:t>DISPOSIÇÕES GERAIS</w:t>
+      </w:r>
+    </w:p>
+    <w:p>
+      <w:pPr>
+        <w:numPr>
+          <w:ilvl w:val="1"/>
+          <w:numId w:val="1"/>
+        </w:numPr>
+        <w:spacing w:before="200" w:line="300" w:lineRule="auto"/>
+        <w:jc w:val="both"/>
+        <w:rPr>
+          <w:rFonts w:asciiTheme="majorHAnsi" w:eastAsia="Calibri" w:hAnsiTheme="majorHAnsi" w:cstheme="majorHAnsi"/>
+          <w:spacing w:val="2"/>
+          <w:kern w:val="144"/>
+        </w:rPr>
+      </w:pPr>
+      <w:r>
+        <w:rPr>
+          <w:rFonts w:asciiTheme="majorHAnsi" w:eastAsia="Calibri" w:hAnsiTheme="majorHAnsi" w:cstheme="majorHAnsi"/>
+          <w:spacing w:val="2"/>
+          <w:kern w:val="144"/>
+        </w:rPr>
+        <w:t>Autonomia pedagógica.</w:t>
+      </w:r>
+      <w:r>
+        <w:rPr>
+          <w:rFonts w:asciiTheme="majorHAnsi" w:eastAsia="Calibri" w:hAnsiTheme="majorHAnsi" w:cstheme="majorHAnsi"/>
+          <w:spacing w:val="2"/>
+          <w:kern w:val="144"/>
+        </w:rPr>
+        <w:t xml:space="preserve"> São de inteira responsabilidade </w:t>
+      </w:r>
+      <w:r>
+        <w:rPr>
+          <w:rFonts w:asciiTheme="majorHAnsi" w:eastAsia="Calibri" w:hAnsiTheme="majorHAnsi" w:cstheme="majorHAnsi"/>
+          <w:spacing w:val="2"/>
+          <w:kern w:val="144"/>
+        </w:rPr>
+        <w:t>da CONTRATADA o</w:t>
+      </w:r>
+      <w:r>
+        <w:rPr>
+          <w:rFonts w:asciiTheme="majorHAnsi" w:eastAsia="Calibri" w:hAnsiTheme="majorHAnsi" w:cstheme="majorHAnsi"/>
+          <w:spacing w:val="2"/>
+          <w:kern w:val="144"/>
+        </w:rPr>
+        <w:t xml:space="preserve"> planejamento e a prestação de </w:t>
+      </w:r>
+      <w:r>
+        <w:rPr>
+          <w:rFonts w:asciiTheme="majorHAnsi" w:eastAsia="Calibri" w:hAnsiTheme="majorHAnsi" w:cstheme="majorHAnsi"/>
+          <w:spacing w:val="2"/>
+          <w:kern w:val="144"/>
+        </w:rPr>
+        <w:t>S</w:t>
+      </w:r>
+      <w:r>
+        <w:rPr>
+          <w:rFonts w:asciiTheme="majorHAnsi" w:eastAsia="Calibri" w:hAnsiTheme="majorHAnsi" w:cstheme="majorHAnsi"/>
+          <w:spacing w:val="2"/>
+          <w:kern w:val="144"/>
+        </w:rPr>
+        <w:t>erviços, a fixação de carga horária, a designação de professores, a orientação didático-pedagógica e educacional, a composição das salas de aula, além de outras providências que as atividades docentes exigirem, de acordo com o Regimento Escolar.</w:t>
       </w:r>
     </w:p>
     <w:p>
@@ -3098,53 +3910,24 @@
           <w:spacing w:val="2"/>
           <w:kern w:val="144"/>
         </w:rPr>
-        <w:t>Manter a frequência regular do(a) aluno(a) às aulas;</w:t>
-      </w:r>
-    </w:p>
-    <w:p>
-      <w:pPr>
-        <w:numPr>
-          <w:ilvl w:val="2"/>
-          <w:numId w:val="1"/>
-        </w:numPr>
-        <w:spacing w:before="200" w:line="300" w:lineRule="auto"/>
-        <w:jc w:val="both"/>
-        <w:rPr>
-          <w:rFonts w:asciiTheme="majorHAnsi" w:eastAsia="Calibri" w:hAnsiTheme="majorHAnsi" w:cstheme="majorHAnsi"/>
-          <w:spacing w:val="2"/>
-          <w:kern w:val="144"/>
-        </w:rPr>
-      </w:pPr>
-      <w:r>
-        <w:rPr>
-          <w:rFonts w:asciiTheme="majorHAnsi" w:eastAsia="Calibri" w:hAnsiTheme="majorHAnsi" w:cstheme="majorHAnsi"/>
-          <w:spacing w:val="2"/>
-          <w:kern w:val="144"/>
-        </w:rPr>
-        <w:t>Informar qualquer decisão judicial referente ao regime de guarda do(a) aluno(a) no prazo de 15 (quinze) dias da referida decisão, definitiva, provisória ou não definitiva.</w:t>
-      </w:r>
-    </w:p>
-    <w:p>
-      <w:pPr>
-        <w:numPr>
-          <w:ilvl w:val="2"/>
-          <w:numId w:val="1"/>
-        </w:numPr>
-        <w:spacing w:before="200" w:line="300" w:lineRule="auto"/>
-        <w:jc w:val="both"/>
-        <w:rPr>
-          <w:rFonts w:asciiTheme="majorHAnsi" w:eastAsia="Calibri" w:hAnsiTheme="majorHAnsi" w:cstheme="majorHAnsi"/>
-          <w:spacing w:val="2"/>
-          <w:kern w:val="144"/>
-        </w:rPr>
-      </w:pPr>
-      <w:r>
-        <w:rPr>
-          <w:rFonts w:asciiTheme="majorHAnsi" w:eastAsia="Calibri" w:hAnsiTheme="majorHAnsi" w:cstheme="majorHAnsi"/>
-          <w:spacing w:val="2"/>
-          <w:kern w:val="144"/>
-        </w:rPr>
-        <w:t>Observar as regras e recomendações de alimentação previstas no Regimento Escolar.</w:t>
+        <w:t>Em observância à legislação aplicável, a autonomia pedagógica da escola e visando o melhor interesse dos alunos, as turmas serão organizadas de forma a proporcionar um ambiente democrático, solidário, inclusivo, diverso, digno e proveitoso, não dispondo a</w:t>
+      </w:r>
+      <w:r>
+        <w:rPr>
+          <w:rFonts w:asciiTheme="majorHAnsi" w:eastAsia="Calibri" w:hAnsiTheme="majorHAnsi" w:cstheme="majorHAnsi"/>
+          <w:bCs/>
+          <w:spacing w:val="2"/>
+          <w:kern w:val="144"/>
+        </w:rPr>
+        <w:t xml:space="preserve"> CONTRATADA</w:t>
+      </w:r>
+      <w:r>
+        <w:rPr>
+          <w:rFonts w:asciiTheme="majorHAnsi" w:eastAsia="Calibri" w:hAnsiTheme="majorHAnsi" w:cstheme="majorHAnsi"/>
+          <w:spacing w:val="2"/>
+          <w:kern w:val="144"/>
+        </w:rPr>
+        <w:t xml:space="preserve"> de classes especiais de qualquer natureza.</w:t>
       </w:r>
     </w:p>
     <w:p>
@@ -3167,49 +3950,23 @@
           <w:spacing w:val="2"/>
           <w:kern w:val="144"/>
         </w:rPr>
-        <w:t xml:space="preserve">A </w:t>
-      </w:r>
-      <w:r>
-        <w:rPr>
-          <w:rFonts w:asciiTheme="majorHAnsi" w:eastAsia="Calibri" w:hAnsiTheme="majorHAnsi" w:cstheme="majorHAnsi"/>
-          <w:bCs/>
-          <w:spacing w:val="2"/>
-          <w:kern w:val="144"/>
-        </w:rPr>
-        <w:t>CONTRATANTE, na qualidade de responsável legal do(a) aluno(a), neste ato, concede, expressamente, autorização à CONTRATADA para</w:t>
-      </w:r>
-      <w:r>
-        <w:rPr>
-          <w:rFonts w:asciiTheme="majorHAnsi" w:eastAsia="Calibri" w:hAnsiTheme="majorHAnsi" w:cstheme="majorHAnsi"/>
-          <w:spacing w:val="2"/>
-          <w:kern w:val="144"/>
-        </w:rPr>
-        <w:t xml:space="preserve"> encaminhar o(a) aluno(a) ao serviço médico mais próximo em caso de acidente ou situação de emergência, sempre dando, quando possível, preferência ao estabelecimento indicado pela CONTRATANTE na ficha médica do(a) aluno(a).</w:t>
-      </w:r>
-    </w:p>
-    <w:p>
-      <w:pPr>
-        <w:numPr>
-          <w:ilvl w:val="0"/>
-          <w:numId w:val="1"/>
-        </w:numPr>
-        <w:spacing w:before="200" w:line="300" w:lineRule="auto"/>
-        <w:jc w:val="both"/>
-        <w:rPr>
-          <w:rFonts w:asciiTheme="majorHAnsi" w:eastAsia="Calibri" w:hAnsiTheme="majorHAnsi" w:cstheme="majorHAnsi"/>
-          <w:b/>
-          <w:spacing w:val="2"/>
-          <w:kern w:val="144"/>
-        </w:rPr>
-      </w:pPr>
-      <w:r>
-        <w:rPr>
-          <w:rFonts w:asciiTheme="majorHAnsi" w:eastAsia="Calibri" w:hAnsiTheme="majorHAnsi" w:cstheme="majorHAnsi"/>
-          <w:b/>
-          <w:spacing w:val="2"/>
-          <w:kern w:val="144"/>
-        </w:rPr>
-        <w:t>DIREITO DE USO DE IMAGEM DO(A) ALUNO(A)</w:t>
+        <w:t>Aditivos</w:t>
+      </w:r>
+      <w:r>
+        <w:rPr>
+          <w:rFonts w:asciiTheme="majorHAnsi" w:eastAsia="Calibri" w:hAnsiTheme="majorHAnsi" w:cstheme="majorHAnsi"/>
+          <w:spacing w:val="2"/>
+          <w:kern w:val="144"/>
+        </w:rPr>
+        <w:t>:</w:t>
+      </w:r>
+      <w:r>
+        <w:rPr>
+          <w:rFonts w:asciiTheme="majorHAnsi" w:eastAsia="Calibri" w:hAnsiTheme="majorHAnsi" w:cstheme="majorHAnsi"/>
+          <w:spacing w:val="2"/>
+          <w:kern w:val="144"/>
+        </w:rPr>
+        <w:t xml:space="preserve"> Quaisquer alterações nas condições deste Contrato somente terão validade se formalizadas mediante aditivos contratuais assinados pelos representantes legais das Partes.</w:t>
       </w:r>
     </w:p>
     <w:p>
@@ -3232,97 +3989,23 @@
           <w:spacing w:val="2"/>
           <w:kern w:val="144"/>
         </w:rPr>
-        <w:t xml:space="preserve">A CONTRATANTE autoriza a CONTRATADA, a título gratuito, a utilizar a imagem, voz e outros dados do(a) aluno(a), inclusive trabalhos escolares para a exclusiva finalidade de uso em divulgações informativas das atividades desenvolvidas na escola, sejam elas destinadas ao público geral ou apenas para alunos da CONTRATADA, podendo, para tanto, reproduzi-las em redes sociais, sites, intranet, informes e outros meios de comunicação da CONTRATADA, bem como por outros meios de comunicação disponíveis, incluindo jornais, revistas, periódicos e outras mídias de comunicação, sempre com observância aos bons costumes, à moral e a ordem pública. A CONTRATANTE </w:t>
-      </w:r>
-      <w:proofErr w:type="gramStart"/>
-      <w:r>
-        <w:rPr>
-          <w:rFonts w:asciiTheme="majorHAnsi" w:eastAsia="Calibri" w:hAnsiTheme="majorHAnsi" w:cstheme="majorHAnsi"/>
-          <w:spacing w:val="2"/>
-          <w:kern w:val="144"/>
-        </w:rPr>
-        <w:t>renuncia</w:t>
-      </w:r>
-      <w:proofErr w:type="gramEnd"/>
-      <w:r>
-        <w:rPr>
-          <w:rFonts w:asciiTheme="majorHAnsi" w:eastAsia="Calibri" w:hAnsiTheme="majorHAnsi" w:cstheme="majorHAnsi"/>
-          <w:spacing w:val="2"/>
-          <w:kern w:val="144"/>
-        </w:rPr>
-        <w:t>, representando o(a) aluno(a), em caráter irrevogável e irretratável, a qualquer direito pecuniário decorrente da utilização da sua imagem.</w:t>
-      </w:r>
-    </w:p>
-    <w:p>
-      <w:pPr>
-        <w:numPr>
-          <w:ilvl w:val="2"/>
-          <w:numId w:val="1"/>
-        </w:numPr>
-        <w:spacing w:before="200" w:line="300" w:lineRule="auto"/>
-        <w:jc w:val="both"/>
-        <w:rPr>
-          <w:rFonts w:asciiTheme="majorHAnsi" w:eastAsia="Calibri" w:hAnsiTheme="majorHAnsi" w:cstheme="majorHAnsi"/>
-          <w:spacing w:val="2"/>
-          <w:kern w:val="144"/>
-        </w:rPr>
-      </w:pPr>
-      <w:r>
-        <w:rPr>
-          <w:rFonts w:asciiTheme="majorHAnsi" w:eastAsia="Calibri" w:hAnsiTheme="majorHAnsi" w:cstheme="majorHAnsi"/>
-          <w:spacing w:val="2"/>
-          <w:kern w:val="144"/>
-        </w:rPr>
-        <w:t>Se</w:t>
-      </w:r>
-      <w:r>
-        <w:rPr>
-          <w:rFonts w:asciiTheme="majorHAnsi" w:eastAsia="Calibri" w:hAnsiTheme="majorHAnsi" w:cstheme="majorHAnsi"/>
-          <w:spacing w:val="2"/>
-          <w:kern w:val="144"/>
-        </w:rPr>
-        <w:t xml:space="preserve"> revogada a autorização, permanecerão válidos e autorizados eventuais usos da imagem e/ou dados veiculados anteriormente ao pedido de revogação/cancelamento, inclusive materiais de divulgação dos </w:t>
-      </w:r>
-      <w:r>
-        <w:rPr>
-          <w:rFonts w:asciiTheme="majorHAnsi" w:eastAsia="Calibri" w:hAnsiTheme="majorHAnsi" w:cstheme="majorHAnsi"/>
-          <w:spacing w:val="2"/>
-          <w:kern w:val="144"/>
-        </w:rPr>
-        <w:t>serviços da CONTRATADA produzidos</w:t>
-      </w:r>
-      <w:r>
-        <w:rPr>
-          <w:rFonts w:asciiTheme="majorHAnsi" w:eastAsia="Calibri" w:hAnsiTheme="majorHAnsi" w:cstheme="majorHAnsi"/>
-          <w:spacing w:val="2"/>
-          <w:kern w:val="144"/>
-        </w:rPr>
-        <w:t xml:space="preserve"> antes da revogação da autorização, desde que estejam de acordo com a finalidade descrita no caput desta cláusula.</w:t>
-      </w:r>
-    </w:p>
-    <w:p>
-      <w:pPr>
-        <w:numPr>
-          <w:ilvl w:val="0"/>
-          <w:numId w:val="1"/>
-        </w:numPr>
-        <w:spacing w:before="200" w:line="300" w:lineRule="auto"/>
-        <w:jc w:val="both"/>
-        <w:rPr>
-          <w:rFonts w:asciiTheme="majorHAnsi" w:eastAsia="Calibri" w:hAnsiTheme="majorHAnsi" w:cstheme="majorHAnsi"/>
-          <w:b/>
-          <w:spacing w:val="2"/>
-          <w:kern w:val="144"/>
-        </w:rPr>
-      </w:pPr>
-      <w:r>
-        <w:rPr>
-          <w:rFonts w:asciiTheme="majorHAnsi" w:eastAsia="Calibri" w:hAnsiTheme="majorHAnsi" w:cstheme="majorHAnsi"/>
-          <w:b/>
-          <w:spacing w:val="2"/>
-          <w:kern w:val="144"/>
-        </w:rPr>
-        <w:t>LIMITAÇÃO DE RESPONSABILIDADE</w:t>
+        <w:t>Notificações</w:t>
+      </w:r>
+      <w:r>
+        <w:rPr>
+          <w:rFonts w:asciiTheme="majorHAnsi" w:eastAsia="Calibri" w:hAnsiTheme="majorHAnsi" w:cstheme="majorHAnsi"/>
+          <w:spacing w:val="2"/>
+          <w:kern w:val="144"/>
+        </w:rPr>
+        <w:t>:</w:t>
+      </w:r>
+      <w:r>
+        <w:rPr>
+          <w:rFonts w:asciiTheme="majorHAnsi" w:eastAsia="Calibri" w:hAnsiTheme="majorHAnsi" w:cstheme="majorHAnsi"/>
+          <w:spacing w:val="2"/>
+          <w:kern w:val="144"/>
+        </w:rPr>
+        <w:t xml:space="preserve"> Todas as notificações, solicitações e outras comunicações encaminhadas de uma Parte à outra, nos termos deste Contrato, devem ser feitas por escrito (inclusive mensagens eletrônicas – e-mail – os quais devem ser transmitidos com aviso de recebimento), e devem ser dirigidas aos endereços das Partes indicados no Preâmbulo deste Contrato.</w:t>
       </w:r>
     </w:p>
     <w:p>
@@ -3345,34 +4028,23 @@
           <w:spacing w:val="2"/>
           <w:kern w:val="144"/>
         </w:rPr>
-        <w:t xml:space="preserve">A CONTRATADA não será responsável pela guarda de qualquer objeto ou </w:t>
-      </w:r>
-      <w:proofErr w:type="gramStart"/>
-      <w:r>
-        <w:rPr>
-          <w:rFonts w:asciiTheme="majorHAnsi" w:eastAsia="Calibri" w:hAnsiTheme="majorHAnsi" w:cstheme="majorHAnsi"/>
-          <w:spacing w:val="2"/>
-          <w:kern w:val="144"/>
-        </w:rPr>
-        <w:t>quantia em dinheiro</w:t>
-      </w:r>
-      <w:proofErr w:type="gramEnd"/>
-      <w:r>
-        <w:rPr>
-          <w:rFonts w:asciiTheme="majorHAnsi" w:eastAsia="Calibri" w:hAnsiTheme="majorHAnsi" w:cstheme="majorHAnsi"/>
-          <w:spacing w:val="2"/>
-          <w:kern w:val="144"/>
-        </w:rPr>
-        <w:t xml:space="preserve"> levados pelo(a) aluno(a) em seu estabelecimento. A CONTRATADA tampouco será responsável por </w:t>
-      </w:r>
-      <w:r>
-        <w:rPr>
-          <w:rFonts w:asciiTheme="majorHAnsi" w:eastAsia="Calibri" w:hAnsiTheme="majorHAnsi" w:cstheme="majorHAnsi"/>
-          <w:spacing w:val="2"/>
-          <w:kern w:val="144"/>
-        </w:rPr>
-        <w:lastRenderedPageBreak/>
-        <w:t>indenizar a CONTRATANTE ou o(a) aluno(a) por qualquer extravio, furto, avaria ou danos causados a quaisquer objetos ou qualquer valor em dinheiro levados ao seu estabelecimento.</w:t>
+        <w:t>Irrevogabilidade e Irretratabilidade; e Cessão</w:t>
+      </w:r>
+      <w:r>
+        <w:rPr>
+          <w:rFonts w:asciiTheme="majorHAnsi" w:eastAsia="Calibri" w:hAnsiTheme="majorHAnsi" w:cstheme="majorHAnsi"/>
+          <w:spacing w:val="2"/>
+          <w:kern w:val="144"/>
+        </w:rPr>
+        <w:t>:</w:t>
+      </w:r>
+      <w:r>
+        <w:rPr>
+          <w:rFonts w:asciiTheme="majorHAnsi" w:eastAsia="Calibri" w:hAnsiTheme="majorHAnsi" w:cstheme="majorHAnsi"/>
+          <w:spacing w:val="2"/>
+          <w:kern w:val="144"/>
+        </w:rPr>
+        <w:t xml:space="preserve"> O presente Contrato tem caráter irrevogável e irretratável obrigando as Partes e seus herdeiros e sucessores. É vedado às Partes delegar, ceder ou transferir, total ou parcialmente, os direitos e deveres do presente Contrato, sem a prévia e expressa autorização, por escrito, da outra Parte, sob pena de rescisão do Contrato.</w:t>
       </w:r>
     </w:p>
     <w:p>
@@ -3395,40 +4067,23 @@
           <w:spacing w:val="2"/>
           <w:kern w:val="144"/>
         </w:rPr>
-        <w:t>O CONTRATANTE declara conhecer os regimento interno, os protocolos de higiênica, de saúde e de segurança da CONTRATADA, comprometendo-se a segui-los e a orientar o aluno que o faça, em caráter integral, devendo avisar a CONTRATADA sobre comorbidades ou problemas de saúde que possam implicar em aumento de qualquer risco decorrente da presença física do aluno e/ou do CONTRATANTE nas dependências da CONTRATADA. Ciente dos riscos inerentes à pandemia vivenciada por nossa sociedade, a CONTRATANTE isenta a CONTRATANTE de indenizações de qualquer natureza referentes aos riscos relacionados.</w:t>
-      </w:r>
-      <w:r>
-        <w:rPr>
-          <w:rFonts w:asciiTheme="majorHAnsi" w:eastAsia="Calibri" w:hAnsiTheme="majorHAnsi" w:cstheme="majorHAnsi"/>
-          <w:spacing w:val="2"/>
-          <w:kern w:val="144"/>
-        </w:rPr>
-        <w:t xml:space="preserve"> </w:t>
-      </w:r>
-    </w:p>
-    <w:p>
-      <w:pPr>
-        <w:numPr>
-          <w:ilvl w:val="0"/>
-          <w:numId w:val="1"/>
-        </w:numPr>
-        <w:spacing w:before="200" w:line="300" w:lineRule="auto"/>
-        <w:jc w:val="both"/>
-        <w:rPr>
-          <w:rFonts w:asciiTheme="majorHAnsi" w:eastAsia="Calibri" w:hAnsiTheme="majorHAnsi" w:cstheme="majorHAnsi"/>
-          <w:b/>
-          <w:spacing w:val="2"/>
-          <w:kern w:val="144"/>
-        </w:rPr>
-      </w:pPr>
-      <w:r>
-        <w:rPr>
-          <w:rFonts w:asciiTheme="majorHAnsi" w:eastAsia="Calibri" w:hAnsiTheme="majorHAnsi" w:cstheme="majorHAnsi"/>
-          <w:b/>
-          <w:spacing w:val="2"/>
-          <w:kern w:val="144"/>
-        </w:rPr>
-        <w:t>RESCISÃO DO CONTRATO</w:t>
+        <w:t>Título Executivo</w:t>
+      </w:r>
+      <w:r>
+        <w:rPr>
+          <w:rFonts w:asciiTheme="majorHAnsi" w:eastAsia="Calibri" w:hAnsiTheme="majorHAnsi" w:cstheme="majorHAnsi"/>
+          <w:spacing w:val="2"/>
+          <w:kern w:val="144"/>
+        </w:rPr>
+        <w:t>:</w:t>
+      </w:r>
+      <w:r>
+        <w:rPr>
+          <w:rFonts w:asciiTheme="majorHAnsi" w:eastAsia="Calibri" w:hAnsiTheme="majorHAnsi" w:cstheme="majorHAnsi"/>
+          <w:spacing w:val="2"/>
+          <w:kern w:val="144"/>
+        </w:rPr>
+        <w:t xml:space="preserve"> Este Contrato constitui título executivo extrajudicial e as obrigações assumidas nos termos deste Contrato estão sujeitas à execução específica, nos termos dos artigos 493, 497, 501 e 815 ao 823 do Código de Processo Civil.</w:t>
       </w:r>
     </w:p>
     <w:p>
@@ -3451,249 +4106,23 @@
           <w:spacing w:val="2"/>
           <w:kern w:val="144"/>
         </w:rPr>
-        <w:t>O presente contrato poderá ser rescindido nas seguintes hipóteses:</w:t>
-      </w:r>
-    </w:p>
-    <w:p>
-      <w:pPr>
-        <w:numPr>
-          <w:ilvl w:val="2"/>
-          <w:numId w:val="1"/>
-        </w:numPr>
-        <w:spacing w:before="200" w:line="300" w:lineRule="auto"/>
-        <w:jc w:val="both"/>
-        <w:rPr>
-          <w:rFonts w:asciiTheme="majorHAnsi" w:eastAsia="Calibri" w:hAnsiTheme="majorHAnsi" w:cstheme="majorHAnsi"/>
-          <w:spacing w:val="2"/>
-          <w:kern w:val="144"/>
-        </w:rPr>
-      </w:pPr>
-      <w:r>
-        <w:rPr>
-          <w:rFonts w:asciiTheme="majorHAnsi" w:eastAsia="Calibri" w:hAnsiTheme="majorHAnsi" w:cstheme="majorHAnsi"/>
-          <w:spacing w:val="2"/>
-          <w:kern w:val="144"/>
-        </w:rPr>
-        <w:t xml:space="preserve">Pela </w:t>
-      </w:r>
-      <w:r>
-        <w:rPr>
-          <w:rFonts w:asciiTheme="majorHAnsi" w:eastAsia="Calibri" w:hAnsiTheme="majorHAnsi" w:cstheme="majorHAnsi"/>
-          <w:bCs/>
-          <w:spacing w:val="2"/>
-          <w:kern w:val="144"/>
-        </w:rPr>
-        <w:t>CONTRATANTE a qualquer tempo, mediante requerimento escrito a ser protocolado na Secretaria da CONTRATADA, hipótese</w:t>
-      </w:r>
-      <w:r>
-        <w:rPr>
-          <w:rFonts w:asciiTheme="majorHAnsi" w:eastAsia="Calibri" w:hAnsiTheme="majorHAnsi" w:cstheme="majorHAnsi"/>
-          <w:spacing w:val="2"/>
-          <w:kern w:val="144"/>
-        </w:rPr>
-        <w:t xml:space="preserve"> em que incorrerá nas seguintes penalidades:</w:t>
-      </w:r>
-    </w:p>
-    <w:p>
-      <w:pPr>
-        <w:spacing w:before="200" w:line="300" w:lineRule="auto"/>
-        <w:jc w:val="both"/>
-        <w:rPr>
-          <w:rFonts w:asciiTheme="majorHAnsi" w:eastAsia="Calibri" w:hAnsiTheme="majorHAnsi" w:cstheme="majorHAnsi"/>
-          <w:spacing w:val="2"/>
-          <w:kern w:val="144"/>
-          <w:lang w:val="en-US"/>
-        </w:rPr>
-      </w:pPr>
-      <w:r>
-        <w:rPr>
-          <w:rFonts w:asciiTheme="majorHAnsi" w:eastAsia="Calibri" w:hAnsiTheme="majorHAnsi" w:cstheme="majorHAnsi"/>
-          <w:spacing w:val="2"/>
-          <w:kern w:val="144"/>
-          <w:lang w:val="en-US"/>
-        </w:rPr>
-        <w:t>{%p if method_payment == “parcelado” %}</w:t>
-      </w:r>
-    </w:p>
-    <w:p>
-      <w:pPr>
-        <w:numPr>
-          <w:ilvl w:val="4"/>
-          <w:numId w:val="1"/>
-        </w:numPr>
-        <w:spacing w:before="200" w:line="300" w:lineRule="auto"/>
-        <w:jc w:val="both"/>
-        <w:rPr>
-          <w:rFonts w:asciiTheme="majorHAnsi" w:eastAsia="Calibri" w:hAnsiTheme="majorHAnsi" w:cstheme="majorHAnsi"/>
-          <w:i/>
-          <w:iCs/>
-          <w:spacing w:val="2"/>
-          <w:kern w:val="144"/>
-        </w:rPr>
-      </w:pPr>
-      <w:r>
-        <w:rPr>
-          <w:rFonts w:asciiTheme="majorHAnsi" w:eastAsia="Calibri" w:hAnsiTheme="majorHAnsi" w:cstheme="majorHAnsi"/>
-          <w:i/>
-          <w:iCs/>
-          <w:spacing w:val="2"/>
-          <w:kern w:val="144"/>
-        </w:rPr>
-        <w:t>Se realizada até o início do ano letivo, conforme calendário escolar, pagará multa equivalente a 50% (cinquenta por cento) do valor da primeira parcela, referida no tópico III.{% if has_input_value %}5{% else %}4{% endif %} do quadro resumo.</w:t>
-      </w:r>
-    </w:p>
-    <w:p>
-      <w:pPr>
-        <w:spacing w:before="200" w:line="300" w:lineRule="auto"/>
-        <w:jc w:val="both"/>
-        <w:rPr>
-          <w:rFonts w:asciiTheme="majorHAnsi" w:eastAsia="Calibri" w:hAnsiTheme="majorHAnsi" w:cstheme="majorHAnsi"/>
-          <w:i/>
-          <w:iCs/>
-          <w:spacing w:val="2"/>
-          <w:kern w:val="144"/>
-        </w:rPr>
-      </w:pPr>
-      <w:r>
-        <w:rPr>
-          <w:rFonts w:asciiTheme="majorHAnsi" w:eastAsia="Calibri" w:hAnsiTheme="majorHAnsi" w:cstheme="majorHAnsi"/>
-          <w:i/>
-          <w:iCs/>
-          <w:spacing w:val="2"/>
-          <w:kern w:val="144"/>
-        </w:rPr>
-        <w:t>{%p endif %}</w:t>
-      </w:r>
-    </w:p>
-    <w:p>
-      <w:pPr>
-        <w:numPr>
-          <w:ilvl w:val="4"/>
-          <w:numId w:val="1"/>
-        </w:numPr>
-        <w:spacing w:before="200" w:line="300" w:lineRule="auto"/>
-        <w:jc w:val="both"/>
-        <w:rPr>
-          <w:rFonts w:asciiTheme="majorHAnsi" w:eastAsia="Calibri" w:hAnsiTheme="majorHAnsi" w:cstheme="majorHAnsi"/>
-          <w:i/>
-          <w:iCs/>
-          <w:spacing w:val="2"/>
-          <w:kern w:val="144"/>
-        </w:rPr>
-      </w:pPr>
-      <w:r>
-        <w:rPr>
-          <w:rFonts w:asciiTheme="majorHAnsi" w:eastAsia="Calibri" w:hAnsiTheme="majorHAnsi" w:cstheme="majorHAnsi"/>
-          <w:i/>
-          <w:iCs/>
-          <w:spacing w:val="2"/>
-          <w:kern w:val="144"/>
-        </w:rPr>
-        <w:t xml:space="preserve">Se realizada após o início do ano letivo, pagará multa equivalente a 10% (dez por cento) </w:t>
-      </w:r>
-      <w:r>
-        <w:rPr>
-          <w:rFonts w:asciiTheme="majorHAnsi" w:eastAsia="Calibri" w:hAnsiTheme="majorHAnsi" w:cstheme="majorHAnsi"/>
-          <w:i/>
-          <w:iCs/>
-          <w:spacing w:val="2"/>
-          <w:kern w:val="144"/>
-        </w:rPr>
-        <w:t>do valor residual da anuidade escolar, considerando-se integralmente devido o mês no qual ocorrer o protocolo do pedido de desistência ou transferência do aluno(a).</w:t>
-      </w:r>
-    </w:p>
-    <w:p>
-      <w:pPr>
-        <w:spacing w:before="200" w:line="300" w:lineRule="auto"/>
-        <w:jc w:val="both"/>
-        <w:rPr>
-          <w:rFonts w:asciiTheme="majorHAnsi" w:eastAsia="Calibri" w:hAnsiTheme="majorHAnsi" w:cstheme="majorHAnsi"/>
-          <w:i/>
-          <w:iCs/>
-          <w:spacing w:val="2"/>
-          <w:kern w:val="144"/>
-          <w:lang w:val="en-US"/>
-        </w:rPr>
-      </w:pPr>
-      <w:r>
-        <w:rPr>
-          <w:rFonts w:asciiTheme="majorHAnsi" w:eastAsia="Calibri" w:hAnsiTheme="majorHAnsi" w:cstheme="majorHAnsi"/>
-          <w:i/>
-          <w:iCs/>
-          <w:spacing w:val="2"/>
-          <w:kern w:val="144"/>
-          <w:lang w:val="en-US"/>
-        </w:rPr>
-        <w:t>{%p if method_payment == “parcelado” %}</w:t>
-      </w:r>
-    </w:p>
-    <w:p>
-      <w:pPr>
-        <w:numPr>
-          <w:ilvl w:val="4"/>
-          <w:numId w:val="1"/>
-        </w:numPr>
-        <w:spacing w:before="200" w:line="300" w:lineRule="auto"/>
-        <w:jc w:val="both"/>
-        <w:rPr>
-          <w:rFonts w:asciiTheme="majorHAnsi" w:eastAsia="Calibri" w:hAnsiTheme="majorHAnsi" w:cstheme="majorHAnsi"/>
-          <w:i/>
-          <w:iCs/>
-          <w:spacing w:val="2"/>
-          <w:kern w:val="144"/>
-        </w:rPr>
-      </w:pPr>
-      <w:r>
-        <w:rPr>
-          <w:rFonts w:asciiTheme="majorHAnsi" w:eastAsia="Calibri" w:hAnsiTheme="majorHAnsi" w:cstheme="majorHAnsi"/>
-          <w:i/>
-          <w:iCs/>
-          <w:spacing w:val="2"/>
-          <w:kern w:val="144"/>
-        </w:rPr>
-        <w:t>Se realizada após 30/10/{{ school_year }}, multa equivalente a 100% (cem por cento) do valor residual do contrato.</w:t>
-      </w:r>
-    </w:p>
-    <w:p>
-      <w:pPr>
-        <w:spacing w:before="200" w:line="300" w:lineRule="auto"/>
-        <w:jc w:val="both"/>
-        <w:rPr>
-          <w:rFonts w:asciiTheme="majorHAnsi" w:eastAsia="Calibri" w:hAnsiTheme="majorHAnsi" w:cstheme="majorHAnsi"/>
-          <w:spacing w:val="2"/>
-          <w:kern w:val="144"/>
-        </w:rPr>
-      </w:pPr>
-      <w:r>
-        <w:rPr>
-          <w:rFonts w:asciiTheme="majorHAnsi" w:eastAsia="Calibri" w:hAnsiTheme="majorHAnsi" w:cstheme="majorHAnsi"/>
-          <w:spacing w:val="2"/>
-          <w:kern w:val="144"/>
-        </w:rPr>
-        <w:t>{%p endif %}</w:t>
-      </w:r>
-    </w:p>
-    <w:p>
-      <w:pPr>
-        <w:numPr>
-          <w:ilvl w:val="2"/>
-          <w:numId w:val="1"/>
-        </w:numPr>
-        <w:spacing w:before="200" w:line="300" w:lineRule="auto"/>
-        <w:jc w:val="both"/>
-        <w:rPr>
-          <w:rFonts w:asciiTheme="majorHAnsi" w:eastAsia="Calibri" w:hAnsiTheme="majorHAnsi" w:cstheme="majorHAnsi"/>
-          <w:spacing w:val="2"/>
-          <w:kern w:val="144"/>
-        </w:rPr>
-      </w:pPr>
-      <w:r>
-        <w:rPr>
-          <w:rFonts w:asciiTheme="majorHAnsi" w:eastAsia="Calibri" w:hAnsiTheme="majorHAnsi" w:cstheme="majorHAnsi"/>
-          <w:spacing w:val="2"/>
-          <w:kern w:val="144"/>
-        </w:rPr>
-        <w:t>Pela CONTRATADA, independentemente de qualquer interpelação ou notificação judicial ou extrajudicial, com justa causa, no caso de prática pela CONTRATANTE e/ou pelo (a) aluno(a) de qualquer ato que viole as leis aplicáveis ou o Regimento Escolar.</w:t>
+        <w:t>Totalidade das Avenças</w:t>
+      </w:r>
+      <w:r>
+        <w:rPr>
+          <w:rFonts w:asciiTheme="majorHAnsi" w:eastAsia="Calibri" w:hAnsiTheme="majorHAnsi" w:cstheme="majorHAnsi"/>
+          <w:spacing w:val="2"/>
+          <w:kern w:val="144"/>
+        </w:rPr>
+        <w:t>:</w:t>
+      </w:r>
+      <w:r>
+        <w:rPr>
+          <w:rFonts w:asciiTheme="majorHAnsi" w:eastAsia="Calibri" w:hAnsiTheme="majorHAnsi" w:cstheme="majorHAnsi"/>
+          <w:spacing w:val="2"/>
+          <w:kern w:val="144"/>
+        </w:rPr>
+        <w:t xml:space="preserve"> Este Contrato constitui a totalidade das avenças havidas entre as Partes e substitui quaisquer documentos e compromissos verbais ou escritos anteriores entre as Partes.</w:t>
       </w:r>
     </w:p>
     <w:p>
@@ -3715,447 +4144,6 @@
           <w:rFonts w:asciiTheme="majorHAnsi" w:eastAsia="Calibri" w:hAnsiTheme="majorHAnsi" w:cstheme="majorHAnsi"/>
           <w:spacing w:val="2"/>
           <w:kern w:val="144"/>
-        </w:rPr>
-        <w:t xml:space="preserve">A rescisão do presente Contrato, </w:t>
-      </w:r>
-      <w:r>
-        <w:rPr>
-          <w:rFonts w:asciiTheme="majorHAnsi" w:eastAsia="Calibri" w:hAnsiTheme="majorHAnsi" w:cstheme="majorHAnsi"/>
-          <w:spacing w:val="2"/>
-          <w:kern w:val="144"/>
-        </w:rPr>
-        <w:t>operada pela CONTRATANTE ou pela CONTRATADA, não exime a CONTRATANTE de sua responsabilidade pela obrigação de pagamento</w:t>
-      </w:r>
-      <w:r>
-        <w:rPr>
-          <w:rFonts w:asciiTheme="majorHAnsi" w:eastAsia="Calibri" w:hAnsiTheme="majorHAnsi" w:cstheme="majorHAnsi"/>
-          <w:spacing w:val="2"/>
-          <w:kern w:val="144"/>
-        </w:rPr>
-        <w:t xml:space="preserve"> integral das mensalidades vencidas, incluindo a parcela integral do mês do efetivo desligamento do(a) aluno(a). </w:t>
-      </w:r>
-    </w:p>
-    <w:p>
-      <w:pPr>
-        <w:numPr>
-          <w:ilvl w:val="0"/>
-          <w:numId w:val="1"/>
-        </w:numPr>
-        <w:spacing w:before="200" w:line="300" w:lineRule="auto"/>
-        <w:jc w:val="both"/>
-        <w:rPr>
-          <w:rFonts w:asciiTheme="majorHAnsi" w:eastAsia="Calibri" w:hAnsiTheme="majorHAnsi" w:cstheme="majorHAnsi"/>
-          <w:b/>
-          <w:spacing w:val="2"/>
-          <w:kern w:val="144"/>
-        </w:rPr>
-      </w:pPr>
-      <w:r>
-        <w:rPr>
-          <w:rFonts w:asciiTheme="majorHAnsi" w:eastAsia="Calibri" w:hAnsiTheme="majorHAnsi" w:cstheme="majorHAnsi"/>
-          <w:b/>
-          <w:spacing w:val="2"/>
-          <w:kern w:val="144"/>
-        </w:rPr>
-        <w:lastRenderedPageBreak/>
-        <w:t>NOTIFICAÇÕES, INTIMAÇÕES E DEVER DE ATUALIZAÇÃO DE DADOS CADASTRAIS</w:t>
-      </w:r>
-    </w:p>
-    <w:p>
-      <w:pPr>
-        <w:numPr>
-          <w:ilvl w:val="1"/>
-          <w:numId w:val="1"/>
-        </w:numPr>
-        <w:spacing w:before="200" w:line="300" w:lineRule="auto"/>
-        <w:jc w:val="both"/>
-        <w:rPr>
-          <w:rFonts w:asciiTheme="majorHAnsi" w:eastAsia="Calibri" w:hAnsiTheme="majorHAnsi" w:cstheme="majorHAnsi"/>
-          <w:spacing w:val="2"/>
-          <w:kern w:val="144"/>
-        </w:rPr>
-      </w:pPr>
-      <w:r>
-        <w:rPr>
-          <w:rFonts w:asciiTheme="majorHAnsi" w:eastAsia="Calibri" w:hAnsiTheme="majorHAnsi" w:cstheme="majorHAnsi"/>
-          <w:spacing w:val="2"/>
-          <w:kern w:val="144"/>
-        </w:rPr>
-        <w:t>A CONTRATANTE deverá atualizar e manter atualizados seus dados cadastrais, inclusive endereços de e-mail, por meio de formulário físico disponível na Secretaria Geral da CONTRATADA ou através do portal do aluno</w:t>
-      </w:r>
-      <w:r>
-        <w:rPr>
-          <w:rFonts w:asciiTheme="majorHAnsi" w:eastAsia="Calibri" w:hAnsiTheme="majorHAnsi" w:cstheme="majorHAnsi"/>
-          <w:spacing w:val="2"/>
-          <w:kern w:val="144"/>
-        </w:rPr>
-        <w:t xml:space="preserve">. </w:t>
-      </w:r>
-    </w:p>
-    <w:p>
-      <w:pPr>
-        <w:numPr>
-          <w:ilvl w:val="1"/>
-          <w:numId w:val="1"/>
-        </w:numPr>
-        <w:spacing w:before="200" w:line="300" w:lineRule="auto"/>
-        <w:jc w:val="both"/>
-        <w:rPr>
-          <w:rFonts w:asciiTheme="majorHAnsi" w:eastAsia="Calibri" w:hAnsiTheme="majorHAnsi" w:cstheme="majorHAnsi"/>
-          <w:spacing w:val="2"/>
-          <w:kern w:val="144"/>
-        </w:rPr>
-      </w:pPr>
-      <w:r>
-        <w:rPr>
-          <w:rFonts w:asciiTheme="majorHAnsi" w:eastAsia="Calibri" w:hAnsiTheme="majorHAnsi" w:cstheme="majorHAnsi"/>
-          <w:spacing w:val="2"/>
-          <w:kern w:val="144"/>
-        </w:rPr>
-        <w:t>A</w:t>
-      </w:r>
-      <w:r>
-        <w:rPr>
-          <w:rFonts w:asciiTheme="majorHAnsi" w:eastAsia="Calibri" w:hAnsiTheme="majorHAnsi" w:cstheme="majorHAnsi"/>
-          <w:spacing w:val="2"/>
-          <w:kern w:val="144"/>
-        </w:rPr>
-        <w:t xml:space="preserve"> CONTRATANTE reconhece como recebidas quaisquer comunicações e notificações, boletos, comunicados pedagógicos, comunicações judiciais ou extrajudiciais, inclusive citações e intimações processuais, relativas a este Contrato, que sejam comprovadamente entregues ou remetidas para o endereço físico ou e-mail d</w:t>
-      </w:r>
-      <w:r>
-        <w:rPr>
-          <w:rFonts w:asciiTheme="majorHAnsi" w:eastAsia="Calibri" w:hAnsiTheme="majorHAnsi" w:cstheme="majorHAnsi"/>
-          <w:spacing w:val="2"/>
-          <w:kern w:val="144"/>
-        </w:rPr>
-        <w:t>a</w:t>
-      </w:r>
-      <w:r>
-        <w:rPr>
-          <w:rFonts w:asciiTheme="majorHAnsi" w:eastAsia="Calibri" w:hAnsiTheme="majorHAnsi" w:cstheme="majorHAnsi"/>
-          <w:spacing w:val="2"/>
-          <w:kern w:val="144"/>
-        </w:rPr>
-        <w:t xml:space="preserve"> CONTRATANTE especificados no quadro constante da primeira página deste Contrato, mesmo que sejam recebidas por pessoa diversa. </w:t>
-      </w:r>
-      <w:r>
-        <w:rPr>
-          <w:rFonts w:asciiTheme="majorHAnsi" w:eastAsia="Calibri" w:hAnsiTheme="majorHAnsi" w:cstheme="majorHAnsi"/>
-          <w:spacing w:val="2"/>
-          <w:kern w:val="144"/>
-        </w:rPr>
-        <w:t xml:space="preserve"> </w:t>
-      </w:r>
-    </w:p>
-    <w:p>
-      <w:pPr>
-        <w:numPr>
-          <w:ilvl w:val="0"/>
-          <w:numId w:val="1"/>
-        </w:numPr>
-        <w:spacing w:before="200" w:line="300" w:lineRule="auto"/>
-        <w:jc w:val="both"/>
-        <w:rPr>
-          <w:rFonts w:asciiTheme="majorHAnsi" w:eastAsia="Calibri" w:hAnsiTheme="majorHAnsi" w:cstheme="majorHAnsi"/>
-          <w:b/>
-          <w:spacing w:val="2"/>
-          <w:kern w:val="144"/>
-        </w:rPr>
-      </w:pPr>
-      <w:r>
-        <w:rPr>
-          <w:rFonts w:asciiTheme="majorHAnsi" w:eastAsia="Calibri" w:hAnsiTheme="majorHAnsi" w:cstheme="majorHAnsi"/>
-          <w:b/>
-          <w:spacing w:val="2"/>
-          <w:kern w:val="144"/>
-        </w:rPr>
-        <w:t>DISPOSIÇÕES GERAIS</w:t>
-      </w:r>
-    </w:p>
-    <w:p>
-      <w:pPr>
-        <w:numPr>
-          <w:ilvl w:val="1"/>
-          <w:numId w:val="1"/>
-        </w:numPr>
-        <w:spacing w:before="200" w:line="300" w:lineRule="auto"/>
-        <w:jc w:val="both"/>
-        <w:rPr>
-          <w:rFonts w:asciiTheme="majorHAnsi" w:eastAsia="Calibri" w:hAnsiTheme="majorHAnsi" w:cstheme="majorHAnsi"/>
-          <w:spacing w:val="2"/>
-          <w:kern w:val="144"/>
-        </w:rPr>
-      </w:pPr>
-      <w:r>
-        <w:rPr>
-          <w:rFonts w:asciiTheme="majorHAnsi" w:eastAsia="Calibri" w:hAnsiTheme="majorHAnsi" w:cstheme="majorHAnsi"/>
-          <w:spacing w:val="2"/>
-          <w:kern w:val="144"/>
-          <w:u w:val="single"/>
-        </w:rPr>
-        <w:t>Autonomia pedagógica</w:t>
-      </w:r>
-      <w:r>
-        <w:rPr>
-          <w:rFonts w:asciiTheme="majorHAnsi" w:eastAsia="Calibri" w:hAnsiTheme="majorHAnsi" w:cstheme="majorHAnsi"/>
-          <w:spacing w:val="2"/>
-          <w:kern w:val="144"/>
-        </w:rPr>
-        <w:t xml:space="preserve">. São de inteira responsabilidade </w:t>
-      </w:r>
-      <w:r>
-        <w:rPr>
-          <w:rFonts w:asciiTheme="majorHAnsi" w:eastAsia="Calibri" w:hAnsiTheme="majorHAnsi" w:cstheme="majorHAnsi"/>
-          <w:spacing w:val="2"/>
-          <w:kern w:val="144"/>
-        </w:rPr>
-        <w:t>da CONTRATADA o</w:t>
-      </w:r>
-      <w:r>
-        <w:rPr>
-          <w:rFonts w:asciiTheme="majorHAnsi" w:eastAsia="Calibri" w:hAnsiTheme="majorHAnsi" w:cstheme="majorHAnsi"/>
-          <w:spacing w:val="2"/>
-          <w:kern w:val="144"/>
-        </w:rPr>
-        <w:t xml:space="preserve"> planejamento e a prestação de </w:t>
-      </w:r>
-      <w:r>
-        <w:rPr>
-          <w:rFonts w:asciiTheme="majorHAnsi" w:eastAsia="Calibri" w:hAnsiTheme="majorHAnsi" w:cstheme="majorHAnsi"/>
-          <w:spacing w:val="2"/>
-          <w:kern w:val="144"/>
-        </w:rPr>
-        <w:t>S</w:t>
-      </w:r>
-      <w:r>
-        <w:rPr>
-          <w:rFonts w:asciiTheme="majorHAnsi" w:eastAsia="Calibri" w:hAnsiTheme="majorHAnsi" w:cstheme="majorHAnsi"/>
-          <w:spacing w:val="2"/>
-          <w:kern w:val="144"/>
-        </w:rPr>
-        <w:t>erviços, a fixação de carga horária, a designação de professores, a orientação didático-pedagógica e educacional, a composição das salas de aula, além de outras providências que as atividades docentes exigirem, de acordo com o Regimento Escolar.</w:t>
-      </w:r>
-    </w:p>
-    <w:p>
-      <w:pPr>
-        <w:numPr>
-          <w:ilvl w:val="2"/>
-          <w:numId w:val="1"/>
-        </w:numPr>
-        <w:spacing w:before="200" w:line="300" w:lineRule="auto"/>
-        <w:jc w:val="both"/>
-        <w:rPr>
-          <w:rFonts w:asciiTheme="majorHAnsi" w:eastAsia="Calibri" w:hAnsiTheme="majorHAnsi" w:cstheme="majorHAnsi"/>
-          <w:spacing w:val="2"/>
-          <w:kern w:val="144"/>
-        </w:rPr>
-      </w:pPr>
-      <w:r>
-        <w:rPr>
-          <w:rFonts w:asciiTheme="majorHAnsi" w:eastAsia="Calibri" w:hAnsiTheme="majorHAnsi" w:cstheme="majorHAnsi"/>
-          <w:spacing w:val="2"/>
-          <w:kern w:val="144"/>
-        </w:rPr>
-        <w:t>Em observância à legislação aplicável, a autonomia pedagógica da escola e visando o melhor interesse dos alunos, as turmas serão organizadas de forma a proporcionar um ambiente democrático, solidário, inclusivo, diverso, digno e proveitoso, não dispondo a</w:t>
-      </w:r>
-      <w:r>
-        <w:rPr>
-          <w:rFonts w:asciiTheme="majorHAnsi" w:eastAsia="Calibri" w:hAnsiTheme="majorHAnsi" w:cstheme="majorHAnsi"/>
-          <w:bCs/>
-          <w:spacing w:val="2"/>
-          <w:kern w:val="144"/>
-        </w:rPr>
-        <w:t xml:space="preserve"> CONTRATADA</w:t>
-      </w:r>
-      <w:r>
-        <w:rPr>
-          <w:rFonts w:asciiTheme="majorHAnsi" w:eastAsia="Calibri" w:hAnsiTheme="majorHAnsi" w:cstheme="majorHAnsi"/>
-          <w:spacing w:val="2"/>
-          <w:kern w:val="144"/>
-        </w:rPr>
-        <w:t xml:space="preserve"> de classes especiais de qualquer natureza.</w:t>
-      </w:r>
-    </w:p>
-    <w:p>
-      <w:pPr>
-        <w:numPr>
-          <w:ilvl w:val="1"/>
-          <w:numId w:val="1"/>
-        </w:numPr>
-        <w:spacing w:before="200" w:line="300" w:lineRule="auto"/>
-        <w:jc w:val="both"/>
-        <w:rPr>
-          <w:rFonts w:asciiTheme="majorHAnsi" w:eastAsia="Calibri" w:hAnsiTheme="majorHAnsi" w:cstheme="majorHAnsi"/>
-          <w:spacing w:val="2"/>
-          <w:kern w:val="144"/>
-        </w:rPr>
-      </w:pPr>
-      <w:r>
-        <w:rPr>
-          <w:rFonts w:asciiTheme="majorHAnsi" w:eastAsia="Calibri" w:hAnsiTheme="majorHAnsi" w:cstheme="majorHAnsi"/>
-          <w:spacing w:val="2"/>
-          <w:kern w:val="144"/>
-          <w:u w:val="single"/>
-        </w:rPr>
-        <w:t>Aditivos</w:t>
-      </w:r>
-      <w:r>
-        <w:rPr>
-          <w:rFonts w:asciiTheme="majorHAnsi" w:eastAsia="Calibri" w:hAnsiTheme="majorHAnsi" w:cstheme="majorHAnsi"/>
-          <w:spacing w:val="2"/>
-          <w:kern w:val="144"/>
-        </w:rPr>
-        <w:t>. Quaisquer alterações nas condições deste Contrato somente terão validade se formalizadas mediante aditivos contratuais assinados pelos representantes legais das Partes.</w:t>
-      </w:r>
-    </w:p>
-    <w:p>
-      <w:pPr>
-        <w:numPr>
-          <w:ilvl w:val="1"/>
-          <w:numId w:val="1"/>
-        </w:numPr>
-        <w:spacing w:before="200" w:line="300" w:lineRule="auto"/>
-        <w:jc w:val="both"/>
-        <w:rPr>
-          <w:rFonts w:asciiTheme="majorHAnsi" w:eastAsia="Calibri" w:hAnsiTheme="majorHAnsi" w:cstheme="majorHAnsi"/>
-          <w:spacing w:val="2"/>
-          <w:kern w:val="144"/>
-        </w:rPr>
-      </w:pPr>
-      <w:r>
-        <w:rPr>
-          <w:rFonts w:asciiTheme="majorHAnsi" w:eastAsia="Calibri" w:hAnsiTheme="majorHAnsi" w:cstheme="majorHAnsi"/>
-          <w:spacing w:val="2"/>
-          <w:kern w:val="144"/>
-          <w:u w:val="single"/>
-        </w:rPr>
-        <w:t>Notificações</w:t>
-      </w:r>
-      <w:r>
-        <w:rPr>
-          <w:rFonts w:asciiTheme="majorHAnsi" w:eastAsia="Calibri" w:hAnsiTheme="majorHAnsi" w:cstheme="majorHAnsi"/>
-          <w:spacing w:val="2"/>
-          <w:kern w:val="144"/>
-        </w:rPr>
-        <w:t>. Todas as notificações, solicitações e outras comunicações encaminhadas de uma Parte à outra, nos termos deste Contrato, devem ser feitas por escrito (inclusive mensagens eletrônicas – e-mail – os quais devem ser transmitidos com aviso de recebimento), e devem ser dirigidas aos endereços das Partes indicados no Preâmbulo deste Contrato.</w:t>
-      </w:r>
-    </w:p>
-    <w:p>
-      <w:pPr>
-        <w:numPr>
-          <w:ilvl w:val="1"/>
-          <w:numId w:val="1"/>
-        </w:numPr>
-        <w:spacing w:before="200" w:line="300" w:lineRule="auto"/>
-        <w:jc w:val="both"/>
-        <w:rPr>
-          <w:rFonts w:asciiTheme="majorHAnsi" w:eastAsia="Calibri" w:hAnsiTheme="majorHAnsi" w:cstheme="majorHAnsi"/>
-          <w:spacing w:val="2"/>
-          <w:kern w:val="144"/>
-        </w:rPr>
-      </w:pPr>
-      <w:r>
-        <w:rPr>
-          <w:rFonts w:asciiTheme="majorHAnsi" w:eastAsia="Calibri" w:hAnsiTheme="majorHAnsi" w:cstheme="majorHAnsi"/>
-          <w:spacing w:val="2"/>
-          <w:kern w:val="144"/>
-          <w:u w:val="single"/>
-        </w:rPr>
-        <w:t>Irrevogabilidade e Irretratabilidade; e Cessão</w:t>
-      </w:r>
-      <w:r>
-        <w:rPr>
-          <w:rFonts w:asciiTheme="majorHAnsi" w:eastAsia="Calibri" w:hAnsiTheme="majorHAnsi" w:cstheme="majorHAnsi"/>
-          <w:spacing w:val="2"/>
-          <w:kern w:val="144"/>
-        </w:rPr>
-        <w:t>. O presente Contrato tem caráter irrevogável e irretratável obrigando as Partes e seus herdeiros e sucessores. É vedado às Partes delegar, ceder ou transferir, total ou parcialmente, os direitos e deveres do presente Contrato, sem a prévia e expressa autorização, por escrito, da outra Parte, sob pena de rescisão do Contrato.</w:t>
-      </w:r>
-    </w:p>
-    <w:p>
-      <w:pPr>
-        <w:numPr>
-          <w:ilvl w:val="1"/>
-          <w:numId w:val="1"/>
-        </w:numPr>
-        <w:spacing w:before="200" w:line="300" w:lineRule="auto"/>
-        <w:jc w:val="both"/>
-        <w:rPr>
-          <w:rFonts w:asciiTheme="majorHAnsi" w:eastAsia="Calibri" w:hAnsiTheme="majorHAnsi" w:cstheme="majorHAnsi"/>
-          <w:spacing w:val="2"/>
-          <w:kern w:val="144"/>
-        </w:rPr>
-      </w:pPr>
-      <w:r>
-        <w:rPr>
-          <w:rFonts w:asciiTheme="majorHAnsi" w:eastAsia="Calibri" w:hAnsiTheme="majorHAnsi" w:cstheme="majorHAnsi"/>
-          <w:spacing w:val="2"/>
-          <w:kern w:val="144"/>
-          <w:u w:val="single"/>
-        </w:rPr>
-        <w:t>Título Executivo</w:t>
-      </w:r>
-      <w:r>
-        <w:rPr>
-          <w:rFonts w:asciiTheme="majorHAnsi" w:eastAsia="Calibri" w:hAnsiTheme="majorHAnsi" w:cstheme="majorHAnsi"/>
-          <w:spacing w:val="2"/>
-          <w:kern w:val="144"/>
-        </w:rPr>
-        <w:t>. Este Contrato constitui título executivo extrajudicial e as obrigações assumidas nos termos deste Contrato estão sujeitas à execução específica, nos termos dos artigos 493, 497, 501 e 815 ao 823 do Código de Processo Civil.</w:t>
-      </w:r>
-    </w:p>
-    <w:p>
-      <w:pPr>
-        <w:numPr>
-          <w:ilvl w:val="1"/>
-          <w:numId w:val="1"/>
-        </w:numPr>
-        <w:spacing w:before="200" w:line="300" w:lineRule="auto"/>
-        <w:jc w:val="both"/>
-        <w:rPr>
-          <w:rFonts w:asciiTheme="majorHAnsi" w:eastAsia="Calibri" w:hAnsiTheme="majorHAnsi" w:cstheme="majorHAnsi"/>
-          <w:spacing w:val="2"/>
-          <w:kern w:val="144"/>
-        </w:rPr>
-      </w:pPr>
-      <w:r>
-        <w:rPr>
-          <w:rFonts w:asciiTheme="majorHAnsi" w:eastAsia="Calibri" w:hAnsiTheme="majorHAnsi" w:cstheme="majorHAnsi"/>
-          <w:spacing w:val="2"/>
-          <w:kern w:val="144"/>
-          <w:u w:val="single"/>
-        </w:rPr>
-        <w:t>Totalidade das Avenças</w:t>
-      </w:r>
-      <w:r>
-        <w:rPr>
-          <w:rFonts w:asciiTheme="majorHAnsi" w:eastAsia="Calibri" w:hAnsiTheme="majorHAnsi" w:cstheme="majorHAnsi"/>
-          <w:spacing w:val="2"/>
-          <w:kern w:val="144"/>
-        </w:rPr>
-        <w:t>. Este Contrato constitui a totalidade das avenças havidas entre as Partes e substitui quaisquer documentos e compromissos verbais ou escritos anteriores entre as Partes.</w:t>
-      </w:r>
-    </w:p>
-    <w:p>
-      <w:pPr>
-        <w:numPr>
-          <w:ilvl w:val="1"/>
-          <w:numId w:val="1"/>
-        </w:numPr>
-        <w:spacing w:before="200" w:line="300" w:lineRule="auto"/>
-        <w:jc w:val="both"/>
-        <w:rPr>
-          <w:rFonts w:asciiTheme="majorHAnsi" w:eastAsia="Calibri" w:hAnsiTheme="majorHAnsi" w:cstheme="majorHAnsi"/>
-          <w:spacing w:val="2"/>
-          <w:kern w:val="144"/>
-        </w:rPr>
-      </w:pPr>
-      <w:r>
-        <w:rPr>
-          <w:rFonts w:asciiTheme="majorHAnsi" w:eastAsia="Calibri" w:hAnsiTheme="majorHAnsi" w:cstheme="majorHAnsi"/>
-          <w:spacing w:val="2"/>
-          <w:kern w:val="144"/>
-          <w:u w:val="single"/>
         </w:rPr>
         <w:lastRenderedPageBreak/>
         <w:t>Novação</w:t>
@@ -4166,7 +4154,15 @@
           <w:spacing w:val="2"/>
           <w:kern w:val="144"/>
         </w:rPr>
-        <w:t>. Eventual tolerância ou atraso de qualquer das Partes em exercer os direitos e obrigações previstos neste instrumento não constituirá novação ou isentará qualquer das Partes do cumprimento de suas obrigações estipuladas neste Contrato.</w:t>
+        <w:t>:</w:t>
+      </w:r>
+      <w:r>
+        <w:rPr>
+          <w:rFonts w:asciiTheme="majorHAnsi" w:eastAsia="Calibri" w:hAnsiTheme="majorHAnsi" w:cstheme="majorHAnsi"/>
+          <w:spacing w:val="2"/>
+          <w:kern w:val="144"/>
+        </w:rPr>
+        <w:t xml:space="preserve"> Eventual tolerância ou atraso de qualquer das Partes em exercer os direitos e obrigações previstos neste instrumento não constituirá novação ou isentará qualquer das Partes do cumprimento de suas obrigações estipuladas neste Contrato.</w:t>
       </w:r>
     </w:p>
     <w:p>
@@ -4188,7 +4184,6 @@
           <w:rFonts w:asciiTheme="majorHAnsi" w:eastAsia="Calibri" w:hAnsiTheme="majorHAnsi" w:cstheme="majorHAnsi"/>
           <w:spacing w:val="2"/>
           <w:kern w:val="144"/>
-          <w:u w:val="single"/>
         </w:rPr>
         <w:t>Independência entre Disposições</w:t>
       </w:r>
@@ -4198,7 +4193,15 @@
           <w:spacing w:val="2"/>
           <w:kern w:val="144"/>
         </w:rPr>
-        <w:t>.  Caso qualquer termo ou disposição deste Contrato seja considerado ilegal ou inexequível por força de qualquer lei ou política pública, todos os demais termos e disposições deste Contrato permanecerão em pleno vigor.</w:t>
+        <w:t xml:space="preserve">: </w:t>
+      </w:r>
+      <w:r>
+        <w:rPr>
+          <w:rFonts w:asciiTheme="majorHAnsi" w:eastAsia="Calibri" w:hAnsiTheme="majorHAnsi" w:cstheme="majorHAnsi"/>
+          <w:spacing w:val="2"/>
+          <w:kern w:val="144"/>
+        </w:rPr>
+        <w:t>Caso qualquer termo ou disposição deste Contrato seja considerado ilegal ou inexequível por força de qualquer lei ou política pública, todos os demais termos e disposições deste Contrato permanecerão em pleno vigor.</w:t>
       </w:r>
     </w:p>
     <w:p>
@@ -4220,7 +4223,6 @@
           <w:rFonts w:asciiTheme="majorHAnsi" w:eastAsia="Calibri" w:hAnsiTheme="majorHAnsi" w:cstheme="majorHAnsi"/>
           <w:spacing w:val="2"/>
           <w:kern w:val="144"/>
-          <w:u w:val="single"/>
         </w:rPr>
         <w:t>Lei Aplicável</w:t>
       </w:r>
@@ -4230,7 +4232,15 @@
           <w:spacing w:val="2"/>
           <w:kern w:val="144"/>
         </w:rPr>
-        <w:t>. Este Contrato será regido por e interpretado em conformidade com as leis da República Federativa do Brasil.</w:t>
+        <w:t>:</w:t>
+      </w:r>
+      <w:r>
+        <w:rPr>
+          <w:rFonts w:asciiTheme="majorHAnsi" w:eastAsia="Calibri" w:hAnsiTheme="majorHAnsi" w:cstheme="majorHAnsi"/>
+          <w:spacing w:val="2"/>
+          <w:kern w:val="144"/>
+        </w:rPr>
+        <w:t xml:space="preserve"> Este Contrato será regido por e interpretado em conformidade com as leis da República Federativa do Brasil.</w:t>
       </w:r>
     </w:p>
     <w:p>
@@ -4507,7 +4517,6 @@
           <w:lang w:val="en-US"/>
         </w:rPr>
       </w:pPr>
-      <w:proofErr w:type="gramStart"/>
       <w:r>
         <w:rPr>
           <w:rFonts w:asciiTheme="majorHAnsi" w:eastAsia="Calibri" w:hAnsiTheme="majorHAnsi" w:cstheme="majorHAnsi"/>
@@ -4516,17 +4525,7 @@
           <w:lang w:val="en-US"/>
         </w:rPr>
         <w:lastRenderedPageBreak/>
-        <w:t>{{ title</w:t>
-      </w:r>
-      <w:proofErr w:type="gramEnd"/>
-      <w:r>
-        <w:rPr>
-          <w:rFonts w:asciiTheme="majorHAnsi" w:eastAsia="Calibri" w:hAnsiTheme="majorHAnsi" w:cstheme="majorHAnsi"/>
-          <w:spacing w:val="2"/>
-          <w:kern w:val="144"/>
-          <w:lang w:val="en-US"/>
-        </w:rPr>
-        <w:t>_case(signature_local | lower) }}, {{signature_date }}.</w:t>
+        <w:t>{{ title_case(signature_local | lower) }}, {{signature_date }}.</w:t>
       </w:r>
     </w:p>
     <w:tbl>
@@ -4644,7 +4643,6 @@
               </w:rPr>
               <w:t xml:space="preserve">    </w:t>
             </w:r>
-            <w:proofErr w:type="gramStart"/>
             <w:r>
               <w:rPr>
                 <w:rFonts w:asciiTheme="majorHAnsi" w:eastAsia="Calibri" w:hAnsiTheme="majorHAnsi" w:cstheme="majorHAnsi"/>
@@ -4655,20 +4653,7 @@
                 <w:szCs w:val="18"/>
                 <w:lang w:val="en-US"/>
               </w:rPr>
-              <w:t xml:space="preserve">{{  </w:t>
-            </w:r>
-            <w:proofErr w:type="gramEnd"/>
-            <w:r>
-              <w:rPr>
-                <w:rFonts w:asciiTheme="majorHAnsi" w:eastAsia="Calibri" w:hAnsiTheme="majorHAnsi" w:cstheme="majorHAnsi"/>
-                <w:color w:val="FFFFFF" w:themeColor="background1"/>
-                <w:spacing w:val="2"/>
-                <w:kern w:val="144"/>
-                <w:sz w:val="18"/>
-                <w:szCs w:val="18"/>
-                <w:lang w:val="en-US"/>
-              </w:rPr>
-              <w:t>generate_anchor('signHere', school_email)  }}</w:t>
+              <w:t>{{  generate_anchor('signHere', school_email)  }}</w:t>
             </w:r>
           </w:p>
           <w:p>
@@ -4793,7 +4778,6 @@
               </w:rPr>
               <w:t xml:space="preserve">        </w:t>
             </w:r>
-            <w:proofErr w:type="gramStart"/>
             <w:r>
               <w:rPr>
                 <w:rFonts w:asciiTheme="majorHAnsi" w:eastAsia="Calibri" w:hAnsiTheme="majorHAnsi" w:cstheme="majorHAnsi"/>
@@ -4804,20 +4788,7 @@
                 <w:szCs w:val="18"/>
                 <w:lang w:val="en-US"/>
               </w:rPr>
-              <w:t>{{ generate</w:t>
-            </w:r>
-            <w:proofErr w:type="gramEnd"/>
-            <w:r>
-              <w:rPr>
-                <w:rFonts w:asciiTheme="majorHAnsi" w:eastAsia="Calibri" w:hAnsiTheme="majorHAnsi" w:cstheme="majorHAnsi"/>
-                <w:color w:val="FFFFFF" w:themeColor="background1"/>
-                <w:spacing w:val="2"/>
-                <w:kern w:val="144"/>
-                <w:sz w:val="18"/>
-                <w:szCs w:val="18"/>
-                <w:lang w:val="en-US"/>
-              </w:rPr>
-              <w:t>_anchor('signHere', item.email)  }}</w:t>
+              <w:t>{{ generate_anchor('signHere', item.email)  }}</w:t>
             </w:r>
           </w:p>
           <w:p>

</xml_diff>

<commit_message>
el-266: first para text name
</commit_message>
<xml_diff>
--- a/docassemble/docassemble/brcomeducalegal/data/templates/contrato-prestacao-servicos-educacionais.docx
+++ b/docassemble/docassemble/brcomeducalegal/data/templates/contrato-prestacao-servicos-educacionais.docx
@@ -4327,17 +4327,7 @@
           <w:spacing w:val="2"/>
           <w:kern w:val="144"/>
         </w:rPr>
-        <w:t>Na hipótese de suspensão de aulas presenciais por determinações do Poder Público ou a critério da CONTRATADA, fundamentada em razão de saúde, as aulas poderão migrar do ambiente presencial para o remoto, bem como pod</w:t>
-      </w:r>
-      <w:bookmarkStart w:id="0" w:name="_GoBack"/>
-      <w:bookmarkEnd w:id="0"/>
-      <w:r>
-        <w:rPr>
-          <w:rFonts w:asciiTheme="majorHAnsi" w:eastAsia="Calibri" w:hAnsiTheme="majorHAnsi" w:cstheme="majorHAnsi"/>
-          <w:spacing w:val="2"/>
-          <w:kern w:val="144"/>
-        </w:rPr>
-        <w:t>erão implicar em alterações do calendário letivo, suspensão ou alteração de atividades e outras imposições da organização das aulas, sem que implique em invalidação, suspensão ou alteração de qualquer cláusula ou obrigação prevista neste Contrato ou variação do valor de anuidade escolar pactuado.</w:t>
+        <w:t>Na hipótese de suspensão de aulas presenciais por determinações do Poder Público ou a critério da CONTRATADA, fundamentada em razão de saúde, as aulas poderão migrar do ambiente presencial para o remoto, bem como poderão implicar em alterações do calendário letivo, suspensão ou alteração de atividades e outras imposições da organização das aulas, sem que implique em invalidação, suspensão ou alteração de qualquer cláusula ou obrigação prevista neste Contrato ou variação do valor de anuidade escolar pactuado.</w:t>
       </w:r>
     </w:p>
     <w:p>
@@ -8691,7 +8681,7 @@
               <w:ind w:right="5" w:firstLine="274"/>
               <w:rPr>
                 <w:rFonts w:asciiTheme="majorHAnsi" w:eastAsia="Calibri" w:hAnsiTheme="majorHAnsi" w:cstheme="majorHAnsi"/>
-                <w:color w:val="auto"/>
+                <w:color w:val="FFFFFF" w:themeColor="background1"/>
                 <w:spacing w:val="2"/>
                 <w:kern w:val="144"/>
                 <w:sz w:val="18"/>
@@ -8699,20 +8689,21 @@
                 <w:lang w:val="en-US"/>
               </w:rPr>
             </w:pPr>
-            <w:bookmarkStart w:id="1" w:name="_mjanf0jhibv9" w:colFirst="0" w:colLast="0"/>
-            <w:bookmarkEnd w:id="1"/>
-            <w:r>
-              <w:rPr>
-                <w:rFonts w:asciiTheme="majorHAnsi" w:eastAsia="Calibri" w:hAnsiTheme="majorHAnsi" w:cstheme="majorHAnsi"/>
-                <w:color w:val="auto"/>
+            <w:bookmarkStart w:id="0" w:name="_mjanf0jhibv9" w:colFirst="0" w:colLast="0"/>
+            <w:bookmarkEnd w:id="0"/>
+            <w:r>
+              <w:rPr>
+                <w:rFonts w:asciiTheme="majorHAnsi" w:eastAsia="Calibri" w:hAnsiTheme="majorHAnsi" w:cstheme="majorHAnsi"/>
+                <w:color w:val="FFFFFF" w:themeColor="background1"/>
                 <w:spacing w:val="2"/>
                 <w:kern w:val="144"/>
                 <w:sz w:val="18"/>
                 <w:szCs w:val="18"/>
                 <w:lang w:val="en-US"/>
               </w:rPr>
-              <w:t xml:space="preserve">    </w:t>
-            </w:r>
+              <w:t>{</w:t>
+            </w:r>
+            <w:proofErr w:type="gramStart"/>
             <w:r>
               <w:rPr>
                 <w:rFonts w:asciiTheme="majorHAnsi" w:eastAsia="Calibri" w:hAnsiTheme="majorHAnsi" w:cstheme="majorHAnsi"/>
@@ -8723,9 +8714,9 @@
                 <w:szCs w:val="18"/>
                 <w:lang w:val="en-US"/>
               </w:rPr>
-              <w:t>{</w:t>
-            </w:r>
-            <w:proofErr w:type="gramStart"/>
+              <w:t xml:space="preserve">{ </w:t>
+            </w:r>
+            <w:proofErr w:type="spellStart"/>
             <w:r>
               <w:rPr>
                 <w:rFonts w:asciiTheme="majorHAnsi" w:eastAsia="Calibri" w:hAnsiTheme="majorHAnsi" w:cstheme="majorHAnsi"/>
@@ -8736,9 +8727,9 @@
                 <w:szCs w:val="18"/>
                 <w:lang w:val="en-US"/>
               </w:rPr>
-              <w:t xml:space="preserve">{  </w:t>
-            </w:r>
-            <w:proofErr w:type="spellStart"/>
+              <w:t>generate</w:t>
+            </w:r>
+            <w:proofErr w:type="gramEnd"/>
             <w:r>
               <w:rPr>
                 <w:rFonts w:asciiTheme="majorHAnsi" w:eastAsia="Calibri" w:hAnsiTheme="majorHAnsi" w:cstheme="majorHAnsi"/>
@@ -8749,9 +8740,9 @@
                 <w:szCs w:val="18"/>
                 <w:lang w:val="en-US"/>
               </w:rPr>
-              <w:t>generate</w:t>
-            </w:r>
-            <w:proofErr w:type="gramEnd"/>
+              <w:t>_anchor</w:t>
+            </w:r>
+            <w:proofErr w:type="spellEnd"/>
             <w:r>
               <w:rPr>
                 <w:rFonts w:asciiTheme="majorHAnsi" w:eastAsia="Calibri" w:hAnsiTheme="majorHAnsi" w:cstheme="majorHAnsi"/>
@@ -8762,9 +8753,9 @@
                 <w:szCs w:val="18"/>
                 <w:lang w:val="en-US"/>
               </w:rPr>
-              <w:t>_anchor</w:t>
-            </w:r>
-            <w:proofErr w:type="spellEnd"/>
+              <w:t>('</w:t>
+            </w:r>
+            <w:proofErr w:type="spellStart"/>
             <w:r>
               <w:rPr>
                 <w:rFonts w:asciiTheme="majorHAnsi" w:eastAsia="Calibri" w:hAnsiTheme="majorHAnsi" w:cstheme="majorHAnsi"/>
@@ -8775,9 +8766,9 @@
                 <w:szCs w:val="18"/>
                 <w:lang w:val="en-US"/>
               </w:rPr>
-              <w:t>('</w:t>
-            </w:r>
-            <w:proofErr w:type="spellStart"/>
+              <w:t>signHere</w:t>
+            </w:r>
+            <w:proofErr w:type="spellEnd"/>
             <w:r>
               <w:rPr>
                 <w:rFonts w:asciiTheme="majorHAnsi" w:eastAsia="Calibri" w:hAnsiTheme="majorHAnsi" w:cstheme="majorHAnsi"/>
@@ -8788,9 +8779,9 @@
                 <w:szCs w:val="18"/>
                 <w:lang w:val="en-US"/>
               </w:rPr>
-              <w:t>signHere</w:t>
-            </w:r>
-            <w:proofErr w:type="spellEnd"/>
+              <w:t xml:space="preserve">', </w:t>
+            </w:r>
+            <w:proofErr w:type="spellStart"/>
             <w:r>
               <w:rPr>
                 <w:rFonts w:asciiTheme="majorHAnsi" w:eastAsia="Calibri" w:hAnsiTheme="majorHAnsi" w:cstheme="majorHAnsi"/>
@@ -8801,9 +8792,9 @@
                 <w:szCs w:val="18"/>
                 <w:lang w:val="en-US"/>
               </w:rPr>
-              <w:t xml:space="preserve">', </w:t>
-            </w:r>
-            <w:proofErr w:type="spellStart"/>
+              <w:t>school_email</w:t>
+            </w:r>
+            <w:proofErr w:type="spellEnd"/>
             <w:r>
               <w:rPr>
                 <w:rFonts w:asciiTheme="majorHAnsi" w:eastAsia="Calibri" w:hAnsiTheme="majorHAnsi" w:cstheme="majorHAnsi"/>
@@ -8814,20 +8805,7 @@
                 <w:szCs w:val="18"/>
                 <w:lang w:val="en-US"/>
               </w:rPr>
-              <w:t>school_email</w:t>
-            </w:r>
-            <w:proofErr w:type="spellEnd"/>
-            <w:r>
-              <w:rPr>
-                <w:rFonts w:asciiTheme="majorHAnsi" w:eastAsia="Calibri" w:hAnsiTheme="majorHAnsi" w:cstheme="majorHAnsi"/>
-                <w:color w:val="FFFFFF" w:themeColor="background1"/>
-                <w:spacing w:val="2"/>
-                <w:kern w:val="144"/>
-                <w:sz w:val="18"/>
-                <w:szCs w:val="18"/>
-                <w:lang w:val="en-US"/>
-              </w:rPr>
-              <w:t>)  }}</w:t>
+              <w:t>) }}</w:t>
             </w:r>
           </w:p>
           <w:p>
@@ -8947,10 +8925,10 @@
               <w:pStyle w:val="Ttulo3"/>
               <w:widowControl w:val="0"/>
               <w:spacing w:before="300" w:after="0" w:line="240" w:lineRule="auto"/>
-              <w:ind w:right="5" w:firstLine="274"/>
-              <w:rPr>
-                <w:rFonts w:asciiTheme="majorHAnsi" w:eastAsia="Calibri" w:hAnsiTheme="majorHAnsi" w:cstheme="majorHAnsi"/>
-                <w:color w:val="auto"/>
+              <w:ind w:right="5" w:firstLine="423"/>
+              <w:rPr>
+                <w:rFonts w:asciiTheme="majorHAnsi" w:eastAsia="Calibri" w:hAnsiTheme="majorHAnsi" w:cstheme="majorHAnsi"/>
+                <w:color w:val="FFFFFF" w:themeColor="background1"/>
                 <w:spacing w:val="2"/>
                 <w:kern w:val="144"/>
                 <w:sz w:val="18"/>
@@ -8958,20 +8936,21 @@
                 <w:lang w:val="en-US"/>
               </w:rPr>
             </w:pPr>
-            <w:bookmarkStart w:id="2" w:name="_h558euwk5w9o" w:colFirst="0" w:colLast="0"/>
-            <w:bookmarkEnd w:id="2"/>
-            <w:r>
-              <w:rPr>
-                <w:rFonts w:asciiTheme="majorHAnsi" w:eastAsia="Calibri" w:hAnsiTheme="majorHAnsi" w:cstheme="majorHAnsi"/>
-                <w:color w:val="auto"/>
+            <w:bookmarkStart w:id="1" w:name="_h558euwk5w9o" w:colFirst="0" w:colLast="0"/>
+            <w:bookmarkEnd w:id="1"/>
+            <w:r>
+              <w:rPr>
+                <w:rFonts w:asciiTheme="majorHAnsi" w:eastAsia="Calibri" w:hAnsiTheme="majorHAnsi" w:cstheme="majorHAnsi"/>
+                <w:color w:val="FFFFFF" w:themeColor="background1"/>
                 <w:spacing w:val="2"/>
                 <w:kern w:val="144"/>
                 <w:sz w:val="18"/>
                 <w:szCs w:val="18"/>
                 <w:lang w:val="en-US"/>
               </w:rPr>
-              <w:t xml:space="preserve">        </w:t>
-            </w:r>
+              <w:t>{</w:t>
+            </w:r>
+            <w:proofErr w:type="gramStart"/>
             <w:r>
               <w:rPr>
                 <w:rFonts w:asciiTheme="majorHAnsi" w:eastAsia="Calibri" w:hAnsiTheme="majorHAnsi" w:cstheme="majorHAnsi"/>
@@ -8982,9 +8961,9 @@
                 <w:szCs w:val="18"/>
                 <w:lang w:val="en-US"/>
               </w:rPr>
-              <w:t>{</w:t>
-            </w:r>
-            <w:proofErr w:type="gramStart"/>
+              <w:t xml:space="preserve">{ </w:t>
+            </w:r>
+            <w:proofErr w:type="spellStart"/>
             <w:r>
               <w:rPr>
                 <w:rFonts w:asciiTheme="majorHAnsi" w:eastAsia="Calibri" w:hAnsiTheme="majorHAnsi" w:cstheme="majorHAnsi"/>
@@ -8995,9 +8974,9 @@
                 <w:szCs w:val="18"/>
                 <w:lang w:val="en-US"/>
               </w:rPr>
-              <w:t xml:space="preserve">{ </w:t>
-            </w:r>
-            <w:proofErr w:type="spellStart"/>
+              <w:t>generate</w:t>
+            </w:r>
+            <w:proofErr w:type="gramEnd"/>
             <w:r>
               <w:rPr>
                 <w:rFonts w:asciiTheme="majorHAnsi" w:eastAsia="Calibri" w:hAnsiTheme="majorHAnsi" w:cstheme="majorHAnsi"/>
@@ -9008,9 +8987,9 @@
                 <w:szCs w:val="18"/>
                 <w:lang w:val="en-US"/>
               </w:rPr>
-              <w:t>generate</w:t>
-            </w:r>
-            <w:proofErr w:type="gramEnd"/>
+              <w:t>_anchor</w:t>
+            </w:r>
+            <w:proofErr w:type="spellEnd"/>
             <w:r>
               <w:rPr>
                 <w:rFonts w:asciiTheme="majorHAnsi" w:eastAsia="Calibri" w:hAnsiTheme="majorHAnsi" w:cstheme="majorHAnsi"/>
@@ -9021,9 +9000,9 @@
                 <w:szCs w:val="18"/>
                 <w:lang w:val="en-US"/>
               </w:rPr>
-              <w:t>_anchor</w:t>
-            </w:r>
-            <w:proofErr w:type="spellEnd"/>
+              <w:t>('</w:t>
+            </w:r>
+            <w:proofErr w:type="spellStart"/>
             <w:r>
               <w:rPr>
                 <w:rFonts w:asciiTheme="majorHAnsi" w:eastAsia="Calibri" w:hAnsiTheme="majorHAnsi" w:cstheme="majorHAnsi"/>
@@ -9034,9 +9013,9 @@
                 <w:szCs w:val="18"/>
                 <w:lang w:val="en-US"/>
               </w:rPr>
-              <w:t>('</w:t>
-            </w:r>
-            <w:proofErr w:type="spellStart"/>
+              <w:t>signHere</w:t>
+            </w:r>
+            <w:proofErr w:type="spellEnd"/>
             <w:r>
               <w:rPr>
                 <w:rFonts w:asciiTheme="majorHAnsi" w:eastAsia="Calibri" w:hAnsiTheme="majorHAnsi" w:cstheme="majorHAnsi"/>
@@ -9047,9 +9026,9 @@
                 <w:szCs w:val="18"/>
                 <w:lang w:val="en-US"/>
               </w:rPr>
-              <w:t>signHere</w:t>
-            </w:r>
-            <w:proofErr w:type="spellEnd"/>
+              <w:t xml:space="preserve">', </w:t>
+            </w:r>
+            <w:proofErr w:type="spellStart"/>
             <w:r>
               <w:rPr>
                 <w:rFonts w:asciiTheme="majorHAnsi" w:eastAsia="Calibri" w:hAnsiTheme="majorHAnsi" w:cstheme="majorHAnsi"/>
@@ -9060,9 +9039,9 @@
                 <w:szCs w:val="18"/>
                 <w:lang w:val="en-US"/>
               </w:rPr>
-              <w:t xml:space="preserve">', </w:t>
-            </w:r>
-            <w:proofErr w:type="spellStart"/>
+              <w:t>item.email</w:t>
+            </w:r>
+            <w:proofErr w:type="spellEnd"/>
             <w:r>
               <w:rPr>
                 <w:rFonts w:asciiTheme="majorHAnsi" w:eastAsia="Calibri" w:hAnsiTheme="majorHAnsi" w:cstheme="majorHAnsi"/>
@@ -9073,20 +9052,7 @@
                 <w:szCs w:val="18"/>
                 <w:lang w:val="en-US"/>
               </w:rPr>
-              <w:t>item.email</w:t>
-            </w:r>
-            <w:proofErr w:type="spellEnd"/>
-            <w:r>
-              <w:rPr>
-                <w:rFonts w:asciiTheme="majorHAnsi" w:eastAsia="Calibri" w:hAnsiTheme="majorHAnsi" w:cstheme="majorHAnsi"/>
-                <w:color w:val="FFFFFF" w:themeColor="background1"/>
-                <w:spacing w:val="2"/>
-                <w:kern w:val="144"/>
-                <w:sz w:val="18"/>
-                <w:szCs w:val="18"/>
-                <w:lang w:val="en-US"/>
-              </w:rPr>
-              <w:t>)  }}</w:t>
+              <w:t>) }}</w:t>
             </w:r>
           </w:p>
           <w:p>
@@ -9277,6 +9243,137 @@
           </w:tcPr>
           <w:p>
             <w:pPr>
+              <w:pStyle w:val="Ttulo3"/>
+              <w:widowControl w:val="0"/>
+              <w:spacing w:before="300" w:after="0" w:line="240" w:lineRule="auto"/>
+              <w:ind w:right="5" w:firstLine="421"/>
+              <w:rPr>
+                <w:rFonts w:asciiTheme="majorHAnsi" w:eastAsia="Calibri" w:hAnsiTheme="majorHAnsi" w:cstheme="majorHAnsi"/>
+                <w:color w:val="FFFFFF" w:themeColor="background1"/>
+                <w:spacing w:val="2"/>
+                <w:kern w:val="144"/>
+                <w:sz w:val="18"/>
+                <w:szCs w:val="18"/>
+                <w:lang w:val="en-US"/>
+              </w:rPr>
+            </w:pPr>
+            <w:r>
+              <w:rPr>
+                <w:rFonts w:asciiTheme="majorHAnsi" w:eastAsia="Calibri" w:hAnsiTheme="majorHAnsi" w:cstheme="majorHAnsi"/>
+                <w:color w:val="FFFFFF" w:themeColor="background1"/>
+                <w:spacing w:val="2"/>
+                <w:kern w:val="144"/>
+                <w:sz w:val="18"/>
+                <w:szCs w:val="18"/>
+                <w:lang w:val="en-US"/>
+              </w:rPr>
+              <w:t>{</w:t>
+            </w:r>
+            <w:proofErr w:type="gramStart"/>
+            <w:r>
+              <w:rPr>
+                <w:rFonts w:asciiTheme="majorHAnsi" w:eastAsia="Calibri" w:hAnsiTheme="majorHAnsi" w:cstheme="majorHAnsi"/>
+                <w:color w:val="FFFFFF" w:themeColor="background1"/>
+                <w:spacing w:val="2"/>
+                <w:kern w:val="144"/>
+                <w:sz w:val="18"/>
+                <w:szCs w:val="18"/>
+                <w:lang w:val="en-US"/>
+              </w:rPr>
+              <w:t xml:space="preserve">{ </w:t>
+            </w:r>
+            <w:proofErr w:type="spellStart"/>
+            <w:r>
+              <w:rPr>
+                <w:rFonts w:asciiTheme="majorHAnsi" w:eastAsia="Calibri" w:hAnsiTheme="majorHAnsi" w:cstheme="majorHAnsi"/>
+                <w:color w:val="FFFFFF" w:themeColor="background1"/>
+                <w:spacing w:val="2"/>
+                <w:kern w:val="144"/>
+                <w:sz w:val="18"/>
+                <w:szCs w:val="18"/>
+                <w:lang w:val="en-US"/>
+              </w:rPr>
+              <w:t>generate</w:t>
+            </w:r>
+            <w:proofErr w:type="gramEnd"/>
+            <w:r>
+              <w:rPr>
+                <w:rFonts w:asciiTheme="majorHAnsi" w:eastAsia="Calibri" w:hAnsiTheme="majorHAnsi" w:cstheme="majorHAnsi"/>
+                <w:color w:val="FFFFFF" w:themeColor="background1"/>
+                <w:spacing w:val="2"/>
+                <w:kern w:val="144"/>
+                <w:sz w:val="18"/>
+                <w:szCs w:val="18"/>
+                <w:lang w:val="en-US"/>
+              </w:rPr>
+              <w:t>_anchor</w:t>
+            </w:r>
+            <w:proofErr w:type="spellEnd"/>
+            <w:r>
+              <w:rPr>
+                <w:rFonts w:asciiTheme="majorHAnsi" w:eastAsia="Calibri" w:hAnsiTheme="majorHAnsi" w:cstheme="majorHAnsi"/>
+                <w:color w:val="FFFFFF" w:themeColor="background1"/>
+                <w:spacing w:val="2"/>
+                <w:kern w:val="144"/>
+                <w:sz w:val="18"/>
+                <w:szCs w:val="18"/>
+                <w:lang w:val="en-US"/>
+              </w:rPr>
+              <w:t>('</w:t>
+            </w:r>
+            <w:proofErr w:type="spellStart"/>
+            <w:r>
+              <w:rPr>
+                <w:rFonts w:asciiTheme="majorHAnsi" w:eastAsia="Calibri" w:hAnsiTheme="majorHAnsi" w:cstheme="majorHAnsi"/>
+                <w:color w:val="FFFFFF" w:themeColor="background1"/>
+                <w:spacing w:val="2"/>
+                <w:kern w:val="144"/>
+                <w:sz w:val="18"/>
+                <w:szCs w:val="18"/>
+                <w:lang w:val="en-US"/>
+              </w:rPr>
+              <w:t>signHere</w:t>
+            </w:r>
+            <w:proofErr w:type="spellEnd"/>
+            <w:r>
+              <w:rPr>
+                <w:rFonts w:asciiTheme="majorHAnsi" w:eastAsia="Calibri" w:hAnsiTheme="majorHAnsi" w:cstheme="majorHAnsi"/>
+                <w:color w:val="FFFFFF" w:themeColor="background1"/>
+                <w:spacing w:val="2"/>
+                <w:kern w:val="144"/>
+                <w:sz w:val="18"/>
+                <w:szCs w:val="18"/>
+                <w:lang w:val="en-US"/>
+              </w:rPr>
+              <w:t>',</w:t>
+            </w:r>
+            <w:r>
+              <w:rPr>
+                <w:rFonts w:asciiTheme="majorHAnsi" w:eastAsia="Calibri" w:hAnsiTheme="majorHAnsi" w:cstheme="majorHAnsi"/>
+                <w:color w:val="FFFFFF" w:themeColor="background1"/>
+                <w:spacing w:val="2"/>
+                <w:kern w:val="144"/>
+                <w:sz w:val="18"/>
+                <w:szCs w:val="18"/>
+                <w:lang w:val="en-US"/>
+              </w:rPr>
+              <w:t xml:space="preserve"> witnesses[0].email</w:t>
+            </w:r>
+            <w:r>
+              <w:rPr>
+                <w:rFonts w:asciiTheme="majorHAnsi" w:eastAsia="Calibri" w:hAnsiTheme="majorHAnsi" w:cstheme="majorHAnsi"/>
+                <w:color w:val="FFFFFF" w:themeColor="background1"/>
+                <w:spacing w:val="2"/>
+                <w:kern w:val="144"/>
+                <w:sz w:val="18"/>
+                <w:szCs w:val="18"/>
+                <w:lang w:val="en-US"/>
+              </w:rPr>
+              <w:t>) }}</w:t>
+            </w:r>
+          </w:p>
+          <w:p>
+            <w:pPr>
               <w:keepNext/>
               <w:spacing w:line="240" w:lineRule="auto"/>
               <w:ind w:firstLine="416"/>
@@ -9321,6 +9418,78 @@
               </w:rPr>
               <w:t>Nome:</w:t>
             </w:r>
+            <w:r>
+              <w:rPr>
+                <w:rFonts w:asciiTheme="majorHAnsi" w:eastAsia="Calibri" w:hAnsiTheme="majorHAnsi" w:cstheme="majorHAnsi"/>
+                <w:spacing w:val="2"/>
+                <w:kern w:val="144"/>
+              </w:rPr>
+              <w:t xml:space="preserve"> </w:t>
+            </w:r>
+            <w:proofErr w:type="gramStart"/>
+            <w:r>
+              <w:rPr>
+                <w:rFonts w:asciiTheme="majorHAnsi" w:eastAsia="Calibri" w:hAnsiTheme="majorHAnsi" w:cstheme="majorHAnsi"/>
+                <w:spacing w:val="2"/>
+                <w:kern w:val="144"/>
+              </w:rPr>
+              <w:t xml:space="preserve">{{ </w:t>
+            </w:r>
+            <w:proofErr w:type="spellStart"/>
+            <w:r>
+              <w:rPr>
+                <w:rFonts w:asciiTheme="majorHAnsi" w:eastAsia="Calibri" w:hAnsiTheme="majorHAnsi" w:cstheme="majorHAnsi"/>
+                <w:spacing w:val="2"/>
+                <w:kern w:val="144"/>
+              </w:rPr>
+              <w:t>witnesses</w:t>
+            </w:r>
+            <w:proofErr w:type="spellEnd"/>
+            <w:proofErr w:type="gramEnd"/>
+            <w:r>
+              <w:rPr>
+                <w:rFonts w:asciiTheme="majorHAnsi" w:eastAsia="Calibri" w:hAnsiTheme="majorHAnsi" w:cstheme="majorHAnsi"/>
+                <w:spacing w:val="2"/>
+                <w:kern w:val="144"/>
+              </w:rPr>
+              <w:t>[0].</w:t>
+            </w:r>
+            <w:proofErr w:type="spellStart"/>
+            <w:r>
+              <w:rPr>
+                <w:rFonts w:asciiTheme="majorHAnsi" w:eastAsia="Calibri" w:hAnsiTheme="majorHAnsi" w:cstheme="majorHAnsi"/>
+                <w:spacing w:val="2"/>
+                <w:kern w:val="144"/>
+              </w:rPr>
+              <w:t>name.text</w:t>
+            </w:r>
+            <w:proofErr w:type="spellEnd"/>
+            <w:r>
+              <w:rPr>
+                <w:rFonts w:asciiTheme="majorHAnsi" w:eastAsia="Calibri" w:hAnsiTheme="majorHAnsi" w:cstheme="majorHAnsi"/>
+                <w:spacing w:val="2"/>
+                <w:kern w:val="144"/>
+              </w:rPr>
+              <w:t xml:space="preserve"> | </w:t>
+            </w:r>
+            <w:proofErr w:type="spellStart"/>
+            <w:r>
+              <w:rPr>
+                <w:rFonts w:asciiTheme="majorHAnsi" w:eastAsia="Calibri" w:hAnsiTheme="majorHAnsi" w:cstheme="majorHAnsi"/>
+                <w:spacing w:val="2"/>
+                <w:kern w:val="144"/>
+              </w:rPr>
+              <w:t>upper</w:t>
+            </w:r>
+            <w:proofErr w:type="spellEnd"/>
+            <w:r>
+              <w:rPr>
+                <w:rFonts w:asciiTheme="majorHAnsi" w:eastAsia="Calibri" w:hAnsiTheme="majorHAnsi" w:cstheme="majorHAnsi"/>
+                <w:spacing w:val="2"/>
+                <w:kern w:val="144"/>
+              </w:rPr>
+              <w:t xml:space="preserve"> }}</w:t>
+            </w:r>
           </w:p>
           <w:p>
             <w:pPr>
@@ -9341,12 +9510,215 @@
               </w:rPr>
               <w:t>CPF:</w:t>
             </w:r>
+            <w:r>
+              <w:rPr>
+                <w:rFonts w:asciiTheme="majorHAnsi" w:eastAsia="Calibri" w:hAnsiTheme="majorHAnsi" w:cstheme="majorHAnsi"/>
+                <w:spacing w:val="2"/>
+                <w:kern w:val="144"/>
+              </w:rPr>
+              <w:t xml:space="preserve"> </w:t>
+            </w:r>
+            <w:proofErr w:type="gramStart"/>
+            <w:r>
+              <w:rPr>
+                <w:rFonts w:asciiTheme="majorHAnsi" w:eastAsia="Calibri" w:hAnsiTheme="majorHAnsi" w:cstheme="majorHAnsi"/>
+                <w:spacing w:val="2"/>
+                <w:kern w:val="144"/>
+              </w:rPr>
+              <w:t xml:space="preserve">{{ </w:t>
+            </w:r>
+            <w:proofErr w:type="spellStart"/>
+            <w:r>
+              <w:rPr>
+                <w:rFonts w:asciiTheme="majorHAnsi" w:eastAsia="Calibri" w:hAnsiTheme="majorHAnsi" w:cstheme="majorHAnsi"/>
+                <w:spacing w:val="2"/>
+                <w:kern w:val="144"/>
+              </w:rPr>
+              <w:t>witnesses</w:t>
+            </w:r>
+            <w:proofErr w:type="spellEnd"/>
+            <w:proofErr w:type="gramEnd"/>
+            <w:r>
+              <w:rPr>
+                <w:rFonts w:asciiTheme="majorHAnsi" w:eastAsia="Calibri" w:hAnsiTheme="majorHAnsi" w:cstheme="majorHAnsi"/>
+                <w:spacing w:val="2"/>
+                <w:kern w:val="144"/>
+              </w:rPr>
+              <w:t>[0].</w:t>
+            </w:r>
+            <w:proofErr w:type="spellStart"/>
+            <w:r>
+              <w:rPr>
+                <w:rFonts w:asciiTheme="majorHAnsi" w:eastAsia="Calibri" w:hAnsiTheme="majorHAnsi" w:cstheme="majorHAnsi"/>
+                <w:spacing w:val="2"/>
+                <w:kern w:val="144"/>
+              </w:rPr>
+              <w:t>cpf</w:t>
+            </w:r>
+            <w:proofErr w:type="spellEnd"/>
+            <w:r>
+              <w:rPr>
+                <w:rFonts w:asciiTheme="majorHAnsi" w:eastAsia="Calibri" w:hAnsiTheme="majorHAnsi" w:cstheme="majorHAnsi"/>
+                <w:spacing w:val="2"/>
+                <w:kern w:val="144"/>
+              </w:rPr>
+              <w:t xml:space="preserve"> | </w:t>
+            </w:r>
+            <w:proofErr w:type="spellStart"/>
+            <w:r>
+              <w:rPr>
+                <w:rFonts w:asciiTheme="majorHAnsi" w:eastAsia="Calibri" w:hAnsiTheme="majorHAnsi" w:cstheme="majorHAnsi"/>
+                <w:spacing w:val="2"/>
+                <w:kern w:val="144"/>
+              </w:rPr>
+              <w:t>upper</w:t>
+            </w:r>
+            <w:proofErr w:type="spellEnd"/>
+            <w:r>
+              <w:rPr>
+                <w:rFonts w:asciiTheme="majorHAnsi" w:eastAsia="Calibri" w:hAnsiTheme="majorHAnsi" w:cstheme="majorHAnsi"/>
+                <w:spacing w:val="2"/>
+                <w:kern w:val="144"/>
+              </w:rPr>
+              <w:t xml:space="preserve"> }}</w:t>
+            </w:r>
           </w:p>
         </w:tc>
         <w:tc>
           <w:tcPr>
             <w:tcW w:w="5669" w:type="dxa"/>
           </w:tcPr>
+          <w:p>
+            <w:pPr>
+              <w:pStyle w:val="Ttulo3"/>
+              <w:widowControl w:val="0"/>
+              <w:spacing w:before="300" w:after="0" w:line="240" w:lineRule="auto"/>
+              <w:ind w:right="5" w:firstLine="421"/>
+              <w:rPr>
+                <w:rFonts w:asciiTheme="majorHAnsi" w:eastAsia="Calibri" w:hAnsiTheme="majorHAnsi" w:cstheme="majorHAnsi"/>
+                <w:color w:val="000000" w:themeColor="text1"/>
+                <w:spacing w:val="2"/>
+                <w:kern w:val="144"/>
+                <w:sz w:val="18"/>
+                <w:szCs w:val="18"/>
+                <w:lang w:val="en-US"/>
+              </w:rPr>
+            </w:pPr>
+            <w:r>
+              <w:rPr>
+                <w:rFonts w:asciiTheme="majorHAnsi" w:eastAsia="Calibri" w:hAnsiTheme="majorHAnsi" w:cstheme="majorHAnsi"/>
+                <w:color w:val="FFFFFF" w:themeColor="background1"/>
+                <w:spacing w:val="2"/>
+                <w:kern w:val="144"/>
+                <w:sz w:val="18"/>
+                <w:szCs w:val="18"/>
+                <w:lang w:val="en-US"/>
+              </w:rPr>
+              <w:t>{</w:t>
+            </w:r>
+            <w:proofErr w:type="gramStart"/>
+            <w:r>
+              <w:rPr>
+                <w:rFonts w:asciiTheme="majorHAnsi" w:eastAsia="Calibri" w:hAnsiTheme="majorHAnsi" w:cstheme="majorHAnsi"/>
+                <w:color w:val="FFFFFF" w:themeColor="background1"/>
+                <w:spacing w:val="2"/>
+                <w:kern w:val="144"/>
+                <w:sz w:val="18"/>
+                <w:szCs w:val="18"/>
+                <w:lang w:val="en-US"/>
+              </w:rPr>
+              <w:t xml:space="preserve">{ </w:t>
+            </w:r>
+            <w:proofErr w:type="spellStart"/>
+            <w:r>
+              <w:rPr>
+                <w:rFonts w:asciiTheme="majorHAnsi" w:eastAsia="Calibri" w:hAnsiTheme="majorHAnsi" w:cstheme="majorHAnsi"/>
+                <w:color w:val="FFFFFF" w:themeColor="background1"/>
+                <w:spacing w:val="2"/>
+                <w:kern w:val="144"/>
+                <w:sz w:val="18"/>
+                <w:szCs w:val="18"/>
+                <w:lang w:val="en-US"/>
+              </w:rPr>
+              <w:t>generate</w:t>
+            </w:r>
+            <w:proofErr w:type="gramEnd"/>
+            <w:r>
+              <w:rPr>
+                <w:rFonts w:asciiTheme="majorHAnsi" w:eastAsia="Calibri" w:hAnsiTheme="majorHAnsi" w:cstheme="majorHAnsi"/>
+                <w:color w:val="FFFFFF" w:themeColor="background1"/>
+                <w:spacing w:val="2"/>
+                <w:kern w:val="144"/>
+                <w:sz w:val="18"/>
+                <w:szCs w:val="18"/>
+                <w:lang w:val="en-US"/>
+              </w:rPr>
+              <w:t>_anchor</w:t>
+            </w:r>
+            <w:proofErr w:type="spellEnd"/>
+            <w:r>
+              <w:rPr>
+                <w:rFonts w:asciiTheme="majorHAnsi" w:eastAsia="Calibri" w:hAnsiTheme="majorHAnsi" w:cstheme="majorHAnsi"/>
+                <w:color w:val="FFFFFF" w:themeColor="background1"/>
+                <w:spacing w:val="2"/>
+                <w:kern w:val="144"/>
+                <w:sz w:val="18"/>
+                <w:szCs w:val="18"/>
+                <w:lang w:val="en-US"/>
+              </w:rPr>
+              <w:t>('</w:t>
+            </w:r>
+            <w:proofErr w:type="spellStart"/>
+            <w:r>
+              <w:rPr>
+                <w:rFonts w:asciiTheme="majorHAnsi" w:eastAsia="Calibri" w:hAnsiTheme="majorHAnsi" w:cstheme="majorHAnsi"/>
+                <w:color w:val="FFFFFF" w:themeColor="background1"/>
+                <w:spacing w:val="2"/>
+                <w:kern w:val="144"/>
+                <w:sz w:val="18"/>
+                <w:szCs w:val="18"/>
+                <w:lang w:val="en-US"/>
+              </w:rPr>
+              <w:t>signHere</w:t>
+            </w:r>
+            <w:proofErr w:type="spellEnd"/>
+            <w:r>
+              <w:rPr>
+                <w:rFonts w:asciiTheme="majorHAnsi" w:eastAsia="Calibri" w:hAnsiTheme="majorHAnsi" w:cstheme="majorHAnsi"/>
+                <w:color w:val="FFFFFF" w:themeColor="background1"/>
+                <w:spacing w:val="2"/>
+                <w:kern w:val="144"/>
+                <w:sz w:val="18"/>
+                <w:szCs w:val="18"/>
+                <w:lang w:val="en-US"/>
+              </w:rPr>
+              <w:t>', witnesses[</w:t>
+            </w:r>
+            <w:r>
+              <w:rPr>
+                <w:rFonts w:asciiTheme="majorHAnsi" w:eastAsia="Calibri" w:hAnsiTheme="majorHAnsi" w:cstheme="majorHAnsi"/>
+                <w:color w:val="FFFFFF" w:themeColor="background1"/>
+                <w:spacing w:val="2"/>
+                <w:kern w:val="144"/>
+                <w:sz w:val="18"/>
+                <w:szCs w:val="18"/>
+                <w:lang w:val="en-US"/>
+              </w:rPr>
+              <w:t>1</w:t>
+            </w:r>
+            <w:r>
+              <w:rPr>
+                <w:rFonts w:asciiTheme="majorHAnsi" w:eastAsia="Calibri" w:hAnsiTheme="majorHAnsi" w:cstheme="majorHAnsi"/>
+                <w:color w:val="FFFFFF" w:themeColor="background1"/>
+                <w:spacing w:val="2"/>
+                <w:kern w:val="144"/>
+                <w:sz w:val="18"/>
+                <w:szCs w:val="18"/>
+                <w:lang w:val="en-US"/>
+              </w:rPr>
+              <w:t>].email) }}</w:t>
+            </w:r>
+          </w:p>
           <w:p>
             <w:pPr>
               <w:keepNext/>
@@ -9383,6 +9755,7 @@
                 <w:rFonts w:asciiTheme="majorHAnsi" w:eastAsia="Calibri" w:hAnsiTheme="majorHAnsi" w:cstheme="majorHAnsi"/>
                 <w:spacing w:val="2"/>
                 <w:kern w:val="144"/>
+                <w:lang w:val="en-US"/>
               </w:rPr>
             </w:pPr>
             <w:r>
@@ -9391,7 +9764,65 @@
                 <w:spacing w:val="2"/>
                 <w:kern w:val="144"/>
               </w:rPr>
-              <w:t>Nome:</w:t>
+              <w:t>No</w:t>
+            </w:r>
+            <w:r>
+              <w:rPr>
+                <w:rFonts w:asciiTheme="majorHAnsi" w:eastAsia="Calibri" w:hAnsiTheme="majorHAnsi" w:cstheme="majorHAnsi"/>
+                <w:spacing w:val="2"/>
+                <w:kern w:val="144"/>
+                <w:lang w:val="en-US"/>
+              </w:rPr>
+              <w:t>me:</w:t>
+            </w:r>
+            <w:r>
+              <w:rPr>
+                <w:rFonts w:asciiTheme="majorHAnsi" w:eastAsia="Calibri" w:hAnsiTheme="majorHAnsi" w:cstheme="majorHAnsi"/>
+                <w:spacing w:val="2"/>
+                <w:kern w:val="144"/>
+                <w:lang w:val="en-US"/>
+              </w:rPr>
+              <w:t xml:space="preserve"> </w:t>
+            </w:r>
+            <w:proofErr w:type="gramStart"/>
+            <w:r>
+              <w:rPr>
+                <w:rFonts w:asciiTheme="majorHAnsi" w:eastAsia="Calibri" w:hAnsiTheme="majorHAnsi" w:cstheme="majorHAnsi"/>
+                <w:spacing w:val="2"/>
+                <w:kern w:val="144"/>
+                <w:lang w:val="en-US"/>
+              </w:rPr>
+              <w:t>{{ witnesses</w:t>
+            </w:r>
+            <w:proofErr w:type="gramEnd"/>
+            <w:r>
+              <w:rPr>
+                <w:rFonts w:asciiTheme="majorHAnsi" w:eastAsia="Calibri" w:hAnsiTheme="majorHAnsi" w:cstheme="majorHAnsi"/>
+                <w:spacing w:val="2"/>
+                <w:kern w:val="144"/>
+                <w:lang w:val="en-US"/>
+              </w:rPr>
+              <w:t>[1].</w:t>
+            </w:r>
+            <w:proofErr w:type="spellStart"/>
+            <w:r>
+              <w:rPr>
+                <w:rFonts w:asciiTheme="majorHAnsi" w:eastAsia="Calibri" w:hAnsiTheme="majorHAnsi" w:cstheme="majorHAnsi"/>
+                <w:spacing w:val="2"/>
+                <w:kern w:val="144"/>
+                <w:lang w:val="en-US"/>
+              </w:rPr>
+              <w:t>name.text</w:t>
+            </w:r>
+            <w:proofErr w:type="spellEnd"/>
+            <w:r>
+              <w:rPr>
+                <w:rFonts w:asciiTheme="majorHAnsi" w:eastAsia="Calibri" w:hAnsiTheme="majorHAnsi" w:cstheme="majorHAnsi"/>
+                <w:spacing w:val="2"/>
+                <w:kern w:val="144"/>
+                <w:lang w:val="en-US"/>
+              </w:rPr>
+              <w:t xml:space="preserve"> | upper }}</w:t>
             </w:r>
           </w:p>
           <w:p>
@@ -9406,6 +9837,7 @@
                 <w:rFonts w:asciiTheme="majorHAnsi" w:eastAsia="Calibri" w:hAnsiTheme="majorHAnsi" w:cstheme="majorHAnsi"/>
                 <w:spacing w:val="2"/>
                 <w:kern w:val="144"/>
+                <w:lang w:val="en-US"/>
               </w:rPr>
             </w:pPr>
             <w:r>
@@ -9413,8 +9845,47 @@
                 <w:rFonts w:asciiTheme="majorHAnsi" w:eastAsia="Calibri" w:hAnsiTheme="majorHAnsi" w:cstheme="majorHAnsi"/>
                 <w:spacing w:val="2"/>
                 <w:kern w:val="144"/>
+                <w:lang w:val="en-US"/>
               </w:rPr>
               <w:t>CPF:</w:t>
+            </w:r>
+            <w:r>
+              <w:rPr>
+                <w:rFonts w:asciiTheme="majorHAnsi" w:eastAsia="Calibri" w:hAnsiTheme="majorHAnsi" w:cstheme="majorHAnsi"/>
+                <w:spacing w:val="2"/>
+                <w:kern w:val="144"/>
+                <w:lang w:val="en-US"/>
+              </w:rPr>
+              <w:t xml:space="preserve"> </w:t>
+            </w:r>
+            <w:r>
+              <w:rPr>
+                <w:rFonts w:asciiTheme="majorHAnsi" w:eastAsia="Calibri" w:hAnsiTheme="majorHAnsi" w:cstheme="majorHAnsi"/>
+                <w:spacing w:val="2"/>
+                <w:kern w:val="144"/>
+                <w:lang w:val="en-US"/>
+              </w:rPr>
+              <w:t>{{ witnesses[1].</w:t>
+            </w:r>
+            <w:proofErr w:type="spellStart"/>
+            <w:r>
+              <w:rPr>
+                <w:rFonts w:asciiTheme="majorHAnsi" w:eastAsia="Calibri" w:hAnsiTheme="majorHAnsi" w:cstheme="majorHAnsi"/>
+                <w:spacing w:val="2"/>
+                <w:kern w:val="144"/>
+                <w:lang w:val="en-US"/>
+              </w:rPr>
+              <w:t>cpf</w:t>
+            </w:r>
+            <w:proofErr w:type="spellEnd"/>
+            <w:r>
+              <w:rPr>
+                <w:rFonts w:asciiTheme="majorHAnsi" w:eastAsia="Calibri" w:hAnsiTheme="majorHAnsi" w:cstheme="majorHAnsi"/>
+                <w:spacing w:val="2"/>
+                <w:kern w:val="144"/>
+                <w:lang w:val="en-US"/>
+              </w:rPr>
+              <w:t xml:space="preserve"> | upper }}</w:t>
             </w:r>
           </w:p>
         </w:tc>
@@ -9428,8 +9899,11 @@
           <w:b/>
           <w:spacing w:val="2"/>
           <w:kern w:val="144"/>
-        </w:rPr>
-      </w:pPr>
+          <w:lang w:val="en-US"/>
+        </w:rPr>
+      </w:pPr>
+      <w:bookmarkStart w:id="2" w:name="_GoBack"/>
+      <w:bookmarkEnd w:id="2"/>
     </w:p>
     <w:sectPr>
       <w:headerReference w:type="default" r:id="rId7"/>

</xml_diff>

<commit_message>
Retirado valor anual por extenso da tabela do contrato-prestacao-servicos-educacionais.docx
</commit_message>
<xml_diff>
--- a/docassemble/docassemble/brcomeducalegal/data/templates/contrato-prestacao-servicos-educacionais.docx
+++ b/docassemble/docassemble/brcomeducalegal/data/templates/contrato-prestacao-servicos-educacionais.docx
@@ -5006,43 +5006,51 @@
                 <w:spacing w:val="2"/>
                 <w:lang w:val="en-US"/>
               </w:rPr>
-              <w:t>R$ {{ “%.2f”|format(</w:t>
-            </w:r>
-            <w:proofErr w:type="spellStart"/>
-            <w:r>
-              <w:rPr>
-                <w:rFonts w:asciiTheme="majorHAnsi" w:hAnsiTheme="majorHAnsi" w:cstheme="majorHAnsi"/>
-                <w:spacing w:val="2"/>
-                <w:lang w:val="en-US"/>
-              </w:rPr>
-              <w:t>annual_value</w:t>
-            </w:r>
-            <w:proofErr w:type="spellEnd"/>
-            <w:r>
-              <w:rPr>
-                <w:rFonts w:asciiTheme="majorHAnsi" w:hAnsiTheme="majorHAnsi" w:cstheme="majorHAnsi"/>
-                <w:spacing w:val="2"/>
-                <w:lang w:val="en-US"/>
-              </w:rPr>
-              <w:t xml:space="preserve">) | replace(“.”,”,”) }} ({{ </w:t>
-            </w:r>
-            <w:proofErr w:type="spellStart"/>
-            <w:r>
-              <w:rPr>
-                <w:rFonts w:asciiTheme="majorHAnsi" w:hAnsiTheme="majorHAnsi" w:cstheme="majorHAnsi"/>
-                <w:spacing w:val="2"/>
-                <w:lang w:val="en-US"/>
-              </w:rPr>
-              <w:t>annual_value_words</w:t>
-            </w:r>
-            <w:proofErr w:type="spellEnd"/>
-            <w:r>
-              <w:rPr>
-                <w:rFonts w:asciiTheme="majorHAnsi" w:hAnsiTheme="majorHAnsi" w:cstheme="majorHAnsi"/>
-                <w:spacing w:val="2"/>
-                <w:lang w:val="en-US"/>
-              </w:rPr>
-              <w:t xml:space="preserve"> }})</w:t>
+              <w:t>R$ {</w:t>
+            </w:r>
+            <w:proofErr w:type="gramStart"/>
+            <w:r>
+              <w:rPr>
+                <w:rFonts w:asciiTheme="majorHAnsi" w:hAnsiTheme="majorHAnsi" w:cstheme="majorHAnsi"/>
+                <w:spacing w:val="2"/>
+                <w:lang w:val="en-US"/>
+              </w:rPr>
+              <w:t>{ “</w:t>
+            </w:r>
+            <w:proofErr w:type="gramEnd"/>
+            <w:r>
+              <w:rPr>
+                <w:rFonts w:asciiTheme="majorHAnsi" w:hAnsiTheme="majorHAnsi" w:cstheme="majorHAnsi"/>
+                <w:spacing w:val="2"/>
+                <w:lang w:val="en-US"/>
+              </w:rPr>
+              <w:t>%.2f”|format(</w:t>
+            </w:r>
+            <w:proofErr w:type="spellStart"/>
+            <w:r>
+              <w:rPr>
+                <w:rFonts w:asciiTheme="majorHAnsi" w:hAnsiTheme="majorHAnsi" w:cstheme="majorHAnsi"/>
+                <w:spacing w:val="2"/>
+                <w:lang w:val="en-US"/>
+              </w:rPr>
+              <w:t>annu</w:t>
+            </w:r>
+            <w:r>
+              <w:rPr>
+                <w:rFonts w:asciiTheme="majorHAnsi" w:hAnsiTheme="majorHAnsi" w:cstheme="majorHAnsi"/>
+                <w:spacing w:val="2"/>
+                <w:lang w:val="en-US"/>
+              </w:rPr>
+              <w:t>al_value</w:t>
+            </w:r>
+            <w:proofErr w:type="spellEnd"/>
+            <w:r>
+              <w:rPr>
+                <w:rFonts w:asciiTheme="majorHAnsi" w:hAnsiTheme="majorHAnsi" w:cstheme="majorHAnsi"/>
+                <w:spacing w:val="2"/>
+                <w:lang w:val="en-US"/>
+              </w:rPr>
+              <w:t>) | replace(“.”,”,”) }}</w:t>
             </w:r>
           </w:p>
         </w:tc>
@@ -5068,6 +5076,8 @@
         </w:rPr>
         <w:t>{%p else %}</w:t>
       </w:r>
+      <w:bookmarkStart w:id="0" w:name="_GoBack"/>
+      <w:bookmarkEnd w:id="0"/>
     </w:p>
     <w:p>
       <w:pPr>
@@ -5223,7 +5233,6 @@
                 <w:rFonts w:asciiTheme="majorHAnsi" w:hAnsiTheme="majorHAnsi" w:cstheme="majorHAnsi"/>
                 <w:spacing w:val="2"/>
               </w:rPr>
-              <w:lastRenderedPageBreak/>
               <w:t xml:space="preserve">{{ </w:t>
             </w:r>
             <w:proofErr w:type="spellStart"/>
@@ -5316,7 +5325,16 @@
                 <w:spacing w:val="2"/>
                 <w:lang w:val="en-US"/>
               </w:rPr>
-              <w:t>) | replace(“.”,”,”) }}</w:t>
+              <w:t xml:space="preserve">) | </w:t>
+            </w:r>
+            <w:r>
+              <w:rPr>
+                <w:rFonts w:asciiTheme="majorHAnsi" w:hAnsiTheme="majorHAnsi" w:cstheme="majorHAnsi"/>
+                <w:spacing w:val="2"/>
+                <w:lang w:val="en-US"/>
+              </w:rPr>
+              <w:lastRenderedPageBreak/>
+              <w:t>replace(“.”,”,”) }}</w:t>
             </w:r>
           </w:p>
         </w:tc>
@@ -5338,6 +5356,7 @@
           <w:spacing w:val="2"/>
           <w:kern w:val="144"/>
         </w:rPr>
+        <w:lastRenderedPageBreak/>
         <w:t xml:space="preserve">{%p </w:t>
       </w:r>
       <w:proofErr w:type="spellStart"/>
@@ -6066,7 +6085,7 @@
           <w:spacing w:val="2"/>
           <w:kern w:val="144"/>
         </w:rPr>
-        <w:t xml:space="preserve">O atraso no pagamento de qualquer das parcelas das anuidades previstas na cláusula 2.1, importará na incidência de multa de 2% (dois por cento) sobre o valor total devido, acrescido de juros </w:t>
+        <w:t xml:space="preserve">O atraso no pagamento de qualquer das parcelas das anuidades previstas na cláusula 2.1, importará na incidência de multa de 2% (dois por cento) sobre o valor total devido, acrescido de juros moratórios de 1% (um por cento) ao mês, corrigidos pela variação do Índice de Preço ao Consumidor - </w:t>
       </w:r>
       <w:r>
         <w:rPr>
@@ -6075,7 +6094,7 @@
           <w:kern w:val="144"/>
         </w:rPr>
         <w:lastRenderedPageBreak/>
-        <w:t>moratórios de 1% (um por cento) ao mês, corrigidos pela variação do Índice de Preço ao Consumidor - IPCA, divulgado pelo IBGE, ou por qualquer outro que venha a substituí-lo, na menor periodicidade permitida por lei, calculados pro rata die, desde o dia do vencimento até a data do efetivo pagamento.</w:t>
+        <w:t>IPCA, divulgado pelo IBGE, ou por qualquer outro que venha a substituí-lo, na menor periodicidade permitida por lei, calculados pro rata die, desde o dia do vencimento até a data do efetivo pagamento.</w:t>
       </w:r>
     </w:p>
     <w:p>
@@ -6460,7 +6479,6 @@
           <w:spacing w:val="2"/>
           <w:kern w:val="144"/>
         </w:rPr>
-        <w:lastRenderedPageBreak/>
         <w:t>OBRIGAÇÕES E AUTORIZAÇÕES DA CONTRATANTE</w:t>
       </w:r>
     </w:p>
@@ -6484,6 +6502,7 @@
           <w:spacing w:val="2"/>
           <w:kern w:val="144"/>
         </w:rPr>
+        <w:lastRenderedPageBreak/>
         <w:t xml:space="preserve">A </w:t>
       </w:r>
       <w:r>
@@ -6930,16 +6949,7 @@
           <w:spacing w:val="2"/>
           <w:kern w:val="144"/>
         </w:rPr>
-        <w:t xml:space="preserve">A CONTRATADA não será responsável pela guarda de qualquer objeto ou quantia em dinheiro levados pelo(a) aluno(a) em seu estabelecimento. A CONTRATADA tampouco será responsável por </w:t>
-      </w:r>
-      <w:r>
-        <w:rPr>
-          <w:rFonts w:asciiTheme="majorHAnsi" w:eastAsia="Calibri" w:hAnsiTheme="majorHAnsi" w:cstheme="majorHAnsi"/>
-          <w:spacing w:val="2"/>
-          <w:kern w:val="144"/>
-        </w:rPr>
-        <w:lastRenderedPageBreak/>
-        <w:t>indenizar a CONTRATANTE ou o(a) aluno(a) por qualquer extravio, furto, avaria ou danos causados a quaisquer objetos ou qualquer valor em dinheiro levados ao seu estabelecimento.</w:t>
+        <w:t>A CONTRATADA não será responsável pela guarda de qualquer objeto ou quantia em dinheiro levados pelo(a) aluno(a) em seu estabelecimento. A CONTRATADA tampouco será responsável por indenizar a CONTRATANTE ou o(a) aluno(a) por qualquer extravio, furto, avaria ou danos causados a quaisquer objetos ou qualquer valor em dinheiro levados ao seu estabelecimento.</w:t>
       </w:r>
     </w:p>
     <w:p>
@@ -6962,6 +6972,7 @@
           <w:spacing w:val="2"/>
           <w:kern w:val="144"/>
         </w:rPr>
+        <w:lastRenderedPageBreak/>
         <w:t xml:space="preserve">O CONTRATANTE declara conhecer os regimento interno, os protocolos de higiênica, de saúde e de segurança da CONTRATADA, comprometendo-se a segui-los e a orientar o aluno que o faça, em caráter integral, devendo avisar a CONTRATADA sobre </w:t>
       </w:r>
       <w:proofErr w:type="spellStart"/>
@@ -7620,7 +7631,6 @@
           <w:spacing w:val="2"/>
           <w:kern w:val="144"/>
         </w:rPr>
-        <w:lastRenderedPageBreak/>
         <w:t>NOTIFICAÇÕES, INTIMAÇÕES E DEVER DE ATUALIZAÇÃO DE DADOS CADASTRAIS</w:t>
       </w:r>
     </w:p>
@@ -7644,6 +7654,7 @@
           <w:spacing w:val="2"/>
           <w:kern w:val="144"/>
         </w:rPr>
+        <w:lastRenderedPageBreak/>
         <w:t>A CONTRATANTE deverá atualizar e manter atualizados seus dados cadastrais, inclusive endereços de e-mail, por meio de formulário físico disponível na Secretaria Geral da CONTRATADA ou através do portal do aluno</w:t>
       </w:r>
       <w:r>
@@ -8689,8 +8700,8 @@
                 <w:lang w:val="en-US"/>
               </w:rPr>
             </w:pPr>
-            <w:bookmarkStart w:id="0" w:name="_mjanf0jhibv9" w:colFirst="0" w:colLast="0"/>
-            <w:bookmarkEnd w:id="0"/>
+            <w:bookmarkStart w:id="1" w:name="_mjanf0jhibv9" w:colFirst="0" w:colLast="0"/>
+            <w:bookmarkEnd w:id="1"/>
             <w:r>
               <w:rPr>
                 <w:rFonts w:asciiTheme="majorHAnsi" w:eastAsia="Calibri" w:hAnsiTheme="majorHAnsi" w:cstheme="majorHAnsi"/>
@@ -8936,8 +8947,8 @@
                 <w:lang w:val="en-US"/>
               </w:rPr>
             </w:pPr>
-            <w:bookmarkStart w:id="1" w:name="_h558euwk5w9o" w:colFirst="0" w:colLast="0"/>
-            <w:bookmarkEnd w:id="1"/>
+            <w:bookmarkStart w:id="2" w:name="_h558euwk5w9o" w:colFirst="0" w:colLast="0"/>
+            <w:bookmarkEnd w:id="2"/>
             <w:r>
               <w:rPr>
                 <w:rFonts w:asciiTheme="majorHAnsi" w:eastAsia="Calibri" w:hAnsiTheme="majorHAnsi" w:cstheme="majorHAnsi"/>
@@ -9345,31 +9356,7 @@
                 <w:szCs w:val="18"/>
                 <w:lang w:val="en-US"/>
               </w:rPr>
-              <w:t>',</w:t>
-            </w:r>
-            <w:r>
-              <w:rPr>
-                <w:rFonts w:asciiTheme="majorHAnsi" w:eastAsia="Calibri" w:hAnsiTheme="majorHAnsi" w:cstheme="majorHAnsi"/>
-                <w:color w:val="FFFFFF" w:themeColor="background1"/>
-                <w:spacing w:val="2"/>
-                <w:kern w:val="144"/>
-                <w:sz w:val="18"/>
-                <w:szCs w:val="18"/>
-                <w:lang w:val="en-US"/>
-              </w:rPr>
-              <w:t xml:space="preserve"> witnesses[0].email</w:t>
-            </w:r>
-            <w:r>
-              <w:rPr>
-                <w:rFonts w:asciiTheme="majorHAnsi" w:eastAsia="Calibri" w:hAnsiTheme="majorHAnsi" w:cstheme="majorHAnsi"/>
-                <w:color w:val="FFFFFF" w:themeColor="background1"/>
-                <w:spacing w:val="2"/>
-                <w:kern w:val="144"/>
-                <w:sz w:val="18"/>
-                <w:szCs w:val="18"/>
-                <w:lang w:val="en-US"/>
-              </w:rPr>
-              <w:t>) }}</w:t>
+              <w:t>', witnesses[0].email) }}</w:t>
             </w:r>
           </w:p>
           <w:p>
@@ -9408,6 +9395,7 @@
                 <w:rFonts w:asciiTheme="majorHAnsi" w:eastAsia="Calibri" w:hAnsiTheme="majorHAnsi" w:cstheme="majorHAnsi"/>
                 <w:spacing w:val="2"/>
                 <w:kern w:val="144"/>
+                <w:lang w:val="en-US"/>
               </w:rPr>
             </w:pPr>
             <w:r>
@@ -9415,6 +9403,7 @@
                 <w:rFonts w:asciiTheme="majorHAnsi" w:eastAsia="Calibri" w:hAnsiTheme="majorHAnsi" w:cstheme="majorHAnsi"/>
                 <w:spacing w:val="2"/>
                 <w:kern w:val="144"/>
+                <w:lang w:val="en-US"/>
               </w:rPr>
               <w:t>Nome:</w:t>
             </w:r>
@@ -9423,43 +9412,17 @@
                 <w:rFonts w:asciiTheme="majorHAnsi" w:eastAsia="Calibri" w:hAnsiTheme="majorHAnsi" w:cstheme="majorHAnsi"/>
                 <w:spacing w:val="2"/>
                 <w:kern w:val="144"/>
-              </w:rPr>
-              <w:t xml:space="preserve"> </w:t>
-            </w:r>
-            <w:proofErr w:type="gramStart"/>
-            <w:r>
-              <w:rPr>
-                <w:rFonts w:asciiTheme="majorHAnsi" w:eastAsia="Calibri" w:hAnsiTheme="majorHAnsi" w:cstheme="majorHAnsi"/>
-                <w:spacing w:val="2"/>
-                <w:kern w:val="144"/>
-              </w:rPr>
-              <w:t xml:space="preserve">{{ </w:t>
-            </w:r>
-            <w:proofErr w:type="spellStart"/>
-            <w:r>
-              <w:rPr>
-                <w:rFonts w:asciiTheme="majorHAnsi" w:eastAsia="Calibri" w:hAnsiTheme="majorHAnsi" w:cstheme="majorHAnsi"/>
-                <w:spacing w:val="2"/>
-                <w:kern w:val="144"/>
-              </w:rPr>
-              <w:t>witnesses</w:t>
-            </w:r>
-            <w:proofErr w:type="spellEnd"/>
-            <w:proofErr w:type="gramEnd"/>
-            <w:r>
-              <w:rPr>
-                <w:rFonts w:asciiTheme="majorHAnsi" w:eastAsia="Calibri" w:hAnsiTheme="majorHAnsi" w:cstheme="majorHAnsi"/>
-                <w:spacing w:val="2"/>
-                <w:kern w:val="144"/>
-              </w:rPr>
-              <w:t>[0].</w:t>
-            </w:r>
-            <w:proofErr w:type="spellStart"/>
-            <w:r>
-              <w:rPr>
-                <w:rFonts w:asciiTheme="majorHAnsi" w:eastAsia="Calibri" w:hAnsiTheme="majorHAnsi" w:cstheme="majorHAnsi"/>
-                <w:spacing w:val="2"/>
-                <w:kern w:val="144"/>
+                <w:lang w:val="en-US"/>
+              </w:rPr>
+              <w:t xml:space="preserve"> {{ witnesses[0].</w:t>
+            </w:r>
+            <w:proofErr w:type="spellStart"/>
+            <w:r>
+              <w:rPr>
+                <w:rFonts w:asciiTheme="majorHAnsi" w:eastAsia="Calibri" w:hAnsiTheme="majorHAnsi" w:cstheme="majorHAnsi"/>
+                <w:spacing w:val="2"/>
+                <w:kern w:val="144"/>
+                <w:lang w:val="en-US"/>
               </w:rPr>
               <w:t>name.text</w:t>
             </w:r>
@@ -9469,26 +9432,9 @@
                 <w:rFonts w:asciiTheme="majorHAnsi" w:eastAsia="Calibri" w:hAnsiTheme="majorHAnsi" w:cstheme="majorHAnsi"/>
                 <w:spacing w:val="2"/>
                 <w:kern w:val="144"/>
-              </w:rPr>
-              <w:t xml:space="preserve"> | </w:t>
-            </w:r>
-            <w:proofErr w:type="spellStart"/>
-            <w:r>
-              <w:rPr>
-                <w:rFonts w:asciiTheme="majorHAnsi" w:eastAsia="Calibri" w:hAnsiTheme="majorHAnsi" w:cstheme="majorHAnsi"/>
-                <w:spacing w:val="2"/>
-                <w:kern w:val="144"/>
-              </w:rPr>
-              <w:t>upper</w:t>
-            </w:r>
-            <w:proofErr w:type="spellEnd"/>
-            <w:r>
-              <w:rPr>
-                <w:rFonts w:asciiTheme="majorHAnsi" w:eastAsia="Calibri" w:hAnsiTheme="majorHAnsi" w:cstheme="majorHAnsi"/>
-                <w:spacing w:val="2"/>
-                <w:kern w:val="144"/>
-              </w:rPr>
-              <w:t xml:space="preserve"> }}</w:t>
+                <w:lang w:val="en-US"/>
+              </w:rPr>
+              <w:t xml:space="preserve"> | upper }}</w:t>
             </w:r>
           </w:p>
           <w:p>
@@ -9692,31 +9638,7 @@
                 <w:szCs w:val="18"/>
                 <w:lang w:val="en-US"/>
               </w:rPr>
-              <w:t>', witnesses[</w:t>
-            </w:r>
-            <w:r>
-              <w:rPr>
-                <w:rFonts w:asciiTheme="majorHAnsi" w:eastAsia="Calibri" w:hAnsiTheme="majorHAnsi" w:cstheme="majorHAnsi"/>
-                <w:color w:val="FFFFFF" w:themeColor="background1"/>
-                <w:spacing w:val="2"/>
-                <w:kern w:val="144"/>
-                <w:sz w:val="18"/>
-                <w:szCs w:val="18"/>
-                <w:lang w:val="en-US"/>
-              </w:rPr>
-              <w:t>1</w:t>
-            </w:r>
-            <w:r>
-              <w:rPr>
-                <w:rFonts w:asciiTheme="majorHAnsi" w:eastAsia="Calibri" w:hAnsiTheme="majorHAnsi" w:cstheme="majorHAnsi"/>
-                <w:color w:val="FFFFFF" w:themeColor="background1"/>
-                <w:spacing w:val="2"/>
-                <w:kern w:val="144"/>
-                <w:sz w:val="18"/>
-                <w:szCs w:val="18"/>
-                <w:lang w:val="en-US"/>
-              </w:rPr>
-              <w:t>].email) }}</w:t>
+              <w:t>', witnesses[1].email) }}</w:t>
             </w:r>
           </w:p>
           <w:p>
@@ -9763,6 +9685,7 @@
                 <w:rFonts w:asciiTheme="majorHAnsi" w:eastAsia="Calibri" w:hAnsiTheme="majorHAnsi" w:cstheme="majorHAnsi"/>
                 <w:spacing w:val="2"/>
                 <w:kern w:val="144"/>
+                <w:lang w:val="en-US"/>
               </w:rPr>
               <w:t>No</w:t>
             </w:r>
@@ -9782,27 +9705,7 @@
                 <w:kern w:val="144"/>
                 <w:lang w:val="en-US"/>
               </w:rPr>
-              <w:t xml:space="preserve"> </w:t>
-            </w:r>
-            <w:proofErr w:type="gramStart"/>
-            <w:r>
-              <w:rPr>
-                <w:rFonts w:asciiTheme="majorHAnsi" w:eastAsia="Calibri" w:hAnsiTheme="majorHAnsi" w:cstheme="majorHAnsi"/>
-                <w:spacing w:val="2"/>
-                <w:kern w:val="144"/>
-                <w:lang w:val="en-US"/>
-              </w:rPr>
-              <w:t>{{ witnesses</w:t>
-            </w:r>
-            <w:proofErr w:type="gramEnd"/>
-            <w:r>
-              <w:rPr>
-                <w:rFonts w:asciiTheme="majorHAnsi" w:eastAsia="Calibri" w:hAnsiTheme="majorHAnsi" w:cstheme="majorHAnsi"/>
-                <w:spacing w:val="2"/>
-                <w:kern w:val="144"/>
-                <w:lang w:val="en-US"/>
-              </w:rPr>
-              <w:t>[1].</w:t>
+              <w:t xml:space="preserve"> {{ witnesses[1].</w:t>
             </w:r>
             <w:proofErr w:type="spellStart"/>
             <w:r>
@@ -9902,8 +9805,6 @@
           <w:lang w:val="en-US"/>
         </w:rPr>
       </w:pPr>
-      <w:bookmarkStart w:id="2" w:name="_GoBack"/>
-      <w:bookmarkEnd w:id="2"/>
     </w:p>
     <w:sectPr>
       <w:headerReference w:type="default" r:id="rId7"/>

</xml_diff>

<commit_message>
el-274: Ajustando clausula de pagamento
</commit_message>
<xml_diff>
--- a/docassemble/docassemble/brcomeducalegal/data/templates/contrato-prestacao-servicos-educacionais.docx
+++ b/docassemble/docassemble/brcomeducalegal/data/templates/contrato-prestacao-servicos-educacionais.docx
@@ -696,493 +696,6 @@
               <w:t>Forma de pagamento: {{ method_payment }}</w:t>
             </w:r>
           </w:p>
-          <w:p>
-            <w:pPr>
-              <w:pStyle w:val="PargrafodaLista"/>
-              <w:widowControl w:val="0"/>
-              <w:spacing w:line="300" w:lineRule="auto"/>
-              <w:ind w:left="0"/>
-              <w:jc w:val="both"/>
-              <w:rPr>
-                <w:rFonts w:asciiTheme="majorHAnsi" w:eastAsia="Calibri" w:hAnsiTheme="majorHAnsi" w:cstheme="majorHAnsi"/>
-                <w:spacing w:val="2"/>
-                <w:kern w:val="144"/>
-                <w:lang w:val="en-US"/>
-              </w:rPr>
-            </w:pPr>
-            <w:r>
-              <w:rPr>
-                <w:rFonts w:asciiTheme="majorHAnsi" w:eastAsia="Calibri" w:hAnsiTheme="majorHAnsi" w:cstheme="majorHAnsi"/>
-                <w:spacing w:val="2"/>
-                <w:kern w:val="144"/>
-                <w:lang w:val="en-US"/>
-              </w:rPr>
-              <w:t>{%p if method_payment == “à vista” %}</w:t>
-            </w:r>
-          </w:p>
-          <w:p>
-            <w:pPr>
-              <w:pStyle w:val="PargrafodaLista"/>
-              <w:widowControl w:val="0"/>
-              <w:numPr>
-                <w:ilvl w:val="1"/>
-                <w:numId w:val="8"/>
-              </w:numPr>
-              <w:spacing w:line="300" w:lineRule="auto"/>
-              <w:jc w:val="both"/>
-              <w:rPr>
-                <w:rFonts w:asciiTheme="majorHAnsi" w:eastAsia="Calibri" w:hAnsiTheme="majorHAnsi" w:cstheme="majorHAnsi"/>
-                <w:spacing w:val="2"/>
-                <w:kern w:val="144"/>
-              </w:rPr>
-            </w:pPr>
-            <w:r>
-              <w:rPr>
-                <w:rFonts w:asciiTheme="majorHAnsi" w:eastAsia="Calibri" w:hAnsiTheme="majorHAnsi" w:cstheme="majorHAnsi"/>
-                <w:spacing w:val="2"/>
-                <w:kern w:val="144"/>
-              </w:rPr>
-              <w:lastRenderedPageBreak/>
-              <w:t>Data de vencimento da parcela única: {{ single_installment_date_format }}</w:t>
-            </w:r>
-          </w:p>
-          <w:p>
-            <w:pPr>
-              <w:widowControl w:val="0"/>
-              <w:spacing w:line="300" w:lineRule="auto"/>
-              <w:jc w:val="both"/>
-              <w:rPr>
-                <w:rFonts w:asciiTheme="majorHAnsi" w:eastAsia="Calibri" w:hAnsiTheme="majorHAnsi" w:cstheme="majorHAnsi"/>
-                <w:spacing w:val="2"/>
-                <w:kern w:val="144"/>
-                <w:lang w:val="en-US"/>
-              </w:rPr>
-            </w:pPr>
-            <w:r>
-              <w:rPr>
-                <w:rFonts w:asciiTheme="majorHAnsi" w:eastAsia="Calibri" w:hAnsiTheme="majorHAnsi" w:cstheme="majorHAnsi"/>
-                <w:spacing w:val="2"/>
-                <w:kern w:val="144"/>
-                <w:lang w:val="en-US"/>
-              </w:rPr>
-              <w:t>{%p else %}</w:t>
-            </w:r>
-          </w:p>
-          <w:p>
-            <w:pPr>
-              <w:pStyle w:val="PargrafodaLista"/>
-              <w:widowControl w:val="0"/>
-              <w:spacing w:line="300" w:lineRule="auto"/>
-              <w:ind w:left="0"/>
-              <w:jc w:val="both"/>
-              <w:rPr>
-                <w:rFonts w:asciiTheme="majorHAnsi" w:eastAsia="Calibri" w:hAnsiTheme="majorHAnsi" w:cstheme="majorHAnsi"/>
-                <w:spacing w:val="2"/>
-                <w:kern w:val="144"/>
-                <w:lang w:val="en-US"/>
-              </w:rPr>
-            </w:pPr>
-            <w:r>
-              <w:rPr>
-                <w:rFonts w:asciiTheme="majorHAnsi" w:eastAsia="Calibri" w:hAnsiTheme="majorHAnsi" w:cstheme="majorHAnsi"/>
-                <w:spacing w:val="2"/>
-                <w:kern w:val="144"/>
-                <w:lang w:val="en-US"/>
-              </w:rPr>
-              <w:t>{%p if has_input_value %}</w:t>
-            </w:r>
-          </w:p>
-          <w:p>
-            <w:pPr>
-              <w:pStyle w:val="PargrafodaLista"/>
-              <w:widowControl w:val="0"/>
-              <w:numPr>
-                <w:ilvl w:val="1"/>
-                <w:numId w:val="8"/>
-              </w:numPr>
-              <w:spacing w:line="300" w:lineRule="auto"/>
-              <w:jc w:val="both"/>
-              <w:rPr>
-                <w:rFonts w:asciiTheme="majorHAnsi" w:eastAsia="Calibri" w:hAnsiTheme="majorHAnsi" w:cstheme="majorHAnsi"/>
-                <w:spacing w:val="2"/>
-                <w:kern w:val="144"/>
-                <w:lang w:val="en-US"/>
-              </w:rPr>
-            </w:pPr>
-            <w:r>
-              <w:rPr>
-                <w:rFonts w:asciiTheme="majorHAnsi" w:eastAsia="Calibri" w:hAnsiTheme="majorHAnsi" w:cstheme="majorHAnsi"/>
-                <w:spacing w:val="2"/>
-                <w:kern w:val="144"/>
-                <w:lang w:val="en-US"/>
-              </w:rPr>
-              <w:t>Condições de pagamento da</w:t>
-            </w:r>
-            <w:r>
-              <w:rPr>
-                <w:rFonts w:asciiTheme="majorHAnsi" w:eastAsia="Calibri" w:hAnsiTheme="majorHAnsi" w:cstheme="majorHAnsi"/>
-                <w:spacing w:val="2"/>
-                <w:kern w:val="144"/>
-                <w:lang w:val="en-US"/>
-              </w:rPr>
-              <w:t xml:space="preserve"> parcela de entrada:</w:t>
-            </w:r>
-            <w:r>
-              <w:rPr>
-                <w:rFonts w:asciiTheme="majorHAnsi" w:eastAsia="Calibri" w:hAnsiTheme="majorHAnsi" w:cstheme="majorHAnsi"/>
-                <w:spacing w:val="2"/>
-                <w:kern w:val="144"/>
-                <w:lang w:val="en-US"/>
-              </w:rPr>
-              <w:t xml:space="preserve">{% if quantity_input_installments </w:t>
-            </w:r>
-            <w:r>
-              <w:rPr>
-                <w:rFonts w:asciiTheme="majorHAnsi" w:eastAsia="Calibri" w:hAnsiTheme="majorHAnsi" w:cstheme="majorHAnsi"/>
-                <w:spacing w:val="2"/>
-                <w:kern w:val="144"/>
-                <w:lang w:val="en-US"/>
-              </w:rPr>
-              <w:t>&lt;=</w:t>
-            </w:r>
-            <w:r>
-              <w:rPr>
-                <w:rFonts w:asciiTheme="majorHAnsi" w:eastAsia="Calibri" w:hAnsiTheme="majorHAnsi" w:cstheme="majorHAnsi"/>
-                <w:spacing w:val="2"/>
-                <w:kern w:val="144"/>
-                <w:lang w:val="en-US"/>
-              </w:rPr>
-              <w:t xml:space="preserve"> 1 %</w:t>
-            </w:r>
-            <w:r>
-              <w:rPr>
-                <w:rFonts w:asciiTheme="majorHAnsi" w:eastAsia="Calibri" w:hAnsiTheme="majorHAnsi" w:cstheme="majorHAnsi"/>
-                <w:spacing w:val="2"/>
-                <w:kern w:val="144"/>
-                <w:lang w:val="en-US"/>
-              </w:rPr>
-              <w:t>}</w:t>
-            </w:r>
-            <w:r>
-              <w:rPr>
-                <w:rFonts w:asciiTheme="majorHAnsi" w:eastAsia="Calibri" w:hAnsiTheme="majorHAnsi" w:cstheme="majorHAnsi"/>
-                <w:spacing w:val="2"/>
-                <w:kern w:val="144"/>
-                <w:lang w:val="en-US"/>
-              </w:rPr>
-              <w:t xml:space="preserve"> valor de R$ {{ “%.2f”|format(input_value) | replace(“.”,”,”) }} ({{ input_value_words }})</w:t>
-            </w:r>
-            <w:r>
-              <w:rPr>
-                <w:rFonts w:asciiTheme="majorHAnsi" w:eastAsia="Calibri" w:hAnsiTheme="majorHAnsi" w:cstheme="majorHAnsi"/>
-                <w:spacing w:val="2"/>
-                <w:kern w:val="144"/>
-                <w:lang w:val="en-US"/>
-              </w:rPr>
-              <w:t>{% else %}</w:t>
-            </w:r>
-            <w:r>
-              <w:rPr>
-                <w:rFonts w:asciiTheme="majorHAnsi" w:eastAsia="Calibri" w:hAnsiTheme="majorHAnsi" w:cstheme="majorHAnsi"/>
-                <w:spacing w:val="2"/>
-                <w:kern w:val="144"/>
-                <w:lang w:val="en-US"/>
-              </w:rPr>
-              <w:t xml:space="preserve"> </w:t>
-            </w:r>
-            <w:r>
-              <w:rPr>
-                <w:rFonts w:asciiTheme="majorHAnsi" w:eastAsia="Calibri" w:hAnsiTheme="majorHAnsi" w:cstheme="majorHAnsi"/>
-                <w:spacing w:val="2"/>
-                <w:kern w:val="144"/>
-                <w:lang w:val="en-US"/>
-              </w:rPr>
-              <w:t>valor de R$ {{ “%.2f”|format(input_value</w:t>
-            </w:r>
-            <w:r>
-              <w:rPr>
-                <w:rFonts w:asciiTheme="majorHAnsi" w:eastAsia="Calibri" w:hAnsiTheme="majorHAnsi" w:cstheme="majorHAnsi"/>
-                <w:spacing w:val="2"/>
-                <w:kern w:val="144"/>
-                <w:lang w:val="en-US"/>
-              </w:rPr>
-              <w:t>_total</w:t>
-            </w:r>
-            <w:r>
-              <w:rPr>
-                <w:rFonts w:asciiTheme="majorHAnsi" w:eastAsia="Calibri" w:hAnsiTheme="majorHAnsi" w:cstheme="majorHAnsi"/>
-                <w:spacing w:val="2"/>
-                <w:kern w:val="144"/>
-                <w:lang w:val="en-US"/>
-              </w:rPr>
-              <w:t>) | replace(“.”,”,”) }} ({{ input_val</w:t>
-            </w:r>
-            <w:r>
-              <w:rPr>
-                <w:rFonts w:asciiTheme="majorHAnsi" w:eastAsia="Calibri" w:hAnsiTheme="majorHAnsi" w:cstheme="majorHAnsi"/>
-                <w:spacing w:val="2"/>
-                <w:kern w:val="144"/>
-                <w:lang w:val="en-US"/>
-              </w:rPr>
-              <w:t>ue_</w:t>
-            </w:r>
-            <w:r>
-              <w:rPr>
-                <w:rFonts w:asciiTheme="majorHAnsi" w:eastAsia="Calibri" w:hAnsiTheme="majorHAnsi" w:cstheme="majorHAnsi"/>
-                <w:spacing w:val="2"/>
-                <w:kern w:val="144"/>
-                <w:lang w:val="en-US"/>
-              </w:rPr>
-              <w:t>total</w:t>
-            </w:r>
-            <w:r>
-              <w:rPr>
-                <w:rFonts w:asciiTheme="majorHAnsi" w:eastAsia="Calibri" w:hAnsiTheme="majorHAnsi" w:cstheme="majorHAnsi"/>
-                <w:spacing w:val="2"/>
-                <w:kern w:val="144"/>
-                <w:lang w:val="en-US"/>
-              </w:rPr>
-              <w:t>_</w:t>
-            </w:r>
-            <w:bookmarkStart w:id="0" w:name="_GoBack"/>
-            <w:bookmarkEnd w:id="0"/>
-            <w:r>
-              <w:rPr>
-                <w:rFonts w:asciiTheme="majorHAnsi" w:eastAsia="Calibri" w:hAnsiTheme="majorHAnsi" w:cstheme="majorHAnsi"/>
-                <w:spacing w:val="2"/>
-                <w:kern w:val="144"/>
-                <w:lang w:val="en-US"/>
-              </w:rPr>
-              <w:t>words }}), a serem pag</w:t>
-            </w:r>
-            <w:r>
-              <w:rPr>
-                <w:rFonts w:asciiTheme="majorHAnsi" w:eastAsia="Calibri" w:hAnsiTheme="majorHAnsi" w:cstheme="majorHAnsi"/>
-                <w:spacing w:val="2"/>
-                <w:kern w:val="144"/>
-                <w:lang w:val="en-US"/>
-              </w:rPr>
-              <w:t>o</w:t>
-            </w:r>
-            <w:r>
-              <w:rPr>
-                <w:rFonts w:asciiTheme="majorHAnsi" w:eastAsia="Calibri" w:hAnsiTheme="majorHAnsi" w:cstheme="majorHAnsi"/>
-                <w:spacing w:val="2"/>
-                <w:kern w:val="144"/>
-                <w:lang w:val="en-US"/>
-              </w:rPr>
-              <w:t>s em {{ quantity_input_installments }} vezes</w:t>
-            </w:r>
-            <w:r>
-              <w:rPr>
-                <w:rFonts w:asciiTheme="majorHAnsi" w:eastAsia="Calibri" w:hAnsiTheme="majorHAnsi" w:cstheme="majorHAnsi"/>
-                <w:spacing w:val="2"/>
-                <w:kern w:val="144"/>
-                <w:lang w:val="en-US"/>
-              </w:rPr>
-              <w:t xml:space="preserve"> </w:t>
-            </w:r>
-            <w:r>
-              <w:rPr>
-                <w:rFonts w:asciiTheme="majorHAnsi" w:eastAsia="Calibri" w:hAnsiTheme="majorHAnsi" w:cstheme="majorHAnsi"/>
-                <w:spacing w:val="2"/>
-                <w:kern w:val="144"/>
-                <w:lang w:val="en-US"/>
-              </w:rPr>
-              <w:t>de R$ {{ “%.2f”|format(input_value) | replace(“.”,”,”) }} ({{ input_value_words }})</w:t>
-            </w:r>
-            <w:r>
-              <w:rPr>
-                <w:rFonts w:asciiTheme="majorHAnsi" w:eastAsia="Calibri" w:hAnsiTheme="majorHAnsi" w:cstheme="majorHAnsi"/>
-                <w:spacing w:val="2"/>
-                <w:kern w:val="144"/>
-                <w:lang w:val="en-US"/>
-              </w:rPr>
-              <w:t>{% endif %}</w:t>
-            </w:r>
-            <w:r>
-              <w:rPr>
-                <w:rFonts w:asciiTheme="majorHAnsi" w:eastAsia="Calibri" w:hAnsiTheme="majorHAnsi" w:cstheme="majorHAnsi"/>
-                <w:spacing w:val="2"/>
-                <w:kern w:val="144"/>
-                <w:lang w:val="en-US"/>
-              </w:rPr>
-              <w:t xml:space="preserve">, </w:t>
-            </w:r>
-            <w:r>
-              <w:rPr>
-                <w:rFonts w:asciiTheme="majorHAnsi" w:eastAsia="Calibri" w:hAnsiTheme="majorHAnsi" w:cstheme="majorHAnsi"/>
-                <w:spacing w:val="2"/>
-                <w:kern w:val="144"/>
-                <w:lang w:val="en-US"/>
-              </w:rPr>
-              <w:t>com</w:t>
-            </w:r>
-            <w:r>
-              <w:rPr>
-                <w:rFonts w:asciiTheme="majorHAnsi" w:eastAsia="Calibri" w:hAnsiTheme="majorHAnsi" w:cstheme="majorHAnsi"/>
-                <w:spacing w:val="2"/>
-                <w:kern w:val="144"/>
-                <w:lang w:val="en-US"/>
-              </w:rPr>
-              <w:t xml:space="preserve"> vencimento{% if quanti</w:t>
-            </w:r>
-            <w:r>
-              <w:rPr>
-                <w:rFonts w:asciiTheme="majorHAnsi" w:eastAsia="Calibri" w:hAnsiTheme="majorHAnsi" w:cstheme="majorHAnsi"/>
-                <w:spacing w:val="2"/>
-                <w:kern w:val="144"/>
-                <w:lang w:val="en-US"/>
-              </w:rPr>
-              <w:t>ty_input_installments &gt; 1 %}</w:t>
-            </w:r>
-            <w:r>
-              <w:rPr>
-                <w:rFonts w:asciiTheme="majorHAnsi" w:eastAsia="Calibri" w:hAnsiTheme="majorHAnsi" w:cstheme="majorHAnsi"/>
-                <w:spacing w:val="2"/>
-                <w:kern w:val="144"/>
-                <w:lang w:val="en-US"/>
-              </w:rPr>
-              <w:t xml:space="preserve"> todo dia {{ installments_input_date_day }} do mês, sendo a primeira parcela</w:t>
-            </w:r>
-            <w:r>
-              <w:rPr>
-                <w:rFonts w:asciiTheme="majorHAnsi" w:eastAsia="Calibri" w:hAnsiTheme="majorHAnsi" w:cstheme="majorHAnsi"/>
-                <w:spacing w:val="2"/>
-                <w:kern w:val="144"/>
-                <w:lang w:val="en-US"/>
-              </w:rPr>
-              <w:t xml:space="preserve">{% endif %} </w:t>
-            </w:r>
-            <w:r>
-              <w:rPr>
-                <w:rFonts w:asciiTheme="majorHAnsi" w:eastAsia="Calibri" w:hAnsiTheme="majorHAnsi" w:cstheme="majorHAnsi"/>
-                <w:spacing w:val="2"/>
-                <w:kern w:val="144"/>
-                <w:lang w:val="en-US"/>
-              </w:rPr>
-              <w:t xml:space="preserve"> em {{ input_date_format }}.</w:t>
-            </w:r>
-          </w:p>
-          <w:p>
-            <w:pPr>
-              <w:pStyle w:val="PargrafodaLista"/>
-              <w:widowControl w:val="0"/>
-              <w:spacing w:line="300" w:lineRule="auto"/>
-              <w:ind w:left="0"/>
-              <w:jc w:val="both"/>
-              <w:rPr>
-                <w:rFonts w:asciiTheme="majorHAnsi" w:eastAsia="Calibri" w:hAnsiTheme="majorHAnsi" w:cstheme="majorHAnsi"/>
-                <w:spacing w:val="2"/>
-                <w:kern w:val="144"/>
-              </w:rPr>
-            </w:pPr>
-            <w:r>
-              <w:rPr>
-                <w:rFonts w:asciiTheme="majorHAnsi" w:eastAsia="Calibri" w:hAnsiTheme="majorHAnsi" w:cstheme="majorHAnsi"/>
-                <w:spacing w:val="2"/>
-                <w:kern w:val="144"/>
-              </w:rPr>
-              <w:t>{%p endif %}</w:t>
-            </w:r>
-          </w:p>
-          <w:p>
-            <w:pPr>
-              <w:pStyle w:val="PargrafodaLista"/>
-              <w:widowControl w:val="0"/>
-              <w:numPr>
-                <w:ilvl w:val="1"/>
-                <w:numId w:val="8"/>
-              </w:numPr>
-              <w:spacing w:line="300" w:lineRule="auto"/>
-              <w:jc w:val="both"/>
-              <w:rPr>
-                <w:rFonts w:asciiTheme="majorHAnsi" w:eastAsia="Calibri" w:hAnsiTheme="majorHAnsi" w:cstheme="majorHAnsi"/>
-                <w:spacing w:val="2"/>
-                <w:kern w:val="144"/>
-              </w:rPr>
-            </w:pPr>
-            <w:r>
-              <w:rPr>
-                <w:rFonts w:asciiTheme="majorHAnsi" w:eastAsia="Calibri" w:hAnsiTheme="majorHAnsi" w:cstheme="majorHAnsi"/>
-                <w:spacing w:val="2"/>
-                <w:kern w:val="144"/>
-              </w:rPr>
-              <w:t>Quantidade{% if has_input_value %} das demais{% endif %} de parcelas: {{ quantity_installments }}.</w:t>
-            </w:r>
-          </w:p>
-          <w:p>
-            <w:pPr>
-              <w:pStyle w:val="PargrafodaLista"/>
-              <w:widowControl w:val="0"/>
-              <w:numPr>
-                <w:ilvl w:val="1"/>
-                <w:numId w:val="8"/>
-              </w:numPr>
-              <w:spacing w:line="300" w:lineRule="auto"/>
-              <w:jc w:val="both"/>
-              <w:rPr>
-                <w:rFonts w:asciiTheme="majorHAnsi" w:eastAsia="Calibri" w:hAnsiTheme="majorHAnsi" w:cstheme="majorHAnsi"/>
-                <w:spacing w:val="2"/>
-                <w:kern w:val="144"/>
-              </w:rPr>
-            </w:pPr>
-            <w:r>
-              <w:rPr>
-                <w:rFonts w:asciiTheme="majorHAnsi" w:eastAsia="Calibri" w:hAnsiTheme="majorHAnsi" w:cstheme="majorHAnsi"/>
-                <w:spacing w:val="2"/>
-                <w:kern w:val="144"/>
-              </w:rPr>
-              <w:t>Valor {% if has_input_value %}das demais parcelas{% else %}de cada parcela{% endif %}: R$ {{ “%.2f”|format(installments_value) | replace(“.”,”,”) }} ({{ installments_value_words }}).</w:t>
-            </w:r>
-          </w:p>
-          <w:p>
-            <w:pPr>
-              <w:pStyle w:val="PargrafodaLista"/>
-              <w:widowControl w:val="0"/>
-              <w:numPr>
-                <w:ilvl w:val="1"/>
-                <w:numId w:val="8"/>
-              </w:numPr>
-              <w:spacing w:line="300" w:lineRule="auto"/>
-              <w:jc w:val="both"/>
-              <w:rPr>
-                <w:rFonts w:asciiTheme="majorHAnsi" w:eastAsia="Calibri" w:hAnsiTheme="majorHAnsi" w:cstheme="majorHAnsi"/>
-                <w:spacing w:val="2"/>
-                <w:kern w:val="144"/>
-              </w:rPr>
-            </w:pPr>
-            <w:r>
-              <w:rPr>
-                <w:rFonts w:asciiTheme="majorHAnsi" w:eastAsia="Calibri" w:hAnsiTheme="majorHAnsi" w:cstheme="majorHAnsi"/>
-                <w:spacing w:val="2"/>
-                <w:kern w:val="144"/>
-              </w:rPr>
-              <w:t>Data de vencimento das{% if has_input_value %} demais{% endif %} parcelas: todo dia {{ installments_date_day }} do mês, sendo a primeira parcela em {{ installments_date_format }}.</w:t>
-            </w:r>
-          </w:p>
-          <w:p>
-            <w:pPr>
-              <w:pStyle w:val="PargrafodaLista"/>
-              <w:widowControl w:val="0"/>
-              <w:spacing w:line="300" w:lineRule="auto"/>
-              <w:ind w:left="0"/>
-              <w:jc w:val="both"/>
-              <w:rPr>
-                <w:rFonts w:asciiTheme="majorHAnsi" w:eastAsia="Calibri" w:hAnsiTheme="majorHAnsi" w:cstheme="majorHAnsi"/>
-                <w:spacing w:val="2"/>
-                <w:kern w:val="144"/>
-              </w:rPr>
-            </w:pPr>
-            <w:r>
-              <w:rPr>
-                <w:rFonts w:asciiTheme="majorHAnsi" w:eastAsia="Calibri" w:hAnsiTheme="majorHAnsi" w:cstheme="majorHAnsi"/>
-                <w:spacing w:val="2"/>
-                <w:kern w:val="144"/>
-              </w:rPr>
-              <w:t>{%p endif %}</w:t>
-            </w:r>
-          </w:p>
         </w:tc>
       </w:tr>
     </w:tbl>
@@ -1416,15 +929,7 @@
           <w:rFonts w:ascii="Calibri" w:eastAsia="Times New Roman" w:hAnsi="Calibri" w:cs="Calibri"/>
           <w:color w:val="000000" w:themeColor="text1"/>
         </w:rPr>
-        <w:t xml:space="preserve">”), na Lei 9.394, </w:t>
-      </w:r>
-      <w:r>
-        <w:rPr>
-          <w:rFonts w:ascii="Calibri" w:eastAsia="Times New Roman" w:hAnsi="Calibri" w:cs="Calibri"/>
-          <w:color w:val="000000" w:themeColor="text1"/>
-        </w:rPr>
-        <w:lastRenderedPageBreak/>
-        <w:t>de 20 de dezembro de 1996 (“</w:t>
+        <w:t>”), na Lei 9.394, de 20 de dezembro de 1996 (“</w:t>
       </w:r>
       <w:r>
         <w:rPr>
@@ -1596,6 +1101,7 @@
           <w:spacing w:val="2"/>
           <w:kern w:val="144"/>
         </w:rPr>
+        <w:lastRenderedPageBreak/>
         <w:t xml:space="preserve">A efetivação da matrícula dar-se-á somente após a implementação do pagamento da primeira parcela da anuidade escolar, no prazo, termos e condições previstos neste Contrato, e desde que (i) seu deferimento tenha sido </w:t>
       </w:r>
       <w:r>
@@ -1778,16 +1284,7 @@
           <w:spacing w:val="2"/>
           <w:kern w:val="144"/>
         </w:rPr>
-        <w:t xml:space="preserve">Na hipótese de suspensão de aulas presenciais por determinações do Poder Público ou a critério da CONTRATADA, fundamentada em razão de saúde, as aulas poderão migrar do ambiente presencial para o remoto, bem como poderão implicar em alterações do calendário letivo, suspensão ou alteração </w:t>
-      </w:r>
-      <w:r>
-        <w:rPr>
-          <w:rFonts w:asciiTheme="majorHAnsi" w:eastAsia="Calibri" w:hAnsiTheme="majorHAnsi" w:cstheme="majorHAnsi"/>
-          <w:spacing w:val="2"/>
-          <w:kern w:val="144"/>
-        </w:rPr>
-        <w:lastRenderedPageBreak/>
-        <w:t>de atividades e outras imposições da organização das aulas, sem que implique em invalidação, suspensão ou alteração de qualquer cláusula ou obrigação prevista neste Contrato ou variação do valor de anuidade escolar pactuado.</w:t>
+        <w:t>Na hipótese de suspensão de aulas presenciais por determinações do Poder Público ou a critério da CONTRATADA, fundamentada em razão de saúde, as aulas poderão migrar do ambiente presencial para o remoto, bem como poderão implicar em alterações do calendário letivo, suspensão ou alteração de atividades e outras imposições da organização das aulas, sem que implique em invalidação, suspensão ou alteração de qualquer cláusula ou obrigação prevista neste Contrato ou variação do valor de anuidade escolar pactuado.</w:t>
       </w:r>
     </w:p>
     <w:p>
@@ -1899,7 +1396,16 @@
           <w:spacing w:val="2"/>
           <w:kern w:val="144"/>
         </w:rPr>
-        <w:t xml:space="preserve"> permitirá o melhor aproveitamento pedagógico do(a) aluno(a), devendo ser adquirido e/ou contratado pelos responsáveis legais durante o período de matrícula. O material didático não está incluso no escopo deste contrato.</w:t>
+        <w:t xml:space="preserve"> permitirá o melhor aproveitamento pedagógico do(a) aluno(a), devendo ser adquirido e/ou contratado pelos </w:t>
+      </w:r>
+      <w:r>
+        <w:rPr>
+          <w:rFonts w:asciiTheme="majorHAnsi" w:eastAsia="Calibri" w:hAnsiTheme="majorHAnsi" w:cstheme="majorHAnsi"/>
+          <w:spacing w:val="2"/>
+          <w:kern w:val="144"/>
+        </w:rPr>
+        <w:lastRenderedPageBreak/>
+        <w:t>responsáveis legais durante o período de matrícula. O material didático não está incluso no escopo deste contrato.</w:t>
       </w:r>
     </w:p>
     <w:p>
@@ -1989,7 +1495,55 @@
           <w:kern w:val="144"/>
           <w:lang w:val="en-US"/>
         </w:rPr>
-        <w:t>Valor anual: R$ {{ “%.2f”|format(annual_value) | replace(“.”,”,”) }} ({{ annual_value_words }}) {% if has_discount %}</w:t>
+        <w:t>Valor anual: R$ {{ “%.2f”|format(annual_value) | replace(“.”,”,”</w:t>
+      </w:r>
+      <w:r>
+        <w:rPr>
+          <w:rFonts w:asciiTheme="majorHAnsi" w:eastAsia="Calibri" w:hAnsiTheme="majorHAnsi" w:cstheme="majorHAnsi"/>
+          <w:spacing w:val="2"/>
+          <w:kern w:val="144"/>
+          <w:lang w:val="en-US"/>
+        </w:rPr>
+        <w:t>) }} ({{ annual_value_words }})</w:t>
+      </w:r>
+    </w:p>
+    <w:p>
+      <w:pPr>
+        <w:spacing w:before="200" w:line="300" w:lineRule="auto"/>
+        <w:jc w:val="both"/>
+        <w:rPr>
+          <w:rFonts w:asciiTheme="majorHAnsi" w:eastAsia="Calibri" w:hAnsiTheme="majorHAnsi" w:cstheme="majorHAnsi"/>
+          <w:spacing w:val="2"/>
+          <w:kern w:val="144"/>
+          <w:lang w:val="en-US"/>
+        </w:rPr>
+      </w:pPr>
+      <w:r>
+        <w:rPr>
+          <w:rFonts w:asciiTheme="majorHAnsi" w:eastAsia="Calibri" w:hAnsiTheme="majorHAnsi" w:cstheme="majorHAnsi"/>
+          <w:spacing w:val="2"/>
+          <w:kern w:val="144"/>
+          <w:lang w:val="en-US"/>
+        </w:rPr>
+        <w:t>{%</w:t>
+      </w:r>
+      <w:r>
+        <w:rPr>
+          <w:rFonts w:asciiTheme="majorHAnsi" w:eastAsia="Calibri" w:hAnsiTheme="majorHAnsi" w:cstheme="majorHAnsi"/>
+          <w:spacing w:val="2"/>
+          <w:kern w:val="144"/>
+          <w:lang w:val="en-US"/>
+        </w:rPr>
+        <w:t>p</w:t>
+      </w:r>
+      <w:r>
+        <w:rPr>
+          <w:rFonts w:asciiTheme="majorHAnsi" w:eastAsia="Calibri" w:hAnsiTheme="majorHAnsi" w:cstheme="majorHAnsi"/>
+          <w:spacing w:val="2"/>
+          <w:kern w:val="144"/>
+          <w:lang w:val="en-US"/>
+        </w:rPr>
+        <w:t xml:space="preserve"> if has_discount %}</w:t>
       </w:r>
     </w:p>
     <w:p>
@@ -2012,7 +1566,42 @@
           <w:spacing w:val="2"/>
           <w:kern w:val="144"/>
         </w:rPr>
-        <w:t>Desconto concedido: {{ discount_notes | lower  }}{% endif %}</w:t>
+        <w:t>Desconto concedido: {{ discount_notes | lower  }}</w:t>
+      </w:r>
+    </w:p>
+    <w:p>
+      <w:pPr>
+        <w:spacing w:before="200" w:line="300" w:lineRule="auto"/>
+        <w:jc w:val="both"/>
+        <w:rPr>
+          <w:rFonts w:asciiTheme="majorHAnsi" w:eastAsia="Calibri" w:hAnsiTheme="majorHAnsi" w:cstheme="majorHAnsi"/>
+          <w:spacing w:val="2"/>
+          <w:kern w:val="144"/>
+        </w:rPr>
+      </w:pPr>
+      <w:r>
+        <w:rPr>
+          <w:rFonts w:asciiTheme="majorHAnsi" w:eastAsia="Calibri" w:hAnsiTheme="majorHAnsi" w:cstheme="majorHAnsi"/>
+          <w:spacing w:val="2"/>
+          <w:kern w:val="144"/>
+        </w:rPr>
+        <w:t>{%</w:t>
+      </w:r>
+      <w:r>
+        <w:rPr>
+          <w:rFonts w:asciiTheme="majorHAnsi" w:eastAsia="Calibri" w:hAnsiTheme="majorHAnsi" w:cstheme="majorHAnsi"/>
+          <w:spacing w:val="2"/>
+          <w:kern w:val="144"/>
+        </w:rPr>
+        <w:t>p</w:t>
+      </w:r>
+      <w:r>
+        <w:rPr>
+          <w:rFonts w:asciiTheme="majorHAnsi" w:eastAsia="Calibri" w:hAnsiTheme="majorHAnsi" w:cstheme="majorHAnsi"/>
+          <w:spacing w:val="2"/>
+          <w:kern w:val="144"/>
+        </w:rPr>
+        <w:t xml:space="preserve"> endif %}</w:t>
       </w:r>
     </w:p>
     <w:p>
@@ -2257,7 +1846,6 @@
           <w:kern w:val="144"/>
           <w:lang w:val="en-US"/>
         </w:rPr>
-        <w:lastRenderedPageBreak/>
         <w:t>{%p if has_input_value %}</w:t>
       </w:r>
     </w:p>
@@ -2375,7 +1963,45 @@
                 <w:spacing w:val="2"/>
                 <w:lang w:val="en-US"/>
               </w:rPr>
-              <w:t>{%tr for dict in input_installments_list %}</w:t>
+              <w:t xml:space="preserve">{%tr for dict in </w:t>
+            </w:r>
+            <w:r>
+              <w:rPr>
+                <w:rFonts w:asciiTheme="majorHAnsi" w:hAnsiTheme="majorHAnsi" w:cstheme="majorHAnsi"/>
+                <w:spacing w:val="2"/>
+                <w:lang w:val="en-US"/>
+              </w:rPr>
+              <w:t>input_installments_data</w:t>
+            </w:r>
+            <w:r>
+              <w:rPr>
+                <w:rFonts w:asciiTheme="majorHAnsi" w:hAnsiTheme="majorHAnsi" w:cstheme="majorHAnsi"/>
+                <w:spacing w:val="2"/>
+                <w:lang w:val="en-US"/>
+              </w:rPr>
+              <w:t>[“elements”]</w:t>
+            </w:r>
+            <w:r>
+              <w:rPr>
+                <w:rFonts w:asciiTheme="majorHAnsi" w:hAnsiTheme="majorHAnsi" w:cstheme="majorHAnsi"/>
+                <w:spacing w:val="2"/>
+                <w:lang w:val="en-US"/>
+              </w:rPr>
+              <w:t xml:space="preserve"> </w:t>
+            </w:r>
+            <w:r>
+              <w:rPr>
+                <w:rFonts w:asciiTheme="majorHAnsi" w:hAnsiTheme="majorHAnsi" w:cstheme="majorHAnsi"/>
+                <w:spacing w:val="2"/>
+                <w:lang w:val="en-US"/>
+              </w:rPr>
+              <w:t>%}</w:t>
+            </w:r>
+            <w:r>
+              <w:rPr>
+                <w:lang w:val="en-US"/>
+              </w:rPr>
+              <w:t xml:space="preserve"> </w:t>
             </w:r>
           </w:p>
         </w:tc>
@@ -2407,21 +2033,21 @@
                 <w:rFonts w:asciiTheme="majorHAnsi" w:hAnsiTheme="majorHAnsi" w:cstheme="majorHAnsi"/>
                 <w:spacing w:val="2"/>
               </w:rPr>
-              <w:t>{{ dict[“installments_</w:t>
+              <w:t xml:space="preserve">{{ </w:t>
             </w:r>
             <w:r>
               <w:rPr>
                 <w:rFonts w:asciiTheme="majorHAnsi" w:hAnsiTheme="majorHAnsi" w:cstheme="majorHAnsi"/>
                 <w:spacing w:val="2"/>
               </w:rPr>
-              <w:t>input_</w:t>
+              <w:t>dict[“date</w:t>
             </w:r>
             <w:r>
               <w:rPr>
                 <w:rFonts w:asciiTheme="majorHAnsi" w:hAnsiTheme="majorHAnsi" w:cstheme="majorHAnsi"/>
                 <w:spacing w:val="2"/>
               </w:rPr>
-              <w:t>due”] }}</w:t>
+              <w:t>”] }}</w:t>
             </w:r>
           </w:p>
         </w:tc>
@@ -2453,7 +2079,23 @@
                 <w:spacing w:val="2"/>
                 <w:lang w:val="en-US"/>
               </w:rPr>
-              <w:t>R$ {{ “%.2f”|format(dict[“installments_input_value”]) | replace(“.”,”,”) }}</w:t>
+              <w:t>R$ {{ “%.2f”|forma</w:t>
+            </w:r>
+            <w:r>
+              <w:rPr>
+                <w:rFonts w:asciiTheme="majorHAnsi" w:hAnsiTheme="majorHAnsi" w:cstheme="majorHAnsi"/>
+                <w:spacing w:val="2"/>
+                <w:lang w:val="en-US"/>
+              </w:rPr>
+              <w:t>t(dict[“value</w:t>
+            </w:r>
+            <w:r>
+              <w:rPr>
+                <w:rFonts w:asciiTheme="majorHAnsi" w:hAnsiTheme="majorHAnsi" w:cstheme="majorHAnsi"/>
+                <w:spacing w:val="2"/>
+                <w:lang w:val="en-US"/>
+              </w:rPr>
+              <w:t>”]) | replace(“.”,”,”) }}</w:t>
             </w:r>
           </w:p>
         </w:tc>
@@ -2628,17 +2270,49 @@
               <w:rPr>
                 <w:rFonts w:asciiTheme="majorHAnsi" w:hAnsiTheme="majorHAnsi" w:cstheme="majorHAnsi"/>
                 <w:spacing w:val="2"/>
-                <w:lang w:val="en-US"/>
-              </w:rPr>
-              <w:t>{%tr for dict in insta</w:t>
+              </w:rPr>
+              <w:t xml:space="preserve">{%tr for dict in </w:t>
             </w:r>
             <w:r>
               <w:rPr>
                 <w:rFonts w:asciiTheme="majorHAnsi" w:hAnsiTheme="majorHAnsi" w:cstheme="majorHAnsi"/>
                 <w:spacing w:val="2"/>
-                <w:lang w:val="en-US"/>
-              </w:rPr>
-              <w:t>llments_list %}</w:t>
+              </w:rPr>
+              <w:t>other_i</w:t>
+            </w:r>
+            <w:r>
+              <w:rPr>
+                <w:rFonts w:asciiTheme="majorHAnsi" w:hAnsiTheme="majorHAnsi" w:cstheme="majorHAnsi"/>
+                <w:spacing w:val="2"/>
+                <w:lang w:val="en-US"/>
+              </w:rPr>
+              <w:t>nstallments_data</w:t>
+            </w:r>
+            <w:r>
+              <w:rPr>
+                <w:rFonts w:asciiTheme="majorHAnsi" w:hAnsiTheme="majorHAnsi" w:cstheme="majorHAnsi"/>
+                <w:spacing w:val="2"/>
+                <w:lang w:val="en-US"/>
+              </w:rPr>
+              <w:t>[“elements”]</w:t>
+            </w:r>
+            <w:bookmarkStart w:id="0" w:name="_GoBack"/>
+            <w:bookmarkEnd w:id="0"/>
+            <w:r>
+              <w:rPr>
+                <w:rFonts w:asciiTheme="majorHAnsi" w:hAnsiTheme="majorHAnsi" w:cstheme="majorHAnsi"/>
+                <w:spacing w:val="2"/>
+                <w:lang w:val="en-US"/>
+              </w:rPr>
+              <w:t xml:space="preserve"> </w:t>
+            </w:r>
+            <w:r>
+              <w:rPr>
+                <w:rFonts w:asciiTheme="majorHAnsi" w:hAnsiTheme="majorHAnsi" w:cstheme="majorHAnsi"/>
+                <w:spacing w:val="2"/>
+                <w:lang w:val="en-US"/>
+              </w:rPr>
+              <w:t>%}</w:t>
             </w:r>
           </w:p>
         </w:tc>
@@ -2670,7 +2344,22 @@
                 <w:rFonts w:asciiTheme="majorHAnsi" w:hAnsiTheme="majorHAnsi" w:cstheme="majorHAnsi"/>
                 <w:spacing w:val="2"/>
               </w:rPr>
-              <w:t>{{ dict[“installments_due”] }}</w:t>
+              <w:lastRenderedPageBreak/>
+              <w:t xml:space="preserve">{{ </w:t>
+            </w:r>
+            <w:r>
+              <w:rPr>
+                <w:rFonts w:asciiTheme="majorHAnsi" w:hAnsiTheme="majorHAnsi" w:cstheme="majorHAnsi"/>
+                <w:spacing w:val="2"/>
+              </w:rPr>
+              <w:t>dict[“date</w:t>
+            </w:r>
+            <w:r>
+              <w:rPr>
+                <w:rFonts w:asciiTheme="majorHAnsi" w:hAnsiTheme="majorHAnsi" w:cstheme="majorHAnsi"/>
+                <w:spacing w:val="2"/>
+              </w:rPr>
+              <w:t>”] }}</w:t>
             </w:r>
           </w:p>
         </w:tc>
@@ -2702,7 +2391,23 @@
                 <w:spacing w:val="2"/>
                 <w:lang w:val="en-US"/>
               </w:rPr>
-              <w:t>R$ {{ “%.2f”|format(dict[“installments_value”]) | replace(“.”,”,”) }}</w:t>
+              <w:t>R$ {{ “</w:t>
+            </w:r>
+            <w:r>
+              <w:rPr>
+                <w:rFonts w:asciiTheme="majorHAnsi" w:hAnsiTheme="majorHAnsi" w:cstheme="majorHAnsi"/>
+                <w:spacing w:val="2"/>
+                <w:lang w:val="en-US"/>
+              </w:rPr>
+              <w:t>%.2f”|format(dict[“</w:t>
+            </w:r>
+            <w:r>
+              <w:rPr>
+                <w:rFonts w:asciiTheme="majorHAnsi" w:hAnsiTheme="majorHAnsi" w:cstheme="majorHAnsi"/>
+                <w:spacing w:val="2"/>
+                <w:lang w:val="en-US"/>
+              </w:rPr>
+              <w:t>value”]) | replace(“.”,”,”) }}</w:t>
             </w:r>
           </w:p>
         </w:tc>
@@ -2904,7 +2609,6 @@
           <w:spacing w:val="2"/>
           <w:kern w:val="144"/>
         </w:rPr>
-        <w:lastRenderedPageBreak/>
         <w:t xml:space="preserve">A </w:t>
       </w:r>
       <w:r>
@@ -3034,7 +2738,16 @@
           <w:spacing w:val="2"/>
           <w:kern w:val="144"/>
         </w:rPr>
-        <w:t xml:space="preserve"> ter ciência de que o inadimplemento, total ou parcial, das parcelas da Remuneração ou de qualquer outra obrigação de pagamento decorrente deste Contrato que perdure por período igual ou superior a 30 (trinta) dias e após o envio de notificação escrita ao responsável financeiro, poderá (i) ser comunicado ao cadastro de consumidor legalmente existente para fins de registro nos termos do artigo 43 do Código de Defesa do Consumidor, incluindo, mas não se limitando ao, SPC Brasil, SERASA ou protesto em cartório; e/ou (ii) encaminhado para cobrança judicial, a exclusivo critério da </w:t>
+        <w:t xml:space="preserve"> ter ciência de que o inadimplemento, total ou parcial, das parcelas da Remuneração ou de qualquer outra obrigação de pagamento decorrente deste Contrato que perdure </w:t>
+      </w:r>
+      <w:r>
+        <w:rPr>
+          <w:rFonts w:asciiTheme="majorHAnsi" w:eastAsia="Calibri" w:hAnsiTheme="majorHAnsi" w:cstheme="majorHAnsi"/>
+          <w:spacing w:val="2"/>
+          <w:kern w:val="144"/>
+        </w:rPr>
+        <w:lastRenderedPageBreak/>
+        <w:t xml:space="preserve">por período igual ou superior a 30 (trinta) dias e após o envio de notificação escrita ao responsável financeiro, poderá (i) ser comunicado ao cadastro de consumidor legalmente existente para fins de registro nos termos do artigo 43 do Código de Defesa do Consumidor, incluindo, mas não se limitando ao, SPC Brasil, SERASA ou protesto em cartório; e/ou (ii) encaminhado para cobrança judicial, a exclusivo critério da </w:t>
       </w:r>
       <w:r>
         <w:rPr>
@@ -3231,7 +2944,6 @@
           <w:spacing w:val="2"/>
           <w:kern w:val="144"/>
         </w:rPr>
-        <w:lastRenderedPageBreak/>
         <w:t>S</w:t>
       </w:r>
       <w:r>
@@ -3467,6 +3179,7 @@
           <w:spacing w:val="2"/>
           <w:kern w:val="144"/>
         </w:rPr>
+        <w:lastRenderedPageBreak/>
         <w:t>Informar qualquer decisão judicial referente ao regime de guarda do(a) aluno(a) no prazo de 15 (quinze) dias da referida decisão, definitiva, provisória ou não definitiva.</w:t>
       </w:r>
     </w:p>
@@ -3617,16 +3330,7 @@
           <w:spacing w:val="2"/>
           <w:kern w:val="144"/>
         </w:rPr>
-        <w:t xml:space="preserve"> revogada a autorização, permanecerão válidos e autorizados eventuais usos da imagem e/ou dados veiculados anteriormente ao pedido de revogação/cancelamento, inclusive materiais de </w:t>
-      </w:r>
-      <w:r>
-        <w:rPr>
-          <w:rFonts w:asciiTheme="majorHAnsi" w:eastAsia="Calibri" w:hAnsiTheme="majorHAnsi" w:cstheme="majorHAnsi"/>
-          <w:spacing w:val="2"/>
-          <w:kern w:val="144"/>
-        </w:rPr>
-        <w:lastRenderedPageBreak/>
-        <w:t xml:space="preserve">divulgação dos </w:t>
+        <w:t xml:space="preserve"> revogada a autorização, permanecerão válidos e autorizados eventuais usos da imagem e/ou dados veiculados anteriormente ao pedido de revogação/cancelamento, inclusive materiais de divulgação dos </w:t>
       </w:r>
       <w:r>
         <w:rPr>
@@ -3769,6 +3473,7 @@
           <w:spacing w:val="2"/>
           <w:kern w:val="144"/>
         </w:rPr>
+        <w:lastRenderedPageBreak/>
         <w:t>O presente contrato poderá ser rescindido nas seguintes hipóteses:</w:t>
       </w:r>
     </w:p>
@@ -3989,7 +3694,6 @@
           <w:spacing w:val="2"/>
           <w:kern w:val="144"/>
         </w:rPr>
-        <w:lastRenderedPageBreak/>
         <w:t>Pela CONTRATADA, independentemente de qualquer interpelação ou notificação judicial ou extrajudicial, com justa causa, no caso de prática pela CONTRATANTE e/ou pelo (a) aluno(a) de qualquer ato que viole as leis aplicáveis ou o Regimento Escolar.</w:t>
       </w:r>
     </w:p>
@@ -4188,6 +3892,7 @@
           <w:spacing w:val="2"/>
           <w:kern w:val="144"/>
         </w:rPr>
+        <w:lastRenderedPageBreak/>
         <w:t>Autonomia pedagógica.</w:t>
       </w:r>
       <w:r>
@@ -4408,7 +4113,6 @@
           <w:spacing w:val="2"/>
           <w:kern w:val="144"/>
         </w:rPr>
-        <w:lastRenderedPageBreak/>
         <w:t>Título Executivo</w:t>
       </w:r>
       <w:r>
@@ -4621,7 +4325,16 @@
           <w:spacing w:val="2"/>
           <w:kern w:val="144"/>
         </w:rPr>
-        <w:t xml:space="preserve"> assume e reconhece expressamente a sua responsabilidade por quaisquer danos patrimoniais que sejam causados pelo(a) aluno(a) a qualquer bem da CONTRATADA ou de terceiros, responsabilizando-se pela sua indenização, a ser paga em adição ao valor da mensalidade escolar por meio do boleto mensal emitido pela </w:t>
+        <w:t xml:space="preserve"> assume e reconhece expressamente a sua responsabilidade por quaisquer danos patrimoniais que sejam causados pelo(a) aluno(a) a qualquer bem da CONTRATADA ou de </w:t>
+      </w:r>
+      <w:r>
+        <w:rPr>
+          <w:rFonts w:asciiTheme="majorHAnsi" w:eastAsia="Calibri" w:hAnsiTheme="majorHAnsi" w:cstheme="majorHAnsi"/>
+          <w:spacing w:val="2"/>
+          <w:kern w:val="144"/>
+        </w:rPr>
+        <w:lastRenderedPageBreak/>
+        <w:t xml:space="preserve">terceiros, responsabilizando-se pela sua indenização, a ser paga em adição ao valor da mensalidade escolar por meio do boleto mensal emitido pela </w:t>
       </w:r>
       <w:r>
         <w:rPr>
@@ -4823,7 +4536,6 @@
           <w:spacing w:val="2"/>
           <w:kern w:val="144"/>
         </w:rPr>
-        <w:lastRenderedPageBreak/>
         <w:t>As Partes elegem o Foro da Comarca de {{ title_case(signature_local | lower) }}, com exclusão de qualquer outro, por mais privilegiado que seja ou venha a ser, para processar e julgar qualquer ação ou dirimir questões decorrentes ou relacionadas ao presente Contrato e aos serviços aqui contratados.</w:t>
       </w:r>
     </w:p>
@@ -4866,6 +4578,7 @@
           <w:kern w:val="144"/>
           <w:lang w:val="en-US"/>
         </w:rPr>
+        <w:lastRenderedPageBreak/>
         <w:t>{{ title_case(signature_local | lower) }}, {{signature_date }}.</w:t>
       </w:r>
     </w:p>

</xml_diff>

<commit_message>
el-275: Contrato do aluno padrao ajustado
</commit_message>
<xml_diff>
--- a/docassemble/docassemble/brcomeducalegal/data/templates/contrato-prestacao-servicos-educacionais.docx
+++ b/docassemble/docassemble/brcomeducalegal/data/templates/contrato-prestacao-servicos-educacionais.docx
@@ -626,7 +626,34 @@
                 <w:kern w:val="144"/>
                 <w:lang w:val="en-US"/>
               </w:rPr>
-              <w:t>Desconto: {{ discount_notes | lower  }}</w:t>
+              <w:t>Desconto</w:t>
+            </w:r>
+            <w:r>
+              <w:rPr>
+                <w:rFonts w:asciiTheme="majorHAnsi" w:eastAsia="Calibri" w:hAnsiTheme="majorHAnsi" w:cstheme="majorHAnsi"/>
+                <w:spacing w:val="2"/>
+                <w:kern w:val="144"/>
+                <w:lang w:val="en-US"/>
+              </w:rPr>
+              <w:t xml:space="preserve"> </w:t>
+            </w:r>
+            <w:r>
+              <w:rPr>
+                <w:rFonts w:asciiTheme="majorHAnsi" w:eastAsia="Calibri" w:hAnsiTheme="majorHAnsi" w:cstheme="majorHAnsi"/>
+                <w:spacing w:val="2"/>
+                <w:kern w:val="144"/>
+                <w:lang w:val="en-US"/>
+              </w:rPr>
+              <w:t>concedido</w:t>
+            </w:r>
+            <w:r>
+              <w:rPr>
+                <w:rFonts w:asciiTheme="majorHAnsi" w:eastAsia="Calibri" w:hAnsiTheme="majorHAnsi" w:cstheme="majorHAnsi"/>
+                <w:spacing w:val="2"/>
+                <w:kern w:val="144"/>
+                <w:lang w:val="en-US"/>
+              </w:rPr>
+              <w:t>: {{ discount_notes | lower  }}</w:t>
             </w:r>
           </w:p>
           <w:p>
@@ -693,7 +720,15 @@
                 <w:spacing w:val="2"/>
                 <w:kern w:val="144"/>
               </w:rPr>
-              <w:t>Forma de pagamento: {{ method_payment }}</w:t>
+              <w:t>Forma de</w:t>
+            </w:r>
+            <w:r>
+              <w:rPr>
+                <w:rFonts w:asciiTheme="majorHAnsi" w:eastAsia="Calibri" w:hAnsiTheme="majorHAnsi" w:cstheme="majorHAnsi"/>
+                <w:spacing w:val="2"/>
+                <w:kern w:val="144"/>
+              </w:rPr>
+              <w:t xml:space="preserve"> pagamento, conforme parcelas e vencimentos previstos na cláusula 2ª deste contrato.</w:t>
             </w:r>
           </w:p>
         </w:tc>
@@ -1495,7 +1530,25 @@
           <w:kern w:val="144"/>
           <w:lang w:val="en-US"/>
         </w:rPr>
-        <w:t>Valor anual: R$ {{ “%.2f”|format(annual_value) | replace(“.”,”,”</w:t>
+        <w:t xml:space="preserve">Valor </w:t>
+      </w:r>
+      <w:r>
+        <w:rPr>
+          <w:rFonts w:asciiTheme="majorHAnsi" w:eastAsia="Calibri" w:hAnsiTheme="majorHAnsi" w:cstheme="majorHAnsi"/>
+          <w:spacing w:val="2"/>
+          <w:kern w:val="144"/>
+          <w:lang w:val="en-US"/>
+        </w:rPr>
+        <w:t>anual</w:t>
+      </w:r>
+      <w:r>
+        <w:rPr>
+          <w:rFonts w:asciiTheme="majorHAnsi" w:eastAsia="Calibri" w:hAnsiTheme="majorHAnsi" w:cstheme="majorHAnsi"/>
+          <w:spacing w:val="2"/>
+          <w:kern w:val="144"/>
+          <w:lang w:val="en-US"/>
+        </w:rPr>
+        <w:t>: R$ {{ “%.2f”|format(annual_value) | replace(“.”,”,”</w:t>
       </w:r>
       <w:r>
         <w:rPr>
@@ -1566,7 +1619,23 @@
           <w:spacing w:val="2"/>
           <w:kern w:val="144"/>
         </w:rPr>
-        <w:t>Desconto concedido: {{ discount_notes | lower  }}</w:t>
+        <w:t xml:space="preserve">Desconto </w:t>
+      </w:r>
+      <w:r>
+        <w:rPr>
+          <w:rFonts w:asciiTheme="majorHAnsi" w:eastAsia="Calibri" w:hAnsiTheme="majorHAnsi" w:cstheme="majorHAnsi"/>
+          <w:spacing w:val="2"/>
+          <w:kern w:val="144"/>
+        </w:rPr>
+        <w:t>concedido</w:t>
+      </w:r>
+      <w:r>
+        <w:rPr>
+          <w:rFonts w:asciiTheme="majorHAnsi" w:eastAsia="Calibri" w:hAnsiTheme="majorHAnsi" w:cstheme="majorHAnsi"/>
+          <w:spacing w:val="2"/>
+          <w:kern w:val="144"/>
+        </w:rPr>
+        <w:t>: {{ discount_notes | lower  }}</w:t>
       </w:r>
     </w:p>
     <w:p>
@@ -1830,12 +1899,14 @@
     </w:p>
     <w:p>
       <w:pPr>
-        <w:spacing w:before="200" w:line="300" w:lineRule="auto"/>
-        <w:jc w:val="both"/>
-        <w:rPr>
-          <w:rFonts w:asciiTheme="majorHAnsi" w:eastAsia="Calibri" w:hAnsiTheme="majorHAnsi" w:cstheme="majorHAnsi"/>
-          <w:spacing w:val="2"/>
-          <w:kern w:val="144"/>
+        <w:pStyle w:val="PargrafodaLista"/>
+        <w:spacing w:before="200" w:line="300" w:lineRule="auto"/>
+        <w:ind w:left="0"/>
+        <w:jc w:val="both"/>
+        <w:rPr>
+          <w:rFonts w:asciiTheme="majorHAnsi" w:eastAsia="Calibri" w:hAnsiTheme="majorHAnsi" w:cstheme="majorHAnsi"/>
+          <w:spacing w:val="2"/>
+          <w:kern w:val="2"/>
           <w:lang w:val="en-US"/>
         </w:rPr>
       </w:pPr>
@@ -1843,7 +1914,7 @@
         <w:rPr>
           <w:rFonts w:asciiTheme="majorHAnsi" w:eastAsia="Calibri" w:hAnsiTheme="majorHAnsi" w:cstheme="majorHAnsi"/>
           <w:spacing w:val="2"/>
-          <w:kern w:val="144"/>
+          <w:kern w:val="2"/>
           <w:lang w:val="en-US"/>
         </w:rPr>
         <w:t>{%p if has_input_value %}</w:t>
@@ -1861,24 +1932,29 @@
           <w:insideH w:val="single" w:sz="8" w:space="0" w:color="000000"/>
           <w:insideV w:val="single" w:sz="8" w:space="0" w:color="000000"/>
         </w:tblBorders>
-        <w:tblLayout w:type="fixed"/>
+        <w:tblCellMar>
+          <w:top w:w="100" w:type="dxa"/>
+          <w:left w:w="90" w:type="dxa"/>
+          <w:bottom w:w="100" w:type="dxa"/>
+          <w:right w:w="100" w:type="dxa"/>
+        </w:tblCellMar>
         <w:tblLook w:val="0600" w:firstRow="0" w:lastRow="0" w:firstColumn="0" w:lastColumn="0" w:noHBand="1" w:noVBand="1"/>
       </w:tblPr>
       <w:tblGrid>
-        <w:gridCol w:w="3750"/>
-        <w:gridCol w:w="2025"/>
+        <w:gridCol w:w="3164"/>
+        <w:gridCol w:w="2611"/>
       </w:tblGrid>
       <w:tr>
         <w:tc>
           <w:tcPr>
             <w:tcW w:w="3750" w:type="dxa"/>
+            <w:tcBorders>
+              <w:top w:val="single" w:sz="8" w:space="0" w:color="000000"/>
+              <w:left w:val="single" w:sz="8" w:space="0" w:color="000000"/>
+              <w:bottom w:val="single" w:sz="8" w:space="0" w:color="000000"/>
+              <w:right w:val="single" w:sz="8" w:space="0" w:color="000000"/>
+            </w:tcBorders>
             <w:shd w:val="clear" w:color="auto" w:fill="auto"/>
-            <w:tcMar>
-              <w:top w:w="100" w:type="dxa"/>
-              <w:left w:w="100" w:type="dxa"/>
-              <w:bottom w:w="100" w:type="dxa"/>
-              <w:right w:w="100" w:type="dxa"/>
-            </w:tcMar>
           </w:tcPr>
           <w:p>
             <w:pPr>
@@ -1893,7 +1969,7 @@
             </w:pPr>
             <w:r>
               <w:rPr>
-                <w:rFonts w:asciiTheme="majorHAnsi" w:hAnsiTheme="majorHAnsi" w:cstheme="majorHAnsi"/>
+                <w:rFonts w:ascii="Calibri" w:hAnsi="Calibri" w:cstheme="majorHAnsi"/>
                 <w:b/>
                 <w:spacing w:val="2"/>
               </w:rPr>
@@ -1903,14 +1979,14 @@
         </w:tc>
         <w:tc>
           <w:tcPr>
-            <w:tcW w:w="2025" w:type="dxa"/>
+            <w:tcW w:w="2024" w:type="dxa"/>
+            <w:tcBorders>
+              <w:top w:val="single" w:sz="8" w:space="0" w:color="000000"/>
+              <w:left w:val="single" w:sz="8" w:space="0" w:color="000000"/>
+              <w:bottom w:val="single" w:sz="8" w:space="0" w:color="000000"/>
+              <w:right w:val="single" w:sz="8" w:space="0" w:color="000000"/>
+            </w:tcBorders>
             <w:shd w:val="clear" w:color="auto" w:fill="auto"/>
-            <w:tcMar>
-              <w:top w:w="100" w:type="dxa"/>
-              <w:left w:w="100" w:type="dxa"/>
-              <w:bottom w:w="100" w:type="dxa"/>
-              <w:right w:w="100" w:type="dxa"/>
-            </w:tcMar>
           </w:tcPr>
           <w:p>
             <w:pPr>
@@ -1925,7 +2001,7 @@
             </w:pPr>
             <w:r>
               <w:rPr>
-                <w:rFonts w:asciiTheme="majorHAnsi" w:hAnsiTheme="majorHAnsi" w:cstheme="majorHAnsi"/>
+                <w:rFonts w:ascii="Calibri" w:hAnsi="Calibri" w:cstheme="majorHAnsi"/>
                 <w:b/>
                 <w:spacing w:val="2"/>
               </w:rPr>
@@ -1937,71 +2013,49 @@
       <w:tr>
         <w:tc>
           <w:tcPr>
-            <w:tcW w:w="5775" w:type="dxa"/>
+            <w:tcW w:w="5774" w:type="dxa"/>
             <w:gridSpan w:val="2"/>
+            <w:tcBorders>
+              <w:top w:val="single" w:sz="8" w:space="0" w:color="000000"/>
+              <w:left w:val="single" w:sz="8" w:space="0" w:color="000000"/>
+              <w:bottom w:val="single" w:sz="8" w:space="0" w:color="000000"/>
+              <w:right w:val="single" w:sz="8" w:space="0" w:color="000000"/>
+            </w:tcBorders>
             <w:shd w:val="clear" w:color="auto" w:fill="auto"/>
-            <w:tcMar>
-              <w:top w:w="100" w:type="dxa"/>
-              <w:left w:w="100" w:type="dxa"/>
-              <w:bottom w:w="100" w:type="dxa"/>
-              <w:right w:w="100" w:type="dxa"/>
-            </w:tcMar>
           </w:tcPr>
           <w:p>
             <w:pPr>
               <w:widowControl w:val="0"/>
               <w:spacing w:line="240" w:lineRule="auto"/>
               <w:rPr>
+                <w:lang w:val="en-US"/>
+              </w:rPr>
+            </w:pPr>
+            <w:r>
+              <w:rPr>
                 <w:rFonts w:asciiTheme="majorHAnsi" w:hAnsiTheme="majorHAnsi" w:cstheme="majorHAnsi"/>
                 <w:spacing w:val="2"/>
                 <w:lang w:val="en-US"/>
               </w:rPr>
-            </w:pPr>
+              <w:t xml:space="preserve">{%tr for item in </w:t>
+            </w:r>
+            <w:bookmarkStart w:id="0" w:name="__DdeLink__390_691086254"/>
             <w:r>
               <w:rPr>
                 <w:rFonts w:asciiTheme="majorHAnsi" w:hAnsiTheme="majorHAnsi" w:cstheme="majorHAnsi"/>
                 <w:spacing w:val="2"/>
                 <w:lang w:val="en-US"/>
               </w:rPr>
-              <w:t xml:space="preserve">{%tr for dict in </w:t>
-            </w:r>
+              <w:t>input_installments_data</w:t>
+            </w:r>
+            <w:bookmarkEnd w:id="0"/>
             <w:r>
               <w:rPr>
                 <w:rFonts w:asciiTheme="majorHAnsi" w:hAnsiTheme="majorHAnsi" w:cstheme="majorHAnsi"/>
                 <w:spacing w:val="2"/>
                 <w:lang w:val="en-US"/>
               </w:rPr>
-              <w:t>input_installments_data</w:t>
-            </w:r>
-            <w:r>
-              <w:rPr>
-                <w:rFonts w:asciiTheme="majorHAnsi" w:hAnsiTheme="majorHAnsi" w:cstheme="majorHAnsi"/>
-                <w:spacing w:val="2"/>
-                <w:lang w:val="en-US"/>
-              </w:rPr>
-              <w:t>[“elements”]</w:t>
-            </w:r>
-            <w:r>
-              <w:rPr>
-                <w:rFonts w:asciiTheme="majorHAnsi" w:hAnsiTheme="majorHAnsi" w:cstheme="majorHAnsi"/>
-                <w:spacing w:val="2"/>
-                <w:lang w:val="en-US"/>
-              </w:rPr>
-              <w:t xml:space="preserve"> </w:t>
-            </w:r>
-            <w:r>
-              <w:rPr>
-                <w:rFonts w:asciiTheme="majorHAnsi" w:hAnsiTheme="majorHAnsi" w:cstheme="majorHAnsi"/>
-                <w:spacing w:val="2"/>
-                <w:lang w:val="en-US"/>
-              </w:rPr>
               <w:t>%}</w:t>
-            </w:r>
-            <w:r>
-              <w:rPr>
-                <w:lang w:val="en-US"/>
-              </w:rPr>
-              <w:t xml:space="preserve"> </w:t>
             </w:r>
           </w:p>
         </w:tc>
@@ -2010,13 +2064,13 @@
         <w:tc>
           <w:tcPr>
             <w:tcW w:w="3750" w:type="dxa"/>
+            <w:tcBorders>
+              <w:top w:val="single" w:sz="8" w:space="0" w:color="000000"/>
+              <w:left w:val="single" w:sz="8" w:space="0" w:color="000000"/>
+              <w:bottom w:val="single" w:sz="8" w:space="0" w:color="000000"/>
+              <w:right w:val="single" w:sz="8" w:space="0" w:color="000000"/>
+            </w:tcBorders>
             <w:shd w:val="clear" w:color="auto" w:fill="auto"/>
-            <w:tcMar>
-              <w:top w:w="100" w:type="dxa"/>
-              <w:left w:w="100" w:type="dxa"/>
-              <w:bottom w:w="100" w:type="dxa"/>
-              <w:right w:w="100" w:type="dxa"/>
-            </w:tcMar>
           </w:tcPr>
           <w:p>
             <w:pPr>
@@ -2024,43 +2078,77 @@
               <w:spacing w:line="240" w:lineRule="auto"/>
               <w:jc w:val="center"/>
               <w:rPr>
+                <w:lang w:val="en-US"/>
+              </w:rPr>
+            </w:pPr>
+            <w:r>
+              <w:rPr>
                 <w:rFonts w:asciiTheme="majorHAnsi" w:hAnsiTheme="majorHAnsi" w:cstheme="majorHAnsi"/>
                 <w:spacing w:val="2"/>
-              </w:rPr>
-            </w:pPr>
+                <w:lang w:val="en-US"/>
+              </w:rPr>
+              <w:t xml:space="preserve">{{ </w:t>
+            </w:r>
             <w:r>
               <w:rPr>
                 <w:rFonts w:asciiTheme="majorHAnsi" w:hAnsiTheme="majorHAnsi" w:cstheme="majorHAnsi"/>
                 <w:spacing w:val="2"/>
-              </w:rPr>
-              <w:t xml:space="preserve">{{ </w:t>
+                <w:lang w:val="en-US"/>
+              </w:rPr>
+              <w:t>format_date(</w:t>
             </w:r>
             <w:r>
               <w:rPr>
                 <w:rFonts w:asciiTheme="majorHAnsi" w:hAnsiTheme="majorHAnsi" w:cstheme="majorHAnsi"/>
                 <w:spacing w:val="2"/>
-              </w:rPr>
-              <w:t>dict[“date</w:t>
+                <w:lang w:val="en-US"/>
+              </w:rPr>
+              <w:t>item.date</w:t>
             </w:r>
             <w:r>
               <w:rPr>
                 <w:rFonts w:asciiTheme="majorHAnsi" w:hAnsiTheme="majorHAnsi" w:cstheme="majorHAnsi"/>
                 <w:spacing w:val="2"/>
-              </w:rPr>
-              <w:t>”] }}</w:t>
+                <w:lang w:val="en-US"/>
+              </w:rPr>
+              <w:t>, format='</w:t>
+            </w:r>
+            <w:r>
+              <w:rPr>
+                <w:rFonts w:asciiTheme="majorHAnsi" w:hAnsiTheme="majorHAnsi" w:cstheme="majorHAnsi"/>
+                <w:spacing w:val="2"/>
+                <w:lang w:val="en-US"/>
+              </w:rPr>
+              <w:t>dd/MM</w:t>
+            </w:r>
+            <w:r>
+              <w:rPr>
+                <w:rFonts w:asciiTheme="majorHAnsi" w:hAnsiTheme="majorHAnsi" w:cstheme="majorHAnsi"/>
+                <w:spacing w:val="2"/>
+                <w:lang w:val="en-US"/>
+              </w:rPr>
+              <w:t>/yyyy')</w:t>
+            </w:r>
+            <w:r>
+              <w:rPr>
+                <w:rFonts w:asciiTheme="majorHAnsi" w:hAnsiTheme="majorHAnsi" w:cstheme="majorHAnsi"/>
+                <w:spacing w:val="2"/>
+                <w:lang w:val="en-US"/>
+              </w:rPr>
+              <w:t xml:space="preserve"> }}</w:t>
             </w:r>
           </w:p>
         </w:tc>
         <w:tc>
           <w:tcPr>
-            <w:tcW w:w="2025" w:type="dxa"/>
+            <w:tcW w:w="2024" w:type="dxa"/>
+            <w:tcBorders>
+              <w:top w:val="single" w:sz="8" w:space="0" w:color="000000"/>
+              <w:left w:val="single" w:sz="8" w:space="0" w:color="000000"/>
+              <w:bottom w:val="single" w:sz="8" w:space="0" w:color="000000"/>
+              <w:right w:val="single" w:sz="8" w:space="0" w:color="000000"/>
+            </w:tcBorders>
             <w:shd w:val="clear" w:color="auto" w:fill="auto"/>
-            <w:tcMar>
-              <w:top w:w="100" w:type="dxa"/>
-              <w:left w:w="100" w:type="dxa"/>
-              <w:bottom w:w="100" w:type="dxa"/>
-              <w:right w:w="100" w:type="dxa"/>
-            </w:tcMar>
           </w:tcPr>
           <w:p>
             <w:pPr>
@@ -2068,34 +2156,16 @@
               <w:spacing w:line="240" w:lineRule="auto"/>
               <w:jc w:val="right"/>
               <w:rPr>
+                <w:lang w:val="en-US"/>
+              </w:rPr>
+            </w:pPr>
+            <w:r>
+              <w:rPr>
                 <w:rFonts w:asciiTheme="majorHAnsi" w:hAnsiTheme="majorHAnsi" w:cstheme="majorHAnsi"/>
                 <w:spacing w:val="2"/>
                 <w:lang w:val="en-US"/>
               </w:rPr>
-            </w:pPr>
-            <w:r>
-              <w:rPr>
-                <w:rFonts w:asciiTheme="majorHAnsi" w:hAnsiTheme="majorHAnsi" w:cstheme="majorHAnsi"/>
-                <w:spacing w:val="2"/>
-                <w:lang w:val="en-US"/>
-              </w:rPr>
-              <w:t>R$ {{ “%.2f”|forma</w:t>
-            </w:r>
-            <w:r>
-              <w:rPr>
-                <w:rFonts w:asciiTheme="majorHAnsi" w:hAnsiTheme="majorHAnsi" w:cstheme="majorHAnsi"/>
-                <w:spacing w:val="2"/>
-                <w:lang w:val="en-US"/>
-              </w:rPr>
-              <w:t>t(dict[“value</w:t>
-            </w:r>
-            <w:r>
-              <w:rPr>
-                <w:rFonts w:asciiTheme="majorHAnsi" w:hAnsiTheme="majorHAnsi" w:cstheme="majorHAnsi"/>
-                <w:spacing w:val="2"/>
-                <w:lang w:val="en-US"/>
-              </w:rPr>
-              <w:t>”]) | replace(“.”,”,”) }}</w:t>
+              <w:t>R$ {{ “%.2f”|format(item.value) | replace(“.”,”,”) }}</w:t>
             </w:r>
           </w:p>
         </w:tc>
@@ -2103,15 +2173,15 @@
       <w:tr>
         <w:tc>
           <w:tcPr>
-            <w:tcW w:w="5775" w:type="dxa"/>
+            <w:tcW w:w="5774" w:type="dxa"/>
             <w:gridSpan w:val="2"/>
+            <w:tcBorders>
+              <w:top w:val="single" w:sz="8" w:space="0" w:color="000000"/>
+              <w:left w:val="single" w:sz="8" w:space="0" w:color="000000"/>
+              <w:bottom w:val="single" w:sz="8" w:space="0" w:color="000000"/>
+              <w:right w:val="single" w:sz="8" w:space="0" w:color="000000"/>
+            </w:tcBorders>
             <w:shd w:val="clear" w:color="auto" w:fill="auto"/>
-            <w:tcMar>
-              <w:top w:w="100" w:type="dxa"/>
-              <w:left w:w="100" w:type="dxa"/>
-              <w:bottom w:w="100" w:type="dxa"/>
-              <w:right w:w="100" w:type="dxa"/>
-            </w:tcMar>
           </w:tcPr>
           <w:p>
             <w:pPr>
@@ -2135,19 +2205,21 @@
     </w:tbl>
     <w:p>
       <w:pPr>
-        <w:spacing w:before="200" w:line="300" w:lineRule="auto"/>
-        <w:jc w:val="both"/>
-        <w:rPr>
-          <w:rFonts w:asciiTheme="majorHAnsi" w:eastAsia="Calibri" w:hAnsiTheme="majorHAnsi" w:cstheme="majorHAnsi"/>
-          <w:spacing w:val="2"/>
-          <w:kern w:val="144"/>
-        </w:rPr>
-      </w:pPr>
-      <w:r>
-        <w:rPr>
-          <w:rFonts w:asciiTheme="majorHAnsi" w:eastAsia="Calibri" w:hAnsiTheme="majorHAnsi" w:cstheme="majorHAnsi"/>
-          <w:spacing w:val="2"/>
-          <w:kern w:val="144"/>
+        <w:pStyle w:val="PargrafodaLista"/>
+        <w:spacing w:before="200" w:line="300" w:lineRule="auto"/>
+        <w:ind w:left="0"/>
+        <w:jc w:val="both"/>
+        <w:rPr>
+          <w:rFonts w:asciiTheme="majorHAnsi" w:eastAsia="Calibri" w:hAnsiTheme="majorHAnsi" w:cstheme="majorHAnsi"/>
+          <w:spacing w:val="2"/>
+          <w:kern w:val="2"/>
+        </w:rPr>
+      </w:pPr>
+      <w:r>
+        <w:rPr>
+          <w:rFonts w:asciiTheme="majorHAnsi" w:eastAsia="Calibri" w:hAnsiTheme="majorHAnsi" w:cstheme="majorHAnsi"/>
+          <w:spacing w:val="2"/>
+          <w:kern w:val="2"/>
         </w:rPr>
         <w:t>{%p endif %}</w:t>
       </w:r>
@@ -2164,12 +2236,17 @@
           <w:insideH w:val="single" w:sz="8" w:space="0" w:color="000000"/>
           <w:insideV w:val="single" w:sz="8" w:space="0" w:color="000000"/>
         </w:tblBorders>
-        <w:tblLayout w:type="fixed"/>
+        <w:tblCellMar>
+          <w:top w:w="100" w:type="dxa"/>
+          <w:left w:w="90" w:type="dxa"/>
+          <w:bottom w:w="100" w:type="dxa"/>
+          <w:right w:w="100" w:type="dxa"/>
+        </w:tblCellMar>
         <w:tblLook w:val="0600" w:firstRow="0" w:lastRow="0" w:firstColumn="0" w:lastColumn="0" w:noHBand="1" w:noVBand="1"/>
       </w:tblPr>
       <w:tblGrid>
-        <w:gridCol w:w="3750"/>
-        <w:gridCol w:w="2040"/>
+        <w:gridCol w:w="3179"/>
+        <w:gridCol w:w="2611"/>
       </w:tblGrid>
       <w:tr>
         <w:trPr>
@@ -2178,13 +2255,13 @@
         <w:tc>
           <w:tcPr>
             <w:tcW w:w="3750" w:type="dxa"/>
+            <w:tcBorders>
+              <w:top w:val="single" w:sz="8" w:space="0" w:color="000000"/>
+              <w:left w:val="single" w:sz="8" w:space="0" w:color="000000"/>
+              <w:bottom w:val="single" w:sz="8" w:space="0" w:color="000000"/>
+              <w:right w:val="single" w:sz="8" w:space="0" w:color="000000"/>
+            </w:tcBorders>
             <w:shd w:val="clear" w:color="auto" w:fill="auto"/>
-            <w:tcMar>
-              <w:top w:w="100" w:type="dxa"/>
-              <w:left w:w="100" w:type="dxa"/>
-              <w:bottom w:w="100" w:type="dxa"/>
-              <w:right w:w="100" w:type="dxa"/>
-            </w:tcMar>
           </w:tcPr>
           <w:p>
             <w:pPr>
@@ -2209,14 +2286,14 @@
         </w:tc>
         <w:tc>
           <w:tcPr>
-            <w:tcW w:w="2040" w:type="dxa"/>
+            <w:tcW w:w="2039" w:type="dxa"/>
+            <w:tcBorders>
+              <w:top w:val="single" w:sz="8" w:space="0" w:color="000000"/>
+              <w:left w:val="single" w:sz="8" w:space="0" w:color="000000"/>
+              <w:bottom w:val="single" w:sz="8" w:space="0" w:color="000000"/>
+              <w:right w:val="single" w:sz="8" w:space="0" w:color="000000"/>
+            </w:tcBorders>
             <w:shd w:val="clear" w:color="auto" w:fill="auto"/>
-            <w:tcMar>
-              <w:top w:w="100" w:type="dxa"/>
-              <w:left w:w="100" w:type="dxa"/>
-              <w:bottom w:w="100" w:type="dxa"/>
-              <w:right w:w="100" w:type="dxa"/>
-            </w:tcMar>
           </w:tcPr>
           <w:p>
             <w:pPr>
@@ -2245,15 +2322,15 @@
         </w:trPr>
         <w:tc>
           <w:tcPr>
-            <w:tcW w:w="5790" w:type="dxa"/>
+            <w:tcW w:w="5789" w:type="dxa"/>
             <w:gridSpan w:val="2"/>
+            <w:tcBorders>
+              <w:top w:val="single" w:sz="8" w:space="0" w:color="000000"/>
+              <w:left w:val="single" w:sz="8" w:space="0" w:color="000000"/>
+              <w:bottom w:val="single" w:sz="8" w:space="0" w:color="000000"/>
+              <w:right w:val="single" w:sz="8" w:space="0" w:color="000000"/>
+            </w:tcBorders>
             <w:shd w:val="clear" w:color="auto" w:fill="auto"/>
-            <w:tcMar>
-              <w:top w:w="100" w:type="dxa"/>
-              <w:left w:w="100" w:type="dxa"/>
-              <w:bottom w:w="100" w:type="dxa"/>
-              <w:right w:w="100" w:type="dxa"/>
-            </w:tcMar>
           </w:tcPr>
           <w:p>
             <w:pPr>
@@ -2261,58 +2338,42 @@
               <w:spacing w:before="80" w:after="80" w:line="300" w:lineRule="auto"/>
               <w:jc w:val="both"/>
               <w:rPr>
+                <w:lang w:val="en-US"/>
+              </w:rPr>
+            </w:pPr>
+            <w:r>
+              <w:rPr>
                 <w:rFonts w:asciiTheme="majorHAnsi" w:hAnsiTheme="majorHAnsi" w:cstheme="majorHAnsi"/>
                 <w:spacing w:val="2"/>
                 <w:lang w:val="en-US"/>
               </w:rPr>
-            </w:pPr>
+              <w:t xml:space="preserve">{%tr for item in </w:t>
+            </w:r>
+            <w:bookmarkStart w:id="1" w:name="__DdeLink__393_691086254"/>
             <w:r>
               <w:rPr>
                 <w:rFonts w:asciiTheme="majorHAnsi" w:hAnsiTheme="majorHAnsi" w:cstheme="majorHAnsi"/>
                 <w:spacing w:val="2"/>
-              </w:rPr>
-              <w:t xml:space="preserve">{%tr for dict in </w:t>
+                <w:lang w:val="en-US"/>
+              </w:rPr>
+              <w:t>other_i</w:t>
             </w:r>
             <w:r>
               <w:rPr>
                 <w:rFonts w:asciiTheme="majorHAnsi" w:hAnsiTheme="majorHAnsi" w:cstheme="majorHAnsi"/>
                 <w:spacing w:val="2"/>
-              </w:rPr>
-              <w:t>other_i</w:t>
-            </w:r>
+                <w:lang w:val="en-US"/>
+              </w:rPr>
+              <w:t>nstallments_data</w:t>
+            </w:r>
+            <w:bookmarkEnd w:id="1"/>
             <w:r>
               <w:rPr>
                 <w:rFonts w:asciiTheme="majorHAnsi" w:hAnsiTheme="majorHAnsi" w:cstheme="majorHAnsi"/>
                 <w:spacing w:val="2"/>
                 <w:lang w:val="en-US"/>
               </w:rPr>
-              <w:t>nstallments_data</w:t>
-            </w:r>
-            <w:r>
-              <w:rPr>
-                <w:rFonts w:asciiTheme="majorHAnsi" w:hAnsiTheme="majorHAnsi" w:cstheme="majorHAnsi"/>
-                <w:spacing w:val="2"/>
-                <w:lang w:val="en-US"/>
-              </w:rPr>
-              <w:t>[“elements”]</w:t>
-            </w:r>
-            <w:bookmarkStart w:id="0" w:name="_GoBack"/>
-            <w:bookmarkEnd w:id="0"/>
-            <w:r>
-              <w:rPr>
-                <w:rFonts w:asciiTheme="majorHAnsi" w:hAnsiTheme="majorHAnsi" w:cstheme="majorHAnsi"/>
-                <w:spacing w:val="2"/>
-                <w:lang w:val="en-US"/>
-              </w:rPr>
-              <w:t xml:space="preserve"> </w:t>
-            </w:r>
-            <w:r>
-              <w:rPr>
-                <w:rFonts w:asciiTheme="majorHAnsi" w:hAnsiTheme="majorHAnsi" w:cstheme="majorHAnsi"/>
-                <w:spacing w:val="2"/>
-                <w:lang w:val="en-US"/>
-              </w:rPr>
-              <w:t>%}</w:t>
+              <w:t xml:space="preserve"> %}</w:t>
             </w:r>
           </w:p>
         </w:tc>
@@ -2321,13 +2382,13 @@
         <w:tc>
           <w:tcPr>
             <w:tcW w:w="3750" w:type="dxa"/>
+            <w:tcBorders>
+              <w:top w:val="single" w:sz="8" w:space="0" w:color="000000"/>
+              <w:left w:val="single" w:sz="8" w:space="0" w:color="000000"/>
+              <w:bottom w:val="single" w:sz="8" w:space="0" w:color="000000"/>
+              <w:right w:val="single" w:sz="8" w:space="0" w:color="000000"/>
+            </w:tcBorders>
             <w:shd w:val="clear" w:color="auto" w:fill="auto"/>
-            <w:tcMar>
-              <w:top w:w="100" w:type="dxa"/>
-              <w:left w:w="100" w:type="dxa"/>
-              <w:bottom w:w="100" w:type="dxa"/>
-              <w:right w:w="100" w:type="dxa"/>
-            </w:tcMar>
           </w:tcPr>
           <w:p>
             <w:pPr>
@@ -2335,44 +2396,56 @@
               <w:spacing w:line="240" w:lineRule="auto"/>
               <w:jc w:val="center"/>
               <w:rPr>
+                <w:lang w:val="en-US"/>
+              </w:rPr>
+            </w:pPr>
+            <w:r>
+              <w:rPr>
                 <w:rFonts w:asciiTheme="majorHAnsi" w:hAnsiTheme="majorHAnsi" w:cstheme="majorHAnsi"/>
                 <w:spacing w:val="2"/>
-              </w:rPr>
-            </w:pPr>
+                <w:lang w:val="en-US"/>
+              </w:rPr>
+              <w:lastRenderedPageBreak/>
+              <w:t>{{ format_date(item.date, format='</w:t>
+            </w:r>
             <w:r>
               <w:rPr>
                 <w:rFonts w:asciiTheme="majorHAnsi" w:hAnsiTheme="majorHAnsi" w:cstheme="majorHAnsi"/>
                 <w:spacing w:val="2"/>
-              </w:rPr>
-              <w:lastRenderedPageBreak/>
-              <w:t xml:space="preserve">{{ </w:t>
+                <w:lang w:val="en-US"/>
+              </w:rPr>
+              <w:t>dd/MM</w:t>
             </w:r>
             <w:r>
               <w:rPr>
                 <w:rFonts w:asciiTheme="majorHAnsi" w:hAnsiTheme="majorHAnsi" w:cstheme="majorHAnsi"/>
                 <w:spacing w:val="2"/>
-              </w:rPr>
-              <w:t>dict[“date</w:t>
+                <w:lang w:val="en-US"/>
+              </w:rPr>
+              <w:t>/yyyy')</w:t>
             </w:r>
             <w:r>
               <w:rPr>
                 <w:rFonts w:asciiTheme="majorHAnsi" w:hAnsiTheme="majorHAnsi" w:cstheme="majorHAnsi"/>
                 <w:spacing w:val="2"/>
-              </w:rPr>
-              <w:t>”] }}</w:t>
-            </w:r>
+                <w:lang w:val="en-US"/>
+              </w:rPr>
+              <w:t xml:space="preserve"> }}</w:t>
+            </w:r>
+            <w:bookmarkStart w:id="2" w:name="_GoBack"/>
+            <w:bookmarkEnd w:id="2"/>
           </w:p>
         </w:tc>
         <w:tc>
           <w:tcPr>
-            <w:tcW w:w="2040" w:type="dxa"/>
+            <w:tcW w:w="2039" w:type="dxa"/>
+            <w:tcBorders>
+              <w:top w:val="single" w:sz="8" w:space="0" w:color="000000"/>
+              <w:left w:val="single" w:sz="8" w:space="0" w:color="000000"/>
+              <w:bottom w:val="single" w:sz="8" w:space="0" w:color="000000"/>
+              <w:right w:val="single" w:sz="8" w:space="0" w:color="000000"/>
+            </w:tcBorders>
             <w:shd w:val="clear" w:color="auto" w:fill="auto"/>
-            <w:tcMar>
-              <w:top w:w="100" w:type="dxa"/>
-              <w:left w:w="100" w:type="dxa"/>
-              <w:bottom w:w="100" w:type="dxa"/>
-              <w:right w:w="100" w:type="dxa"/>
-            </w:tcMar>
           </w:tcPr>
           <w:p>
             <w:pPr>
@@ -2380,34 +2453,16 @@
               <w:spacing w:line="240" w:lineRule="auto"/>
               <w:jc w:val="right"/>
               <w:rPr>
+                <w:lang w:val="en-US"/>
+              </w:rPr>
+            </w:pPr>
+            <w:r>
+              <w:rPr>
                 <w:rFonts w:asciiTheme="majorHAnsi" w:hAnsiTheme="majorHAnsi" w:cstheme="majorHAnsi"/>
                 <w:spacing w:val="2"/>
                 <w:lang w:val="en-US"/>
               </w:rPr>
-            </w:pPr>
-            <w:r>
-              <w:rPr>
-                <w:rFonts w:asciiTheme="majorHAnsi" w:hAnsiTheme="majorHAnsi" w:cstheme="majorHAnsi"/>
-                <w:spacing w:val="2"/>
-                <w:lang w:val="en-US"/>
-              </w:rPr>
-              <w:t>R$ {{ “</w:t>
-            </w:r>
-            <w:r>
-              <w:rPr>
-                <w:rFonts w:asciiTheme="majorHAnsi" w:hAnsiTheme="majorHAnsi" w:cstheme="majorHAnsi"/>
-                <w:spacing w:val="2"/>
-                <w:lang w:val="en-US"/>
-              </w:rPr>
-              <w:t>%.2f”|format(dict[“</w:t>
-            </w:r>
-            <w:r>
-              <w:rPr>
-                <w:rFonts w:asciiTheme="majorHAnsi" w:hAnsiTheme="majorHAnsi" w:cstheme="majorHAnsi"/>
-                <w:spacing w:val="2"/>
-                <w:lang w:val="en-US"/>
-              </w:rPr>
-              <w:t>value”]) | replace(“.”,”,”) }}</w:t>
+              <w:t>R$ {{ “%.2f”|format(item.value) | replace(“.”,”,”) }}</w:t>
             </w:r>
           </w:p>
         </w:tc>
@@ -2415,15 +2470,15 @@
       <w:tr>
         <w:tc>
           <w:tcPr>
-            <w:tcW w:w="5790" w:type="dxa"/>
+            <w:tcW w:w="5789" w:type="dxa"/>
             <w:gridSpan w:val="2"/>
+            <w:tcBorders>
+              <w:top w:val="single" w:sz="8" w:space="0" w:color="000000"/>
+              <w:left w:val="single" w:sz="8" w:space="0" w:color="000000"/>
+              <w:bottom w:val="single" w:sz="8" w:space="0" w:color="000000"/>
+              <w:right w:val="single" w:sz="8" w:space="0" w:color="000000"/>
+            </w:tcBorders>
             <w:shd w:val="clear" w:color="auto" w:fill="auto"/>
-            <w:tcMar>
-              <w:top w:w="100" w:type="dxa"/>
-              <w:left w:w="100" w:type="dxa"/>
-              <w:bottom w:w="100" w:type="dxa"/>
-              <w:right w:w="100" w:type="dxa"/>
-            </w:tcMar>
           </w:tcPr>
           <w:p>
             <w:pPr>
@@ -2448,19 +2503,21 @@
     </w:tbl>
     <w:p>
       <w:pPr>
-        <w:spacing w:before="200" w:line="300" w:lineRule="auto"/>
-        <w:jc w:val="both"/>
-        <w:rPr>
-          <w:rFonts w:asciiTheme="majorHAnsi" w:eastAsia="Calibri" w:hAnsiTheme="majorHAnsi" w:cstheme="majorHAnsi"/>
-          <w:spacing w:val="2"/>
-          <w:kern w:val="144"/>
-        </w:rPr>
-      </w:pPr>
-      <w:r>
-        <w:rPr>
-          <w:rFonts w:asciiTheme="majorHAnsi" w:eastAsia="Calibri" w:hAnsiTheme="majorHAnsi" w:cstheme="majorHAnsi"/>
-          <w:spacing w:val="2"/>
-          <w:kern w:val="144"/>
+        <w:pStyle w:val="PargrafodaLista"/>
+        <w:spacing w:before="200" w:line="300" w:lineRule="auto"/>
+        <w:ind w:left="0"/>
+        <w:jc w:val="both"/>
+        <w:rPr>
+          <w:rFonts w:asciiTheme="majorHAnsi" w:eastAsia="Calibri" w:hAnsiTheme="majorHAnsi" w:cstheme="majorHAnsi"/>
+          <w:spacing w:val="2"/>
+          <w:kern w:val="2"/>
+        </w:rPr>
+      </w:pPr>
+      <w:r>
+        <w:rPr>
+          <w:rFonts w:asciiTheme="majorHAnsi" w:eastAsia="Calibri" w:hAnsiTheme="majorHAnsi" w:cstheme="majorHAnsi"/>
+          <w:spacing w:val="2"/>
+          <w:kern w:val="2"/>
         </w:rPr>
         <w:t>{%p endif %}</w:t>
       </w:r>
@@ -2498,6 +2555,328 @@
     </w:p>
     <w:p>
       <w:pPr>
+        <w:rPr>
+          <w:rFonts w:asciiTheme="majorHAnsi" w:eastAsia="Calibri" w:hAnsiTheme="majorHAnsi" w:cstheme="majorHAnsi"/>
+          <w:spacing w:val="2"/>
+          <w:kern w:val="144"/>
+        </w:rPr>
+      </w:pPr>
+      <w:r>
+        <w:rPr>
+          <w:rFonts w:asciiTheme="majorHAnsi" w:eastAsia="Calibri" w:hAnsiTheme="majorHAnsi" w:cstheme="majorHAnsi"/>
+          <w:spacing w:val="2"/>
+          <w:kern w:val="144"/>
+        </w:rPr>
+        <w:t>Eventuais alterações na legislação que impactem na tributação e que cause variação relevante nos custos dos serviços, implicarão em revisão dos preços contratados.</w:t>
+      </w:r>
+    </w:p>
+    <w:p>
+      <w:pPr>
+        <w:numPr>
+          <w:ilvl w:val="1"/>
+          <w:numId w:val="1"/>
+        </w:numPr>
+        <w:spacing w:before="200" w:line="300" w:lineRule="auto"/>
+        <w:jc w:val="both"/>
+        <w:rPr>
+          <w:rFonts w:asciiTheme="majorHAnsi" w:eastAsia="Calibri" w:hAnsiTheme="majorHAnsi" w:cstheme="majorHAnsi"/>
+          <w:spacing w:val="2"/>
+          <w:kern w:val="144"/>
+        </w:rPr>
+      </w:pPr>
+      <w:r>
+        <w:rPr>
+          <w:rFonts w:asciiTheme="majorHAnsi" w:eastAsia="Calibri" w:hAnsiTheme="majorHAnsi" w:cstheme="majorHAnsi"/>
+          <w:spacing w:val="2"/>
+          <w:kern w:val="144"/>
+        </w:rPr>
+        <w:t xml:space="preserve">Os valores definidos na cláusula 2.1 acima deverão ser quitados nos termos dos respectivos boletos de pagamento, que </w:t>
+      </w:r>
+      <w:r>
+        <w:rPr>
+          <w:rFonts w:asciiTheme="majorHAnsi" w:eastAsia="Calibri" w:hAnsiTheme="majorHAnsi" w:cstheme="majorHAnsi"/>
+          <w:spacing w:val="2"/>
+          <w:kern w:val="144"/>
+        </w:rPr>
+        <w:t>serão entregues à CONTRATANTE com antecedência mínima de 5 (cinco) dias contados da data do respectivo vencimento. Caso não receba o boleto neste prazo, a CONTRATANTE deverá solicitar o boleto na secretaria escolar da CONTRATADA antes da data de vencimento acordada, sob pena de incorrer nas penalidades por atraso previstas neste contrato.</w:t>
+      </w:r>
+    </w:p>
+    <w:p>
+      <w:pPr>
+        <w:numPr>
+          <w:ilvl w:val="1"/>
+          <w:numId w:val="1"/>
+        </w:numPr>
+        <w:spacing w:before="200" w:line="300" w:lineRule="auto"/>
+        <w:jc w:val="both"/>
+        <w:rPr>
+          <w:rFonts w:asciiTheme="majorHAnsi" w:eastAsia="Calibri" w:hAnsiTheme="majorHAnsi" w:cstheme="majorHAnsi"/>
+          <w:spacing w:val="2"/>
+          <w:kern w:val="144"/>
+        </w:rPr>
+      </w:pPr>
+      <w:r>
+        <w:rPr>
+          <w:rFonts w:asciiTheme="majorHAnsi" w:eastAsia="Calibri" w:hAnsiTheme="majorHAnsi" w:cstheme="majorHAnsi"/>
+          <w:spacing w:val="2"/>
+          <w:kern w:val="144"/>
+        </w:rPr>
+        <w:t>Para os fins e efeitos dos artigos 783 e 784, inciso III, da Lei 13.105, de 16 de março de 2015 (“Código de Processo Civil</w:t>
+      </w:r>
+      <w:r>
+        <w:rPr>
+          <w:rFonts w:asciiTheme="majorHAnsi" w:eastAsia="Calibri" w:hAnsiTheme="majorHAnsi" w:cstheme="majorHAnsi"/>
+          <w:spacing w:val="2"/>
+          <w:kern w:val="144"/>
+        </w:rPr>
+        <w:t>”), a CONTRATANTE reconhece</w:t>
+      </w:r>
+      <w:r>
+        <w:rPr>
+          <w:rFonts w:asciiTheme="majorHAnsi" w:eastAsia="Calibri" w:hAnsiTheme="majorHAnsi" w:cstheme="majorHAnsi"/>
+          <w:spacing w:val="2"/>
+          <w:kern w:val="144"/>
+        </w:rPr>
+        <w:t xml:space="preserve"> e concorda que os valores mencionados na cláusula 2.1 acima são líquidos e certos, bem como que a Remuneração foi estabelecida de acordo com a legislação aplicável vigente e abrange apenas o período letivo ora contratado.</w:t>
+      </w:r>
+    </w:p>
+    <w:p>
+      <w:pPr>
+        <w:numPr>
+          <w:ilvl w:val="1"/>
+          <w:numId w:val="1"/>
+        </w:numPr>
+        <w:spacing w:before="200" w:line="300" w:lineRule="auto"/>
+        <w:jc w:val="both"/>
+        <w:rPr>
+          <w:rFonts w:asciiTheme="majorHAnsi" w:eastAsia="Calibri" w:hAnsiTheme="majorHAnsi" w:cstheme="majorHAnsi"/>
+          <w:spacing w:val="2"/>
+          <w:kern w:val="144"/>
+        </w:rPr>
+      </w:pPr>
+      <w:r>
+        <w:rPr>
+          <w:rFonts w:asciiTheme="majorHAnsi" w:eastAsia="Calibri" w:hAnsiTheme="majorHAnsi" w:cstheme="majorHAnsi"/>
+          <w:spacing w:val="2"/>
+          <w:kern w:val="144"/>
+        </w:rPr>
+        <w:t xml:space="preserve">A </w:t>
+      </w:r>
+      <w:r>
+        <w:rPr>
+          <w:rFonts w:asciiTheme="majorHAnsi" w:eastAsia="Calibri" w:hAnsiTheme="majorHAnsi" w:cstheme="majorHAnsi"/>
+          <w:bCs/>
+          <w:spacing w:val="2"/>
+          <w:kern w:val="144"/>
+        </w:rPr>
+        <w:t>CONTRATANTE declara</w:t>
+      </w:r>
+      <w:r>
+        <w:rPr>
+          <w:rFonts w:asciiTheme="majorHAnsi" w:eastAsia="Calibri" w:hAnsiTheme="majorHAnsi" w:cstheme="majorHAnsi"/>
+          <w:spacing w:val="2"/>
+          <w:kern w:val="144"/>
+        </w:rPr>
+        <w:t xml:space="preserve"> ter conhecimento que o não comparecimento do(a) aluno(a) aos atos escolares ora contratados não exime o pagamento da anuidade, tendo em vista a disponibilidade do serviço pela </w:t>
+      </w:r>
+      <w:r>
+        <w:rPr>
+          <w:rFonts w:asciiTheme="majorHAnsi" w:eastAsia="Calibri" w:hAnsiTheme="majorHAnsi" w:cstheme="majorHAnsi"/>
+          <w:bCs/>
+          <w:spacing w:val="2"/>
+          <w:kern w:val="144"/>
+        </w:rPr>
+        <w:t>CONTRATADA.</w:t>
+      </w:r>
+      <w:r>
+        <w:rPr>
+          <w:rFonts w:asciiTheme="majorHAnsi" w:eastAsia="Calibri" w:hAnsiTheme="majorHAnsi" w:cstheme="majorHAnsi"/>
+          <w:spacing w:val="2"/>
+          <w:kern w:val="144"/>
+        </w:rPr>
+        <w:t xml:space="preserve"> </w:t>
+      </w:r>
+    </w:p>
+    <w:p>
+      <w:pPr>
+        <w:numPr>
+          <w:ilvl w:val="1"/>
+          <w:numId w:val="1"/>
+        </w:numPr>
+        <w:spacing w:before="200" w:line="300" w:lineRule="auto"/>
+        <w:jc w:val="both"/>
+        <w:rPr>
+          <w:rFonts w:asciiTheme="majorHAnsi" w:eastAsia="Calibri" w:hAnsiTheme="majorHAnsi" w:cstheme="majorHAnsi"/>
+          <w:spacing w:val="2"/>
+          <w:kern w:val="144"/>
+        </w:rPr>
+      </w:pPr>
+      <w:r>
+        <w:rPr>
+          <w:rFonts w:asciiTheme="majorHAnsi" w:eastAsia="Calibri" w:hAnsiTheme="majorHAnsi" w:cstheme="majorHAnsi"/>
+          <w:spacing w:val="2"/>
+          <w:kern w:val="144"/>
+        </w:rPr>
+        <w:t>O atraso no pagamento de qualquer das parcelas das anuidades previstas na cláusula 2.1, importará na incidência de multa de 2% (dois por cento) sobre o valor total devido, acrescido de juros moratórios de 1% (um por cento) ao mês, corrigidos pela variação do Índice de Preço ao Consumidor - IPCA, divulgado pelo IBGE, ou por qualquer outro que venha a substituí-lo, na menor periodicidade permitida por lei, calculados pro rata die, desde o dia do vencimento até a data do efetivo pagamento.</w:t>
+      </w:r>
+    </w:p>
+    <w:p>
+      <w:pPr>
+        <w:numPr>
+          <w:ilvl w:val="1"/>
+          <w:numId w:val="1"/>
+        </w:numPr>
+        <w:spacing w:before="200" w:line="300" w:lineRule="auto"/>
+        <w:jc w:val="both"/>
+        <w:rPr>
+          <w:rFonts w:asciiTheme="majorHAnsi" w:eastAsia="Calibri" w:hAnsiTheme="majorHAnsi" w:cstheme="majorHAnsi"/>
+          <w:spacing w:val="2"/>
+          <w:kern w:val="144"/>
+        </w:rPr>
+      </w:pPr>
+      <w:r>
+        <w:rPr>
+          <w:rFonts w:asciiTheme="majorHAnsi" w:eastAsia="Calibri" w:hAnsiTheme="majorHAnsi" w:cstheme="majorHAnsi"/>
+          <w:spacing w:val="2"/>
+          <w:kern w:val="144"/>
+        </w:rPr>
+        <w:t xml:space="preserve">Caso qualquer parcela da Remuneração não seja paga nos termos, prazos e condições previstos neste Contrato, a </w:t>
+      </w:r>
+      <w:r>
+        <w:rPr>
+          <w:rFonts w:asciiTheme="majorHAnsi" w:eastAsia="Calibri" w:hAnsiTheme="majorHAnsi" w:cstheme="majorHAnsi"/>
+          <w:bCs/>
+          <w:spacing w:val="2"/>
+          <w:kern w:val="144"/>
+        </w:rPr>
+        <w:t>CONTRATANTE será automaticamente constituída em mora, nos termos do artigo 397 do Código Civil. O recebimento pela CONTRATADA de parcela(s) em atraso não importará em alteração ou novação contratual, no entanto, consistirá em mero favor e tolerância da CONTRATADA.</w:t>
+      </w:r>
+    </w:p>
+    <w:p>
+      <w:pPr>
+        <w:numPr>
+          <w:ilvl w:val="1"/>
+          <w:numId w:val="1"/>
+        </w:numPr>
+        <w:spacing w:before="200" w:line="300" w:lineRule="auto"/>
+        <w:jc w:val="both"/>
+        <w:rPr>
+          <w:rFonts w:asciiTheme="majorHAnsi" w:eastAsia="Calibri" w:hAnsiTheme="majorHAnsi" w:cstheme="majorHAnsi"/>
+          <w:spacing w:val="2"/>
+          <w:kern w:val="144"/>
+        </w:rPr>
+      </w:pPr>
+      <w:r>
+        <w:rPr>
+          <w:rFonts w:asciiTheme="majorHAnsi" w:eastAsia="Calibri" w:hAnsiTheme="majorHAnsi" w:cstheme="majorHAnsi"/>
+          <w:spacing w:val="2"/>
+          <w:kern w:val="144"/>
+        </w:rPr>
+        <w:t xml:space="preserve">A </w:t>
+      </w:r>
+      <w:r>
+        <w:rPr>
+          <w:rFonts w:asciiTheme="majorHAnsi" w:eastAsia="Calibri" w:hAnsiTheme="majorHAnsi" w:cstheme="majorHAnsi"/>
+          <w:bCs/>
+          <w:spacing w:val="2"/>
+          <w:kern w:val="144"/>
+        </w:rPr>
+        <w:t>CONTRATANTE reconhece</w:t>
+      </w:r>
+      <w:r>
+        <w:rPr>
+          <w:rFonts w:asciiTheme="majorHAnsi" w:eastAsia="Calibri" w:hAnsiTheme="majorHAnsi" w:cstheme="majorHAnsi"/>
+          <w:spacing w:val="2"/>
+          <w:kern w:val="144"/>
+        </w:rPr>
+        <w:t xml:space="preserve"> ter ciência de que o inadimplemento, total ou parcial, das parcelas da Remuneração ou de qualquer outra obrigação de pagamento decorrente deste Contrato que perdure por período igual ou superior a 30 (trinta) dias e após o envio de notificação escrita ao responsável financeiro, poderá (i) ser comunicado ao cadastro de consumidor legalmente existente para fins de </w:t>
+      </w:r>
+      <w:r>
+        <w:rPr>
+          <w:rFonts w:asciiTheme="majorHAnsi" w:eastAsia="Calibri" w:hAnsiTheme="majorHAnsi" w:cstheme="majorHAnsi"/>
+          <w:spacing w:val="2"/>
+          <w:kern w:val="144"/>
+        </w:rPr>
+        <w:lastRenderedPageBreak/>
+        <w:t xml:space="preserve">registro nos termos do artigo 43 do Código de Defesa do Consumidor, incluindo, mas não se limitando ao, SPC Brasil, SERASA ou protesto em cartório; e/ou (ii) encaminhado para cobrança judicial, a exclusivo critério da </w:t>
+      </w:r>
+      <w:r>
+        <w:rPr>
+          <w:rFonts w:asciiTheme="majorHAnsi" w:eastAsia="Calibri" w:hAnsiTheme="majorHAnsi" w:cstheme="majorHAnsi"/>
+          <w:bCs/>
+          <w:spacing w:val="2"/>
+          <w:kern w:val="144"/>
+        </w:rPr>
+        <w:t>CONTRATADA.</w:t>
+      </w:r>
+    </w:p>
+    <w:p>
+      <w:pPr>
+        <w:numPr>
+          <w:ilvl w:val="0"/>
+          <w:numId w:val="1"/>
+        </w:numPr>
+        <w:spacing w:before="200" w:line="300" w:lineRule="auto"/>
+        <w:jc w:val="both"/>
+        <w:rPr>
+          <w:rFonts w:asciiTheme="majorHAnsi" w:eastAsia="Calibri" w:hAnsiTheme="majorHAnsi" w:cstheme="majorHAnsi"/>
+          <w:b/>
+          <w:spacing w:val="2"/>
+          <w:kern w:val="144"/>
+        </w:rPr>
+      </w:pPr>
+      <w:r>
+        <w:rPr>
+          <w:rFonts w:asciiTheme="majorHAnsi" w:eastAsia="Calibri" w:hAnsiTheme="majorHAnsi" w:cstheme="majorHAnsi"/>
+          <w:b/>
+          <w:spacing w:val="2"/>
+          <w:kern w:val="144"/>
+        </w:rPr>
+        <w:t>OBRIGAÇÕES DA CONTRATADA</w:t>
+      </w:r>
+    </w:p>
+    <w:p>
+      <w:pPr>
+        <w:numPr>
+          <w:ilvl w:val="1"/>
+          <w:numId w:val="1"/>
+        </w:numPr>
+        <w:spacing w:before="200" w:line="300" w:lineRule="auto"/>
+        <w:jc w:val="both"/>
+        <w:rPr>
+          <w:rFonts w:asciiTheme="majorHAnsi" w:eastAsia="Calibri" w:hAnsiTheme="majorHAnsi" w:cstheme="majorHAnsi"/>
+          <w:spacing w:val="2"/>
+          <w:kern w:val="144"/>
+        </w:rPr>
+      </w:pPr>
+      <w:r>
+        <w:rPr>
+          <w:rFonts w:asciiTheme="majorHAnsi" w:eastAsia="Calibri" w:hAnsiTheme="majorHAnsi" w:cstheme="majorHAnsi"/>
+          <w:spacing w:val="2"/>
+          <w:kern w:val="144"/>
+        </w:rPr>
+        <w:t>A</w:t>
+      </w:r>
+      <w:r>
+        <w:rPr>
+          <w:rFonts w:asciiTheme="majorHAnsi" w:eastAsia="Calibri" w:hAnsiTheme="majorHAnsi" w:cstheme="majorHAnsi"/>
+          <w:bCs/>
+          <w:spacing w:val="2"/>
+          <w:kern w:val="144"/>
+        </w:rPr>
+        <w:t xml:space="preserve"> CONTRATADA</w:t>
+      </w:r>
+      <w:r>
+        <w:rPr>
+          <w:rFonts w:asciiTheme="majorHAnsi" w:eastAsia="Calibri" w:hAnsiTheme="majorHAnsi" w:cstheme="majorHAnsi"/>
+          <w:spacing w:val="2"/>
+          <w:kern w:val="144"/>
+        </w:rPr>
+        <w:t xml:space="preserve"> é responsável pelas seguintes obrigações:</w:t>
+      </w:r>
+    </w:p>
+    <w:p>
+      <w:pPr>
         <w:numPr>
           <w:ilvl w:val="2"/>
           <w:numId w:val="1"/>
@@ -2516,7 +2895,123 @@
           <w:spacing w:val="2"/>
           <w:kern w:val="144"/>
         </w:rPr>
-        <w:t>Eventuais alterações na legislação que impactem na tributação e que cause variação relevante nos custos dos serviços, implicarão em revisão dos preços contratados.</w:t>
+        <w:t>Prestar ao(à) aluno(a) serviços educacionais, durante o ano letivo referente a este Contrato, conforme seu plano pedagógico-educacional;</w:t>
+      </w:r>
+    </w:p>
+    <w:p>
+      <w:pPr>
+        <w:numPr>
+          <w:ilvl w:val="2"/>
+          <w:numId w:val="1"/>
+        </w:numPr>
+        <w:spacing w:before="200" w:line="300" w:lineRule="auto"/>
+        <w:jc w:val="both"/>
+        <w:rPr>
+          <w:rFonts w:asciiTheme="majorHAnsi" w:eastAsia="Calibri" w:hAnsiTheme="majorHAnsi" w:cstheme="majorHAnsi"/>
+          <w:spacing w:val="2"/>
+          <w:kern w:val="144"/>
+        </w:rPr>
+      </w:pPr>
+      <w:r>
+        <w:rPr>
+          <w:rFonts w:asciiTheme="majorHAnsi" w:eastAsia="Calibri" w:hAnsiTheme="majorHAnsi" w:cstheme="majorHAnsi"/>
+          <w:spacing w:val="2"/>
+          <w:kern w:val="144"/>
+        </w:rPr>
+        <w:t>Planejar e executar, de forma única e exclusiva, sem qualquer ingerência da CONTRATANTE, os seus programas de ensino, incluindo, mas não se limitando a: determinação de datas para realização de provas, testes ou exames, critérios de avaliação, carga horária, designação de professores, orientação didática, pedagógica e educacional, entre outras funções e atribuições inerentes às atividades docentes;</w:t>
+      </w:r>
+    </w:p>
+    <w:p>
+      <w:pPr>
+        <w:numPr>
+          <w:ilvl w:val="2"/>
+          <w:numId w:val="1"/>
+        </w:numPr>
+        <w:spacing w:before="200" w:line="300" w:lineRule="auto"/>
+        <w:jc w:val="both"/>
+        <w:rPr>
+          <w:rFonts w:asciiTheme="majorHAnsi" w:eastAsia="Calibri" w:hAnsiTheme="majorHAnsi" w:cstheme="majorHAnsi"/>
+          <w:spacing w:val="2"/>
+          <w:kern w:val="144"/>
+        </w:rPr>
+      </w:pPr>
+      <w:r>
+        <w:rPr>
+          <w:rFonts w:asciiTheme="majorHAnsi" w:eastAsia="Calibri" w:hAnsiTheme="majorHAnsi" w:cstheme="majorHAnsi"/>
+          <w:spacing w:val="2"/>
+          <w:kern w:val="144"/>
+        </w:rPr>
+        <w:t>Assegurar que as aulas sejam ministradas nas salas de aula ou em locais por si indicados, de acordo com a natureza da matéria e a técnica pedagógica;</w:t>
+      </w:r>
+    </w:p>
+    <w:p>
+      <w:pPr>
+        <w:numPr>
+          <w:ilvl w:val="2"/>
+          <w:numId w:val="1"/>
+        </w:numPr>
+        <w:spacing w:before="200" w:line="300" w:lineRule="auto"/>
+        <w:jc w:val="both"/>
+        <w:rPr>
+          <w:rFonts w:asciiTheme="majorHAnsi" w:eastAsia="Calibri" w:hAnsiTheme="majorHAnsi" w:cstheme="majorHAnsi"/>
+          <w:spacing w:val="2"/>
+          <w:kern w:val="144"/>
+        </w:rPr>
+      </w:pPr>
+      <w:r>
+        <w:rPr>
+          <w:rFonts w:asciiTheme="majorHAnsi" w:eastAsia="Calibri" w:hAnsiTheme="majorHAnsi" w:cstheme="majorHAnsi"/>
+          <w:spacing w:val="2"/>
+          <w:kern w:val="144"/>
+        </w:rPr>
+        <w:t xml:space="preserve">Definir o ensalamento das turmas, o número mínimo de alunos para que a turma seja ofertada e o professor responsável por cada turma ou disciplina, de acordo com decisão tomada por sua equipe pedagógica, sem que seja permitida qualquer </w:t>
+      </w:r>
+      <w:r>
+        <w:rPr>
+          <w:rFonts w:asciiTheme="majorHAnsi" w:eastAsia="Calibri" w:hAnsiTheme="majorHAnsi" w:cstheme="majorHAnsi"/>
+          <w:spacing w:val="2"/>
+          <w:kern w:val="144"/>
+        </w:rPr>
+        <w:t>ingerência da CONTRATANTE;</w:t>
+      </w:r>
+    </w:p>
+    <w:p>
+      <w:pPr>
+        <w:numPr>
+          <w:ilvl w:val="2"/>
+          <w:numId w:val="1"/>
+        </w:numPr>
+        <w:spacing w:before="200" w:line="300" w:lineRule="auto"/>
+        <w:jc w:val="both"/>
+        <w:rPr>
+          <w:rFonts w:asciiTheme="majorHAnsi" w:eastAsia="Calibri" w:hAnsiTheme="majorHAnsi" w:cstheme="majorHAnsi"/>
+          <w:spacing w:val="2"/>
+          <w:kern w:val="144"/>
+        </w:rPr>
+      </w:pPr>
+      <w:r>
+        <w:rPr>
+          <w:rFonts w:asciiTheme="majorHAnsi" w:eastAsia="Calibri" w:hAnsiTheme="majorHAnsi" w:cstheme="majorHAnsi"/>
+          <w:spacing w:val="2"/>
+          <w:kern w:val="144"/>
+        </w:rPr>
+        <w:t>S</w:t>
+      </w:r>
+      <w:r>
+        <w:rPr>
+          <w:rFonts w:asciiTheme="majorHAnsi" w:eastAsia="Calibri" w:hAnsiTheme="majorHAnsi" w:cstheme="majorHAnsi"/>
+          <w:spacing w:val="2"/>
+          <w:kern w:val="144"/>
+        </w:rPr>
+        <w:t xml:space="preserve">elecionar, avaliar, contratar e efetuar o desligamento de seus funcionários, sem que seja permitida qualquer participação ou </w:t>
+      </w:r>
+      <w:r>
+        <w:rPr>
+          <w:rFonts w:asciiTheme="majorHAnsi" w:eastAsia="Calibri" w:hAnsiTheme="majorHAnsi" w:cstheme="majorHAnsi"/>
+          <w:spacing w:val="2"/>
+          <w:kern w:val="144"/>
+        </w:rPr>
+        <w:t>ingerência da CONTRATANTE.</w:t>
       </w:r>
     </w:p>
     <w:p>
@@ -2539,15 +3034,48 @@
           <w:spacing w:val="2"/>
           <w:kern w:val="144"/>
         </w:rPr>
-        <w:t xml:space="preserve">Os valores definidos na cláusula 2.1 acima deverão ser quitados nos termos dos respectivos boletos de pagamento, que </w:t>
-      </w:r>
-      <w:r>
-        <w:rPr>
-          <w:rFonts w:asciiTheme="majorHAnsi" w:eastAsia="Calibri" w:hAnsiTheme="majorHAnsi" w:cstheme="majorHAnsi"/>
-          <w:spacing w:val="2"/>
-          <w:kern w:val="144"/>
-        </w:rPr>
-        <w:t>serão entregues à CONTRATANTE com antecedência mínima de 5 (cinco) dias contados da data do respectivo vencimento. Caso não receba o boleto neste prazo, a CONTRATANTE deverá solicitar o boleto na secretaria escolar da CONTRATADA antes da data de vencimento acordada, sob pena de incorrer nas penalidades por atraso previstas neste contrato.</w:t>
+        <w:t xml:space="preserve">Caso o número mínimo de alunos matriculados para que haja a oferta de turma não seja atingido e não haja a abertura de turma, </w:t>
+      </w:r>
+      <w:r>
+        <w:rPr>
+          <w:rFonts w:asciiTheme="majorHAnsi" w:eastAsia="Calibri" w:hAnsiTheme="majorHAnsi" w:cstheme="majorHAnsi"/>
+          <w:spacing w:val="2"/>
+          <w:kern w:val="144"/>
+        </w:rPr>
+        <w:t>a CONTRATADA deverá efetuar a devolução dos valores eventualmente pagos pela CONTRATANTE, sem que,</w:t>
+      </w:r>
+      <w:r>
+        <w:rPr>
+          <w:rFonts w:asciiTheme="majorHAnsi" w:eastAsia="Calibri" w:hAnsiTheme="majorHAnsi" w:cstheme="majorHAnsi"/>
+          <w:spacing w:val="2"/>
+          <w:kern w:val="144"/>
+        </w:rPr>
+        <w:t xml:space="preserve"> entretanto, seja cabível nenhuma indenização.</w:t>
+      </w:r>
+    </w:p>
+    <w:p>
+      <w:pPr>
+        <w:numPr>
+          <w:ilvl w:val="0"/>
+          <w:numId w:val="1"/>
+        </w:numPr>
+        <w:spacing w:before="200" w:line="300" w:lineRule="auto"/>
+        <w:jc w:val="both"/>
+        <w:rPr>
+          <w:rFonts w:asciiTheme="majorHAnsi" w:eastAsia="Calibri" w:hAnsiTheme="majorHAnsi" w:cstheme="majorHAnsi"/>
+          <w:b/>
+          <w:spacing w:val="2"/>
+          <w:kern w:val="144"/>
+        </w:rPr>
+      </w:pPr>
+      <w:r>
+        <w:rPr>
+          <w:rFonts w:asciiTheme="majorHAnsi" w:eastAsia="Calibri" w:hAnsiTheme="majorHAnsi" w:cstheme="majorHAnsi"/>
+          <w:b/>
+          <w:spacing w:val="2"/>
+          <w:kern w:val="144"/>
+        </w:rPr>
+        <w:t>OBRIGAÇÕES E AUTORIZAÇÕES DA CONTRATANTE</w:t>
       </w:r>
     </w:p>
     <w:p>
@@ -2570,23 +3098,163 @@
           <w:spacing w:val="2"/>
           <w:kern w:val="144"/>
         </w:rPr>
-        <w:t>Para os fins e efeitos dos artigos 783 e 784, inciso III, da Lei 13.105, de 16 de março de 2015 (“Código de Processo Civil</w:t>
-      </w:r>
-      <w:r>
-        <w:rPr>
-          <w:rFonts w:asciiTheme="majorHAnsi" w:eastAsia="Calibri" w:hAnsiTheme="majorHAnsi" w:cstheme="majorHAnsi"/>
-          <w:spacing w:val="2"/>
-          <w:kern w:val="144"/>
-        </w:rPr>
-        <w:t>”), a CONTRATANTE reconhece</w:t>
-      </w:r>
-      <w:r>
-        <w:rPr>
-          <w:rFonts w:asciiTheme="majorHAnsi" w:eastAsia="Calibri" w:hAnsiTheme="majorHAnsi" w:cstheme="majorHAnsi"/>
-          <w:spacing w:val="2"/>
-          <w:kern w:val="144"/>
-        </w:rPr>
-        <w:t xml:space="preserve"> e concorda que os valores mencionados na cláusula 2.1 acima são líquidos e certos, bem como que a Remuneração foi estabelecida de acordo com a legislação aplicável vigente e abrange apenas o período letivo ora contratado.</w:t>
+        <w:t xml:space="preserve">A </w:t>
+      </w:r>
+      <w:r>
+        <w:rPr>
+          <w:rFonts w:asciiTheme="majorHAnsi" w:eastAsia="Calibri" w:hAnsiTheme="majorHAnsi" w:cstheme="majorHAnsi"/>
+          <w:bCs/>
+          <w:spacing w:val="2"/>
+          <w:kern w:val="144"/>
+        </w:rPr>
+        <w:t xml:space="preserve">CONTRATANTE </w:t>
+      </w:r>
+      <w:r>
+        <w:rPr>
+          <w:rFonts w:asciiTheme="majorHAnsi" w:eastAsia="Calibri" w:hAnsiTheme="majorHAnsi" w:cstheme="majorHAnsi"/>
+          <w:spacing w:val="2"/>
+          <w:kern w:val="144"/>
+        </w:rPr>
+        <w:t>é responsável pelas seguintes obrigações:</w:t>
+      </w:r>
+    </w:p>
+    <w:p>
+      <w:pPr>
+        <w:numPr>
+          <w:ilvl w:val="2"/>
+          <w:numId w:val="1"/>
+        </w:numPr>
+        <w:spacing w:before="200" w:line="300" w:lineRule="auto"/>
+        <w:jc w:val="both"/>
+        <w:rPr>
+          <w:rFonts w:asciiTheme="majorHAnsi" w:eastAsia="Calibri" w:hAnsiTheme="majorHAnsi" w:cstheme="majorHAnsi"/>
+          <w:spacing w:val="2"/>
+          <w:kern w:val="144"/>
+        </w:rPr>
+      </w:pPr>
+      <w:r>
+        <w:rPr>
+          <w:rFonts w:asciiTheme="majorHAnsi" w:eastAsia="Calibri" w:hAnsiTheme="majorHAnsi" w:cstheme="majorHAnsi"/>
+          <w:spacing w:val="2"/>
+          <w:kern w:val="144"/>
+        </w:rPr>
+        <w:t>Cumprir e fazer com que o(a) aluno(a) cumpra o Regimento Escolar;</w:t>
+      </w:r>
+    </w:p>
+    <w:p>
+      <w:pPr>
+        <w:numPr>
+          <w:ilvl w:val="2"/>
+          <w:numId w:val="1"/>
+        </w:numPr>
+        <w:spacing w:before="200" w:line="300" w:lineRule="auto"/>
+        <w:jc w:val="both"/>
+        <w:rPr>
+          <w:rFonts w:asciiTheme="majorHAnsi" w:eastAsia="Calibri" w:hAnsiTheme="majorHAnsi" w:cstheme="majorHAnsi"/>
+          <w:spacing w:val="2"/>
+          <w:kern w:val="144"/>
+        </w:rPr>
+      </w:pPr>
+      <w:r>
+        <w:rPr>
+          <w:rFonts w:asciiTheme="majorHAnsi" w:eastAsia="Calibri" w:hAnsiTheme="majorHAnsi" w:cstheme="majorHAnsi"/>
+          <w:spacing w:val="2"/>
+          <w:kern w:val="144"/>
+        </w:rPr>
+        <w:t>Seguir e fazer com que o(a) aluno(a) use o uniforme escolar;</w:t>
+      </w:r>
+    </w:p>
+    <w:p>
+      <w:pPr>
+        <w:numPr>
+          <w:ilvl w:val="2"/>
+          <w:numId w:val="1"/>
+        </w:numPr>
+        <w:spacing w:before="200" w:line="300" w:lineRule="auto"/>
+        <w:jc w:val="both"/>
+        <w:rPr>
+          <w:rFonts w:asciiTheme="majorHAnsi" w:eastAsia="Calibri" w:hAnsiTheme="majorHAnsi" w:cstheme="majorHAnsi"/>
+          <w:spacing w:val="2"/>
+          <w:kern w:val="144"/>
+        </w:rPr>
+      </w:pPr>
+      <w:r>
+        <w:rPr>
+          <w:rFonts w:asciiTheme="majorHAnsi" w:eastAsia="Calibri" w:hAnsiTheme="majorHAnsi" w:cstheme="majorHAnsi"/>
+          <w:spacing w:val="2"/>
+          <w:kern w:val="144"/>
+        </w:rPr>
+        <w:t>Informar, por escrito, medicamentos tomados pelo(a) aluno(a) e tratamentos realizados pelo(a) aluno(a);</w:t>
+      </w:r>
+    </w:p>
+    <w:p>
+      <w:pPr>
+        <w:numPr>
+          <w:ilvl w:val="2"/>
+          <w:numId w:val="1"/>
+        </w:numPr>
+        <w:spacing w:before="200" w:line="300" w:lineRule="auto"/>
+        <w:jc w:val="both"/>
+        <w:rPr>
+          <w:rFonts w:asciiTheme="majorHAnsi" w:eastAsia="Calibri" w:hAnsiTheme="majorHAnsi" w:cstheme="majorHAnsi"/>
+          <w:spacing w:val="2"/>
+          <w:kern w:val="144"/>
+        </w:rPr>
+      </w:pPr>
+      <w:r>
+        <w:rPr>
+          <w:rFonts w:asciiTheme="majorHAnsi" w:eastAsia="Calibri" w:hAnsiTheme="majorHAnsi" w:cstheme="majorHAnsi"/>
+          <w:spacing w:val="2"/>
+          <w:kern w:val="144"/>
+        </w:rPr>
+        <w:t>Manter a frequência regular do(a) aluno(a) às aulas;</w:t>
+      </w:r>
+    </w:p>
+    <w:p>
+      <w:pPr>
+        <w:numPr>
+          <w:ilvl w:val="2"/>
+          <w:numId w:val="1"/>
+        </w:numPr>
+        <w:spacing w:before="200" w:line="300" w:lineRule="auto"/>
+        <w:jc w:val="both"/>
+        <w:rPr>
+          <w:rFonts w:asciiTheme="majorHAnsi" w:eastAsia="Calibri" w:hAnsiTheme="majorHAnsi" w:cstheme="majorHAnsi"/>
+          <w:spacing w:val="2"/>
+          <w:kern w:val="144"/>
+        </w:rPr>
+      </w:pPr>
+      <w:r>
+        <w:rPr>
+          <w:rFonts w:asciiTheme="majorHAnsi" w:eastAsia="Calibri" w:hAnsiTheme="majorHAnsi" w:cstheme="majorHAnsi"/>
+          <w:spacing w:val="2"/>
+          <w:kern w:val="144"/>
+        </w:rPr>
+        <w:t>Informar qualquer decisão judicial referente ao regime de guarda do(a) aluno(a) no prazo de 15 (quinze) dias da referida decisão, definitiva, provisória ou não definitiva.</w:t>
+      </w:r>
+    </w:p>
+    <w:p>
+      <w:pPr>
+        <w:numPr>
+          <w:ilvl w:val="2"/>
+          <w:numId w:val="1"/>
+        </w:numPr>
+        <w:spacing w:before="200" w:line="300" w:lineRule="auto"/>
+        <w:jc w:val="both"/>
+        <w:rPr>
+          <w:rFonts w:asciiTheme="majorHAnsi" w:eastAsia="Calibri" w:hAnsiTheme="majorHAnsi" w:cstheme="majorHAnsi"/>
+          <w:spacing w:val="2"/>
+          <w:kern w:val="144"/>
+        </w:rPr>
+      </w:pPr>
+      <w:r>
+        <w:rPr>
+          <w:rFonts w:asciiTheme="majorHAnsi" w:eastAsia="Calibri" w:hAnsiTheme="majorHAnsi" w:cstheme="majorHAnsi"/>
+          <w:spacing w:val="2"/>
+          <w:kern w:val="144"/>
+        </w:rPr>
+        <w:lastRenderedPageBreak/>
+        <w:t>Observar as regras e recomendações de alimentação previstas no Regimento Escolar.</w:t>
       </w:r>
     </w:p>
     <w:p>
@@ -2618,32 +3286,40 @@
           <w:spacing w:val="2"/>
           <w:kern w:val="144"/>
         </w:rPr>
-        <w:t>CONTRATANTE declara</w:t>
-      </w:r>
-      <w:r>
-        <w:rPr>
-          <w:rFonts w:asciiTheme="majorHAnsi" w:eastAsia="Calibri" w:hAnsiTheme="majorHAnsi" w:cstheme="majorHAnsi"/>
-          <w:spacing w:val="2"/>
-          <w:kern w:val="144"/>
-        </w:rPr>
-        <w:t xml:space="preserve"> ter conhecimento que o não comparecimento do(a) aluno(a) aos atos escolares ora contratados não exime o pagamento da anuidade, tendo em vista a disponibilidade do serviço pela </w:t>
-      </w:r>
-      <w:r>
-        <w:rPr>
-          <w:rFonts w:asciiTheme="majorHAnsi" w:eastAsia="Calibri" w:hAnsiTheme="majorHAnsi" w:cstheme="majorHAnsi"/>
-          <w:bCs/>
-          <w:spacing w:val="2"/>
-          <w:kern w:val="144"/>
-        </w:rPr>
-        <w:t>CONTRATADA.</w:t>
-      </w:r>
-      <w:r>
-        <w:rPr>
-          <w:rFonts w:asciiTheme="majorHAnsi" w:eastAsia="Calibri" w:hAnsiTheme="majorHAnsi" w:cstheme="majorHAnsi"/>
-          <w:spacing w:val="2"/>
-          <w:kern w:val="144"/>
-        </w:rPr>
-        <w:t xml:space="preserve"> </w:t>
+        <w:t>CONTRATANTE, na qualidade de responsável legal do(a) aluno(a), neste ato, concede, expressamente, autorização à CONTRATADA para</w:t>
+      </w:r>
+      <w:r>
+        <w:rPr>
+          <w:rFonts w:asciiTheme="majorHAnsi" w:eastAsia="Calibri" w:hAnsiTheme="majorHAnsi" w:cstheme="majorHAnsi"/>
+          <w:spacing w:val="2"/>
+          <w:kern w:val="144"/>
+        </w:rPr>
+        <w:t xml:space="preserve"> encaminhar o(a) aluno(a) ao serviço médico mais próximo em caso de acidente ou situação de emergência, sempre dando, quando possível, preferência ao estabelecimento indicado pela CONTRATANTE na ficha médica do(a) aluno(a).</w:t>
+      </w:r>
+    </w:p>
+    <w:p>
+      <w:pPr>
+        <w:numPr>
+          <w:ilvl w:val="0"/>
+          <w:numId w:val="1"/>
+        </w:numPr>
+        <w:spacing w:before="200" w:line="300" w:lineRule="auto"/>
+        <w:jc w:val="both"/>
+        <w:rPr>
+          <w:rFonts w:asciiTheme="majorHAnsi" w:eastAsia="Calibri" w:hAnsiTheme="majorHAnsi" w:cstheme="majorHAnsi"/>
+          <w:b/>
+          <w:spacing w:val="2"/>
+          <w:kern w:val="144"/>
+        </w:rPr>
+      </w:pPr>
+      <w:r>
+        <w:rPr>
+          <w:rFonts w:asciiTheme="majorHAnsi" w:eastAsia="Calibri" w:hAnsiTheme="majorHAnsi" w:cstheme="majorHAnsi"/>
+          <w:b/>
+          <w:spacing w:val="2"/>
+          <w:kern w:val="144"/>
+        </w:rPr>
+        <w:t>DIREITO DE USO DE IMAGEM DO(A) ALUNO(A)</w:t>
       </w:r>
     </w:p>
     <w:p>
@@ -2666,7 +3342,87 @@
           <w:spacing w:val="2"/>
           <w:kern w:val="144"/>
         </w:rPr>
-        <w:t>O atraso no pagamento de qualquer das parcelas das anuidades previstas na cláusula 2.1, importará na incidência de multa de 2% (dois por cento) sobre o valor total devido, acrescido de juros moratórios de 1% (um por cento) ao mês, corrigidos pela variação do Índice de Preço ao Consumidor - IPCA, divulgado pelo IBGE, ou por qualquer outro que venha a substituí-lo, na menor periodicidade permitida por lei, calculados pro rata die, desde o dia do vencimento até a data do efetivo pagamento.</w:t>
+        <w:t>A CONTRATANTE autoriza a CONTRATADA, a título gratuito, a utilizar a imagem, voz e outros dados do(a) aluno(a), inclusive trabalhos escolares para a exclusiva finalidade de uso em divulgações informativas das atividades desenvolvidas na escola, sejam elas destinadas ao público geral ou apenas para alunos da CONTRATADA, podendo, para tanto, reproduzi-las em redes sociais, sites, intranet, informes e outros meios de comunicação da CONTRATADA, bem como por outros meios de comunicação disponíveis, incluindo jornais, revistas, periódicos e outras mídias de comunicação, sempre com observância aos bons costumes, à moral e a ordem pública. A CONTRATANTE renuncia</w:t>
+      </w:r>
+      <w:r>
+        <w:rPr>
+          <w:rFonts w:asciiTheme="majorHAnsi" w:eastAsia="Calibri" w:hAnsiTheme="majorHAnsi" w:cstheme="majorHAnsi"/>
+          <w:spacing w:val="2"/>
+          <w:kern w:val="144"/>
+        </w:rPr>
+        <w:t>, representando o(a) aluno(a), em caráter irrevogável e irretratável, a qualquer direito pecuniário decorrente da utilização da sua imagem.</w:t>
+      </w:r>
+    </w:p>
+    <w:p>
+      <w:pPr>
+        <w:numPr>
+          <w:ilvl w:val="2"/>
+          <w:numId w:val="1"/>
+        </w:numPr>
+        <w:spacing w:before="200" w:line="300" w:lineRule="auto"/>
+        <w:jc w:val="both"/>
+        <w:rPr>
+          <w:rFonts w:asciiTheme="majorHAnsi" w:eastAsia="Calibri" w:hAnsiTheme="majorHAnsi" w:cstheme="majorHAnsi"/>
+          <w:spacing w:val="2"/>
+          <w:kern w:val="144"/>
+        </w:rPr>
+      </w:pPr>
+      <w:r>
+        <w:rPr>
+          <w:rFonts w:asciiTheme="majorHAnsi" w:eastAsia="Calibri" w:hAnsiTheme="majorHAnsi" w:cstheme="majorHAnsi"/>
+          <w:spacing w:val="2"/>
+          <w:kern w:val="144"/>
+        </w:rPr>
+        <w:t>Se</w:t>
+      </w:r>
+      <w:r>
+        <w:rPr>
+          <w:rFonts w:asciiTheme="majorHAnsi" w:eastAsia="Calibri" w:hAnsiTheme="majorHAnsi" w:cstheme="majorHAnsi"/>
+          <w:spacing w:val="2"/>
+          <w:kern w:val="144"/>
+        </w:rPr>
+        <w:t xml:space="preserve"> revogada a autorização, permanecerão válidos e autorizados eventuais usos da imagem e/ou dados veiculados anteriormente ao pedido de revogação/cancelamento, inclusive materiais de divulgação dos </w:t>
+      </w:r>
+      <w:r>
+        <w:rPr>
+          <w:rFonts w:asciiTheme="majorHAnsi" w:eastAsia="Calibri" w:hAnsiTheme="majorHAnsi" w:cstheme="majorHAnsi"/>
+          <w:spacing w:val="2"/>
+          <w:kern w:val="144"/>
+        </w:rPr>
+        <w:t>serviços da CONTRATADA produzidos</w:t>
+      </w:r>
+      <w:r>
+        <w:rPr>
+          <w:rFonts w:asciiTheme="majorHAnsi" w:eastAsia="Calibri" w:hAnsiTheme="majorHAnsi" w:cstheme="majorHAnsi"/>
+          <w:spacing w:val="2"/>
+          <w:kern w:val="144"/>
+        </w:rPr>
+        <w:t xml:space="preserve"> antes da revogação da autorização, desde que estejam de acordo com a finalidade descrita no caput desta cláusula.</w:t>
+      </w:r>
+    </w:p>
+    <w:p>
+      <w:pPr>
+        <w:numPr>
+          <w:ilvl w:val="0"/>
+          <w:numId w:val="1"/>
+        </w:numPr>
+        <w:spacing w:before="200" w:line="300" w:lineRule="auto"/>
+        <w:jc w:val="both"/>
+        <w:rPr>
+          <w:rFonts w:asciiTheme="majorHAnsi" w:eastAsia="Calibri" w:hAnsiTheme="majorHAnsi" w:cstheme="majorHAnsi"/>
+          <w:b/>
+          <w:spacing w:val="2"/>
+          <w:kern w:val="144"/>
+        </w:rPr>
+      </w:pPr>
+      <w:r>
+        <w:rPr>
+          <w:rFonts w:asciiTheme="majorHAnsi" w:eastAsia="Calibri" w:hAnsiTheme="majorHAnsi" w:cstheme="majorHAnsi"/>
+          <w:b/>
+          <w:spacing w:val="2"/>
+          <w:kern w:val="144"/>
+        </w:rPr>
+        <w:t>LIMITAÇÃO DE RESPONSABILIDADE</w:t>
       </w:r>
     </w:p>
     <w:p>
@@ -2689,16 +3445,7 @@
           <w:spacing w:val="2"/>
           <w:kern w:val="144"/>
         </w:rPr>
-        <w:t xml:space="preserve">Caso qualquer parcela da Remuneração não seja paga nos termos, prazos e condições previstos neste Contrato, a </w:t>
-      </w:r>
-      <w:r>
-        <w:rPr>
-          <w:rFonts w:asciiTheme="majorHAnsi" w:eastAsia="Calibri" w:hAnsiTheme="majorHAnsi" w:cstheme="majorHAnsi"/>
-          <w:bCs/>
-          <w:spacing w:val="2"/>
-          <w:kern w:val="144"/>
-        </w:rPr>
-        <w:t>CONTRATANTE será automaticamente constituída em mora, nos termos do artigo 397 do Código Civil. O recebimento pela CONTRATADA de parcela(s) em atraso não importará em alteração ou novação contratual, no entanto, consistirá em mero favor e tolerância da CONTRATADA.</w:t>
+        <w:t>A CONTRATADA não será responsável pela guarda de qualquer objeto ou quantia em dinheiro levados pelo(a) aluno(a) em seu estabelecimento. A CONTRATADA tampouco será responsável por indenizar a CONTRATANTE ou o(a) aluno(a) por qualquer extravio, furto, avaria ou danos causados a quaisquer objetos ou qualquer valor em dinheiro levados ao seu estabelecimento.</w:t>
       </w:r>
     </w:p>
     <w:p>
@@ -2721,42 +3468,15 @@
           <w:spacing w:val="2"/>
           <w:kern w:val="144"/>
         </w:rPr>
-        <w:t xml:space="preserve">A </w:t>
-      </w:r>
-      <w:r>
-        <w:rPr>
-          <w:rFonts w:asciiTheme="majorHAnsi" w:eastAsia="Calibri" w:hAnsiTheme="majorHAnsi" w:cstheme="majorHAnsi"/>
-          <w:bCs/>
-          <w:spacing w:val="2"/>
-          <w:kern w:val="144"/>
-        </w:rPr>
-        <w:t>CONTRATANTE reconhece</w:t>
-      </w:r>
-      <w:r>
-        <w:rPr>
-          <w:rFonts w:asciiTheme="majorHAnsi" w:eastAsia="Calibri" w:hAnsiTheme="majorHAnsi" w:cstheme="majorHAnsi"/>
-          <w:spacing w:val="2"/>
-          <w:kern w:val="144"/>
-        </w:rPr>
-        <w:t xml:space="preserve"> ter ciência de que o inadimplemento, total ou parcial, das parcelas da Remuneração ou de qualquer outra obrigação de pagamento decorrente deste Contrato que perdure </w:t>
-      </w:r>
-      <w:r>
-        <w:rPr>
-          <w:rFonts w:asciiTheme="majorHAnsi" w:eastAsia="Calibri" w:hAnsiTheme="majorHAnsi" w:cstheme="majorHAnsi"/>
-          <w:spacing w:val="2"/>
-          <w:kern w:val="144"/>
-        </w:rPr>
-        <w:lastRenderedPageBreak/>
-        <w:t xml:space="preserve">por período igual ou superior a 30 (trinta) dias e após o envio de notificação escrita ao responsável financeiro, poderá (i) ser comunicado ao cadastro de consumidor legalmente existente para fins de registro nos termos do artigo 43 do Código de Defesa do Consumidor, incluindo, mas não se limitando ao, SPC Brasil, SERASA ou protesto em cartório; e/ou (ii) encaminhado para cobrança judicial, a exclusivo critério da </w:t>
-      </w:r>
-      <w:r>
-        <w:rPr>
-          <w:rFonts w:asciiTheme="majorHAnsi" w:eastAsia="Calibri" w:hAnsiTheme="majorHAnsi" w:cstheme="majorHAnsi"/>
-          <w:bCs/>
-          <w:spacing w:val="2"/>
-          <w:kern w:val="144"/>
-        </w:rPr>
-        <w:t>CONTRATADA.</w:t>
+        <w:t>O CONTRATANTE declara conhecer os regimento interno, os protocolos de higiênica, de saúde e de segurança da CONTRATADA, comprometendo-se a segui-los e a orientar o aluno que o faça, em caráter integral, devendo avisar a CONTRATADA sobre comorbidades ou problemas de saúde que possam implicar em aumento de qualquer risco decorrente da presença física do aluno e/ou do CONTRATANTE nas dependências da CONTRATADA. Ciente dos riscos inerentes à pandemia vivenciada por nossa sociedade, a CONTRATANTE isenta a CONTRATANTE de indenizações de qualquer natureza referentes aos riscos relacionados.</w:t>
+      </w:r>
+      <w:r>
+        <w:rPr>
+          <w:rFonts w:asciiTheme="majorHAnsi" w:eastAsia="Calibri" w:hAnsiTheme="majorHAnsi" w:cstheme="majorHAnsi"/>
+          <w:spacing w:val="2"/>
+          <w:kern w:val="144"/>
+        </w:rPr>
+        <w:t xml:space="preserve"> </w:t>
       </w:r>
     </w:p>
     <w:p>
@@ -2781,7 +3501,7 @@
           <w:spacing w:val="2"/>
           <w:kern w:val="144"/>
         </w:rPr>
-        <w:t>OBRIGAÇÕES DA CONTRATADA</w:t>
+        <w:t>RESCISÃO DO CONTRATO</w:t>
       </w:r>
     </w:p>
     <w:p>
@@ -2804,24 +3524,7 @@
           <w:spacing w:val="2"/>
           <w:kern w:val="144"/>
         </w:rPr>
-        <w:t>A</w:t>
-      </w:r>
-      <w:r>
-        <w:rPr>
-          <w:rFonts w:asciiTheme="majorHAnsi" w:eastAsia="Calibri" w:hAnsiTheme="majorHAnsi" w:cstheme="majorHAnsi"/>
-          <w:bCs/>
-          <w:spacing w:val="2"/>
-          <w:kern w:val="144"/>
-        </w:rPr>
-        <w:t xml:space="preserve"> CONTRATADA</w:t>
-      </w:r>
-      <w:r>
-        <w:rPr>
-          <w:rFonts w:asciiTheme="majorHAnsi" w:eastAsia="Calibri" w:hAnsiTheme="majorHAnsi" w:cstheme="majorHAnsi"/>
-          <w:spacing w:val="2"/>
-          <w:kern w:val="144"/>
-        </w:rPr>
-        <w:t xml:space="preserve"> é responsável pelas seguintes obrigações:</w:t>
+        <w:t>O presente contrato poderá ser rescindido nas seguintes hipóteses:</w:t>
       </w:r>
     </w:p>
     <w:p>
@@ -2844,7 +3547,182 @@
           <w:spacing w:val="2"/>
           <w:kern w:val="144"/>
         </w:rPr>
-        <w:t>Prestar ao(à) aluno(a) serviços educacionais, durante o ano letivo referente a este Contrato, conforme seu plano pedagógico-educacional;</w:t>
+        <w:lastRenderedPageBreak/>
+        <w:t xml:space="preserve">Pela </w:t>
+      </w:r>
+      <w:r>
+        <w:rPr>
+          <w:rFonts w:asciiTheme="majorHAnsi" w:eastAsia="Calibri" w:hAnsiTheme="majorHAnsi" w:cstheme="majorHAnsi"/>
+          <w:bCs/>
+          <w:spacing w:val="2"/>
+          <w:kern w:val="144"/>
+        </w:rPr>
+        <w:t>CONTRATANTE a qualquer tempo, mediante requerimento escrito a ser protocolado na Secretaria da CONTRATADA, hipótese</w:t>
+      </w:r>
+      <w:r>
+        <w:rPr>
+          <w:rFonts w:asciiTheme="majorHAnsi" w:eastAsia="Calibri" w:hAnsiTheme="majorHAnsi" w:cstheme="majorHAnsi"/>
+          <w:spacing w:val="2"/>
+          <w:kern w:val="144"/>
+        </w:rPr>
+        <w:t xml:space="preserve"> em que incorrerá nas seguintes penalidades:</w:t>
+      </w:r>
+    </w:p>
+    <w:p>
+      <w:pPr>
+        <w:spacing w:before="200" w:line="300" w:lineRule="auto"/>
+        <w:jc w:val="both"/>
+        <w:rPr>
+          <w:rFonts w:asciiTheme="majorHAnsi" w:eastAsia="Calibri" w:hAnsiTheme="majorHAnsi" w:cstheme="majorHAnsi"/>
+          <w:spacing w:val="2"/>
+          <w:kern w:val="144"/>
+          <w:lang w:val="en-US"/>
+        </w:rPr>
+      </w:pPr>
+      <w:r>
+        <w:rPr>
+          <w:rFonts w:asciiTheme="majorHAnsi" w:eastAsia="Calibri" w:hAnsiTheme="majorHAnsi" w:cstheme="majorHAnsi"/>
+          <w:spacing w:val="2"/>
+          <w:kern w:val="144"/>
+          <w:lang w:val="en-US"/>
+        </w:rPr>
+        <w:t>{%p if method_payment == “parcelado” %}</w:t>
+      </w:r>
+    </w:p>
+    <w:p>
+      <w:pPr>
+        <w:numPr>
+          <w:ilvl w:val="4"/>
+          <w:numId w:val="1"/>
+        </w:numPr>
+        <w:spacing w:before="200" w:line="300" w:lineRule="auto"/>
+        <w:jc w:val="both"/>
+        <w:rPr>
+          <w:rFonts w:asciiTheme="majorHAnsi" w:eastAsia="Calibri" w:hAnsiTheme="majorHAnsi" w:cstheme="majorHAnsi"/>
+          <w:spacing w:val="2"/>
+          <w:kern w:val="144"/>
+        </w:rPr>
+      </w:pPr>
+      <w:r>
+        <w:rPr>
+          <w:rFonts w:asciiTheme="majorHAnsi" w:eastAsia="Calibri" w:hAnsiTheme="majorHAnsi" w:cstheme="majorHAnsi"/>
+          <w:spacing w:val="2"/>
+          <w:kern w:val="144"/>
+        </w:rPr>
+        <w:t>Se realizada até o início do ano letivo, conforme calendário escolar, pagará multa equivalente a 50% (cinquenta por cento) do valor da primeira parcela, referida no tópico III.{% if has_input_value %}5{% else %}4{% endif %} do quadro resumo.</w:t>
+      </w:r>
+    </w:p>
+    <w:p>
+      <w:pPr>
+        <w:spacing w:before="200" w:line="300" w:lineRule="auto"/>
+        <w:jc w:val="both"/>
+        <w:rPr>
+          <w:rFonts w:asciiTheme="majorHAnsi" w:eastAsia="Calibri" w:hAnsiTheme="majorHAnsi" w:cstheme="majorHAnsi"/>
+          <w:spacing w:val="2"/>
+          <w:kern w:val="144"/>
+        </w:rPr>
+      </w:pPr>
+      <w:r>
+        <w:rPr>
+          <w:rFonts w:asciiTheme="majorHAnsi" w:eastAsia="Calibri" w:hAnsiTheme="majorHAnsi" w:cstheme="majorHAnsi"/>
+          <w:spacing w:val="2"/>
+          <w:kern w:val="144"/>
+        </w:rPr>
+        <w:t>{%p endif %}</w:t>
+      </w:r>
+    </w:p>
+    <w:p>
+      <w:pPr>
+        <w:numPr>
+          <w:ilvl w:val="4"/>
+          <w:numId w:val="1"/>
+        </w:numPr>
+        <w:spacing w:before="200" w:line="300" w:lineRule="auto"/>
+        <w:jc w:val="both"/>
+        <w:rPr>
+          <w:rFonts w:asciiTheme="majorHAnsi" w:eastAsia="Calibri" w:hAnsiTheme="majorHAnsi" w:cstheme="majorHAnsi"/>
+          <w:spacing w:val="2"/>
+          <w:kern w:val="144"/>
+        </w:rPr>
+      </w:pPr>
+      <w:r>
+        <w:rPr>
+          <w:rFonts w:asciiTheme="majorHAnsi" w:eastAsia="Calibri" w:hAnsiTheme="majorHAnsi" w:cstheme="majorHAnsi"/>
+          <w:spacing w:val="2"/>
+          <w:kern w:val="144"/>
+        </w:rPr>
+        <w:t xml:space="preserve">Se realizada após o início do ano letivo, pagará multa equivalente a 10% (dez por cento) </w:t>
+      </w:r>
+      <w:r>
+        <w:rPr>
+          <w:rFonts w:asciiTheme="majorHAnsi" w:eastAsia="Calibri" w:hAnsiTheme="majorHAnsi" w:cstheme="majorHAnsi"/>
+          <w:spacing w:val="2"/>
+          <w:kern w:val="144"/>
+        </w:rPr>
+        <w:t>do valor residual da anuidade escolar, considerando-se integralmente devido o mês no qual ocorrer o protocolo do pedido de desistência ou transferência do aluno(a).</w:t>
+      </w:r>
+    </w:p>
+    <w:p>
+      <w:pPr>
+        <w:spacing w:before="200" w:line="300" w:lineRule="auto"/>
+        <w:jc w:val="both"/>
+        <w:rPr>
+          <w:rFonts w:asciiTheme="majorHAnsi" w:eastAsia="Calibri" w:hAnsiTheme="majorHAnsi" w:cstheme="majorHAnsi"/>
+          <w:spacing w:val="2"/>
+          <w:kern w:val="144"/>
+          <w:lang w:val="en-US"/>
+        </w:rPr>
+      </w:pPr>
+      <w:r>
+        <w:rPr>
+          <w:rFonts w:asciiTheme="majorHAnsi" w:eastAsia="Calibri" w:hAnsiTheme="majorHAnsi" w:cstheme="majorHAnsi"/>
+          <w:spacing w:val="2"/>
+          <w:kern w:val="144"/>
+          <w:lang w:val="en-US"/>
+        </w:rPr>
+        <w:t>{%p if method_payment == “parcelado” %}</w:t>
+      </w:r>
+    </w:p>
+    <w:p>
+      <w:pPr>
+        <w:numPr>
+          <w:ilvl w:val="4"/>
+          <w:numId w:val="1"/>
+        </w:numPr>
+        <w:spacing w:before="200" w:line="300" w:lineRule="auto"/>
+        <w:jc w:val="both"/>
+        <w:rPr>
+          <w:rFonts w:asciiTheme="majorHAnsi" w:eastAsia="Calibri" w:hAnsiTheme="majorHAnsi" w:cstheme="majorHAnsi"/>
+          <w:spacing w:val="2"/>
+          <w:kern w:val="144"/>
+        </w:rPr>
+      </w:pPr>
+      <w:r>
+        <w:rPr>
+          <w:rFonts w:asciiTheme="majorHAnsi" w:eastAsia="Calibri" w:hAnsiTheme="majorHAnsi" w:cstheme="majorHAnsi"/>
+          <w:spacing w:val="2"/>
+          <w:kern w:val="144"/>
+        </w:rPr>
+        <w:t>Se realizada após 30/10/{{ school_year }}, multa equivalente a 100% (cem por cento) do valor residual do contrato.</w:t>
+      </w:r>
+    </w:p>
+    <w:p>
+      <w:pPr>
+        <w:spacing w:before="200" w:line="300" w:lineRule="auto"/>
+        <w:jc w:val="both"/>
+        <w:rPr>
+          <w:rFonts w:asciiTheme="majorHAnsi" w:eastAsia="Calibri" w:hAnsiTheme="majorHAnsi" w:cstheme="majorHAnsi"/>
+          <w:spacing w:val="2"/>
+          <w:kern w:val="144"/>
+        </w:rPr>
+      </w:pPr>
+      <w:r>
+        <w:rPr>
+          <w:rFonts w:asciiTheme="majorHAnsi" w:eastAsia="Calibri" w:hAnsiTheme="majorHAnsi" w:cstheme="majorHAnsi"/>
+          <w:spacing w:val="2"/>
+          <w:kern w:val="144"/>
+        </w:rPr>
+        <w:t>{%p endif %}</w:t>
       </w:r>
     </w:p>
     <w:p>
@@ -2867,7 +3745,246 @@
           <w:spacing w:val="2"/>
           <w:kern w:val="144"/>
         </w:rPr>
-        <w:t>Planejar e executar, de forma única e exclusiva, sem qualquer ingerência da CONTRATANTE, os seus programas de ensino, incluindo, mas não se limitando a: determinação de datas para realização de provas, testes ou exames, critérios de avaliação, carga horária, designação de professores, orientação didática, pedagógica e educacional, entre outras funções e atribuições inerentes às atividades docentes;</w:t>
+        <w:t>Pela CONTRATADA, independentemente de qualquer interpelação ou notificação judicial ou extrajudicial, com justa causa, no caso de prática pela CONTRATANTE e/ou pelo (a) aluno(a) de qualquer ato que viole as leis aplicáveis ou o Regimento Escolar.</w:t>
+      </w:r>
+    </w:p>
+    <w:p>
+      <w:pPr>
+        <w:numPr>
+          <w:ilvl w:val="1"/>
+          <w:numId w:val="1"/>
+        </w:numPr>
+        <w:spacing w:before="200" w:line="300" w:lineRule="auto"/>
+        <w:jc w:val="both"/>
+        <w:rPr>
+          <w:rFonts w:asciiTheme="majorHAnsi" w:eastAsia="Calibri" w:hAnsiTheme="majorHAnsi" w:cstheme="majorHAnsi"/>
+          <w:spacing w:val="2"/>
+          <w:kern w:val="144"/>
+        </w:rPr>
+      </w:pPr>
+      <w:r>
+        <w:rPr>
+          <w:rFonts w:asciiTheme="majorHAnsi" w:eastAsia="Calibri" w:hAnsiTheme="majorHAnsi" w:cstheme="majorHAnsi"/>
+          <w:spacing w:val="2"/>
+          <w:kern w:val="144"/>
+        </w:rPr>
+        <w:t xml:space="preserve">A rescisão do presente Contrato, </w:t>
+      </w:r>
+      <w:r>
+        <w:rPr>
+          <w:rFonts w:asciiTheme="majorHAnsi" w:eastAsia="Calibri" w:hAnsiTheme="majorHAnsi" w:cstheme="majorHAnsi"/>
+          <w:spacing w:val="2"/>
+          <w:kern w:val="144"/>
+        </w:rPr>
+        <w:t>operada pela CONTRATANTE ou pela CONTRATADA, não exime a CONTRATANTE de sua responsabilidade pela obrigação de pagamento</w:t>
+      </w:r>
+      <w:r>
+        <w:rPr>
+          <w:rFonts w:asciiTheme="majorHAnsi" w:eastAsia="Calibri" w:hAnsiTheme="majorHAnsi" w:cstheme="majorHAnsi"/>
+          <w:spacing w:val="2"/>
+          <w:kern w:val="144"/>
+        </w:rPr>
+        <w:t xml:space="preserve"> integral das mensalidades vencidas, incluindo a parcela integral do mês do efetivo desligamento do(a) aluno(a). </w:t>
+      </w:r>
+    </w:p>
+    <w:p>
+      <w:pPr>
+        <w:numPr>
+          <w:ilvl w:val="0"/>
+          <w:numId w:val="1"/>
+        </w:numPr>
+        <w:spacing w:before="200" w:line="300" w:lineRule="auto"/>
+        <w:jc w:val="both"/>
+        <w:rPr>
+          <w:rFonts w:asciiTheme="majorHAnsi" w:eastAsia="Calibri" w:hAnsiTheme="majorHAnsi" w:cstheme="majorHAnsi"/>
+          <w:b/>
+          <w:spacing w:val="2"/>
+          <w:kern w:val="144"/>
+        </w:rPr>
+      </w:pPr>
+      <w:r>
+        <w:rPr>
+          <w:rFonts w:asciiTheme="majorHAnsi" w:eastAsia="Calibri" w:hAnsiTheme="majorHAnsi" w:cstheme="majorHAnsi"/>
+          <w:b/>
+          <w:spacing w:val="2"/>
+          <w:kern w:val="144"/>
+        </w:rPr>
+        <w:t>NOTIFICAÇÕES, INTIMAÇÕES E DEVER DE ATUALIZAÇÃO DE DADOS CADASTRAIS</w:t>
+      </w:r>
+    </w:p>
+    <w:p>
+      <w:pPr>
+        <w:numPr>
+          <w:ilvl w:val="1"/>
+          <w:numId w:val="1"/>
+        </w:numPr>
+        <w:spacing w:before="200" w:line="300" w:lineRule="auto"/>
+        <w:jc w:val="both"/>
+        <w:rPr>
+          <w:rFonts w:asciiTheme="majorHAnsi" w:eastAsia="Calibri" w:hAnsiTheme="majorHAnsi" w:cstheme="majorHAnsi"/>
+          <w:spacing w:val="2"/>
+          <w:kern w:val="144"/>
+        </w:rPr>
+      </w:pPr>
+      <w:r>
+        <w:rPr>
+          <w:rFonts w:asciiTheme="majorHAnsi" w:eastAsia="Calibri" w:hAnsiTheme="majorHAnsi" w:cstheme="majorHAnsi"/>
+          <w:spacing w:val="2"/>
+          <w:kern w:val="144"/>
+        </w:rPr>
+        <w:t>A CONTRATANTE deverá atualizar e manter atualizados seus dados cadastrais, inclusive endereços de e-mail, por meio de formulário físico disponível na Secretaria Geral da CONTRATADA ou através do portal do aluno</w:t>
+      </w:r>
+      <w:r>
+        <w:rPr>
+          <w:rFonts w:asciiTheme="majorHAnsi" w:eastAsia="Calibri" w:hAnsiTheme="majorHAnsi" w:cstheme="majorHAnsi"/>
+          <w:spacing w:val="2"/>
+          <w:kern w:val="144"/>
+        </w:rPr>
+        <w:t xml:space="preserve">. </w:t>
+      </w:r>
+    </w:p>
+    <w:p>
+      <w:pPr>
+        <w:numPr>
+          <w:ilvl w:val="1"/>
+          <w:numId w:val="1"/>
+        </w:numPr>
+        <w:spacing w:before="200" w:line="300" w:lineRule="auto"/>
+        <w:jc w:val="both"/>
+        <w:rPr>
+          <w:rFonts w:asciiTheme="majorHAnsi" w:eastAsia="Calibri" w:hAnsiTheme="majorHAnsi" w:cstheme="majorHAnsi"/>
+          <w:spacing w:val="2"/>
+          <w:kern w:val="144"/>
+        </w:rPr>
+      </w:pPr>
+      <w:r>
+        <w:rPr>
+          <w:rFonts w:asciiTheme="majorHAnsi" w:eastAsia="Calibri" w:hAnsiTheme="majorHAnsi" w:cstheme="majorHAnsi"/>
+          <w:spacing w:val="2"/>
+          <w:kern w:val="144"/>
+        </w:rPr>
+        <w:t>A</w:t>
+      </w:r>
+      <w:r>
+        <w:rPr>
+          <w:rFonts w:asciiTheme="majorHAnsi" w:eastAsia="Calibri" w:hAnsiTheme="majorHAnsi" w:cstheme="majorHAnsi"/>
+          <w:spacing w:val="2"/>
+          <w:kern w:val="144"/>
+        </w:rPr>
+        <w:t xml:space="preserve"> CONTRATANTE reconhece como recebidas quaisquer comunicações e notificações, boletos, comunicados pedagógicos, comunicações judiciais ou extrajudiciais, inclusive citações e intimações processuais, relativas a este Contrato, que sejam comprovadamente entregues ou remetidas para o endereço físico ou e-mail d</w:t>
+      </w:r>
+      <w:r>
+        <w:rPr>
+          <w:rFonts w:asciiTheme="majorHAnsi" w:eastAsia="Calibri" w:hAnsiTheme="majorHAnsi" w:cstheme="majorHAnsi"/>
+          <w:spacing w:val="2"/>
+          <w:kern w:val="144"/>
+        </w:rPr>
+        <w:t>a</w:t>
+      </w:r>
+      <w:r>
+        <w:rPr>
+          <w:rFonts w:asciiTheme="majorHAnsi" w:eastAsia="Calibri" w:hAnsiTheme="majorHAnsi" w:cstheme="majorHAnsi"/>
+          <w:spacing w:val="2"/>
+          <w:kern w:val="144"/>
+        </w:rPr>
+        <w:t xml:space="preserve"> CONTRATANTE especificados no quadro constante da primeira página deste Contrato, mesmo que sejam recebidas por pessoa diversa. </w:t>
+      </w:r>
+      <w:r>
+        <w:rPr>
+          <w:rFonts w:asciiTheme="majorHAnsi" w:eastAsia="Calibri" w:hAnsiTheme="majorHAnsi" w:cstheme="majorHAnsi"/>
+          <w:spacing w:val="2"/>
+          <w:kern w:val="144"/>
+        </w:rPr>
+        <w:t xml:space="preserve"> </w:t>
+      </w:r>
+    </w:p>
+    <w:p>
+      <w:pPr>
+        <w:numPr>
+          <w:ilvl w:val="0"/>
+          <w:numId w:val="1"/>
+        </w:numPr>
+        <w:spacing w:before="200" w:line="300" w:lineRule="auto"/>
+        <w:jc w:val="both"/>
+        <w:rPr>
+          <w:rFonts w:asciiTheme="majorHAnsi" w:eastAsia="Calibri" w:hAnsiTheme="majorHAnsi" w:cstheme="majorHAnsi"/>
+          <w:b/>
+          <w:spacing w:val="2"/>
+          <w:kern w:val="144"/>
+        </w:rPr>
+      </w:pPr>
+      <w:r>
+        <w:rPr>
+          <w:rFonts w:asciiTheme="majorHAnsi" w:eastAsia="Calibri" w:hAnsiTheme="majorHAnsi" w:cstheme="majorHAnsi"/>
+          <w:b/>
+          <w:spacing w:val="2"/>
+          <w:kern w:val="144"/>
+        </w:rPr>
+        <w:t>DISPOSIÇÕES GERAIS</w:t>
+      </w:r>
+    </w:p>
+    <w:p>
+      <w:pPr>
+        <w:numPr>
+          <w:ilvl w:val="1"/>
+          <w:numId w:val="1"/>
+        </w:numPr>
+        <w:spacing w:before="200" w:line="300" w:lineRule="auto"/>
+        <w:jc w:val="both"/>
+        <w:rPr>
+          <w:rFonts w:asciiTheme="majorHAnsi" w:eastAsia="Calibri" w:hAnsiTheme="majorHAnsi" w:cstheme="majorHAnsi"/>
+          <w:spacing w:val="2"/>
+          <w:kern w:val="144"/>
+        </w:rPr>
+      </w:pPr>
+      <w:r>
+        <w:rPr>
+          <w:rFonts w:asciiTheme="majorHAnsi" w:eastAsia="Calibri" w:hAnsiTheme="majorHAnsi" w:cstheme="majorHAnsi"/>
+          <w:spacing w:val="2"/>
+          <w:kern w:val="144"/>
+        </w:rPr>
+        <w:lastRenderedPageBreak/>
+        <w:t>Autonomia pedagógica.</w:t>
+      </w:r>
+      <w:r>
+        <w:rPr>
+          <w:rFonts w:asciiTheme="majorHAnsi" w:eastAsia="Calibri" w:hAnsiTheme="majorHAnsi" w:cstheme="majorHAnsi"/>
+          <w:spacing w:val="2"/>
+          <w:kern w:val="144"/>
+        </w:rPr>
+        <w:t xml:space="preserve"> São de inteira responsabilidade </w:t>
+      </w:r>
+      <w:r>
+        <w:rPr>
+          <w:rFonts w:asciiTheme="majorHAnsi" w:eastAsia="Calibri" w:hAnsiTheme="majorHAnsi" w:cstheme="majorHAnsi"/>
+          <w:spacing w:val="2"/>
+          <w:kern w:val="144"/>
+        </w:rPr>
+        <w:t>da CONTRATADA o</w:t>
+      </w:r>
+      <w:r>
+        <w:rPr>
+          <w:rFonts w:asciiTheme="majorHAnsi" w:eastAsia="Calibri" w:hAnsiTheme="majorHAnsi" w:cstheme="majorHAnsi"/>
+          <w:spacing w:val="2"/>
+          <w:kern w:val="144"/>
+        </w:rPr>
+        <w:t xml:space="preserve"> planejamento e a prestação de </w:t>
+      </w:r>
+      <w:r>
+        <w:rPr>
+          <w:rFonts w:asciiTheme="majorHAnsi" w:eastAsia="Calibri" w:hAnsiTheme="majorHAnsi" w:cstheme="majorHAnsi"/>
+          <w:spacing w:val="2"/>
+          <w:kern w:val="144"/>
+        </w:rPr>
+        <w:t>S</w:t>
+      </w:r>
+      <w:r>
+        <w:rPr>
+          <w:rFonts w:asciiTheme="majorHAnsi" w:eastAsia="Calibri" w:hAnsiTheme="majorHAnsi" w:cstheme="majorHAnsi"/>
+          <w:spacing w:val="2"/>
+          <w:kern w:val="144"/>
+        </w:rPr>
+        <w:t>erviços, a fixação de carga horária, a designação de professores, a orientação didático-pedagógica e educacional, a composição das salas de aula, além de outras providências que as atividades docentes exigirem, de acordo com o Regimento Escolar.</w:t>
       </w:r>
     </w:p>
     <w:p>
@@ -2890,77 +4007,24 @@
           <w:spacing w:val="2"/>
           <w:kern w:val="144"/>
         </w:rPr>
-        <w:t>Assegurar que as aulas sejam ministradas nas salas de aula ou em locais por si indicados, de acordo com a natureza da matéria e a técnica pedagógica;</w:t>
-      </w:r>
-    </w:p>
-    <w:p>
-      <w:pPr>
-        <w:numPr>
-          <w:ilvl w:val="2"/>
-          <w:numId w:val="1"/>
-        </w:numPr>
-        <w:spacing w:before="200" w:line="300" w:lineRule="auto"/>
-        <w:jc w:val="both"/>
-        <w:rPr>
-          <w:rFonts w:asciiTheme="majorHAnsi" w:eastAsia="Calibri" w:hAnsiTheme="majorHAnsi" w:cstheme="majorHAnsi"/>
-          <w:spacing w:val="2"/>
-          <w:kern w:val="144"/>
-        </w:rPr>
-      </w:pPr>
-      <w:r>
-        <w:rPr>
-          <w:rFonts w:asciiTheme="majorHAnsi" w:eastAsia="Calibri" w:hAnsiTheme="majorHAnsi" w:cstheme="majorHAnsi"/>
-          <w:spacing w:val="2"/>
-          <w:kern w:val="144"/>
-        </w:rPr>
-        <w:t xml:space="preserve">Definir o ensalamento das turmas, o número mínimo de alunos para que a turma seja ofertada e o professor responsável por cada turma ou disciplina, de acordo com decisão tomada por sua equipe pedagógica, sem que seja permitida qualquer </w:t>
-      </w:r>
-      <w:r>
-        <w:rPr>
-          <w:rFonts w:asciiTheme="majorHAnsi" w:eastAsia="Calibri" w:hAnsiTheme="majorHAnsi" w:cstheme="majorHAnsi"/>
-          <w:spacing w:val="2"/>
-          <w:kern w:val="144"/>
-        </w:rPr>
-        <w:t>ingerência da CONTRATANTE;</w:t>
-      </w:r>
-    </w:p>
-    <w:p>
-      <w:pPr>
-        <w:numPr>
-          <w:ilvl w:val="2"/>
-          <w:numId w:val="1"/>
-        </w:numPr>
-        <w:spacing w:before="200" w:line="300" w:lineRule="auto"/>
-        <w:jc w:val="both"/>
-        <w:rPr>
-          <w:rFonts w:asciiTheme="majorHAnsi" w:eastAsia="Calibri" w:hAnsiTheme="majorHAnsi" w:cstheme="majorHAnsi"/>
-          <w:spacing w:val="2"/>
-          <w:kern w:val="144"/>
-        </w:rPr>
-      </w:pPr>
-      <w:r>
-        <w:rPr>
-          <w:rFonts w:asciiTheme="majorHAnsi" w:eastAsia="Calibri" w:hAnsiTheme="majorHAnsi" w:cstheme="majorHAnsi"/>
-          <w:spacing w:val="2"/>
-          <w:kern w:val="144"/>
-        </w:rPr>
-        <w:t>S</w:t>
-      </w:r>
-      <w:r>
-        <w:rPr>
-          <w:rFonts w:asciiTheme="majorHAnsi" w:eastAsia="Calibri" w:hAnsiTheme="majorHAnsi" w:cstheme="majorHAnsi"/>
-          <w:spacing w:val="2"/>
-          <w:kern w:val="144"/>
-        </w:rPr>
-        <w:t xml:space="preserve">elecionar, avaliar, contratar e efetuar o desligamento de seus funcionários, sem que seja permitida qualquer participação ou </w:t>
-      </w:r>
-      <w:r>
-        <w:rPr>
-          <w:rFonts w:asciiTheme="majorHAnsi" w:eastAsia="Calibri" w:hAnsiTheme="majorHAnsi" w:cstheme="majorHAnsi"/>
-          <w:spacing w:val="2"/>
-          <w:kern w:val="144"/>
-        </w:rPr>
-        <w:t>ingerência da CONTRATANTE.</w:t>
+        <w:t>Em observância à legislação aplicável, a autonomia pedagógica da escola e visando o melhor interesse dos alunos, as turmas serão organizadas de forma a proporcionar um ambiente democrático, solidário, inclusivo, diverso, digno e proveitoso, não dispondo a</w:t>
+      </w:r>
+      <w:r>
+        <w:rPr>
+          <w:rFonts w:asciiTheme="majorHAnsi" w:eastAsia="Calibri" w:hAnsiTheme="majorHAnsi" w:cstheme="majorHAnsi"/>
+          <w:bCs/>
+          <w:spacing w:val="2"/>
+          <w:kern w:val="144"/>
+        </w:rPr>
+        <w:t xml:space="preserve"> CONTRATADA</w:t>
+      </w:r>
+      <w:r>
+        <w:rPr>
+          <w:rFonts w:asciiTheme="majorHAnsi" w:eastAsia="Calibri" w:hAnsiTheme="majorHAnsi" w:cstheme="majorHAnsi"/>
+          <w:spacing w:val="2"/>
+          <w:kern w:val="144"/>
+        </w:rPr>
+        <w:t xml:space="preserve"> de classes especiais de qualquer natureza.</w:t>
       </w:r>
     </w:p>
     <w:p>
@@ -2983,23 +4047,354 @@
           <w:spacing w:val="2"/>
           <w:kern w:val="144"/>
         </w:rPr>
-        <w:t xml:space="preserve">Caso o número mínimo de alunos matriculados para que haja a oferta de turma não seja atingido e não haja a abertura de turma, </w:t>
-      </w:r>
-      <w:r>
-        <w:rPr>
-          <w:rFonts w:asciiTheme="majorHAnsi" w:eastAsia="Calibri" w:hAnsiTheme="majorHAnsi" w:cstheme="majorHAnsi"/>
-          <w:spacing w:val="2"/>
-          <w:kern w:val="144"/>
-        </w:rPr>
-        <w:t>a CONTRATADA deverá efetuar a devolução dos valores eventualmente pagos pela CONTRATANTE, sem que,</w:t>
-      </w:r>
-      <w:r>
-        <w:rPr>
-          <w:rFonts w:asciiTheme="majorHAnsi" w:eastAsia="Calibri" w:hAnsiTheme="majorHAnsi" w:cstheme="majorHAnsi"/>
-          <w:spacing w:val="2"/>
-          <w:kern w:val="144"/>
-        </w:rPr>
-        <w:t xml:space="preserve"> entretanto, seja cabível nenhuma indenização.</w:t>
+        <w:t>Aditivos</w:t>
+      </w:r>
+      <w:r>
+        <w:rPr>
+          <w:rFonts w:asciiTheme="majorHAnsi" w:eastAsia="Calibri" w:hAnsiTheme="majorHAnsi" w:cstheme="majorHAnsi"/>
+          <w:spacing w:val="2"/>
+          <w:kern w:val="144"/>
+        </w:rPr>
+        <w:t>:</w:t>
+      </w:r>
+      <w:r>
+        <w:rPr>
+          <w:rFonts w:asciiTheme="majorHAnsi" w:eastAsia="Calibri" w:hAnsiTheme="majorHAnsi" w:cstheme="majorHAnsi"/>
+          <w:spacing w:val="2"/>
+          <w:kern w:val="144"/>
+        </w:rPr>
+        <w:t xml:space="preserve"> Quaisquer alterações nas condições deste Contrato somente terão validade se formalizadas mediante aditivos contratuais assinados pelos representantes legais das Partes.</w:t>
+      </w:r>
+    </w:p>
+    <w:p>
+      <w:pPr>
+        <w:numPr>
+          <w:ilvl w:val="1"/>
+          <w:numId w:val="1"/>
+        </w:numPr>
+        <w:spacing w:before="200" w:line="300" w:lineRule="auto"/>
+        <w:jc w:val="both"/>
+        <w:rPr>
+          <w:rFonts w:asciiTheme="majorHAnsi" w:eastAsia="Calibri" w:hAnsiTheme="majorHAnsi" w:cstheme="majorHAnsi"/>
+          <w:spacing w:val="2"/>
+          <w:kern w:val="144"/>
+        </w:rPr>
+      </w:pPr>
+      <w:r>
+        <w:rPr>
+          <w:rFonts w:asciiTheme="majorHAnsi" w:eastAsia="Calibri" w:hAnsiTheme="majorHAnsi" w:cstheme="majorHAnsi"/>
+          <w:spacing w:val="2"/>
+          <w:kern w:val="144"/>
+        </w:rPr>
+        <w:t>Notificações</w:t>
+      </w:r>
+      <w:r>
+        <w:rPr>
+          <w:rFonts w:asciiTheme="majorHAnsi" w:eastAsia="Calibri" w:hAnsiTheme="majorHAnsi" w:cstheme="majorHAnsi"/>
+          <w:spacing w:val="2"/>
+          <w:kern w:val="144"/>
+        </w:rPr>
+        <w:t>:</w:t>
+      </w:r>
+      <w:r>
+        <w:rPr>
+          <w:rFonts w:asciiTheme="majorHAnsi" w:eastAsia="Calibri" w:hAnsiTheme="majorHAnsi" w:cstheme="majorHAnsi"/>
+          <w:spacing w:val="2"/>
+          <w:kern w:val="144"/>
+        </w:rPr>
+        <w:t xml:space="preserve"> Todas as notificações, solicitações e outras comunicações encaminhadas de uma Parte à outra, nos termos deste Contrato, devem ser feitas por escrito (inclusive mensagens eletrônicas – e-mail – os quais devem ser transmitidos com aviso de recebimento), e devem ser dirigidas aos endereços das Partes indicados no Preâmbulo deste Contrato.</w:t>
+      </w:r>
+    </w:p>
+    <w:p>
+      <w:pPr>
+        <w:numPr>
+          <w:ilvl w:val="1"/>
+          <w:numId w:val="1"/>
+        </w:numPr>
+        <w:spacing w:before="200" w:line="300" w:lineRule="auto"/>
+        <w:jc w:val="both"/>
+        <w:rPr>
+          <w:rFonts w:asciiTheme="majorHAnsi" w:eastAsia="Calibri" w:hAnsiTheme="majorHAnsi" w:cstheme="majorHAnsi"/>
+          <w:spacing w:val="2"/>
+          <w:kern w:val="144"/>
+        </w:rPr>
+      </w:pPr>
+      <w:r>
+        <w:rPr>
+          <w:rFonts w:asciiTheme="majorHAnsi" w:eastAsia="Calibri" w:hAnsiTheme="majorHAnsi" w:cstheme="majorHAnsi"/>
+          <w:spacing w:val="2"/>
+          <w:kern w:val="144"/>
+        </w:rPr>
+        <w:t>Irrevogabilidade e Irretratabilidade; e Cessão</w:t>
+      </w:r>
+      <w:r>
+        <w:rPr>
+          <w:rFonts w:asciiTheme="majorHAnsi" w:eastAsia="Calibri" w:hAnsiTheme="majorHAnsi" w:cstheme="majorHAnsi"/>
+          <w:spacing w:val="2"/>
+          <w:kern w:val="144"/>
+        </w:rPr>
+        <w:t>:</w:t>
+      </w:r>
+      <w:r>
+        <w:rPr>
+          <w:rFonts w:asciiTheme="majorHAnsi" w:eastAsia="Calibri" w:hAnsiTheme="majorHAnsi" w:cstheme="majorHAnsi"/>
+          <w:spacing w:val="2"/>
+          <w:kern w:val="144"/>
+        </w:rPr>
+        <w:t xml:space="preserve"> O presente Contrato tem caráter irrevogável e irretratável obrigando as Partes e seus herdeiros e sucessores. É vedado às Partes delegar, ceder ou transferir, total ou parcialmente, os direitos e deveres do presente Contrato, sem a prévia e expressa autorização, por escrito, da outra Parte, sob pena de rescisão do Contrato.</w:t>
+      </w:r>
+    </w:p>
+    <w:p>
+      <w:pPr>
+        <w:numPr>
+          <w:ilvl w:val="1"/>
+          <w:numId w:val="1"/>
+        </w:numPr>
+        <w:spacing w:before="200" w:line="300" w:lineRule="auto"/>
+        <w:jc w:val="both"/>
+        <w:rPr>
+          <w:rFonts w:asciiTheme="majorHAnsi" w:eastAsia="Calibri" w:hAnsiTheme="majorHAnsi" w:cstheme="majorHAnsi"/>
+          <w:spacing w:val="2"/>
+          <w:kern w:val="144"/>
+        </w:rPr>
+      </w:pPr>
+      <w:r>
+        <w:rPr>
+          <w:rFonts w:asciiTheme="majorHAnsi" w:eastAsia="Calibri" w:hAnsiTheme="majorHAnsi" w:cstheme="majorHAnsi"/>
+          <w:spacing w:val="2"/>
+          <w:kern w:val="144"/>
+        </w:rPr>
+        <w:t>Título Executivo</w:t>
+      </w:r>
+      <w:r>
+        <w:rPr>
+          <w:rFonts w:asciiTheme="majorHAnsi" w:eastAsia="Calibri" w:hAnsiTheme="majorHAnsi" w:cstheme="majorHAnsi"/>
+          <w:spacing w:val="2"/>
+          <w:kern w:val="144"/>
+        </w:rPr>
+        <w:t>:</w:t>
+      </w:r>
+      <w:r>
+        <w:rPr>
+          <w:rFonts w:asciiTheme="majorHAnsi" w:eastAsia="Calibri" w:hAnsiTheme="majorHAnsi" w:cstheme="majorHAnsi"/>
+          <w:spacing w:val="2"/>
+          <w:kern w:val="144"/>
+        </w:rPr>
+        <w:t xml:space="preserve"> Este Contrato constitui título executivo extrajudicial e as obrigações assumidas nos termos deste Contrato estão sujeitas à execução específica, nos termos dos artigos 493, 497, 501 e 815 ao 823 do Código de Processo Civil.</w:t>
+      </w:r>
+    </w:p>
+    <w:p>
+      <w:pPr>
+        <w:numPr>
+          <w:ilvl w:val="1"/>
+          <w:numId w:val="1"/>
+        </w:numPr>
+        <w:spacing w:before="200" w:line="300" w:lineRule="auto"/>
+        <w:jc w:val="both"/>
+        <w:rPr>
+          <w:rFonts w:asciiTheme="majorHAnsi" w:eastAsia="Calibri" w:hAnsiTheme="majorHAnsi" w:cstheme="majorHAnsi"/>
+          <w:spacing w:val="2"/>
+          <w:kern w:val="144"/>
+        </w:rPr>
+      </w:pPr>
+      <w:r>
+        <w:rPr>
+          <w:rFonts w:asciiTheme="majorHAnsi" w:eastAsia="Calibri" w:hAnsiTheme="majorHAnsi" w:cstheme="majorHAnsi"/>
+          <w:spacing w:val="2"/>
+          <w:kern w:val="144"/>
+        </w:rPr>
+        <w:t>Totalidade das Avenças</w:t>
+      </w:r>
+      <w:r>
+        <w:rPr>
+          <w:rFonts w:asciiTheme="majorHAnsi" w:eastAsia="Calibri" w:hAnsiTheme="majorHAnsi" w:cstheme="majorHAnsi"/>
+          <w:spacing w:val="2"/>
+          <w:kern w:val="144"/>
+        </w:rPr>
+        <w:t>:</w:t>
+      </w:r>
+      <w:r>
+        <w:rPr>
+          <w:rFonts w:asciiTheme="majorHAnsi" w:eastAsia="Calibri" w:hAnsiTheme="majorHAnsi" w:cstheme="majorHAnsi"/>
+          <w:spacing w:val="2"/>
+          <w:kern w:val="144"/>
+        </w:rPr>
+        <w:t xml:space="preserve"> Este Contrato constitui a totalidade das avenças havidas entre as Partes e substitui quaisquer documentos e compromissos verbais ou escritos anteriores entre as Partes.</w:t>
+      </w:r>
+    </w:p>
+    <w:p>
+      <w:pPr>
+        <w:numPr>
+          <w:ilvl w:val="1"/>
+          <w:numId w:val="1"/>
+        </w:numPr>
+        <w:spacing w:before="200" w:line="300" w:lineRule="auto"/>
+        <w:jc w:val="both"/>
+        <w:rPr>
+          <w:rFonts w:asciiTheme="majorHAnsi" w:eastAsia="Calibri" w:hAnsiTheme="majorHAnsi" w:cstheme="majorHAnsi"/>
+          <w:spacing w:val="2"/>
+          <w:kern w:val="144"/>
+        </w:rPr>
+      </w:pPr>
+      <w:r>
+        <w:rPr>
+          <w:rFonts w:asciiTheme="majorHAnsi" w:eastAsia="Calibri" w:hAnsiTheme="majorHAnsi" w:cstheme="majorHAnsi"/>
+          <w:spacing w:val="2"/>
+          <w:kern w:val="144"/>
+        </w:rPr>
+        <w:t>Novação</w:t>
+      </w:r>
+      <w:r>
+        <w:rPr>
+          <w:rFonts w:asciiTheme="majorHAnsi" w:eastAsia="Calibri" w:hAnsiTheme="majorHAnsi" w:cstheme="majorHAnsi"/>
+          <w:spacing w:val="2"/>
+          <w:kern w:val="144"/>
+        </w:rPr>
+        <w:t>:</w:t>
+      </w:r>
+      <w:r>
+        <w:rPr>
+          <w:rFonts w:asciiTheme="majorHAnsi" w:eastAsia="Calibri" w:hAnsiTheme="majorHAnsi" w:cstheme="majorHAnsi"/>
+          <w:spacing w:val="2"/>
+          <w:kern w:val="144"/>
+        </w:rPr>
+        <w:t xml:space="preserve"> Eventual tolerância ou atraso de qualquer das Partes em exercer os direitos e obrigações previstos neste instrumento não constituirá novação ou isentará qualquer das Partes do cumprimento de suas obrigações estipuladas neste Contrato.</w:t>
+      </w:r>
+    </w:p>
+    <w:p>
+      <w:pPr>
+        <w:numPr>
+          <w:ilvl w:val="1"/>
+          <w:numId w:val="1"/>
+        </w:numPr>
+        <w:spacing w:before="200" w:line="300" w:lineRule="auto"/>
+        <w:jc w:val="both"/>
+        <w:rPr>
+          <w:rFonts w:asciiTheme="majorHAnsi" w:eastAsia="Calibri" w:hAnsiTheme="majorHAnsi" w:cstheme="majorHAnsi"/>
+          <w:spacing w:val="2"/>
+          <w:kern w:val="144"/>
+        </w:rPr>
+      </w:pPr>
+      <w:r>
+        <w:rPr>
+          <w:rFonts w:asciiTheme="majorHAnsi" w:eastAsia="Calibri" w:hAnsiTheme="majorHAnsi" w:cstheme="majorHAnsi"/>
+          <w:spacing w:val="2"/>
+          <w:kern w:val="144"/>
+        </w:rPr>
+        <w:t>Independência entre Disposições</w:t>
+      </w:r>
+      <w:r>
+        <w:rPr>
+          <w:rFonts w:asciiTheme="majorHAnsi" w:eastAsia="Calibri" w:hAnsiTheme="majorHAnsi" w:cstheme="majorHAnsi"/>
+          <w:spacing w:val="2"/>
+          <w:kern w:val="144"/>
+        </w:rPr>
+        <w:t xml:space="preserve">: </w:t>
+      </w:r>
+      <w:r>
+        <w:rPr>
+          <w:rFonts w:asciiTheme="majorHAnsi" w:eastAsia="Calibri" w:hAnsiTheme="majorHAnsi" w:cstheme="majorHAnsi"/>
+          <w:spacing w:val="2"/>
+          <w:kern w:val="144"/>
+        </w:rPr>
+        <w:t>Caso qualquer termo ou disposição deste Contrato seja considerado ilegal ou inexequível por força de qualquer lei ou política pública, todos os demais termos e disposições deste Contrato permanecerão em pleno vigor.</w:t>
+      </w:r>
+    </w:p>
+    <w:p>
+      <w:pPr>
+        <w:numPr>
+          <w:ilvl w:val="1"/>
+          <w:numId w:val="1"/>
+        </w:numPr>
+        <w:spacing w:before="200" w:line="300" w:lineRule="auto"/>
+        <w:jc w:val="both"/>
+        <w:rPr>
+          <w:rFonts w:asciiTheme="majorHAnsi" w:eastAsia="Calibri" w:hAnsiTheme="majorHAnsi" w:cstheme="majorHAnsi"/>
+          <w:spacing w:val="2"/>
+          <w:kern w:val="144"/>
+        </w:rPr>
+      </w:pPr>
+      <w:r>
+        <w:rPr>
+          <w:rFonts w:asciiTheme="majorHAnsi" w:eastAsia="Calibri" w:hAnsiTheme="majorHAnsi" w:cstheme="majorHAnsi"/>
+          <w:spacing w:val="2"/>
+          <w:kern w:val="144"/>
+        </w:rPr>
+        <w:t>Lei Aplicável</w:t>
+      </w:r>
+      <w:r>
+        <w:rPr>
+          <w:rFonts w:asciiTheme="majorHAnsi" w:eastAsia="Calibri" w:hAnsiTheme="majorHAnsi" w:cstheme="majorHAnsi"/>
+          <w:spacing w:val="2"/>
+          <w:kern w:val="144"/>
+        </w:rPr>
+        <w:t>:</w:t>
+      </w:r>
+      <w:r>
+        <w:rPr>
+          <w:rFonts w:asciiTheme="majorHAnsi" w:eastAsia="Calibri" w:hAnsiTheme="majorHAnsi" w:cstheme="majorHAnsi"/>
+          <w:spacing w:val="2"/>
+          <w:kern w:val="144"/>
+        </w:rPr>
+        <w:t xml:space="preserve"> Este Contrato será regido por e interpretado em conformidade com as leis da República Federativa do Brasil.</w:t>
+      </w:r>
+    </w:p>
+    <w:p>
+      <w:pPr>
+        <w:numPr>
+          <w:ilvl w:val="1"/>
+          <w:numId w:val="1"/>
+        </w:numPr>
+        <w:spacing w:before="200" w:line="300" w:lineRule="auto"/>
+        <w:jc w:val="both"/>
+        <w:rPr>
+          <w:rFonts w:asciiTheme="majorHAnsi" w:eastAsia="Calibri" w:hAnsiTheme="majorHAnsi" w:cstheme="majorHAnsi"/>
+          <w:spacing w:val="2"/>
+          <w:kern w:val="144"/>
+        </w:rPr>
+      </w:pPr>
+      <w:r>
+        <w:rPr>
+          <w:rFonts w:asciiTheme="majorHAnsi" w:eastAsia="Calibri" w:hAnsiTheme="majorHAnsi" w:cstheme="majorHAnsi"/>
+          <w:spacing w:val="2"/>
+          <w:kern w:val="144"/>
+        </w:rPr>
+        <w:t>A</w:t>
+      </w:r>
+      <w:r>
+        <w:rPr>
+          <w:rFonts w:asciiTheme="majorHAnsi" w:eastAsia="Calibri" w:hAnsiTheme="majorHAnsi" w:cstheme="majorHAnsi"/>
+          <w:bCs/>
+          <w:spacing w:val="2"/>
+          <w:kern w:val="144"/>
+        </w:rPr>
+        <w:t xml:space="preserve"> CONTRATANTE</w:t>
+      </w:r>
+      <w:r>
+        <w:rPr>
+          <w:rFonts w:asciiTheme="majorHAnsi" w:eastAsia="Calibri" w:hAnsiTheme="majorHAnsi" w:cstheme="majorHAnsi"/>
+          <w:spacing w:val="2"/>
+          <w:kern w:val="144"/>
+        </w:rPr>
+        <w:t xml:space="preserve"> assume e reconhece expressamente a sua responsabilidade por quaisquer danos patrimoniais que sejam causados pelo(a) aluno(a) a qualquer bem da CONTRATADA ou de </w:t>
+      </w:r>
+      <w:r>
+        <w:rPr>
+          <w:rFonts w:asciiTheme="majorHAnsi" w:eastAsia="Calibri" w:hAnsiTheme="majorHAnsi" w:cstheme="majorHAnsi"/>
+          <w:spacing w:val="2"/>
+          <w:kern w:val="144"/>
+        </w:rPr>
+        <w:lastRenderedPageBreak/>
+        <w:t xml:space="preserve">terceiros, responsabilizando-se pela sua indenização, a ser paga em adição ao valor da mensalidade escolar por meio do boleto mensal emitido pela </w:t>
+      </w:r>
+      <w:r>
+        <w:rPr>
+          <w:rFonts w:asciiTheme="majorHAnsi" w:eastAsia="Calibri" w:hAnsiTheme="majorHAnsi" w:cstheme="majorHAnsi"/>
+          <w:bCs/>
+          <w:spacing w:val="2"/>
+          <w:kern w:val="144"/>
+        </w:rPr>
+        <w:t>CONTRATADA.</w:t>
       </w:r>
     </w:p>
     <w:p>
@@ -3024,7 +4419,7 @@
           <w:spacing w:val="2"/>
           <w:kern w:val="144"/>
         </w:rPr>
-        <w:t>OBRIGAÇÕES E AUTORIZAÇÕES DA CONTRATANTE</w:t>
+        <w:t>TRATAMENTO DE DADOS PESSOAIS</w:t>
       </w:r>
     </w:p>
     <w:p>
@@ -3056,154 +4451,15 @@
           <w:spacing w:val="2"/>
           <w:kern w:val="144"/>
         </w:rPr>
-        <w:t xml:space="preserve">CONTRATANTE </w:t>
-      </w:r>
-      <w:r>
-        <w:rPr>
-          <w:rFonts w:asciiTheme="majorHAnsi" w:eastAsia="Calibri" w:hAnsiTheme="majorHAnsi" w:cstheme="majorHAnsi"/>
-          <w:spacing w:val="2"/>
-          <w:kern w:val="144"/>
-        </w:rPr>
-        <w:t>é responsável pelas seguintes obrigações:</w:t>
-      </w:r>
-    </w:p>
-    <w:p>
-      <w:pPr>
-        <w:numPr>
-          <w:ilvl w:val="2"/>
-          <w:numId w:val="1"/>
-        </w:numPr>
-        <w:spacing w:before="200" w:line="300" w:lineRule="auto"/>
-        <w:jc w:val="both"/>
-        <w:rPr>
-          <w:rFonts w:asciiTheme="majorHAnsi" w:eastAsia="Calibri" w:hAnsiTheme="majorHAnsi" w:cstheme="majorHAnsi"/>
-          <w:spacing w:val="2"/>
-          <w:kern w:val="144"/>
-        </w:rPr>
-      </w:pPr>
-      <w:r>
-        <w:rPr>
-          <w:rFonts w:asciiTheme="majorHAnsi" w:eastAsia="Calibri" w:hAnsiTheme="majorHAnsi" w:cstheme="majorHAnsi"/>
-          <w:spacing w:val="2"/>
-          <w:kern w:val="144"/>
-        </w:rPr>
-        <w:t>Cumprir e fazer com que o(a) aluno(a) cumpra o Regimento Escolar;</w:t>
-      </w:r>
-    </w:p>
-    <w:p>
-      <w:pPr>
-        <w:numPr>
-          <w:ilvl w:val="2"/>
-          <w:numId w:val="1"/>
-        </w:numPr>
-        <w:spacing w:before="200" w:line="300" w:lineRule="auto"/>
-        <w:jc w:val="both"/>
-        <w:rPr>
-          <w:rFonts w:asciiTheme="majorHAnsi" w:eastAsia="Calibri" w:hAnsiTheme="majorHAnsi" w:cstheme="majorHAnsi"/>
-          <w:spacing w:val="2"/>
-          <w:kern w:val="144"/>
-        </w:rPr>
-      </w:pPr>
-      <w:r>
-        <w:rPr>
-          <w:rFonts w:asciiTheme="majorHAnsi" w:eastAsia="Calibri" w:hAnsiTheme="majorHAnsi" w:cstheme="majorHAnsi"/>
-          <w:spacing w:val="2"/>
-          <w:kern w:val="144"/>
-        </w:rPr>
-        <w:t>Seguir e fazer com que o(a) aluno(a) use o uniforme escolar;</w:t>
-      </w:r>
-    </w:p>
-    <w:p>
-      <w:pPr>
-        <w:numPr>
-          <w:ilvl w:val="2"/>
-          <w:numId w:val="1"/>
-        </w:numPr>
-        <w:spacing w:before="200" w:line="300" w:lineRule="auto"/>
-        <w:jc w:val="both"/>
-        <w:rPr>
-          <w:rFonts w:asciiTheme="majorHAnsi" w:eastAsia="Calibri" w:hAnsiTheme="majorHAnsi" w:cstheme="majorHAnsi"/>
-          <w:spacing w:val="2"/>
-          <w:kern w:val="144"/>
-        </w:rPr>
-      </w:pPr>
-      <w:r>
-        <w:rPr>
-          <w:rFonts w:asciiTheme="majorHAnsi" w:eastAsia="Calibri" w:hAnsiTheme="majorHAnsi" w:cstheme="majorHAnsi"/>
-          <w:spacing w:val="2"/>
-          <w:kern w:val="144"/>
-        </w:rPr>
-        <w:t>Informar, por escrito, medicamentos tomados pelo(a) aluno(a) e tratamentos realizados pelo(a) aluno(a);</w:t>
-      </w:r>
-    </w:p>
-    <w:p>
-      <w:pPr>
-        <w:numPr>
-          <w:ilvl w:val="2"/>
-          <w:numId w:val="1"/>
-        </w:numPr>
-        <w:spacing w:before="200" w:line="300" w:lineRule="auto"/>
-        <w:jc w:val="both"/>
-        <w:rPr>
-          <w:rFonts w:asciiTheme="majorHAnsi" w:eastAsia="Calibri" w:hAnsiTheme="majorHAnsi" w:cstheme="majorHAnsi"/>
-          <w:spacing w:val="2"/>
-          <w:kern w:val="144"/>
-        </w:rPr>
-      </w:pPr>
-      <w:r>
-        <w:rPr>
-          <w:rFonts w:asciiTheme="majorHAnsi" w:eastAsia="Calibri" w:hAnsiTheme="majorHAnsi" w:cstheme="majorHAnsi"/>
-          <w:spacing w:val="2"/>
-          <w:kern w:val="144"/>
-        </w:rPr>
-        <w:t>Manter a frequência regular do(a) aluno(a) às aulas;</w:t>
-      </w:r>
-    </w:p>
-    <w:p>
-      <w:pPr>
-        <w:numPr>
-          <w:ilvl w:val="2"/>
-          <w:numId w:val="1"/>
-        </w:numPr>
-        <w:spacing w:before="200" w:line="300" w:lineRule="auto"/>
-        <w:jc w:val="both"/>
-        <w:rPr>
-          <w:rFonts w:asciiTheme="majorHAnsi" w:eastAsia="Calibri" w:hAnsiTheme="majorHAnsi" w:cstheme="majorHAnsi"/>
-          <w:spacing w:val="2"/>
-          <w:kern w:val="144"/>
-        </w:rPr>
-      </w:pPr>
-      <w:r>
-        <w:rPr>
-          <w:rFonts w:asciiTheme="majorHAnsi" w:eastAsia="Calibri" w:hAnsiTheme="majorHAnsi" w:cstheme="majorHAnsi"/>
-          <w:spacing w:val="2"/>
-          <w:kern w:val="144"/>
-        </w:rPr>
-        <w:lastRenderedPageBreak/>
-        <w:t>Informar qualquer decisão judicial referente ao regime de guarda do(a) aluno(a) no prazo de 15 (quinze) dias da referida decisão, definitiva, provisória ou não definitiva.</w:t>
-      </w:r>
-    </w:p>
-    <w:p>
-      <w:pPr>
-        <w:numPr>
-          <w:ilvl w:val="2"/>
-          <w:numId w:val="1"/>
-        </w:numPr>
-        <w:spacing w:before="200" w:line="300" w:lineRule="auto"/>
-        <w:jc w:val="both"/>
-        <w:rPr>
-          <w:rFonts w:asciiTheme="majorHAnsi" w:eastAsia="Calibri" w:hAnsiTheme="majorHAnsi" w:cstheme="majorHAnsi"/>
-          <w:spacing w:val="2"/>
-          <w:kern w:val="144"/>
-        </w:rPr>
-      </w:pPr>
-      <w:r>
-        <w:rPr>
-          <w:rFonts w:asciiTheme="majorHAnsi" w:eastAsia="Calibri" w:hAnsiTheme="majorHAnsi" w:cstheme="majorHAnsi"/>
-          <w:spacing w:val="2"/>
-          <w:kern w:val="144"/>
-        </w:rPr>
-        <w:t>Observar as regras e recomendações de alimentação previstas no Regimento Escolar.</w:t>
+        <w:t>CONTRATADA envidará seus melhores esforços para proteger os dados dos alunos e da CONTRATANTE de</w:t>
+      </w:r>
+      <w:r>
+        <w:rPr>
+          <w:rFonts w:asciiTheme="majorHAnsi" w:eastAsia="Calibri" w:hAnsiTheme="majorHAnsi" w:cstheme="majorHAnsi"/>
+          <w:spacing w:val="2"/>
+          <w:kern w:val="144"/>
+        </w:rPr>
+        <w:t xml:space="preserve"> acessos não autorizados e de situações acidentais ou ilícitas de destruição, perda, alteração, comunicação ou qualquer forma de tratamento inadequado ou ilícito, principalmente dados pessoais e dados pessoais sensíveis, aplicando as medidas de segurança, técnicas e administrativas necessárias e disponíveis à época e exigindo contratualmente de seus fornecedores a adoção do mesmo nível de Segurança da Informação, com base nas melhores práticas de mercado.</w:t>
       </w:r>
     </w:p>
     <w:p>
@@ -3235,15 +4491,55 @@
           <w:spacing w:val="2"/>
           <w:kern w:val="144"/>
         </w:rPr>
-        <w:t>CONTRATANTE, na qualidade de responsável legal do(a) aluno(a), neste ato, concede, expressamente, autorização à CONTRATADA para</w:t>
-      </w:r>
-      <w:r>
-        <w:rPr>
-          <w:rFonts w:asciiTheme="majorHAnsi" w:eastAsia="Calibri" w:hAnsiTheme="majorHAnsi" w:cstheme="majorHAnsi"/>
-          <w:spacing w:val="2"/>
-          <w:kern w:val="144"/>
-        </w:rPr>
-        <w:t xml:space="preserve"> encaminhar o(a) aluno(a) ao serviço médico mais próximo em caso de acidente ou situação de emergência, sempre dando, quando possível, preferência ao estabelecimento indicado pela CONTRATANTE na ficha médica do(a) aluno(a).</w:t>
+        <w:t>CONTRATANTE tem conhecimento da Política de Privacidade e Proteção de Dados Pessoais e do Regimento Interno da CONTRATADA</w:t>
+      </w:r>
+      <w:r>
+        <w:rPr>
+          <w:rFonts w:asciiTheme="majorHAnsi" w:eastAsia="Calibri" w:hAnsiTheme="majorHAnsi" w:cstheme="majorHAnsi"/>
+          <w:spacing w:val="2"/>
+          <w:kern w:val="144"/>
+        </w:rPr>
+        <w:t xml:space="preserve"> disponíveis no seu endereço eletrônico e na sua Secretaria, consentindo com o tratamento dos dados pessoais do(a) aluno(a) para os fins relacionados à prestação dos serviços objeto deste contrato, em consonância com os artigos 11 e 14 da Lei 13.709/2018 – Lei Geral de Proteção de Dados.</w:t>
+      </w:r>
+    </w:p>
+    <w:p>
+      <w:pPr>
+        <w:numPr>
+          <w:ilvl w:val="1"/>
+          <w:numId w:val="1"/>
+        </w:numPr>
+        <w:spacing w:before="200" w:line="300" w:lineRule="auto"/>
+        <w:jc w:val="both"/>
+        <w:rPr>
+          <w:rFonts w:asciiTheme="majorHAnsi" w:eastAsia="Calibri" w:hAnsiTheme="majorHAnsi" w:cstheme="majorHAnsi"/>
+          <w:spacing w:val="2"/>
+          <w:kern w:val="144"/>
+        </w:rPr>
+      </w:pPr>
+      <w:r>
+        <w:rPr>
+          <w:rFonts w:asciiTheme="majorHAnsi" w:eastAsia="Calibri" w:hAnsiTheme="majorHAnsi" w:cstheme="majorHAnsi"/>
+          <w:spacing w:val="2"/>
+          <w:kern w:val="144"/>
+        </w:rPr>
+        <w:t xml:space="preserve">As Partes declaram ter conhecimento que, não obstante os esforços para evitá-los, os bancos de dados se sujeitam a falhas, vírus, invasões e outros ilícitos que decorram de atos praticados por terceiros, os quais não são atribuíveis à </w:t>
+      </w:r>
+      <w:r>
+        <w:rPr>
+          <w:rFonts w:asciiTheme="majorHAnsi" w:eastAsia="Calibri" w:hAnsiTheme="majorHAnsi" w:cstheme="majorHAnsi"/>
+          <w:bCs/>
+          <w:spacing w:val="2"/>
+          <w:kern w:val="144"/>
+        </w:rPr>
+        <w:t xml:space="preserve">CONTRATADA </w:t>
+      </w:r>
+      <w:r>
+        <w:rPr>
+          <w:rFonts w:asciiTheme="majorHAnsi" w:eastAsia="Calibri" w:hAnsiTheme="majorHAnsi" w:cstheme="majorHAnsi"/>
+          <w:spacing w:val="2"/>
+          <w:kern w:val="144"/>
+        </w:rPr>
+        <w:t>para fins indenizatórios.</w:t>
       </w:r>
     </w:p>
     <w:p>
@@ -3268,7 +4564,7 @@
           <w:spacing w:val="2"/>
           <w:kern w:val="144"/>
         </w:rPr>
-        <w:t>DIREITO DE USO DE IMAGEM DO(A) ALUNO(A)</w:t>
+        <w:t>FORO</w:t>
       </w:r>
     </w:p>
     <w:p>
@@ -3291,174 +4587,13 @@
           <w:spacing w:val="2"/>
           <w:kern w:val="144"/>
         </w:rPr>
-        <w:t>A CONTRATANTE autoriza a CONTRATADA, a título gratuito, a utilizar a imagem, voz e outros dados do(a) aluno(a), inclusive trabalhos escolares para a exclusiva finalidade de uso em divulgações informativas das atividades desenvolvidas na escola, sejam elas destinadas ao público geral ou apenas para alunos da CONTRATADA, podendo, para tanto, reproduzi-las em redes sociais, sites, intranet, informes e outros meios de comunicação da CONTRATADA, bem como por outros meios de comunicação disponíveis, incluindo jornais, revistas, periódicos e outras mídias de comunicação, sempre com observância aos bons costumes, à moral e a ordem pública. A CONTRATANTE renuncia</w:t>
-      </w:r>
-      <w:r>
-        <w:rPr>
-          <w:rFonts w:asciiTheme="majorHAnsi" w:eastAsia="Calibri" w:hAnsiTheme="majorHAnsi" w:cstheme="majorHAnsi"/>
-          <w:spacing w:val="2"/>
-          <w:kern w:val="144"/>
-        </w:rPr>
-        <w:t>, representando o(a) aluno(a), em caráter irrevogável e irretratável, a qualquer direito pecuniário decorrente da utilização da sua imagem.</w:t>
-      </w:r>
-    </w:p>
-    <w:p>
-      <w:pPr>
-        <w:numPr>
-          <w:ilvl w:val="2"/>
-          <w:numId w:val="1"/>
-        </w:numPr>
-        <w:spacing w:before="200" w:line="300" w:lineRule="auto"/>
-        <w:jc w:val="both"/>
-        <w:rPr>
-          <w:rFonts w:asciiTheme="majorHAnsi" w:eastAsia="Calibri" w:hAnsiTheme="majorHAnsi" w:cstheme="majorHAnsi"/>
-          <w:spacing w:val="2"/>
-          <w:kern w:val="144"/>
-        </w:rPr>
-      </w:pPr>
-      <w:r>
-        <w:rPr>
-          <w:rFonts w:asciiTheme="majorHAnsi" w:eastAsia="Calibri" w:hAnsiTheme="majorHAnsi" w:cstheme="majorHAnsi"/>
-          <w:spacing w:val="2"/>
-          <w:kern w:val="144"/>
-        </w:rPr>
-        <w:t>Se</w:t>
-      </w:r>
-      <w:r>
-        <w:rPr>
-          <w:rFonts w:asciiTheme="majorHAnsi" w:eastAsia="Calibri" w:hAnsiTheme="majorHAnsi" w:cstheme="majorHAnsi"/>
-          <w:spacing w:val="2"/>
-          <w:kern w:val="144"/>
-        </w:rPr>
-        <w:t xml:space="preserve"> revogada a autorização, permanecerão válidos e autorizados eventuais usos da imagem e/ou dados veiculados anteriormente ao pedido de revogação/cancelamento, inclusive materiais de divulgação dos </w:t>
-      </w:r>
-      <w:r>
-        <w:rPr>
-          <w:rFonts w:asciiTheme="majorHAnsi" w:eastAsia="Calibri" w:hAnsiTheme="majorHAnsi" w:cstheme="majorHAnsi"/>
-          <w:spacing w:val="2"/>
-          <w:kern w:val="144"/>
-        </w:rPr>
-        <w:t>serviços da CONTRATADA produzidos</w:t>
-      </w:r>
-      <w:r>
-        <w:rPr>
-          <w:rFonts w:asciiTheme="majorHAnsi" w:eastAsia="Calibri" w:hAnsiTheme="majorHAnsi" w:cstheme="majorHAnsi"/>
-          <w:spacing w:val="2"/>
-          <w:kern w:val="144"/>
-        </w:rPr>
-        <w:t xml:space="preserve"> antes da revogação da autorização, desde que estejam de acordo com a finalidade descrita no caput desta cláusula.</w:t>
-      </w:r>
-    </w:p>
-    <w:p>
-      <w:pPr>
-        <w:numPr>
-          <w:ilvl w:val="0"/>
-          <w:numId w:val="1"/>
-        </w:numPr>
-        <w:spacing w:before="200" w:line="300" w:lineRule="auto"/>
-        <w:jc w:val="both"/>
-        <w:rPr>
-          <w:rFonts w:asciiTheme="majorHAnsi" w:eastAsia="Calibri" w:hAnsiTheme="majorHAnsi" w:cstheme="majorHAnsi"/>
-          <w:b/>
-          <w:spacing w:val="2"/>
-          <w:kern w:val="144"/>
-        </w:rPr>
-      </w:pPr>
-      <w:r>
-        <w:rPr>
-          <w:rFonts w:asciiTheme="majorHAnsi" w:eastAsia="Calibri" w:hAnsiTheme="majorHAnsi" w:cstheme="majorHAnsi"/>
-          <w:b/>
-          <w:spacing w:val="2"/>
-          <w:kern w:val="144"/>
-        </w:rPr>
-        <w:t>LIMITAÇÃO DE RESPONSABILIDADE</w:t>
-      </w:r>
-    </w:p>
-    <w:p>
-      <w:pPr>
-        <w:numPr>
-          <w:ilvl w:val="1"/>
-          <w:numId w:val="1"/>
-        </w:numPr>
-        <w:spacing w:before="200" w:line="300" w:lineRule="auto"/>
-        <w:jc w:val="both"/>
-        <w:rPr>
-          <w:rFonts w:asciiTheme="majorHAnsi" w:eastAsia="Calibri" w:hAnsiTheme="majorHAnsi" w:cstheme="majorHAnsi"/>
-          <w:spacing w:val="2"/>
-          <w:kern w:val="144"/>
-        </w:rPr>
-      </w:pPr>
-      <w:r>
-        <w:rPr>
-          <w:rFonts w:asciiTheme="majorHAnsi" w:eastAsia="Calibri" w:hAnsiTheme="majorHAnsi" w:cstheme="majorHAnsi"/>
-          <w:spacing w:val="2"/>
-          <w:kern w:val="144"/>
-        </w:rPr>
-        <w:t>A CONTRATADA não será responsável pela guarda de qualquer objeto ou quantia em dinheiro levados pelo(a) aluno(a) em seu estabelecimento. A CONTRATADA tampouco será responsável por indenizar a CONTRATANTE ou o(a) aluno(a) por qualquer extravio, furto, avaria ou danos causados a quaisquer objetos ou qualquer valor em dinheiro levados ao seu estabelecimento.</w:t>
-      </w:r>
-    </w:p>
-    <w:p>
-      <w:pPr>
-        <w:numPr>
-          <w:ilvl w:val="1"/>
-          <w:numId w:val="1"/>
-        </w:numPr>
-        <w:spacing w:before="200" w:line="300" w:lineRule="auto"/>
-        <w:jc w:val="both"/>
-        <w:rPr>
-          <w:rFonts w:asciiTheme="majorHAnsi" w:eastAsia="Calibri" w:hAnsiTheme="majorHAnsi" w:cstheme="majorHAnsi"/>
-          <w:spacing w:val="2"/>
-          <w:kern w:val="144"/>
-        </w:rPr>
-      </w:pPr>
-      <w:r>
-        <w:rPr>
-          <w:rFonts w:asciiTheme="majorHAnsi" w:eastAsia="Calibri" w:hAnsiTheme="majorHAnsi" w:cstheme="majorHAnsi"/>
-          <w:spacing w:val="2"/>
-          <w:kern w:val="144"/>
-        </w:rPr>
-        <w:t>O CONTRATANTE declara conhecer os regimento interno, os protocolos de higiênica, de saúde e de segurança da CONTRATADA, comprometendo-se a segui-los e a orientar o aluno que o faça, em caráter integral, devendo avisar a CONTRATADA sobre comorbidades ou problemas de saúde que possam implicar em aumento de qualquer risco decorrente da presença física do aluno e/ou do CONTRATANTE nas dependências da CONTRATADA. Ciente dos riscos inerentes à pandemia vivenciada por nossa sociedade, a CONTRATANTE isenta a CONTRATANTE de indenizações de qualquer natureza referentes aos riscos relacionados.</w:t>
-      </w:r>
-      <w:r>
-        <w:rPr>
-          <w:rFonts w:asciiTheme="majorHAnsi" w:eastAsia="Calibri" w:hAnsiTheme="majorHAnsi" w:cstheme="majorHAnsi"/>
-          <w:spacing w:val="2"/>
-          <w:kern w:val="144"/>
-        </w:rPr>
-        <w:t xml:space="preserve"> </w:t>
-      </w:r>
-    </w:p>
-    <w:p>
-      <w:pPr>
-        <w:numPr>
-          <w:ilvl w:val="0"/>
-          <w:numId w:val="1"/>
-        </w:numPr>
-        <w:spacing w:before="200" w:line="300" w:lineRule="auto"/>
-        <w:jc w:val="both"/>
-        <w:rPr>
-          <w:rFonts w:asciiTheme="majorHAnsi" w:eastAsia="Calibri" w:hAnsiTheme="majorHAnsi" w:cstheme="majorHAnsi"/>
-          <w:b/>
-          <w:spacing w:val="2"/>
-          <w:kern w:val="144"/>
-        </w:rPr>
-      </w:pPr>
-      <w:r>
-        <w:rPr>
-          <w:rFonts w:asciiTheme="majorHAnsi" w:eastAsia="Calibri" w:hAnsiTheme="majorHAnsi" w:cstheme="majorHAnsi"/>
-          <w:b/>
-          <w:spacing w:val="2"/>
-          <w:kern w:val="144"/>
-        </w:rPr>
-        <w:t>RESCISÃO DO CONTRATO</w:t>
-      </w:r>
-    </w:p>
-    <w:p>
-      <w:pPr>
-        <w:numPr>
-          <w:ilvl w:val="1"/>
-          <w:numId w:val="1"/>
-        </w:numPr>
+        <w:t>As Partes elegem o Foro da Comarca de {{ title_case(signature_local | lower) }}, com exclusão de qualquer outro, por mais privilegiado que seja ou venha a ser, para processar e julgar qualquer ação ou dirimir questões decorrentes ou relacionadas ao presente Contrato e aos serviços aqui contratados.</w:t>
+      </w:r>
+    </w:p>
+    <w:p>
+      <w:pPr>
+        <w:keepNext/>
+        <w:keepLines/>
         <w:spacing w:before="200" w:line="300" w:lineRule="auto"/>
         <w:jc w:val="both"/>
         <w:rPr>
@@ -3474,1094 +4609,13 @@
           <w:kern w:val="144"/>
         </w:rPr>
         <w:lastRenderedPageBreak/>
-        <w:t>O presente contrato poderá ser rescindido nas seguintes hipóteses:</w:t>
-      </w:r>
-    </w:p>
-    <w:p>
-      <w:pPr>
-        <w:numPr>
-          <w:ilvl w:val="2"/>
-          <w:numId w:val="1"/>
-        </w:numPr>
-        <w:spacing w:before="200" w:line="300" w:lineRule="auto"/>
-        <w:jc w:val="both"/>
-        <w:rPr>
-          <w:rFonts w:asciiTheme="majorHAnsi" w:eastAsia="Calibri" w:hAnsiTheme="majorHAnsi" w:cstheme="majorHAnsi"/>
-          <w:spacing w:val="2"/>
-          <w:kern w:val="144"/>
-        </w:rPr>
-      </w:pPr>
-      <w:r>
-        <w:rPr>
-          <w:rFonts w:asciiTheme="majorHAnsi" w:eastAsia="Calibri" w:hAnsiTheme="majorHAnsi" w:cstheme="majorHAnsi"/>
-          <w:spacing w:val="2"/>
-          <w:kern w:val="144"/>
-        </w:rPr>
-        <w:t xml:space="preserve">Pela </w:t>
-      </w:r>
-      <w:r>
-        <w:rPr>
-          <w:rFonts w:asciiTheme="majorHAnsi" w:eastAsia="Calibri" w:hAnsiTheme="majorHAnsi" w:cstheme="majorHAnsi"/>
-          <w:bCs/>
-          <w:spacing w:val="2"/>
-          <w:kern w:val="144"/>
-        </w:rPr>
-        <w:t>CONTRATANTE a qualquer tempo, mediante requerimento escrito a ser protocolado na Secretaria da CONTRATADA, hipótese</w:t>
-      </w:r>
-      <w:r>
-        <w:rPr>
-          <w:rFonts w:asciiTheme="majorHAnsi" w:eastAsia="Calibri" w:hAnsiTheme="majorHAnsi" w:cstheme="majorHAnsi"/>
-          <w:spacing w:val="2"/>
-          <w:kern w:val="144"/>
-        </w:rPr>
-        <w:t xml:space="preserve"> em que incorrerá nas seguintes penalidades:</w:t>
-      </w:r>
-    </w:p>
-    <w:p>
-      <w:pPr>
-        <w:spacing w:before="200" w:line="300" w:lineRule="auto"/>
-        <w:jc w:val="both"/>
-        <w:rPr>
-          <w:rFonts w:asciiTheme="majorHAnsi" w:eastAsia="Calibri" w:hAnsiTheme="majorHAnsi" w:cstheme="majorHAnsi"/>
-          <w:spacing w:val="2"/>
-          <w:kern w:val="144"/>
-          <w:lang w:val="en-US"/>
-        </w:rPr>
-      </w:pPr>
-      <w:r>
-        <w:rPr>
-          <w:rFonts w:asciiTheme="majorHAnsi" w:eastAsia="Calibri" w:hAnsiTheme="majorHAnsi" w:cstheme="majorHAnsi"/>
-          <w:spacing w:val="2"/>
-          <w:kern w:val="144"/>
-          <w:lang w:val="en-US"/>
-        </w:rPr>
-        <w:t>{%p if method_payment == “parcelado” %}</w:t>
-      </w:r>
-    </w:p>
-    <w:p>
-      <w:pPr>
-        <w:numPr>
-          <w:ilvl w:val="4"/>
-          <w:numId w:val="1"/>
-        </w:numPr>
-        <w:spacing w:before="200" w:line="300" w:lineRule="auto"/>
-        <w:jc w:val="both"/>
-        <w:rPr>
-          <w:rFonts w:asciiTheme="majorHAnsi" w:eastAsia="Calibri" w:hAnsiTheme="majorHAnsi" w:cstheme="majorHAnsi"/>
-          <w:spacing w:val="2"/>
-          <w:kern w:val="144"/>
-        </w:rPr>
-      </w:pPr>
-      <w:r>
-        <w:rPr>
-          <w:rFonts w:asciiTheme="majorHAnsi" w:eastAsia="Calibri" w:hAnsiTheme="majorHAnsi" w:cstheme="majorHAnsi"/>
-          <w:spacing w:val="2"/>
-          <w:kern w:val="144"/>
-        </w:rPr>
-        <w:t>Se realizada até o início do ano letivo, conforme calendário escolar, pagará multa equivalente a 50% (cinquenta por cento) do valor da primeira parcela, referida no tópico III.{% if has_input_value %}5{% else %}4{% endif %} do quadro resumo.</w:t>
-      </w:r>
-    </w:p>
-    <w:p>
-      <w:pPr>
-        <w:spacing w:before="200" w:line="300" w:lineRule="auto"/>
-        <w:jc w:val="both"/>
-        <w:rPr>
-          <w:rFonts w:asciiTheme="majorHAnsi" w:eastAsia="Calibri" w:hAnsiTheme="majorHAnsi" w:cstheme="majorHAnsi"/>
-          <w:spacing w:val="2"/>
-          <w:kern w:val="144"/>
-        </w:rPr>
-      </w:pPr>
-      <w:r>
-        <w:rPr>
-          <w:rFonts w:asciiTheme="majorHAnsi" w:eastAsia="Calibri" w:hAnsiTheme="majorHAnsi" w:cstheme="majorHAnsi"/>
-          <w:spacing w:val="2"/>
-          <w:kern w:val="144"/>
-        </w:rPr>
-        <w:t>{%p endif %}</w:t>
-      </w:r>
-    </w:p>
-    <w:p>
-      <w:pPr>
-        <w:numPr>
-          <w:ilvl w:val="4"/>
-          <w:numId w:val="1"/>
-        </w:numPr>
-        <w:spacing w:before="200" w:line="300" w:lineRule="auto"/>
-        <w:jc w:val="both"/>
-        <w:rPr>
-          <w:rFonts w:asciiTheme="majorHAnsi" w:eastAsia="Calibri" w:hAnsiTheme="majorHAnsi" w:cstheme="majorHAnsi"/>
-          <w:spacing w:val="2"/>
-          <w:kern w:val="144"/>
-        </w:rPr>
-      </w:pPr>
-      <w:r>
-        <w:rPr>
-          <w:rFonts w:asciiTheme="majorHAnsi" w:eastAsia="Calibri" w:hAnsiTheme="majorHAnsi" w:cstheme="majorHAnsi"/>
-          <w:spacing w:val="2"/>
-          <w:kern w:val="144"/>
-        </w:rPr>
-        <w:t xml:space="preserve">Se realizada após o início do ano letivo, pagará multa equivalente a 10% (dez por cento) </w:t>
-      </w:r>
-      <w:r>
-        <w:rPr>
-          <w:rFonts w:asciiTheme="majorHAnsi" w:eastAsia="Calibri" w:hAnsiTheme="majorHAnsi" w:cstheme="majorHAnsi"/>
-          <w:spacing w:val="2"/>
-          <w:kern w:val="144"/>
-        </w:rPr>
-        <w:t>do valor residual da anuidade escolar, considerando-se integralmente devido o mês no qual ocorrer o protocolo do pedido de desistência ou transferência do aluno(a).</w:t>
-      </w:r>
-    </w:p>
-    <w:p>
-      <w:pPr>
-        <w:spacing w:before="200" w:line="300" w:lineRule="auto"/>
-        <w:jc w:val="both"/>
-        <w:rPr>
-          <w:rFonts w:asciiTheme="majorHAnsi" w:eastAsia="Calibri" w:hAnsiTheme="majorHAnsi" w:cstheme="majorHAnsi"/>
-          <w:spacing w:val="2"/>
-          <w:kern w:val="144"/>
-          <w:lang w:val="en-US"/>
-        </w:rPr>
-      </w:pPr>
-      <w:r>
-        <w:rPr>
-          <w:rFonts w:asciiTheme="majorHAnsi" w:eastAsia="Calibri" w:hAnsiTheme="majorHAnsi" w:cstheme="majorHAnsi"/>
-          <w:spacing w:val="2"/>
-          <w:kern w:val="144"/>
-          <w:lang w:val="en-US"/>
-        </w:rPr>
-        <w:t>{%p if method_payment == “parcelado” %}</w:t>
-      </w:r>
-    </w:p>
-    <w:p>
-      <w:pPr>
-        <w:numPr>
-          <w:ilvl w:val="4"/>
-          <w:numId w:val="1"/>
-        </w:numPr>
-        <w:spacing w:before="200" w:line="300" w:lineRule="auto"/>
-        <w:jc w:val="both"/>
-        <w:rPr>
-          <w:rFonts w:asciiTheme="majorHAnsi" w:eastAsia="Calibri" w:hAnsiTheme="majorHAnsi" w:cstheme="majorHAnsi"/>
-          <w:spacing w:val="2"/>
-          <w:kern w:val="144"/>
-        </w:rPr>
-      </w:pPr>
-      <w:r>
-        <w:rPr>
-          <w:rFonts w:asciiTheme="majorHAnsi" w:eastAsia="Calibri" w:hAnsiTheme="majorHAnsi" w:cstheme="majorHAnsi"/>
-          <w:spacing w:val="2"/>
-          <w:kern w:val="144"/>
-        </w:rPr>
-        <w:t>Se realizada após 30/10/{{ school_year }}, multa equivalente a 100% (cem por cento) do valor residual do contrato.</w:t>
-      </w:r>
-    </w:p>
-    <w:p>
-      <w:pPr>
-        <w:spacing w:before="200" w:line="300" w:lineRule="auto"/>
-        <w:jc w:val="both"/>
-        <w:rPr>
-          <w:rFonts w:asciiTheme="majorHAnsi" w:eastAsia="Calibri" w:hAnsiTheme="majorHAnsi" w:cstheme="majorHAnsi"/>
-          <w:spacing w:val="2"/>
-          <w:kern w:val="144"/>
-        </w:rPr>
-      </w:pPr>
-      <w:r>
-        <w:rPr>
-          <w:rFonts w:asciiTheme="majorHAnsi" w:eastAsia="Calibri" w:hAnsiTheme="majorHAnsi" w:cstheme="majorHAnsi"/>
-          <w:spacing w:val="2"/>
-          <w:kern w:val="144"/>
-        </w:rPr>
-        <w:t>{%p endif %}</w:t>
-      </w:r>
-    </w:p>
-    <w:p>
-      <w:pPr>
-        <w:numPr>
-          <w:ilvl w:val="2"/>
-          <w:numId w:val="1"/>
-        </w:numPr>
-        <w:spacing w:before="200" w:line="300" w:lineRule="auto"/>
-        <w:jc w:val="both"/>
-        <w:rPr>
-          <w:rFonts w:asciiTheme="majorHAnsi" w:eastAsia="Calibri" w:hAnsiTheme="majorHAnsi" w:cstheme="majorHAnsi"/>
-          <w:spacing w:val="2"/>
-          <w:kern w:val="144"/>
-        </w:rPr>
-      </w:pPr>
-      <w:r>
-        <w:rPr>
-          <w:rFonts w:asciiTheme="majorHAnsi" w:eastAsia="Calibri" w:hAnsiTheme="majorHAnsi" w:cstheme="majorHAnsi"/>
-          <w:spacing w:val="2"/>
-          <w:kern w:val="144"/>
-        </w:rPr>
-        <w:t>Pela CONTRATADA, independentemente de qualquer interpelação ou notificação judicial ou extrajudicial, com justa causa, no caso de prática pela CONTRATANTE e/ou pelo (a) aluno(a) de qualquer ato que viole as leis aplicáveis ou o Regimento Escolar.</w:t>
-      </w:r>
-    </w:p>
-    <w:p>
-      <w:pPr>
-        <w:numPr>
-          <w:ilvl w:val="1"/>
-          <w:numId w:val="1"/>
-        </w:numPr>
-        <w:spacing w:before="200" w:line="300" w:lineRule="auto"/>
-        <w:jc w:val="both"/>
-        <w:rPr>
-          <w:rFonts w:asciiTheme="majorHAnsi" w:eastAsia="Calibri" w:hAnsiTheme="majorHAnsi" w:cstheme="majorHAnsi"/>
-          <w:spacing w:val="2"/>
-          <w:kern w:val="144"/>
-        </w:rPr>
-      </w:pPr>
-      <w:r>
-        <w:rPr>
-          <w:rFonts w:asciiTheme="majorHAnsi" w:eastAsia="Calibri" w:hAnsiTheme="majorHAnsi" w:cstheme="majorHAnsi"/>
-          <w:spacing w:val="2"/>
-          <w:kern w:val="144"/>
-        </w:rPr>
-        <w:t xml:space="preserve">A rescisão do presente Contrato, </w:t>
-      </w:r>
-      <w:r>
-        <w:rPr>
-          <w:rFonts w:asciiTheme="majorHAnsi" w:eastAsia="Calibri" w:hAnsiTheme="majorHAnsi" w:cstheme="majorHAnsi"/>
-          <w:spacing w:val="2"/>
-          <w:kern w:val="144"/>
-        </w:rPr>
-        <w:t>operada pela CONTRATANTE ou pela CONTRATADA, não exime a CONTRATANTE de sua responsabilidade pela obrigação de pagamento</w:t>
-      </w:r>
-      <w:r>
-        <w:rPr>
-          <w:rFonts w:asciiTheme="majorHAnsi" w:eastAsia="Calibri" w:hAnsiTheme="majorHAnsi" w:cstheme="majorHAnsi"/>
-          <w:spacing w:val="2"/>
-          <w:kern w:val="144"/>
-        </w:rPr>
-        <w:t xml:space="preserve"> integral das mensalidades vencidas, incluindo a parcela integral do mês do efetivo desligamento do(a) aluno(a). </w:t>
-      </w:r>
-    </w:p>
-    <w:p>
-      <w:pPr>
-        <w:numPr>
-          <w:ilvl w:val="0"/>
-          <w:numId w:val="1"/>
-        </w:numPr>
-        <w:spacing w:before="200" w:line="300" w:lineRule="auto"/>
-        <w:jc w:val="both"/>
-        <w:rPr>
-          <w:rFonts w:asciiTheme="majorHAnsi" w:eastAsia="Calibri" w:hAnsiTheme="majorHAnsi" w:cstheme="majorHAnsi"/>
-          <w:b/>
-          <w:spacing w:val="2"/>
-          <w:kern w:val="144"/>
-        </w:rPr>
-      </w:pPr>
-      <w:r>
-        <w:rPr>
-          <w:rFonts w:asciiTheme="majorHAnsi" w:eastAsia="Calibri" w:hAnsiTheme="majorHAnsi" w:cstheme="majorHAnsi"/>
-          <w:b/>
-          <w:spacing w:val="2"/>
-          <w:kern w:val="144"/>
-        </w:rPr>
-        <w:t>NOTIFICAÇÕES, INTIMAÇÕES E DEVER DE ATUALIZAÇÃO DE DADOS CADASTRAIS</w:t>
-      </w:r>
-    </w:p>
-    <w:p>
-      <w:pPr>
-        <w:numPr>
-          <w:ilvl w:val="1"/>
-          <w:numId w:val="1"/>
-        </w:numPr>
-        <w:spacing w:before="200" w:line="300" w:lineRule="auto"/>
-        <w:jc w:val="both"/>
-        <w:rPr>
-          <w:rFonts w:asciiTheme="majorHAnsi" w:eastAsia="Calibri" w:hAnsiTheme="majorHAnsi" w:cstheme="majorHAnsi"/>
-          <w:spacing w:val="2"/>
-          <w:kern w:val="144"/>
-        </w:rPr>
-      </w:pPr>
-      <w:r>
-        <w:rPr>
-          <w:rFonts w:asciiTheme="majorHAnsi" w:eastAsia="Calibri" w:hAnsiTheme="majorHAnsi" w:cstheme="majorHAnsi"/>
-          <w:spacing w:val="2"/>
-          <w:kern w:val="144"/>
-        </w:rPr>
-        <w:t>A CONTRATANTE deverá atualizar e manter atualizados seus dados cadastrais, inclusive endereços de e-mail, por meio de formulário físico disponível na Secretaria Geral da CONTRATADA ou através do portal do aluno</w:t>
-      </w:r>
-      <w:r>
-        <w:rPr>
-          <w:rFonts w:asciiTheme="majorHAnsi" w:eastAsia="Calibri" w:hAnsiTheme="majorHAnsi" w:cstheme="majorHAnsi"/>
-          <w:spacing w:val="2"/>
-          <w:kern w:val="144"/>
-        </w:rPr>
-        <w:t xml:space="preserve">. </w:t>
-      </w:r>
-    </w:p>
-    <w:p>
-      <w:pPr>
-        <w:numPr>
-          <w:ilvl w:val="1"/>
-          <w:numId w:val="1"/>
-        </w:numPr>
-        <w:spacing w:before="200" w:line="300" w:lineRule="auto"/>
-        <w:jc w:val="both"/>
-        <w:rPr>
-          <w:rFonts w:asciiTheme="majorHAnsi" w:eastAsia="Calibri" w:hAnsiTheme="majorHAnsi" w:cstheme="majorHAnsi"/>
-          <w:spacing w:val="2"/>
-          <w:kern w:val="144"/>
-        </w:rPr>
-      </w:pPr>
-      <w:r>
-        <w:rPr>
-          <w:rFonts w:asciiTheme="majorHAnsi" w:eastAsia="Calibri" w:hAnsiTheme="majorHAnsi" w:cstheme="majorHAnsi"/>
-          <w:spacing w:val="2"/>
-          <w:kern w:val="144"/>
-        </w:rPr>
-        <w:t>A</w:t>
-      </w:r>
-      <w:r>
-        <w:rPr>
-          <w:rFonts w:asciiTheme="majorHAnsi" w:eastAsia="Calibri" w:hAnsiTheme="majorHAnsi" w:cstheme="majorHAnsi"/>
-          <w:spacing w:val="2"/>
-          <w:kern w:val="144"/>
-        </w:rPr>
-        <w:t xml:space="preserve"> CONTRATANTE reconhece como recebidas quaisquer comunicações e notificações, boletos, comunicados pedagógicos, comunicações judiciais ou extrajudiciais, inclusive citações e intimações processuais, relativas a este Contrato, que sejam comprovadamente entregues ou remetidas para o endereço físico ou e-mail d</w:t>
-      </w:r>
-      <w:r>
-        <w:rPr>
-          <w:rFonts w:asciiTheme="majorHAnsi" w:eastAsia="Calibri" w:hAnsiTheme="majorHAnsi" w:cstheme="majorHAnsi"/>
-          <w:spacing w:val="2"/>
-          <w:kern w:val="144"/>
-        </w:rPr>
-        <w:t>a</w:t>
-      </w:r>
-      <w:r>
-        <w:rPr>
-          <w:rFonts w:asciiTheme="majorHAnsi" w:eastAsia="Calibri" w:hAnsiTheme="majorHAnsi" w:cstheme="majorHAnsi"/>
-          <w:spacing w:val="2"/>
-          <w:kern w:val="144"/>
-        </w:rPr>
-        <w:t xml:space="preserve"> CONTRATANTE especificados no quadro constante da primeira página deste Contrato, mesmo que sejam recebidas por pessoa diversa. </w:t>
-      </w:r>
-      <w:r>
-        <w:rPr>
-          <w:rFonts w:asciiTheme="majorHAnsi" w:eastAsia="Calibri" w:hAnsiTheme="majorHAnsi" w:cstheme="majorHAnsi"/>
-          <w:spacing w:val="2"/>
-          <w:kern w:val="144"/>
-        </w:rPr>
-        <w:t xml:space="preserve"> </w:t>
-      </w:r>
-    </w:p>
-    <w:p>
-      <w:pPr>
-        <w:numPr>
-          <w:ilvl w:val="0"/>
-          <w:numId w:val="1"/>
-        </w:numPr>
-        <w:spacing w:before="200" w:line="300" w:lineRule="auto"/>
-        <w:jc w:val="both"/>
-        <w:rPr>
-          <w:rFonts w:asciiTheme="majorHAnsi" w:eastAsia="Calibri" w:hAnsiTheme="majorHAnsi" w:cstheme="majorHAnsi"/>
-          <w:b/>
-          <w:spacing w:val="2"/>
-          <w:kern w:val="144"/>
-        </w:rPr>
-      </w:pPr>
-      <w:r>
-        <w:rPr>
-          <w:rFonts w:asciiTheme="majorHAnsi" w:eastAsia="Calibri" w:hAnsiTheme="majorHAnsi" w:cstheme="majorHAnsi"/>
-          <w:b/>
-          <w:spacing w:val="2"/>
-          <w:kern w:val="144"/>
-        </w:rPr>
-        <w:t>DISPOSIÇÕES GERAIS</w:t>
-      </w:r>
-    </w:p>
-    <w:p>
-      <w:pPr>
-        <w:numPr>
-          <w:ilvl w:val="1"/>
-          <w:numId w:val="1"/>
-        </w:numPr>
-        <w:spacing w:before="200" w:line="300" w:lineRule="auto"/>
-        <w:jc w:val="both"/>
-        <w:rPr>
-          <w:rFonts w:asciiTheme="majorHAnsi" w:eastAsia="Calibri" w:hAnsiTheme="majorHAnsi" w:cstheme="majorHAnsi"/>
-          <w:spacing w:val="2"/>
-          <w:kern w:val="144"/>
-        </w:rPr>
-      </w:pPr>
-      <w:r>
-        <w:rPr>
-          <w:rFonts w:asciiTheme="majorHAnsi" w:eastAsia="Calibri" w:hAnsiTheme="majorHAnsi" w:cstheme="majorHAnsi"/>
-          <w:spacing w:val="2"/>
-          <w:kern w:val="144"/>
-        </w:rPr>
-        <w:lastRenderedPageBreak/>
-        <w:t>Autonomia pedagógica.</w:t>
-      </w:r>
-      <w:r>
-        <w:rPr>
-          <w:rFonts w:asciiTheme="majorHAnsi" w:eastAsia="Calibri" w:hAnsiTheme="majorHAnsi" w:cstheme="majorHAnsi"/>
-          <w:spacing w:val="2"/>
-          <w:kern w:val="144"/>
-        </w:rPr>
-        <w:t xml:space="preserve"> São de inteira responsabilidade </w:t>
-      </w:r>
-      <w:r>
-        <w:rPr>
-          <w:rFonts w:asciiTheme="majorHAnsi" w:eastAsia="Calibri" w:hAnsiTheme="majorHAnsi" w:cstheme="majorHAnsi"/>
-          <w:spacing w:val="2"/>
-          <w:kern w:val="144"/>
-        </w:rPr>
-        <w:t>da CONTRATADA o</w:t>
-      </w:r>
-      <w:r>
-        <w:rPr>
-          <w:rFonts w:asciiTheme="majorHAnsi" w:eastAsia="Calibri" w:hAnsiTheme="majorHAnsi" w:cstheme="majorHAnsi"/>
-          <w:spacing w:val="2"/>
-          <w:kern w:val="144"/>
-        </w:rPr>
-        <w:t xml:space="preserve"> planejamento e a prestação de </w:t>
-      </w:r>
-      <w:r>
-        <w:rPr>
-          <w:rFonts w:asciiTheme="majorHAnsi" w:eastAsia="Calibri" w:hAnsiTheme="majorHAnsi" w:cstheme="majorHAnsi"/>
-          <w:spacing w:val="2"/>
-          <w:kern w:val="144"/>
-        </w:rPr>
-        <w:t>S</w:t>
-      </w:r>
-      <w:r>
-        <w:rPr>
-          <w:rFonts w:asciiTheme="majorHAnsi" w:eastAsia="Calibri" w:hAnsiTheme="majorHAnsi" w:cstheme="majorHAnsi"/>
-          <w:spacing w:val="2"/>
-          <w:kern w:val="144"/>
-        </w:rPr>
-        <w:t>erviços, a fixação de carga horária, a designação de professores, a orientação didático-pedagógica e educacional, a composição das salas de aula, além de outras providências que as atividades docentes exigirem, de acordo com o Regimento Escolar.</w:t>
-      </w:r>
-    </w:p>
-    <w:p>
-      <w:pPr>
-        <w:numPr>
-          <w:ilvl w:val="2"/>
-          <w:numId w:val="1"/>
-        </w:numPr>
-        <w:spacing w:before="200" w:line="300" w:lineRule="auto"/>
-        <w:jc w:val="both"/>
-        <w:rPr>
-          <w:rFonts w:asciiTheme="majorHAnsi" w:eastAsia="Calibri" w:hAnsiTheme="majorHAnsi" w:cstheme="majorHAnsi"/>
-          <w:spacing w:val="2"/>
-          <w:kern w:val="144"/>
-        </w:rPr>
-      </w:pPr>
-      <w:r>
-        <w:rPr>
-          <w:rFonts w:asciiTheme="majorHAnsi" w:eastAsia="Calibri" w:hAnsiTheme="majorHAnsi" w:cstheme="majorHAnsi"/>
-          <w:spacing w:val="2"/>
-          <w:kern w:val="144"/>
-        </w:rPr>
-        <w:t>Em observância à legislação aplicável, a autonomia pedagógica da escola e visando o melhor interesse dos alunos, as turmas serão organizadas de forma a proporcionar um ambiente democrático, solidário, inclusivo, diverso, digno e proveitoso, não dispondo a</w:t>
-      </w:r>
-      <w:r>
-        <w:rPr>
-          <w:rFonts w:asciiTheme="majorHAnsi" w:eastAsia="Calibri" w:hAnsiTheme="majorHAnsi" w:cstheme="majorHAnsi"/>
-          <w:bCs/>
-          <w:spacing w:val="2"/>
-          <w:kern w:val="144"/>
-        </w:rPr>
-        <w:t xml:space="preserve"> CONTRATADA</w:t>
-      </w:r>
-      <w:r>
-        <w:rPr>
-          <w:rFonts w:asciiTheme="majorHAnsi" w:eastAsia="Calibri" w:hAnsiTheme="majorHAnsi" w:cstheme="majorHAnsi"/>
-          <w:spacing w:val="2"/>
-          <w:kern w:val="144"/>
-        </w:rPr>
-        <w:t xml:space="preserve"> de classes especiais de qualquer natureza.</w:t>
-      </w:r>
-    </w:p>
-    <w:p>
-      <w:pPr>
-        <w:numPr>
-          <w:ilvl w:val="1"/>
-          <w:numId w:val="1"/>
-        </w:numPr>
-        <w:spacing w:before="200" w:line="300" w:lineRule="auto"/>
-        <w:jc w:val="both"/>
-        <w:rPr>
-          <w:rFonts w:asciiTheme="majorHAnsi" w:eastAsia="Calibri" w:hAnsiTheme="majorHAnsi" w:cstheme="majorHAnsi"/>
-          <w:spacing w:val="2"/>
-          <w:kern w:val="144"/>
-        </w:rPr>
-      </w:pPr>
-      <w:r>
-        <w:rPr>
-          <w:rFonts w:asciiTheme="majorHAnsi" w:eastAsia="Calibri" w:hAnsiTheme="majorHAnsi" w:cstheme="majorHAnsi"/>
-          <w:spacing w:val="2"/>
-          <w:kern w:val="144"/>
-        </w:rPr>
-        <w:t>Aditivos</w:t>
-      </w:r>
-      <w:r>
-        <w:rPr>
-          <w:rFonts w:asciiTheme="majorHAnsi" w:eastAsia="Calibri" w:hAnsiTheme="majorHAnsi" w:cstheme="majorHAnsi"/>
-          <w:spacing w:val="2"/>
-          <w:kern w:val="144"/>
-        </w:rPr>
-        <w:t>:</w:t>
-      </w:r>
-      <w:r>
-        <w:rPr>
-          <w:rFonts w:asciiTheme="majorHAnsi" w:eastAsia="Calibri" w:hAnsiTheme="majorHAnsi" w:cstheme="majorHAnsi"/>
-          <w:spacing w:val="2"/>
-          <w:kern w:val="144"/>
-        </w:rPr>
-        <w:t xml:space="preserve"> Quaisquer alterações nas condições deste Contrato somente terão validade se formalizadas mediante aditivos contratuais assinados pelos representantes legais das Partes.</w:t>
-      </w:r>
-    </w:p>
-    <w:p>
-      <w:pPr>
-        <w:numPr>
-          <w:ilvl w:val="1"/>
-          <w:numId w:val="1"/>
-        </w:numPr>
-        <w:spacing w:before="200" w:line="300" w:lineRule="auto"/>
-        <w:jc w:val="both"/>
-        <w:rPr>
-          <w:rFonts w:asciiTheme="majorHAnsi" w:eastAsia="Calibri" w:hAnsiTheme="majorHAnsi" w:cstheme="majorHAnsi"/>
-          <w:spacing w:val="2"/>
-          <w:kern w:val="144"/>
-        </w:rPr>
-      </w:pPr>
-      <w:r>
-        <w:rPr>
-          <w:rFonts w:asciiTheme="majorHAnsi" w:eastAsia="Calibri" w:hAnsiTheme="majorHAnsi" w:cstheme="majorHAnsi"/>
-          <w:spacing w:val="2"/>
-          <w:kern w:val="144"/>
-        </w:rPr>
-        <w:t>Notificações</w:t>
-      </w:r>
-      <w:r>
-        <w:rPr>
-          <w:rFonts w:asciiTheme="majorHAnsi" w:eastAsia="Calibri" w:hAnsiTheme="majorHAnsi" w:cstheme="majorHAnsi"/>
-          <w:spacing w:val="2"/>
-          <w:kern w:val="144"/>
-        </w:rPr>
-        <w:t>:</w:t>
-      </w:r>
-      <w:r>
-        <w:rPr>
-          <w:rFonts w:asciiTheme="majorHAnsi" w:eastAsia="Calibri" w:hAnsiTheme="majorHAnsi" w:cstheme="majorHAnsi"/>
-          <w:spacing w:val="2"/>
-          <w:kern w:val="144"/>
-        </w:rPr>
-        <w:t xml:space="preserve"> Todas as notificações, solicitações e outras comunicações encaminhadas de uma Parte à outra, nos termos deste Contrato, devem ser feitas por escrito (inclusive mensagens eletrônicas – e-mail – os quais devem ser transmitidos com aviso de recebimento), e devem ser dirigidas aos endereços das Partes indicados no Preâmbulo deste Contrato.</w:t>
-      </w:r>
-    </w:p>
-    <w:p>
-      <w:pPr>
-        <w:numPr>
-          <w:ilvl w:val="1"/>
-          <w:numId w:val="1"/>
-        </w:numPr>
-        <w:spacing w:before="200" w:line="300" w:lineRule="auto"/>
-        <w:jc w:val="both"/>
-        <w:rPr>
-          <w:rFonts w:asciiTheme="majorHAnsi" w:eastAsia="Calibri" w:hAnsiTheme="majorHAnsi" w:cstheme="majorHAnsi"/>
-          <w:spacing w:val="2"/>
-          <w:kern w:val="144"/>
-        </w:rPr>
-      </w:pPr>
-      <w:r>
-        <w:rPr>
-          <w:rFonts w:asciiTheme="majorHAnsi" w:eastAsia="Calibri" w:hAnsiTheme="majorHAnsi" w:cstheme="majorHAnsi"/>
-          <w:spacing w:val="2"/>
-          <w:kern w:val="144"/>
-        </w:rPr>
-        <w:t>Irrevogabilidade e Irretratabilidade; e Cessão</w:t>
-      </w:r>
-      <w:r>
-        <w:rPr>
-          <w:rFonts w:asciiTheme="majorHAnsi" w:eastAsia="Calibri" w:hAnsiTheme="majorHAnsi" w:cstheme="majorHAnsi"/>
-          <w:spacing w:val="2"/>
-          <w:kern w:val="144"/>
-        </w:rPr>
-        <w:t>:</w:t>
-      </w:r>
-      <w:r>
-        <w:rPr>
-          <w:rFonts w:asciiTheme="majorHAnsi" w:eastAsia="Calibri" w:hAnsiTheme="majorHAnsi" w:cstheme="majorHAnsi"/>
-          <w:spacing w:val="2"/>
-          <w:kern w:val="144"/>
-        </w:rPr>
-        <w:t xml:space="preserve"> O presente Contrato tem caráter irrevogável e irretratável obrigando as Partes e seus herdeiros e sucessores. É vedado às Partes delegar, ceder ou transferir, total ou parcialmente, os direitos e deveres do presente Contrato, sem a prévia e expressa autorização, por escrito, da outra Parte, sob pena de rescisão do Contrato.</w:t>
-      </w:r>
-    </w:p>
-    <w:p>
-      <w:pPr>
-        <w:numPr>
-          <w:ilvl w:val="1"/>
-          <w:numId w:val="1"/>
-        </w:numPr>
-        <w:spacing w:before="200" w:line="300" w:lineRule="auto"/>
-        <w:jc w:val="both"/>
-        <w:rPr>
-          <w:rFonts w:asciiTheme="majorHAnsi" w:eastAsia="Calibri" w:hAnsiTheme="majorHAnsi" w:cstheme="majorHAnsi"/>
-          <w:spacing w:val="2"/>
-          <w:kern w:val="144"/>
-        </w:rPr>
-      </w:pPr>
-      <w:r>
-        <w:rPr>
-          <w:rFonts w:asciiTheme="majorHAnsi" w:eastAsia="Calibri" w:hAnsiTheme="majorHAnsi" w:cstheme="majorHAnsi"/>
-          <w:spacing w:val="2"/>
-          <w:kern w:val="144"/>
-        </w:rPr>
-        <w:t>Título Executivo</w:t>
-      </w:r>
-      <w:r>
-        <w:rPr>
-          <w:rFonts w:asciiTheme="majorHAnsi" w:eastAsia="Calibri" w:hAnsiTheme="majorHAnsi" w:cstheme="majorHAnsi"/>
-          <w:spacing w:val="2"/>
-          <w:kern w:val="144"/>
-        </w:rPr>
-        <w:t>:</w:t>
-      </w:r>
-      <w:r>
-        <w:rPr>
-          <w:rFonts w:asciiTheme="majorHAnsi" w:eastAsia="Calibri" w:hAnsiTheme="majorHAnsi" w:cstheme="majorHAnsi"/>
-          <w:spacing w:val="2"/>
-          <w:kern w:val="144"/>
-        </w:rPr>
-        <w:t xml:space="preserve"> Este Contrato constitui título executivo extrajudicial e as obrigações assumidas nos termos deste Contrato estão sujeitas à execução específica, nos termos dos artigos 493, 497, 501 e 815 ao 823 do Código de Processo Civil.</w:t>
-      </w:r>
-    </w:p>
-    <w:p>
-      <w:pPr>
-        <w:numPr>
-          <w:ilvl w:val="1"/>
-          <w:numId w:val="1"/>
-        </w:numPr>
-        <w:spacing w:before="200" w:line="300" w:lineRule="auto"/>
-        <w:jc w:val="both"/>
-        <w:rPr>
-          <w:rFonts w:asciiTheme="majorHAnsi" w:eastAsia="Calibri" w:hAnsiTheme="majorHAnsi" w:cstheme="majorHAnsi"/>
-          <w:spacing w:val="2"/>
-          <w:kern w:val="144"/>
-        </w:rPr>
-      </w:pPr>
-      <w:r>
-        <w:rPr>
-          <w:rFonts w:asciiTheme="majorHAnsi" w:eastAsia="Calibri" w:hAnsiTheme="majorHAnsi" w:cstheme="majorHAnsi"/>
-          <w:spacing w:val="2"/>
-          <w:kern w:val="144"/>
-        </w:rPr>
-        <w:t>Totalidade das Avenças</w:t>
-      </w:r>
-      <w:r>
-        <w:rPr>
-          <w:rFonts w:asciiTheme="majorHAnsi" w:eastAsia="Calibri" w:hAnsiTheme="majorHAnsi" w:cstheme="majorHAnsi"/>
-          <w:spacing w:val="2"/>
-          <w:kern w:val="144"/>
-        </w:rPr>
-        <w:t>:</w:t>
-      </w:r>
-      <w:r>
-        <w:rPr>
-          <w:rFonts w:asciiTheme="majorHAnsi" w:eastAsia="Calibri" w:hAnsiTheme="majorHAnsi" w:cstheme="majorHAnsi"/>
-          <w:spacing w:val="2"/>
-          <w:kern w:val="144"/>
-        </w:rPr>
-        <w:t xml:space="preserve"> Este Contrato constitui a totalidade das avenças havidas entre as Partes e substitui quaisquer documentos e compromissos verbais ou escritos anteriores entre as Partes.</w:t>
-      </w:r>
-    </w:p>
-    <w:p>
-      <w:pPr>
-        <w:numPr>
-          <w:ilvl w:val="1"/>
-          <w:numId w:val="1"/>
-        </w:numPr>
-        <w:spacing w:before="200" w:line="300" w:lineRule="auto"/>
-        <w:jc w:val="both"/>
-        <w:rPr>
-          <w:rFonts w:asciiTheme="majorHAnsi" w:eastAsia="Calibri" w:hAnsiTheme="majorHAnsi" w:cstheme="majorHAnsi"/>
-          <w:spacing w:val="2"/>
-          <w:kern w:val="144"/>
-        </w:rPr>
-      </w:pPr>
-      <w:r>
-        <w:rPr>
-          <w:rFonts w:asciiTheme="majorHAnsi" w:eastAsia="Calibri" w:hAnsiTheme="majorHAnsi" w:cstheme="majorHAnsi"/>
-          <w:spacing w:val="2"/>
-          <w:kern w:val="144"/>
-        </w:rPr>
-        <w:t>Novação</w:t>
-      </w:r>
-      <w:r>
-        <w:rPr>
-          <w:rFonts w:asciiTheme="majorHAnsi" w:eastAsia="Calibri" w:hAnsiTheme="majorHAnsi" w:cstheme="majorHAnsi"/>
-          <w:spacing w:val="2"/>
-          <w:kern w:val="144"/>
-        </w:rPr>
-        <w:t>:</w:t>
-      </w:r>
-      <w:r>
-        <w:rPr>
-          <w:rFonts w:asciiTheme="majorHAnsi" w:eastAsia="Calibri" w:hAnsiTheme="majorHAnsi" w:cstheme="majorHAnsi"/>
-          <w:spacing w:val="2"/>
-          <w:kern w:val="144"/>
-        </w:rPr>
-        <w:t xml:space="preserve"> Eventual tolerância ou atraso de qualquer das Partes em exercer os direitos e obrigações previstos neste instrumento não constituirá novação ou isentará qualquer das Partes do cumprimento de suas obrigações estipuladas neste Contrato.</w:t>
-      </w:r>
-    </w:p>
-    <w:p>
-      <w:pPr>
-        <w:numPr>
-          <w:ilvl w:val="1"/>
-          <w:numId w:val="1"/>
-        </w:numPr>
-        <w:spacing w:before="200" w:line="300" w:lineRule="auto"/>
-        <w:jc w:val="both"/>
-        <w:rPr>
-          <w:rFonts w:asciiTheme="majorHAnsi" w:eastAsia="Calibri" w:hAnsiTheme="majorHAnsi" w:cstheme="majorHAnsi"/>
-          <w:spacing w:val="2"/>
-          <w:kern w:val="144"/>
-        </w:rPr>
-      </w:pPr>
-      <w:r>
-        <w:rPr>
-          <w:rFonts w:asciiTheme="majorHAnsi" w:eastAsia="Calibri" w:hAnsiTheme="majorHAnsi" w:cstheme="majorHAnsi"/>
-          <w:spacing w:val="2"/>
-          <w:kern w:val="144"/>
-        </w:rPr>
-        <w:t>Independência entre Disposições</w:t>
-      </w:r>
-      <w:r>
-        <w:rPr>
-          <w:rFonts w:asciiTheme="majorHAnsi" w:eastAsia="Calibri" w:hAnsiTheme="majorHAnsi" w:cstheme="majorHAnsi"/>
-          <w:spacing w:val="2"/>
-          <w:kern w:val="144"/>
-        </w:rPr>
-        <w:t xml:space="preserve">: </w:t>
-      </w:r>
-      <w:r>
-        <w:rPr>
-          <w:rFonts w:asciiTheme="majorHAnsi" w:eastAsia="Calibri" w:hAnsiTheme="majorHAnsi" w:cstheme="majorHAnsi"/>
-          <w:spacing w:val="2"/>
-          <w:kern w:val="144"/>
-        </w:rPr>
-        <w:t>Caso qualquer termo ou disposição deste Contrato seja considerado ilegal ou inexequível por força de qualquer lei ou política pública, todos os demais termos e disposições deste Contrato permanecerão em pleno vigor.</w:t>
-      </w:r>
-    </w:p>
-    <w:p>
-      <w:pPr>
-        <w:numPr>
-          <w:ilvl w:val="1"/>
-          <w:numId w:val="1"/>
-        </w:numPr>
-        <w:spacing w:before="200" w:line="300" w:lineRule="auto"/>
-        <w:jc w:val="both"/>
-        <w:rPr>
-          <w:rFonts w:asciiTheme="majorHAnsi" w:eastAsia="Calibri" w:hAnsiTheme="majorHAnsi" w:cstheme="majorHAnsi"/>
-          <w:spacing w:val="2"/>
-          <w:kern w:val="144"/>
-        </w:rPr>
-      </w:pPr>
-      <w:r>
-        <w:rPr>
-          <w:rFonts w:asciiTheme="majorHAnsi" w:eastAsia="Calibri" w:hAnsiTheme="majorHAnsi" w:cstheme="majorHAnsi"/>
-          <w:spacing w:val="2"/>
-          <w:kern w:val="144"/>
-        </w:rPr>
-        <w:t>Lei Aplicável</w:t>
-      </w:r>
-      <w:r>
-        <w:rPr>
-          <w:rFonts w:asciiTheme="majorHAnsi" w:eastAsia="Calibri" w:hAnsiTheme="majorHAnsi" w:cstheme="majorHAnsi"/>
-          <w:spacing w:val="2"/>
-          <w:kern w:val="144"/>
-        </w:rPr>
-        <w:t>:</w:t>
-      </w:r>
-      <w:r>
-        <w:rPr>
-          <w:rFonts w:asciiTheme="majorHAnsi" w:eastAsia="Calibri" w:hAnsiTheme="majorHAnsi" w:cstheme="majorHAnsi"/>
-          <w:spacing w:val="2"/>
-          <w:kern w:val="144"/>
-        </w:rPr>
-        <w:t xml:space="preserve"> Este Contrato será regido por e interpretado em conformidade com as leis da República Federativa do Brasil.</w:t>
-      </w:r>
-    </w:p>
-    <w:p>
-      <w:pPr>
-        <w:numPr>
-          <w:ilvl w:val="1"/>
-          <w:numId w:val="1"/>
-        </w:numPr>
-        <w:spacing w:before="200" w:line="300" w:lineRule="auto"/>
-        <w:jc w:val="both"/>
-        <w:rPr>
-          <w:rFonts w:asciiTheme="majorHAnsi" w:eastAsia="Calibri" w:hAnsiTheme="majorHAnsi" w:cstheme="majorHAnsi"/>
-          <w:spacing w:val="2"/>
-          <w:kern w:val="144"/>
-        </w:rPr>
-      </w:pPr>
-      <w:r>
-        <w:rPr>
-          <w:rFonts w:asciiTheme="majorHAnsi" w:eastAsia="Calibri" w:hAnsiTheme="majorHAnsi" w:cstheme="majorHAnsi"/>
-          <w:spacing w:val="2"/>
-          <w:kern w:val="144"/>
-        </w:rPr>
-        <w:t>A</w:t>
-      </w:r>
-      <w:r>
-        <w:rPr>
-          <w:rFonts w:asciiTheme="majorHAnsi" w:eastAsia="Calibri" w:hAnsiTheme="majorHAnsi" w:cstheme="majorHAnsi"/>
-          <w:bCs/>
-          <w:spacing w:val="2"/>
-          <w:kern w:val="144"/>
-        </w:rPr>
-        <w:t xml:space="preserve"> CONTRATANTE</w:t>
-      </w:r>
-      <w:r>
-        <w:rPr>
-          <w:rFonts w:asciiTheme="majorHAnsi" w:eastAsia="Calibri" w:hAnsiTheme="majorHAnsi" w:cstheme="majorHAnsi"/>
-          <w:spacing w:val="2"/>
-          <w:kern w:val="144"/>
-        </w:rPr>
-        <w:t xml:space="preserve"> assume e reconhece expressamente a sua responsabilidade por quaisquer danos patrimoniais que sejam causados pelo(a) aluno(a) a qualquer bem da CONTRATADA ou de </w:t>
-      </w:r>
-      <w:r>
-        <w:rPr>
-          <w:rFonts w:asciiTheme="majorHAnsi" w:eastAsia="Calibri" w:hAnsiTheme="majorHAnsi" w:cstheme="majorHAnsi"/>
-          <w:spacing w:val="2"/>
-          <w:kern w:val="144"/>
-        </w:rPr>
-        <w:lastRenderedPageBreak/>
-        <w:t xml:space="preserve">terceiros, responsabilizando-se pela sua indenização, a ser paga em adição ao valor da mensalidade escolar por meio do boleto mensal emitido pela </w:t>
-      </w:r>
-      <w:r>
-        <w:rPr>
-          <w:rFonts w:asciiTheme="majorHAnsi" w:eastAsia="Calibri" w:hAnsiTheme="majorHAnsi" w:cstheme="majorHAnsi"/>
-          <w:bCs/>
-          <w:spacing w:val="2"/>
-          <w:kern w:val="144"/>
-        </w:rPr>
-        <w:t>CONTRATADA.</w:t>
-      </w:r>
-    </w:p>
-    <w:p>
-      <w:pPr>
-        <w:numPr>
-          <w:ilvl w:val="0"/>
-          <w:numId w:val="1"/>
-        </w:numPr>
-        <w:spacing w:before="200" w:line="300" w:lineRule="auto"/>
-        <w:jc w:val="both"/>
-        <w:rPr>
-          <w:rFonts w:asciiTheme="majorHAnsi" w:eastAsia="Calibri" w:hAnsiTheme="majorHAnsi" w:cstheme="majorHAnsi"/>
-          <w:b/>
-          <w:spacing w:val="2"/>
-          <w:kern w:val="144"/>
-        </w:rPr>
-      </w:pPr>
-      <w:r>
-        <w:rPr>
-          <w:rFonts w:asciiTheme="majorHAnsi" w:eastAsia="Calibri" w:hAnsiTheme="majorHAnsi" w:cstheme="majorHAnsi"/>
-          <w:b/>
-          <w:spacing w:val="2"/>
-          <w:kern w:val="144"/>
-        </w:rPr>
-        <w:t>TRATAMENTO DE DADOS PESSOAIS</w:t>
-      </w:r>
-    </w:p>
-    <w:p>
-      <w:pPr>
-        <w:numPr>
-          <w:ilvl w:val="1"/>
-          <w:numId w:val="1"/>
-        </w:numPr>
-        <w:spacing w:before="200" w:line="300" w:lineRule="auto"/>
-        <w:jc w:val="both"/>
-        <w:rPr>
-          <w:rFonts w:asciiTheme="majorHAnsi" w:eastAsia="Calibri" w:hAnsiTheme="majorHAnsi" w:cstheme="majorHAnsi"/>
-          <w:spacing w:val="2"/>
-          <w:kern w:val="144"/>
-        </w:rPr>
-      </w:pPr>
-      <w:r>
-        <w:rPr>
-          <w:rFonts w:asciiTheme="majorHAnsi" w:eastAsia="Calibri" w:hAnsiTheme="majorHAnsi" w:cstheme="majorHAnsi"/>
-          <w:spacing w:val="2"/>
-          <w:kern w:val="144"/>
-        </w:rPr>
-        <w:t xml:space="preserve">A </w:t>
-      </w:r>
-      <w:r>
-        <w:rPr>
-          <w:rFonts w:asciiTheme="majorHAnsi" w:eastAsia="Calibri" w:hAnsiTheme="majorHAnsi" w:cstheme="majorHAnsi"/>
-          <w:bCs/>
-          <w:spacing w:val="2"/>
-          <w:kern w:val="144"/>
-        </w:rPr>
-        <w:t>CONTRATADA envidará seus melhores esforços para proteger os dados dos alunos e da CONTRATANTE de</w:t>
-      </w:r>
-      <w:r>
-        <w:rPr>
-          <w:rFonts w:asciiTheme="majorHAnsi" w:eastAsia="Calibri" w:hAnsiTheme="majorHAnsi" w:cstheme="majorHAnsi"/>
-          <w:spacing w:val="2"/>
-          <w:kern w:val="144"/>
-        </w:rPr>
-        <w:t xml:space="preserve"> acessos não autorizados e de situações acidentais ou ilícitas de destruição, perda, alteração, comunicação ou qualquer forma de tratamento inadequado ou ilícito, principalmente dados pessoais e dados pessoais sensíveis, aplicando as medidas de segurança, técnicas e administrativas necessárias e disponíveis à época e exigindo contratualmente de seus fornecedores a adoção do mesmo nível de Segurança da Informação, com base nas melhores práticas de mercado.</w:t>
-      </w:r>
-    </w:p>
-    <w:p>
-      <w:pPr>
-        <w:numPr>
-          <w:ilvl w:val="1"/>
-          <w:numId w:val="1"/>
-        </w:numPr>
-        <w:spacing w:before="200" w:line="300" w:lineRule="auto"/>
-        <w:jc w:val="both"/>
-        <w:rPr>
-          <w:rFonts w:asciiTheme="majorHAnsi" w:eastAsia="Calibri" w:hAnsiTheme="majorHAnsi" w:cstheme="majorHAnsi"/>
-          <w:spacing w:val="2"/>
-          <w:kern w:val="144"/>
-        </w:rPr>
-      </w:pPr>
-      <w:r>
-        <w:rPr>
-          <w:rFonts w:asciiTheme="majorHAnsi" w:eastAsia="Calibri" w:hAnsiTheme="majorHAnsi" w:cstheme="majorHAnsi"/>
-          <w:spacing w:val="2"/>
-          <w:kern w:val="144"/>
-        </w:rPr>
-        <w:t xml:space="preserve">A </w:t>
-      </w:r>
-      <w:r>
-        <w:rPr>
-          <w:rFonts w:asciiTheme="majorHAnsi" w:eastAsia="Calibri" w:hAnsiTheme="majorHAnsi" w:cstheme="majorHAnsi"/>
-          <w:bCs/>
-          <w:spacing w:val="2"/>
-          <w:kern w:val="144"/>
-        </w:rPr>
-        <w:t>CONTRATANTE tem conhecimento da Política de Privacidade e Proteção de Dados Pessoais e do Regimento Interno da CONTRATADA</w:t>
-      </w:r>
-      <w:r>
-        <w:rPr>
-          <w:rFonts w:asciiTheme="majorHAnsi" w:eastAsia="Calibri" w:hAnsiTheme="majorHAnsi" w:cstheme="majorHAnsi"/>
-          <w:spacing w:val="2"/>
-          <w:kern w:val="144"/>
-        </w:rPr>
-        <w:t xml:space="preserve"> disponíveis no seu endereço eletrônico e na sua Secretaria, consentindo com o tratamento dos dados pessoais do(a) aluno(a) para os fins relacionados à prestação dos serviços objeto deste contrato, em consonância com os artigos 11 e 14 da Lei 13.709/2018 – Lei Geral de Proteção de Dados.</w:t>
-      </w:r>
-    </w:p>
-    <w:p>
-      <w:pPr>
-        <w:numPr>
-          <w:ilvl w:val="1"/>
-          <w:numId w:val="1"/>
-        </w:numPr>
-        <w:spacing w:before="200" w:line="300" w:lineRule="auto"/>
-        <w:jc w:val="both"/>
-        <w:rPr>
-          <w:rFonts w:asciiTheme="majorHAnsi" w:eastAsia="Calibri" w:hAnsiTheme="majorHAnsi" w:cstheme="majorHAnsi"/>
-          <w:spacing w:val="2"/>
-          <w:kern w:val="144"/>
-        </w:rPr>
-      </w:pPr>
-      <w:r>
-        <w:rPr>
-          <w:rFonts w:asciiTheme="majorHAnsi" w:eastAsia="Calibri" w:hAnsiTheme="majorHAnsi" w:cstheme="majorHAnsi"/>
-          <w:spacing w:val="2"/>
-          <w:kern w:val="144"/>
-        </w:rPr>
-        <w:t xml:space="preserve">As Partes declaram ter conhecimento que, não obstante os esforços para evitá-los, os bancos de dados se sujeitam a falhas, vírus, invasões e outros ilícitos que decorram de atos praticados por terceiros, os quais não são atribuíveis à </w:t>
-      </w:r>
-      <w:r>
-        <w:rPr>
-          <w:rFonts w:asciiTheme="majorHAnsi" w:eastAsia="Calibri" w:hAnsiTheme="majorHAnsi" w:cstheme="majorHAnsi"/>
-          <w:bCs/>
-          <w:spacing w:val="2"/>
-          <w:kern w:val="144"/>
-        </w:rPr>
-        <w:t xml:space="preserve">CONTRATADA </w:t>
-      </w:r>
-      <w:r>
-        <w:rPr>
-          <w:rFonts w:asciiTheme="majorHAnsi" w:eastAsia="Calibri" w:hAnsiTheme="majorHAnsi" w:cstheme="majorHAnsi"/>
-          <w:spacing w:val="2"/>
-          <w:kern w:val="144"/>
-        </w:rPr>
-        <w:t>para fins indenizatórios.</w:t>
-      </w:r>
-    </w:p>
-    <w:p>
-      <w:pPr>
-        <w:numPr>
-          <w:ilvl w:val="0"/>
-          <w:numId w:val="1"/>
-        </w:numPr>
-        <w:spacing w:before="200" w:line="300" w:lineRule="auto"/>
-        <w:jc w:val="both"/>
-        <w:rPr>
-          <w:rFonts w:asciiTheme="majorHAnsi" w:eastAsia="Calibri" w:hAnsiTheme="majorHAnsi" w:cstheme="majorHAnsi"/>
-          <w:b/>
-          <w:spacing w:val="2"/>
-          <w:kern w:val="144"/>
-        </w:rPr>
-      </w:pPr>
-      <w:r>
-        <w:rPr>
-          <w:rFonts w:asciiTheme="majorHAnsi" w:eastAsia="Calibri" w:hAnsiTheme="majorHAnsi" w:cstheme="majorHAnsi"/>
-          <w:b/>
-          <w:spacing w:val="2"/>
-          <w:kern w:val="144"/>
-        </w:rPr>
-        <w:t>FORO</w:t>
-      </w:r>
-    </w:p>
-    <w:p>
-      <w:pPr>
-        <w:numPr>
-          <w:ilvl w:val="1"/>
-          <w:numId w:val="1"/>
-        </w:numPr>
-        <w:spacing w:before="200" w:line="300" w:lineRule="auto"/>
-        <w:jc w:val="both"/>
-        <w:rPr>
-          <w:rFonts w:asciiTheme="majorHAnsi" w:eastAsia="Calibri" w:hAnsiTheme="majorHAnsi" w:cstheme="majorHAnsi"/>
-          <w:spacing w:val="2"/>
-          <w:kern w:val="144"/>
-        </w:rPr>
-      </w:pPr>
-      <w:r>
-        <w:rPr>
-          <w:rFonts w:asciiTheme="majorHAnsi" w:eastAsia="Calibri" w:hAnsiTheme="majorHAnsi" w:cstheme="majorHAnsi"/>
-          <w:spacing w:val="2"/>
-          <w:kern w:val="144"/>
-        </w:rPr>
-        <w:t>As Partes elegem o Foro da Comarca de {{ title_case(signature_local | lower) }}, com exclusão de qualquer outro, por mais privilegiado que seja ou venha a ser, para processar e julgar qualquer ação ou dirimir questões decorrentes ou relacionadas ao presente Contrato e aos serviços aqui contratados.</w:t>
-      </w:r>
-    </w:p>
-    <w:p>
-      <w:pPr>
-        <w:spacing w:before="200" w:line="300" w:lineRule="auto"/>
-        <w:jc w:val="both"/>
-        <w:rPr>
-          <w:rFonts w:asciiTheme="majorHAnsi" w:eastAsia="Calibri" w:hAnsiTheme="majorHAnsi" w:cstheme="majorHAnsi"/>
-          <w:spacing w:val="2"/>
-          <w:kern w:val="144"/>
-        </w:rPr>
-      </w:pPr>
-      <w:r>
-        <w:rPr>
-          <w:rFonts w:asciiTheme="majorHAnsi" w:eastAsia="Calibri" w:hAnsiTheme="majorHAnsi" w:cstheme="majorHAnsi"/>
-          <w:spacing w:val="2"/>
-          <w:kern w:val="144"/>
-        </w:rPr>
         <w:t>E, por estarem assim justas e contratadas, as Partes celebram o presente Contrato de Prestação de Serviços Educacionais, em 02 (duas) vias de igual teor e forma, na presença das 02 (duas) testemunhas abaixo indicadas.</w:t>
       </w:r>
     </w:p>
     <w:p>
       <w:pPr>
         <w:keepNext/>
-        <w:widowControl w:val="0"/>
+        <w:keepLines/>
         <w:spacing w:before="200" w:after="200" w:line="264" w:lineRule="auto"/>
         <w:jc w:val="center"/>
         <w:rPr>
@@ -4578,7 +4632,6 @@
           <w:kern w:val="144"/>
           <w:lang w:val="en-US"/>
         </w:rPr>
-        <w:lastRenderedPageBreak/>
         <w:t>{{ title_case(signature_local | lower) }}, {{signature_date }}.</w:t>
       </w:r>
     </w:p>
@@ -4605,6 +4658,7 @@
           <w:p>
             <w:pPr>
               <w:keepNext/>
+              <w:keepLines/>
               <w:spacing w:line="240" w:lineRule="auto"/>
               <w:jc w:val="center"/>
               <w:rPr>
@@ -4633,6 +4687,7 @@
           <w:p>
             <w:pPr>
               <w:keepNext/>
+              <w:keepLines/>
               <w:tabs>
                 <w:tab w:val="left" w:pos="840"/>
                 <w:tab w:val="center" w:pos="2764"/>
@@ -4670,7 +4725,6 @@
           <w:p>
             <w:pPr>
               <w:pStyle w:val="Ttulo3"/>
-              <w:widowControl w:val="0"/>
               <w:spacing w:before="300" w:after="0" w:line="240" w:lineRule="auto"/>
               <w:ind w:right="5" w:firstLine="274"/>
               <w:rPr>
@@ -4683,8 +4737,8 @@
                 <w:lang w:val="en-US"/>
               </w:rPr>
             </w:pPr>
-            <w:bookmarkStart w:id="1" w:name="_mjanf0jhibv9" w:colFirst="0" w:colLast="0"/>
-            <w:bookmarkEnd w:id="1"/>
+            <w:bookmarkStart w:id="3" w:name="_mjanf0jhibv9" w:colFirst="0" w:colLast="0"/>
+            <w:bookmarkEnd w:id="3"/>
             <w:r>
               <w:rPr>
                 <w:rFonts w:asciiTheme="majorHAnsi" w:eastAsia="Calibri" w:hAnsiTheme="majorHAnsi" w:cstheme="majorHAnsi"/>
@@ -4713,6 +4767,7 @@
           <w:p>
             <w:pPr>
               <w:keepNext/>
+              <w:keepLines/>
               <w:spacing w:line="240" w:lineRule="auto"/>
               <w:ind w:firstLine="416"/>
               <w:rPr>
@@ -4739,6 +4794,7 @@
           <w:p>
             <w:pPr>
               <w:keepNext/>
+              <w:keepLines/>
               <w:spacing w:line="240" w:lineRule="auto"/>
               <w:jc w:val="center"/>
               <w:rPr>
@@ -4767,6 +4823,7 @@
           <w:p>
             <w:pPr>
               <w:keepNext/>
+              <w:keepLines/>
               <w:spacing w:line="240" w:lineRule="auto"/>
               <w:jc w:val="center"/>
               <w:rPr>
@@ -4805,7 +4862,6 @@
           <w:p>
             <w:pPr>
               <w:pStyle w:val="Ttulo3"/>
-              <w:widowControl w:val="0"/>
               <w:spacing w:before="300" w:after="0" w:line="240" w:lineRule="auto"/>
               <w:ind w:right="5" w:firstLine="423"/>
               <w:rPr>
@@ -4818,8 +4874,8 @@
                 <w:lang w:val="en-US"/>
               </w:rPr>
             </w:pPr>
-            <w:bookmarkStart w:id="2" w:name="_h558euwk5w9o" w:colFirst="0" w:colLast="0"/>
-            <w:bookmarkEnd w:id="2"/>
+            <w:bookmarkStart w:id="4" w:name="_h558euwk5w9o" w:colFirst="0" w:colLast="0"/>
+            <w:bookmarkEnd w:id="4"/>
             <w:r>
               <w:rPr>
                 <w:rFonts w:asciiTheme="majorHAnsi" w:eastAsia="Calibri" w:hAnsiTheme="majorHAnsi" w:cstheme="majorHAnsi"/>
@@ -4836,6 +4892,7 @@
           <w:p>
             <w:pPr>
               <w:keepNext/>
+              <w:keepLines/>
               <w:spacing w:line="240" w:lineRule="auto"/>
               <w:ind w:firstLine="416"/>
               <w:rPr>
@@ -4862,6 +4919,7 @@
           <w:p>
             <w:pPr>
               <w:keepNext/>
+              <w:keepLines/>
               <w:spacing w:line="240" w:lineRule="auto"/>
               <w:jc w:val="center"/>
               <w:rPr>
@@ -4897,6 +4955,7 @@
           <w:p>
             <w:pPr>
               <w:keepNext/>
+              <w:keepLines/>
               <w:spacing w:line="240" w:lineRule="auto"/>
               <w:jc w:val="center"/>
               <w:rPr>
@@ -4933,6 +4992,7 @@
           <w:p>
             <w:pPr>
               <w:keepNext/>
+              <w:keepLines/>
               <w:tabs>
                 <w:tab w:val="left" w:pos="416"/>
               </w:tabs>
@@ -4963,6 +5023,7 @@
           <w:p>
             <w:pPr>
               <w:keepNext/>
+              <w:keepLines/>
               <w:spacing w:line="240" w:lineRule="auto"/>
               <w:rPr>
                 <w:rFonts w:asciiTheme="majorHAnsi" w:eastAsia="Calibri" w:hAnsiTheme="majorHAnsi" w:cstheme="majorHAnsi"/>
@@ -4986,7 +5047,6 @@
           <w:p>
             <w:pPr>
               <w:pStyle w:val="Ttulo3"/>
-              <w:widowControl w:val="0"/>
               <w:spacing w:before="300" w:after="0" w:line="240" w:lineRule="auto"/>
               <w:ind w:right="5" w:firstLine="421"/>
               <w:rPr>
@@ -5015,6 +5075,7 @@
           <w:p>
             <w:pPr>
               <w:keepNext/>
+              <w:keepLines/>
               <w:spacing w:line="240" w:lineRule="auto"/>
               <w:ind w:firstLine="416"/>
               <w:rPr>
@@ -5041,6 +5102,7 @@
           <w:p>
             <w:pPr>
               <w:keepNext/>
+              <w:keepLines/>
               <w:tabs>
                 <w:tab w:val="left" w:pos="708"/>
               </w:tabs>
@@ -5075,6 +5137,7 @@
           <w:p>
             <w:pPr>
               <w:keepNext/>
+              <w:keepLines/>
               <w:spacing w:line="240" w:lineRule="auto"/>
               <w:ind w:firstLine="416"/>
               <w:rPr>
@@ -5108,7 +5171,6 @@
           <w:p>
             <w:pPr>
               <w:pStyle w:val="Ttulo3"/>
-              <w:widowControl w:val="0"/>
               <w:spacing w:before="300" w:after="0" w:line="240" w:lineRule="auto"/>
               <w:ind w:right="5" w:firstLine="421"/>
               <w:rPr>
@@ -5137,6 +5199,7 @@
           <w:p>
             <w:pPr>
               <w:keepNext/>
+              <w:keepLines/>
               <w:spacing w:line="240" w:lineRule="auto"/>
               <w:ind w:firstLine="416"/>
               <w:rPr>
@@ -5163,6 +5226,7 @@
           <w:p>
             <w:pPr>
               <w:keepNext/>
+              <w:keepLines/>
               <w:tabs>
                 <w:tab w:val="left" w:pos="708"/>
               </w:tabs>
@@ -5215,6 +5279,7 @@
           <w:p>
             <w:pPr>
               <w:keepNext/>
+              <w:keepLines/>
               <w:tabs>
                 <w:tab w:val="left" w:pos="708"/>
               </w:tabs>

</xml_diff>

<commit_message>
el-281: Atualização do contrato do aluno
</commit_message>
<xml_diff>
--- a/docassemble/docassemble/brcomeducalegal/data/templates/contrato-prestacao-servicos-educacionais.docx
+++ b/docassemble/docassemble/brcomeducalegal/data/templates/contrato-prestacao-servicos-educacionais.docx
@@ -1097,7 +1097,33 @@
           <w:kern w:val="144"/>
         </w:rPr>
         <w:lastRenderedPageBreak/>
-        <w:t>A efetivação da matrícula dar-se-á somente após a implementação do pagamento da primeira parcela da anuidade escolar, no prazo, termos e condições previstos neste Contrato, e desde que (i) seu deferimento tenha sido previamente aprovado pela Diretoria Pedagógica da CONTRATADA; (ii) não haja qualquer pendência financeira da CONTRATANTE para com a CONTRATADA referente aos anos letivos anteriores e (iii) tenha</w:t>
+        <w:t xml:space="preserve">A efetivação da matrícula dar-se-á somente após a implementação do pagamento da primeira parcela da anuidade escolar, </w:t>
+      </w:r>
+      <w:r>
+        <w:rPr>
+          <w:rFonts w:asciiTheme="majorHAnsi" w:eastAsia="Calibri" w:hAnsiTheme="majorHAnsi" w:cstheme="majorHAnsi"/>
+          <w:spacing w:val="2"/>
+          <w:kern w:val="144"/>
+          <w:highlight w:val="yellow"/>
+        </w:rPr>
+        <w:t>no</w:t>
+      </w:r>
+      <w:r>
+        <w:rPr>
+          <w:rFonts w:asciiTheme="majorHAnsi" w:eastAsia="Calibri" w:hAnsiTheme="majorHAnsi" w:cstheme="majorHAnsi"/>
+          <w:spacing w:val="2"/>
+          <w:kern w:val="144"/>
+          <w:highlight w:val="yellow"/>
+        </w:rPr>
+        <w:t xml:space="preserve"> ato da matrícula e o pagamento da segunda parcela da anuidade escolar com vencimento em {{ school_year }}</w:t>
+      </w:r>
+      <w:r>
+        <w:rPr>
+          <w:rFonts w:asciiTheme="majorHAnsi" w:eastAsia="Calibri" w:hAnsiTheme="majorHAnsi" w:cstheme="majorHAnsi"/>
+          <w:spacing w:val="2"/>
+          <w:kern w:val="144"/>
+        </w:rPr>
+        <w:t xml:space="preserve"> e desde que (i) seu deferimento tenha sido previamente aprovado pela Diretoria Pedagógica da CONTRATADA; (ii) não haja qualquer pendência financeira da CONTRATANTE para com a CONTRATADA referente aos anos letivos anteriores e (iii) tenha</w:t>
       </w:r>
       <w:r>
         <w:rPr>
@@ -1161,7 +1187,16 @@
           <w:spacing w:val="2"/>
           <w:kern w:val="144"/>
         </w:rPr>
-        <w:t>CONTRATANTE declara ciência que o inadimplemento de quaisquer valores correspondentes à primeira mensalidade escolar ou débitos de qualquer natureza relativo aos anos letivos anteriores, implicará na interpretação da CONTRATADA que houve desistência da matrícula, a qual perde, automaticamente, sua validade, resolvendo-se o presente contrato de pleno direito.</w:t>
+        <w:t xml:space="preserve">CONTRATANTE declara ciência que o inadimplemento de quaisquer valores correspondentes à primeira mensalidade escolar ou débitos de qualquer natureza relativo aos anos letivos anteriores, implicará na interpretação da CONTRATADA que houve desistência da matrícula, a qual perde, automaticamente, sua </w:t>
+      </w:r>
+      <w:r>
+        <w:rPr>
+          <w:rFonts w:asciiTheme="majorHAnsi" w:eastAsia="Calibri" w:hAnsiTheme="majorHAnsi" w:cstheme="majorHAnsi"/>
+          <w:bCs/>
+          <w:spacing w:val="2"/>
+          <w:kern w:val="144"/>
+        </w:rPr>
+        <w:t>validade, resolvendo-se o presente contrato de pleno direito.</w:t>
       </w:r>
     </w:p>
     <w:p>
@@ -1176,13 +1211,15 @@
           <w:rFonts w:asciiTheme="majorHAnsi" w:eastAsia="Calibri" w:hAnsiTheme="majorHAnsi" w:cstheme="majorHAnsi"/>
           <w:spacing w:val="2"/>
           <w:kern w:val="144"/>
-        </w:rPr>
-      </w:pPr>
-      <w:r>
-        <w:rPr>
-          <w:rFonts w:asciiTheme="majorHAnsi" w:eastAsia="Calibri" w:hAnsiTheme="majorHAnsi" w:cstheme="majorHAnsi"/>
-          <w:spacing w:val="2"/>
-          <w:kern w:val="144"/>
+          <w:highlight w:val="yellow"/>
+        </w:rPr>
+      </w:pPr>
+      <w:r>
+        <w:rPr>
+          <w:rFonts w:asciiTheme="majorHAnsi" w:eastAsia="Calibri" w:hAnsiTheme="majorHAnsi" w:cstheme="majorHAnsi"/>
+          <w:spacing w:val="2"/>
+          <w:kern w:val="144"/>
+          <w:highlight w:val="yellow"/>
         </w:rPr>
         <w:t xml:space="preserve">A validade e eficácia do presente contrato fica condicionada ao deferimento formal e expresso da matrícula do(a) aluno(a) pela </w:t>
       </w:r>
@@ -1192,6 +1229,7 @@
           <w:bCs/>
           <w:spacing w:val="2"/>
           <w:kern w:val="144"/>
+          <w:highlight w:val="yellow"/>
         </w:rPr>
         <w:t>CONTRATADA, a ser comunicada por e-mail à CONTRATANTE.</w:t>
       </w:r>
@@ -1208,47 +1246,85 @@
           <w:rFonts w:asciiTheme="majorHAnsi" w:eastAsia="Calibri" w:hAnsiTheme="majorHAnsi" w:cstheme="majorHAnsi"/>
           <w:spacing w:val="2"/>
           <w:kern w:val="144"/>
-        </w:rPr>
-      </w:pPr>
-      <w:r>
-        <w:rPr>
-          <w:rFonts w:asciiTheme="majorHAnsi" w:eastAsia="Calibri" w:hAnsiTheme="majorHAnsi" w:cstheme="majorHAnsi"/>
-          <w:spacing w:val="2"/>
-          <w:kern w:val="144"/>
-        </w:rPr>
-        <w:t>A prestação dos serviços educacionais será ofertada unicamente no período escolar contratado, não sendo autorizada a permanência do(a) aluno(a) na instituição de ensino fora desse período. Será aplicada multa equivalente a R$</w:t>
-      </w:r>
-      <w:r>
-        <w:rPr>
-          <w:rFonts w:asciiTheme="majorHAnsi" w:eastAsia="Calibri" w:hAnsiTheme="majorHAnsi" w:cstheme="majorHAnsi"/>
-          <w:spacing w:val="2"/>
-          <w:kern w:val="144"/>
-        </w:rPr>
-        <w:t>100</w:t>
-      </w:r>
-      <w:r>
-        <w:rPr>
-          <w:rFonts w:asciiTheme="majorHAnsi" w:eastAsia="Calibri" w:hAnsiTheme="majorHAnsi" w:cstheme="majorHAnsi"/>
-          <w:spacing w:val="2"/>
-          <w:kern w:val="144"/>
-        </w:rPr>
-        <w:t>,00 (</w:t>
-      </w:r>
-      <w:r>
-        <w:rPr>
-          <w:rFonts w:asciiTheme="majorHAnsi" w:eastAsia="Calibri" w:hAnsiTheme="majorHAnsi" w:cstheme="majorHAnsi"/>
-          <w:spacing w:val="2"/>
-          <w:kern w:val="144"/>
-        </w:rPr>
-        <w:t>cem</w:t>
-      </w:r>
-      <w:r>
-        <w:rPr>
-          <w:rFonts w:asciiTheme="majorHAnsi" w:eastAsia="Calibri" w:hAnsiTheme="majorHAnsi" w:cstheme="majorHAnsi"/>
-          <w:spacing w:val="2"/>
-          <w:kern w:val="144"/>
-        </w:rPr>
-        <w:t xml:space="preserve"> reais) por hora de permanência após 30 (trinta) minutos do horário de encerramento das aulas. </w:t>
+          <w:highlight w:val="yellow"/>
+        </w:rPr>
+      </w:pPr>
+      <w:bookmarkStart w:id="0" w:name="_GoBack"/>
+      <w:bookmarkEnd w:id="0"/>
+      <w:r>
+        <w:rPr>
+          <w:rFonts w:asciiTheme="majorHAnsi" w:eastAsia="Calibri" w:hAnsiTheme="majorHAnsi" w:cstheme="majorHAnsi"/>
+          <w:spacing w:val="2"/>
+          <w:kern w:val="144"/>
+          <w:highlight w:val="yellow"/>
+        </w:rPr>
+        <w:t>A prestação dos serviços educacionais será ofertada unicamente no período escolar contratado, não sendo autorizada a permanência do(a) aluno(a) na instituição de ensino fora desse período.</w:t>
+      </w:r>
+      <w:r>
+        <w:rPr>
+          <w:rFonts w:asciiTheme="majorHAnsi" w:eastAsia="Calibri" w:hAnsiTheme="majorHAnsi" w:cstheme="majorHAnsi"/>
+          <w:spacing w:val="2"/>
+          <w:kern w:val="144"/>
+          <w:highlight w:val="yellow"/>
+        </w:rPr>
+        <w:t xml:space="preserve"> A</w:t>
+      </w:r>
+      <w:r>
+        <w:rPr>
+          <w:rFonts w:asciiTheme="majorHAnsi" w:eastAsia="Calibri" w:hAnsiTheme="majorHAnsi" w:cstheme="majorHAnsi"/>
+          <w:spacing w:val="2"/>
+          <w:kern w:val="144"/>
+          <w:highlight w:val="yellow"/>
+        </w:rPr>
+        <w:t xml:space="preserve"> CONTRATANTE declara ter conhecimento que a rotina escolar poderá ser impactada por questões de ordem pública e/ou sanitárias, adotando-se, inclusive, alternativamente às aulas presenciais, aulas remotas e/ou híbridas, mudanças e metodologias estas com as quais concorda expressamente, mediante assinatura do presente Contrato.</w:t>
+      </w:r>
+    </w:p>
+    <w:p>
+      <w:pPr>
+        <w:numPr>
+          <w:ilvl w:val="1"/>
+          <w:numId w:val="1"/>
+        </w:numPr>
+        <w:spacing w:before="200" w:line="300" w:lineRule="auto"/>
+        <w:jc w:val="both"/>
+        <w:rPr>
+          <w:rFonts w:asciiTheme="majorHAnsi" w:eastAsia="Calibri" w:hAnsiTheme="majorHAnsi" w:cstheme="majorHAnsi"/>
+          <w:spacing w:val="2"/>
+          <w:kern w:val="144"/>
+        </w:rPr>
+      </w:pPr>
+      <w:r>
+        <w:rPr>
+          <w:rFonts w:asciiTheme="majorHAnsi" w:eastAsia="Calibri" w:hAnsiTheme="majorHAnsi" w:cstheme="majorHAnsi"/>
+          <w:spacing w:val="2"/>
+          <w:kern w:val="144"/>
+        </w:rPr>
+        <w:t>Estão excluídos do escopo deste contrato, sendo considerados serviços extraordinários, que não estão incluídos no valor da anuidade escolar, os serviços especiais de reposição de aulas, material didático, transporte escolar opcional,</w:t>
+      </w:r>
+      <w:r>
+        <w:rPr>
+          <w:rFonts w:asciiTheme="majorHAnsi" w:eastAsia="Calibri" w:hAnsiTheme="majorHAnsi" w:cstheme="majorHAnsi"/>
+          <w:spacing w:val="2"/>
+          <w:kern w:val="144"/>
+        </w:rPr>
+        <w:t xml:space="preserve"> </w:t>
+      </w:r>
+      <w:r>
+        <w:rPr>
+          <w:rFonts w:asciiTheme="majorHAnsi" w:eastAsia="Calibri" w:hAnsiTheme="majorHAnsi" w:cstheme="majorHAnsi"/>
+          <w:spacing w:val="2"/>
+          <w:kern w:val="144"/>
+          <w:highlight w:val="yellow"/>
+        </w:rPr>
+        <w:t>permanência ou</w:t>
+      </w:r>
+      <w:r>
+        <w:rPr>
+          <w:rFonts w:asciiTheme="majorHAnsi" w:eastAsia="Calibri" w:hAnsiTheme="majorHAnsi" w:cstheme="majorHAnsi"/>
+          <w:spacing w:val="2"/>
+          <w:kern w:val="144"/>
+        </w:rPr>
+        <w:t xml:space="preserve"> atividades após o horário regular das aulas, serviço de alimentação opcional, segundas chamadas de prova ou exame, segunda via de documentos, segunda via de crachá de identificação do(a) aluno(a), uniformes, oficinas extracurriculares em geral, excursões, eventos diversos (tais como, apresentações teatrais, musicais ou palestras, acantonamentos, festa junina, eventos de passagem entre segmentos e formaturas, viagens de estudo do meio ou similares), entre outros que não tenham sido previamente definidos no Plano Escolar.</w:t>
       </w:r>
     </w:p>
     <w:p>
@@ -1271,7 +1347,98 @@
           <w:spacing w:val="2"/>
           <w:kern w:val="144"/>
         </w:rPr>
-        <w:t>Na hipótese de suspensão de aulas presenciais por determinações do Poder Público ou a critério da CONTRATADA, fundamentada em razão de saúde, as aulas poderão migrar do ambiente presencial para o remoto, bem como poderão implicar em alterações do calendário letivo, suspensão ou alteração de atividades e outras imposições da organização das aulas, sem que implique em invalidação, suspensão ou alteração de qualquer cláusula ou obrigação prevista neste Contrato ou variação do valor de anuidade escolar pactuado.</w:t>
+        <w:t>O material didático elaborado e/ou indicado pela</w:t>
+      </w:r>
+      <w:r>
+        <w:rPr>
+          <w:rFonts w:asciiTheme="majorHAnsi" w:eastAsia="Calibri" w:hAnsiTheme="majorHAnsi" w:cstheme="majorHAnsi"/>
+          <w:bCs/>
+          <w:spacing w:val="2"/>
+          <w:kern w:val="144"/>
+        </w:rPr>
+        <w:t xml:space="preserve"> CONTRATADA</w:t>
+      </w:r>
+      <w:r>
+        <w:rPr>
+          <w:rFonts w:asciiTheme="majorHAnsi" w:eastAsia="Calibri" w:hAnsiTheme="majorHAnsi" w:cstheme="majorHAnsi"/>
+          <w:bCs/>
+          <w:spacing w:val="2"/>
+          <w:kern w:val="144"/>
+        </w:rPr>
+        <w:t xml:space="preserve"> é obrigatório e</w:t>
+      </w:r>
+      <w:r>
+        <w:rPr>
+          <w:rFonts w:asciiTheme="majorHAnsi" w:eastAsia="Calibri" w:hAnsiTheme="majorHAnsi" w:cstheme="majorHAnsi"/>
+          <w:spacing w:val="2"/>
+          <w:kern w:val="144"/>
+        </w:rPr>
+        <w:t xml:space="preserve"> permitirá o melhor aproveitamento pedagógico do(a) aluno(a), devendo ser adquirido e/ou contratado pelos responsáveis legais durante o período de matrícula. O material didático não está incluso no escopo deste contrato.</w:t>
+      </w:r>
+    </w:p>
+    <w:p>
+      <w:pPr>
+        <w:numPr>
+          <w:ilvl w:val="0"/>
+          <w:numId w:val="1"/>
+        </w:numPr>
+        <w:spacing w:before="200" w:line="300" w:lineRule="auto"/>
+        <w:jc w:val="both"/>
+        <w:rPr>
+          <w:rFonts w:asciiTheme="majorHAnsi" w:eastAsia="Calibri" w:hAnsiTheme="majorHAnsi" w:cstheme="majorHAnsi"/>
+          <w:b/>
+          <w:spacing w:val="2"/>
+          <w:kern w:val="144"/>
+        </w:rPr>
+      </w:pPr>
+      <w:r>
+        <w:rPr>
+          <w:rFonts w:asciiTheme="majorHAnsi" w:eastAsia="Calibri" w:hAnsiTheme="majorHAnsi" w:cstheme="majorHAnsi"/>
+          <w:b/>
+          <w:spacing w:val="2"/>
+          <w:kern w:val="144"/>
+        </w:rPr>
+        <w:t>REMUNERAÇÃO</w:t>
+      </w:r>
+    </w:p>
+    <w:p>
+      <w:pPr>
+        <w:numPr>
+          <w:ilvl w:val="1"/>
+          <w:numId w:val="1"/>
+        </w:numPr>
+        <w:spacing w:before="200" w:line="300" w:lineRule="auto"/>
+        <w:jc w:val="both"/>
+        <w:rPr>
+          <w:rFonts w:asciiTheme="majorHAnsi" w:eastAsia="Calibri" w:hAnsiTheme="majorHAnsi" w:cstheme="majorHAnsi"/>
+          <w:spacing w:val="2"/>
+          <w:kern w:val="144"/>
+        </w:rPr>
+      </w:pPr>
+      <w:r>
+        <w:rPr>
+          <w:rFonts w:asciiTheme="majorHAnsi" w:eastAsia="Calibri" w:hAnsiTheme="majorHAnsi" w:cstheme="majorHAnsi"/>
+          <w:spacing w:val="2"/>
+          <w:kern w:val="144"/>
+        </w:rPr>
+        <w:t xml:space="preserve">A </w:t>
+      </w:r>
+      <w:r>
+        <w:rPr>
+          <w:rFonts w:asciiTheme="majorHAnsi" w:eastAsia="Calibri" w:hAnsiTheme="majorHAnsi" w:cstheme="majorHAnsi"/>
+          <w:bCs/>
+          <w:spacing w:val="2"/>
+          <w:kern w:val="144"/>
+        </w:rPr>
+        <w:t>CONTRATANTE pagará à CONTRATADA</w:t>
+      </w:r>
+      <w:r>
+        <w:rPr>
+          <w:rFonts w:asciiTheme="majorHAnsi" w:eastAsia="Calibri" w:hAnsiTheme="majorHAnsi" w:cstheme="majorHAnsi"/>
+          <w:spacing w:val="2"/>
+          <w:kern w:val="144"/>
+        </w:rPr>
+        <w:t xml:space="preserve"> uma anuidade escolar, no valor, forma e condições abaixo: </w:t>
       </w:r>
     </w:p>
     <w:p>
@@ -1286,233 +1453,65 @@
           <w:rFonts w:asciiTheme="majorHAnsi" w:eastAsia="Calibri" w:hAnsiTheme="majorHAnsi" w:cstheme="majorHAnsi"/>
           <w:spacing w:val="2"/>
           <w:kern w:val="144"/>
-        </w:rPr>
-      </w:pPr>
-      <w:r>
-        <w:rPr>
-          <w:rFonts w:asciiTheme="majorHAnsi" w:eastAsia="Calibri" w:hAnsiTheme="majorHAnsi" w:cstheme="majorHAnsi"/>
-          <w:spacing w:val="2"/>
-          <w:kern w:val="144"/>
-        </w:rPr>
-        <w:t>A CONTRATANTE declara ter conhecimento que a rotina escolar poderá ser impactada por questões de ordem pública e/ou sanitárias, adotando-se, inclusive, alternativamente às aulas presenciais, aulas remotas e/ou híbridas, mudanças e metodologias estas com as quais concorda expressamente, mediante assinatura do presente Contrato.</w:t>
-      </w:r>
-    </w:p>
-    <w:p>
-      <w:pPr>
-        <w:numPr>
-          <w:ilvl w:val="1"/>
-          <w:numId w:val="1"/>
-        </w:numPr>
-        <w:spacing w:before="200" w:line="300" w:lineRule="auto"/>
-        <w:jc w:val="both"/>
-        <w:rPr>
-          <w:rFonts w:asciiTheme="majorHAnsi" w:eastAsia="Calibri" w:hAnsiTheme="majorHAnsi" w:cstheme="majorHAnsi"/>
-          <w:spacing w:val="2"/>
-          <w:kern w:val="144"/>
-        </w:rPr>
-      </w:pPr>
-      <w:r>
-        <w:rPr>
-          <w:rFonts w:asciiTheme="majorHAnsi" w:eastAsia="Calibri" w:hAnsiTheme="majorHAnsi" w:cstheme="majorHAnsi"/>
-          <w:spacing w:val="2"/>
-          <w:kern w:val="144"/>
-        </w:rPr>
-        <w:t>Estão excluídos do escopo deste contrato, sendo considerados serviços extraordinários, que não estão incluídos no valor da anuidade escolar, os serviços especiais de reposição de aulas, material didático, transporte escolar opcional, atividades após o horário regular das aulas, serviço de alimentação opcional, segundas chamadas de prova ou exame, segunda via de documentos, segunda via de crachá de identificação do(a) aluno(a), uniformes, oficinas extracurriculares em geral, excursões, eventos diversos (tais como, apresentações teatrais, musicais ou palestras, acantonamentos, festa junina, eventos de passagem entre segmentos e formaturas, viagens de estudo do meio ou similares), entre outros que não tenham sido previamente definidos no Plano Escolar.</w:t>
-      </w:r>
-    </w:p>
-    <w:p>
-      <w:pPr>
-        <w:numPr>
-          <w:ilvl w:val="2"/>
-          <w:numId w:val="1"/>
-        </w:numPr>
-        <w:spacing w:before="200" w:line="300" w:lineRule="auto"/>
-        <w:jc w:val="both"/>
-        <w:rPr>
-          <w:rFonts w:asciiTheme="majorHAnsi" w:eastAsia="Calibri" w:hAnsiTheme="majorHAnsi" w:cstheme="majorHAnsi"/>
-          <w:spacing w:val="2"/>
-          <w:kern w:val="144"/>
-        </w:rPr>
-      </w:pPr>
-      <w:r>
-        <w:rPr>
-          <w:rFonts w:asciiTheme="majorHAnsi" w:eastAsia="Calibri" w:hAnsiTheme="majorHAnsi" w:cstheme="majorHAnsi"/>
-          <w:spacing w:val="2"/>
-          <w:kern w:val="144"/>
-        </w:rPr>
-        <w:t>O material didático elaborado e/ou indicado pela</w:t>
-      </w:r>
-      <w:r>
-        <w:rPr>
-          <w:rFonts w:asciiTheme="majorHAnsi" w:eastAsia="Calibri" w:hAnsiTheme="majorHAnsi" w:cstheme="majorHAnsi"/>
-          <w:bCs/>
-          <w:spacing w:val="2"/>
-          <w:kern w:val="144"/>
-        </w:rPr>
-        <w:t xml:space="preserve"> CONTRATADA</w:t>
-      </w:r>
-      <w:r>
-        <w:rPr>
-          <w:rFonts w:asciiTheme="majorHAnsi" w:eastAsia="Calibri" w:hAnsiTheme="majorHAnsi" w:cstheme="majorHAnsi"/>
-          <w:bCs/>
-          <w:spacing w:val="2"/>
-          <w:kern w:val="144"/>
-        </w:rPr>
-        <w:t xml:space="preserve"> é obrigatório e</w:t>
-      </w:r>
-      <w:r>
-        <w:rPr>
-          <w:rFonts w:asciiTheme="majorHAnsi" w:eastAsia="Calibri" w:hAnsiTheme="majorHAnsi" w:cstheme="majorHAnsi"/>
-          <w:spacing w:val="2"/>
-          <w:kern w:val="144"/>
-        </w:rPr>
-        <w:t xml:space="preserve"> permitirá o melhor aproveitamento pedagógico do(a) aluno(a), devendo ser adquirido e/ou contratado pelos </w:t>
-      </w:r>
-      <w:r>
-        <w:rPr>
-          <w:rFonts w:asciiTheme="majorHAnsi" w:eastAsia="Calibri" w:hAnsiTheme="majorHAnsi" w:cstheme="majorHAnsi"/>
-          <w:spacing w:val="2"/>
-          <w:kern w:val="144"/>
+          <w:lang w:val="en-US"/>
+        </w:rPr>
+      </w:pPr>
+      <w:r>
+        <w:rPr>
+          <w:rFonts w:asciiTheme="majorHAnsi" w:eastAsia="Calibri" w:hAnsiTheme="majorHAnsi" w:cstheme="majorHAnsi"/>
+          <w:spacing w:val="2"/>
+          <w:kern w:val="144"/>
+          <w:lang w:val="en-US"/>
+        </w:rPr>
+        <w:t xml:space="preserve">Valor </w:t>
+      </w:r>
+      <w:r>
+        <w:rPr>
+          <w:rFonts w:asciiTheme="majorHAnsi" w:eastAsia="Calibri" w:hAnsiTheme="majorHAnsi" w:cstheme="majorHAnsi"/>
+          <w:spacing w:val="2"/>
+          <w:kern w:val="144"/>
+          <w:lang w:val="en-US"/>
+        </w:rPr>
+        <w:t>anual</w:t>
+      </w:r>
+      <w:r>
+        <w:rPr>
+          <w:rFonts w:asciiTheme="majorHAnsi" w:eastAsia="Calibri" w:hAnsiTheme="majorHAnsi" w:cstheme="majorHAnsi"/>
+          <w:spacing w:val="2"/>
+          <w:kern w:val="144"/>
+          <w:lang w:val="en-US"/>
+        </w:rPr>
+        <w:t>: R$ {{ “%.2f”|format(annual_value) | replace(“.”,”,”</w:t>
+      </w:r>
+      <w:r>
+        <w:rPr>
+          <w:rFonts w:asciiTheme="majorHAnsi" w:eastAsia="Calibri" w:hAnsiTheme="majorHAnsi" w:cstheme="majorHAnsi"/>
+          <w:spacing w:val="2"/>
+          <w:kern w:val="144"/>
+          <w:lang w:val="en-US"/>
+        </w:rPr>
+        <w:t>) }} ({{ annual_value_words }})</w:t>
+      </w:r>
+    </w:p>
+    <w:p>
+      <w:pPr>
+        <w:spacing w:before="200" w:line="300" w:lineRule="auto"/>
+        <w:jc w:val="both"/>
+        <w:rPr>
+          <w:rFonts w:asciiTheme="majorHAnsi" w:eastAsia="Calibri" w:hAnsiTheme="majorHAnsi" w:cstheme="majorHAnsi"/>
+          <w:spacing w:val="2"/>
+          <w:kern w:val="144"/>
+          <w:lang w:val="en-US"/>
+        </w:rPr>
+      </w:pPr>
+      <w:r>
+        <w:rPr>
+          <w:rFonts w:asciiTheme="majorHAnsi" w:eastAsia="Calibri" w:hAnsiTheme="majorHAnsi" w:cstheme="majorHAnsi"/>
+          <w:spacing w:val="2"/>
+          <w:kern w:val="144"/>
+          <w:lang w:val="en-US"/>
         </w:rPr>
         <w:lastRenderedPageBreak/>
-        <w:t>responsáveis legais durante o período de matrícula. O material didático não está incluso no escopo deste contrato.</w:t>
-      </w:r>
-    </w:p>
-    <w:p>
-      <w:pPr>
-        <w:numPr>
-          <w:ilvl w:val="0"/>
-          <w:numId w:val="1"/>
-        </w:numPr>
-        <w:spacing w:before="200" w:line="300" w:lineRule="auto"/>
-        <w:jc w:val="both"/>
-        <w:rPr>
-          <w:rFonts w:asciiTheme="majorHAnsi" w:eastAsia="Calibri" w:hAnsiTheme="majorHAnsi" w:cstheme="majorHAnsi"/>
-          <w:b/>
-          <w:spacing w:val="2"/>
-          <w:kern w:val="144"/>
-        </w:rPr>
-      </w:pPr>
-      <w:r>
-        <w:rPr>
-          <w:rFonts w:asciiTheme="majorHAnsi" w:eastAsia="Calibri" w:hAnsiTheme="majorHAnsi" w:cstheme="majorHAnsi"/>
-          <w:b/>
-          <w:spacing w:val="2"/>
-          <w:kern w:val="144"/>
-        </w:rPr>
-        <w:t>REMUNERAÇÃO</w:t>
-      </w:r>
-    </w:p>
-    <w:p>
-      <w:pPr>
-        <w:numPr>
-          <w:ilvl w:val="1"/>
-          <w:numId w:val="1"/>
-        </w:numPr>
-        <w:spacing w:before="200" w:line="300" w:lineRule="auto"/>
-        <w:jc w:val="both"/>
-        <w:rPr>
-          <w:rFonts w:asciiTheme="majorHAnsi" w:eastAsia="Calibri" w:hAnsiTheme="majorHAnsi" w:cstheme="majorHAnsi"/>
-          <w:spacing w:val="2"/>
-          <w:kern w:val="144"/>
-        </w:rPr>
-      </w:pPr>
-      <w:r>
-        <w:rPr>
-          <w:rFonts w:asciiTheme="majorHAnsi" w:eastAsia="Calibri" w:hAnsiTheme="majorHAnsi" w:cstheme="majorHAnsi"/>
-          <w:spacing w:val="2"/>
-          <w:kern w:val="144"/>
-        </w:rPr>
-        <w:t xml:space="preserve">A </w:t>
-      </w:r>
-      <w:r>
-        <w:rPr>
-          <w:rFonts w:asciiTheme="majorHAnsi" w:eastAsia="Calibri" w:hAnsiTheme="majorHAnsi" w:cstheme="majorHAnsi"/>
-          <w:bCs/>
-          <w:spacing w:val="2"/>
-          <w:kern w:val="144"/>
-        </w:rPr>
-        <w:t>CONTRATANTE pagará à CONTRATADA</w:t>
-      </w:r>
-      <w:r>
-        <w:rPr>
-          <w:rFonts w:asciiTheme="majorHAnsi" w:eastAsia="Calibri" w:hAnsiTheme="majorHAnsi" w:cstheme="majorHAnsi"/>
-          <w:spacing w:val="2"/>
-          <w:kern w:val="144"/>
-        </w:rPr>
-        <w:t xml:space="preserve"> uma anuidade escolar, no valor, forma e condições abaixo: </w:t>
-      </w:r>
-    </w:p>
-    <w:p>
-      <w:pPr>
-        <w:numPr>
-          <w:ilvl w:val="2"/>
-          <w:numId w:val="1"/>
-        </w:numPr>
-        <w:spacing w:before="200" w:line="300" w:lineRule="auto"/>
-        <w:jc w:val="both"/>
-        <w:rPr>
-          <w:rFonts w:asciiTheme="majorHAnsi" w:eastAsia="Calibri" w:hAnsiTheme="majorHAnsi" w:cstheme="majorHAnsi"/>
-          <w:spacing w:val="2"/>
-          <w:kern w:val="144"/>
-          <w:lang w:val="en-US"/>
-        </w:rPr>
-      </w:pPr>
-      <w:r>
-        <w:rPr>
-          <w:rFonts w:asciiTheme="majorHAnsi" w:eastAsia="Calibri" w:hAnsiTheme="majorHAnsi" w:cstheme="majorHAnsi"/>
-          <w:spacing w:val="2"/>
-          <w:kern w:val="144"/>
-          <w:lang w:val="en-US"/>
-        </w:rPr>
-        <w:t xml:space="preserve">Valor </w:t>
-      </w:r>
-      <w:r>
-        <w:rPr>
-          <w:rFonts w:asciiTheme="majorHAnsi" w:eastAsia="Calibri" w:hAnsiTheme="majorHAnsi" w:cstheme="majorHAnsi"/>
-          <w:spacing w:val="2"/>
-          <w:kern w:val="144"/>
-          <w:lang w:val="en-US"/>
-        </w:rPr>
-        <w:t>anual</w:t>
-      </w:r>
-      <w:r>
-        <w:rPr>
-          <w:rFonts w:asciiTheme="majorHAnsi" w:eastAsia="Calibri" w:hAnsiTheme="majorHAnsi" w:cstheme="majorHAnsi"/>
-          <w:spacing w:val="2"/>
-          <w:kern w:val="144"/>
-          <w:lang w:val="en-US"/>
-        </w:rPr>
-        <w:t>: R$ {{ “%.2f”|format(annual_value) | replace(“.”,”,”</w:t>
-      </w:r>
-      <w:r>
-        <w:rPr>
-          <w:rFonts w:asciiTheme="majorHAnsi" w:eastAsia="Calibri" w:hAnsiTheme="majorHAnsi" w:cstheme="majorHAnsi"/>
-          <w:spacing w:val="2"/>
-          <w:kern w:val="144"/>
-          <w:lang w:val="en-US"/>
-        </w:rPr>
-        <w:t>) }} ({{ annual_value_words }})</w:t>
-      </w:r>
-    </w:p>
-    <w:p>
-      <w:pPr>
-        <w:spacing w:before="200" w:line="300" w:lineRule="auto"/>
-        <w:jc w:val="both"/>
-        <w:rPr>
-          <w:rFonts w:asciiTheme="majorHAnsi" w:eastAsia="Calibri" w:hAnsiTheme="majorHAnsi" w:cstheme="majorHAnsi"/>
-          <w:spacing w:val="2"/>
-          <w:kern w:val="144"/>
-          <w:lang w:val="en-US"/>
-        </w:rPr>
-      </w:pPr>
-      <w:r>
-        <w:rPr>
-          <w:rFonts w:asciiTheme="majorHAnsi" w:eastAsia="Calibri" w:hAnsiTheme="majorHAnsi" w:cstheme="majorHAnsi"/>
-          <w:spacing w:val="2"/>
-          <w:kern w:val="144"/>
-          <w:lang w:val="en-US"/>
-        </w:rPr>
         <w:t>{%</w:t>
       </w:r>
       <w:r>
@@ -1983,7 +1982,7 @@
               </w:rPr>
               <w:t xml:space="preserve">{%tr for item in </w:t>
             </w:r>
-            <w:bookmarkStart w:id="0" w:name="__DdeLink__390_691086254"/>
+            <w:bookmarkStart w:id="1" w:name="__DdeLink__390_691086254"/>
             <w:r>
               <w:rPr>
                 <w:rFonts w:asciiTheme="majorHAnsi" w:hAnsiTheme="majorHAnsi" w:cstheme="majorHAnsi"/>
@@ -1992,7 +1991,7 @@
               </w:rPr>
               <w:t>input_installments_data</w:t>
             </w:r>
-            <w:bookmarkEnd w:id="0"/>
+            <w:bookmarkEnd w:id="1"/>
             <w:r>
               <w:rPr>
                 <w:rFonts w:asciiTheme="majorHAnsi" w:hAnsiTheme="majorHAnsi" w:cstheme="majorHAnsi"/>
@@ -2277,7 +2276,7 @@
               </w:rPr>
               <w:t xml:space="preserve">{%tr for item in </w:t>
             </w:r>
-            <w:bookmarkStart w:id="1" w:name="__DdeLink__393_691086254"/>
+            <w:bookmarkStart w:id="2" w:name="__DdeLink__393_691086254"/>
             <w:r>
               <w:rPr>
                 <w:rFonts w:asciiTheme="majorHAnsi" w:hAnsiTheme="majorHAnsi" w:cstheme="majorHAnsi"/>
@@ -2286,7 +2285,7 @@
               </w:rPr>
               <w:t>other_installments_data</w:t>
             </w:r>
-            <w:bookmarkEnd w:id="1"/>
+            <w:bookmarkEnd w:id="2"/>
             <w:r>
               <w:rPr>
                 <w:rFonts w:asciiTheme="majorHAnsi" w:hAnsiTheme="majorHAnsi" w:cstheme="majorHAnsi"/>
@@ -2325,7 +2324,6 @@
                 <w:spacing w:val="2"/>
                 <w:lang w:val="en-US"/>
               </w:rPr>
-              <w:lastRenderedPageBreak/>
               <w:t>{{ item.date }}</w:t>
             </w:r>
           </w:p>
@@ -2444,6 +2442,7 @@
           <w:spacing w:val="2"/>
           <w:kern w:val="144"/>
         </w:rPr>
+        <w:lastRenderedPageBreak/>
         <w:t>Quaisquer descontos que sejam ou venham a ser concedidos pela CONTRATADA à CONTRATANTE poderão ser cancelados a qualquer tempo, a exclusivo critério da CONTRATADA.</w:t>
       </w:r>
     </w:p>
@@ -2461,7 +2460,32 @@
           <w:spacing w:val="2"/>
           <w:kern w:val="144"/>
         </w:rPr>
-        <w:t>Eventuais alterações na legislação que impactem na tributação e que cause variação relevante nos custos dos serviços, implicarão em revisão dos preços contratados.</w:t>
+        <w:t>Eventuais alterações na legislação que impactem na tributação e que cause variação relevante nos</w:t>
+      </w:r>
+      <w:r>
+        <w:rPr>
+          <w:rFonts w:asciiTheme="majorHAnsi" w:eastAsia="Calibri" w:hAnsiTheme="majorHAnsi" w:cstheme="majorHAnsi"/>
+          <w:spacing w:val="2"/>
+          <w:kern w:val="144"/>
+        </w:rPr>
+        <w:t xml:space="preserve"> custos dos serviços, </w:t>
+      </w:r>
+      <w:r>
+        <w:rPr>
+          <w:rFonts w:asciiTheme="majorHAnsi" w:eastAsia="Calibri" w:hAnsiTheme="majorHAnsi" w:cstheme="majorHAnsi"/>
+          <w:spacing w:val="2"/>
+          <w:kern w:val="144"/>
+          <w:highlight w:val="yellow"/>
+        </w:rPr>
+        <w:t>implicará</w:t>
+      </w:r>
+      <w:r>
+        <w:rPr>
+          <w:rFonts w:asciiTheme="majorHAnsi" w:eastAsia="Calibri" w:hAnsiTheme="majorHAnsi" w:cstheme="majorHAnsi"/>
+          <w:spacing w:val="2"/>
+          <w:kern w:val="144"/>
+        </w:rPr>
+        <w:t xml:space="preserve"> em revisão dos preços contratados.</w:t>
       </w:r>
     </w:p>
     <w:p>
@@ -2484,7 +2508,57 @@
           <w:spacing w:val="2"/>
           <w:kern w:val="144"/>
         </w:rPr>
-        <w:t>Os valores definidos na cláusula 2.1 acima deverão ser quitados nos termos dos respectivos boletos de pagamento, que serão entregues à CONTRATANTE com antecedência mínima de 5 (cinco) dias contados da data do respectivo vencimento. Caso não receba o boleto neste prazo, a CONTRATANTE deverá solicitar o boleto na secretaria escolar da CONTRATADA antes da data de vencimento acordada, sob pena de incorrer nas penalidades por atraso previstas neste contrato.</w:t>
+        <w:t xml:space="preserve">Os valores definidos na cláusula 2.1 acima deverão ser quitados nos termos dos respectivos boletos de pagamento, que serão entregues à CONTRATANTE com antecedência mínima de 5 (cinco) dias contados da data do respectivo vencimento. Caso não receba o boleto neste prazo, </w:t>
+      </w:r>
+      <w:r>
+        <w:rPr>
+          <w:rFonts w:asciiTheme="majorHAnsi" w:eastAsia="Calibri" w:hAnsiTheme="majorHAnsi" w:cstheme="majorHAnsi"/>
+          <w:spacing w:val="2"/>
+          <w:kern w:val="144"/>
+          <w:highlight w:val="yellow"/>
+        </w:rPr>
+        <w:t>o</w:t>
+      </w:r>
+      <w:r>
+        <w:rPr>
+          <w:rFonts w:asciiTheme="majorHAnsi" w:eastAsia="Calibri" w:hAnsiTheme="majorHAnsi" w:cstheme="majorHAnsi"/>
+          <w:spacing w:val="2"/>
+          <w:kern w:val="144"/>
+        </w:rPr>
+        <w:t xml:space="preserve"> CONTRATANTE deverá solicitar o boleto na secretaria escolar da CONTRATADA</w:t>
+      </w:r>
+      <w:r>
+        <w:rPr>
+          <w:rFonts w:asciiTheme="majorHAnsi" w:eastAsia="Calibri" w:hAnsiTheme="majorHAnsi" w:cstheme="majorHAnsi"/>
+          <w:spacing w:val="2"/>
+          <w:kern w:val="144"/>
+        </w:rPr>
+        <w:t xml:space="preserve"> </w:t>
+      </w:r>
+      <w:r>
+        <w:rPr>
+          <w:rFonts w:asciiTheme="majorHAnsi" w:eastAsia="Calibri" w:hAnsiTheme="majorHAnsi" w:cstheme="majorHAnsi"/>
+          <w:spacing w:val="2"/>
+          <w:kern w:val="144"/>
+          <w:highlight w:val="yellow"/>
+        </w:rPr>
+        <w:t>ou em ambiente digital indicado para este fim,</w:t>
+      </w:r>
+      <w:r>
+        <w:rPr>
+          <w:rFonts w:asciiTheme="majorHAnsi" w:eastAsia="Calibri" w:hAnsiTheme="majorHAnsi" w:cstheme="majorHAnsi"/>
+          <w:spacing w:val="2"/>
+          <w:kern w:val="144"/>
+        </w:rPr>
+        <w:t xml:space="preserve"> </w:t>
+      </w:r>
+      <w:r>
+        <w:rPr>
+          <w:rFonts w:asciiTheme="majorHAnsi" w:eastAsia="Calibri" w:hAnsiTheme="majorHAnsi" w:cstheme="majorHAnsi"/>
+          <w:spacing w:val="2"/>
+          <w:kern w:val="144"/>
+        </w:rPr>
+        <w:t>antes da data de vencimento acordada, sob pena de incorrer nas penalidades por atraso previstas neste contrato.</w:t>
       </w:r>
     </w:p>
     <w:p>
@@ -2651,24 +2725,24 @@
           <w:spacing w:val="2"/>
           <w:kern w:val="144"/>
         </w:rPr>
-        <w:t>CONTRATANTE reconhece</w:t>
-      </w:r>
-      <w:r>
-        <w:rPr>
-          <w:rFonts w:asciiTheme="majorHAnsi" w:eastAsia="Calibri" w:hAnsiTheme="majorHAnsi" w:cstheme="majorHAnsi"/>
-          <w:spacing w:val="2"/>
-          <w:kern w:val="144"/>
-        </w:rPr>
-        <w:t xml:space="preserve"> ter ciência de que o inadimplemento, total ou parcial, das parcelas da Remuneração ou de qualquer outra obrigação de pagamento decorrente deste Contrato que perdure por período igual ou superior a 30 (trinta) dias e após o envio de notificação escrita ao responsável financeiro, poderá (i) ser comunicado ao cadastro de consumidor legalmente existente para fins de </w:t>
-      </w:r>
-      <w:r>
-        <w:rPr>
-          <w:rFonts w:asciiTheme="majorHAnsi" w:eastAsia="Calibri" w:hAnsiTheme="majorHAnsi" w:cstheme="majorHAnsi"/>
-          <w:spacing w:val="2"/>
-          <w:kern w:val="144"/>
-        </w:rPr>
-        <w:lastRenderedPageBreak/>
-        <w:t xml:space="preserve">registro nos termos do artigo 43 do Código de Defesa do Consumidor, incluindo, mas não se limitando ao, SPC Brasil, SERASA ou protesto em cartório; e/ou (ii) encaminhado para cobrança judicial, a exclusivo critério da </w:t>
+        <w:t>CONTRATANTE</w:t>
+      </w:r>
+      <w:r>
+        <w:rPr>
+          <w:rFonts w:asciiTheme="majorHAnsi" w:eastAsia="Calibri" w:hAnsiTheme="majorHAnsi" w:cstheme="majorHAnsi"/>
+          <w:bCs/>
+          <w:spacing w:val="2"/>
+          <w:kern w:val="144"/>
+        </w:rPr>
+        <w:t xml:space="preserve"> reconhece</w:t>
+      </w:r>
+      <w:r>
+        <w:rPr>
+          <w:rFonts w:asciiTheme="majorHAnsi" w:eastAsia="Calibri" w:hAnsiTheme="majorHAnsi" w:cstheme="majorHAnsi"/>
+          <w:spacing w:val="2"/>
+          <w:kern w:val="144"/>
+        </w:rPr>
+        <w:t xml:space="preserve"> ter ciência de que o inadimplemento, total ou parcial, das parcelas da Remuneração ou de qualquer outra obrigação de pagamento decorrente deste Contrato que perdure por período igual ou superior a 30 (trinta) dias e após o envio de notificação escrita ao responsável financeiro, poderá (i) ser comunicado ao cadastro de consumidor legalmente existente para fins de registro nos termos do artigo 43 do Código de Defesa do Consumidor, incluindo, mas não se limitando ao, SPC Brasil, SERASA ou protesto em cartório; e/ou (ii) encaminhado para cobrança judicial, a exclusivo critério da </w:t>
       </w:r>
       <w:r>
         <w:rPr>
@@ -2765,6 +2839,7 @@
           <w:spacing w:val="2"/>
           <w:kern w:val="144"/>
         </w:rPr>
+        <w:lastRenderedPageBreak/>
         <w:t>Prestar ao(à) aluno(a) serviços educacionais, durante o ano letivo referente a este Contrato, conforme seu plano pedagógico-educacional;</w:t>
       </w:r>
     </w:p>
@@ -2834,7 +2909,25 @@
           <w:spacing w:val="2"/>
           <w:kern w:val="144"/>
         </w:rPr>
-        <w:t>Definir o ensalamento das turmas, o número mínimo de alunos para que a turma seja ofertada e o professor responsável por cada turma ou disciplina, de acordo com decisão tomada por sua equipe pedagógica, sem que seja permitida qualquer ingerência da CONTRATANTE;</w:t>
+        <w:t xml:space="preserve">Definir o ensalamento das turmas, o número mínimo de alunos para que a turma seja ofertada e o professor responsável por cada turma ou disciplina, de acordo com decisão tomada por sua equipe </w:t>
+      </w:r>
+      <w:r>
+        <w:rPr>
+          <w:rFonts w:asciiTheme="majorHAnsi" w:eastAsia="Calibri" w:hAnsiTheme="majorHAnsi" w:cstheme="majorHAnsi"/>
+          <w:spacing w:val="2"/>
+          <w:kern w:val="144"/>
+          <w:highlight w:val="yellow"/>
+        </w:rPr>
+        <w:t>pedagógica</w:t>
+      </w:r>
+      <w:r>
+        <w:rPr>
+          <w:rFonts w:asciiTheme="majorHAnsi" w:eastAsia="Calibri" w:hAnsiTheme="majorHAnsi" w:cstheme="majorHAnsi"/>
+          <w:spacing w:val="2"/>
+          <w:kern w:val="144"/>
+          <w:highlight w:val="yellow"/>
+        </w:rPr>
+        <w:t>.</w:t>
       </w:r>
     </w:p>
     <w:p>
@@ -2865,7 +2958,24 @@
           <w:spacing w:val="2"/>
           <w:kern w:val="144"/>
         </w:rPr>
-        <w:t>elecionar, avaliar, contratar e efetuar o desligamento de seus funcionários, sem que seja permitida qualquer participação ou ingerência da CONTRATANTE.</w:t>
+        <w:t>elecionar, avaliar, contratar e efetuar o des</w:t>
+      </w:r>
+      <w:r>
+        <w:rPr>
+          <w:rFonts w:asciiTheme="majorHAnsi" w:eastAsia="Calibri" w:hAnsiTheme="majorHAnsi" w:cstheme="majorHAnsi"/>
+          <w:spacing w:val="2"/>
+          <w:kern w:val="144"/>
+        </w:rPr>
+        <w:t xml:space="preserve">ligamento de seus </w:t>
+      </w:r>
+      <w:r>
+        <w:rPr>
+          <w:rFonts w:asciiTheme="majorHAnsi" w:eastAsia="Calibri" w:hAnsiTheme="majorHAnsi" w:cstheme="majorHAnsi"/>
+          <w:spacing w:val="2"/>
+          <w:kern w:val="144"/>
+          <w:highlight w:val="yellow"/>
+        </w:rPr>
+        <w:t>funcionários.</w:t>
       </w:r>
     </w:p>
     <w:p>
@@ -2976,7 +3086,24 @@
           <w:spacing w:val="2"/>
           <w:kern w:val="144"/>
         </w:rPr>
-        <w:t>Cumprir e fazer com que o(a) aluno(a) cumpra o Regimento Escolar;</w:t>
+        <w:t>Cumprir e fazer com que o(a) aluno(a) cumpra o Regimento Escolar</w:t>
+      </w:r>
+      <w:r>
+        <w:rPr>
+          <w:rFonts w:asciiTheme="majorHAnsi" w:eastAsia="Calibri" w:hAnsiTheme="majorHAnsi" w:cstheme="majorHAnsi"/>
+          <w:spacing w:val="2"/>
+          <w:kern w:val="144"/>
+        </w:rPr>
+        <w:t xml:space="preserve"> </w:t>
+      </w:r>
+      <w:r>
+        <w:rPr>
+          <w:rFonts w:asciiTheme="majorHAnsi" w:eastAsia="Calibri" w:hAnsiTheme="majorHAnsi" w:cstheme="majorHAnsi"/>
+          <w:spacing w:val="2"/>
+          <w:kern w:val="144"/>
+          <w:highlight w:val="yellow"/>
+        </w:rPr>
+        <w:t>e as normas e procedimentos dos alunos;</w:t>
       </w:r>
     </w:p>
     <w:p>
@@ -2999,7 +3126,7 @@
           <w:spacing w:val="2"/>
           <w:kern w:val="144"/>
         </w:rPr>
-        <w:t>Seguir e fazer com que o(a) aluno(a) use o uniforme escolar;</w:t>
+        <w:t>Informar, por escrito, medicamentos tomados pelo(a) aluno(a) e tratamentos realizados pelo(a) aluno(a);</w:t>
       </w:r>
     </w:p>
     <w:p>
@@ -3022,7 +3149,174 @@
           <w:spacing w:val="2"/>
           <w:kern w:val="144"/>
         </w:rPr>
-        <w:t>Informar, por escrito, medicamentos tomados pelo(a) aluno(a) e tratamentos realizados pelo(a) aluno(a);</w:t>
+        <w:t>Informar qualquer decisão judicial referente ao regime de guarda do(a) aluno(a) no prazo de 15 (quinze) dias da referida decisão, definitiva, provisória ou não definitiva.</w:t>
+      </w:r>
+    </w:p>
+    <w:p>
+      <w:pPr>
+        <w:numPr>
+          <w:ilvl w:val="1"/>
+          <w:numId w:val="1"/>
+        </w:numPr>
+        <w:spacing w:before="200" w:line="300" w:lineRule="auto"/>
+        <w:jc w:val="both"/>
+        <w:rPr>
+          <w:rFonts w:asciiTheme="majorHAnsi" w:eastAsia="Calibri" w:hAnsiTheme="majorHAnsi" w:cstheme="majorHAnsi"/>
+          <w:spacing w:val="2"/>
+          <w:kern w:val="144"/>
+        </w:rPr>
+      </w:pPr>
+      <w:r>
+        <w:rPr>
+          <w:rFonts w:asciiTheme="majorHAnsi" w:eastAsia="Calibri" w:hAnsiTheme="majorHAnsi" w:cstheme="majorHAnsi"/>
+          <w:spacing w:val="2"/>
+          <w:kern w:val="144"/>
+        </w:rPr>
+        <w:t xml:space="preserve">A </w:t>
+      </w:r>
+      <w:r>
+        <w:rPr>
+          <w:rFonts w:asciiTheme="majorHAnsi" w:eastAsia="Calibri" w:hAnsiTheme="majorHAnsi" w:cstheme="majorHAnsi"/>
+          <w:bCs/>
+          <w:spacing w:val="2"/>
+          <w:kern w:val="144"/>
+        </w:rPr>
+        <w:t>CONTRATANTE, na qualidade de responsável legal do(a) aluno(a), neste ato, concede, expressamente, autorização à CONTRATADA para</w:t>
+      </w:r>
+      <w:r>
+        <w:rPr>
+          <w:rFonts w:asciiTheme="majorHAnsi" w:eastAsia="Calibri" w:hAnsiTheme="majorHAnsi" w:cstheme="majorHAnsi"/>
+          <w:spacing w:val="2"/>
+          <w:kern w:val="144"/>
+        </w:rPr>
+        <w:t xml:space="preserve"> encaminhar o(a) aluno(a) ao serviço médico mais próximo em caso de acidente ou situação de emergência, sempre dando, quando possível, preferência ao estabelecimento indicado pela CONTRATANTE na ficha médica do(a) aluno(a).</w:t>
+      </w:r>
+    </w:p>
+    <w:p>
+      <w:pPr>
+        <w:numPr>
+          <w:ilvl w:val="0"/>
+          <w:numId w:val="1"/>
+        </w:numPr>
+        <w:spacing w:before="200" w:line="300" w:lineRule="auto"/>
+        <w:jc w:val="both"/>
+        <w:rPr>
+          <w:rFonts w:asciiTheme="majorHAnsi" w:eastAsia="Calibri" w:hAnsiTheme="majorHAnsi" w:cstheme="majorHAnsi"/>
+          <w:b/>
+          <w:spacing w:val="2"/>
+          <w:kern w:val="144"/>
+        </w:rPr>
+      </w:pPr>
+      <w:r>
+        <w:rPr>
+          <w:rFonts w:asciiTheme="majorHAnsi" w:eastAsia="Calibri" w:hAnsiTheme="majorHAnsi" w:cstheme="majorHAnsi"/>
+          <w:b/>
+          <w:spacing w:val="2"/>
+          <w:kern w:val="144"/>
+        </w:rPr>
+        <w:t>DIREITO DE USO DE IMAGEM DO(A) ALUNO(A)</w:t>
+      </w:r>
+    </w:p>
+    <w:p>
+      <w:pPr>
+        <w:numPr>
+          <w:ilvl w:val="1"/>
+          <w:numId w:val="1"/>
+        </w:numPr>
+        <w:spacing w:before="200" w:line="300" w:lineRule="auto"/>
+        <w:jc w:val="both"/>
+        <w:rPr>
+          <w:rFonts w:asciiTheme="majorHAnsi" w:eastAsia="Calibri" w:hAnsiTheme="majorHAnsi" w:cstheme="majorHAnsi"/>
+          <w:spacing w:val="2"/>
+          <w:kern w:val="144"/>
+        </w:rPr>
+      </w:pPr>
+      <w:r>
+        <w:rPr>
+          <w:rFonts w:asciiTheme="majorHAnsi" w:eastAsia="Calibri" w:hAnsiTheme="majorHAnsi" w:cstheme="majorHAnsi"/>
+          <w:spacing w:val="2"/>
+          <w:kern w:val="144"/>
+        </w:rPr>
+        <w:t xml:space="preserve">A CONTRATANTE autoriza a CONTRATADA, a título gratuito, a utilizar a imagem, voz e outros dados do(a) aluno(a), inclusive trabalhos escolares para a exclusiva finalidade de uso em divulgações informativas das atividades desenvolvidas na escola, sejam elas destinadas ao público geral ou apenas </w:t>
+      </w:r>
+      <w:r>
+        <w:rPr>
+          <w:rFonts w:asciiTheme="majorHAnsi" w:eastAsia="Calibri" w:hAnsiTheme="majorHAnsi" w:cstheme="majorHAnsi"/>
+          <w:spacing w:val="2"/>
+          <w:kern w:val="144"/>
+        </w:rPr>
+        <w:lastRenderedPageBreak/>
+        <w:t xml:space="preserve">para alunos da CONTRATADA, podendo, para tanto, reproduzi-las em redes sociais, sites, intranet, informes e outros meios de comunicação da CONTRATADA </w:t>
+      </w:r>
+      <w:r>
+        <w:rPr>
+          <w:rFonts w:asciiTheme="majorHAnsi" w:eastAsia="Calibri" w:hAnsiTheme="majorHAnsi" w:cstheme="majorHAnsi"/>
+          <w:spacing w:val="2"/>
+          <w:kern w:val="144"/>
+          <w:highlight w:val="yellow"/>
+        </w:rPr>
+        <w:t>e/ou empresas de seu grupo econômico, sempre com observância aos bons costumes, à moral e a ordem pública.</w:t>
+      </w:r>
+      <w:r>
+        <w:rPr>
+          <w:rFonts w:asciiTheme="majorHAnsi" w:eastAsia="Calibri" w:hAnsiTheme="majorHAnsi" w:cstheme="majorHAnsi"/>
+          <w:spacing w:val="2"/>
+          <w:kern w:val="144"/>
+        </w:rPr>
+        <w:t xml:space="preserve"> Para </w:t>
+      </w:r>
+      <w:r>
+        <w:rPr>
+          <w:rFonts w:asciiTheme="majorHAnsi" w:eastAsia="Calibri" w:hAnsiTheme="majorHAnsi" w:cstheme="majorHAnsi"/>
+          <w:spacing w:val="2"/>
+          <w:kern w:val="144"/>
+        </w:rPr>
+        <w:t>por outros meios de comunicação disponíveis, incluindo jornais, revistas, periódicos e outras mídias de comunicação,</w:t>
+      </w:r>
+      <w:r>
+        <w:t xml:space="preserve"> </w:t>
+      </w:r>
+      <w:r>
+        <w:rPr>
+          <w:rFonts w:asciiTheme="majorHAnsi" w:eastAsia="Calibri" w:hAnsiTheme="majorHAnsi" w:cstheme="majorHAnsi"/>
+          <w:spacing w:val="2"/>
+          <w:kern w:val="144"/>
+          <w:highlight w:val="yellow"/>
+        </w:rPr>
+        <w:t>será necessário à CONTRATADA solicitar autorização específica junto ao CONTRATANTE.</w:t>
+      </w:r>
+      <w:r>
+        <w:rPr>
+          <w:rFonts w:asciiTheme="majorHAnsi" w:eastAsia="Calibri" w:hAnsiTheme="majorHAnsi" w:cstheme="majorHAnsi"/>
+          <w:spacing w:val="2"/>
+          <w:kern w:val="144"/>
+        </w:rPr>
+        <w:t xml:space="preserve"> </w:t>
+      </w:r>
+      <w:r>
+        <w:rPr>
+          <w:rFonts w:asciiTheme="majorHAnsi" w:eastAsia="Calibri" w:hAnsiTheme="majorHAnsi" w:cstheme="majorHAnsi"/>
+          <w:spacing w:val="2"/>
+          <w:kern w:val="144"/>
+        </w:rPr>
+        <w:t xml:space="preserve">A CONTRATANTE renuncia, representando o(a) aluno(a), em caráter irrevogável e irretratável, a qualquer direito pecuniário decorrente da utilização da sua </w:t>
+      </w:r>
+      <w:r>
+        <w:rPr>
+          <w:rFonts w:asciiTheme="majorHAnsi" w:eastAsia="Calibri" w:hAnsiTheme="majorHAnsi" w:cstheme="majorHAnsi"/>
+          <w:spacing w:val="2"/>
+          <w:kern w:val="144"/>
+        </w:rPr>
+        <w:t xml:space="preserve">imagem </w:t>
+      </w:r>
+      <w:r>
+        <w:rPr>
+          <w:rFonts w:asciiTheme="majorHAnsi" w:eastAsia="Calibri" w:hAnsiTheme="majorHAnsi" w:cstheme="majorHAnsi"/>
+          <w:spacing w:val="2"/>
+          <w:kern w:val="144"/>
+          <w:highlight w:val="yellow"/>
+        </w:rPr>
+        <w:t>nas condições acordadas.</w:t>
       </w:r>
     </w:p>
     <w:p>
@@ -3045,7 +3339,63 @@
           <w:spacing w:val="2"/>
           <w:kern w:val="144"/>
         </w:rPr>
-        <w:t>Manter a frequência regular do(a) aluno(a) às aulas;</w:t>
+        <w:t>Se</w:t>
+      </w:r>
+      <w:r>
+        <w:rPr>
+          <w:rFonts w:asciiTheme="majorHAnsi" w:eastAsia="Calibri" w:hAnsiTheme="majorHAnsi" w:cstheme="majorHAnsi"/>
+          <w:spacing w:val="2"/>
+          <w:kern w:val="144"/>
+        </w:rPr>
+        <w:t xml:space="preserve"> revogada a autorização, permanecerão válidos e autorizados eventuais usos da imagem e/ou dados veiculados anteriormente ao pedido de revogação/cancelamento, inclusive materiais de divulgação dos serviços da CONTRATADA produzidos antes da revogação da autorização, desde que estejam de acordo com a finalidade descrita no caput desta cláusula.</w:t>
+      </w:r>
+    </w:p>
+    <w:p>
+      <w:pPr>
+        <w:numPr>
+          <w:ilvl w:val="0"/>
+          <w:numId w:val="1"/>
+        </w:numPr>
+        <w:spacing w:before="200" w:line="300" w:lineRule="auto"/>
+        <w:jc w:val="both"/>
+        <w:rPr>
+          <w:rFonts w:asciiTheme="majorHAnsi" w:eastAsia="Calibri" w:hAnsiTheme="majorHAnsi" w:cstheme="majorHAnsi"/>
+          <w:b/>
+          <w:spacing w:val="2"/>
+          <w:kern w:val="144"/>
+        </w:rPr>
+      </w:pPr>
+      <w:r>
+        <w:rPr>
+          <w:rFonts w:asciiTheme="majorHAnsi" w:eastAsia="Calibri" w:hAnsiTheme="majorHAnsi" w:cstheme="majorHAnsi"/>
+          <w:b/>
+          <w:spacing w:val="2"/>
+          <w:kern w:val="144"/>
+        </w:rPr>
+        <w:t>LIMITAÇÃO DE RESPONSABILIDADE</w:t>
+      </w:r>
+    </w:p>
+    <w:p>
+      <w:pPr>
+        <w:numPr>
+          <w:ilvl w:val="1"/>
+          <w:numId w:val="1"/>
+        </w:numPr>
+        <w:spacing w:before="200" w:line="300" w:lineRule="auto"/>
+        <w:jc w:val="both"/>
+        <w:rPr>
+          <w:rFonts w:asciiTheme="majorHAnsi" w:eastAsia="Calibri" w:hAnsiTheme="majorHAnsi" w:cstheme="majorHAnsi"/>
+          <w:spacing w:val="2"/>
+          <w:kern w:val="144"/>
+        </w:rPr>
+      </w:pPr>
+      <w:r>
+        <w:rPr>
+          <w:rFonts w:asciiTheme="majorHAnsi" w:eastAsia="Calibri" w:hAnsiTheme="majorHAnsi" w:cstheme="majorHAnsi"/>
+          <w:spacing w:val="2"/>
+          <w:kern w:val="144"/>
+        </w:rPr>
+        <w:t>A CONTRATADA não será responsável pela guarda de qualquer objeto ou quantia em dinheiro levados pelo(a) aluno(a) em seu estabelecimento. A CONTRATADA tampouco será responsável por indenizar a CONTRATANTE ou o(a) aluno(a) por qualquer extravio, furto, avaria ou danos causados a quaisquer objetos ou qualquer valor em dinheiro levados ao seu estabelecimento.</w:t>
       </w:r>
     </w:p>
     <w:p>
@@ -3060,15 +3410,48 @@
           <w:rFonts w:asciiTheme="majorHAnsi" w:eastAsia="Calibri" w:hAnsiTheme="majorHAnsi" w:cstheme="majorHAnsi"/>
           <w:spacing w:val="2"/>
           <w:kern w:val="144"/>
-        </w:rPr>
-      </w:pPr>
-      <w:r>
-        <w:rPr>
-          <w:rFonts w:asciiTheme="majorHAnsi" w:eastAsia="Calibri" w:hAnsiTheme="majorHAnsi" w:cstheme="majorHAnsi"/>
-          <w:spacing w:val="2"/>
-          <w:kern w:val="144"/>
-        </w:rPr>
-        <w:t>Informar qualquer decisão judicial referente ao regime de guarda do(a) aluno(a) no prazo de 15 (quinze) dias da referida decisão, definitiva, provisória ou não definitiva.</w:t>
+          <w:highlight w:val="yellow"/>
+        </w:rPr>
+      </w:pPr>
+      <w:r>
+        <w:rPr>
+          <w:rFonts w:asciiTheme="majorHAnsi" w:eastAsia="Calibri" w:hAnsiTheme="majorHAnsi" w:cstheme="majorHAnsi"/>
+          <w:spacing w:val="2"/>
+          <w:kern w:val="144"/>
+          <w:highlight w:val="yellow"/>
+        </w:rPr>
+        <w:t>Os CONTRATANTES ficam cientes, ainda, que o Colégio não presta quaisquer tipos de serviços em relação ao estacionamento, vigilância ou guarda de veículos automotores, não assumindo, portanto, a responsabilidade de indenizações por danos, furtos, roubos, incêndios, colisões ou outros sinistros, que venham a ocorrer na fila de embarque e desembarque, estacionamentos e áreas circunvizinhas de seu prédio, cuja responsabilidade será exclusivamente de seu condutor e/ou proprietário.</w:t>
+      </w:r>
+    </w:p>
+    <w:p>
+      <w:pPr>
+        <w:numPr>
+          <w:ilvl w:val="1"/>
+          <w:numId w:val="1"/>
+        </w:numPr>
+        <w:spacing w:before="200" w:line="300" w:lineRule="auto"/>
+        <w:jc w:val="both"/>
+        <w:rPr>
+          <w:rFonts w:asciiTheme="majorHAnsi" w:eastAsia="Calibri" w:hAnsiTheme="majorHAnsi" w:cstheme="majorHAnsi"/>
+          <w:spacing w:val="2"/>
+          <w:kern w:val="144"/>
+        </w:rPr>
+      </w:pPr>
+      <w:r>
+        <w:rPr>
+          <w:rFonts w:asciiTheme="majorHAnsi" w:eastAsia="Calibri" w:hAnsiTheme="majorHAnsi" w:cstheme="majorHAnsi"/>
+          <w:spacing w:val="2"/>
+          <w:kern w:val="144"/>
+        </w:rPr>
+        <w:t>O CONTRATANTE declara conhecer os regimento interno, os protocolos de higiênica, de saúde e de segurança da CONTRATADA, comprometendo-se a segui-los e a orientar o aluno que o faça, em caráter integral, devendo avisar a CONTRATADA sobre comorbidades ou problemas de saúde que possam implicar em aumento de qualquer risco decorrente da presença física do aluno e/ou do CONTRATANTE nas dependências da CONTRATADA. Ciente dos riscos inerentes à pandemia vivenciada por nossa sociedade, a CONTRATANTE isenta a CONTRATANTE de indenizações de qualquer natureza referentes aos riscos relacionados.</w:t>
+      </w:r>
+      <w:r>
+        <w:rPr>
+          <w:rFonts w:asciiTheme="majorHAnsi" w:eastAsia="Calibri" w:hAnsiTheme="majorHAnsi" w:cstheme="majorHAnsi"/>
+          <w:spacing w:val="2"/>
+          <w:kern w:val="144"/>
+        </w:rPr>
+        <w:t xml:space="preserve"> </w:t>
       </w:r>
     </w:p>
     <w:p>
@@ -3083,16 +3466,17 @@
           <w:rFonts w:asciiTheme="majorHAnsi" w:eastAsia="Calibri" w:hAnsiTheme="majorHAnsi" w:cstheme="majorHAnsi"/>
           <w:spacing w:val="2"/>
           <w:kern w:val="144"/>
-        </w:rPr>
-      </w:pPr>
-      <w:r>
-        <w:rPr>
-          <w:rFonts w:asciiTheme="majorHAnsi" w:eastAsia="Calibri" w:hAnsiTheme="majorHAnsi" w:cstheme="majorHAnsi"/>
-          <w:spacing w:val="2"/>
-          <w:kern w:val="144"/>
-        </w:rPr>
-        <w:lastRenderedPageBreak/>
-        <w:t>Observar as regras e recomendações de alimentação previstas no Regimento Escolar.</w:t>
+          <w:highlight w:val="yellow"/>
+        </w:rPr>
+      </w:pPr>
+      <w:r>
+        <w:rPr>
+          <w:rFonts w:asciiTheme="majorHAnsi" w:eastAsia="Calibri" w:hAnsiTheme="majorHAnsi" w:cstheme="majorHAnsi"/>
+          <w:spacing w:val="2"/>
+          <w:kern w:val="144"/>
+          <w:highlight w:val="yellow"/>
+        </w:rPr>
+        <w:t>Na hipótese de suspensão de aulas presenciais por determinações do Poder Público ou a critério da CONTRATADA, fundamentada em razão de saúde, as aulas poderão migrar do ambiente presencial para o remoto, bem como poderão implicar em alterações do calendário letivo, suspensão ou alteração de atividades e outras imposições da organização das aulas, sem que implique em invalidação, suspensão ou alteração de qualquer cláusula ou obrigação prevista neste Contrato ou variação do valor de anuidade escolar pactuado.</w:t>
       </w:r>
     </w:p>
     <w:p>
@@ -3107,32 +3491,18 @@
           <w:rFonts w:asciiTheme="majorHAnsi" w:eastAsia="Calibri" w:hAnsiTheme="majorHAnsi" w:cstheme="majorHAnsi"/>
           <w:spacing w:val="2"/>
           <w:kern w:val="144"/>
-        </w:rPr>
-      </w:pPr>
-      <w:r>
-        <w:rPr>
-          <w:rFonts w:asciiTheme="majorHAnsi" w:eastAsia="Calibri" w:hAnsiTheme="majorHAnsi" w:cstheme="majorHAnsi"/>
-          <w:spacing w:val="2"/>
-          <w:kern w:val="144"/>
-        </w:rPr>
-        <w:t xml:space="preserve">A </w:t>
-      </w:r>
-      <w:r>
-        <w:rPr>
-          <w:rFonts w:asciiTheme="majorHAnsi" w:eastAsia="Calibri" w:hAnsiTheme="majorHAnsi" w:cstheme="majorHAnsi"/>
-          <w:bCs/>
-          <w:spacing w:val="2"/>
-          <w:kern w:val="144"/>
-        </w:rPr>
-        <w:t>CONTRATANTE, na qualidade de responsável legal do(a) aluno(a), neste ato, concede, expressamente, autorização à CONTRATADA para</w:t>
-      </w:r>
-      <w:r>
-        <w:rPr>
-          <w:rFonts w:asciiTheme="majorHAnsi" w:eastAsia="Calibri" w:hAnsiTheme="majorHAnsi" w:cstheme="majorHAnsi"/>
-          <w:spacing w:val="2"/>
-          <w:kern w:val="144"/>
-        </w:rPr>
-        <w:t xml:space="preserve"> encaminhar o(a) aluno(a) ao serviço médico mais próximo em caso de acidente ou situação de emergência, sempre dando, quando possível, preferência ao estabelecimento indicado pela CONTRATANTE na ficha médica do(a) aluno(a).</w:t>
+          <w:highlight w:val="yellow"/>
+        </w:rPr>
+      </w:pPr>
+      <w:r>
+        <w:rPr>
+          <w:rFonts w:asciiTheme="majorHAnsi" w:eastAsia="Calibri" w:hAnsiTheme="majorHAnsi" w:cstheme="majorHAnsi"/>
+          <w:spacing w:val="2"/>
+          <w:kern w:val="144"/>
+          <w:highlight w:val="yellow"/>
+        </w:rPr>
+        <w:lastRenderedPageBreak/>
+        <w:t>Os CONTRATANTES têm ciência que o Colégio não se responsabiliza por eventuais sinistros que ocorram em virtude da contratação de prestadores de serviço de transporte escolar terceirizados, assim como de motoristas particulares ou de aplicativo.</w:t>
       </w:r>
     </w:p>
     <w:p>
@@ -3157,7 +3527,7 @@
           <w:spacing w:val="2"/>
           <w:kern w:val="144"/>
         </w:rPr>
-        <w:t>DIREITO DE USO DE IMAGEM DO(A) ALUNO(A)</w:t>
+        <w:t>RESCISÃO DO CONTRATO</w:t>
       </w:r>
     </w:p>
     <w:p>
@@ -3180,7 +3550,7 @@
           <w:spacing w:val="2"/>
           <w:kern w:val="144"/>
         </w:rPr>
-        <w:t>A CONTRATANTE autoriza a CONTRATADA, a título gratuito, a utilizar a imagem, voz e outros dados do(a) aluno(a), inclusive trabalhos escolares para a exclusiva finalidade de uso em divulgações informativas das atividades desenvolvidas na escola, sejam elas destinadas ao público geral ou apenas para alunos da CONTRATADA, podendo, para tanto, reproduzi-las em redes sociais, sites, intranet, informes e outros meios de comunicação da CONTRATADA, bem como por outros meios de comunicação disponíveis, incluindo jornais, revistas, periódicos e outras mídias de comunicação, sempre com observância aos bons costumes, à moral e a ordem pública. A CONTRATANTE renuncia, representando o(a) aluno(a), em caráter irrevogável e irretratável, a qualquer direito pecuniário decorrente da utilização da sua imagem.</w:t>
+        <w:t>O presente contrato poderá ser rescindido nas seguintes hipóteses:</w:t>
       </w:r>
     </w:p>
     <w:p>
@@ -3203,15 +3573,287 @@
           <w:spacing w:val="2"/>
           <w:kern w:val="144"/>
         </w:rPr>
-        <w:t>Se</w:t>
-      </w:r>
-      <w:r>
-        <w:rPr>
-          <w:rFonts w:asciiTheme="majorHAnsi" w:eastAsia="Calibri" w:hAnsiTheme="majorHAnsi" w:cstheme="majorHAnsi"/>
-          <w:spacing w:val="2"/>
-          <w:kern w:val="144"/>
-        </w:rPr>
-        <w:t xml:space="preserve"> revogada a autorização, permanecerão válidos e autorizados eventuais usos da imagem e/ou dados veiculados anteriormente ao pedido de revogação/cancelamento, inclusive materiais de divulgação dos serviços da CONTRATADA produzidos antes da revogação da autorização, desde que estejam de acordo com a finalidade descrita no caput desta cláusula.</w:t>
+        <w:t xml:space="preserve">Pela </w:t>
+      </w:r>
+      <w:r>
+        <w:rPr>
+          <w:rFonts w:asciiTheme="majorHAnsi" w:eastAsia="Calibri" w:hAnsiTheme="majorHAnsi" w:cstheme="majorHAnsi"/>
+          <w:bCs/>
+          <w:spacing w:val="2"/>
+          <w:kern w:val="144"/>
+        </w:rPr>
+        <w:t>CONTRATANTE a qualquer tempo, mediante requerimento escrito a ser protocolado na Secretaria da CONTRATADA, hipótese</w:t>
+      </w:r>
+      <w:r>
+        <w:rPr>
+          <w:rFonts w:asciiTheme="majorHAnsi" w:eastAsia="Calibri" w:hAnsiTheme="majorHAnsi" w:cstheme="majorHAnsi"/>
+          <w:spacing w:val="2"/>
+          <w:kern w:val="144"/>
+        </w:rPr>
+        <w:t xml:space="preserve"> em que incorrerá nas seguintes penalidades:</w:t>
+      </w:r>
+    </w:p>
+    <w:p>
+      <w:pPr>
+        <w:spacing w:before="200" w:line="300" w:lineRule="auto"/>
+        <w:jc w:val="both"/>
+        <w:rPr>
+          <w:rFonts w:asciiTheme="majorHAnsi" w:eastAsia="Calibri" w:hAnsiTheme="majorHAnsi" w:cstheme="majorHAnsi"/>
+          <w:spacing w:val="2"/>
+          <w:kern w:val="144"/>
+          <w:lang w:val="en-US"/>
+        </w:rPr>
+      </w:pPr>
+      <w:r>
+        <w:rPr>
+          <w:rFonts w:asciiTheme="majorHAnsi" w:eastAsia="Calibri" w:hAnsiTheme="majorHAnsi" w:cstheme="majorHAnsi"/>
+          <w:spacing w:val="2"/>
+          <w:kern w:val="144"/>
+          <w:lang w:val="en-US"/>
+        </w:rPr>
+        <w:t>{%p if method_payment == “parcelado” %}</w:t>
+      </w:r>
+    </w:p>
+    <w:p>
+      <w:pPr>
+        <w:numPr>
+          <w:ilvl w:val="4"/>
+          <w:numId w:val="1"/>
+        </w:numPr>
+        <w:spacing w:before="200" w:line="300" w:lineRule="auto"/>
+        <w:jc w:val="both"/>
+        <w:rPr>
+          <w:rFonts w:asciiTheme="majorHAnsi" w:eastAsia="Calibri" w:hAnsiTheme="majorHAnsi" w:cstheme="majorHAnsi"/>
+          <w:spacing w:val="2"/>
+          <w:kern w:val="144"/>
+        </w:rPr>
+      </w:pPr>
+      <w:r>
+        <w:rPr>
+          <w:rFonts w:asciiTheme="majorHAnsi" w:eastAsia="Calibri" w:hAnsiTheme="majorHAnsi" w:cstheme="majorHAnsi"/>
+          <w:spacing w:val="2"/>
+          <w:kern w:val="144"/>
+        </w:rPr>
+        <w:t>Se realizada até o início do ano letivo, conforme calendário escol</w:t>
+      </w:r>
+      <w:r>
+        <w:rPr>
+          <w:rFonts w:asciiTheme="majorHAnsi" w:eastAsia="Calibri" w:hAnsiTheme="majorHAnsi" w:cstheme="majorHAnsi"/>
+          <w:spacing w:val="2"/>
+          <w:kern w:val="144"/>
+        </w:rPr>
+        <w:t xml:space="preserve">ar, pagará multa equivalente a </w:t>
+      </w:r>
+      <w:r>
+        <w:rPr>
+          <w:rFonts w:asciiTheme="majorHAnsi" w:eastAsia="Calibri" w:hAnsiTheme="majorHAnsi" w:cstheme="majorHAnsi"/>
+          <w:spacing w:val="2"/>
+          <w:kern w:val="144"/>
+          <w:highlight w:val="yellow"/>
+        </w:rPr>
+        <w:t>2</w:t>
+      </w:r>
+      <w:r>
+        <w:rPr>
+          <w:rFonts w:asciiTheme="majorHAnsi" w:eastAsia="Calibri" w:hAnsiTheme="majorHAnsi" w:cstheme="majorHAnsi"/>
+          <w:spacing w:val="2"/>
+          <w:kern w:val="144"/>
+          <w:highlight w:val="yellow"/>
+        </w:rPr>
+        <w:t>0% (</w:t>
+      </w:r>
+      <w:r>
+        <w:rPr>
+          <w:rFonts w:asciiTheme="majorHAnsi" w:eastAsia="Calibri" w:hAnsiTheme="majorHAnsi" w:cstheme="majorHAnsi"/>
+          <w:spacing w:val="2"/>
+          <w:kern w:val="144"/>
+          <w:highlight w:val="yellow"/>
+        </w:rPr>
+        <w:t>vinte</w:t>
+      </w:r>
+      <w:r>
+        <w:rPr>
+          <w:rFonts w:asciiTheme="majorHAnsi" w:eastAsia="Calibri" w:hAnsiTheme="majorHAnsi" w:cstheme="majorHAnsi"/>
+          <w:spacing w:val="2"/>
+          <w:kern w:val="144"/>
+        </w:rPr>
+        <w:t xml:space="preserve"> por cento) do valor da primeira parcela, referida no </w:t>
+      </w:r>
+      <w:r>
+        <w:rPr>
+          <w:rFonts w:asciiTheme="majorHAnsi" w:eastAsia="Calibri" w:hAnsiTheme="majorHAnsi" w:cstheme="majorHAnsi"/>
+          <w:spacing w:val="2"/>
+          <w:kern w:val="144"/>
+          <w:highlight w:val="yellow"/>
+        </w:rPr>
+        <w:t>item</w:t>
+      </w:r>
+      <w:r>
+        <w:rPr>
+          <w:rFonts w:asciiTheme="majorHAnsi" w:eastAsia="Calibri" w:hAnsiTheme="majorHAnsi" w:cstheme="majorHAnsi"/>
+          <w:spacing w:val="2"/>
+          <w:kern w:val="144"/>
+        </w:rPr>
+        <w:t xml:space="preserve"> III.{% if has_input_value %}5{% else %}4{% endif %} do quadro resumo.</w:t>
+      </w:r>
+    </w:p>
+    <w:p>
+      <w:pPr>
+        <w:spacing w:before="200" w:line="300" w:lineRule="auto"/>
+        <w:jc w:val="both"/>
+        <w:rPr>
+          <w:rFonts w:asciiTheme="majorHAnsi" w:eastAsia="Calibri" w:hAnsiTheme="majorHAnsi" w:cstheme="majorHAnsi"/>
+          <w:spacing w:val="2"/>
+          <w:kern w:val="144"/>
+        </w:rPr>
+      </w:pPr>
+      <w:r>
+        <w:rPr>
+          <w:rFonts w:asciiTheme="majorHAnsi" w:eastAsia="Calibri" w:hAnsiTheme="majorHAnsi" w:cstheme="majorHAnsi"/>
+          <w:spacing w:val="2"/>
+          <w:kern w:val="144"/>
+        </w:rPr>
+        <w:t>{%p endif %}</w:t>
+      </w:r>
+    </w:p>
+    <w:p>
+      <w:pPr>
+        <w:numPr>
+          <w:ilvl w:val="4"/>
+          <w:numId w:val="1"/>
+        </w:numPr>
+        <w:spacing w:before="200" w:line="300" w:lineRule="auto"/>
+        <w:jc w:val="both"/>
+        <w:rPr>
+          <w:rFonts w:asciiTheme="majorHAnsi" w:eastAsia="Calibri" w:hAnsiTheme="majorHAnsi" w:cstheme="majorHAnsi"/>
+          <w:spacing w:val="2"/>
+          <w:kern w:val="144"/>
+        </w:rPr>
+      </w:pPr>
+      <w:r>
+        <w:rPr>
+          <w:rFonts w:asciiTheme="majorHAnsi" w:eastAsia="Calibri" w:hAnsiTheme="majorHAnsi" w:cstheme="majorHAnsi"/>
+          <w:spacing w:val="2"/>
+          <w:kern w:val="144"/>
+        </w:rPr>
+        <w:t xml:space="preserve">Se realizada após o início do ano letivo, pagará multa equivalente a 10% (dez por cento) </w:t>
+      </w:r>
+      <w:r>
+        <w:rPr>
+          <w:rFonts w:asciiTheme="majorHAnsi" w:eastAsia="Calibri" w:hAnsiTheme="majorHAnsi" w:cstheme="majorHAnsi"/>
+          <w:spacing w:val="2"/>
+          <w:kern w:val="144"/>
+        </w:rPr>
+        <w:t>do valor residual da anuidade escolar, considerando-se integralmente devido o mês no qual ocorrer o protocolo do pedido de desistência ou transferência do aluno(a).</w:t>
+      </w:r>
+    </w:p>
+    <w:p>
+      <w:pPr>
+        <w:spacing w:before="200" w:line="300" w:lineRule="auto"/>
+        <w:jc w:val="both"/>
+        <w:rPr>
+          <w:rFonts w:asciiTheme="majorHAnsi" w:eastAsia="Calibri" w:hAnsiTheme="majorHAnsi" w:cstheme="majorHAnsi"/>
+          <w:spacing w:val="2"/>
+          <w:kern w:val="144"/>
+          <w:lang w:val="en-US"/>
+        </w:rPr>
+      </w:pPr>
+      <w:r>
+        <w:rPr>
+          <w:rFonts w:asciiTheme="majorHAnsi" w:eastAsia="Calibri" w:hAnsiTheme="majorHAnsi" w:cstheme="majorHAnsi"/>
+          <w:spacing w:val="2"/>
+          <w:kern w:val="144"/>
+          <w:lang w:val="en-US"/>
+        </w:rPr>
+        <w:t>{%p if method_payment == “parcelado” %}</w:t>
+      </w:r>
+    </w:p>
+    <w:p>
+      <w:pPr>
+        <w:numPr>
+          <w:ilvl w:val="4"/>
+          <w:numId w:val="1"/>
+        </w:numPr>
+        <w:spacing w:before="200" w:line="300" w:lineRule="auto"/>
+        <w:jc w:val="both"/>
+        <w:rPr>
+          <w:rFonts w:asciiTheme="majorHAnsi" w:eastAsia="Calibri" w:hAnsiTheme="majorHAnsi" w:cstheme="majorHAnsi"/>
+          <w:spacing w:val="2"/>
+          <w:kern w:val="144"/>
+        </w:rPr>
+      </w:pPr>
+      <w:r>
+        <w:rPr>
+          <w:rFonts w:asciiTheme="majorHAnsi" w:eastAsia="Calibri" w:hAnsiTheme="majorHAnsi" w:cstheme="majorHAnsi"/>
+          <w:spacing w:val="2"/>
+          <w:kern w:val="144"/>
+        </w:rPr>
+        <w:t>Se realizada após 30/10/{{ school_year }}, multa equivalente a 100% (cem por cento) do valor residual do contrato.</w:t>
+      </w:r>
+    </w:p>
+    <w:p>
+      <w:pPr>
+        <w:spacing w:before="200" w:line="300" w:lineRule="auto"/>
+        <w:jc w:val="both"/>
+        <w:rPr>
+          <w:rFonts w:asciiTheme="majorHAnsi" w:eastAsia="Calibri" w:hAnsiTheme="majorHAnsi" w:cstheme="majorHAnsi"/>
+          <w:spacing w:val="2"/>
+          <w:kern w:val="144"/>
+        </w:rPr>
+      </w:pPr>
+      <w:r>
+        <w:rPr>
+          <w:rFonts w:asciiTheme="majorHAnsi" w:eastAsia="Calibri" w:hAnsiTheme="majorHAnsi" w:cstheme="majorHAnsi"/>
+          <w:spacing w:val="2"/>
+          <w:kern w:val="144"/>
+        </w:rPr>
+        <w:t>{%p endif %}</w:t>
+      </w:r>
+    </w:p>
+    <w:p>
+      <w:pPr>
+        <w:numPr>
+          <w:ilvl w:val="2"/>
+          <w:numId w:val="1"/>
+        </w:numPr>
+        <w:spacing w:before="200" w:line="300" w:lineRule="auto"/>
+        <w:jc w:val="both"/>
+        <w:rPr>
+          <w:rFonts w:asciiTheme="majorHAnsi" w:eastAsia="Calibri" w:hAnsiTheme="majorHAnsi" w:cstheme="majorHAnsi"/>
+          <w:spacing w:val="2"/>
+          <w:kern w:val="144"/>
+        </w:rPr>
+      </w:pPr>
+      <w:r>
+        <w:rPr>
+          <w:rFonts w:asciiTheme="majorHAnsi" w:eastAsia="Calibri" w:hAnsiTheme="majorHAnsi" w:cstheme="majorHAnsi"/>
+          <w:spacing w:val="2"/>
+          <w:kern w:val="144"/>
+        </w:rPr>
+        <w:t>Pela CONTRATADA, independentemente de qualquer interpelação ou notificação judicial ou extrajudicial, com justa causa, no caso de prática pela CONTRATANTE e/ou pelo (a) aluno(a) de qualquer ato que viole as leis aplicáveis ou o Regimento Escolar.</w:t>
+      </w:r>
+    </w:p>
+    <w:p>
+      <w:pPr>
+        <w:numPr>
+          <w:ilvl w:val="1"/>
+          <w:numId w:val="1"/>
+        </w:numPr>
+        <w:spacing w:before="200" w:line="300" w:lineRule="auto"/>
+        <w:jc w:val="both"/>
+        <w:rPr>
+          <w:rFonts w:asciiTheme="majorHAnsi" w:eastAsia="Calibri" w:hAnsiTheme="majorHAnsi" w:cstheme="majorHAnsi"/>
+          <w:spacing w:val="2"/>
+          <w:kern w:val="144"/>
+        </w:rPr>
+      </w:pPr>
+      <w:r>
+        <w:rPr>
+          <w:rFonts w:asciiTheme="majorHAnsi" w:eastAsia="Calibri" w:hAnsiTheme="majorHAnsi" w:cstheme="majorHAnsi"/>
+          <w:spacing w:val="2"/>
+          <w:kern w:val="144"/>
+        </w:rPr>
+        <w:t xml:space="preserve">A rescisão do presente Contrato, operada pela CONTRATANTE ou pela CONTRATADA, não exime a CONTRATANTE de sua responsabilidade pela obrigação de pagamento integral das mensalidades vencidas, incluindo a parcela integral do mês do efetivo desligamento do(a) aluno(a). </w:t>
       </w:r>
     </w:p>
     <w:p>
@@ -3236,7 +3878,7 @@
           <w:spacing w:val="2"/>
           <w:kern w:val="144"/>
         </w:rPr>
-        <w:t>LIMITAÇÃO DE RESPONSABILIDADE</w:t>
+        <w:t>NOTIFICAÇÕES, INTIMAÇÕES E DEVER DE ATUALIZAÇÃO DE DADOS CADASTRAIS</w:t>
       </w:r>
     </w:p>
     <w:p>
@@ -3259,7 +3901,15 @@
           <w:spacing w:val="2"/>
           <w:kern w:val="144"/>
         </w:rPr>
-        <w:t>A CONTRATADA não será responsável pela guarda de qualquer objeto ou quantia em dinheiro levados pelo(a) aluno(a) em seu estabelecimento. A CONTRATADA tampouco será responsável por indenizar a CONTRATANTE ou o(a) aluno(a) por qualquer extravio, furto, avaria ou danos causados a quaisquer objetos ou qualquer valor em dinheiro levados ao seu estabelecimento.</w:t>
+        <w:t>A CONTRATANTE deverá atualizar e manter atualizados seus dados cadastrais, inclusive endereços de e-mail, por meio de formulário físico disponível na Secretaria Geral da CONTRATADA ou através do portal do aluno</w:t>
+      </w:r>
+      <w:r>
+        <w:rPr>
+          <w:rFonts w:asciiTheme="majorHAnsi" w:eastAsia="Calibri" w:hAnsiTheme="majorHAnsi" w:cstheme="majorHAnsi"/>
+          <w:spacing w:val="2"/>
+          <w:kern w:val="144"/>
+        </w:rPr>
+        <w:t xml:space="preserve">. </w:t>
       </w:r>
     </w:p>
     <w:p>
@@ -3282,15 +3932,58 @@
           <w:spacing w:val="2"/>
           <w:kern w:val="144"/>
         </w:rPr>
-        <w:t>O CONTRATANTE declara conhecer os regimento interno, os protocolos de higiênica, de saúde e de segurança da CONTRATADA, comprometendo-se a segui-los e a orientar o aluno que o faça, em caráter integral, devendo avisar a CONTRATADA sobre comorbidades ou problemas de saúde que possam implicar em aumento de qualquer risco decorrente da presença física do aluno e/ou do CONTRATANTE nas dependências da CONTRATADA. Ciente dos riscos inerentes à pandemia vivenciada por nossa sociedade, a CONTRATANTE isenta a CONTRATANTE de indenizações de qualquer natureza referentes aos riscos relacionados.</w:t>
-      </w:r>
-      <w:r>
-        <w:rPr>
-          <w:rFonts w:asciiTheme="majorHAnsi" w:eastAsia="Calibri" w:hAnsiTheme="majorHAnsi" w:cstheme="majorHAnsi"/>
-          <w:spacing w:val="2"/>
-          <w:kern w:val="144"/>
-        </w:rPr>
-        <w:t xml:space="preserve"> </w:t>
+        <w:t xml:space="preserve">A CONTRATANTE reconhece como recebidas quaisquer comunicações e notificações, boletos, comunicados pedagógicos, comunicações judiciais ou extrajudiciais, inclusive citações e intimações </w:t>
+      </w:r>
+      <w:r>
+        <w:rPr>
+          <w:rFonts w:asciiTheme="majorHAnsi" w:eastAsia="Calibri" w:hAnsiTheme="majorHAnsi" w:cstheme="majorHAnsi"/>
+          <w:spacing w:val="2"/>
+          <w:kern w:val="144"/>
+        </w:rPr>
+        <w:lastRenderedPageBreak/>
+        <w:t>processuais, relativas a este Contrato, que sejam comprovadamente entregues ou remetidas para o endereço físico ou e-mail d</w:t>
+      </w:r>
+      <w:r>
+        <w:rPr>
+          <w:rFonts w:asciiTheme="majorHAnsi" w:eastAsia="Calibri" w:hAnsiTheme="majorHAnsi" w:cstheme="majorHAnsi"/>
+          <w:spacing w:val="2"/>
+          <w:kern w:val="144"/>
+        </w:rPr>
+        <w:t>o</w:t>
+      </w:r>
+      <w:r>
+        <w:rPr>
+          <w:rFonts w:asciiTheme="majorHAnsi" w:eastAsia="Calibri" w:hAnsiTheme="majorHAnsi" w:cstheme="majorHAnsi"/>
+          <w:spacing w:val="2"/>
+          <w:kern w:val="144"/>
+          <w:highlight w:val="yellow"/>
+        </w:rPr>
+        <w:t>(s)</w:t>
+      </w:r>
+      <w:r>
+        <w:rPr>
+          <w:rFonts w:asciiTheme="majorHAnsi" w:eastAsia="Calibri" w:hAnsiTheme="majorHAnsi" w:cstheme="majorHAnsi"/>
+          <w:spacing w:val="2"/>
+          <w:kern w:val="144"/>
+        </w:rPr>
+        <w:t xml:space="preserve"> CONTRATANTE</w:t>
+      </w:r>
+      <w:r>
+        <w:rPr>
+          <w:rFonts w:asciiTheme="majorHAnsi" w:eastAsia="Calibri" w:hAnsiTheme="majorHAnsi" w:cstheme="majorHAnsi"/>
+          <w:spacing w:val="2"/>
+          <w:kern w:val="144"/>
+          <w:highlight w:val="yellow"/>
+        </w:rPr>
+        <w:t>(S)</w:t>
+      </w:r>
+      <w:r>
+        <w:rPr>
+          <w:rFonts w:asciiTheme="majorHAnsi" w:eastAsia="Calibri" w:hAnsiTheme="majorHAnsi" w:cstheme="majorHAnsi"/>
+          <w:spacing w:val="2"/>
+          <w:kern w:val="144"/>
+        </w:rPr>
+        <w:t xml:space="preserve"> especificados no quadro constante da primeira página deste Contrato, mesmo que sejam recebidas por pessoa diversa.</w:t>
       </w:r>
     </w:p>
     <w:p>
@@ -3306,6 +3999,7 @@
           <w:b/>
           <w:spacing w:val="2"/>
           <w:kern w:val="144"/>
+          <w:highlight w:val="yellow"/>
         </w:rPr>
       </w:pPr>
       <w:r>
@@ -3314,8 +4008,9 @@
           <w:b/>
           <w:spacing w:val="2"/>
           <w:kern w:val="144"/>
-        </w:rPr>
-        <w:t>RESCISÃO DO CONTRATO</w:t>
+          <w:highlight w:val="yellow"/>
+        </w:rPr>
+        <w:t>BULLYING</w:t>
       </w:r>
     </w:p>
     <w:p>
@@ -3328,17 +4023,162 @@
         <w:jc w:val="both"/>
         <w:rPr>
           <w:rFonts w:asciiTheme="majorHAnsi" w:eastAsia="Calibri" w:hAnsiTheme="majorHAnsi" w:cstheme="majorHAnsi"/>
-          <w:spacing w:val="2"/>
-          <w:kern w:val="144"/>
-        </w:rPr>
-      </w:pPr>
-      <w:r>
-        <w:rPr>
-          <w:rFonts w:asciiTheme="majorHAnsi" w:eastAsia="Calibri" w:hAnsiTheme="majorHAnsi" w:cstheme="majorHAnsi"/>
-          <w:spacing w:val="2"/>
-          <w:kern w:val="144"/>
-        </w:rPr>
-        <w:t>O presente contrato poderá ser rescindido nas seguintes hipóteses:</w:t>
+          <w:b/>
+          <w:spacing w:val="2"/>
+          <w:kern w:val="144"/>
+          <w:highlight w:val="yellow"/>
+        </w:rPr>
+      </w:pPr>
+      <w:r>
+        <w:rPr>
+          <w:rFonts w:asciiTheme="majorHAnsi" w:eastAsia="Calibri" w:hAnsiTheme="majorHAnsi" w:cstheme="majorHAnsi"/>
+          <w:spacing w:val="2"/>
+          <w:kern w:val="144"/>
+          <w:highlight w:val="yellow"/>
+        </w:rPr>
+        <w:t>O(A) CONTRATANTE tem ciência de que é vedado ao aluno, sob pena de aplicação das sanções previstas no regimento escolar:</w:t>
+      </w:r>
+    </w:p>
+    <w:p>
+      <w:pPr>
+        <w:numPr>
+          <w:ilvl w:val="4"/>
+          <w:numId w:val="1"/>
+        </w:numPr>
+        <w:spacing w:before="200" w:line="300" w:lineRule="auto"/>
+        <w:jc w:val="both"/>
+        <w:rPr>
+          <w:rFonts w:asciiTheme="majorHAnsi" w:eastAsia="Calibri" w:hAnsiTheme="majorHAnsi" w:cstheme="majorHAnsi"/>
+          <w:b/>
+          <w:spacing w:val="2"/>
+          <w:kern w:val="144"/>
+          <w:highlight w:val="yellow"/>
+        </w:rPr>
+      </w:pPr>
+      <w:r>
+        <w:rPr>
+          <w:rFonts w:asciiTheme="majorHAnsi" w:eastAsia="Calibri" w:hAnsiTheme="majorHAnsi" w:cstheme="majorHAnsi"/>
+          <w:spacing w:val="2"/>
+          <w:kern w:val="144"/>
+          <w:highlight w:val="yellow"/>
+        </w:rPr>
+        <w:t>Qualquer prática de Bullying, Cyberbullying ou qualquer outro ato de violência física ou psicológica, intencional ou não, que ocorrerem contra uma ou mais pessoas, com o objetivo de intimidá-la ou agredi-la, dentro das dependências do Colégio ou fora dele.</w:t>
+      </w:r>
+    </w:p>
+    <w:p>
+      <w:pPr>
+        <w:numPr>
+          <w:ilvl w:val="4"/>
+          <w:numId w:val="1"/>
+        </w:numPr>
+        <w:spacing w:before="200" w:line="300" w:lineRule="auto"/>
+        <w:jc w:val="both"/>
+        <w:rPr>
+          <w:rFonts w:asciiTheme="majorHAnsi" w:eastAsia="Calibri" w:hAnsiTheme="majorHAnsi" w:cstheme="majorHAnsi"/>
+          <w:b/>
+          <w:spacing w:val="2"/>
+          <w:kern w:val="144"/>
+          <w:highlight w:val="yellow"/>
+        </w:rPr>
+      </w:pPr>
+      <w:r>
+        <w:rPr>
+          <w:rFonts w:asciiTheme="majorHAnsi" w:eastAsia="Calibri" w:hAnsiTheme="majorHAnsi" w:cstheme="majorHAnsi"/>
+          <w:spacing w:val="2"/>
+          <w:kern w:val="144"/>
+          <w:highlight w:val="yellow"/>
+        </w:rPr>
+        <w:t>Possuir ou armazenar, oferecer, disponibilizar, publicar ou divulgar por qualquer meio, inclusive por meio eletrônico, fotografia, vídeo ou outra forma de registro que contenha imagem de outro aluno que possa desrespeitar a integridade moral e o direito à honra e à intimidade pessoal e familiar.</w:t>
+      </w:r>
+    </w:p>
+    <w:p>
+      <w:pPr>
+        <w:numPr>
+          <w:ilvl w:val="4"/>
+          <w:numId w:val="1"/>
+        </w:numPr>
+        <w:spacing w:before="200" w:line="300" w:lineRule="auto"/>
+        <w:jc w:val="both"/>
+        <w:rPr>
+          <w:rFonts w:asciiTheme="majorHAnsi" w:eastAsia="Calibri" w:hAnsiTheme="majorHAnsi" w:cstheme="majorHAnsi"/>
+          <w:b/>
+          <w:spacing w:val="2"/>
+          <w:kern w:val="144"/>
+          <w:highlight w:val="yellow"/>
+        </w:rPr>
+      </w:pPr>
+      <w:r>
+        <w:rPr>
+          <w:rFonts w:asciiTheme="majorHAnsi" w:eastAsia="Calibri" w:hAnsiTheme="majorHAnsi" w:cstheme="majorHAnsi"/>
+          <w:spacing w:val="2"/>
+          <w:kern w:val="144"/>
+          <w:highlight w:val="yellow"/>
+        </w:rPr>
+        <w:t>Portar no estabelecimento do Colégio, material que represente risco para a saúde, segurança ou integridade física e moral sua ou de qualquer outra pessoa.</w:t>
+      </w:r>
+    </w:p>
+    <w:p>
+      <w:pPr>
+        <w:numPr>
+          <w:ilvl w:val="0"/>
+          <w:numId w:val="1"/>
+        </w:numPr>
+        <w:spacing w:before="200" w:line="300" w:lineRule="auto"/>
+        <w:jc w:val="both"/>
+        <w:rPr>
+          <w:rFonts w:asciiTheme="majorHAnsi" w:eastAsia="Calibri" w:hAnsiTheme="majorHAnsi" w:cstheme="majorHAnsi"/>
+          <w:b/>
+          <w:spacing w:val="2"/>
+          <w:kern w:val="144"/>
+        </w:rPr>
+      </w:pPr>
+      <w:r>
+        <w:rPr>
+          <w:rFonts w:asciiTheme="majorHAnsi" w:eastAsia="Calibri" w:hAnsiTheme="majorHAnsi" w:cstheme="majorHAnsi"/>
+          <w:b/>
+          <w:spacing w:val="2"/>
+          <w:kern w:val="144"/>
+        </w:rPr>
+        <w:t>DISPOSIÇÕES GERAIS</w:t>
+      </w:r>
+    </w:p>
+    <w:p>
+      <w:pPr>
+        <w:numPr>
+          <w:ilvl w:val="1"/>
+          <w:numId w:val="1"/>
+        </w:numPr>
+        <w:spacing w:before="200" w:line="300" w:lineRule="auto"/>
+        <w:jc w:val="both"/>
+        <w:rPr>
+          <w:rFonts w:asciiTheme="majorHAnsi" w:eastAsia="Calibri" w:hAnsiTheme="majorHAnsi" w:cstheme="majorHAnsi"/>
+          <w:spacing w:val="2"/>
+          <w:kern w:val="144"/>
+        </w:rPr>
+      </w:pPr>
+      <w:r>
+        <w:rPr>
+          <w:rFonts w:asciiTheme="majorHAnsi" w:eastAsia="Calibri" w:hAnsiTheme="majorHAnsi" w:cstheme="majorHAnsi"/>
+          <w:spacing w:val="2"/>
+          <w:kern w:val="144"/>
+        </w:rPr>
+        <w:t xml:space="preserve">Autonomia pedagógica. São de inteira responsabilidade da CONTRATADA o planejamento e a prestação de </w:t>
+      </w:r>
+      <w:r>
+        <w:rPr>
+          <w:rFonts w:asciiTheme="majorHAnsi" w:eastAsia="Calibri" w:hAnsiTheme="majorHAnsi" w:cstheme="majorHAnsi"/>
+          <w:spacing w:val="2"/>
+          <w:kern w:val="144"/>
+        </w:rPr>
+        <w:t>S</w:t>
+      </w:r>
+      <w:r>
+        <w:rPr>
+          <w:rFonts w:asciiTheme="majorHAnsi" w:eastAsia="Calibri" w:hAnsiTheme="majorHAnsi" w:cstheme="majorHAnsi"/>
+          <w:spacing w:val="2"/>
+          <w:kern w:val="144"/>
+        </w:rPr>
+        <w:t>erviços, a fixação de carga horária, a designação de professores, a orientação didático-pedagógica e educacional, a composição das salas de aula, além de outras providências que as atividades docentes exigirem, de acordo com o Regimento Escolar.</w:t>
       </w:r>
     </w:p>
     <w:p>
@@ -3361,8 +4201,7 @@
           <w:spacing w:val="2"/>
           <w:kern w:val="144"/>
         </w:rPr>
-        <w:lastRenderedPageBreak/>
-        <w:t xml:space="preserve">Pela </w:t>
+        <w:t>Em observância à legislação aplicável, a autonomia pedagógica da escola e visando o melhor interesse dos alunos, as turmas serão organizadas de forma a proporcionar um ambiente democrático, solidário, inclusivo, diverso, digno e proveitoso, não dispondo a</w:t>
       </w:r>
       <w:r>
         <w:rPr>
@@ -3371,195 +4210,15 @@
           <w:spacing w:val="2"/>
           <w:kern w:val="144"/>
         </w:rPr>
-        <w:t>CONTRATANTE a qualquer tempo, mediante requerimento escrito a ser protocolado na Secretaria da CONTRATADA, hipótese</w:t>
-      </w:r>
-      <w:r>
-        <w:rPr>
-          <w:rFonts w:asciiTheme="majorHAnsi" w:eastAsia="Calibri" w:hAnsiTheme="majorHAnsi" w:cstheme="majorHAnsi"/>
-          <w:spacing w:val="2"/>
-          <w:kern w:val="144"/>
-        </w:rPr>
-        <w:t xml:space="preserve"> em que incorrerá nas seguintes penalidades:</w:t>
-      </w:r>
-    </w:p>
-    <w:p>
-      <w:pPr>
-        <w:spacing w:before="200" w:line="300" w:lineRule="auto"/>
-        <w:jc w:val="both"/>
-        <w:rPr>
-          <w:rFonts w:asciiTheme="majorHAnsi" w:eastAsia="Calibri" w:hAnsiTheme="majorHAnsi" w:cstheme="majorHAnsi"/>
-          <w:spacing w:val="2"/>
-          <w:kern w:val="144"/>
-          <w:lang w:val="en-US"/>
-        </w:rPr>
-      </w:pPr>
-      <w:r>
-        <w:rPr>
-          <w:rFonts w:asciiTheme="majorHAnsi" w:eastAsia="Calibri" w:hAnsiTheme="majorHAnsi" w:cstheme="majorHAnsi"/>
-          <w:spacing w:val="2"/>
-          <w:kern w:val="144"/>
-          <w:lang w:val="en-US"/>
-        </w:rPr>
-        <w:t>{%p if method_payment == “parcelado” %}</w:t>
-      </w:r>
-    </w:p>
-    <w:p>
-      <w:pPr>
-        <w:numPr>
-          <w:ilvl w:val="4"/>
-          <w:numId w:val="1"/>
-        </w:numPr>
-        <w:spacing w:before="200" w:line="300" w:lineRule="auto"/>
-        <w:jc w:val="both"/>
-        <w:rPr>
-          <w:rFonts w:asciiTheme="majorHAnsi" w:eastAsia="Calibri" w:hAnsiTheme="majorHAnsi" w:cstheme="majorHAnsi"/>
-          <w:spacing w:val="2"/>
-          <w:kern w:val="144"/>
-        </w:rPr>
-      </w:pPr>
-      <w:r>
-        <w:rPr>
-          <w:rFonts w:asciiTheme="majorHAnsi" w:eastAsia="Calibri" w:hAnsiTheme="majorHAnsi" w:cstheme="majorHAnsi"/>
-          <w:spacing w:val="2"/>
-          <w:kern w:val="144"/>
-        </w:rPr>
-        <w:t>Se realizada até o início do ano letivo, conforme calendário escolar, pagará multa equivalente a 50% (cinquenta por cento) do valor da primeira parcela, referida no tópico III.{% if has_input_value %}5{% else %}4{% endif %} do quadro resumo.</w:t>
-      </w:r>
-    </w:p>
-    <w:p>
-      <w:pPr>
-        <w:spacing w:before="200" w:line="300" w:lineRule="auto"/>
-        <w:jc w:val="both"/>
-        <w:rPr>
-          <w:rFonts w:asciiTheme="majorHAnsi" w:eastAsia="Calibri" w:hAnsiTheme="majorHAnsi" w:cstheme="majorHAnsi"/>
-          <w:spacing w:val="2"/>
-          <w:kern w:val="144"/>
-        </w:rPr>
-      </w:pPr>
-      <w:r>
-        <w:rPr>
-          <w:rFonts w:asciiTheme="majorHAnsi" w:eastAsia="Calibri" w:hAnsiTheme="majorHAnsi" w:cstheme="majorHAnsi"/>
-          <w:spacing w:val="2"/>
-          <w:kern w:val="144"/>
-        </w:rPr>
-        <w:t>{%p endif %}</w:t>
-      </w:r>
-    </w:p>
-    <w:p>
-      <w:pPr>
-        <w:numPr>
-          <w:ilvl w:val="4"/>
-          <w:numId w:val="1"/>
-        </w:numPr>
-        <w:spacing w:before="200" w:line="300" w:lineRule="auto"/>
-        <w:jc w:val="both"/>
-        <w:rPr>
-          <w:rFonts w:asciiTheme="majorHAnsi" w:eastAsia="Calibri" w:hAnsiTheme="majorHAnsi" w:cstheme="majorHAnsi"/>
-          <w:spacing w:val="2"/>
-          <w:kern w:val="144"/>
-        </w:rPr>
-      </w:pPr>
-      <w:r>
-        <w:rPr>
-          <w:rFonts w:asciiTheme="majorHAnsi" w:eastAsia="Calibri" w:hAnsiTheme="majorHAnsi" w:cstheme="majorHAnsi"/>
-          <w:spacing w:val="2"/>
-          <w:kern w:val="144"/>
-        </w:rPr>
-        <w:t xml:space="preserve">Se realizada após o início do ano letivo, pagará multa equivalente a 10% (dez por cento) </w:t>
-      </w:r>
-      <w:r>
-        <w:rPr>
-          <w:rFonts w:asciiTheme="majorHAnsi" w:eastAsia="Calibri" w:hAnsiTheme="majorHAnsi" w:cstheme="majorHAnsi"/>
-          <w:spacing w:val="2"/>
-          <w:kern w:val="144"/>
-        </w:rPr>
-        <w:t>do valor residual da anuidade escolar, considerando-se integralmente devido o mês no qual ocorrer o protocolo do pedido de desistência ou transferência do aluno(a).</w:t>
-      </w:r>
-    </w:p>
-    <w:p>
-      <w:pPr>
-        <w:spacing w:before="200" w:line="300" w:lineRule="auto"/>
-        <w:jc w:val="both"/>
-        <w:rPr>
-          <w:rFonts w:asciiTheme="majorHAnsi" w:eastAsia="Calibri" w:hAnsiTheme="majorHAnsi" w:cstheme="majorHAnsi"/>
-          <w:spacing w:val="2"/>
-          <w:kern w:val="144"/>
-          <w:lang w:val="en-US"/>
-        </w:rPr>
-      </w:pPr>
-      <w:r>
-        <w:rPr>
-          <w:rFonts w:asciiTheme="majorHAnsi" w:eastAsia="Calibri" w:hAnsiTheme="majorHAnsi" w:cstheme="majorHAnsi"/>
-          <w:spacing w:val="2"/>
-          <w:kern w:val="144"/>
-          <w:lang w:val="en-US"/>
-        </w:rPr>
-        <w:t>{%p if method_payment == “parcelado” %}</w:t>
-      </w:r>
-    </w:p>
-    <w:p>
-      <w:pPr>
-        <w:numPr>
-          <w:ilvl w:val="4"/>
-          <w:numId w:val="1"/>
-        </w:numPr>
-        <w:spacing w:before="200" w:line="300" w:lineRule="auto"/>
-        <w:jc w:val="both"/>
-        <w:rPr>
-          <w:rFonts w:asciiTheme="majorHAnsi" w:eastAsia="Calibri" w:hAnsiTheme="majorHAnsi" w:cstheme="majorHAnsi"/>
-          <w:spacing w:val="2"/>
-          <w:kern w:val="144"/>
-        </w:rPr>
-      </w:pPr>
-      <w:r>
-        <w:rPr>
-          <w:rFonts w:asciiTheme="majorHAnsi" w:eastAsia="Calibri" w:hAnsiTheme="majorHAnsi" w:cstheme="majorHAnsi"/>
-          <w:spacing w:val="2"/>
-          <w:kern w:val="144"/>
-        </w:rPr>
-        <w:t>Se realizada após 30/10/{{ school_year }}, multa equivalente a 100% (cem por cento) do valor residual do contrato.</w:t>
-      </w:r>
-    </w:p>
-    <w:p>
-      <w:pPr>
-        <w:spacing w:before="200" w:line="300" w:lineRule="auto"/>
-        <w:jc w:val="both"/>
-        <w:rPr>
-          <w:rFonts w:asciiTheme="majorHAnsi" w:eastAsia="Calibri" w:hAnsiTheme="majorHAnsi" w:cstheme="majorHAnsi"/>
-          <w:spacing w:val="2"/>
-          <w:kern w:val="144"/>
-        </w:rPr>
-      </w:pPr>
-      <w:r>
-        <w:rPr>
-          <w:rFonts w:asciiTheme="majorHAnsi" w:eastAsia="Calibri" w:hAnsiTheme="majorHAnsi" w:cstheme="majorHAnsi"/>
-          <w:spacing w:val="2"/>
-          <w:kern w:val="144"/>
-        </w:rPr>
-        <w:t>{%p endif %}</w:t>
-      </w:r>
-    </w:p>
-    <w:p>
-      <w:pPr>
-        <w:numPr>
-          <w:ilvl w:val="2"/>
-          <w:numId w:val="1"/>
-        </w:numPr>
-        <w:spacing w:before="200" w:line="300" w:lineRule="auto"/>
-        <w:jc w:val="both"/>
-        <w:rPr>
-          <w:rFonts w:asciiTheme="majorHAnsi" w:eastAsia="Calibri" w:hAnsiTheme="majorHAnsi" w:cstheme="majorHAnsi"/>
-          <w:spacing w:val="2"/>
-          <w:kern w:val="144"/>
-        </w:rPr>
-      </w:pPr>
-      <w:r>
-        <w:rPr>
-          <w:rFonts w:asciiTheme="majorHAnsi" w:eastAsia="Calibri" w:hAnsiTheme="majorHAnsi" w:cstheme="majorHAnsi"/>
-          <w:spacing w:val="2"/>
-          <w:kern w:val="144"/>
-        </w:rPr>
-        <w:t>Pela CONTRATADA, independentemente de qualquer interpelação ou notificação judicial ou extrajudicial, com justa causa, no caso de prática pela CONTRATANTE e/ou pelo (a) aluno(a) de qualquer ato que viole as leis aplicáveis ou o Regimento Escolar.</w:t>
+        <w:t xml:space="preserve"> CONTRATADA</w:t>
+      </w:r>
+      <w:r>
+        <w:rPr>
+          <w:rFonts w:asciiTheme="majorHAnsi" w:eastAsia="Calibri" w:hAnsiTheme="majorHAnsi" w:cstheme="majorHAnsi"/>
+          <w:spacing w:val="2"/>
+          <w:kern w:val="144"/>
+        </w:rPr>
+        <w:t xml:space="preserve"> de classes especiais de qualquer natureza.</w:t>
       </w:r>
     </w:p>
     <w:p>
@@ -3582,7 +4241,397 @@
           <w:spacing w:val="2"/>
           <w:kern w:val="144"/>
         </w:rPr>
-        <w:t xml:space="preserve">A rescisão do presente Contrato, operada pela CONTRATANTE ou pela CONTRATADA, não exime a CONTRATANTE de sua responsabilidade pela obrigação de pagamento integral das mensalidades vencidas, incluindo a parcela integral do mês do efetivo desligamento do(a) aluno(a). </w:t>
+        <w:t>Aditivos</w:t>
+      </w:r>
+      <w:r>
+        <w:rPr>
+          <w:rFonts w:asciiTheme="majorHAnsi" w:eastAsia="Calibri" w:hAnsiTheme="majorHAnsi" w:cstheme="majorHAnsi"/>
+          <w:spacing w:val="2"/>
+          <w:kern w:val="144"/>
+        </w:rPr>
+        <w:t>:</w:t>
+      </w:r>
+      <w:r>
+        <w:rPr>
+          <w:rFonts w:asciiTheme="majorHAnsi" w:eastAsia="Calibri" w:hAnsiTheme="majorHAnsi" w:cstheme="majorHAnsi"/>
+          <w:spacing w:val="2"/>
+          <w:kern w:val="144"/>
+        </w:rPr>
+        <w:t xml:space="preserve"> Quaisquer alterações nas condições deste Contrato somente terão validade se formalizadas mediante aditivos contratuais assinados pelos representantes legais das Partes.</w:t>
+      </w:r>
+    </w:p>
+    <w:p>
+      <w:pPr>
+        <w:numPr>
+          <w:ilvl w:val="1"/>
+          <w:numId w:val="1"/>
+        </w:numPr>
+        <w:spacing w:before="200" w:line="300" w:lineRule="auto"/>
+        <w:jc w:val="both"/>
+        <w:rPr>
+          <w:rFonts w:asciiTheme="majorHAnsi" w:eastAsia="Calibri" w:hAnsiTheme="majorHAnsi" w:cstheme="majorHAnsi"/>
+          <w:spacing w:val="2"/>
+          <w:kern w:val="144"/>
+        </w:rPr>
+      </w:pPr>
+      <w:r>
+        <w:rPr>
+          <w:rFonts w:asciiTheme="majorHAnsi" w:eastAsia="Calibri" w:hAnsiTheme="majorHAnsi" w:cstheme="majorHAnsi"/>
+          <w:spacing w:val="2"/>
+          <w:kern w:val="144"/>
+        </w:rPr>
+        <w:t>Notificações</w:t>
+      </w:r>
+      <w:r>
+        <w:rPr>
+          <w:rFonts w:asciiTheme="majorHAnsi" w:eastAsia="Calibri" w:hAnsiTheme="majorHAnsi" w:cstheme="majorHAnsi"/>
+          <w:spacing w:val="2"/>
+          <w:kern w:val="144"/>
+        </w:rPr>
+        <w:t>:</w:t>
+      </w:r>
+      <w:r>
+        <w:rPr>
+          <w:rFonts w:asciiTheme="majorHAnsi" w:eastAsia="Calibri" w:hAnsiTheme="majorHAnsi" w:cstheme="majorHAnsi"/>
+          <w:spacing w:val="2"/>
+          <w:kern w:val="144"/>
+        </w:rPr>
+        <w:t xml:space="preserve"> Todas as notificações, solicitações e outras comunicações encaminhadas de uma Parte à outra, nos termos deste Contrato, devem ser feitas por escrito (inclusive mensagens eletrônicas – e-mail – os quais devem ser transmitidos com aviso de recebimento), e devem ser dirigidas aos endereços das Partes indicados no Preâmbulo deste Contrato.</w:t>
+      </w:r>
+    </w:p>
+    <w:p>
+      <w:pPr>
+        <w:numPr>
+          <w:ilvl w:val="1"/>
+          <w:numId w:val="1"/>
+        </w:numPr>
+        <w:spacing w:before="200" w:line="300" w:lineRule="auto"/>
+        <w:jc w:val="both"/>
+        <w:rPr>
+          <w:rFonts w:asciiTheme="majorHAnsi" w:eastAsia="Calibri" w:hAnsiTheme="majorHAnsi" w:cstheme="majorHAnsi"/>
+          <w:spacing w:val="2"/>
+          <w:kern w:val="144"/>
+        </w:rPr>
+      </w:pPr>
+      <w:r>
+        <w:rPr>
+          <w:rFonts w:asciiTheme="majorHAnsi" w:eastAsia="Calibri" w:hAnsiTheme="majorHAnsi" w:cstheme="majorHAnsi"/>
+          <w:spacing w:val="2"/>
+          <w:kern w:val="144"/>
+        </w:rPr>
+        <w:t>Irrevogabilidade e Irretratabilidade; e Cessão</w:t>
+      </w:r>
+      <w:r>
+        <w:rPr>
+          <w:rFonts w:asciiTheme="majorHAnsi" w:eastAsia="Calibri" w:hAnsiTheme="majorHAnsi" w:cstheme="majorHAnsi"/>
+          <w:spacing w:val="2"/>
+          <w:kern w:val="144"/>
+        </w:rPr>
+        <w:t>:</w:t>
+      </w:r>
+      <w:r>
+        <w:rPr>
+          <w:rFonts w:asciiTheme="majorHAnsi" w:eastAsia="Calibri" w:hAnsiTheme="majorHAnsi" w:cstheme="majorHAnsi"/>
+          <w:spacing w:val="2"/>
+          <w:kern w:val="144"/>
+        </w:rPr>
+        <w:t xml:space="preserve"> O presente Contrato tem caráter irrevogável e irretratável obrigando as Partes e seus herdeiros e sucessores. É vedado </w:t>
+      </w:r>
+      <w:r>
+        <w:rPr>
+          <w:rFonts w:asciiTheme="majorHAnsi" w:eastAsia="Calibri" w:hAnsiTheme="majorHAnsi" w:cstheme="majorHAnsi"/>
+          <w:spacing w:val="2"/>
+          <w:kern w:val="144"/>
+          <w:highlight w:val="yellow"/>
+        </w:rPr>
+        <w:t>ao CONTRATANTE</w:t>
+      </w:r>
+      <w:r>
+        <w:rPr>
+          <w:rFonts w:asciiTheme="majorHAnsi" w:eastAsia="Calibri" w:hAnsiTheme="majorHAnsi" w:cstheme="majorHAnsi"/>
+          <w:spacing w:val="2"/>
+          <w:kern w:val="144"/>
+        </w:rPr>
+        <w:t xml:space="preserve"> delegar, </w:t>
+      </w:r>
+      <w:r>
+        <w:rPr>
+          <w:rFonts w:asciiTheme="majorHAnsi" w:eastAsia="Calibri" w:hAnsiTheme="majorHAnsi" w:cstheme="majorHAnsi"/>
+          <w:spacing w:val="2"/>
+          <w:kern w:val="144"/>
+        </w:rPr>
+        <w:lastRenderedPageBreak/>
+        <w:t xml:space="preserve">ceder ou transferir, total ou parcialmente, os direitos e deveres do presente Contrato, sem a prévia e expressa autorização, por escrito, da </w:t>
+      </w:r>
+      <w:r>
+        <w:rPr>
+          <w:rFonts w:asciiTheme="majorHAnsi" w:eastAsia="Calibri" w:hAnsiTheme="majorHAnsi" w:cstheme="majorHAnsi"/>
+          <w:spacing w:val="2"/>
+          <w:kern w:val="144"/>
+          <w:highlight w:val="yellow"/>
+        </w:rPr>
+        <w:t>CONTRATADA</w:t>
+      </w:r>
+      <w:r>
+        <w:rPr>
+          <w:rFonts w:asciiTheme="majorHAnsi" w:eastAsia="Calibri" w:hAnsiTheme="majorHAnsi" w:cstheme="majorHAnsi"/>
+          <w:spacing w:val="2"/>
+          <w:kern w:val="144"/>
+          <w:highlight w:val="yellow"/>
+        </w:rPr>
+        <w:t>,</w:t>
+      </w:r>
+      <w:r>
+        <w:rPr>
+          <w:rFonts w:asciiTheme="majorHAnsi" w:eastAsia="Calibri" w:hAnsiTheme="majorHAnsi" w:cstheme="majorHAnsi"/>
+          <w:spacing w:val="2"/>
+          <w:kern w:val="144"/>
+        </w:rPr>
+        <w:t xml:space="preserve"> sob pena de rescisão do Contrato.</w:t>
+      </w:r>
+    </w:p>
+    <w:p>
+      <w:pPr>
+        <w:numPr>
+          <w:ilvl w:val="1"/>
+          <w:numId w:val="1"/>
+        </w:numPr>
+        <w:spacing w:before="200" w:line="300" w:lineRule="auto"/>
+        <w:jc w:val="both"/>
+        <w:rPr>
+          <w:rFonts w:asciiTheme="majorHAnsi" w:eastAsia="Calibri" w:hAnsiTheme="majorHAnsi" w:cstheme="majorHAnsi"/>
+          <w:spacing w:val="2"/>
+          <w:kern w:val="144"/>
+        </w:rPr>
+      </w:pPr>
+      <w:r>
+        <w:rPr>
+          <w:rFonts w:asciiTheme="majorHAnsi" w:eastAsia="Calibri" w:hAnsiTheme="majorHAnsi" w:cstheme="majorHAnsi"/>
+          <w:spacing w:val="2"/>
+          <w:kern w:val="144"/>
+        </w:rPr>
+        <w:t>Título Executivo</w:t>
+      </w:r>
+      <w:r>
+        <w:rPr>
+          <w:rFonts w:asciiTheme="majorHAnsi" w:eastAsia="Calibri" w:hAnsiTheme="majorHAnsi" w:cstheme="majorHAnsi"/>
+          <w:spacing w:val="2"/>
+          <w:kern w:val="144"/>
+        </w:rPr>
+        <w:t>:</w:t>
+      </w:r>
+      <w:r>
+        <w:rPr>
+          <w:rFonts w:asciiTheme="majorHAnsi" w:eastAsia="Calibri" w:hAnsiTheme="majorHAnsi" w:cstheme="majorHAnsi"/>
+          <w:spacing w:val="2"/>
+          <w:kern w:val="144"/>
+        </w:rPr>
+        <w:t xml:space="preserve"> Este Contrato constitui título executivo extrajudicial e as obrigações assumidas nos termos deste Contrato estão sujeitas à execução específica, nos termos dos artigos 493, 497, 501 e 815 ao 823 do Código de Processo Civil.</w:t>
+      </w:r>
+    </w:p>
+    <w:p>
+      <w:pPr>
+        <w:numPr>
+          <w:ilvl w:val="1"/>
+          <w:numId w:val="1"/>
+        </w:numPr>
+        <w:spacing w:before="200" w:line="300" w:lineRule="auto"/>
+        <w:jc w:val="both"/>
+        <w:rPr>
+          <w:rFonts w:asciiTheme="majorHAnsi" w:eastAsia="Calibri" w:hAnsiTheme="majorHAnsi" w:cstheme="majorHAnsi"/>
+          <w:spacing w:val="2"/>
+          <w:kern w:val="144"/>
+        </w:rPr>
+      </w:pPr>
+      <w:r>
+        <w:rPr>
+          <w:rFonts w:asciiTheme="majorHAnsi" w:eastAsia="Calibri" w:hAnsiTheme="majorHAnsi" w:cstheme="majorHAnsi"/>
+          <w:spacing w:val="2"/>
+          <w:kern w:val="144"/>
+        </w:rPr>
+        <w:t>Totalidade das Avenças</w:t>
+      </w:r>
+      <w:r>
+        <w:rPr>
+          <w:rFonts w:asciiTheme="majorHAnsi" w:eastAsia="Calibri" w:hAnsiTheme="majorHAnsi" w:cstheme="majorHAnsi"/>
+          <w:spacing w:val="2"/>
+          <w:kern w:val="144"/>
+        </w:rPr>
+        <w:t>:</w:t>
+      </w:r>
+      <w:r>
+        <w:rPr>
+          <w:rFonts w:asciiTheme="majorHAnsi" w:eastAsia="Calibri" w:hAnsiTheme="majorHAnsi" w:cstheme="majorHAnsi"/>
+          <w:spacing w:val="2"/>
+          <w:kern w:val="144"/>
+        </w:rPr>
+        <w:t xml:space="preserve"> Este Contrato constitui a totalidade das avenças havidas entre as Partes e substitui quaisquer documentos e compromissos verbais ou escritos anteriores entre as Partes.</w:t>
+      </w:r>
+    </w:p>
+    <w:p>
+      <w:pPr>
+        <w:numPr>
+          <w:ilvl w:val="1"/>
+          <w:numId w:val="1"/>
+        </w:numPr>
+        <w:spacing w:before="200" w:line="300" w:lineRule="auto"/>
+        <w:jc w:val="both"/>
+        <w:rPr>
+          <w:rFonts w:asciiTheme="majorHAnsi" w:eastAsia="Calibri" w:hAnsiTheme="majorHAnsi" w:cstheme="majorHAnsi"/>
+          <w:spacing w:val="2"/>
+          <w:kern w:val="144"/>
+        </w:rPr>
+      </w:pPr>
+      <w:r>
+        <w:rPr>
+          <w:rFonts w:asciiTheme="majorHAnsi" w:eastAsia="Calibri" w:hAnsiTheme="majorHAnsi" w:cstheme="majorHAnsi"/>
+          <w:spacing w:val="2"/>
+          <w:kern w:val="144"/>
+        </w:rPr>
+        <w:t>Novação</w:t>
+      </w:r>
+      <w:r>
+        <w:rPr>
+          <w:rFonts w:asciiTheme="majorHAnsi" w:eastAsia="Calibri" w:hAnsiTheme="majorHAnsi" w:cstheme="majorHAnsi"/>
+          <w:spacing w:val="2"/>
+          <w:kern w:val="144"/>
+        </w:rPr>
+        <w:t>:</w:t>
+      </w:r>
+      <w:r>
+        <w:rPr>
+          <w:rFonts w:asciiTheme="majorHAnsi" w:eastAsia="Calibri" w:hAnsiTheme="majorHAnsi" w:cstheme="majorHAnsi"/>
+          <w:spacing w:val="2"/>
+          <w:kern w:val="144"/>
+        </w:rPr>
+        <w:t xml:space="preserve"> Eventual tolerância ou atraso de qualquer das Partes em exercer os direitos e obrigações previstos neste instrumento não constituirá novação ou isentará qualquer das Partes do cumprimento de suas obrigações estipuladas neste Contrato.</w:t>
+      </w:r>
+    </w:p>
+    <w:p>
+      <w:pPr>
+        <w:numPr>
+          <w:ilvl w:val="1"/>
+          <w:numId w:val="1"/>
+        </w:numPr>
+        <w:spacing w:before="200" w:line="300" w:lineRule="auto"/>
+        <w:jc w:val="both"/>
+        <w:rPr>
+          <w:rFonts w:asciiTheme="majorHAnsi" w:eastAsia="Calibri" w:hAnsiTheme="majorHAnsi" w:cstheme="majorHAnsi"/>
+          <w:spacing w:val="2"/>
+          <w:kern w:val="144"/>
+        </w:rPr>
+      </w:pPr>
+      <w:r>
+        <w:rPr>
+          <w:rFonts w:asciiTheme="majorHAnsi" w:eastAsia="Calibri" w:hAnsiTheme="majorHAnsi" w:cstheme="majorHAnsi"/>
+          <w:spacing w:val="2"/>
+          <w:kern w:val="144"/>
+        </w:rPr>
+        <w:t>Independência entre Disposições</w:t>
+      </w:r>
+      <w:r>
+        <w:rPr>
+          <w:rFonts w:asciiTheme="majorHAnsi" w:eastAsia="Calibri" w:hAnsiTheme="majorHAnsi" w:cstheme="majorHAnsi"/>
+          <w:spacing w:val="2"/>
+          <w:kern w:val="144"/>
+        </w:rPr>
+        <w:t xml:space="preserve">: </w:t>
+      </w:r>
+      <w:r>
+        <w:rPr>
+          <w:rFonts w:asciiTheme="majorHAnsi" w:eastAsia="Calibri" w:hAnsiTheme="majorHAnsi" w:cstheme="majorHAnsi"/>
+          <w:spacing w:val="2"/>
+          <w:kern w:val="144"/>
+        </w:rPr>
+        <w:t>Caso qualquer termo ou disposição deste Contrato seja considerado ilegal ou inexequível por força de qualquer lei ou política pública, todos os demais termos e disposições deste Contrato permanecerão em pleno vigor.</w:t>
+      </w:r>
+    </w:p>
+    <w:p>
+      <w:pPr>
+        <w:numPr>
+          <w:ilvl w:val="1"/>
+          <w:numId w:val="1"/>
+        </w:numPr>
+        <w:spacing w:before="200" w:line="300" w:lineRule="auto"/>
+        <w:jc w:val="both"/>
+        <w:rPr>
+          <w:rFonts w:asciiTheme="majorHAnsi" w:eastAsia="Calibri" w:hAnsiTheme="majorHAnsi" w:cstheme="majorHAnsi"/>
+          <w:spacing w:val="2"/>
+          <w:kern w:val="144"/>
+        </w:rPr>
+      </w:pPr>
+      <w:r>
+        <w:rPr>
+          <w:rFonts w:asciiTheme="majorHAnsi" w:eastAsia="Calibri" w:hAnsiTheme="majorHAnsi" w:cstheme="majorHAnsi"/>
+          <w:spacing w:val="2"/>
+          <w:kern w:val="144"/>
+        </w:rPr>
+        <w:t>Lei Aplicável</w:t>
+      </w:r>
+      <w:r>
+        <w:rPr>
+          <w:rFonts w:asciiTheme="majorHAnsi" w:eastAsia="Calibri" w:hAnsiTheme="majorHAnsi" w:cstheme="majorHAnsi"/>
+          <w:spacing w:val="2"/>
+          <w:kern w:val="144"/>
+        </w:rPr>
+        <w:t>:</w:t>
+      </w:r>
+      <w:r>
+        <w:rPr>
+          <w:rFonts w:asciiTheme="majorHAnsi" w:eastAsia="Calibri" w:hAnsiTheme="majorHAnsi" w:cstheme="majorHAnsi"/>
+          <w:spacing w:val="2"/>
+          <w:kern w:val="144"/>
+        </w:rPr>
+        <w:t xml:space="preserve"> Este Contrato será regido por e interpretado em conformidade com as leis da República Federativa do Brasil.</w:t>
+      </w:r>
+    </w:p>
+    <w:p>
+      <w:pPr>
+        <w:numPr>
+          <w:ilvl w:val="1"/>
+          <w:numId w:val="1"/>
+        </w:numPr>
+        <w:spacing w:before="200" w:line="300" w:lineRule="auto"/>
+        <w:jc w:val="both"/>
+        <w:rPr>
+          <w:rFonts w:asciiTheme="majorHAnsi" w:eastAsia="Calibri" w:hAnsiTheme="majorHAnsi" w:cstheme="majorHAnsi"/>
+          <w:spacing w:val="2"/>
+          <w:kern w:val="144"/>
+        </w:rPr>
+      </w:pPr>
+      <w:r>
+        <w:rPr>
+          <w:rFonts w:asciiTheme="majorHAnsi" w:eastAsia="Calibri" w:hAnsiTheme="majorHAnsi" w:cstheme="majorHAnsi"/>
+          <w:spacing w:val="2"/>
+          <w:kern w:val="144"/>
+        </w:rPr>
+        <w:t>A</w:t>
+      </w:r>
+      <w:r>
+        <w:rPr>
+          <w:rFonts w:asciiTheme="majorHAnsi" w:eastAsia="Calibri" w:hAnsiTheme="majorHAnsi" w:cstheme="majorHAnsi"/>
+          <w:bCs/>
+          <w:spacing w:val="2"/>
+          <w:kern w:val="144"/>
+        </w:rPr>
+        <w:t xml:space="preserve"> CONTRATANTE</w:t>
+      </w:r>
+      <w:r>
+        <w:rPr>
+          <w:rFonts w:asciiTheme="majorHAnsi" w:eastAsia="Calibri" w:hAnsiTheme="majorHAnsi" w:cstheme="majorHAnsi"/>
+          <w:spacing w:val="2"/>
+          <w:kern w:val="144"/>
+        </w:rPr>
+        <w:t xml:space="preserve"> assume e reconhece expressamente a sua responsabilidade por quaisquer danos patrimoniais que sejam causados pelo(a) aluno(a) a qualquer bem da CONTRATADA ou de terceiros, responsabilizando-se pela sua indenização, a ser paga em adição ao valor da mensalidade escolar por meio do boleto mensal emitido pela </w:t>
+      </w:r>
+      <w:r>
+        <w:rPr>
+          <w:rFonts w:asciiTheme="majorHAnsi" w:eastAsia="Calibri" w:hAnsiTheme="majorHAnsi" w:cstheme="majorHAnsi"/>
+          <w:bCs/>
+          <w:spacing w:val="2"/>
+          <w:kern w:val="144"/>
+        </w:rPr>
+        <w:t>CONTRATADA.</w:t>
       </w:r>
     </w:p>
     <w:p>
@@ -3607,7 +4656,7 @@
           <w:spacing w:val="2"/>
           <w:kern w:val="144"/>
         </w:rPr>
-        <w:t>NOTIFICAÇÕES, INTIMAÇÕES E DEVER DE ATUALIZAÇÃO DE DADOS CADASTRAIS</w:t>
+        <w:t>TRATAMENTO DE DADOS PESSOAIS</w:t>
       </w:r>
     </w:p>
     <w:p>
@@ -3630,15 +4679,24 @@
           <w:spacing w:val="2"/>
           <w:kern w:val="144"/>
         </w:rPr>
-        <w:t>A CONTRATANTE deverá atualizar e manter atualizados seus dados cadastrais, inclusive endereços de e-mail, por meio de formulário físico disponível na Secretaria Geral da CONTRATADA ou através do portal do aluno</w:t>
-      </w:r>
-      <w:r>
-        <w:rPr>
-          <w:rFonts w:asciiTheme="majorHAnsi" w:eastAsia="Calibri" w:hAnsiTheme="majorHAnsi" w:cstheme="majorHAnsi"/>
-          <w:spacing w:val="2"/>
-          <w:kern w:val="144"/>
-        </w:rPr>
-        <w:t xml:space="preserve">. </w:t>
+        <w:t xml:space="preserve">A </w:t>
+      </w:r>
+      <w:r>
+        <w:rPr>
+          <w:rFonts w:asciiTheme="majorHAnsi" w:eastAsia="Calibri" w:hAnsiTheme="majorHAnsi" w:cstheme="majorHAnsi"/>
+          <w:bCs/>
+          <w:spacing w:val="2"/>
+          <w:kern w:val="144"/>
+        </w:rPr>
+        <w:t>CONTRATADA envidará seus melhores esforços para proteger os dados dos alunos e da CONTRATANTE de</w:t>
+      </w:r>
+      <w:r>
+        <w:rPr>
+          <w:rFonts w:asciiTheme="majorHAnsi" w:eastAsia="Calibri" w:hAnsiTheme="majorHAnsi" w:cstheme="majorHAnsi"/>
+          <w:spacing w:val="2"/>
+          <w:kern w:val="144"/>
+        </w:rPr>
+        <w:t xml:space="preserve"> acessos não autorizados e de situações acidentais ou ilícitas de destruição, perda, alteração, comunicação ou qualquer forma de tratamento inadequado ou ilícito, principalmente dados pessoais e dados pessoais sensíveis, aplicando as medidas de segurança, técnicas e administrativas necessárias e disponíveis à época e exigindo contratualmente de seus fornecedores a adoção do mesmo nível de Segurança da Informação, com base nas melhores práticas de mercado.</w:t>
       </w:r>
     </w:p>
     <w:p>
@@ -3661,15 +4719,64 @@
           <w:spacing w:val="2"/>
           <w:kern w:val="144"/>
         </w:rPr>
-        <w:t xml:space="preserve">A CONTRATANTE reconhece como recebidas quaisquer comunicações e notificações, boletos, comunicados pedagógicos, comunicações judiciais ou extrajudiciais, inclusive citações e intimações processuais, relativas a este Contrato, que sejam comprovadamente entregues ou remetidas para o endereço físico ou e-mail da CONTRATANTE especificados no quadro constante da primeira página deste Contrato, mesmo que sejam recebidas por pessoa diversa. </w:t>
-      </w:r>
-      <w:r>
-        <w:rPr>
-          <w:rFonts w:asciiTheme="majorHAnsi" w:eastAsia="Calibri" w:hAnsiTheme="majorHAnsi" w:cstheme="majorHAnsi"/>
-          <w:spacing w:val="2"/>
-          <w:kern w:val="144"/>
-        </w:rPr>
-        <w:t xml:space="preserve"> </w:t>
+        <w:t xml:space="preserve">A </w:t>
+      </w:r>
+      <w:r>
+        <w:rPr>
+          <w:rFonts w:asciiTheme="majorHAnsi" w:eastAsia="Calibri" w:hAnsiTheme="majorHAnsi" w:cstheme="majorHAnsi"/>
+          <w:bCs/>
+          <w:spacing w:val="2"/>
+          <w:kern w:val="144"/>
+        </w:rPr>
+        <w:t>CONTRATANTE tem conhecimento da Política de Privacidade e Proteção de Dados Pessoais e do Regimento Interno da CONTRATADA</w:t>
+      </w:r>
+      <w:r>
+        <w:rPr>
+          <w:rFonts w:asciiTheme="majorHAnsi" w:eastAsia="Calibri" w:hAnsiTheme="majorHAnsi" w:cstheme="majorHAnsi"/>
+          <w:spacing w:val="2"/>
+          <w:kern w:val="144"/>
+        </w:rPr>
+        <w:t xml:space="preserve"> disponíveis no seu endereço eletrônico e na sua Secretaria, consentindo com o tratamento dos dados pessoais do(a) aluno(a) para os fins relacionados à prestação dos serviços objeto deste contrato, em consonância com os artigos 11 e 14 da Lei 13.709/2018 – Lei Geral de Proteção de Dados.</w:t>
+      </w:r>
+    </w:p>
+    <w:p>
+      <w:pPr>
+        <w:numPr>
+          <w:ilvl w:val="1"/>
+          <w:numId w:val="1"/>
+        </w:numPr>
+        <w:spacing w:before="200" w:line="300" w:lineRule="auto"/>
+        <w:jc w:val="both"/>
+        <w:rPr>
+          <w:rFonts w:asciiTheme="majorHAnsi" w:eastAsia="Calibri" w:hAnsiTheme="majorHAnsi" w:cstheme="majorHAnsi"/>
+          <w:spacing w:val="2"/>
+          <w:kern w:val="144"/>
+        </w:rPr>
+      </w:pPr>
+      <w:r>
+        <w:rPr>
+          <w:rFonts w:asciiTheme="majorHAnsi" w:eastAsia="Calibri" w:hAnsiTheme="majorHAnsi" w:cstheme="majorHAnsi"/>
+          <w:spacing w:val="2"/>
+          <w:kern w:val="144"/>
+        </w:rPr>
+        <w:t xml:space="preserve">As Partes declaram ter conhecimento que, não obstante os esforços para evitá-los, os bancos de dados se sujeitam a falhas, vírus, invasões e outros ilícitos que decorram de atos praticados por terceiros, os quais não são atribuíveis à </w:t>
+      </w:r>
+      <w:r>
+        <w:rPr>
+          <w:rFonts w:asciiTheme="majorHAnsi" w:eastAsia="Calibri" w:hAnsiTheme="majorHAnsi" w:cstheme="majorHAnsi"/>
+          <w:bCs/>
+          <w:spacing w:val="2"/>
+          <w:kern w:val="144"/>
+        </w:rPr>
+        <w:t xml:space="preserve">CONTRATADA </w:t>
+      </w:r>
+      <w:r>
+        <w:rPr>
+          <w:rFonts w:asciiTheme="majorHAnsi" w:eastAsia="Calibri" w:hAnsiTheme="majorHAnsi" w:cstheme="majorHAnsi"/>
+          <w:spacing w:val="2"/>
+          <w:kern w:val="144"/>
+        </w:rPr>
+        <w:t>para fins indenizatórios.</w:t>
       </w:r>
     </w:p>
     <w:p>
@@ -3694,7 +4801,8 @@
           <w:spacing w:val="2"/>
           <w:kern w:val="144"/>
         </w:rPr>
-        <w:t>DISPOSIÇÕES GERAIS</w:t>
+        <w:lastRenderedPageBreak/>
+        <w:t>FORO</w:t>
       </w:r>
     </w:p>
     <w:p>
@@ -3717,626 +4825,6 @@
           <w:spacing w:val="2"/>
           <w:kern w:val="144"/>
         </w:rPr>
-        <w:lastRenderedPageBreak/>
-        <w:t xml:space="preserve">Autonomia pedagógica. São de inteira responsabilidade da CONTRATADA o planejamento e a prestação de </w:t>
-      </w:r>
-      <w:r>
-        <w:rPr>
-          <w:rFonts w:asciiTheme="majorHAnsi" w:eastAsia="Calibri" w:hAnsiTheme="majorHAnsi" w:cstheme="majorHAnsi"/>
-          <w:spacing w:val="2"/>
-          <w:kern w:val="144"/>
-        </w:rPr>
-        <w:t>S</w:t>
-      </w:r>
-      <w:r>
-        <w:rPr>
-          <w:rFonts w:asciiTheme="majorHAnsi" w:eastAsia="Calibri" w:hAnsiTheme="majorHAnsi" w:cstheme="majorHAnsi"/>
-          <w:spacing w:val="2"/>
-          <w:kern w:val="144"/>
-        </w:rPr>
-        <w:t>erviços, a fixação de carga horária, a designação de professores, a orientação didático-pedagógica e educacional, a composição das salas de aula, além de outras providências que as atividades docentes exigirem, de acordo com o Regimento Escolar.</w:t>
-      </w:r>
-    </w:p>
-    <w:p>
-      <w:pPr>
-        <w:numPr>
-          <w:ilvl w:val="2"/>
-          <w:numId w:val="1"/>
-        </w:numPr>
-        <w:spacing w:before="200" w:line="300" w:lineRule="auto"/>
-        <w:jc w:val="both"/>
-        <w:rPr>
-          <w:rFonts w:asciiTheme="majorHAnsi" w:eastAsia="Calibri" w:hAnsiTheme="majorHAnsi" w:cstheme="majorHAnsi"/>
-          <w:spacing w:val="2"/>
-          <w:kern w:val="144"/>
-        </w:rPr>
-      </w:pPr>
-      <w:r>
-        <w:rPr>
-          <w:rFonts w:asciiTheme="majorHAnsi" w:eastAsia="Calibri" w:hAnsiTheme="majorHAnsi" w:cstheme="majorHAnsi"/>
-          <w:spacing w:val="2"/>
-          <w:kern w:val="144"/>
-        </w:rPr>
-        <w:t>Em observância à legislação aplicável, a autonomia pedagógica da escola e visando o melhor interesse dos alunos, as turmas serão organizadas de forma a proporcionar um ambiente democrático, solidário, inclusivo, diverso, digno e proveitoso, não dispondo a</w:t>
-      </w:r>
-      <w:r>
-        <w:rPr>
-          <w:rFonts w:asciiTheme="majorHAnsi" w:eastAsia="Calibri" w:hAnsiTheme="majorHAnsi" w:cstheme="majorHAnsi"/>
-          <w:bCs/>
-          <w:spacing w:val="2"/>
-          <w:kern w:val="144"/>
-        </w:rPr>
-        <w:t xml:space="preserve"> CONTRATADA</w:t>
-      </w:r>
-      <w:r>
-        <w:rPr>
-          <w:rFonts w:asciiTheme="majorHAnsi" w:eastAsia="Calibri" w:hAnsiTheme="majorHAnsi" w:cstheme="majorHAnsi"/>
-          <w:spacing w:val="2"/>
-          <w:kern w:val="144"/>
-        </w:rPr>
-        <w:t xml:space="preserve"> de classes especiais de qualquer natureza.</w:t>
-      </w:r>
-    </w:p>
-    <w:p>
-      <w:pPr>
-        <w:numPr>
-          <w:ilvl w:val="1"/>
-          <w:numId w:val="1"/>
-        </w:numPr>
-        <w:spacing w:before="200" w:line="300" w:lineRule="auto"/>
-        <w:jc w:val="both"/>
-        <w:rPr>
-          <w:rFonts w:asciiTheme="majorHAnsi" w:eastAsia="Calibri" w:hAnsiTheme="majorHAnsi" w:cstheme="majorHAnsi"/>
-          <w:spacing w:val="2"/>
-          <w:kern w:val="144"/>
-        </w:rPr>
-      </w:pPr>
-      <w:r>
-        <w:rPr>
-          <w:rFonts w:asciiTheme="majorHAnsi" w:eastAsia="Calibri" w:hAnsiTheme="majorHAnsi" w:cstheme="majorHAnsi"/>
-          <w:spacing w:val="2"/>
-          <w:kern w:val="144"/>
-        </w:rPr>
-        <w:t>Aditivos</w:t>
-      </w:r>
-      <w:r>
-        <w:rPr>
-          <w:rFonts w:asciiTheme="majorHAnsi" w:eastAsia="Calibri" w:hAnsiTheme="majorHAnsi" w:cstheme="majorHAnsi"/>
-          <w:spacing w:val="2"/>
-          <w:kern w:val="144"/>
-        </w:rPr>
-        <w:t>:</w:t>
-      </w:r>
-      <w:r>
-        <w:rPr>
-          <w:rFonts w:asciiTheme="majorHAnsi" w:eastAsia="Calibri" w:hAnsiTheme="majorHAnsi" w:cstheme="majorHAnsi"/>
-          <w:spacing w:val="2"/>
-          <w:kern w:val="144"/>
-        </w:rPr>
-        <w:t xml:space="preserve"> Quaisquer alterações nas condições deste Contrato somente terão validade se formalizadas mediante aditivos contratuais assinados pelos representantes legais das Partes.</w:t>
-      </w:r>
-    </w:p>
-    <w:p>
-      <w:pPr>
-        <w:numPr>
-          <w:ilvl w:val="1"/>
-          <w:numId w:val="1"/>
-        </w:numPr>
-        <w:spacing w:before="200" w:line="300" w:lineRule="auto"/>
-        <w:jc w:val="both"/>
-        <w:rPr>
-          <w:rFonts w:asciiTheme="majorHAnsi" w:eastAsia="Calibri" w:hAnsiTheme="majorHAnsi" w:cstheme="majorHAnsi"/>
-          <w:spacing w:val="2"/>
-          <w:kern w:val="144"/>
-        </w:rPr>
-      </w:pPr>
-      <w:r>
-        <w:rPr>
-          <w:rFonts w:asciiTheme="majorHAnsi" w:eastAsia="Calibri" w:hAnsiTheme="majorHAnsi" w:cstheme="majorHAnsi"/>
-          <w:spacing w:val="2"/>
-          <w:kern w:val="144"/>
-        </w:rPr>
-        <w:t>Notificações</w:t>
-      </w:r>
-      <w:r>
-        <w:rPr>
-          <w:rFonts w:asciiTheme="majorHAnsi" w:eastAsia="Calibri" w:hAnsiTheme="majorHAnsi" w:cstheme="majorHAnsi"/>
-          <w:spacing w:val="2"/>
-          <w:kern w:val="144"/>
-        </w:rPr>
-        <w:t>:</w:t>
-      </w:r>
-      <w:r>
-        <w:rPr>
-          <w:rFonts w:asciiTheme="majorHAnsi" w:eastAsia="Calibri" w:hAnsiTheme="majorHAnsi" w:cstheme="majorHAnsi"/>
-          <w:spacing w:val="2"/>
-          <w:kern w:val="144"/>
-        </w:rPr>
-        <w:t xml:space="preserve"> Todas as notificações, solicitações e outras comunicações encaminhadas de uma Parte à outra, nos termos deste Contrato, devem ser feitas por escrito (inclusive mensagens eletrônicas – e-mail – os quais devem ser transmitidos com aviso de recebimento), e devem ser dirigidas aos endereços das Partes indicados no Preâmbulo deste Contrato.</w:t>
-      </w:r>
-    </w:p>
-    <w:p>
-      <w:pPr>
-        <w:numPr>
-          <w:ilvl w:val="1"/>
-          <w:numId w:val="1"/>
-        </w:numPr>
-        <w:spacing w:before="200" w:line="300" w:lineRule="auto"/>
-        <w:jc w:val="both"/>
-        <w:rPr>
-          <w:rFonts w:asciiTheme="majorHAnsi" w:eastAsia="Calibri" w:hAnsiTheme="majorHAnsi" w:cstheme="majorHAnsi"/>
-          <w:spacing w:val="2"/>
-          <w:kern w:val="144"/>
-        </w:rPr>
-      </w:pPr>
-      <w:r>
-        <w:rPr>
-          <w:rFonts w:asciiTheme="majorHAnsi" w:eastAsia="Calibri" w:hAnsiTheme="majorHAnsi" w:cstheme="majorHAnsi"/>
-          <w:spacing w:val="2"/>
-          <w:kern w:val="144"/>
-        </w:rPr>
-        <w:t>Irrevogabilidade e Irretratabilidade; e Cessão</w:t>
-      </w:r>
-      <w:r>
-        <w:rPr>
-          <w:rFonts w:asciiTheme="majorHAnsi" w:eastAsia="Calibri" w:hAnsiTheme="majorHAnsi" w:cstheme="majorHAnsi"/>
-          <w:spacing w:val="2"/>
-          <w:kern w:val="144"/>
-        </w:rPr>
-        <w:t>:</w:t>
-      </w:r>
-      <w:r>
-        <w:rPr>
-          <w:rFonts w:asciiTheme="majorHAnsi" w:eastAsia="Calibri" w:hAnsiTheme="majorHAnsi" w:cstheme="majorHAnsi"/>
-          <w:spacing w:val="2"/>
-          <w:kern w:val="144"/>
-        </w:rPr>
-        <w:t xml:space="preserve"> O presente Contrato tem caráter irrevogável e irretratável obrigando as Partes e seus herdeiros e sucessores. É vedado às Partes delegar, ceder ou transferir, total ou parcialmente, os direitos e deveres do presente Contrato, sem a prévia e expressa autorização, por escrito, da outra Parte, sob pena de rescisão do Contrato.</w:t>
-      </w:r>
-    </w:p>
-    <w:p>
-      <w:pPr>
-        <w:numPr>
-          <w:ilvl w:val="1"/>
-          <w:numId w:val="1"/>
-        </w:numPr>
-        <w:spacing w:before="200" w:line="300" w:lineRule="auto"/>
-        <w:jc w:val="both"/>
-        <w:rPr>
-          <w:rFonts w:asciiTheme="majorHAnsi" w:eastAsia="Calibri" w:hAnsiTheme="majorHAnsi" w:cstheme="majorHAnsi"/>
-          <w:spacing w:val="2"/>
-          <w:kern w:val="144"/>
-        </w:rPr>
-      </w:pPr>
-      <w:r>
-        <w:rPr>
-          <w:rFonts w:asciiTheme="majorHAnsi" w:eastAsia="Calibri" w:hAnsiTheme="majorHAnsi" w:cstheme="majorHAnsi"/>
-          <w:spacing w:val="2"/>
-          <w:kern w:val="144"/>
-        </w:rPr>
-        <w:t>Título Executivo</w:t>
-      </w:r>
-      <w:r>
-        <w:rPr>
-          <w:rFonts w:asciiTheme="majorHAnsi" w:eastAsia="Calibri" w:hAnsiTheme="majorHAnsi" w:cstheme="majorHAnsi"/>
-          <w:spacing w:val="2"/>
-          <w:kern w:val="144"/>
-        </w:rPr>
-        <w:t>:</w:t>
-      </w:r>
-      <w:r>
-        <w:rPr>
-          <w:rFonts w:asciiTheme="majorHAnsi" w:eastAsia="Calibri" w:hAnsiTheme="majorHAnsi" w:cstheme="majorHAnsi"/>
-          <w:spacing w:val="2"/>
-          <w:kern w:val="144"/>
-        </w:rPr>
-        <w:t xml:space="preserve"> Este Contrato constitui título executivo extrajudicial e as obrigações assumidas nos termos deste Contrato estão sujeitas à execução específica, nos termos dos artigos 493, 497, 501 e 815 ao 823 do Código de Processo Civil.</w:t>
-      </w:r>
-    </w:p>
-    <w:p>
-      <w:pPr>
-        <w:numPr>
-          <w:ilvl w:val="1"/>
-          <w:numId w:val="1"/>
-        </w:numPr>
-        <w:spacing w:before="200" w:line="300" w:lineRule="auto"/>
-        <w:jc w:val="both"/>
-        <w:rPr>
-          <w:rFonts w:asciiTheme="majorHAnsi" w:eastAsia="Calibri" w:hAnsiTheme="majorHAnsi" w:cstheme="majorHAnsi"/>
-          <w:spacing w:val="2"/>
-          <w:kern w:val="144"/>
-        </w:rPr>
-      </w:pPr>
-      <w:r>
-        <w:rPr>
-          <w:rFonts w:asciiTheme="majorHAnsi" w:eastAsia="Calibri" w:hAnsiTheme="majorHAnsi" w:cstheme="majorHAnsi"/>
-          <w:spacing w:val="2"/>
-          <w:kern w:val="144"/>
-        </w:rPr>
-        <w:t>Totalidade das Avenças</w:t>
-      </w:r>
-      <w:r>
-        <w:rPr>
-          <w:rFonts w:asciiTheme="majorHAnsi" w:eastAsia="Calibri" w:hAnsiTheme="majorHAnsi" w:cstheme="majorHAnsi"/>
-          <w:spacing w:val="2"/>
-          <w:kern w:val="144"/>
-        </w:rPr>
-        <w:t>:</w:t>
-      </w:r>
-      <w:r>
-        <w:rPr>
-          <w:rFonts w:asciiTheme="majorHAnsi" w:eastAsia="Calibri" w:hAnsiTheme="majorHAnsi" w:cstheme="majorHAnsi"/>
-          <w:spacing w:val="2"/>
-          <w:kern w:val="144"/>
-        </w:rPr>
-        <w:t xml:space="preserve"> Este Contrato constitui a totalidade das avenças havidas entre as Partes e substitui quaisquer documentos e compromissos verbais ou escritos anteriores entre as Partes.</w:t>
-      </w:r>
-    </w:p>
-    <w:p>
-      <w:pPr>
-        <w:numPr>
-          <w:ilvl w:val="1"/>
-          <w:numId w:val="1"/>
-        </w:numPr>
-        <w:spacing w:before="200" w:line="300" w:lineRule="auto"/>
-        <w:jc w:val="both"/>
-        <w:rPr>
-          <w:rFonts w:asciiTheme="majorHAnsi" w:eastAsia="Calibri" w:hAnsiTheme="majorHAnsi" w:cstheme="majorHAnsi"/>
-          <w:spacing w:val="2"/>
-          <w:kern w:val="144"/>
-        </w:rPr>
-      </w:pPr>
-      <w:r>
-        <w:rPr>
-          <w:rFonts w:asciiTheme="majorHAnsi" w:eastAsia="Calibri" w:hAnsiTheme="majorHAnsi" w:cstheme="majorHAnsi"/>
-          <w:spacing w:val="2"/>
-          <w:kern w:val="144"/>
-        </w:rPr>
-        <w:t>Novação</w:t>
-      </w:r>
-      <w:r>
-        <w:rPr>
-          <w:rFonts w:asciiTheme="majorHAnsi" w:eastAsia="Calibri" w:hAnsiTheme="majorHAnsi" w:cstheme="majorHAnsi"/>
-          <w:spacing w:val="2"/>
-          <w:kern w:val="144"/>
-        </w:rPr>
-        <w:t>:</w:t>
-      </w:r>
-      <w:r>
-        <w:rPr>
-          <w:rFonts w:asciiTheme="majorHAnsi" w:eastAsia="Calibri" w:hAnsiTheme="majorHAnsi" w:cstheme="majorHAnsi"/>
-          <w:spacing w:val="2"/>
-          <w:kern w:val="144"/>
-        </w:rPr>
-        <w:t xml:space="preserve"> Eventual tolerância ou atraso de qualquer das Partes em exercer os direitos e obrigações previstos neste instrumento não constituirá novação ou isentará qualquer das Partes do cumprimento de suas obrigações estipuladas neste Contrato.</w:t>
-      </w:r>
-    </w:p>
-    <w:p>
-      <w:pPr>
-        <w:numPr>
-          <w:ilvl w:val="1"/>
-          <w:numId w:val="1"/>
-        </w:numPr>
-        <w:spacing w:before="200" w:line="300" w:lineRule="auto"/>
-        <w:jc w:val="both"/>
-        <w:rPr>
-          <w:rFonts w:asciiTheme="majorHAnsi" w:eastAsia="Calibri" w:hAnsiTheme="majorHAnsi" w:cstheme="majorHAnsi"/>
-          <w:spacing w:val="2"/>
-          <w:kern w:val="144"/>
-        </w:rPr>
-      </w:pPr>
-      <w:r>
-        <w:rPr>
-          <w:rFonts w:asciiTheme="majorHAnsi" w:eastAsia="Calibri" w:hAnsiTheme="majorHAnsi" w:cstheme="majorHAnsi"/>
-          <w:spacing w:val="2"/>
-          <w:kern w:val="144"/>
-        </w:rPr>
-        <w:t>Independência entre Disposições</w:t>
-      </w:r>
-      <w:r>
-        <w:rPr>
-          <w:rFonts w:asciiTheme="majorHAnsi" w:eastAsia="Calibri" w:hAnsiTheme="majorHAnsi" w:cstheme="majorHAnsi"/>
-          <w:spacing w:val="2"/>
-          <w:kern w:val="144"/>
-        </w:rPr>
-        <w:t xml:space="preserve">: </w:t>
-      </w:r>
-      <w:r>
-        <w:rPr>
-          <w:rFonts w:asciiTheme="majorHAnsi" w:eastAsia="Calibri" w:hAnsiTheme="majorHAnsi" w:cstheme="majorHAnsi"/>
-          <w:spacing w:val="2"/>
-          <w:kern w:val="144"/>
-        </w:rPr>
-        <w:t>Caso qualquer termo ou disposição deste Contrato seja considerado ilegal ou inexequível por força de qualquer lei ou política pública, todos os demais termos e disposições deste Contrato permanecerão em pleno vigor.</w:t>
-      </w:r>
-    </w:p>
-    <w:p>
-      <w:pPr>
-        <w:numPr>
-          <w:ilvl w:val="1"/>
-          <w:numId w:val="1"/>
-        </w:numPr>
-        <w:spacing w:before="200" w:line="300" w:lineRule="auto"/>
-        <w:jc w:val="both"/>
-        <w:rPr>
-          <w:rFonts w:asciiTheme="majorHAnsi" w:eastAsia="Calibri" w:hAnsiTheme="majorHAnsi" w:cstheme="majorHAnsi"/>
-          <w:spacing w:val="2"/>
-          <w:kern w:val="144"/>
-        </w:rPr>
-      </w:pPr>
-      <w:r>
-        <w:rPr>
-          <w:rFonts w:asciiTheme="majorHAnsi" w:eastAsia="Calibri" w:hAnsiTheme="majorHAnsi" w:cstheme="majorHAnsi"/>
-          <w:spacing w:val="2"/>
-          <w:kern w:val="144"/>
-        </w:rPr>
-        <w:t>Lei Aplicável</w:t>
-      </w:r>
-      <w:r>
-        <w:rPr>
-          <w:rFonts w:asciiTheme="majorHAnsi" w:eastAsia="Calibri" w:hAnsiTheme="majorHAnsi" w:cstheme="majorHAnsi"/>
-          <w:spacing w:val="2"/>
-          <w:kern w:val="144"/>
-        </w:rPr>
-        <w:t>:</w:t>
-      </w:r>
-      <w:r>
-        <w:rPr>
-          <w:rFonts w:asciiTheme="majorHAnsi" w:eastAsia="Calibri" w:hAnsiTheme="majorHAnsi" w:cstheme="majorHAnsi"/>
-          <w:spacing w:val="2"/>
-          <w:kern w:val="144"/>
-        </w:rPr>
-        <w:t xml:space="preserve"> Este Contrato será regido por e interpretado em conformidade com as leis da República Federativa do Brasil.</w:t>
-      </w:r>
-    </w:p>
-    <w:p>
-      <w:pPr>
-        <w:numPr>
-          <w:ilvl w:val="1"/>
-          <w:numId w:val="1"/>
-        </w:numPr>
-        <w:spacing w:before="200" w:line="300" w:lineRule="auto"/>
-        <w:jc w:val="both"/>
-        <w:rPr>
-          <w:rFonts w:asciiTheme="majorHAnsi" w:eastAsia="Calibri" w:hAnsiTheme="majorHAnsi" w:cstheme="majorHAnsi"/>
-          <w:spacing w:val="2"/>
-          <w:kern w:val="144"/>
-        </w:rPr>
-      </w:pPr>
-      <w:r>
-        <w:rPr>
-          <w:rFonts w:asciiTheme="majorHAnsi" w:eastAsia="Calibri" w:hAnsiTheme="majorHAnsi" w:cstheme="majorHAnsi"/>
-          <w:spacing w:val="2"/>
-          <w:kern w:val="144"/>
-        </w:rPr>
-        <w:t>A</w:t>
-      </w:r>
-      <w:r>
-        <w:rPr>
-          <w:rFonts w:asciiTheme="majorHAnsi" w:eastAsia="Calibri" w:hAnsiTheme="majorHAnsi" w:cstheme="majorHAnsi"/>
-          <w:bCs/>
-          <w:spacing w:val="2"/>
-          <w:kern w:val="144"/>
-        </w:rPr>
-        <w:t xml:space="preserve"> CONTRATANTE</w:t>
-      </w:r>
-      <w:r>
-        <w:rPr>
-          <w:rFonts w:asciiTheme="majorHAnsi" w:eastAsia="Calibri" w:hAnsiTheme="majorHAnsi" w:cstheme="majorHAnsi"/>
-          <w:spacing w:val="2"/>
-          <w:kern w:val="144"/>
-        </w:rPr>
-        <w:t xml:space="preserve"> assume e reconhece expressamente a sua responsabilidade por quaisquer danos patrimoniais que sejam causados pelo(a) aluno(a) a qualquer bem da CONTRATADA ou de </w:t>
-      </w:r>
-      <w:r>
-        <w:rPr>
-          <w:rFonts w:asciiTheme="majorHAnsi" w:eastAsia="Calibri" w:hAnsiTheme="majorHAnsi" w:cstheme="majorHAnsi"/>
-          <w:spacing w:val="2"/>
-          <w:kern w:val="144"/>
-        </w:rPr>
-        <w:lastRenderedPageBreak/>
-        <w:t xml:space="preserve">terceiros, responsabilizando-se pela sua indenização, a ser paga em adição ao valor da mensalidade escolar por meio do boleto mensal emitido pela </w:t>
-      </w:r>
-      <w:r>
-        <w:rPr>
-          <w:rFonts w:asciiTheme="majorHAnsi" w:eastAsia="Calibri" w:hAnsiTheme="majorHAnsi" w:cstheme="majorHAnsi"/>
-          <w:bCs/>
-          <w:spacing w:val="2"/>
-          <w:kern w:val="144"/>
-        </w:rPr>
-        <w:t>CONTRATADA.</w:t>
-      </w:r>
-    </w:p>
-    <w:p>
-      <w:pPr>
-        <w:numPr>
-          <w:ilvl w:val="0"/>
-          <w:numId w:val="1"/>
-        </w:numPr>
-        <w:spacing w:before="200" w:line="300" w:lineRule="auto"/>
-        <w:jc w:val="both"/>
-        <w:rPr>
-          <w:rFonts w:asciiTheme="majorHAnsi" w:eastAsia="Calibri" w:hAnsiTheme="majorHAnsi" w:cstheme="majorHAnsi"/>
-          <w:b/>
-          <w:spacing w:val="2"/>
-          <w:kern w:val="144"/>
-        </w:rPr>
-      </w:pPr>
-      <w:r>
-        <w:rPr>
-          <w:rFonts w:asciiTheme="majorHAnsi" w:eastAsia="Calibri" w:hAnsiTheme="majorHAnsi" w:cstheme="majorHAnsi"/>
-          <w:b/>
-          <w:spacing w:val="2"/>
-          <w:kern w:val="144"/>
-        </w:rPr>
-        <w:t>TRATAMENTO DE DADOS PESSOAIS</w:t>
-      </w:r>
-    </w:p>
-    <w:p>
-      <w:pPr>
-        <w:numPr>
-          <w:ilvl w:val="1"/>
-          <w:numId w:val="1"/>
-        </w:numPr>
-        <w:spacing w:before="200" w:line="300" w:lineRule="auto"/>
-        <w:jc w:val="both"/>
-        <w:rPr>
-          <w:rFonts w:asciiTheme="majorHAnsi" w:eastAsia="Calibri" w:hAnsiTheme="majorHAnsi" w:cstheme="majorHAnsi"/>
-          <w:spacing w:val="2"/>
-          <w:kern w:val="144"/>
-        </w:rPr>
-      </w:pPr>
-      <w:r>
-        <w:rPr>
-          <w:rFonts w:asciiTheme="majorHAnsi" w:eastAsia="Calibri" w:hAnsiTheme="majorHAnsi" w:cstheme="majorHAnsi"/>
-          <w:spacing w:val="2"/>
-          <w:kern w:val="144"/>
-        </w:rPr>
-        <w:t xml:space="preserve">A </w:t>
-      </w:r>
-      <w:r>
-        <w:rPr>
-          <w:rFonts w:asciiTheme="majorHAnsi" w:eastAsia="Calibri" w:hAnsiTheme="majorHAnsi" w:cstheme="majorHAnsi"/>
-          <w:bCs/>
-          <w:spacing w:val="2"/>
-          <w:kern w:val="144"/>
-        </w:rPr>
-        <w:t>CONTRATADA envidará seus melhores esforços para proteger os dados dos alunos e da CONTRATANTE de</w:t>
-      </w:r>
-      <w:r>
-        <w:rPr>
-          <w:rFonts w:asciiTheme="majorHAnsi" w:eastAsia="Calibri" w:hAnsiTheme="majorHAnsi" w:cstheme="majorHAnsi"/>
-          <w:spacing w:val="2"/>
-          <w:kern w:val="144"/>
-        </w:rPr>
-        <w:t xml:space="preserve"> acessos não autorizados e de situações acidentais ou ilícitas de destruição, perda, alteração, comunicação ou qualquer forma de tratamento inadequado ou ilícito, principalmente dados pessoais e dados pessoais sensíveis, aplicando as medidas de segurança, técnicas e administrativas necessárias e disponíveis à época e exigindo contratualmente de seus fornecedores a adoção do mesmo nível de Segurança da Informação, com base nas melhores práticas de mercado.</w:t>
-      </w:r>
-    </w:p>
-    <w:p>
-      <w:pPr>
-        <w:numPr>
-          <w:ilvl w:val="1"/>
-          <w:numId w:val="1"/>
-        </w:numPr>
-        <w:spacing w:before="200" w:line="300" w:lineRule="auto"/>
-        <w:jc w:val="both"/>
-        <w:rPr>
-          <w:rFonts w:asciiTheme="majorHAnsi" w:eastAsia="Calibri" w:hAnsiTheme="majorHAnsi" w:cstheme="majorHAnsi"/>
-          <w:spacing w:val="2"/>
-          <w:kern w:val="144"/>
-        </w:rPr>
-      </w:pPr>
-      <w:r>
-        <w:rPr>
-          <w:rFonts w:asciiTheme="majorHAnsi" w:eastAsia="Calibri" w:hAnsiTheme="majorHAnsi" w:cstheme="majorHAnsi"/>
-          <w:spacing w:val="2"/>
-          <w:kern w:val="144"/>
-        </w:rPr>
-        <w:t xml:space="preserve">A </w:t>
-      </w:r>
-      <w:r>
-        <w:rPr>
-          <w:rFonts w:asciiTheme="majorHAnsi" w:eastAsia="Calibri" w:hAnsiTheme="majorHAnsi" w:cstheme="majorHAnsi"/>
-          <w:bCs/>
-          <w:spacing w:val="2"/>
-          <w:kern w:val="144"/>
-        </w:rPr>
-        <w:t>CONTRATANTE tem conhecimento da Política de Privacidade e Proteção de Dados Pessoais e do Regimento Interno da CONTRATADA</w:t>
-      </w:r>
-      <w:r>
-        <w:rPr>
-          <w:rFonts w:asciiTheme="majorHAnsi" w:eastAsia="Calibri" w:hAnsiTheme="majorHAnsi" w:cstheme="majorHAnsi"/>
-          <w:spacing w:val="2"/>
-          <w:kern w:val="144"/>
-        </w:rPr>
-        <w:t xml:space="preserve"> disponíveis no seu endereço eletrônico e na sua Secretaria, consentindo com o tratamento dos dados pessoais do(a) aluno(a) para os fins relacionados à prestação dos serviços objeto deste contrato, em consonância com os artigos 11 e 14 da Lei 13.709/2018 – Lei Geral de Proteção de Dados.</w:t>
-      </w:r>
-    </w:p>
-    <w:p>
-      <w:pPr>
-        <w:numPr>
-          <w:ilvl w:val="1"/>
-          <w:numId w:val="1"/>
-        </w:numPr>
-        <w:spacing w:before="200" w:line="300" w:lineRule="auto"/>
-        <w:jc w:val="both"/>
-        <w:rPr>
-          <w:rFonts w:asciiTheme="majorHAnsi" w:eastAsia="Calibri" w:hAnsiTheme="majorHAnsi" w:cstheme="majorHAnsi"/>
-          <w:spacing w:val="2"/>
-          <w:kern w:val="144"/>
-        </w:rPr>
-      </w:pPr>
-      <w:r>
-        <w:rPr>
-          <w:rFonts w:asciiTheme="majorHAnsi" w:eastAsia="Calibri" w:hAnsiTheme="majorHAnsi" w:cstheme="majorHAnsi"/>
-          <w:spacing w:val="2"/>
-          <w:kern w:val="144"/>
-        </w:rPr>
-        <w:t xml:space="preserve">As Partes declaram ter conhecimento que, não obstante os esforços para evitá-los, os bancos de dados se sujeitam a falhas, vírus, invasões e outros ilícitos que decorram de atos praticados por terceiros, os quais não são atribuíveis à </w:t>
-      </w:r>
-      <w:r>
-        <w:rPr>
-          <w:rFonts w:asciiTheme="majorHAnsi" w:eastAsia="Calibri" w:hAnsiTheme="majorHAnsi" w:cstheme="majorHAnsi"/>
-          <w:bCs/>
-          <w:spacing w:val="2"/>
-          <w:kern w:val="144"/>
-        </w:rPr>
-        <w:t xml:space="preserve">CONTRATADA </w:t>
-      </w:r>
-      <w:r>
-        <w:rPr>
-          <w:rFonts w:asciiTheme="majorHAnsi" w:eastAsia="Calibri" w:hAnsiTheme="majorHAnsi" w:cstheme="majorHAnsi"/>
-          <w:spacing w:val="2"/>
-          <w:kern w:val="144"/>
-        </w:rPr>
-        <w:t>para fins indenizatórios.</w:t>
-      </w:r>
-    </w:p>
-    <w:p>
-      <w:pPr>
-        <w:numPr>
-          <w:ilvl w:val="0"/>
-          <w:numId w:val="1"/>
-        </w:numPr>
-        <w:spacing w:before="200" w:line="300" w:lineRule="auto"/>
-        <w:jc w:val="both"/>
-        <w:rPr>
-          <w:rFonts w:asciiTheme="majorHAnsi" w:eastAsia="Calibri" w:hAnsiTheme="majorHAnsi" w:cstheme="majorHAnsi"/>
-          <w:b/>
-          <w:spacing w:val="2"/>
-          <w:kern w:val="144"/>
-        </w:rPr>
-      </w:pPr>
-      <w:r>
-        <w:rPr>
-          <w:rFonts w:asciiTheme="majorHAnsi" w:eastAsia="Calibri" w:hAnsiTheme="majorHAnsi" w:cstheme="majorHAnsi"/>
-          <w:b/>
-          <w:spacing w:val="2"/>
-          <w:kern w:val="144"/>
-        </w:rPr>
-        <w:t>FORO</w:t>
-      </w:r>
-    </w:p>
-    <w:p>
-      <w:pPr>
-        <w:numPr>
-          <w:ilvl w:val="1"/>
-          <w:numId w:val="1"/>
-        </w:numPr>
-        <w:spacing w:before="200" w:line="300" w:lineRule="auto"/>
-        <w:jc w:val="both"/>
-        <w:rPr>
-          <w:rFonts w:asciiTheme="majorHAnsi" w:eastAsia="Calibri" w:hAnsiTheme="majorHAnsi" w:cstheme="majorHAnsi"/>
-          <w:spacing w:val="2"/>
-          <w:kern w:val="144"/>
-        </w:rPr>
-      </w:pPr>
-      <w:r>
-        <w:rPr>
-          <w:rFonts w:asciiTheme="majorHAnsi" w:eastAsia="Calibri" w:hAnsiTheme="majorHAnsi" w:cstheme="majorHAnsi"/>
-          <w:spacing w:val="2"/>
-          <w:kern w:val="144"/>
-        </w:rPr>
         <w:t>As Partes elegem o Foro da Comarca de {{ title_case(signature_local | lower) }}, com exclusão de qualquer outro, por mais privilegiado que seja ou venha a ser, para processar e julgar qualquer ação ou dirimir questões decorrentes ou relacionadas ao presente Contrato e aos serviços aqui contratados.</w:t>
       </w:r>
     </w:p>
@@ -4358,7 +4846,6 @@
           <w:spacing w:val="2"/>
           <w:kern w:val="144"/>
         </w:rPr>
-        <w:lastRenderedPageBreak/>
         <w:t>E, por estarem assim justas e contratadas, as Partes celebram o presente Contrato de Prestação de Serviços Educacionais, em 02 (duas) vias de igual teor e forma, na presença das 02 (duas) testemunhas abaixo indicadas.</w:t>
       </w:r>
     </w:p>
@@ -4531,8 +5018,8 @@
                 <w:lang w:val="en-US"/>
               </w:rPr>
             </w:pPr>
-            <w:bookmarkStart w:id="2" w:name="_mjanf0jhibv9" w:colFirst="0" w:colLast="0"/>
-            <w:bookmarkEnd w:id="2"/>
+            <w:bookmarkStart w:id="3" w:name="_mjanf0jhibv9" w:colFirst="0" w:colLast="0"/>
+            <w:bookmarkEnd w:id="3"/>
             <w:r>
               <w:rPr>
                 <w:rFonts w:asciiTheme="majorHAnsi" w:eastAsia="Calibri" w:hAnsiTheme="majorHAnsi" w:cstheme="majorHAnsi"/>
@@ -4595,7 +5082,6 @@
                 <w:rFonts w:asciiTheme="majorHAnsi" w:eastAsia="Calibri" w:hAnsiTheme="majorHAnsi" w:cstheme="majorHAnsi"/>
                 <w:b/>
                 <w:spacing w:val="2"/>
-                <w:kern w:val="144"/>
                 <w:lang w:val="en-US"/>
               </w:rPr>
             </w:pPr>
@@ -4607,6 +5093,38 @@
                 <w:lang w:val="en-US"/>
               </w:rPr>
               <w:t>{{ school[“legal_name”] | upper }}</w:t>
+            </w:r>
+          </w:p>
+          <w:p>
+            <w:pPr>
+              <w:keepNext/>
+              <w:keepLines/>
+              <w:spacing w:line="240" w:lineRule="auto"/>
+              <w:jc w:val="center"/>
+              <w:rPr>
+                <w:rFonts w:asciiTheme="majorHAnsi" w:eastAsia="Calibri" w:hAnsiTheme="majorHAnsi" w:cstheme="majorHAnsi"/>
+                <w:b/>
+                <w:spacing w:val="2"/>
+                <w:lang w:val="en-US"/>
+              </w:rPr>
+            </w:pPr>
+            <w:r>
+              <w:rPr>
+                <w:rFonts w:asciiTheme="majorHAnsi" w:eastAsia="Calibri" w:hAnsiTheme="majorHAnsi" w:cstheme="majorHAnsi"/>
+                <w:b/>
+                <w:spacing w:val="2"/>
+                <w:lang w:val="en-US"/>
+              </w:rPr>
+              <w:t>{{ school[“cnpj</w:t>
+            </w:r>
+            <w:r>
+              <w:rPr>
+                <w:rFonts w:asciiTheme="majorHAnsi" w:eastAsia="Calibri" w:hAnsiTheme="majorHAnsi" w:cstheme="majorHAnsi"/>
+                <w:b/>
+                <w:spacing w:val="2"/>
+                <w:lang w:val="en-US"/>
+              </w:rPr>
+              <w:t>”] | upper }}</w:t>
             </w:r>
           </w:p>
         </w:tc>
@@ -4668,8 +5186,8 @@
                 <w:lang w:val="en-US"/>
               </w:rPr>
             </w:pPr>
-            <w:bookmarkStart w:id="3" w:name="_h558euwk5w9o" w:colFirst="0" w:colLast="0"/>
-            <w:bookmarkEnd w:id="3"/>
+            <w:bookmarkStart w:id="4" w:name="_h558euwk5w9o" w:colFirst="0" w:colLast="0"/>
+            <w:bookmarkEnd w:id="4"/>
             <w:r>
               <w:rPr>
                 <w:rFonts w:asciiTheme="majorHAnsi" w:eastAsia="Calibri" w:hAnsiTheme="majorHAnsi" w:cstheme="majorHAnsi"/>
@@ -4718,10 +5236,9 @@
               <w:jc w:val="center"/>
               <w:rPr>
                 <w:rFonts w:asciiTheme="majorHAnsi" w:eastAsia="Calibri" w:hAnsiTheme="majorHAnsi" w:cstheme="majorHAnsi"/>
+                <w:b/>
                 <w:spacing w:val="2"/>
                 <w:kern w:val="144"/>
-                <w:sz w:val="16"/>
-                <w:szCs w:val="16"/>
                 <w:lang w:val="en-US"/>
               </w:rPr>
             </w:pPr>
@@ -4734,6 +5251,41 @@
                 <w:lang w:val="en-US"/>
               </w:rPr>
               <w:t>{{ item.name.text</w:t>
+            </w:r>
+            <w:r>
+              <w:rPr>
+                <w:rFonts w:asciiTheme="majorHAnsi" w:eastAsia="Calibri" w:hAnsiTheme="majorHAnsi" w:cstheme="majorHAnsi"/>
+                <w:b/>
+                <w:spacing w:val="2"/>
+                <w:kern w:val="144"/>
+                <w:lang w:val="en-US"/>
+              </w:rPr>
+              <w:t xml:space="preserve"> | upper }}</w:t>
+            </w:r>
+          </w:p>
+          <w:p>
+            <w:pPr>
+              <w:keepNext/>
+              <w:keepLines/>
+              <w:spacing w:line="240" w:lineRule="auto"/>
+              <w:jc w:val="center"/>
+              <w:rPr>
+                <w:rFonts w:asciiTheme="majorHAnsi" w:eastAsia="Calibri" w:hAnsiTheme="majorHAnsi" w:cstheme="majorHAnsi"/>
+                <w:b/>
+                <w:spacing w:val="2"/>
+                <w:kern w:val="144"/>
+                <w:lang w:val="en-US"/>
+              </w:rPr>
+            </w:pPr>
+            <w:r>
+              <w:rPr>
+                <w:rFonts w:asciiTheme="majorHAnsi" w:eastAsia="Calibri" w:hAnsiTheme="majorHAnsi" w:cstheme="majorHAnsi"/>
+                <w:b/>
+                <w:spacing w:val="2"/>
+                <w:kern w:val="144"/>
+                <w:lang w:val="en-US"/>
+              </w:rPr>
+              <w:t>{{ item.name.cpf</w:t>
             </w:r>
             <w:r>
               <w:rPr>
@@ -5068,8 +5620,6 @@
               </w:rPr>
               <w:t>CPF: {{ witnesses[1].cpf | upper }}</w:t>
             </w:r>
-            <w:bookmarkStart w:id="4" w:name="_GoBack"/>
-            <w:bookmarkEnd w:id="4"/>
           </w:p>
         </w:tc>
       </w:tr>

</xml_diff>

<commit_message>
el-281: corrigido contrato-prestacao-servicos-educacionais.docx feature
</commit_message>
<xml_diff>
--- a/docassemble/docassemble/brcomeducalegal/data/templates/contrato-prestacao-servicos-educacionais.docx
+++ b/docassemble/docassemble/brcomeducalegal/data/templates/contrato-prestacao-servicos-educacionais.docx
@@ -177,7 +177,17 @@
                 <w:spacing w:val="2"/>
                 <w:lang w:val="en-US"/>
               </w:rPr>
-              <w:t>, {{ item.nationality }},{% if item.cpf %} inscrito(a) no CPF sob n.º {{ item.cpf }},{% endif %}{% if item.rg %} RG n.º {{ item.rg }},{% endif %} residente e domiciliado(a) no endereço {{ title_case(item.address.street_name | lower) }}, n.º {{ item.address.street_number}}{% if item.address.unit %}, {{ item.address.unit | lower }}{% endif %}, Bairro {{ title_case (item.address.neighborhood | lower) }}, {{ title_case(item.address.city | lower)}}/{{item.address.state}}, CEP {{ item.address.zip}}.</w:t>
+              <w:t>, {{ item.nationality }},{% if item.cpf %} inscrito(a) no CPF sob n.º {{ item.cpf }},{% endif %}{% if it</w:t>
+            </w:r>
+            <w:bookmarkStart w:id="0" w:name="_GoBack"/>
+            <w:bookmarkEnd w:id="0"/>
+            <w:r>
+              <w:rPr>
+                <w:rFonts w:asciiTheme="majorHAnsi" w:hAnsiTheme="majorHAnsi" w:cstheme="majorHAnsi"/>
+                <w:spacing w:val="2"/>
+                <w:lang w:val="en-US"/>
+              </w:rPr>
+              <w:t>em.rg %} RG n.º {{ item.rg }},{% endif %} residente e domiciliado(a) no endereço {{ title_case(item.address.street_name | lower) }}, n.º {{ item.address.street_number}}{% if item.address.unit %}, {{ item.address.unit | lower }}{% endif %}, Bairro {{ title_case (item.address.neighborhood | lower) }}, {{ title_case(item.address.city | lower)}}/{{item.address.state}}, CEP {{ item.address.zip}}.</w:t>
             </w:r>
           </w:p>
           <w:p>
@@ -1097,23 +1107,13 @@
           <w:kern w:val="144"/>
         </w:rPr>
         <w:lastRenderedPageBreak/>
-        <w:t xml:space="preserve">A efetivação da matrícula dar-se-á somente após a implementação do pagamento da primeira parcela da anuidade escolar, </w:t>
-      </w:r>
-      <w:r>
-        <w:rPr>
-          <w:rFonts w:asciiTheme="majorHAnsi" w:eastAsia="Calibri" w:hAnsiTheme="majorHAnsi" w:cstheme="majorHAnsi"/>
-          <w:spacing w:val="2"/>
-          <w:kern w:val="144"/>
-          <w:highlight w:val="yellow"/>
-        </w:rPr>
-        <w:t>no</w:t>
-      </w:r>
-      <w:r>
-        <w:rPr>
-          <w:rFonts w:asciiTheme="majorHAnsi" w:eastAsia="Calibri" w:hAnsiTheme="majorHAnsi" w:cstheme="majorHAnsi"/>
-          <w:spacing w:val="2"/>
-          <w:kern w:val="144"/>
-          <w:highlight w:val="yellow"/>
+        <w:t>A efetivação da matrícula dar-se-á somente após a implementação do pagamento da primeira parcela da anuidade escolar, no</w:t>
+      </w:r>
+      <w:r>
+        <w:rPr>
+          <w:rFonts w:asciiTheme="majorHAnsi" w:eastAsia="Calibri" w:hAnsiTheme="majorHAnsi" w:cstheme="majorHAnsi"/>
+          <w:spacing w:val="2"/>
+          <w:kern w:val="144"/>
         </w:rPr>
         <w:t xml:space="preserve"> ato da matrícula e o pagamento da segunda parcela da anuidade escolar com vencimento em {{ school_year }}</w:t>
       </w:r>
@@ -1187,16 +1187,7 @@
           <w:spacing w:val="2"/>
           <w:kern w:val="144"/>
         </w:rPr>
-        <w:t xml:space="preserve">CONTRATANTE declara ciência que o inadimplemento de quaisquer valores correspondentes à primeira mensalidade escolar ou débitos de qualquer natureza relativo aos anos letivos anteriores, implicará na interpretação da CONTRATADA que houve desistência da matrícula, a qual perde, automaticamente, sua </w:t>
-      </w:r>
-      <w:r>
-        <w:rPr>
-          <w:rFonts w:asciiTheme="majorHAnsi" w:eastAsia="Calibri" w:hAnsiTheme="majorHAnsi" w:cstheme="majorHAnsi"/>
-          <w:bCs/>
-          <w:spacing w:val="2"/>
-          <w:kern w:val="144"/>
-        </w:rPr>
-        <w:t>validade, resolvendo-se o presente contrato de pleno direito.</w:t>
+        <w:t>CONTRATANTE declara ciência que o inadimplemento de quaisquer valores correspondentes à primeira mensalidade escolar ou débitos de qualquer natureza relativo aos anos letivos anteriores, implicará na interpretação da CONTRATADA que houve desistência da matrícula, a qual perde, automaticamente, sua validade, resolvendo-se o presente contrato de pleno direito.</w:t>
       </w:r>
     </w:p>
     <w:p>
@@ -1211,15 +1202,13 @@
           <w:rFonts w:asciiTheme="majorHAnsi" w:eastAsia="Calibri" w:hAnsiTheme="majorHAnsi" w:cstheme="majorHAnsi"/>
           <w:spacing w:val="2"/>
           <w:kern w:val="144"/>
-          <w:highlight w:val="yellow"/>
-        </w:rPr>
-      </w:pPr>
-      <w:r>
-        <w:rPr>
-          <w:rFonts w:asciiTheme="majorHAnsi" w:eastAsia="Calibri" w:hAnsiTheme="majorHAnsi" w:cstheme="majorHAnsi"/>
-          <w:spacing w:val="2"/>
-          <w:kern w:val="144"/>
-          <w:highlight w:val="yellow"/>
+        </w:rPr>
+      </w:pPr>
+      <w:r>
+        <w:rPr>
+          <w:rFonts w:asciiTheme="majorHAnsi" w:eastAsia="Calibri" w:hAnsiTheme="majorHAnsi" w:cstheme="majorHAnsi"/>
+          <w:spacing w:val="2"/>
+          <w:kern w:val="144"/>
         </w:rPr>
         <w:t xml:space="preserve">A validade e eficácia do presente contrato fica condicionada ao deferimento formal e expresso da matrícula do(a) aluno(a) pela </w:t>
       </w:r>
@@ -1229,7 +1218,6 @@
           <w:bCs/>
           <w:spacing w:val="2"/>
           <w:kern w:val="144"/>
-          <w:highlight w:val="yellow"/>
         </w:rPr>
         <w:t>CONTRATADA, a ser comunicada por e-mail à CONTRATANTE.</w:t>
       </w:r>
@@ -1246,17 +1234,13 @@
           <w:rFonts w:asciiTheme="majorHAnsi" w:eastAsia="Calibri" w:hAnsiTheme="majorHAnsi" w:cstheme="majorHAnsi"/>
           <w:spacing w:val="2"/>
           <w:kern w:val="144"/>
-          <w:highlight w:val="yellow"/>
-        </w:rPr>
-      </w:pPr>
-      <w:bookmarkStart w:id="0" w:name="_GoBack"/>
-      <w:bookmarkEnd w:id="0"/>
-      <w:r>
-        <w:rPr>
-          <w:rFonts w:asciiTheme="majorHAnsi" w:eastAsia="Calibri" w:hAnsiTheme="majorHAnsi" w:cstheme="majorHAnsi"/>
-          <w:spacing w:val="2"/>
-          <w:kern w:val="144"/>
-          <w:highlight w:val="yellow"/>
+        </w:rPr>
+      </w:pPr>
+      <w:r>
+        <w:rPr>
+          <w:rFonts w:asciiTheme="majorHAnsi" w:eastAsia="Calibri" w:hAnsiTheme="majorHAnsi" w:cstheme="majorHAnsi"/>
+          <w:spacing w:val="2"/>
+          <w:kern w:val="144"/>
         </w:rPr>
         <w:t>A prestação dos serviços educacionais será ofertada unicamente no período escolar contratado, não sendo autorizada a permanência do(a) aluno(a) na instituição de ensino fora desse período.</w:t>
       </w:r>
@@ -1265,7 +1249,6 @@
           <w:rFonts w:asciiTheme="majorHAnsi" w:eastAsia="Calibri" w:hAnsiTheme="majorHAnsi" w:cstheme="majorHAnsi"/>
           <w:spacing w:val="2"/>
           <w:kern w:val="144"/>
-          <w:highlight w:val="yellow"/>
         </w:rPr>
         <w:t xml:space="preserve"> A</w:t>
       </w:r>
@@ -1274,7 +1257,6 @@
           <w:rFonts w:asciiTheme="majorHAnsi" w:eastAsia="Calibri" w:hAnsiTheme="majorHAnsi" w:cstheme="majorHAnsi"/>
           <w:spacing w:val="2"/>
           <w:kern w:val="144"/>
-          <w:highlight w:val="yellow"/>
         </w:rPr>
         <w:t xml:space="preserve"> CONTRATANTE declara ter conhecimento que a rotina escolar poderá ser impactada por questões de ordem pública e/ou sanitárias, adotando-se, inclusive, alternativamente às aulas presenciais, aulas remotas e/ou híbridas, mudanças e metodologias estas com as quais concorda expressamente, mediante assinatura do presente Contrato.</w:t>
       </w:r>
@@ -1307,16 +1289,7 @@
           <w:spacing w:val="2"/>
           <w:kern w:val="144"/>
         </w:rPr>
-        <w:t xml:space="preserve"> </w:t>
-      </w:r>
-      <w:r>
-        <w:rPr>
-          <w:rFonts w:asciiTheme="majorHAnsi" w:eastAsia="Calibri" w:hAnsiTheme="majorHAnsi" w:cstheme="majorHAnsi"/>
-          <w:spacing w:val="2"/>
-          <w:kern w:val="144"/>
-          <w:highlight w:val="yellow"/>
-        </w:rPr>
-        <w:t>permanência ou</w:t>
+        <w:t xml:space="preserve"> permanência ou</w:t>
       </w:r>
       <w:r>
         <w:rPr>
@@ -2468,16 +2441,7 @@
           <w:spacing w:val="2"/>
           <w:kern w:val="144"/>
         </w:rPr>
-        <w:t xml:space="preserve"> custos dos serviços, </w:t>
-      </w:r>
-      <w:r>
-        <w:rPr>
-          <w:rFonts w:asciiTheme="majorHAnsi" w:eastAsia="Calibri" w:hAnsiTheme="majorHAnsi" w:cstheme="majorHAnsi"/>
-          <w:spacing w:val="2"/>
-          <w:kern w:val="144"/>
-          <w:highlight w:val="yellow"/>
-        </w:rPr>
-        <w:t>implicará</w:t>
+        <w:t xml:space="preserve"> custos dos serviços, implicará</w:t>
       </w:r>
       <w:r>
         <w:rPr>
@@ -2515,7 +2479,6 @@
           <w:rFonts w:asciiTheme="majorHAnsi" w:eastAsia="Calibri" w:hAnsiTheme="majorHAnsi" w:cstheme="majorHAnsi"/>
           <w:spacing w:val="2"/>
           <w:kern w:val="144"/>
-          <w:highlight w:val="yellow"/>
         </w:rPr>
         <w:t>o</w:t>
       </w:r>
@@ -2533,24 +2496,7 @@
           <w:spacing w:val="2"/>
           <w:kern w:val="144"/>
         </w:rPr>
-        <w:t xml:space="preserve"> </w:t>
-      </w:r>
-      <w:r>
-        <w:rPr>
-          <w:rFonts w:asciiTheme="majorHAnsi" w:eastAsia="Calibri" w:hAnsiTheme="majorHAnsi" w:cstheme="majorHAnsi"/>
-          <w:spacing w:val="2"/>
-          <w:kern w:val="144"/>
-          <w:highlight w:val="yellow"/>
-        </w:rPr>
-        <w:t>ou em ambiente digital indicado para este fim,</w:t>
-      </w:r>
-      <w:r>
-        <w:rPr>
-          <w:rFonts w:asciiTheme="majorHAnsi" w:eastAsia="Calibri" w:hAnsiTheme="majorHAnsi" w:cstheme="majorHAnsi"/>
-          <w:spacing w:val="2"/>
-          <w:kern w:val="144"/>
-        </w:rPr>
-        <w:t xml:space="preserve"> </w:t>
+        <w:t xml:space="preserve"> ou em ambiente digital indicado para este fim, </w:t>
       </w:r>
       <w:r>
         <w:rPr>
@@ -2725,16 +2671,7 @@
           <w:spacing w:val="2"/>
           <w:kern w:val="144"/>
         </w:rPr>
-        <w:t>CONTRATANTE</w:t>
-      </w:r>
-      <w:r>
-        <w:rPr>
-          <w:rFonts w:asciiTheme="majorHAnsi" w:eastAsia="Calibri" w:hAnsiTheme="majorHAnsi" w:cstheme="majorHAnsi"/>
-          <w:bCs/>
-          <w:spacing w:val="2"/>
-          <w:kern w:val="144"/>
-        </w:rPr>
-        <w:t xml:space="preserve"> reconhece</w:t>
+        <w:t>CONTRATANTE reconhece</w:t>
       </w:r>
       <w:r>
         <w:rPr>
@@ -2909,23 +2846,13 @@
           <w:spacing w:val="2"/>
           <w:kern w:val="144"/>
         </w:rPr>
-        <w:t xml:space="preserve">Definir o ensalamento das turmas, o número mínimo de alunos para que a turma seja ofertada e o professor responsável por cada turma ou disciplina, de acordo com decisão tomada por sua equipe </w:t>
-      </w:r>
-      <w:r>
-        <w:rPr>
-          <w:rFonts w:asciiTheme="majorHAnsi" w:eastAsia="Calibri" w:hAnsiTheme="majorHAnsi" w:cstheme="majorHAnsi"/>
-          <w:spacing w:val="2"/>
-          <w:kern w:val="144"/>
-          <w:highlight w:val="yellow"/>
-        </w:rPr>
-        <w:t>pedagógica</w:t>
-      </w:r>
-      <w:r>
-        <w:rPr>
-          <w:rFonts w:asciiTheme="majorHAnsi" w:eastAsia="Calibri" w:hAnsiTheme="majorHAnsi" w:cstheme="majorHAnsi"/>
-          <w:spacing w:val="2"/>
-          <w:kern w:val="144"/>
-          <w:highlight w:val="yellow"/>
+        <w:t>Definir o ensalamento das turmas, o número mínimo de alunos para que a turma seja ofertada e o professor responsável por cada turma ou disciplina, de acordo com decisão tomada por sua equipe pedagógica</w:t>
+      </w:r>
+      <w:r>
+        <w:rPr>
+          <w:rFonts w:asciiTheme="majorHAnsi" w:eastAsia="Calibri" w:hAnsiTheme="majorHAnsi" w:cstheme="majorHAnsi"/>
+          <w:spacing w:val="2"/>
+          <w:kern w:val="144"/>
         </w:rPr>
         <w:t>.</w:t>
       </w:r>
@@ -2966,16 +2893,7 @@
           <w:spacing w:val="2"/>
           <w:kern w:val="144"/>
         </w:rPr>
-        <w:t xml:space="preserve">ligamento de seus </w:t>
-      </w:r>
-      <w:r>
-        <w:rPr>
-          <w:rFonts w:asciiTheme="majorHAnsi" w:eastAsia="Calibri" w:hAnsiTheme="majorHAnsi" w:cstheme="majorHAnsi"/>
-          <w:spacing w:val="2"/>
-          <w:kern w:val="144"/>
-          <w:highlight w:val="yellow"/>
-        </w:rPr>
-        <w:t>funcionários.</w:t>
+        <w:t>ligamento de seus funcionários.</w:t>
       </w:r>
     </w:p>
     <w:p>
@@ -3094,16 +3012,7 @@
           <w:spacing w:val="2"/>
           <w:kern w:val="144"/>
         </w:rPr>
-        <w:t xml:space="preserve"> </w:t>
-      </w:r>
-      <w:r>
-        <w:rPr>
-          <w:rFonts w:asciiTheme="majorHAnsi" w:eastAsia="Calibri" w:hAnsiTheme="majorHAnsi" w:cstheme="majorHAnsi"/>
-          <w:spacing w:val="2"/>
-          <w:kern w:val="144"/>
-          <w:highlight w:val="yellow"/>
-        </w:rPr>
-        <w:t>e as normas e procedimentos dos alunos;</w:t>
+        <w:t xml:space="preserve"> e as normas e procedimentos dos alunos;</w:t>
       </w:r>
     </w:p>
     <w:p>
@@ -3253,17 +3162,8 @@
           <w:rFonts w:asciiTheme="majorHAnsi" w:eastAsia="Calibri" w:hAnsiTheme="majorHAnsi" w:cstheme="majorHAnsi"/>
           <w:spacing w:val="2"/>
           <w:kern w:val="144"/>
-          <w:highlight w:val="yellow"/>
-        </w:rPr>
-        <w:t>e/ou empresas de seu grupo econômico, sempre com observância aos bons costumes, à moral e a ordem pública.</w:t>
-      </w:r>
-      <w:r>
-        <w:rPr>
-          <w:rFonts w:asciiTheme="majorHAnsi" w:eastAsia="Calibri" w:hAnsiTheme="majorHAnsi" w:cstheme="majorHAnsi"/>
-          <w:spacing w:val="2"/>
-          <w:kern w:val="144"/>
-        </w:rPr>
-        <w:t xml:space="preserve"> Para </w:t>
+        </w:rPr>
+        <w:t xml:space="preserve">e/ou empresas de seu grupo econômico, sempre com observância aos bons costumes, à moral e a ordem pública. Para </w:t>
       </w:r>
       <w:r>
         <w:rPr>
@@ -3281,17 +3181,8 @@
           <w:rFonts w:asciiTheme="majorHAnsi" w:eastAsia="Calibri" w:hAnsiTheme="majorHAnsi" w:cstheme="majorHAnsi"/>
           <w:spacing w:val="2"/>
           <w:kern w:val="144"/>
-          <w:highlight w:val="yellow"/>
-        </w:rPr>
-        <w:t>será necessário à CONTRATADA solicitar autorização específica junto ao CONTRATANTE.</w:t>
-      </w:r>
-      <w:r>
-        <w:rPr>
-          <w:rFonts w:asciiTheme="majorHAnsi" w:eastAsia="Calibri" w:hAnsiTheme="majorHAnsi" w:cstheme="majorHAnsi"/>
-          <w:spacing w:val="2"/>
-          <w:kern w:val="144"/>
-        </w:rPr>
-        <w:t xml:space="preserve"> </w:t>
+        </w:rPr>
+        <w:t xml:space="preserve">será necessário à CONTRATADA solicitar autorização específica junto ao CONTRATANTE. </w:t>
       </w:r>
       <w:r>
         <w:rPr>
@@ -3307,16 +3198,7 @@
           <w:spacing w:val="2"/>
           <w:kern w:val="144"/>
         </w:rPr>
-        <w:t xml:space="preserve">imagem </w:t>
-      </w:r>
-      <w:r>
-        <w:rPr>
-          <w:rFonts w:asciiTheme="majorHAnsi" w:eastAsia="Calibri" w:hAnsiTheme="majorHAnsi" w:cstheme="majorHAnsi"/>
-          <w:spacing w:val="2"/>
-          <w:kern w:val="144"/>
-          <w:highlight w:val="yellow"/>
-        </w:rPr>
-        <w:t>nas condições acordadas.</w:t>
+        <w:t>imagem nas condições acordadas.</w:t>
       </w:r>
     </w:p>
     <w:p>
@@ -3410,15 +3292,13 @@
           <w:rFonts w:asciiTheme="majorHAnsi" w:eastAsia="Calibri" w:hAnsiTheme="majorHAnsi" w:cstheme="majorHAnsi"/>
           <w:spacing w:val="2"/>
           <w:kern w:val="144"/>
-          <w:highlight w:val="yellow"/>
-        </w:rPr>
-      </w:pPr>
-      <w:r>
-        <w:rPr>
-          <w:rFonts w:asciiTheme="majorHAnsi" w:eastAsia="Calibri" w:hAnsiTheme="majorHAnsi" w:cstheme="majorHAnsi"/>
-          <w:spacing w:val="2"/>
-          <w:kern w:val="144"/>
-          <w:highlight w:val="yellow"/>
+        </w:rPr>
+      </w:pPr>
+      <w:r>
+        <w:rPr>
+          <w:rFonts w:asciiTheme="majorHAnsi" w:eastAsia="Calibri" w:hAnsiTheme="majorHAnsi" w:cstheme="majorHAnsi"/>
+          <w:spacing w:val="2"/>
+          <w:kern w:val="144"/>
         </w:rPr>
         <w:t>Os CONTRATANTES ficam cientes, ainda, que o Colégio não presta quaisquer tipos de serviços em relação ao estacionamento, vigilância ou guarda de veículos automotores, não assumindo, portanto, a responsabilidade de indenizações por danos, furtos, roubos, incêndios, colisões ou outros sinistros, que venham a ocorrer na fila de embarque e desembarque, estacionamentos e áreas circunvizinhas de seu prédio, cuja responsabilidade será exclusivamente de seu condutor e/ou proprietário.</w:t>
       </w:r>
@@ -3443,7 +3323,39 @@
           <w:spacing w:val="2"/>
           <w:kern w:val="144"/>
         </w:rPr>
-        <w:t>O CONTRATANTE declara conhecer os regimento interno, os protocolos de higiênica, de saúde e de segurança da CONTRATADA, comprometendo-se a segui-los e a orientar o aluno que o faça, em caráter integral, devendo avisar a CONTRATADA sobre comorbidades ou problemas de saúde que possam implicar em aumento de qualquer risco decorrente da presença física do aluno e/ou do CONTRATANTE nas dependências da CONTRATADA. Ciente dos riscos inerentes à pandemia vivenciada por nossa sociedade, a CONTRATANTE isenta a CONTRATANTE de indenizações de qualquer natureza referentes aos riscos relacionados.</w:t>
+        <w:t>O</w:t>
+      </w:r>
+      <w:r>
+        <w:rPr>
+          <w:rFonts w:asciiTheme="majorHAnsi" w:eastAsia="Calibri" w:hAnsiTheme="majorHAnsi" w:cstheme="majorHAnsi"/>
+          <w:spacing w:val="2"/>
+          <w:kern w:val="144"/>
+        </w:rPr>
+        <w:t xml:space="preserve"> CONTRATANTE declara conhecer o</w:t>
+      </w:r>
+      <w:r>
+        <w:rPr>
+          <w:rFonts w:asciiTheme="majorHAnsi" w:eastAsia="Calibri" w:hAnsiTheme="majorHAnsi" w:cstheme="majorHAnsi"/>
+          <w:spacing w:val="2"/>
+          <w:kern w:val="144"/>
+        </w:rPr>
+        <w:t xml:space="preserve"> regimento int</w:t>
+      </w:r>
+      <w:r>
+        <w:rPr>
+          <w:rFonts w:asciiTheme="majorHAnsi" w:eastAsia="Calibri" w:hAnsiTheme="majorHAnsi" w:cstheme="majorHAnsi"/>
+          <w:spacing w:val="2"/>
+          <w:kern w:val="144"/>
+        </w:rPr>
+        <w:t>erno, os protocolos de higiene</w:t>
+      </w:r>
+      <w:r>
+        <w:rPr>
+          <w:rFonts w:asciiTheme="majorHAnsi" w:eastAsia="Calibri" w:hAnsiTheme="majorHAnsi" w:cstheme="majorHAnsi"/>
+          <w:spacing w:val="2"/>
+          <w:kern w:val="144"/>
+        </w:rPr>
+        <w:t>, de saúde e de segurança da CONTRATADA, comprometendo-se a segui-los e a orientar o aluno que o faça, em caráter integral, devendo avisar a CONTRATADA sobre comorbidades ou problemas de saúde que possam implicar em aumento de qualquer risco decorrente da presença física do aluno e/ou do CONTRATANTE nas dependências da CONTRATADA. Ciente dos riscos inerentes à pandemia vivenciada por nossa sociedade, a CONTRATANTE isenta a CONTRATANTE de indenizações de qualquer natureza referentes aos riscos relacionados.</w:t>
       </w:r>
       <w:r>
         <w:rPr>
@@ -3466,15 +3378,13 @@
           <w:rFonts w:asciiTheme="majorHAnsi" w:eastAsia="Calibri" w:hAnsiTheme="majorHAnsi" w:cstheme="majorHAnsi"/>
           <w:spacing w:val="2"/>
           <w:kern w:val="144"/>
-          <w:highlight w:val="yellow"/>
-        </w:rPr>
-      </w:pPr>
-      <w:r>
-        <w:rPr>
-          <w:rFonts w:asciiTheme="majorHAnsi" w:eastAsia="Calibri" w:hAnsiTheme="majorHAnsi" w:cstheme="majorHAnsi"/>
-          <w:spacing w:val="2"/>
-          <w:kern w:val="144"/>
-          <w:highlight w:val="yellow"/>
+        </w:rPr>
+      </w:pPr>
+      <w:r>
+        <w:rPr>
+          <w:rFonts w:asciiTheme="majorHAnsi" w:eastAsia="Calibri" w:hAnsiTheme="majorHAnsi" w:cstheme="majorHAnsi"/>
+          <w:spacing w:val="2"/>
+          <w:kern w:val="144"/>
         </w:rPr>
         <w:t>Na hipótese de suspensão de aulas presenciais por determinações do Poder Público ou a critério da CONTRATADA, fundamentada em razão de saúde, as aulas poderão migrar do ambiente presencial para o remoto, bem como poderão implicar em alterações do calendário letivo, suspensão ou alteração de atividades e outras imposições da organização das aulas, sem que implique em invalidação, suspensão ou alteração de qualquer cláusula ou obrigação prevista neste Contrato ou variação do valor de anuidade escolar pactuado.</w:t>
       </w:r>
@@ -3491,15 +3401,13 @@
           <w:rFonts w:asciiTheme="majorHAnsi" w:eastAsia="Calibri" w:hAnsiTheme="majorHAnsi" w:cstheme="majorHAnsi"/>
           <w:spacing w:val="2"/>
           <w:kern w:val="144"/>
-          <w:highlight w:val="yellow"/>
-        </w:rPr>
-      </w:pPr>
-      <w:r>
-        <w:rPr>
-          <w:rFonts w:asciiTheme="majorHAnsi" w:eastAsia="Calibri" w:hAnsiTheme="majorHAnsi" w:cstheme="majorHAnsi"/>
-          <w:spacing w:val="2"/>
-          <w:kern w:val="144"/>
-          <w:highlight w:val="yellow"/>
+        </w:rPr>
+      </w:pPr>
+      <w:r>
+        <w:rPr>
+          <w:rFonts w:asciiTheme="majorHAnsi" w:eastAsia="Calibri" w:hAnsiTheme="majorHAnsi" w:cstheme="majorHAnsi"/>
+          <w:spacing w:val="2"/>
+          <w:kern w:val="144"/>
         </w:rPr>
         <w:lastRenderedPageBreak/>
         <w:t>Os CONTRATANTES têm ciência que o Colégio não se responsabiliza por eventuais sinistros que ocorram em virtude da contratação de prestadores de serviço de transporte escolar terceirizados, assim como de motoristas particulares ou de aplicativo.</w:t>
@@ -3642,23 +3550,13 @@
           <w:spacing w:val="2"/>
           <w:kern w:val="144"/>
         </w:rPr>
-        <w:t xml:space="preserve">ar, pagará multa equivalente a </w:t>
-      </w:r>
-      <w:r>
-        <w:rPr>
-          <w:rFonts w:asciiTheme="majorHAnsi" w:eastAsia="Calibri" w:hAnsiTheme="majorHAnsi" w:cstheme="majorHAnsi"/>
-          <w:spacing w:val="2"/>
-          <w:kern w:val="144"/>
-          <w:highlight w:val="yellow"/>
-        </w:rPr>
-        <w:t>2</w:t>
-      </w:r>
-      <w:r>
-        <w:rPr>
-          <w:rFonts w:asciiTheme="majorHAnsi" w:eastAsia="Calibri" w:hAnsiTheme="majorHAnsi" w:cstheme="majorHAnsi"/>
-          <w:spacing w:val="2"/>
-          <w:kern w:val="144"/>
-          <w:highlight w:val="yellow"/>
+        <w:t>ar, pagará multa equivalente a 2</w:t>
+      </w:r>
+      <w:r>
+        <w:rPr>
+          <w:rFonts w:asciiTheme="majorHAnsi" w:eastAsia="Calibri" w:hAnsiTheme="majorHAnsi" w:cstheme="majorHAnsi"/>
+          <w:spacing w:val="2"/>
+          <w:kern w:val="144"/>
         </w:rPr>
         <w:t>0% (</w:t>
       </w:r>
@@ -3667,7 +3565,6 @@
           <w:rFonts w:asciiTheme="majorHAnsi" w:eastAsia="Calibri" w:hAnsiTheme="majorHAnsi" w:cstheme="majorHAnsi"/>
           <w:spacing w:val="2"/>
           <w:kern w:val="144"/>
-          <w:highlight w:val="yellow"/>
         </w:rPr>
         <w:t>vinte</w:t>
       </w:r>
@@ -3684,7 +3581,6 @@
           <w:rFonts w:asciiTheme="majorHAnsi" w:eastAsia="Calibri" w:hAnsiTheme="majorHAnsi" w:cstheme="majorHAnsi"/>
           <w:spacing w:val="2"/>
           <w:kern w:val="144"/>
-          <w:highlight w:val="yellow"/>
         </w:rPr>
         <w:t>item</w:t>
       </w:r>
@@ -3949,16 +3845,7 @@
           <w:spacing w:val="2"/>
           <w:kern w:val="144"/>
         </w:rPr>
-        <w:t>o</w:t>
-      </w:r>
-      <w:r>
-        <w:rPr>
-          <w:rFonts w:asciiTheme="majorHAnsi" w:eastAsia="Calibri" w:hAnsiTheme="majorHAnsi" w:cstheme="majorHAnsi"/>
-          <w:spacing w:val="2"/>
-          <w:kern w:val="144"/>
-          <w:highlight w:val="yellow"/>
-        </w:rPr>
-        <w:t>(s)</w:t>
+        <w:t>o(s)</w:t>
       </w:r>
       <w:r>
         <w:rPr>
@@ -3973,7 +3860,6 @@
           <w:rFonts w:asciiTheme="majorHAnsi" w:eastAsia="Calibri" w:hAnsiTheme="majorHAnsi" w:cstheme="majorHAnsi"/>
           <w:spacing w:val="2"/>
           <w:kern w:val="144"/>
-          <w:highlight w:val="yellow"/>
         </w:rPr>
         <w:t>(S)</w:t>
       </w:r>
@@ -3999,7 +3885,6 @@
           <w:b/>
           <w:spacing w:val="2"/>
           <w:kern w:val="144"/>
-          <w:highlight w:val="yellow"/>
         </w:rPr>
       </w:pPr>
       <w:r>
@@ -4008,7 +3893,6 @@
           <w:b/>
           <w:spacing w:val="2"/>
           <w:kern w:val="144"/>
-          <w:highlight w:val="yellow"/>
         </w:rPr>
         <w:t>BULLYING</w:t>
       </w:r>
@@ -4026,15 +3910,13 @@
           <w:b/>
           <w:spacing w:val="2"/>
           <w:kern w:val="144"/>
-          <w:highlight w:val="yellow"/>
-        </w:rPr>
-      </w:pPr>
-      <w:r>
-        <w:rPr>
-          <w:rFonts w:asciiTheme="majorHAnsi" w:eastAsia="Calibri" w:hAnsiTheme="majorHAnsi" w:cstheme="majorHAnsi"/>
-          <w:spacing w:val="2"/>
-          <w:kern w:val="144"/>
-          <w:highlight w:val="yellow"/>
+        </w:rPr>
+      </w:pPr>
+      <w:r>
+        <w:rPr>
+          <w:rFonts w:asciiTheme="majorHAnsi" w:eastAsia="Calibri" w:hAnsiTheme="majorHAnsi" w:cstheme="majorHAnsi"/>
+          <w:spacing w:val="2"/>
+          <w:kern w:val="144"/>
         </w:rPr>
         <w:t>O(A) CONTRATANTE tem ciência de que é vedado ao aluno, sob pena de aplicação das sanções previstas no regimento escolar:</w:t>
       </w:r>
@@ -4052,15 +3934,13 @@
           <w:b/>
           <w:spacing w:val="2"/>
           <w:kern w:val="144"/>
-          <w:highlight w:val="yellow"/>
-        </w:rPr>
-      </w:pPr>
-      <w:r>
-        <w:rPr>
-          <w:rFonts w:asciiTheme="majorHAnsi" w:eastAsia="Calibri" w:hAnsiTheme="majorHAnsi" w:cstheme="majorHAnsi"/>
-          <w:spacing w:val="2"/>
-          <w:kern w:val="144"/>
-          <w:highlight w:val="yellow"/>
+        </w:rPr>
+      </w:pPr>
+      <w:r>
+        <w:rPr>
+          <w:rFonts w:asciiTheme="majorHAnsi" w:eastAsia="Calibri" w:hAnsiTheme="majorHAnsi" w:cstheme="majorHAnsi"/>
+          <w:spacing w:val="2"/>
+          <w:kern w:val="144"/>
         </w:rPr>
         <w:t>Qualquer prática de Bullying, Cyberbullying ou qualquer outro ato de violência física ou psicológica, intencional ou não, que ocorrerem contra uma ou mais pessoas, com o objetivo de intimidá-la ou agredi-la, dentro das dependências do Colégio ou fora dele.</w:t>
       </w:r>
@@ -4078,15 +3958,13 @@
           <w:b/>
           <w:spacing w:val="2"/>
           <w:kern w:val="144"/>
-          <w:highlight w:val="yellow"/>
-        </w:rPr>
-      </w:pPr>
-      <w:r>
-        <w:rPr>
-          <w:rFonts w:asciiTheme="majorHAnsi" w:eastAsia="Calibri" w:hAnsiTheme="majorHAnsi" w:cstheme="majorHAnsi"/>
-          <w:spacing w:val="2"/>
-          <w:kern w:val="144"/>
-          <w:highlight w:val="yellow"/>
+        </w:rPr>
+      </w:pPr>
+      <w:r>
+        <w:rPr>
+          <w:rFonts w:asciiTheme="majorHAnsi" w:eastAsia="Calibri" w:hAnsiTheme="majorHAnsi" w:cstheme="majorHAnsi"/>
+          <w:spacing w:val="2"/>
+          <w:kern w:val="144"/>
         </w:rPr>
         <w:t>Possuir ou armazenar, oferecer, disponibilizar, publicar ou divulgar por qualquer meio, inclusive por meio eletrônico, fotografia, vídeo ou outra forma de registro que contenha imagem de outro aluno que possa desrespeitar a integridade moral e o direito à honra e à intimidade pessoal e familiar.</w:t>
       </w:r>
@@ -4104,15 +3982,13 @@
           <w:b/>
           <w:spacing w:val="2"/>
           <w:kern w:val="144"/>
-          <w:highlight w:val="yellow"/>
-        </w:rPr>
-      </w:pPr>
-      <w:r>
-        <w:rPr>
-          <w:rFonts w:asciiTheme="majorHAnsi" w:eastAsia="Calibri" w:hAnsiTheme="majorHAnsi" w:cstheme="majorHAnsi"/>
-          <w:spacing w:val="2"/>
-          <w:kern w:val="144"/>
-          <w:highlight w:val="yellow"/>
+        </w:rPr>
+      </w:pPr>
+      <w:r>
+        <w:rPr>
+          <w:rFonts w:asciiTheme="majorHAnsi" w:eastAsia="Calibri" w:hAnsiTheme="majorHAnsi" w:cstheme="majorHAnsi"/>
+          <w:spacing w:val="2"/>
+          <w:kern w:val="144"/>
         </w:rPr>
         <w:t>Portar no estabelecimento do Colégio, material que represente risco para a saúde, segurança ou integridade física e moral sua ou de qualquer outra pessoa.</w:t>
       </w:r>
@@ -4342,7 +4218,6 @@
           <w:rFonts w:asciiTheme="majorHAnsi" w:eastAsia="Calibri" w:hAnsiTheme="majorHAnsi" w:cstheme="majorHAnsi"/>
           <w:spacing w:val="2"/>
           <w:kern w:val="144"/>
-          <w:highlight w:val="yellow"/>
         </w:rPr>
         <w:t>ao CONTRATANTE</w:t>
       </w:r>
@@ -4368,7 +4243,6 @@
           <w:rFonts w:asciiTheme="majorHAnsi" w:eastAsia="Calibri" w:hAnsiTheme="majorHAnsi" w:cstheme="majorHAnsi"/>
           <w:spacing w:val="2"/>
           <w:kern w:val="144"/>
-          <w:highlight w:val="yellow"/>
         </w:rPr>
         <w:t>CONTRATADA</w:t>
       </w:r>
@@ -4377,17 +4251,8 @@
           <w:rFonts w:asciiTheme="majorHAnsi" w:eastAsia="Calibri" w:hAnsiTheme="majorHAnsi" w:cstheme="majorHAnsi"/>
           <w:spacing w:val="2"/>
           <w:kern w:val="144"/>
-          <w:highlight w:val="yellow"/>
-        </w:rPr>
-        <w:t>,</w:t>
-      </w:r>
-      <w:r>
-        <w:rPr>
-          <w:rFonts w:asciiTheme="majorHAnsi" w:eastAsia="Calibri" w:hAnsiTheme="majorHAnsi" w:cstheme="majorHAnsi"/>
-          <w:spacing w:val="2"/>
-          <w:kern w:val="144"/>
-        </w:rPr>
-        <w:t xml:space="preserve"> sob pena de rescisão do Contrato.</w:t>
+        </w:rPr>
+        <w:t>, sob pena de rescisão do Contrato.</w:t>
       </w:r>
     </w:p>
     <w:p>
@@ -4582,7 +4447,7 @@
           <w:spacing w:val="2"/>
           <w:kern w:val="144"/>
         </w:rPr>
-        <w:t xml:space="preserve"> Este Contrato será regido por e interpretado em conformidade com as leis da República Federativa do Brasil.</w:t>
+        <w:t xml:space="preserve"> Este Contrato será regido e interpretado em conformidade com as leis da República Federativa do Brasil.</w:t>
       </w:r>
     </w:p>
     <w:p>
@@ -5115,16 +4980,7 @@
                 <w:spacing w:val="2"/>
                 <w:lang w:val="en-US"/>
               </w:rPr>
-              <w:t>{{ school[“cnpj</w:t>
-            </w:r>
-            <w:r>
-              <w:rPr>
-                <w:rFonts w:asciiTheme="majorHAnsi" w:eastAsia="Calibri" w:hAnsiTheme="majorHAnsi" w:cstheme="majorHAnsi"/>
-                <w:b/>
-                <w:spacing w:val="2"/>
-                <w:lang w:val="en-US"/>
-              </w:rPr>
-              <w:t>”] | upper }}</w:t>
+              <w:t>{{ school[“cnpj”] | upper }}</w:t>
             </w:r>
           </w:p>
         </w:tc>
@@ -5285,7 +5141,7 @@
                 <w:kern w:val="144"/>
                 <w:lang w:val="en-US"/>
               </w:rPr>
-              <w:t>{{ item.name.cpf</w:t>
+              <w:t>{{ item.</w:t>
             </w:r>
             <w:r>
               <w:rPr>
@@ -5295,7 +5151,7 @@
                 <w:kern w:val="144"/>
                 <w:lang w:val="en-US"/>
               </w:rPr>
-              <w:t xml:space="preserve"> | upper }}</w:t>
+              <w:t>cpf | upper }}</w:t>
             </w:r>
           </w:p>
           <w:p>

</xml_diff>

<commit_message>
el-281: corrigido contrato-prestacao-servicos-educacionais.docx master
</commit_message>
<xml_diff>
--- a/docassemble/docassemble/brcomeducalegal/data/templates/contrato-prestacao-servicos-educacionais.docx
+++ b/docassemble/docassemble/brcomeducalegal/data/templates/contrato-prestacao-servicos-educacionais.docx
@@ -177,17 +177,7 @@
                 <w:spacing w:val="2"/>
                 <w:lang w:val="en-US"/>
               </w:rPr>
-              <w:t>, {{ item.nationality }},{% if item.cpf %} inscrito(a) no CPF sob n.º {{ item.cpf }},{% endif %}{% if it</w:t>
-            </w:r>
-            <w:bookmarkStart w:id="0" w:name="_GoBack"/>
-            <w:bookmarkEnd w:id="0"/>
-            <w:r>
-              <w:rPr>
-                <w:rFonts w:asciiTheme="majorHAnsi" w:hAnsiTheme="majorHAnsi" w:cstheme="majorHAnsi"/>
-                <w:spacing w:val="2"/>
-                <w:lang w:val="en-US"/>
-              </w:rPr>
-              <w:t>em.rg %} RG n.º {{ item.rg }},{% endif %} residente e domiciliado(a) no endereço {{ title_case(item.address.street_name | lower) }}, n.º {{ item.address.street_number}}{% if item.address.unit %}, {{ item.address.unit | lower }}{% endif %}, Bairro {{ title_case (item.address.neighborhood | lower) }}, {{ title_case(item.address.city | lower)}}/{{item.address.state}}, CEP {{ item.address.zip}}.</w:t>
+              <w:t>, {{ item.nationality }},{% if item.cpf %} inscrito(a) no CPF sob n.º {{ item.cpf }},{% endif %}{% if item.rg %} RG n.º {{ item.rg }},{% endif %} residente e domiciliado(a) no endereço {{ title_case(item.address.street_name | lower) }}, n.º {{ item.address.street_number}}{% if item.address.unit %}, {{ item.address.unit | lower }}{% endif %}, Bairro {{ title_case (item.address.neighborhood | lower) }}, {{ title_case(item.address.city | lower)}}/{{item.address.state}}, CEP {{ item.address.zip}}.</w:t>
             </w:r>
           </w:p>
           <w:p>
@@ -1955,7 +1945,7 @@
               </w:rPr>
               <w:t xml:space="preserve">{%tr for item in </w:t>
             </w:r>
-            <w:bookmarkStart w:id="1" w:name="__DdeLink__390_691086254"/>
+            <w:bookmarkStart w:id="0" w:name="__DdeLink__390_691086254"/>
             <w:r>
               <w:rPr>
                 <w:rFonts w:asciiTheme="majorHAnsi" w:hAnsiTheme="majorHAnsi" w:cstheme="majorHAnsi"/>
@@ -1964,7 +1954,7 @@
               </w:rPr>
               <w:t>input_installments_data</w:t>
             </w:r>
-            <w:bookmarkEnd w:id="1"/>
+            <w:bookmarkEnd w:id="0"/>
             <w:r>
               <w:rPr>
                 <w:rFonts w:asciiTheme="majorHAnsi" w:hAnsiTheme="majorHAnsi" w:cstheme="majorHAnsi"/>
@@ -2249,7 +2239,7 @@
               </w:rPr>
               <w:t xml:space="preserve">{%tr for item in </w:t>
             </w:r>
-            <w:bookmarkStart w:id="2" w:name="__DdeLink__393_691086254"/>
+            <w:bookmarkStart w:id="1" w:name="__DdeLink__393_691086254"/>
             <w:r>
               <w:rPr>
                 <w:rFonts w:asciiTheme="majorHAnsi" w:hAnsiTheme="majorHAnsi" w:cstheme="majorHAnsi"/>
@@ -2258,7 +2248,7 @@
               </w:rPr>
               <w:t>other_installments_data</w:t>
             </w:r>
-            <w:bookmarkEnd w:id="2"/>
+            <w:bookmarkEnd w:id="1"/>
             <w:r>
               <w:rPr>
                 <w:rFonts w:asciiTheme="majorHAnsi" w:hAnsiTheme="majorHAnsi" w:cstheme="majorHAnsi"/>
@@ -3163,15 +3153,33 @@
           <w:spacing w:val="2"/>
           <w:kern w:val="144"/>
         </w:rPr>
-        <w:t xml:space="preserve">e/ou empresas de seu grupo econômico, sempre com observância aos bons costumes, à moral e a ordem pública. Para </w:t>
-      </w:r>
-      <w:r>
-        <w:rPr>
-          <w:rFonts w:asciiTheme="majorHAnsi" w:eastAsia="Calibri" w:hAnsiTheme="majorHAnsi" w:cstheme="majorHAnsi"/>
-          <w:spacing w:val="2"/>
-          <w:kern w:val="144"/>
-        </w:rPr>
-        <w:t>por outros meios de comunicação disponíveis, incluindo jornais, revistas, periódicos e outras mídias de comunicação,</w:t>
+        <w:t xml:space="preserve">e/ou empresas de seu grupo econômico, sempre com observância aos bons costumes, à moral e a ordem pública. </w:t>
+      </w:r>
+      <w:r>
+        <w:rPr>
+          <w:rFonts w:asciiTheme="majorHAnsi" w:eastAsia="Calibri" w:hAnsiTheme="majorHAnsi" w:cstheme="majorHAnsi"/>
+          <w:spacing w:val="2"/>
+          <w:kern w:val="144"/>
+        </w:rPr>
+        <w:t>Para outros meios de comunicação</w:t>
+      </w:r>
+      <w:r>
+        <w:rPr>
+          <w:rFonts w:asciiTheme="majorHAnsi" w:eastAsia="Calibri" w:hAnsiTheme="majorHAnsi" w:cstheme="majorHAnsi"/>
+          <w:spacing w:val="2"/>
+          <w:kern w:val="144"/>
+        </w:rPr>
+        <w:t xml:space="preserve"> disponíveis, incluindo jornai</w:t>
+      </w:r>
+      <w:bookmarkStart w:id="2" w:name="_GoBack"/>
+      <w:bookmarkEnd w:id="2"/>
+      <w:r>
+        <w:rPr>
+          <w:rFonts w:asciiTheme="majorHAnsi" w:eastAsia="Calibri" w:hAnsiTheme="majorHAnsi" w:cstheme="majorHAnsi"/>
+          <w:spacing w:val="2"/>
+          <w:kern w:val="144"/>
+        </w:rPr>
+        <w:t>s, revistas, periódicos e outras mídias de comunicação,</w:t>
       </w:r>
       <w:r>
         <w:t xml:space="preserve"> </w:t>
@@ -5585,6 +5593,27 @@
 <file path=word/numbering.xml><?xml version="1.0" encoding="utf-8"?>
 <w:numbering xmlns:wpc="http://schemas.microsoft.com/office/word/2010/wordprocessingCanvas" xmlns:mc="http://schemas.openxmlformats.org/markup-compatibility/2006" xmlns:o="urn:schemas-microsoft-com:office:office" xmlns:r="http://schemas.openxmlformats.org/officeDocument/2006/relationships" xmlns:m="http://schemas.openxmlformats.org/officeDocument/2006/math" xmlns:v="urn:schemas-microsoft-com:vml" xmlns:wp14="http://schemas.microsoft.com/office/word/2010/wordprocessingDrawing" xmlns:wp="http://schemas.openxmlformats.org/drawingml/2006/wordprocessingDrawing" xmlns:w10="urn:schemas-microsoft-com:office:word" xmlns:w="http://schemas.openxmlformats.org/wordprocessingml/2006/main" xmlns:w14="http://schemas.microsoft.com/office/word/2010/wordml" xmlns:w15="http://schemas.microsoft.com/office/word/2012/wordml" xmlns:wpg="http://schemas.microsoft.com/office/word/2010/wordprocessingGroup" xmlns:wpi="http://schemas.microsoft.com/office/word/2010/wordprocessingInk" xmlns:wne="http://schemas.microsoft.com/office/word/2006/wordml" xmlns:wps="http://schemas.microsoft.com/office/word/2010/wordprocessingShape" mc:Ignorable="w14 w15 wp14">
   <w:abstractNum w:abstractNumId="0">
+    <w:nsid w:val="FFFFFF89"/>
+    <w:multiLevelType w:val="singleLevel"/>
+    <w:tmpl w:val="01CA1E4A"/>
+    <w:lvl w:ilvl="0">
+      <w:start w:val="1"/>
+      <w:numFmt w:val="bullet"/>
+      <w:pStyle w:val="Commarcadores"/>
+      <w:lvlText w:val=""/>
+      <w:lvlJc w:val="left"/>
+      <w:pPr>
+        <w:tabs>
+          <w:tab w:val="num" w:pos="360"/>
+        </w:tabs>
+        <w:ind w:left="360" w:hanging="360"/>
+      </w:pPr>
+      <w:rPr>
+        <w:rFonts w:ascii="Symbol" w:hAnsi="Symbol" w:hint="default"/>
+      </w:rPr>
+    </w:lvl>
+  </w:abstractNum>
+  <w:abstractNum w:abstractNumId="1">
     <w:nsid w:val="056E0F36"/>
     <w:multiLevelType w:val="multilevel"/>
     <w:tmpl w:val="E3061352"/>
@@ -5699,7 +5728,7 @@
       </w:rPr>
     </w:lvl>
   </w:abstractNum>
-  <w:abstractNum w:abstractNumId="1">
+  <w:abstractNum w:abstractNumId="2">
     <w:nsid w:val="0BE80495"/>
     <w:multiLevelType w:val="multilevel"/>
     <w:tmpl w:val="C5B66930"/>
@@ -5865,7 +5894,7 @@
       </w:rPr>
     </w:lvl>
   </w:abstractNum>
-  <w:abstractNum w:abstractNumId="2">
+  <w:abstractNum w:abstractNumId="3">
     <w:nsid w:val="0D9C3E13"/>
     <w:multiLevelType w:val="multilevel"/>
     <w:tmpl w:val="FBB03CBC"/>
@@ -6031,7 +6060,7 @@
       </w:rPr>
     </w:lvl>
   </w:abstractNum>
-  <w:abstractNum w:abstractNumId="3">
+  <w:abstractNum w:abstractNumId="4">
     <w:nsid w:val="0DF23EC3"/>
     <w:multiLevelType w:val="hybridMultilevel"/>
     <w:tmpl w:val="A5F8B1F2"/>
@@ -6123,7 +6152,7 @@
       </w:pPr>
     </w:lvl>
   </w:abstractNum>
-  <w:abstractNum w:abstractNumId="4">
+  <w:abstractNum w:abstractNumId="5">
     <w:nsid w:val="15E06D8E"/>
     <w:multiLevelType w:val="hybridMultilevel"/>
     <w:tmpl w:val="6E5AEBBC"/>
@@ -6212,7 +6241,7 @@
       </w:pPr>
     </w:lvl>
   </w:abstractNum>
-  <w:abstractNum w:abstractNumId="5">
+  <w:abstractNum w:abstractNumId="6">
     <w:nsid w:val="1BC21088"/>
     <w:multiLevelType w:val="hybridMultilevel"/>
     <w:tmpl w:val="0E183238"/>
@@ -6307,7 +6336,7 @@
       </w:pPr>
     </w:lvl>
   </w:abstractNum>
-  <w:abstractNum w:abstractNumId="6">
+  <w:abstractNum w:abstractNumId="7">
     <w:nsid w:val="300A2905"/>
     <w:multiLevelType w:val="multilevel"/>
     <w:tmpl w:val="B4A22DD6"/>
@@ -6473,7 +6502,7 @@
       </w:rPr>
     </w:lvl>
   </w:abstractNum>
-  <w:abstractNum w:abstractNumId="7">
+  <w:abstractNum w:abstractNumId="8">
     <w:nsid w:val="43E9012F"/>
     <w:multiLevelType w:val="multilevel"/>
     <w:tmpl w:val="E708CC00"/>
@@ -6640,7 +6669,7 @@
       </w:rPr>
     </w:lvl>
   </w:abstractNum>
-  <w:abstractNum w:abstractNumId="8">
+  <w:abstractNum w:abstractNumId="9">
     <w:nsid w:val="4B9029F8"/>
     <w:multiLevelType w:val="multilevel"/>
     <w:tmpl w:val="4E544170"/>
@@ -6795,7 +6824,7 @@
       </w:rPr>
     </w:lvl>
   </w:abstractNum>
-  <w:abstractNum w:abstractNumId="9">
+  <w:abstractNum w:abstractNumId="10">
     <w:nsid w:val="640138FD"/>
     <w:multiLevelType w:val="hybridMultilevel"/>
     <w:tmpl w:val="2BCA2E5C"/>
@@ -6886,34 +6915,37 @@
     </w:lvl>
   </w:abstractNum>
   <w:num w:numId="1">
+    <w:abstractNumId w:val="2"/>
+  </w:num>
+  <w:num w:numId="2">
+    <w:abstractNumId w:val="9"/>
+  </w:num>
+  <w:num w:numId="3">
+    <w:abstractNumId w:val="10"/>
+  </w:num>
+  <w:num w:numId="4">
+    <w:abstractNumId w:val="5"/>
+  </w:num>
+  <w:num w:numId="5">
     <w:abstractNumId w:val="1"/>
   </w:num>
-  <w:num w:numId="2">
+  <w:num w:numId="6">
+    <w:abstractNumId w:val="7"/>
+  </w:num>
+  <w:num w:numId="7">
     <w:abstractNumId w:val="8"/>
   </w:num>
-  <w:num w:numId="3">
-    <w:abstractNumId w:val="9"/>
+  <w:num w:numId="8">
+    <w:abstractNumId w:val="3"/>
   </w:num>
-  <w:num w:numId="4">
+  <w:num w:numId="9">
     <w:abstractNumId w:val="4"/>
   </w:num>
-  <w:num w:numId="5">
-    <w:abstractNumId w:val="0"/>
-  </w:num>
-  <w:num w:numId="6">
+  <w:num w:numId="10">
     <w:abstractNumId w:val="6"/>
   </w:num>
-  <w:num w:numId="7">
-    <w:abstractNumId w:val="7"/>
-  </w:num>
-  <w:num w:numId="8">
-    <w:abstractNumId w:val="2"/>
-  </w:num>
-  <w:num w:numId="9">
-    <w:abstractNumId w:val="3"/>
-  </w:num>
-  <w:num w:numId="10">
-    <w:abstractNumId w:val="5"/>
+  <w:num w:numId="11">
+    <w:abstractNumId w:val="0"/>
   </w:num>
 </w:numbering>
 </file>
@@ -7550,6 +7582,19 @@
       <w:szCs w:val="18"/>
     </w:rPr>
   </w:style>
+  <w:style w:type="paragraph" w:styleId="Commarcadores">
+    <w:name w:val="List Bullet"/>
+    <w:basedOn w:val="Normal"/>
+    <w:uiPriority w:val="99"/>
+    <w:unhideWhenUsed/>
+    <w:rsid w:val="004E345D"/>
+    <w:pPr>
+      <w:numPr>
+        <w:numId w:val="11"/>
+      </w:numPr>
+      <w:contextualSpacing/>
+    </w:pPr>
+  </w:style>
 </w:styles>
 </file>
 

</xml_diff>